<commit_message>
Updated Documentation + deleted temp files
</commit_message>
<xml_diff>
--- a/Documentation/Baloons-pop-Documentation.docx
+++ b/Documentation/Baloons-pop-Documentation.docx
@@ -98,14 +98,7 @@
           <w:b/>
           <w:highlight w:val="green"/>
         </w:rPr>
-        <w:t>Balloons</w:t>
-      </w:r>
-      <w:r>
-        <w:rPr>
-          <w:b/>
-          <w:highlight w:val="green"/>
-        </w:rPr>
-        <w:t>_Pops_Game</w:t>
+        <w:t>Balloons_Pops_Game</w:t>
       </w:r>
       <w:proofErr w:type="spellEnd"/>
       <w:r>
@@ -134,21 +127,7 @@
           <w:b/>
           <w:highlight w:val="green"/>
         </w:rPr>
-        <w:t>Balloons</w:t>
-      </w:r>
-      <w:r>
-        <w:rPr>
-          <w:b/>
-          <w:highlight w:val="green"/>
-        </w:rPr>
-        <w:t>Pops</w:t>
-      </w:r>
-      <w:r>
-        <w:rPr>
-          <w:b/>
-          <w:highlight w:val="green"/>
-        </w:rPr>
-        <w:t>Game</w:t>
+        <w:t>BalloonsPopsGame</w:t>
       </w:r>
       <w:proofErr w:type="spellEnd"/>
       <w:r>
@@ -291,104 +270,67 @@
         <w:rPr>
           <w:highlight w:val="green"/>
         </w:rPr>
-        <w:t>:</w:t>
-      </w:r>
-      <w:r>
-        <w:rPr>
-          <w:highlight w:val="green"/>
+        <w:t xml:space="preserve">: </w:t>
+      </w:r>
+      <w:r>
+        <w:rPr>
+          <w:b/>
+          <w:noProof/>
+          <w:highlight w:val="green"/>
+        </w:rPr>
+        <w:t>Score.cs</w:t>
+      </w:r>
+      <w:r>
+        <w:rPr>
+          <w:noProof/>
+          <w:highlight w:val="green"/>
+        </w:rPr>
+        <w:t xml:space="preserve"> , </w:t>
+      </w:r>
+      <w:r>
+        <w:rPr>
+          <w:b/>
+          <w:noProof/>
+          <w:highlight w:val="green"/>
+        </w:rPr>
+        <w:t>Board.cs,</w:t>
+      </w:r>
+    </w:p>
+    <w:p>
+      <w:pPr>
+        <w:numPr>
+          <w:ilvl w:val="1"/>
+          <w:numId w:val="1"/>
+        </w:numPr>
+        <w:rPr>
+          <w:highlight w:val="green"/>
+        </w:rPr>
+      </w:pPr>
+      <w:r>
+        <w:rPr>
+          <w:highlight w:val="green"/>
+        </w:rPr>
+        <w:t xml:space="preserve">Added public modifiers to the methods in </w:t>
+      </w:r>
+      <w:r>
+        <w:rPr>
+          <w:b/>
+          <w:noProof/>
+          <w:highlight w:val="green"/>
+        </w:rPr>
+        <w:t>Board.cs,</w:t>
+      </w:r>
+      <w:r>
+        <w:rPr>
+          <w:b/>
+          <w:noProof/>
+          <w:highlight w:val="green"/>
+          <w:lang w:val="bg-BG"/>
         </w:rPr>
         <w:t xml:space="preserve"> </w:t>
       </w:r>
       <w:r>
         <w:rPr>
-          <w:b/>
-          <w:noProof/>
-          <w:highlight w:val="green"/>
-        </w:rPr>
-        <w:t>Score</w:t>
-      </w:r>
-      <w:r>
-        <w:rPr>
-          <w:b/>
-          <w:noProof/>
-          <w:highlight w:val="green"/>
-        </w:rPr>
-        <w:t>.cs</w:t>
-      </w:r>
-      <w:r>
-        <w:rPr>
-          <w:noProof/>
-          <w:highlight w:val="green"/>
-        </w:rPr>
-        <w:t xml:space="preserve"> </w:t>
-      </w:r>
-      <w:r>
-        <w:rPr>
-          <w:noProof/>
-          <w:highlight w:val="green"/>
-        </w:rPr>
-        <w:t xml:space="preserve">, </w:t>
-      </w:r>
-      <w:r>
-        <w:rPr>
-          <w:b/>
-          <w:noProof/>
-          <w:highlight w:val="green"/>
-        </w:rPr>
-        <w:t>Board.cs</w:t>
-      </w:r>
-      <w:r>
-        <w:rPr>
-          <w:b/>
-          <w:noProof/>
-          <w:highlight w:val="green"/>
-        </w:rPr>
-        <w:t>,</w:t>
-      </w:r>
-    </w:p>
-    <w:p>
-      <w:pPr>
-        <w:numPr>
-          <w:ilvl w:val="1"/>
-          <w:numId w:val="1"/>
-        </w:numPr>
-        <w:rPr>
-          <w:highlight w:val="green"/>
-        </w:rPr>
-      </w:pPr>
-      <w:r>
-        <w:rPr>
-          <w:highlight w:val="green"/>
-        </w:rPr>
-        <w:t xml:space="preserve">Added public modifiers to the methods in </w:t>
-      </w:r>
-      <w:r>
-        <w:rPr>
-          <w:b/>
-          <w:noProof/>
-          <w:highlight w:val="green"/>
-        </w:rPr>
-        <w:t>Board.cs</w:t>
-      </w:r>
-      <w:r>
-        <w:rPr>
-          <w:b/>
-          <w:noProof/>
-          <w:highlight w:val="green"/>
-        </w:rPr>
-        <w:t>,</w:t>
-      </w:r>
-      <w:r>
-        <w:rPr>
-          <w:b/>
-          <w:noProof/>
-          <w:highlight w:val="green"/>
-          <w:lang w:val="bg-BG"/>
-        </w:rPr>
-        <w:t xml:space="preserve"> </w:t>
-      </w:r>
-      <w:r>
-        <w:rPr>
           <w:highlight w:val="green"/>
         </w:rPr>
         <w:t>and to the class itself</w:t>
@@ -476,8 +418,6 @@
         </w:rPr>
         <w:t>Removed unneeded useless comments in the code.</w:t>
       </w:r>
-      <w:bookmarkStart w:id="0" w:name="_GoBack"/>
-      <w:bookmarkEnd w:id="0"/>
     </w:p>
     <w:p>
       <w:pPr>
@@ -813,6 +753,8 @@
           <w:numId w:val="1"/>
         </w:numPr>
       </w:pPr>
+      <w:bookmarkStart w:id="0" w:name="_GoBack"/>
+      <w:bookmarkEnd w:id="0"/>
       <w:r>
         <w:t>Formatted all other elements of the source code according to the best practices introduced in the course “</w:t>
       </w:r>
@@ -1017,17 +959,115 @@
     </w:p>
     <w:p>
       <w:pPr>
+        <w:rPr>
+          <w:noProof/>
+        </w:rPr>
+      </w:pPr>
+    </w:p>
+    <w:p/>
+    <w:p>
+      <w:pPr>
+        <w:pStyle w:val="ListParagraph"/>
         <w:numPr>
           <w:ilvl w:val="0"/>
           <w:numId w:val="1"/>
         </w:numPr>
       </w:pPr>
       <w:r>
+        <w:lastRenderedPageBreak/>
+        <w:t>Renamed methods:</w:t>
+      </w:r>
+    </w:p>
+    <w:p>
+      <w:pPr>
+        <w:pStyle w:val="ListParagraph"/>
+        <w:numPr>
+          <w:ilvl w:val="1"/>
+          <w:numId w:val="1"/>
+        </w:numPr>
+        <w:rPr>
+          <w:highlight w:val="green"/>
+        </w:rPr>
+      </w:pPr>
+      <w:r>
+        <w:rPr>
+          <w:highlight w:val="green"/>
+        </w:rPr>
+        <w:t xml:space="preserve">In class </w:t>
+      </w:r>
+      <w:proofErr w:type="gramStart"/>
+      <w:r>
+        <w:rPr>
+          <w:b/>
+          <w:highlight w:val="green"/>
+        </w:rPr>
+        <w:t>Board</w:t>
+      </w:r>
+      <w:r>
+        <w:rPr>
+          <w:highlight w:val="green"/>
+        </w:rPr>
+        <w:t xml:space="preserve"> :</w:t>
+      </w:r>
+      <w:proofErr w:type="gramEnd"/>
+      <w:r>
+        <w:rPr>
+          <w:highlight w:val="green"/>
+        </w:rPr>
+        <w:t xml:space="preserve"> </w:t>
+      </w:r>
+      <w:r>
+        <w:rPr>
+          <w:b/>
+          <w:highlight w:val="green"/>
+        </w:rPr>
+        <w:t>Gen</w:t>
+      </w:r>
+      <w:r>
+        <w:rPr>
+          <w:highlight w:val="green"/>
+        </w:rPr>
+        <w:t xml:space="preserve"> </w:t>
+      </w:r>
+      <w:r>
+        <w:rPr>
+          <w:noProof/>
+          <w:highlight w:val="green"/>
+        </w:rPr>
+        <w:sym w:font="Wingdings" w:char="F0E0"/>
+      </w:r>
+      <w:r>
+        <w:rPr>
+          <w:highlight w:val="green"/>
+        </w:rPr>
+        <w:t xml:space="preserve"> </w:t>
+      </w:r>
+      <w:r>
+        <w:rPr>
+          <w:b/>
+          <w:highlight w:val="green"/>
+        </w:rPr>
+        <w:t>Generate.</w:t>
+      </w:r>
+    </w:p>
+    <w:p>
+      <w:pPr>
+        <w:numPr>
+          <w:ilvl w:val="0"/>
+          <w:numId w:val="1"/>
+        </w:numPr>
+      </w:pPr>
+      <w:r>
         <w:t>Introduced constants:</w:t>
       </w:r>
     </w:p>
     <w:p>
       <w:pPr>
+        <w:ind w:left="360"/>
+      </w:pPr>
+    </w:p>
+    <w:p>
+      <w:pPr>
         <w:numPr>
           <w:ilvl w:val="1"/>
           <w:numId w:val="1"/>
@@ -1084,7 +1124,6 @@
           <w:b/>
           <w:highlight w:val="green"/>
         </w:rPr>
-        <w:lastRenderedPageBreak/>
         <w:t xml:space="preserve">GameBoardRows = 5 </w:t>
       </w:r>
     </w:p>
@@ -1802,6 +1841,17 @@
       <w:u w:val="single"/>
     </w:rPr>
   </w:style>
+  <w:style w:type="paragraph" w:styleId="ListParagraph">
+    <w:name w:val="List Paragraph"/>
+    <w:basedOn w:val="Normal"/>
+    <w:uiPriority w:val="34"/>
+    <w:qFormat/>
+    <w:rsid w:val="00ED18BA"/>
+    <w:pPr>
+      <w:ind w:left="720"/>
+      <w:contextualSpacing/>
+    </w:pPr>
+  </w:style>
 </w:styles>
 </file>
 

</xml_diff>

<commit_message>
Introduced new classes - GameObject, Coords, etc
Added Board Constructor, added class RandomUtils for the random
generator, change some types from byte to int. Added GameObject - in our
case Balloon class, added Coords which is a property to the GameObject
class, and a class itself. Created Field property to the Board which is
2D array of GameObjects.
</commit_message>
<xml_diff>
--- a/Documentation/Baloons-pop-Documentation.docx
+++ b/Documentation/Baloons-pop-Documentation.docx
@@ -752,9 +752,87 @@
           <w:ilvl w:val="1"/>
           <w:numId w:val="1"/>
         </w:numPr>
-      </w:pPr>
+        <w:rPr>
+          <w:highlight w:val="green"/>
+        </w:rPr>
+      </w:pPr>
+      <w:r>
+        <w:rPr>
+          <w:highlight w:val="green"/>
+        </w:rPr>
+        <w:t xml:space="preserve">Changed from type </w:t>
+      </w:r>
+      <w:r>
+        <w:rPr>
+          <w:b/>
+          <w:highlight w:val="green"/>
+        </w:rPr>
+        <w:t>byte</w:t>
+      </w:r>
+      <w:r>
+        <w:rPr>
+          <w:b/>
+          <w:highlight w:val="green"/>
+        </w:rPr>
+        <w:t xml:space="preserve"> </w:t>
+      </w:r>
+      <w:r>
+        <w:rPr>
+          <w:highlight w:val="green"/>
+        </w:rPr>
+        <w:t>to</w:t>
+      </w:r>
+      <w:r>
+        <w:rPr>
+          <w:b/>
+          <w:highlight w:val="green"/>
+        </w:rPr>
+        <w:t xml:space="preserve"> </w:t>
+      </w:r>
+      <w:proofErr w:type="spellStart"/>
+      <w:r>
+        <w:rPr>
+          <w:b/>
+          <w:highlight w:val="green"/>
+        </w:rPr>
+        <w:t>int</w:t>
+      </w:r>
+      <w:proofErr w:type="spellEnd"/>
+      <w:r>
+        <w:rPr>
+          <w:b/>
+          <w:highlight w:val="green"/>
+        </w:rPr>
+        <w:t xml:space="preserve"> </w:t>
+      </w:r>
+      <w:r>
+        <w:rPr>
+          <w:highlight w:val="green"/>
+        </w:rPr>
+        <w:t>(</w:t>
+      </w:r>
+      <w:r>
+        <w:rPr>
+          <w:highlight w:val="green"/>
+        </w:rPr>
+        <w:t>not to be limited if the game grows</w:t>
+      </w:r>
       <w:bookmarkStart w:id="0" w:name="_GoBack"/>
       <w:bookmarkEnd w:id="0"/>
+      <w:r>
+        <w:rPr>
+          <w:highlight w:val="green"/>
+        </w:rPr>
+        <w:t>)</w:t>
+      </w:r>
+    </w:p>
+    <w:p>
+      <w:pPr>
+        <w:numPr>
+          <w:ilvl w:val="1"/>
+          <w:numId w:val="1"/>
+        </w:numPr>
+      </w:pPr>
       <w:r>
         <w:t>Formatted all other elements of the source code according to the best practices introduced in the course “</w:t>
       </w:r>
@@ -974,7 +1052,6 @@
         </w:numPr>
       </w:pPr>
       <w:r>
-        <w:lastRenderedPageBreak/>
         <w:t>Renamed methods:</w:t>
       </w:r>
     </w:p>
@@ -1119,12 +1196,21 @@
           <w:highlight w:val="green"/>
         </w:rPr>
       </w:pPr>
-      <w:r>
-        <w:rPr>
-          <w:b/>
-          <w:highlight w:val="green"/>
-        </w:rPr>
-        <w:t xml:space="preserve">GameBoardRows = 5 </w:t>
+      <w:proofErr w:type="spellStart"/>
+      <w:r>
+        <w:rPr>
+          <w:b/>
+          <w:highlight w:val="green"/>
+        </w:rPr>
+        <w:t>GameBoardRows</w:t>
+      </w:r>
+      <w:proofErr w:type="spellEnd"/>
+      <w:r>
+        <w:rPr>
+          <w:b/>
+          <w:highlight w:val="green"/>
+        </w:rPr>
+        <w:t xml:space="preserve"> = 5 </w:t>
       </w:r>
     </w:p>
     <w:p>
@@ -1138,12 +1224,21 @@
           <w:highlight w:val="green"/>
         </w:rPr>
       </w:pPr>
-      <w:r>
-        <w:rPr>
-          <w:b/>
-          <w:highlight w:val="green"/>
-        </w:rPr>
-        <w:t>GameBoardCols = 10</w:t>
+      <w:proofErr w:type="spellStart"/>
+      <w:r>
+        <w:rPr>
+          <w:b/>
+          <w:highlight w:val="green"/>
+        </w:rPr>
+        <w:t>GameBoardCols</w:t>
+      </w:r>
+      <w:proofErr w:type="spellEnd"/>
+      <w:r>
+        <w:rPr>
+          <w:b/>
+          <w:highlight w:val="green"/>
+        </w:rPr>
+        <w:t xml:space="preserve"> = 10</w:t>
       </w:r>
     </w:p>
     <w:p>
@@ -1153,6 +1248,76 @@
           <w:numId w:val="1"/>
         </w:numPr>
         <w:rPr>
+          <w:b/>
+          <w:highlight w:val="green"/>
+        </w:rPr>
+      </w:pPr>
+      <w:proofErr w:type="spellStart"/>
+      <w:r>
+        <w:rPr>
+          <w:b/>
+          <w:highlight w:val="green"/>
+        </w:rPr>
+        <w:t>StartColorRange</w:t>
+      </w:r>
+      <w:proofErr w:type="spellEnd"/>
+      <w:r>
+        <w:rPr>
+          <w:b/>
+          <w:highlight w:val="green"/>
+        </w:rPr>
+        <w:t xml:space="preserve"> =</w:t>
+      </w:r>
+      <w:r>
+        <w:rPr>
+          <w:b/>
+          <w:highlight w:val="green"/>
+        </w:rPr>
+        <w:t>1</w:t>
+      </w:r>
+    </w:p>
+    <w:p>
+      <w:pPr>
+        <w:numPr>
+          <w:ilvl w:val="1"/>
+          <w:numId w:val="1"/>
+        </w:numPr>
+        <w:rPr>
+          <w:b/>
+          <w:highlight w:val="green"/>
+        </w:rPr>
+      </w:pPr>
+      <w:proofErr w:type="spellStart"/>
+      <w:r>
+        <w:rPr>
+          <w:b/>
+          <w:highlight w:val="green"/>
+        </w:rPr>
+        <w:t>EndColorRange</w:t>
+      </w:r>
+      <w:proofErr w:type="spellEnd"/>
+      <w:r>
+        <w:rPr>
+          <w:b/>
+          <w:highlight w:val="green"/>
+        </w:rPr>
+        <w:t xml:space="preserve"> =</w:t>
+      </w:r>
+      <w:r>
+        <w:rPr>
+          <w:b/>
+          <w:highlight w:val="green"/>
+        </w:rPr>
+        <w:t>4</w:t>
+      </w:r>
+    </w:p>
+    <w:p>
+      <w:pPr>
+        <w:numPr>
+          <w:ilvl w:val="1"/>
+          <w:numId w:val="1"/>
+        </w:numPr>
+        <w:rPr>
           <w:noProof/>
         </w:rPr>
       </w:pPr>
@@ -1169,28 +1334,153 @@
           <w:ilvl w:val="0"/>
           <w:numId w:val="1"/>
         </w:numPr>
-      </w:pPr>
-      <w:r>
-        <w:t xml:space="preserve">Extracted the method </w:t>
-      </w:r>
-      <w:r>
-        <w:rPr>
-          <w:b/>
-          <w:noProof/>
-        </w:rPr>
-        <w:t>GenerateRandomGame()</w:t>
-      </w:r>
-      <w:r>
-        <w:t xml:space="preserve"> from the method </w:t>
-      </w:r>
-      <w:r>
-        <w:rPr>
-          <w:b/>
-          <w:noProof/>
-        </w:rPr>
-        <w:t>Main()</w:t>
-      </w:r>
-      <w:r>
+        <w:rPr>
+          <w:highlight w:val="green"/>
+        </w:rPr>
+      </w:pPr>
+      <w:r>
+        <w:rPr>
+          <w:highlight w:val="green"/>
+        </w:rPr>
+        <w:t xml:space="preserve">Introduced class </w:t>
+      </w:r>
+      <w:r>
+        <w:rPr>
+          <w:b/>
+          <w:noProof/>
+          <w:highlight w:val="green"/>
+        </w:rPr>
+        <w:t>ScoreBoard</w:t>
+      </w:r>
+      <w:r>
+        <w:rPr>
+          <w:highlight w:val="green"/>
+        </w:rPr>
+        <w:t xml:space="preserve"> and moved all related functionality in it.</w:t>
+      </w:r>
+    </w:p>
+    <w:p>
+      <w:pPr>
+        <w:numPr>
+          <w:ilvl w:val="0"/>
+          <w:numId w:val="1"/>
+        </w:numPr>
+        <w:rPr>
+          <w:highlight w:val="green"/>
+        </w:rPr>
+      </w:pPr>
+      <w:r>
+        <w:rPr>
+          <w:highlight w:val="green"/>
+        </w:rPr>
+        <w:t xml:space="preserve">Introduced class </w:t>
+      </w:r>
+      <w:proofErr w:type="spellStart"/>
+      <w:r>
+        <w:rPr>
+          <w:b/>
+          <w:highlight w:val="green"/>
+        </w:rPr>
+        <w:t>Coords</w:t>
+      </w:r>
+      <w:proofErr w:type="spellEnd"/>
+      <w:r>
+        <w:rPr>
+          <w:highlight w:val="green"/>
+        </w:rPr>
+        <w:t xml:space="preserve"> and created all the logic around having valid coordinates</w:t>
+      </w:r>
+      <w:r>
+        <w:rPr>
+          <w:highlight w:val="green"/>
+        </w:rPr>
+        <w:t xml:space="preserve"> with </w:t>
+      </w:r>
+      <w:r>
+        <w:t>p</w:t>
+      </w:r>
+      <w:r>
+        <w:t>roperties</w:t>
+      </w:r>
+      <w:r>
+        <w:t xml:space="preserve"> Row and Col.</w:t>
+      </w:r>
+    </w:p>
+    <w:p>
+      <w:pPr>
+        <w:numPr>
+          <w:ilvl w:val="0"/>
+          <w:numId w:val="1"/>
+        </w:numPr>
+        <w:rPr>
+          <w:highlight w:val="green"/>
+        </w:rPr>
+      </w:pPr>
+      <w:r>
+        <w:t>Extracted and m</w:t>
+      </w:r>
+      <w:r>
+        <w:rPr>
+          <w:highlight w:val="green"/>
+        </w:rPr>
+        <w:t xml:space="preserve">oved method </w:t>
+      </w:r>
+      <w:r>
+        <w:rPr>
+          <w:b/>
+          <w:noProof/>
+          <w:highlight w:val="green"/>
+        </w:rPr>
+        <w:t>GenerateRandomNumber(int start, int end)</w:t>
+      </w:r>
+      <w:r>
+        <w:rPr>
+          <w:highlight w:val="green"/>
+        </w:rPr>
+        <w:t xml:space="preserve"> </w:t>
+      </w:r>
+      <w:r>
+        <w:rPr>
+          <w:highlight w:val="green"/>
+        </w:rPr>
+        <w:t>from</w:t>
+      </w:r>
+      <w:r>
+        <w:t xml:space="preserve"> </w:t>
+      </w:r>
+      <w:r>
+        <w:rPr>
+          <w:b/>
+        </w:rPr>
+        <w:t>Board</w:t>
+      </w:r>
+      <w:r>
+        <w:t xml:space="preserve"> class</w:t>
+      </w:r>
+      <w:r>
+        <w:rPr>
+          <w:highlight w:val="green"/>
+        </w:rPr>
+        <w:t xml:space="preserve"> </w:t>
+      </w:r>
+      <w:r>
+        <w:rPr>
+          <w:highlight w:val="green"/>
+        </w:rPr>
+        <w:t xml:space="preserve">to separate class </w:t>
+      </w:r>
+      <w:r>
+        <w:rPr>
+          <w:b/>
+          <w:noProof/>
+          <w:highlight w:val="green"/>
+        </w:rPr>
+        <w:t>RandomUtils</w:t>
+      </w:r>
+      <w:r>
+        <w:rPr>
+          <w:highlight w:val="green"/>
+        </w:rPr>
         <w:t>.</w:t>
       </w:r>
     </w:p>
@@ -1208,6 +1498,112 @@
         <w:rPr>
           <w:highlight w:val="green"/>
         </w:rPr>
+        <w:t>Moved field</w:t>
+      </w:r>
+      <w:r>
+        <w:rPr>
+          <w:highlight w:val="green"/>
+        </w:rPr>
+        <w:t xml:space="preserve"> </w:t>
+      </w:r>
+      <w:proofErr w:type="gramStart"/>
+      <w:r>
+        <w:rPr>
+          <w:b/>
+          <w:highlight w:val="green"/>
+        </w:rPr>
+        <w:t>byte[</w:t>
+      </w:r>
+      <w:proofErr w:type="gramEnd"/>
+      <w:r>
+        <w:rPr>
+          <w:b/>
+          <w:highlight w:val="green"/>
+        </w:rPr>
+        <w:t>,] temp</w:t>
+      </w:r>
+      <w:r>
+        <w:rPr>
+          <w:highlight w:val="green"/>
+        </w:rPr>
+        <w:t xml:space="preserve"> from method </w:t>
+      </w:r>
+      <w:r>
+        <w:rPr>
+          <w:b/>
+          <w:highlight w:val="green"/>
+        </w:rPr>
+        <w:t>Generate()</w:t>
+      </w:r>
+      <w:r>
+        <w:rPr>
+          <w:b/>
+          <w:highlight w:val="green"/>
+        </w:rPr>
+        <w:t xml:space="preserve"> </w:t>
+      </w:r>
+      <w:r>
+        <w:rPr>
+          <w:highlight w:val="green"/>
+        </w:rPr>
+        <w:t xml:space="preserve">to private field and </w:t>
+      </w:r>
+      <w:r>
+        <w:rPr>
+          <w:highlight w:val="green"/>
+        </w:rPr>
+        <w:t>change</w:t>
+      </w:r>
+      <w:r>
+        <w:rPr>
+          <w:highlight w:val="green"/>
+        </w:rPr>
+        <w:t xml:space="preserve"> it to  </w:t>
+      </w:r>
+      <w:proofErr w:type="spellStart"/>
+      <w:r>
+        <w:rPr>
+          <w:b/>
+          <w:highlight w:val="green"/>
+        </w:rPr>
+        <w:t>GameObject</w:t>
+      </w:r>
+      <w:proofErr w:type="spellEnd"/>
+      <w:r>
+        <w:rPr>
+          <w:b/>
+          <w:highlight w:val="green"/>
+        </w:rPr>
+        <w:t xml:space="preserve"> [,] Field </w:t>
+      </w:r>
+      <w:r>
+        <w:rPr>
+          <w:highlight w:val="green"/>
+        </w:rPr>
+        <w:t>property</w:t>
+      </w:r>
+      <w:r>
+        <w:rPr>
+          <w:b/>
+          <w:highlight w:val="green"/>
+        </w:rPr>
+        <w:t>.</w:t>
+      </w:r>
+    </w:p>
+    <w:p>
+      <w:pPr>
+        <w:numPr>
+          <w:ilvl w:val="0"/>
+          <w:numId w:val="1"/>
+        </w:numPr>
+        <w:rPr>
+          <w:highlight w:val="green"/>
+        </w:rPr>
+      </w:pPr>
+      <w:r>
+        <w:rPr>
+          <w:highlight w:val="green"/>
+        </w:rPr>
         <w:t xml:space="preserve">Introduced class </w:t>
       </w:r>
       <w:r>
@@ -1216,14 +1612,22 @@
           <w:noProof/>
           <w:highlight w:val="green"/>
         </w:rPr>
-        <w:t>ScoreBoard</w:t>
-      </w:r>
-      <w:r>
-        <w:rPr>
-          <w:highlight w:val="green"/>
-        </w:rPr>
-        <w:t xml:space="preserve"> and moved all related functionality in it.</w:t>
-      </w:r>
+        <w:t xml:space="preserve">GameObject </w:t>
+      </w:r>
+      <w:r>
+        <w:rPr>
+          <w:noProof/>
+          <w:highlight w:val="green"/>
+        </w:rPr>
+        <w:t>with Coordinates and numeric value.</w:t>
+      </w:r>
+    </w:p>
+    <w:p>
+      <w:pPr>
+        <w:rPr>
+          <w:highlight w:val="green"/>
+        </w:rPr>
+      </w:pPr>
     </w:p>
     <w:p>
       <w:pPr>
@@ -1233,27 +1637,152 @@
         </w:numPr>
       </w:pPr>
       <w:r>
-        <w:t xml:space="preserve">Moved method </w:t>
-      </w:r>
-      <w:r>
-        <w:rPr>
-          <w:b/>
-          <w:noProof/>
-        </w:rPr>
-        <w:t>GenerateRandomNumber(int start, int end)</w:t>
-      </w:r>
-      <w:r>
-        <w:t xml:space="preserve"> to separate class </w:t>
-      </w:r>
-      <w:r>
-        <w:rPr>
-          <w:b/>
-          <w:noProof/>
-        </w:rPr>
-        <w:t>RandomUtils</w:t>
-      </w:r>
-      <w:r>
-        <w:t>.</w:t>
+        <w:rPr>
+          <w:highlight w:val="green"/>
+        </w:rPr>
+        <w:t xml:space="preserve">Create </w:t>
+      </w:r>
+      <w:r>
+        <w:rPr>
+          <w:b/>
+          <w:highlight w:val="green"/>
+        </w:rPr>
+        <w:t>Board</w:t>
+      </w:r>
+      <w:r>
+        <w:rPr>
+          <w:highlight w:val="green"/>
+        </w:rPr>
+        <w:t xml:space="preserve"> </w:t>
+      </w:r>
+      <w:proofErr w:type="gramStart"/>
+      <w:r>
+        <w:rPr>
+          <w:highlight w:val="green"/>
+        </w:rPr>
+        <w:t>constructor :</w:t>
+      </w:r>
+      <w:proofErr w:type="gramEnd"/>
+      <w:r>
+        <w:rPr>
+          <w:highlight w:val="green"/>
+        </w:rPr>
+        <w:t xml:space="preserve"> </w:t>
+      </w:r>
+      <w:r>
+        <w:rPr>
+          <w:b/>
+          <w:highlight w:val="green"/>
+        </w:rPr>
+        <w:t>Board(</w:t>
+      </w:r>
+      <w:proofErr w:type="spellStart"/>
+      <w:r>
+        <w:rPr>
+          <w:b/>
+          <w:highlight w:val="green"/>
+        </w:rPr>
+        <w:t>int</w:t>
+      </w:r>
+      <w:proofErr w:type="spellEnd"/>
+      <w:r>
+        <w:rPr>
+          <w:b/>
+          <w:highlight w:val="green"/>
+        </w:rPr>
+        <w:t xml:space="preserve"> </w:t>
+      </w:r>
+      <w:proofErr w:type="spellStart"/>
+      <w:r>
+        <w:rPr>
+          <w:highlight w:val="green"/>
+        </w:rPr>
+        <w:t>gameBoardRows</w:t>
+      </w:r>
+      <w:proofErr w:type="spellEnd"/>
+      <w:r>
+        <w:rPr>
+          <w:b/>
+          <w:highlight w:val="green"/>
+        </w:rPr>
+        <w:t xml:space="preserve">, </w:t>
+      </w:r>
+      <w:proofErr w:type="spellStart"/>
+      <w:r>
+        <w:rPr>
+          <w:b/>
+          <w:highlight w:val="green"/>
+        </w:rPr>
+        <w:t>int</w:t>
+      </w:r>
+      <w:proofErr w:type="spellEnd"/>
+      <w:r>
+        <w:rPr>
+          <w:b/>
+          <w:highlight w:val="green"/>
+        </w:rPr>
+        <w:t xml:space="preserve"> </w:t>
+      </w:r>
+      <w:proofErr w:type="spellStart"/>
+      <w:r>
+        <w:rPr>
+          <w:highlight w:val="green"/>
+        </w:rPr>
+        <w:t>gameBoardCols</w:t>
+      </w:r>
+      <w:proofErr w:type="spellEnd"/>
+      <w:r>
+        <w:rPr>
+          <w:b/>
+          <w:highlight w:val="green"/>
+        </w:rPr>
+        <w:t>)</w:t>
+      </w:r>
+      <w:r>
+        <w:rPr>
+          <w:b/>
+          <w:highlight w:val="green"/>
+          <w:lang w:val="bg-BG"/>
+        </w:rPr>
+        <w:t xml:space="preserve">, </w:t>
+      </w:r>
+      <w:r>
+        <w:rPr>
+          <w:highlight w:val="green"/>
+        </w:rPr>
+        <w:t xml:space="preserve">where we use properties for the two parameters, create the </w:t>
+      </w:r>
+      <w:r>
+        <w:rPr>
+          <w:b/>
+          <w:highlight w:val="green"/>
+        </w:rPr>
+        <w:t>field</w:t>
+      </w:r>
+      <w:r>
+        <w:rPr>
+          <w:b/>
+          <w:highlight w:val="green"/>
+        </w:rPr>
+        <w:t xml:space="preserve"> </w:t>
+      </w:r>
+      <w:r>
+        <w:rPr>
+          <w:highlight w:val="green"/>
+        </w:rPr>
+        <w:t xml:space="preserve">with the given dimensions, initialize the </w:t>
+      </w:r>
+      <w:proofErr w:type="spellStart"/>
+      <w:r>
+        <w:rPr>
+          <w:b/>
+          <w:highlight w:val="green"/>
+        </w:rPr>
+        <w:t>numberAtCoords</w:t>
+      </w:r>
+      <w:proofErr w:type="spellEnd"/>
+      <w:r>
+        <w:t xml:space="preserve"> and generate new random board.</w:t>
       </w:r>
     </w:p>
     <w:p>

</xml_diff>

<commit_message>
Minor modifications to the previous commit.
Fixed some sentences.
</commit_message>
<xml_diff>
--- a/Documentation/Baloons-pop-Documentation.docx
+++ b/Documentation/Baloons-pop-Documentation.docx
@@ -92,12 +92,21 @@
         </w:rPr>
         <w:t xml:space="preserve">Renamed the namespace from </w:t>
       </w:r>
-      <w:r>
-        <w:rPr>
-          <w:b/>
-          <w:highlight w:val="green"/>
-        </w:rPr>
-        <w:t xml:space="preserve">Balloons_Pops_Game </w:t>
+      <w:proofErr w:type="spellStart"/>
+      <w:r>
+        <w:rPr>
+          <w:b/>
+          <w:highlight w:val="green"/>
+        </w:rPr>
+        <w:t>Balloons_Pops_Game</w:t>
+      </w:r>
+      <w:proofErr w:type="spellEnd"/>
+      <w:r>
+        <w:rPr>
+          <w:b/>
+          <w:highlight w:val="green"/>
+        </w:rPr>
+        <w:t xml:space="preserve"> </w:t>
       </w:r>
       <w:r>
         <w:rPr>
@@ -110,8 +119,17 @@
           <w:b/>
           <w:highlight w:val="green"/>
         </w:rPr>
-        <w:t xml:space="preserve"> BalloonsPopsGame</w:t>
-      </w:r>
+        <w:t xml:space="preserve"> </w:t>
+      </w:r>
+      <w:proofErr w:type="spellStart"/>
+      <w:r>
+        <w:rPr>
+          <w:b/>
+          <w:highlight w:val="green"/>
+        </w:rPr>
+        <w:t>BalloonsPopsGame</w:t>
+      </w:r>
+      <w:proofErr w:type="spellEnd"/>
       <w:r>
         <w:rPr>
           <w:highlight w:val="green"/>
@@ -148,6 +166,7 @@
         </w:rPr>
         <w:t xml:space="preserve"> to </w:t>
       </w:r>
+      <w:proofErr w:type="spellStart"/>
       <w:r>
         <w:rPr>
           <w:rFonts w:cs="Calibri"/>
@@ -156,6 +175,7 @@
         </w:rPr>
         <w:t>BalloonsPops</w:t>
       </w:r>
+      <w:proofErr w:type="spellEnd"/>
       <w:r>
         <w:rPr>
           <w:highlight w:val="green"/>
@@ -177,14 +197,37 @@
         <w:rPr>
           <w:highlight w:val="green"/>
         </w:rPr>
-        <w:t xml:space="preserve">Renamed the struct </w:t>
-      </w:r>
-      <w:r>
-        <w:rPr>
-          <w:b/>
-          <w:highlight w:val="green"/>
-        </w:rPr>
-        <w:t xml:space="preserve">structOfRow </w:t>
+        <w:t xml:space="preserve">Renamed the </w:t>
+      </w:r>
+      <w:proofErr w:type="spellStart"/>
+      <w:r>
+        <w:rPr>
+          <w:highlight w:val="green"/>
+        </w:rPr>
+        <w:t>struct</w:t>
+      </w:r>
+      <w:proofErr w:type="spellEnd"/>
+      <w:r>
+        <w:rPr>
+          <w:highlight w:val="green"/>
+        </w:rPr>
+        <w:t xml:space="preserve"> </w:t>
+      </w:r>
+      <w:proofErr w:type="spellStart"/>
+      <w:r>
+        <w:rPr>
+          <w:b/>
+          <w:highlight w:val="green"/>
+        </w:rPr>
+        <w:t>structOfRow</w:t>
+      </w:r>
+      <w:proofErr w:type="spellEnd"/>
+      <w:r>
+        <w:rPr>
+          <w:b/>
+          <w:highlight w:val="green"/>
+        </w:rPr>
+        <w:t xml:space="preserve"> </w:t>
       </w:r>
       <w:r>
         <w:rPr>
@@ -746,6 +789,7 @@
         </w:rPr>
         <w:t xml:space="preserve"> </w:t>
       </w:r>
+      <w:proofErr w:type="spellStart"/>
       <w:r>
         <w:rPr>
           <w:b/>
@@ -753,6 +797,7 @@
         </w:rPr>
         <w:t>int</w:t>
       </w:r>
+      <w:proofErr w:type="spellEnd"/>
       <w:r>
         <w:rPr>
           <w:b/>
@@ -1053,6 +1098,7 @@
         </w:rPr>
         <w:t xml:space="preserve">In class </w:t>
       </w:r>
+      <w:proofErr w:type="gramStart"/>
       <w:r>
         <w:rPr>
           <w:b/>
@@ -1064,7 +1110,14 @@
         <w:rPr>
           <w:highlight w:val="green"/>
         </w:rPr>
-        <w:t xml:space="preserve"> : </w:t>
+        <w:t xml:space="preserve"> :</w:t>
+      </w:r>
+      <w:proofErr w:type="gramEnd"/>
+      <w:r>
+        <w:rPr>
+          <w:highlight w:val="green"/>
+        </w:rPr>
+        <w:t xml:space="preserve"> </w:t>
       </w:r>
       <w:r>
         <w:rPr>
@@ -1127,6 +1180,7 @@
           <w:highlight w:val="green"/>
         </w:rPr>
       </w:pPr>
+      <w:proofErr w:type="spellStart"/>
       <w:r>
         <w:rPr>
           <w:b/>
@@ -1134,6 +1188,7 @@
         </w:rPr>
         <w:t>ScoreBoardSize</w:t>
       </w:r>
+      <w:proofErr w:type="spellEnd"/>
       <w:r>
         <w:rPr>
           <w:b/>
@@ -1167,50 +1222,77 @@
           <w:highlight w:val="green"/>
         </w:rPr>
       </w:pPr>
-      <w:r>
-        <w:rPr>
-          <w:b/>
-          <w:highlight w:val="green"/>
-        </w:rPr>
-        <w:t xml:space="preserve">GameBoardRows = 5 </w:t>
-      </w:r>
-    </w:p>
-    <w:p>
-      <w:pPr>
-        <w:numPr>
-          <w:ilvl w:val="1"/>
-          <w:numId w:val="1"/>
-        </w:numPr>
-        <w:rPr>
-          <w:b/>
-          <w:highlight w:val="green"/>
-        </w:rPr>
-      </w:pPr>
-      <w:r>
-        <w:rPr>
-          <w:b/>
-          <w:highlight w:val="green"/>
-        </w:rPr>
-        <w:t>GameBoardCols = 10</w:t>
-      </w:r>
-    </w:p>
-    <w:p>
-      <w:pPr>
-        <w:numPr>
-          <w:ilvl w:val="1"/>
-          <w:numId w:val="1"/>
-        </w:numPr>
-        <w:rPr>
-          <w:b/>
-          <w:highlight w:val="green"/>
-        </w:rPr>
-      </w:pPr>
-      <w:r>
-        <w:rPr>
-          <w:b/>
-          <w:highlight w:val="green"/>
-        </w:rPr>
-        <w:t>StartColorRange =</w:t>
+      <w:proofErr w:type="spellStart"/>
+      <w:r>
+        <w:rPr>
+          <w:b/>
+          <w:highlight w:val="green"/>
+        </w:rPr>
+        <w:t>GameBoardRows</w:t>
+      </w:r>
+      <w:proofErr w:type="spellEnd"/>
+      <w:r>
+        <w:rPr>
+          <w:b/>
+          <w:highlight w:val="green"/>
+        </w:rPr>
+        <w:t xml:space="preserve"> = 5 </w:t>
+      </w:r>
+    </w:p>
+    <w:p>
+      <w:pPr>
+        <w:numPr>
+          <w:ilvl w:val="1"/>
+          <w:numId w:val="1"/>
+        </w:numPr>
+        <w:rPr>
+          <w:b/>
+          <w:highlight w:val="green"/>
+        </w:rPr>
+      </w:pPr>
+      <w:proofErr w:type="spellStart"/>
+      <w:r>
+        <w:rPr>
+          <w:b/>
+          <w:highlight w:val="green"/>
+        </w:rPr>
+        <w:t>GameBoardCols</w:t>
+      </w:r>
+      <w:proofErr w:type="spellEnd"/>
+      <w:r>
+        <w:rPr>
+          <w:b/>
+          <w:highlight w:val="green"/>
+        </w:rPr>
+        <w:t xml:space="preserve"> = 10</w:t>
+      </w:r>
+    </w:p>
+    <w:p>
+      <w:pPr>
+        <w:numPr>
+          <w:ilvl w:val="1"/>
+          <w:numId w:val="1"/>
+        </w:numPr>
+        <w:rPr>
+          <w:b/>
+          <w:highlight w:val="green"/>
+        </w:rPr>
+      </w:pPr>
+      <w:proofErr w:type="spellStart"/>
+      <w:r>
+        <w:rPr>
+          <w:b/>
+          <w:highlight w:val="green"/>
+        </w:rPr>
+        <w:t>StartColorRange</w:t>
+      </w:r>
+      <w:proofErr w:type="spellEnd"/>
+      <w:r>
+        <w:rPr>
+          <w:b/>
+          <w:highlight w:val="green"/>
+        </w:rPr>
+        <w:t xml:space="preserve"> =</w:t>
       </w:r>
       <w:r>
         <w:rPr>
@@ -1231,12 +1313,21 @@
           <w:highlight w:val="green"/>
         </w:rPr>
       </w:pPr>
-      <w:r>
-        <w:rPr>
-          <w:b/>
-          <w:highlight w:val="green"/>
-        </w:rPr>
-        <w:t>EndColorRange =</w:t>
+      <w:proofErr w:type="spellStart"/>
+      <w:r>
+        <w:rPr>
+          <w:b/>
+          <w:highlight w:val="green"/>
+        </w:rPr>
+        <w:t>EndColorRange</w:t>
+      </w:r>
+      <w:proofErr w:type="spellEnd"/>
+      <w:r>
+        <w:rPr>
+          <w:b/>
+          <w:highlight w:val="green"/>
+        </w:rPr>
+        <w:t xml:space="preserve"> =</w:t>
       </w:r>
       <w:r>
         <w:rPr>
@@ -1310,6 +1401,7 @@
         </w:rPr>
         <w:t xml:space="preserve">Introduced class </w:t>
       </w:r>
+      <w:proofErr w:type="spellStart"/>
       <w:r>
         <w:rPr>
           <w:b/>
@@ -1317,6 +1409,7 @@
         </w:rPr>
         <w:t>Coords</w:t>
       </w:r>
+      <w:proofErr w:type="spellEnd"/>
       <w:r>
         <w:rPr>
           <w:highlight w:val="green"/>
@@ -1439,12 +1532,21 @@
         </w:rPr>
         <w:t xml:space="preserve"> </w:t>
       </w:r>
-      <w:r>
-        <w:rPr>
-          <w:b/>
-          <w:highlight w:val="green"/>
-        </w:rPr>
-        <w:t>byte[,] temp</w:t>
+      <w:proofErr w:type="gramStart"/>
+      <w:r>
+        <w:rPr>
+          <w:b/>
+          <w:highlight w:val="green"/>
+        </w:rPr>
+        <w:t>byte[</w:t>
+      </w:r>
+      <w:proofErr w:type="gramEnd"/>
+      <w:r>
+        <w:rPr>
+          <w:b/>
+          <w:highlight w:val="green"/>
+        </w:rPr>
+        <w:t>,] temp</w:t>
       </w:r>
       <w:r>
         <w:rPr>
@@ -1484,12 +1586,21 @@
         </w:rPr>
         <w:t xml:space="preserve"> it to  </w:t>
       </w:r>
-      <w:r>
-        <w:rPr>
-          <w:b/>
-          <w:highlight w:val="green"/>
-        </w:rPr>
-        <w:t xml:space="preserve">GameObject [,] Field </w:t>
+      <w:proofErr w:type="spellStart"/>
+      <w:r>
+        <w:rPr>
+          <w:b/>
+          <w:highlight w:val="green"/>
+        </w:rPr>
+        <w:t>GameObject</w:t>
+      </w:r>
+      <w:proofErr w:type="spellEnd"/>
+      <w:r>
+        <w:rPr>
+          <w:b/>
+          <w:highlight w:val="green"/>
+        </w:rPr>
+        <w:t xml:space="preserve"> [,] Field </w:t>
       </w:r>
       <w:r>
         <w:rPr>
@@ -1568,34 +1679,84 @@
         <w:rPr>
           <w:highlight w:val="green"/>
         </w:rPr>
-        <w:t xml:space="preserve"> constructor : </w:t>
-      </w:r>
-      <w:r>
-        <w:rPr>
-          <w:b/>
-          <w:highlight w:val="green"/>
-        </w:rPr>
-        <w:t xml:space="preserve">Board(int </w:t>
-      </w:r>
+        <w:t xml:space="preserve"> </w:t>
+      </w:r>
+      <w:proofErr w:type="gramStart"/>
+      <w:r>
+        <w:rPr>
+          <w:highlight w:val="green"/>
+        </w:rPr>
+        <w:t>constructor :</w:t>
+      </w:r>
+      <w:proofErr w:type="gramEnd"/>
+      <w:r>
+        <w:rPr>
+          <w:highlight w:val="green"/>
+        </w:rPr>
+        <w:t xml:space="preserve"> </w:t>
+      </w:r>
+      <w:r>
+        <w:rPr>
+          <w:b/>
+          <w:highlight w:val="green"/>
+        </w:rPr>
+        <w:t>Board(</w:t>
+      </w:r>
+      <w:proofErr w:type="spellStart"/>
+      <w:r>
+        <w:rPr>
+          <w:b/>
+          <w:highlight w:val="green"/>
+        </w:rPr>
+        <w:t>int</w:t>
+      </w:r>
+      <w:proofErr w:type="spellEnd"/>
+      <w:r>
+        <w:rPr>
+          <w:b/>
+          <w:highlight w:val="green"/>
+        </w:rPr>
+        <w:t xml:space="preserve"> </w:t>
+      </w:r>
+      <w:proofErr w:type="spellStart"/>
       <w:r>
         <w:rPr>
           <w:highlight w:val="green"/>
         </w:rPr>
         <w:t>gameBoardRows</w:t>
       </w:r>
-      <w:r>
-        <w:rPr>
-          <w:b/>
-          <w:highlight w:val="green"/>
-        </w:rPr>
-        <w:t xml:space="preserve">, int </w:t>
-      </w:r>
+      <w:proofErr w:type="spellEnd"/>
+      <w:r>
+        <w:rPr>
+          <w:b/>
+          <w:highlight w:val="green"/>
+        </w:rPr>
+        <w:t xml:space="preserve">, </w:t>
+      </w:r>
+      <w:proofErr w:type="spellStart"/>
+      <w:r>
+        <w:rPr>
+          <w:b/>
+          <w:highlight w:val="green"/>
+        </w:rPr>
+        <w:t>int</w:t>
+      </w:r>
+      <w:proofErr w:type="spellEnd"/>
+      <w:r>
+        <w:rPr>
+          <w:b/>
+          <w:highlight w:val="green"/>
+        </w:rPr>
+        <w:t xml:space="preserve"> </w:t>
+      </w:r>
+      <w:proofErr w:type="spellStart"/>
       <w:r>
         <w:rPr>
           <w:highlight w:val="green"/>
         </w:rPr>
         <w:t>gameBoardCols</w:t>
       </w:r>
+      <w:proofErr w:type="spellEnd"/>
       <w:r>
         <w:rPr>
           <w:b/>
@@ -1637,6 +1798,7 @@
         </w:rPr>
         <w:t xml:space="preserve">with the given dimensions, initialize the </w:t>
       </w:r>
+      <w:proofErr w:type="spellStart"/>
       <w:r>
         <w:rPr>
           <w:b/>
@@ -1644,6 +1806,7 @@
         </w:rPr>
         <w:t>numberAtCoords</w:t>
       </w:r>
+      <w:proofErr w:type="spellEnd"/>
       <w:r>
         <w:t xml:space="preserve"> and generate new random board.</w:t>
       </w:r>
@@ -1655,9 +1818,46 @@
           <w:ilvl w:val="0"/>
           <w:numId w:val="1"/>
         </w:numPr>
-      </w:pPr>
-      <w:r>
-        <w:t xml:space="preserve"> Refactored the struct Score by placing “this” where needed</w:t>
+        <w:rPr>
+          <w:highlight w:val="yellow"/>
+        </w:rPr>
+      </w:pPr>
+      <w:r>
+        <w:t xml:space="preserve"> </w:t>
+      </w:r>
+      <w:proofErr w:type="spellStart"/>
+      <w:r>
+        <w:rPr>
+          <w:highlight w:val="yellow"/>
+        </w:rPr>
+        <w:t>Refactored</w:t>
+      </w:r>
+      <w:proofErr w:type="spellEnd"/>
+      <w:r>
+        <w:rPr>
+          <w:highlight w:val="yellow"/>
+        </w:rPr>
+        <w:t xml:space="preserve"> the </w:t>
+      </w:r>
+      <w:proofErr w:type="spellStart"/>
+      <w:r>
+        <w:rPr>
+          <w:highlight w:val="yellow"/>
+        </w:rPr>
+        <w:t>struct</w:t>
+      </w:r>
+      <w:proofErr w:type="spellEnd"/>
+      <w:r>
+        <w:rPr>
+          <w:highlight w:val="yellow"/>
+        </w:rPr>
+        <w:t xml:space="preserve"> Score by placing “this” where needed</w:t>
+      </w:r>
+      <w:r>
+        <w:rPr>
+          <w:highlight w:val="yellow"/>
+        </w:rPr>
+        <w:t xml:space="preserve"> and renamed some variables using good programming practices.</w:t>
       </w:r>
     </w:p>
     <w:sectPr>

</xml_diff>

<commit_message>
Changed Documentation and README
</commit_message>
<xml_diff>
--- a/Documentation/Baloons-pop-Documentation.docx
+++ b/Documentation/Baloons-pop-Documentation.docx
@@ -1,6 +1,6 @@
 
 <file path=word/document.xml><?xml version="1.0" encoding="utf-8"?>
-<w:document xmlns:ve="http://schemas.openxmlformats.org/markup-compatibility/2006" xmlns:o="urn:schemas-microsoft-com:office:office" xmlns:r="http://schemas.openxmlformats.org/officeDocument/2006/relationships" xmlns:m="http://schemas.openxmlformats.org/officeDocument/2006/math" xmlns:v="urn:schemas-microsoft-com:vml" xmlns:wp="http://schemas.openxmlformats.org/drawingml/2006/wordprocessingDrawing" xmlns:w10="urn:schemas-microsoft-com:office:word" xmlns:w="http://schemas.openxmlformats.org/wordprocessingml/2006/main" xmlns:wne="http://schemas.microsoft.com/office/word/2006/wordml">
+<w:document xmlns:wpc="http://schemas.microsoft.com/office/word/2010/wordprocessingCanvas" xmlns:mc="http://schemas.openxmlformats.org/markup-compatibility/2006" xmlns:o="urn:schemas-microsoft-com:office:office" xmlns:r="http://schemas.openxmlformats.org/officeDocument/2006/relationships" xmlns:m="http://schemas.openxmlformats.org/officeDocument/2006/math" xmlns:v="urn:schemas-microsoft-com:vml" xmlns:wp14="http://schemas.microsoft.com/office/word/2010/wordprocessingDrawing" xmlns:wp="http://schemas.openxmlformats.org/drawingml/2006/wordprocessingDrawing" xmlns:w10="urn:schemas-microsoft-com:office:word" xmlns:w="http://schemas.openxmlformats.org/wordprocessingml/2006/main" xmlns:w14="http://schemas.microsoft.com/office/word/2010/wordml" xmlns:w15="http://schemas.microsoft.com/office/word/2012/wordml" xmlns:wpg="http://schemas.microsoft.com/office/word/2010/wordprocessingGroup" xmlns:wpi="http://schemas.microsoft.com/office/word/2010/wordprocessingInk" xmlns:wne="http://schemas.microsoft.com/office/word/2006/wordml" xmlns:wps="http://schemas.microsoft.com/office/word/2010/wordprocessingShape" mc:Ignorable="w14 w15 wp14">
   <w:body>
     <w:p>
       <w:pPr>
@@ -92,21 +92,12 @@
         </w:rPr>
         <w:t xml:space="preserve">Renamed the namespace from </w:t>
       </w:r>
-      <w:proofErr w:type="spellStart"/>
-      <w:r>
-        <w:rPr>
-          <w:b/>
-          <w:highlight w:val="green"/>
-        </w:rPr>
-        <w:t>Balloons_Pops_Game</w:t>
-      </w:r>
-      <w:proofErr w:type="spellEnd"/>
-      <w:r>
-        <w:rPr>
-          <w:b/>
-          <w:highlight w:val="green"/>
-        </w:rPr>
-        <w:t xml:space="preserve"> </w:t>
+      <w:r>
+        <w:rPr>
+          <w:b/>
+          <w:highlight w:val="green"/>
+        </w:rPr>
+        <w:t xml:space="preserve">Balloons_Pops_Game </w:t>
       </w:r>
       <w:r>
         <w:rPr>
@@ -119,17 +110,8 @@
           <w:b/>
           <w:highlight w:val="green"/>
         </w:rPr>
-        <w:t xml:space="preserve"> </w:t>
-      </w:r>
-      <w:proofErr w:type="spellStart"/>
-      <w:r>
-        <w:rPr>
-          <w:b/>
-          <w:highlight w:val="green"/>
-        </w:rPr>
-        <w:t>BalloonsPopsGame</w:t>
-      </w:r>
-      <w:proofErr w:type="spellEnd"/>
+        <w:t xml:space="preserve"> BalloonsPopsGame</w:t>
+      </w:r>
       <w:r>
         <w:rPr>
           <w:highlight w:val="green"/>
@@ -166,7 +148,6 @@
         </w:rPr>
         <w:t xml:space="preserve"> to </w:t>
       </w:r>
-      <w:proofErr w:type="spellStart"/>
       <w:r>
         <w:rPr>
           <w:rFonts w:cs="Calibri"/>
@@ -175,7 +156,6 @@
         </w:rPr>
         <w:t>BalloonsPops</w:t>
       </w:r>
-      <w:proofErr w:type="spellEnd"/>
       <w:r>
         <w:rPr>
           <w:highlight w:val="green"/>
@@ -197,37 +177,14 @@
         <w:rPr>
           <w:highlight w:val="green"/>
         </w:rPr>
-        <w:t xml:space="preserve">Renamed the </w:t>
-      </w:r>
-      <w:proofErr w:type="spellStart"/>
-      <w:r>
-        <w:rPr>
-          <w:highlight w:val="green"/>
-        </w:rPr>
-        <w:t>struct</w:t>
-      </w:r>
-      <w:proofErr w:type="spellEnd"/>
-      <w:r>
-        <w:rPr>
-          <w:highlight w:val="green"/>
-        </w:rPr>
-        <w:t xml:space="preserve"> </w:t>
-      </w:r>
-      <w:proofErr w:type="spellStart"/>
-      <w:r>
-        <w:rPr>
-          <w:b/>
-          <w:highlight w:val="green"/>
-        </w:rPr>
-        <w:t>structOfRow</w:t>
-      </w:r>
-      <w:proofErr w:type="spellEnd"/>
-      <w:r>
-        <w:rPr>
-          <w:b/>
-          <w:highlight w:val="green"/>
-        </w:rPr>
-        <w:t xml:space="preserve"> </w:t>
+        <w:t xml:space="preserve">Renamed the struct </w:t>
+      </w:r>
+      <w:r>
+        <w:rPr>
+          <w:b/>
+          <w:highlight w:val="green"/>
+        </w:rPr>
+        <w:t xml:space="preserve">structOfRow </w:t>
       </w:r>
       <w:r>
         <w:rPr>
@@ -457,7 +414,7 @@
           <w:top w:w="57" w:type="dxa"/>
           <w:bottom w:w="57" w:type="dxa"/>
         </w:tblCellMar>
-        <w:tblLook w:val="04A0"/>
+        <w:tblLook w:val="04A0" w:firstRow="1" w:lastRow="0" w:firstColumn="1" w:lastColumn="0" w:noHBand="0" w:noVBand="1"/>
       </w:tblPr>
       <w:tblGrid>
         <w:gridCol w:w="3867"/>
@@ -789,7 +746,6 @@
         </w:rPr>
         <w:t xml:space="preserve"> </w:t>
       </w:r>
-      <w:proofErr w:type="spellStart"/>
       <w:r>
         <w:rPr>
           <w:b/>
@@ -797,7 +753,6 @@
         </w:rPr>
         <w:t>int</w:t>
       </w:r>
-      <w:proofErr w:type="spellEnd"/>
       <w:r>
         <w:rPr>
           <w:b/>
@@ -815,15 +770,7 @@
         <w:rPr>
           <w:highlight w:val="green"/>
         </w:rPr>
-        <w:t>not to be limited if the game grows</w:t>
-      </w:r>
-      <w:bookmarkStart w:id="0" w:name="_GoBack"/>
-      <w:bookmarkEnd w:id="0"/>
-      <w:r>
-        <w:rPr>
-          <w:highlight w:val="green"/>
-        </w:rPr>
-        <w:t>)</w:t>
+        <w:t>not to be limited if the game grows)</w:t>
       </w:r>
     </w:p>
     <w:p>
@@ -836,7 +783,7 @@
       <w:r>
         <w:t>Formatted all other elements of the source code according to the best practices introduced in the course “</w:t>
       </w:r>
-      <w:hyperlink r:id="rId5" w:history="1">
+      <w:hyperlink r:id="rId7" w:history="1">
         <w:r>
           <w:rPr>
             <w:rStyle w:val="Hyperlink"/>
@@ -1098,7 +1045,6 @@
         </w:rPr>
         <w:t xml:space="preserve">In class </w:t>
       </w:r>
-      <w:proofErr w:type="gramStart"/>
       <w:r>
         <w:rPr>
           <w:b/>
@@ -1110,9 +1056,15 @@
         <w:rPr>
           <w:highlight w:val="green"/>
         </w:rPr>
-        <w:t xml:space="preserve"> :</w:t>
-      </w:r>
-      <w:proofErr w:type="gramEnd"/>
+        <w:t xml:space="preserve"> : </w:t>
+      </w:r>
+      <w:r>
+        <w:rPr>
+          <w:b/>
+          <w:highlight w:val="green"/>
+        </w:rPr>
+        <w:t>Gen</w:t>
+      </w:r>
       <w:r>
         <w:rPr>
           <w:highlight w:val="green"/>
@@ -1121,10 +1073,10 @@
       </w:r>
       <w:r>
         <w:rPr>
-          <w:b/>
-          <w:highlight w:val="green"/>
-        </w:rPr>
-        <w:t>Gen</w:t>
+          <w:noProof/>
+          <w:highlight w:val="green"/>
+        </w:rPr>
+        <w:sym w:font="Wingdings" w:char="F0E0"/>
       </w:r>
       <w:r>
         <w:rPr>
@@ -1134,23 +1086,173 @@
       </w:r>
       <w:r>
         <w:rPr>
-          <w:noProof/>
-          <w:highlight w:val="green"/>
-        </w:rPr>
-        <w:sym w:font="Wingdings" w:char="F0E0"/>
-      </w:r>
-      <w:r>
-        <w:rPr>
+          <w:b/>
+          <w:highlight w:val="green"/>
+        </w:rPr>
+        <w:t>Generate.</w:t>
+      </w:r>
+    </w:p>
+    <w:p>
+      <w:pPr>
+        <w:numPr>
+          <w:ilvl w:val="0"/>
+          <w:numId w:val="1"/>
+        </w:numPr>
+      </w:pPr>
+      <w:r>
+        <w:t>Introduced constants:</w:t>
+      </w:r>
+    </w:p>
+    <w:p>
+      <w:pPr>
+        <w:ind w:left="360"/>
+      </w:pPr>
+    </w:p>
+    <w:p>
+      <w:pPr>
+        <w:numPr>
+          <w:ilvl w:val="1"/>
+          <w:numId w:val="1"/>
+        </w:numPr>
+        <w:rPr>
+          <w:noProof/>
+          <w:highlight w:val="green"/>
+        </w:rPr>
+      </w:pPr>
+      <w:r>
+        <w:rPr>
+          <w:b/>
+          <w:highlight w:val="green"/>
+        </w:rPr>
+        <w:t>ScoreBoardSize</w:t>
+      </w:r>
+      <w:r>
+        <w:rPr>
+          <w:b/>
+          <w:highlight w:val="green"/>
+        </w:rPr>
+        <w:t xml:space="preserve"> = </w:t>
+      </w:r>
+      <w:r>
+        <w:rPr>
+          <w:b/>
+          <w:highlight w:val="green"/>
+        </w:rPr>
+        <w:t>5</w:t>
+      </w:r>
+      <w:r>
+        <w:rPr>
+          <w:noProof/>
           <w:highlight w:val="green"/>
         </w:rPr>
         <w:t xml:space="preserve"> </w:t>
       </w:r>
-      <w:r>
-        <w:rPr>
-          <w:b/>
-          <w:highlight w:val="green"/>
-        </w:rPr>
-        <w:t>Generate.</w:t>
+    </w:p>
+    <w:p>
+      <w:pPr>
+        <w:numPr>
+          <w:ilvl w:val="1"/>
+          <w:numId w:val="1"/>
+        </w:numPr>
+        <w:rPr>
+          <w:b/>
+          <w:highlight w:val="green"/>
+        </w:rPr>
+      </w:pPr>
+      <w:r>
+        <w:rPr>
+          <w:b/>
+          <w:highlight w:val="green"/>
+        </w:rPr>
+        <w:t xml:space="preserve">GameBoardRows = 5 </w:t>
+      </w:r>
+    </w:p>
+    <w:p>
+      <w:pPr>
+        <w:numPr>
+          <w:ilvl w:val="1"/>
+          <w:numId w:val="1"/>
+        </w:numPr>
+        <w:rPr>
+          <w:b/>
+          <w:highlight w:val="green"/>
+        </w:rPr>
+      </w:pPr>
+      <w:r>
+        <w:rPr>
+          <w:b/>
+          <w:highlight w:val="green"/>
+        </w:rPr>
+        <w:t>GameBoardCols = 10</w:t>
+      </w:r>
+    </w:p>
+    <w:p>
+      <w:pPr>
+        <w:numPr>
+          <w:ilvl w:val="1"/>
+          <w:numId w:val="1"/>
+        </w:numPr>
+        <w:rPr>
+          <w:b/>
+          <w:highlight w:val="green"/>
+        </w:rPr>
+      </w:pPr>
+      <w:r>
+        <w:rPr>
+          <w:b/>
+          <w:highlight w:val="green"/>
+        </w:rPr>
+        <w:t>StartColorRange =</w:t>
+      </w:r>
+      <w:r>
+        <w:rPr>
+          <w:b/>
+          <w:highlight w:val="green"/>
+        </w:rPr>
+        <w:t>1</w:t>
+      </w:r>
+    </w:p>
+    <w:p>
+      <w:pPr>
+        <w:numPr>
+          <w:ilvl w:val="1"/>
+          <w:numId w:val="1"/>
+        </w:numPr>
+        <w:rPr>
+          <w:b/>
+          <w:highlight w:val="green"/>
+        </w:rPr>
+      </w:pPr>
+      <w:r>
+        <w:rPr>
+          <w:b/>
+          <w:highlight w:val="green"/>
+        </w:rPr>
+        <w:t>EndColorRange =</w:t>
+      </w:r>
+      <w:r>
+        <w:rPr>
+          <w:b/>
+          <w:highlight w:val="green"/>
+        </w:rPr>
+        <w:t>4</w:t>
+      </w:r>
+    </w:p>
+    <w:p>
+      <w:pPr>
+        <w:numPr>
+          <w:ilvl w:val="1"/>
+          <w:numId w:val="1"/>
+        </w:numPr>
+        <w:rPr>
+          <w:noProof/>
+        </w:rPr>
+      </w:pPr>
+      <w:r>
+        <w:rPr>
+          <w:noProof/>
+        </w:rPr>
+        <w:t>…</w:t>
       </w:r>
     </w:p>
     <w:p>
@@ -1159,199 +1261,146 @@
           <w:ilvl w:val="0"/>
           <w:numId w:val="1"/>
         </w:numPr>
-      </w:pPr>
-      <w:r>
-        <w:t>Introduced constants:</w:t>
-      </w:r>
-    </w:p>
-    <w:p>
-      <w:pPr>
-        <w:ind w:left="360"/>
-      </w:pPr>
-    </w:p>
-    <w:p>
-      <w:pPr>
-        <w:numPr>
-          <w:ilvl w:val="1"/>
-          <w:numId w:val="1"/>
-        </w:numPr>
-        <w:rPr>
-          <w:noProof/>
-          <w:highlight w:val="green"/>
-        </w:rPr>
-      </w:pPr>
-      <w:proofErr w:type="spellStart"/>
-      <w:r>
-        <w:rPr>
-          <w:b/>
-          <w:highlight w:val="green"/>
-        </w:rPr>
-        <w:t>ScoreBoardSize</w:t>
-      </w:r>
-      <w:proofErr w:type="spellEnd"/>
-      <w:r>
-        <w:rPr>
-          <w:b/>
-          <w:highlight w:val="green"/>
-        </w:rPr>
-        <w:t xml:space="preserve"> = </w:t>
-      </w:r>
-      <w:r>
-        <w:rPr>
-          <w:b/>
-          <w:highlight w:val="green"/>
-        </w:rPr>
-        <w:t>5</w:t>
-      </w:r>
-      <w:r>
-        <w:rPr>
-          <w:noProof/>
+        <w:rPr>
+          <w:highlight w:val="green"/>
+        </w:rPr>
+      </w:pPr>
+      <w:r>
+        <w:rPr>
+          <w:highlight w:val="green"/>
+        </w:rPr>
+        <w:t xml:space="preserve">Introduced class </w:t>
+      </w:r>
+      <w:r>
+        <w:rPr>
+          <w:b/>
+          <w:noProof/>
+          <w:highlight w:val="green"/>
+        </w:rPr>
+        <w:t>ScoreBoard</w:t>
+      </w:r>
+      <w:r>
+        <w:rPr>
+          <w:highlight w:val="green"/>
+        </w:rPr>
+        <w:t xml:space="preserve"> and moved all related functionality in it.</w:t>
+      </w:r>
+    </w:p>
+    <w:p>
+      <w:pPr>
+        <w:numPr>
+          <w:ilvl w:val="0"/>
+          <w:numId w:val="1"/>
+        </w:numPr>
+        <w:rPr>
+          <w:highlight w:val="green"/>
+        </w:rPr>
+      </w:pPr>
+      <w:r>
+        <w:rPr>
+          <w:highlight w:val="green"/>
+        </w:rPr>
+        <w:t xml:space="preserve">Introduced class </w:t>
+      </w:r>
+      <w:r>
+        <w:rPr>
+          <w:b/>
+          <w:highlight w:val="green"/>
+        </w:rPr>
+        <w:t>Coords</w:t>
+      </w:r>
+      <w:r>
+        <w:rPr>
+          <w:highlight w:val="green"/>
+        </w:rPr>
+        <w:t xml:space="preserve"> and created </w:t>
+      </w:r>
+      <w:r>
+        <w:t>p</w:t>
+      </w:r>
+      <w:r>
+        <w:t>roperties</w:t>
+      </w:r>
+      <w:r>
+        <w:t xml:space="preserve"> Row and Col.</w:t>
+      </w:r>
+    </w:p>
+    <w:p>
+      <w:pPr>
+        <w:numPr>
+          <w:ilvl w:val="0"/>
+          <w:numId w:val="1"/>
+        </w:numPr>
+        <w:rPr>
+          <w:highlight w:val="green"/>
+        </w:rPr>
+      </w:pPr>
+      <w:r>
+        <w:t>Extracted and m</w:t>
+      </w:r>
+      <w:r>
+        <w:rPr>
+          <w:highlight w:val="green"/>
+        </w:rPr>
+        <w:t xml:space="preserve">oved method </w:t>
+      </w:r>
+      <w:r>
+        <w:rPr>
+          <w:b/>
+          <w:noProof/>
+          <w:highlight w:val="green"/>
+        </w:rPr>
+        <w:t>GenerateRandomNumber(int start, int end)</w:t>
+      </w:r>
+      <w:r>
+        <w:rPr>
           <w:highlight w:val="green"/>
         </w:rPr>
         <w:t xml:space="preserve"> </w:t>
       </w:r>
-    </w:p>
-    <w:p>
-      <w:pPr>
-        <w:numPr>
-          <w:ilvl w:val="1"/>
-          <w:numId w:val="1"/>
-        </w:numPr>
-        <w:rPr>
-          <w:b/>
-          <w:highlight w:val="green"/>
-        </w:rPr>
-      </w:pPr>
-      <w:proofErr w:type="spellStart"/>
-      <w:r>
-        <w:rPr>
-          <w:b/>
-          <w:highlight w:val="green"/>
-        </w:rPr>
-        <w:t>GameBoardRows</w:t>
-      </w:r>
-      <w:proofErr w:type="spellEnd"/>
-      <w:r>
-        <w:rPr>
-          <w:b/>
-          <w:highlight w:val="green"/>
-        </w:rPr>
-        <w:t xml:space="preserve"> = 5 </w:t>
-      </w:r>
-    </w:p>
-    <w:p>
-      <w:pPr>
-        <w:numPr>
-          <w:ilvl w:val="1"/>
-          <w:numId w:val="1"/>
-        </w:numPr>
-        <w:rPr>
-          <w:b/>
-          <w:highlight w:val="green"/>
-        </w:rPr>
-      </w:pPr>
-      <w:proofErr w:type="spellStart"/>
-      <w:r>
-        <w:rPr>
-          <w:b/>
-          <w:highlight w:val="green"/>
-        </w:rPr>
-        <w:t>GameBoardCols</w:t>
-      </w:r>
-      <w:proofErr w:type="spellEnd"/>
-      <w:r>
-        <w:rPr>
-          <w:b/>
-          <w:highlight w:val="green"/>
-        </w:rPr>
-        <w:t xml:space="preserve"> = 10</w:t>
-      </w:r>
-    </w:p>
-    <w:p>
-      <w:pPr>
-        <w:numPr>
-          <w:ilvl w:val="1"/>
-          <w:numId w:val="1"/>
-        </w:numPr>
-        <w:rPr>
-          <w:b/>
-          <w:highlight w:val="green"/>
-        </w:rPr>
-      </w:pPr>
-      <w:proofErr w:type="spellStart"/>
-      <w:r>
-        <w:rPr>
-          <w:b/>
-          <w:highlight w:val="green"/>
-        </w:rPr>
-        <w:t>StartColorRange</w:t>
-      </w:r>
-      <w:proofErr w:type="spellEnd"/>
-      <w:r>
-        <w:rPr>
-          <w:b/>
-          <w:highlight w:val="green"/>
-        </w:rPr>
-        <w:t xml:space="preserve"> =</w:t>
-      </w:r>
-      <w:r>
-        <w:rPr>
-          <w:b/>
-          <w:highlight w:val="green"/>
-        </w:rPr>
-        <w:t>1</w:t>
-      </w:r>
-    </w:p>
-    <w:p>
-      <w:pPr>
-        <w:numPr>
-          <w:ilvl w:val="1"/>
-          <w:numId w:val="1"/>
-        </w:numPr>
-        <w:rPr>
-          <w:b/>
-          <w:highlight w:val="green"/>
-        </w:rPr>
-      </w:pPr>
-      <w:proofErr w:type="spellStart"/>
-      <w:r>
-        <w:rPr>
-          <w:b/>
-          <w:highlight w:val="green"/>
-        </w:rPr>
-        <w:t>EndColorRange</w:t>
-      </w:r>
-      <w:proofErr w:type="spellEnd"/>
-      <w:r>
-        <w:rPr>
-          <w:b/>
-          <w:highlight w:val="green"/>
-        </w:rPr>
-        <w:t xml:space="preserve"> =</w:t>
-      </w:r>
-      <w:r>
-        <w:rPr>
-          <w:b/>
-          <w:highlight w:val="green"/>
-        </w:rPr>
-        <w:t>4</w:t>
-      </w:r>
-    </w:p>
-    <w:p>
-      <w:pPr>
-        <w:numPr>
-          <w:ilvl w:val="1"/>
-          <w:numId w:val="1"/>
-        </w:numPr>
-        <w:rPr>
-          <w:noProof/>
-        </w:rPr>
-      </w:pPr>
-      <w:r>
-        <w:rPr>
-          <w:noProof/>
-        </w:rPr>
-        <w:t>…</w:t>
+      <w:r>
+        <w:rPr>
+          <w:highlight w:val="green"/>
+        </w:rPr>
+        <w:t>from</w:t>
+      </w:r>
+      <w:r>
+        <w:t xml:space="preserve"> </w:t>
+      </w:r>
+      <w:r>
+        <w:rPr>
+          <w:b/>
+        </w:rPr>
+        <w:t>Board</w:t>
+      </w:r>
+      <w:r>
+        <w:t xml:space="preserve"> class</w:t>
+      </w:r>
+      <w:r>
+        <w:rPr>
+          <w:highlight w:val="green"/>
+        </w:rPr>
+        <w:t xml:space="preserve"> </w:t>
+      </w:r>
+      <w:r>
+        <w:rPr>
+          <w:highlight w:val="green"/>
+        </w:rPr>
+        <w:t xml:space="preserve">to separate public static class </w:t>
+      </w:r>
+      <w:r>
+        <w:rPr>
+          <w:b/>
+          <w:noProof/>
+          <w:highlight w:val="green"/>
+        </w:rPr>
+        <w:t>RandomUtils</w:t>
+      </w:r>
+      <w:r>
+        <w:rPr>
+          <w:highlight w:val="green"/>
+        </w:rPr>
+        <w:t>.</w:t>
       </w:r>
     </w:p>
     <w:p>
@@ -1368,6 +1417,94 @@
         <w:rPr>
           <w:highlight w:val="green"/>
         </w:rPr>
+        <w:t>Moved field</w:t>
+      </w:r>
+      <w:r>
+        <w:rPr>
+          <w:highlight w:val="green"/>
+        </w:rPr>
+        <w:t xml:space="preserve"> </w:t>
+      </w:r>
+      <w:r>
+        <w:rPr>
+          <w:b/>
+          <w:highlight w:val="green"/>
+        </w:rPr>
+        <w:t>byte[,] temp</w:t>
+      </w:r>
+      <w:r>
+        <w:rPr>
+          <w:highlight w:val="green"/>
+        </w:rPr>
+        <w:t xml:space="preserve"> from method </w:t>
+      </w:r>
+      <w:r>
+        <w:rPr>
+          <w:b/>
+          <w:highlight w:val="green"/>
+        </w:rPr>
+        <w:t>Generate()</w:t>
+      </w:r>
+      <w:r>
+        <w:rPr>
+          <w:b/>
+          <w:highlight w:val="green"/>
+        </w:rPr>
+        <w:t xml:space="preserve"> </w:t>
+      </w:r>
+      <w:r>
+        <w:rPr>
+          <w:highlight w:val="green"/>
+        </w:rPr>
+        <w:t xml:space="preserve">to private field and </w:t>
+      </w:r>
+      <w:r>
+        <w:rPr>
+          <w:highlight w:val="green"/>
+        </w:rPr>
+        <w:t>change</w:t>
+      </w:r>
+      <w:r>
+        <w:rPr>
+          <w:highlight w:val="green"/>
+        </w:rPr>
+        <w:t xml:space="preserve"> it to  </w:t>
+      </w:r>
+      <w:r>
+        <w:rPr>
+          <w:b/>
+          <w:highlight w:val="green"/>
+        </w:rPr>
+        <w:t xml:space="preserve">GameObject [,] Field </w:t>
+      </w:r>
+      <w:r>
+        <w:rPr>
+          <w:highlight w:val="green"/>
+        </w:rPr>
+        <w:t>property</w:t>
+      </w:r>
+      <w:r>
+        <w:rPr>
+          <w:b/>
+          <w:highlight w:val="green"/>
+        </w:rPr>
+        <w:t>.</w:t>
+      </w:r>
+    </w:p>
+    <w:p>
+      <w:pPr>
+        <w:numPr>
+          <w:ilvl w:val="0"/>
+          <w:numId w:val="1"/>
+        </w:numPr>
+        <w:rPr>
+          <w:highlight w:val="green"/>
+        </w:rPr>
+      </w:pPr>
+      <w:r>
+        <w:rPr>
+          <w:highlight w:val="green"/>
+        </w:rPr>
         <w:t xml:space="preserve">Introduced class </w:t>
       </w:r>
       <w:r>
@@ -1376,14 +1513,22 @@
           <w:noProof/>
           <w:highlight w:val="green"/>
         </w:rPr>
-        <w:t>ScoreBoard</w:t>
-      </w:r>
-      <w:r>
-        <w:rPr>
-          <w:highlight w:val="green"/>
-        </w:rPr>
-        <w:t xml:space="preserve"> and moved all related functionality in it.</w:t>
-      </w:r>
+        <w:t xml:space="preserve">GameObject </w:t>
+      </w:r>
+      <w:r>
+        <w:rPr>
+          <w:noProof/>
+          <w:highlight w:val="green"/>
+        </w:rPr>
+        <w:t>with Coordinates and numeric value.</w:t>
+      </w:r>
+    </w:p>
+    <w:p>
+      <w:pPr>
+        <w:rPr>
+          <w:highlight w:val="green"/>
+        </w:rPr>
+      </w:pPr>
     </w:p>
     <w:p>
       <w:pPr>
@@ -1399,9 +1544,206 @@
         <w:rPr>
           <w:highlight w:val="green"/>
         </w:rPr>
-        <w:t xml:space="preserve">Introduced class </w:t>
-      </w:r>
-      <w:proofErr w:type="spellStart"/>
+        <w:t xml:space="preserve">Create </w:t>
+      </w:r>
+      <w:r>
+        <w:rPr>
+          <w:b/>
+          <w:highlight w:val="green"/>
+        </w:rPr>
+        <w:t>Board</w:t>
+      </w:r>
+      <w:r>
+        <w:rPr>
+          <w:highlight w:val="green"/>
+        </w:rPr>
+        <w:t xml:space="preserve"> constructor : </w:t>
+      </w:r>
+      <w:r>
+        <w:rPr>
+          <w:b/>
+          <w:highlight w:val="green"/>
+        </w:rPr>
+        <w:t xml:space="preserve">Board(int </w:t>
+      </w:r>
+      <w:r>
+        <w:rPr>
+          <w:highlight w:val="green"/>
+        </w:rPr>
+        <w:t>gameBoardRows</w:t>
+      </w:r>
+      <w:r>
+        <w:rPr>
+          <w:b/>
+          <w:highlight w:val="green"/>
+        </w:rPr>
+        <w:t xml:space="preserve">, int </w:t>
+      </w:r>
+      <w:r>
+        <w:rPr>
+          <w:highlight w:val="green"/>
+        </w:rPr>
+        <w:t>gameBoardCol</w:t>
+      </w:r>
+      <w:r>
+        <w:rPr>
+          <w:highlight w:val="green"/>
+        </w:rPr>
+        <w:t>s</w:t>
+      </w:r>
+      <w:r>
+        <w:rPr>
+          <w:highlight w:val="green"/>
+        </w:rPr>
+        <w:t xml:space="preserve">, </w:t>
+      </w:r>
+      <w:r>
+        <w:rPr>
+          <w:b/>
+          <w:highlight w:val="green"/>
+        </w:rPr>
+        <w:t>int</w:t>
+      </w:r>
+      <w:r>
+        <w:rPr>
+          <w:highlight w:val="green"/>
+        </w:rPr>
+        <w:t xml:space="preserve"> startRange, </w:t>
+      </w:r>
+      <w:r>
+        <w:rPr>
+          <w:b/>
+          <w:highlight w:val="green"/>
+        </w:rPr>
+        <w:t>int</w:t>
+      </w:r>
+      <w:r>
+        <w:rPr>
+          <w:highlight w:val="green"/>
+        </w:rPr>
+        <w:t xml:space="preserve"> endRange</w:t>
+      </w:r>
+      <w:r>
+        <w:rPr>
+          <w:b/>
+          <w:highlight w:val="green"/>
+        </w:rPr>
+        <w:t>)</w:t>
+      </w:r>
+      <w:r>
+        <w:rPr>
+          <w:b/>
+          <w:highlight w:val="green"/>
+          <w:lang w:val="bg-BG"/>
+        </w:rPr>
+        <w:t xml:space="preserve">, </w:t>
+      </w:r>
+      <w:r>
+        <w:rPr>
+          <w:highlight w:val="green"/>
+        </w:rPr>
+        <w:t xml:space="preserve">where we use properties for the two parameters, create the </w:t>
+      </w:r>
+      <w:r>
+        <w:rPr>
+          <w:b/>
+          <w:highlight w:val="green"/>
+        </w:rPr>
+        <w:t>field</w:t>
+      </w:r>
+      <w:r>
+        <w:rPr>
+          <w:b/>
+          <w:highlight w:val="green"/>
+        </w:rPr>
+        <w:t xml:space="preserve"> </w:t>
+      </w:r>
+      <w:r>
+        <w:rPr>
+          <w:highlight w:val="green"/>
+        </w:rPr>
+        <w:t>with the given dimensions</w:t>
+      </w:r>
+      <w:r>
+        <w:t xml:space="preserve"> </w:t>
+      </w:r>
+      <w:r>
+        <w:rPr>
+          <w:highlight w:val="green"/>
+        </w:rPr>
+        <w:t>and generate new random board.</w:t>
+      </w:r>
+    </w:p>
+    <w:p>
+      <w:pPr>
+        <w:pStyle w:val="ListParagraph"/>
+        <w:numPr>
+          <w:ilvl w:val="0"/>
+          <w:numId w:val="1"/>
+        </w:numPr>
+        <w:rPr>
+          <w:highlight w:val="yellow"/>
+        </w:rPr>
+      </w:pPr>
+      <w:r>
+        <w:t xml:space="preserve"> </w:t>
+      </w:r>
+      <w:r>
+        <w:rPr>
+          <w:highlight w:val="yellow"/>
+        </w:rPr>
+        <w:t>Refactored the struct Score by placing “this” where needed</w:t>
+      </w:r>
+      <w:r>
+        <w:rPr>
+          <w:highlight w:val="yellow"/>
+        </w:rPr>
+        <w:t xml:space="preserve"> and renamed some variables using good programming practices.</w:t>
+      </w:r>
+    </w:p>
+    <w:p>
+      <w:pPr>
+        <w:pStyle w:val="ListParagraph"/>
+        <w:numPr>
+          <w:ilvl w:val="0"/>
+          <w:numId w:val="1"/>
+        </w:numPr>
+        <w:rPr>
+          <w:highlight w:val="green"/>
+        </w:rPr>
+      </w:pPr>
+      <w:r>
+        <w:rPr>
+          <w:highlight w:val="green"/>
+        </w:rPr>
+        <w:t xml:space="preserve">Added operators </w:t>
+      </w:r>
+      <w:r>
+        <w:rPr>
+          <w:b/>
+          <w:highlight w:val="green"/>
+        </w:rPr>
+        <w:t>==</w:t>
+      </w:r>
+      <w:r>
+        <w:rPr>
+          <w:highlight w:val="green"/>
+        </w:rPr>
+        <w:t xml:space="preserve">, </w:t>
+      </w:r>
+      <w:r>
+        <w:rPr>
+          <w:b/>
+          <w:highlight w:val="green"/>
+        </w:rPr>
+        <w:t>!=</w:t>
+      </w:r>
+      <w:r>
+        <w:rPr>
+          <w:highlight w:val="green"/>
+        </w:rPr>
+        <w:t xml:space="preserve">  to </w:t>
+      </w:r>
       <w:r>
         <w:rPr>
           <w:b/>
@@ -1409,31 +1751,16 @@
         </w:rPr>
         <w:t>Coords</w:t>
       </w:r>
-      <w:proofErr w:type="spellEnd"/>
-      <w:r>
-        <w:rPr>
-          <w:highlight w:val="green"/>
-        </w:rPr>
-        <w:t xml:space="preserve"> and created all the logic around having valid coordinates</w:t>
-      </w:r>
-      <w:r>
-        <w:rPr>
-          <w:highlight w:val="green"/>
-        </w:rPr>
-        <w:t xml:space="preserve"> with </w:t>
-      </w:r>
-      <w:r>
-        <w:t>p</w:t>
-      </w:r>
-      <w:r>
-        <w:t>roperties</w:t>
-      </w:r>
-      <w:r>
-        <w:t xml:space="preserve"> Row and Col.</w:t>
-      </w:r>
-    </w:p>
-    <w:p>
-      <w:pPr>
+      <w:r>
+        <w:rPr>
+          <w:highlight w:val="green"/>
+        </w:rPr>
+        <w:t xml:space="preserve"> class, and all the methods needed for that.</w:t>
+      </w:r>
+    </w:p>
+    <w:p>
+      <w:pPr>
+        <w:pStyle w:val="ListParagraph"/>
         <w:numPr>
           <w:ilvl w:val="0"/>
           <w:numId w:val="1"/>
@@ -1443,24 +1770,21 @@
         </w:rPr>
       </w:pPr>
       <w:r>
-        <w:t>Extracted and m</w:t>
-      </w:r>
-      <w:r>
-        <w:rPr>
-          <w:highlight w:val="green"/>
-        </w:rPr>
-        <w:t xml:space="preserve">oved method </w:t>
-      </w:r>
-      <w:r>
-        <w:rPr>
-          <w:b/>
-          <w:noProof/>
-          <w:highlight w:val="green"/>
-        </w:rPr>
-        <w:t>GenerateRandomNumber(int start, int end)</w:t>
-      </w:r>
-      <w:r>
-        <w:rPr>
+        <w:rPr>
+          <w:highlight w:val="green"/>
+        </w:rPr>
+        <w:t xml:space="preserve">In </w:t>
+      </w:r>
+      <w:r>
+        <w:rPr>
+          <w:b/>
+          <w:highlight w:val="green"/>
+        </w:rPr>
+        <w:t>Score</w:t>
+      </w:r>
+      <w:r>
+        <w:rPr>
+          <w:b/>
           <w:highlight w:val="green"/>
         </w:rPr>
         <w:t xml:space="preserve"> </w:t>
@@ -1469,395 +1793,28 @@
         <w:rPr>
           <w:highlight w:val="green"/>
         </w:rPr>
-        <w:t>from</w:t>
-      </w:r>
-      <w:r>
+        <w:t>change</w:t>
+      </w:r>
+      <w:r>
+        <w:rPr>
+          <w:highlight w:val="green"/>
+        </w:rPr>
+        <w:t>d</w:t>
+      </w:r>
+      <w:bookmarkStart w:id="0" w:name="_GoBack"/>
+      <w:bookmarkEnd w:id="0"/>
+      <w:r>
+        <w:rPr>
+          <w:b/>
+          <w:highlight w:val="green"/>
+        </w:rPr>
         <w:t xml:space="preserve"> </w:t>
       </w:r>
       <w:r>
         <w:rPr>
-          <w:b/>
-        </w:rPr>
-        <w:t>Board</w:t>
-      </w:r>
-      <w:r>
-        <w:t xml:space="preserve"> class</w:t>
-      </w:r>
-      <w:r>
-        <w:rPr>
-          <w:highlight w:val="green"/>
-        </w:rPr>
-        <w:t xml:space="preserve"> </w:t>
-      </w:r>
-      <w:r>
-        <w:rPr>
-          <w:highlight w:val="green"/>
-        </w:rPr>
-        <w:t xml:space="preserve">to separate public static class </w:t>
-      </w:r>
-      <w:r>
-        <w:rPr>
-          <w:b/>
-          <w:noProof/>
-          <w:highlight w:val="green"/>
-        </w:rPr>
-        <w:t>RandomUtils</w:t>
-      </w:r>
-      <w:r>
-        <w:rPr>
-          <w:highlight w:val="green"/>
-        </w:rPr>
-        <w:t>.</w:t>
-      </w:r>
-    </w:p>
-    <w:p>
-      <w:pPr>
-        <w:numPr>
-          <w:ilvl w:val="0"/>
-          <w:numId w:val="1"/>
-        </w:numPr>
-        <w:rPr>
-          <w:highlight w:val="green"/>
-        </w:rPr>
-      </w:pPr>
-      <w:r>
-        <w:rPr>
-          <w:highlight w:val="green"/>
-        </w:rPr>
-        <w:t>Moved field</w:t>
-      </w:r>
-      <w:r>
-        <w:rPr>
-          <w:highlight w:val="green"/>
-        </w:rPr>
-        <w:t xml:space="preserve"> </w:t>
-      </w:r>
-      <w:proofErr w:type="gramStart"/>
-      <w:r>
-        <w:rPr>
-          <w:b/>
-          <w:highlight w:val="green"/>
-        </w:rPr>
-        <w:t>byte[</w:t>
-      </w:r>
-      <w:proofErr w:type="gramEnd"/>
-      <w:r>
-        <w:rPr>
-          <w:b/>
-          <w:highlight w:val="green"/>
-        </w:rPr>
-        <w:t>,] temp</w:t>
-      </w:r>
-      <w:r>
-        <w:rPr>
-          <w:highlight w:val="green"/>
-        </w:rPr>
-        <w:t xml:space="preserve"> from method </w:t>
-      </w:r>
-      <w:r>
-        <w:rPr>
-          <w:b/>
-          <w:highlight w:val="green"/>
-        </w:rPr>
-        <w:t>Generate()</w:t>
-      </w:r>
-      <w:r>
-        <w:rPr>
-          <w:b/>
-          <w:highlight w:val="green"/>
-        </w:rPr>
-        <w:t xml:space="preserve"> </w:t>
-      </w:r>
-      <w:r>
-        <w:rPr>
-          <w:highlight w:val="green"/>
-        </w:rPr>
-        <w:t xml:space="preserve">to private field and </w:t>
-      </w:r>
-      <w:r>
-        <w:rPr>
-          <w:highlight w:val="green"/>
-        </w:rPr>
-        <w:t>change</w:t>
-      </w:r>
-      <w:r>
-        <w:rPr>
-          <w:highlight w:val="green"/>
-        </w:rPr>
-        <w:t xml:space="preserve"> it to  </w:t>
-      </w:r>
-      <w:proofErr w:type="spellStart"/>
-      <w:r>
-        <w:rPr>
-          <w:b/>
-          <w:highlight w:val="green"/>
-        </w:rPr>
-        <w:t>GameObject</w:t>
-      </w:r>
-      <w:proofErr w:type="spellEnd"/>
-      <w:r>
-        <w:rPr>
-          <w:b/>
-          <w:highlight w:val="green"/>
-        </w:rPr>
-        <w:t xml:space="preserve"> [,] Field </w:t>
-      </w:r>
-      <w:r>
-        <w:rPr>
-          <w:highlight w:val="green"/>
-        </w:rPr>
-        <w:t>property</w:t>
-      </w:r>
-      <w:r>
-        <w:rPr>
-          <w:b/>
-          <w:highlight w:val="green"/>
-        </w:rPr>
-        <w:t>.</w:t>
-      </w:r>
-    </w:p>
-    <w:p>
-      <w:pPr>
-        <w:numPr>
-          <w:ilvl w:val="0"/>
-          <w:numId w:val="1"/>
-        </w:numPr>
-        <w:rPr>
-          <w:highlight w:val="green"/>
-        </w:rPr>
-      </w:pPr>
-      <w:r>
-        <w:rPr>
-          <w:highlight w:val="green"/>
-        </w:rPr>
-        <w:t xml:space="preserve">Introduced class </w:t>
-      </w:r>
-      <w:r>
-        <w:rPr>
-          <w:b/>
-          <w:noProof/>
-          <w:highlight w:val="green"/>
-        </w:rPr>
-        <w:t xml:space="preserve">GameObject </w:t>
-      </w:r>
-      <w:r>
-        <w:rPr>
-          <w:noProof/>
-          <w:highlight w:val="green"/>
-        </w:rPr>
-        <w:t>with Coordinates and numeric value.</w:t>
-      </w:r>
-    </w:p>
-    <w:p>
-      <w:pPr>
-        <w:rPr>
-          <w:highlight w:val="green"/>
-        </w:rPr>
-      </w:pPr>
-    </w:p>
-    <w:p>
-      <w:pPr>
-        <w:numPr>
-          <w:ilvl w:val="0"/>
-          <w:numId w:val="1"/>
-        </w:numPr>
-      </w:pPr>
-      <w:r>
-        <w:rPr>
-          <w:highlight w:val="green"/>
-        </w:rPr>
-        <w:t xml:space="preserve">Create </w:t>
-      </w:r>
-      <w:r>
-        <w:rPr>
-          <w:b/>
-          <w:highlight w:val="green"/>
-        </w:rPr>
-        <w:t>Board</w:t>
-      </w:r>
-      <w:r>
-        <w:rPr>
-          <w:highlight w:val="green"/>
-        </w:rPr>
-        <w:t xml:space="preserve"> </w:t>
-      </w:r>
-      <w:proofErr w:type="gramStart"/>
-      <w:r>
-        <w:rPr>
-          <w:highlight w:val="green"/>
-        </w:rPr>
-        <w:t>constructor :</w:t>
-      </w:r>
-      <w:proofErr w:type="gramEnd"/>
-      <w:r>
-        <w:rPr>
-          <w:highlight w:val="green"/>
-        </w:rPr>
-        <w:t xml:space="preserve"> </w:t>
-      </w:r>
-      <w:r>
-        <w:rPr>
-          <w:b/>
-          <w:highlight w:val="green"/>
-        </w:rPr>
-        <w:t>Board(</w:t>
-      </w:r>
-      <w:proofErr w:type="spellStart"/>
-      <w:r>
-        <w:rPr>
-          <w:b/>
-          <w:highlight w:val="green"/>
-        </w:rPr>
-        <w:t>int</w:t>
-      </w:r>
-      <w:proofErr w:type="spellEnd"/>
-      <w:r>
-        <w:rPr>
-          <w:b/>
-          <w:highlight w:val="green"/>
-        </w:rPr>
-        <w:t xml:space="preserve"> </w:t>
-      </w:r>
-      <w:proofErr w:type="spellStart"/>
-      <w:r>
-        <w:rPr>
-          <w:highlight w:val="green"/>
-        </w:rPr>
-        <w:t>gameBoardRows</w:t>
-      </w:r>
-      <w:proofErr w:type="spellEnd"/>
-      <w:r>
-        <w:rPr>
-          <w:b/>
-          <w:highlight w:val="green"/>
-        </w:rPr>
-        <w:t xml:space="preserve">, </w:t>
-      </w:r>
-      <w:proofErr w:type="spellStart"/>
-      <w:r>
-        <w:rPr>
-          <w:b/>
-          <w:highlight w:val="green"/>
-        </w:rPr>
-        <w:t>int</w:t>
-      </w:r>
-      <w:proofErr w:type="spellEnd"/>
-      <w:r>
-        <w:rPr>
-          <w:b/>
-          <w:highlight w:val="green"/>
-        </w:rPr>
-        <w:t xml:space="preserve"> </w:t>
-      </w:r>
-      <w:proofErr w:type="spellStart"/>
-      <w:r>
-        <w:rPr>
-          <w:highlight w:val="green"/>
-        </w:rPr>
-        <w:t>gameBoardCols</w:t>
-      </w:r>
-      <w:proofErr w:type="spellEnd"/>
-      <w:r>
-        <w:rPr>
-          <w:b/>
-          <w:highlight w:val="green"/>
-        </w:rPr>
-        <w:t>)</w:t>
-      </w:r>
-      <w:r>
-        <w:rPr>
-          <w:b/>
-          <w:highlight w:val="green"/>
-          <w:lang w:val="bg-BG"/>
-        </w:rPr>
-        <w:t xml:space="preserve">, </w:t>
-      </w:r>
-      <w:r>
-        <w:rPr>
-          <w:highlight w:val="green"/>
-        </w:rPr>
-        <w:t xml:space="preserve">where we use properties for the two parameters, create the </w:t>
-      </w:r>
-      <w:r>
-        <w:rPr>
-          <w:b/>
-          <w:highlight w:val="green"/>
-        </w:rPr>
-        <w:t>field</w:t>
-      </w:r>
-      <w:r>
-        <w:rPr>
-          <w:b/>
-          <w:highlight w:val="green"/>
-        </w:rPr>
-        <w:t xml:space="preserve"> </w:t>
-      </w:r>
-      <w:r>
-        <w:rPr>
-          <w:highlight w:val="green"/>
-        </w:rPr>
-        <w:t xml:space="preserve">with the given dimensions, initialize the </w:t>
-      </w:r>
-      <w:proofErr w:type="spellStart"/>
-      <w:r>
-        <w:rPr>
-          <w:b/>
-          <w:highlight w:val="green"/>
-        </w:rPr>
-        <w:t>numberAtCoords</w:t>
-      </w:r>
-      <w:proofErr w:type="spellEnd"/>
-      <w:r>
-        <w:t xml:space="preserve"> and generate new random board.</w:t>
-      </w:r>
-    </w:p>
-    <w:p>
-      <w:pPr>
-        <w:pStyle w:val="ListParagraph"/>
-        <w:numPr>
-          <w:ilvl w:val="0"/>
-          <w:numId w:val="1"/>
-        </w:numPr>
-        <w:rPr>
-          <w:highlight w:val="yellow"/>
-        </w:rPr>
-      </w:pPr>
-      <w:r>
-        <w:t xml:space="preserve"> </w:t>
-      </w:r>
-      <w:proofErr w:type="spellStart"/>
-      <w:r>
-        <w:rPr>
-          <w:highlight w:val="yellow"/>
-        </w:rPr>
-        <w:t>Refactored</w:t>
-      </w:r>
-      <w:proofErr w:type="spellEnd"/>
-      <w:r>
-        <w:rPr>
-          <w:highlight w:val="yellow"/>
-        </w:rPr>
-        <w:t xml:space="preserve"> the </w:t>
-      </w:r>
-      <w:proofErr w:type="spellStart"/>
-      <w:r>
-        <w:rPr>
-          <w:highlight w:val="yellow"/>
-        </w:rPr>
-        <w:t>struct</w:t>
-      </w:r>
-      <w:proofErr w:type="spellEnd"/>
-      <w:r>
-        <w:rPr>
-          <w:highlight w:val="yellow"/>
-        </w:rPr>
-        <w:t xml:space="preserve"> Score by placing “this” where needed</w:t>
-      </w:r>
-      <w:r>
-        <w:rPr>
-          <w:highlight w:val="yellow"/>
-        </w:rPr>
-        <w:t xml:space="preserve"> and renamed some variables using good programming practices.</w:t>
+          <w:highlight w:val="green"/>
+        </w:rPr>
+        <w:t>public fields to properties.</w:t>
       </w:r>
     </w:p>
     <w:sectPr>
@@ -1870,8 +1827,58 @@
 </w:document>
 </file>
 
+<file path=word/endnotes.xml><?xml version="1.0" encoding="utf-8"?>
+<w:endnotes xmlns:wpc="http://schemas.microsoft.com/office/word/2010/wordprocessingCanvas" xmlns:mc="http://schemas.openxmlformats.org/markup-compatibility/2006" xmlns:o="urn:schemas-microsoft-com:office:office" xmlns:r="http://schemas.openxmlformats.org/officeDocument/2006/relationships" xmlns:m="http://schemas.openxmlformats.org/officeDocument/2006/math" xmlns:v="urn:schemas-microsoft-com:vml" xmlns:wp14="http://schemas.microsoft.com/office/word/2010/wordprocessingDrawing" xmlns:wp="http://schemas.openxmlformats.org/drawingml/2006/wordprocessingDrawing" xmlns:w10="urn:schemas-microsoft-com:office:word" xmlns:w="http://schemas.openxmlformats.org/wordprocessingml/2006/main" xmlns:w14="http://schemas.microsoft.com/office/word/2010/wordml" xmlns:w15="http://schemas.microsoft.com/office/word/2012/wordml" xmlns:wpg="http://schemas.microsoft.com/office/word/2010/wordprocessingGroup" xmlns:wpi="http://schemas.microsoft.com/office/word/2010/wordprocessingInk" xmlns:wne="http://schemas.microsoft.com/office/word/2006/wordml" xmlns:wps="http://schemas.microsoft.com/office/word/2010/wordprocessingShape" mc:Ignorable="w14 w15 wp14">
+  <w:endnote w:type="separator" w:id="-1">
+    <w:p>
+      <w:pPr>
+        <w:spacing w:before="0" w:after="0"/>
+      </w:pPr>
+      <w:r>
+        <w:separator/>
+      </w:r>
+    </w:p>
+  </w:endnote>
+  <w:endnote w:type="continuationSeparator" w:id="0">
+    <w:p>
+      <w:pPr>
+        <w:spacing w:before="0" w:after="0"/>
+      </w:pPr>
+      <w:r>
+        <w:continuationSeparator/>
+      </w:r>
+    </w:p>
+  </w:endnote>
+</w:endnotes>
+</file>
+
+<file path=word/footnotes.xml><?xml version="1.0" encoding="utf-8"?>
+<w:footnotes xmlns:wpc="http://schemas.microsoft.com/office/word/2010/wordprocessingCanvas" xmlns:mc="http://schemas.openxmlformats.org/markup-compatibility/2006" xmlns:o="urn:schemas-microsoft-com:office:office" xmlns:r="http://schemas.openxmlformats.org/officeDocument/2006/relationships" xmlns:m="http://schemas.openxmlformats.org/officeDocument/2006/math" xmlns:v="urn:schemas-microsoft-com:vml" xmlns:wp14="http://schemas.microsoft.com/office/word/2010/wordprocessingDrawing" xmlns:wp="http://schemas.openxmlformats.org/drawingml/2006/wordprocessingDrawing" xmlns:w10="urn:schemas-microsoft-com:office:word" xmlns:w="http://schemas.openxmlformats.org/wordprocessingml/2006/main" xmlns:w14="http://schemas.microsoft.com/office/word/2010/wordml" xmlns:w15="http://schemas.microsoft.com/office/word/2012/wordml" xmlns:wpg="http://schemas.microsoft.com/office/word/2010/wordprocessingGroup" xmlns:wpi="http://schemas.microsoft.com/office/word/2010/wordprocessingInk" xmlns:wne="http://schemas.microsoft.com/office/word/2006/wordml" xmlns:wps="http://schemas.microsoft.com/office/word/2010/wordprocessingShape" mc:Ignorable="w14 w15 wp14">
+  <w:footnote w:type="separator" w:id="-1">
+    <w:p>
+      <w:pPr>
+        <w:spacing w:before="0" w:after="0"/>
+      </w:pPr>
+      <w:r>
+        <w:separator/>
+      </w:r>
+    </w:p>
+  </w:footnote>
+  <w:footnote w:type="continuationSeparator" w:id="0">
+    <w:p>
+      <w:pPr>
+        <w:spacing w:before="0" w:after="0"/>
+      </w:pPr>
+      <w:r>
+        <w:continuationSeparator/>
+      </w:r>
+    </w:p>
+  </w:footnote>
+</w:footnotes>
+</file>
+
 <file path=word/numbering.xml><?xml version="1.0" encoding="utf-8"?>
-<w:numbering xmlns:ve="http://schemas.openxmlformats.org/markup-compatibility/2006" xmlns:o="urn:schemas-microsoft-com:office:office" xmlns:r="http://schemas.openxmlformats.org/officeDocument/2006/relationships" xmlns:m="http://schemas.openxmlformats.org/officeDocument/2006/math" xmlns:v="urn:schemas-microsoft-com:vml" xmlns:wp="http://schemas.openxmlformats.org/drawingml/2006/wordprocessingDrawing" xmlns:w10="urn:schemas-microsoft-com:office:word" xmlns:w="http://schemas.openxmlformats.org/wordprocessingml/2006/main" xmlns:wne="http://schemas.microsoft.com/office/word/2006/wordml">
+<w:numbering xmlns:wpc="http://schemas.microsoft.com/office/word/2010/wordprocessingCanvas" xmlns:mc="http://schemas.openxmlformats.org/markup-compatibility/2006" xmlns:o="urn:schemas-microsoft-com:office:office" xmlns:r="http://schemas.openxmlformats.org/officeDocument/2006/relationships" xmlns:m="http://schemas.openxmlformats.org/officeDocument/2006/math" xmlns:v="urn:schemas-microsoft-com:vml" xmlns:wp14="http://schemas.microsoft.com/office/word/2010/wordprocessingDrawing" xmlns:wp="http://schemas.openxmlformats.org/drawingml/2006/wordprocessingDrawing" xmlns:w10="urn:schemas-microsoft-com:office:word" xmlns:w="http://schemas.openxmlformats.org/wordprocessingml/2006/main" xmlns:w14="http://schemas.microsoft.com/office/word/2010/wordml" xmlns:w15="http://schemas.microsoft.com/office/word/2012/wordml" xmlns:wpg="http://schemas.microsoft.com/office/word/2010/wordprocessingGroup" xmlns:wpi="http://schemas.microsoft.com/office/word/2010/wordprocessingInk" xmlns:wne="http://schemas.microsoft.com/office/word/2006/wordml" xmlns:wps="http://schemas.microsoft.com/office/word/2010/wordprocessingShape" mc:Ignorable="w14 w15 wp14">
   <w:abstractNum w:abstractNumId="0">
     <w:nsid w:val="38264E9C"/>
     <w:multiLevelType w:val="hybridMultilevel"/>
@@ -1968,7 +1975,7 @@
 </file>
 
 <file path=word/styles.xml><?xml version="1.0" encoding="utf-8"?>
-<w:styles xmlns:r="http://schemas.openxmlformats.org/officeDocument/2006/relationships" xmlns:w="http://schemas.openxmlformats.org/wordprocessingml/2006/main">
+<w:styles xmlns:mc="http://schemas.openxmlformats.org/markup-compatibility/2006" xmlns:r="http://schemas.openxmlformats.org/officeDocument/2006/relationships" xmlns:w="http://schemas.openxmlformats.org/wordprocessingml/2006/main" xmlns:w14="http://schemas.microsoft.com/office/word/2010/wordml" xmlns:w15="http://schemas.microsoft.com/office/word/2012/wordml" mc:Ignorable="w14 w15">
   <w:docDefaults>
     <w:rPrDefault>
       <w:rPr>
@@ -1984,145 +1991,378 @@
       </w:pPr>
     </w:pPrDefault>
   </w:docDefaults>
-  <w:latentStyles w:defLockedState="0" w:defUIPriority="99" w:defSemiHidden="1" w:defUnhideWhenUsed="1" w:defQFormat="0" w:count="267">
-    <w:lsdException w:name="Normal" w:semiHidden="0" w:uiPriority="0" w:unhideWhenUsed="0" w:qFormat="1"/>
-    <w:lsdException w:name="heading 1" w:semiHidden="0" w:uiPriority="0" w:unhideWhenUsed="0" w:qFormat="1"/>
-    <w:lsdException w:name="heading 2" w:uiPriority="9" w:qFormat="1"/>
-    <w:lsdException w:name="heading 3" w:uiPriority="9" w:qFormat="1"/>
-    <w:lsdException w:name="heading 4" w:uiPriority="9" w:qFormat="1"/>
-    <w:lsdException w:name="heading 5" w:uiPriority="9" w:qFormat="1"/>
-    <w:lsdException w:name="heading 6" w:uiPriority="9" w:qFormat="1"/>
-    <w:lsdException w:name="heading 7" w:uiPriority="9" w:qFormat="1"/>
-    <w:lsdException w:name="heading 8" w:uiPriority="9" w:qFormat="1"/>
-    <w:lsdException w:name="heading 9" w:uiPriority="9" w:qFormat="1"/>
-    <w:lsdException w:name="toc 1" w:uiPriority="39"/>
-    <w:lsdException w:name="toc 2" w:uiPriority="39"/>
-    <w:lsdException w:name="toc 3" w:uiPriority="39"/>
-    <w:lsdException w:name="toc 4" w:uiPriority="39"/>
-    <w:lsdException w:name="toc 5" w:uiPriority="39"/>
-    <w:lsdException w:name="toc 6" w:uiPriority="39"/>
-    <w:lsdException w:name="toc 7" w:uiPriority="39"/>
-    <w:lsdException w:name="toc 8" w:uiPriority="39"/>
-    <w:lsdException w:name="toc 9" w:uiPriority="39"/>
-    <w:lsdException w:name="caption" w:uiPriority="35" w:qFormat="1"/>
-    <w:lsdException w:name="Title" w:semiHidden="0" w:uiPriority="10" w:unhideWhenUsed="0" w:qFormat="1"/>
-    <w:lsdException w:name="Default Paragraph Font" w:uiPriority="1"/>
-    <w:lsdException w:name="Subtitle" w:semiHidden="0" w:uiPriority="11" w:unhideWhenUsed="0" w:qFormat="1"/>
-    <w:lsdException w:name="Hyperlink" w:uiPriority="0"/>
-    <w:lsdException w:name="Strong" w:semiHidden="0" w:uiPriority="22" w:unhideWhenUsed="0" w:qFormat="1"/>
-    <w:lsdException w:name="Emphasis" w:semiHidden="0" w:uiPriority="20" w:unhideWhenUsed="0" w:qFormat="1"/>
-    <w:lsdException w:name="Table Grid" w:semiHidden="0" w:uiPriority="39" w:unhideWhenUsed="0"/>
-    <w:lsdException w:name="Placeholder Text" w:unhideWhenUsed="0"/>
-    <w:lsdException w:name="No Spacing" w:semiHidden="0" w:uiPriority="1" w:unhideWhenUsed="0" w:qFormat="1"/>
-    <w:lsdException w:name="Light Shading" w:semiHidden="0" w:uiPriority="60" w:unhideWhenUsed="0"/>
-    <w:lsdException w:name="Light List" w:semiHidden="0" w:uiPriority="61" w:unhideWhenUsed="0"/>
-    <w:lsdException w:name="Light Grid" w:semiHidden="0" w:uiPriority="62" w:unhideWhenUsed="0"/>
-    <w:lsdException w:name="Medium Shading 1" w:semiHidden="0" w:uiPriority="63" w:unhideWhenUsed="0"/>
-    <w:lsdException w:name="Medium Shading 2" w:semiHidden="0" w:uiPriority="64" w:unhideWhenUsed="0"/>
-    <w:lsdException w:name="Medium List 1" w:semiHidden="0" w:uiPriority="65" w:unhideWhenUsed="0"/>
-    <w:lsdException w:name="Medium List 2" w:semiHidden="0" w:uiPriority="66" w:unhideWhenUsed="0"/>
-    <w:lsdException w:name="Medium Grid 1" w:semiHidden="0" w:uiPriority="67" w:unhideWhenUsed="0"/>
-    <w:lsdException w:name="Medium Grid 2" w:semiHidden="0" w:uiPriority="68" w:unhideWhenUsed="0"/>
-    <w:lsdException w:name="Medium Grid 3" w:semiHidden="0" w:uiPriority="69" w:unhideWhenUsed="0"/>
-    <w:lsdException w:name="Dark List" w:semiHidden="0" w:uiPriority="70" w:unhideWhenUsed="0"/>
-    <w:lsdException w:name="Colorful Shading" w:semiHidden="0" w:uiPriority="71" w:unhideWhenUsed="0"/>
-    <w:lsdException w:name="Colorful List" w:semiHidden="0" w:uiPriority="72" w:unhideWhenUsed="0"/>
-    <w:lsdException w:name="Colorful Grid" w:semiHidden="0" w:uiPriority="73" w:unhideWhenUsed="0"/>
-    <w:lsdException w:name="Light Shading Accent 1" w:semiHidden="0" w:uiPriority="60" w:unhideWhenUsed="0"/>
-    <w:lsdException w:name="Light List Accent 1" w:semiHidden="0" w:uiPriority="61" w:unhideWhenUsed="0"/>
-    <w:lsdException w:name="Light Grid Accent 1" w:semiHidden="0" w:uiPriority="62" w:unhideWhenUsed="0"/>
-    <w:lsdException w:name="Medium Shading 1 Accent 1" w:semiHidden="0" w:uiPriority="63" w:unhideWhenUsed="0"/>
-    <w:lsdException w:name="Medium Shading 2 Accent 1" w:semiHidden="0" w:uiPriority="64" w:unhideWhenUsed="0"/>
-    <w:lsdException w:name="Medium List 1 Accent 1" w:semiHidden="0" w:uiPriority="65" w:unhideWhenUsed="0"/>
-    <w:lsdException w:name="Revision" w:unhideWhenUsed="0"/>
-    <w:lsdException w:name="List Paragraph" w:semiHidden="0" w:uiPriority="34" w:unhideWhenUsed="0" w:qFormat="1"/>
-    <w:lsdException w:name="Quote" w:semiHidden="0" w:uiPriority="29" w:unhideWhenUsed="0" w:qFormat="1"/>
-    <w:lsdException w:name="Intense Quote" w:semiHidden="0" w:uiPriority="30" w:unhideWhenUsed="0" w:qFormat="1"/>
-    <w:lsdException w:name="Medium List 2 Accent 1" w:semiHidden="0" w:uiPriority="66" w:unhideWhenUsed="0"/>
-    <w:lsdException w:name="Medium Grid 1 Accent 1" w:semiHidden="0" w:uiPriority="67" w:unhideWhenUsed="0"/>
-    <w:lsdException w:name="Medium Grid 2 Accent 1" w:semiHidden="0" w:uiPriority="68" w:unhideWhenUsed="0"/>
-    <w:lsdException w:name="Medium Grid 3 Accent 1" w:semiHidden="0" w:uiPriority="69" w:unhideWhenUsed="0"/>
-    <w:lsdException w:name="Dark List Accent 1" w:semiHidden="0" w:uiPriority="70" w:unhideWhenUsed="0"/>
-    <w:lsdException w:name="Colorful Shading Accent 1" w:semiHidden="0" w:uiPriority="71" w:unhideWhenUsed="0"/>
-    <w:lsdException w:name="Colorful List Accent 1" w:semiHidden="0" w:uiPriority="72" w:unhideWhenUsed="0"/>
-    <w:lsdException w:name="Colorful Grid Accent 1" w:semiHidden="0" w:uiPriority="73" w:unhideWhenUsed="0"/>
-    <w:lsdException w:name="Light Shading Accent 2" w:semiHidden="0" w:uiPriority="60" w:unhideWhenUsed="0"/>
-    <w:lsdException w:name="Light List Accent 2" w:semiHidden="0" w:uiPriority="61" w:unhideWhenUsed="0"/>
-    <w:lsdException w:name="Light Grid Accent 2" w:semiHidden="0" w:uiPriority="62" w:unhideWhenUsed="0"/>
-    <w:lsdException w:name="Medium Shading 1 Accent 2" w:semiHidden="0" w:uiPriority="63" w:unhideWhenUsed="0"/>
-    <w:lsdException w:name="Medium Shading 2 Accent 2" w:semiHidden="0" w:uiPriority="64" w:unhideWhenUsed="0"/>
-    <w:lsdException w:name="Medium List 1 Accent 2" w:semiHidden="0" w:uiPriority="65" w:unhideWhenUsed="0"/>
-    <w:lsdException w:name="Medium List 2 Accent 2" w:semiHidden="0" w:uiPriority="66" w:unhideWhenUsed="0"/>
-    <w:lsdException w:name="Medium Grid 1 Accent 2" w:semiHidden="0" w:uiPriority="67" w:unhideWhenUsed="0"/>
-    <w:lsdException w:name="Medium Grid 2 Accent 2" w:semiHidden="0" w:uiPriority="68" w:unhideWhenUsed="0"/>
-    <w:lsdException w:name="Medium Grid 3 Accent 2" w:semiHidden="0" w:uiPriority="69" w:unhideWhenUsed="0"/>
-    <w:lsdException w:name="Dark List Accent 2" w:semiHidden="0" w:uiPriority="70" w:unhideWhenUsed="0"/>
-    <w:lsdException w:name="Colorful Shading Accent 2" w:semiHidden="0" w:uiPriority="71" w:unhideWhenUsed="0"/>
-    <w:lsdException w:name="Colorful List Accent 2" w:semiHidden="0" w:uiPriority="72" w:unhideWhenUsed="0"/>
-    <w:lsdException w:name="Colorful Grid Accent 2" w:semiHidden="0" w:uiPriority="73" w:unhideWhenUsed="0"/>
-    <w:lsdException w:name="Light Shading Accent 3" w:semiHidden="0" w:uiPriority="60" w:unhideWhenUsed="0"/>
-    <w:lsdException w:name="Light List Accent 3" w:semiHidden="0" w:uiPriority="61" w:unhideWhenUsed="0"/>
-    <w:lsdException w:name="Light Grid Accent 3" w:semiHidden="0" w:uiPriority="62" w:unhideWhenUsed="0"/>
-    <w:lsdException w:name="Medium Shading 1 Accent 3" w:semiHidden="0" w:uiPriority="63" w:unhideWhenUsed="0"/>
-    <w:lsdException w:name="Medium Shading 2 Accent 3" w:semiHidden="0" w:uiPriority="64" w:unhideWhenUsed="0"/>
-    <w:lsdException w:name="Medium List 1 Accent 3" w:semiHidden="0" w:uiPriority="65" w:unhideWhenUsed="0"/>
-    <w:lsdException w:name="Medium List 2 Accent 3" w:semiHidden="0" w:uiPriority="66" w:unhideWhenUsed="0"/>
-    <w:lsdException w:name="Medium Grid 1 Accent 3" w:semiHidden="0" w:uiPriority="67" w:unhideWhenUsed="0"/>
-    <w:lsdException w:name="Medium Grid 2 Accent 3" w:semiHidden="0" w:uiPriority="68" w:unhideWhenUsed="0"/>
-    <w:lsdException w:name="Medium Grid 3 Accent 3" w:semiHidden="0" w:uiPriority="69" w:unhideWhenUsed="0"/>
-    <w:lsdException w:name="Dark List Accent 3" w:semiHidden="0" w:uiPriority="70" w:unhideWhenUsed="0"/>
-    <w:lsdException w:name="Colorful Shading Accent 3" w:semiHidden="0" w:uiPriority="71" w:unhideWhenUsed="0"/>
-    <w:lsdException w:name="Colorful List Accent 3" w:semiHidden="0" w:uiPriority="72" w:unhideWhenUsed="0"/>
-    <w:lsdException w:name="Colorful Grid Accent 3" w:semiHidden="0" w:uiPriority="73" w:unhideWhenUsed="0"/>
-    <w:lsdException w:name="Light Shading Accent 4" w:semiHidden="0" w:uiPriority="60" w:unhideWhenUsed="0"/>
-    <w:lsdException w:name="Light List Accent 4" w:semiHidden="0" w:uiPriority="61" w:unhideWhenUsed="0"/>
-    <w:lsdException w:name="Light Grid Accent 4" w:semiHidden="0" w:uiPriority="62" w:unhideWhenUsed="0"/>
-    <w:lsdException w:name="Medium Shading 1 Accent 4" w:semiHidden="0" w:uiPriority="63" w:unhideWhenUsed="0"/>
-    <w:lsdException w:name="Medium Shading 2 Accent 4" w:semiHidden="0" w:uiPriority="64" w:unhideWhenUsed="0"/>
-    <w:lsdException w:name="Medium List 1 Accent 4" w:semiHidden="0" w:uiPriority="65" w:unhideWhenUsed="0"/>
-    <w:lsdException w:name="Medium List 2 Accent 4" w:semiHidden="0" w:uiPriority="66" w:unhideWhenUsed="0"/>
-    <w:lsdException w:name="Medium Grid 1 Accent 4" w:semiHidden="0" w:uiPriority="67" w:unhideWhenUsed="0"/>
-    <w:lsdException w:name="Medium Grid 2 Accent 4" w:semiHidden="0" w:uiPriority="68" w:unhideWhenUsed="0"/>
-    <w:lsdException w:name="Medium Grid 3 Accent 4" w:semiHidden="0" w:uiPriority="69" w:unhideWhenUsed="0"/>
-    <w:lsdException w:name="Dark List Accent 4" w:semiHidden="0" w:uiPriority="70" w:unhideWhenUsed="0"/>
-    <w:lsdException w:name="Colorful Shading Accent 4" w:semiHidden="0" w:uiPriority="71" w:unhideWhenUsed="0"/>
-    <w:lsdException w:name="Colorful List Accent 4" w:semiHidden="0" w:uiPriority="72" w:unhideWhenUsed="0"/>
-    <w:lsdException w:name="Colorful Grid Accent 4" w:semiHidden="0" w:uiPriority="73" w:unhideWhenUsed="0"/>
-    <w:lsdException w:name="Light Shading Accent 5" w:semiHidden="0" w:uiPriority="60" w:unhideWhenUsed="0"/>
-    <w:lsdException w:name="Light List Accent 5" w:semiHidden="0" w:uiPriority="61" w:unhideWhenUsed="0"/>
-    <w:lsdException w:name="Light Grid Accent 5" w:semiHidden="0" w:uiPriority="62" w:unhideWhenUsed="0"/>
-    <w:lsdException w:name="Medium Shading 1 Accent 5" w:semiHidden="0" w:uiPriority="63" w:unhideWhenUsed="0"/>
-    <w:lsdException w:name="Medium Shading 2 Accent 5" w:semiHidden="0" w:uiPriority="64" w:unhideWhenUsed="0"/>
-    <w:lsdException w:name="Medium List 1 Accent 5" w:semiHidden="0" w:uiPriority="65" w:unhideWhenUsed="0"/>
-    <w:lsdException w:name="Medium List 2 Accent 5" w:semiHidden="0" w:uiPriority="66" w:unhideWhenUsed="0"/>
-    <w:lsdException w:name="Medium Grid 1 Accent 5" w:semiHidden="0" w:uiPriority="67" w:unhideWhenUsed="0"/>
-    <w:lsdException w:name="Medium Grid 2 Accent 5" w:semiHidden="0" w:uiPriority="68" w:unhideWhenUsed="0"/>
-    <w:lsdException w:name="Medium Grid 3 Accent 5" w:semiHidden="0" w:uiPriority="69" w:unhideWhenUsed="0"/>
-    <w:lsdException w:name="Dark List Accent 5" w:semiHidden="0" w:uiPriority="70" w:unhideWhenUsed="0"/>
-    <w:lsdException w:name="Colorful Shading Accent 5" w:semiHidden="0" w:uiPriority="71" w:unhideWhenUsed="0"/>
-    <w:lsdException w:name="Colorful List Accent 5" w:semiHidden="0" w:uiPriority="72" w:unhideWhenUsed="0"/>
-    <w:lsdException w:name="Colorful Grid Accent 5" w:semiHidden="0" w:uiPriority="73" w:unhideWhenUsed="0"/>
-    <w:lsdException w:name="Light Shading Accent 6" w:semiHidden="0" w:uiPriority="60" w:unhideWhenUsed="0"/>
-    <w:lsdException w:name="Light List Accent 6" w:semiHidden="0" w:uiPriority="61" w:unhideWhenUsed="0"/>
-    <w:lsdException w:name="Light Grid Accent 6" w:semiHidden="0" w:uiPriority="62" w:unhideWhenUsed="0"/>
-    <w:lsdException w:name="Medium Shading 1 Accent 6" w:semiHidden="0" w:uiPriority="63" w:unhideWhenUsed="0"/>
-    <w:lsdException w:name="Medium Shading 2 Accent 6" w:semiHidden="0" w:uiPriority="64" w:unhideWhenUsed="0"/>
-    <w:lsdException w:name="Medium List 1 Accent 6" w:semiHidden="0" w:uiPriority="65" w:unhideWhenUsed="0"/>
-    <w:lsdException w:name="Medium List 2 Accent 6" w:semiHidden="0" w:uiPriority="66" w:unhideWhenUsed="0"/>
-    <w:lsdException w:name="Medium Grid 1 Accent 6" w:semiHidden="0" w:uiPriority="67" w:unhideWhenUsed="0"/>
-    <w:lsdException w:name="Medium Grid 2 Accent 6" w:semiHidden="0" w:uiPriority="68" w:unhideWhenUsed="0"/>
-    <w:lsdException w:name="Medium Grid 3 Accent 6" w:semiHidden="0" w:uiPriority="69" w:unhideWhenUsed="0"/>
-    <w:lsdException w:name="Dark List Accent 6" w:semiHidden="0" w:uiPriority="70" w:unhideWhenUsed="0"/>
-    <w:lsdException w:name="Colorful Shading Accent 6" w:semiHidden="0" w:uiPriority="71" w:unhideWhenUsed="0"/>
-    <w:lsdException w:name="Colorful List Accent 6" w:semiHidden="0" w:uiPriority="72" w:unhideWhenUsed="0"/>
-    <w:lsdException w:name="Colorful Grid Accent 6" w:semiHidden="0" w:uiPriority="73" w:unhideWhenUsed="0"/>
-    <w:lsdException w:name="Subtle Emphasis" w:semiHidden="0" w:uiPriority="19" w:unhideWhenUsed="0" w:qFormat="1"/>
-    <w:lsdException w:name="Intense Emphasis" w:semiHidden="0" w:uiPriority="21" w:unhideWhenUsed="0" w:qFormat="1"/>
-    <w:lsdException w:name="Subtle Reference" w:semiHidden="0" w:uiPriority="31" w:unhideWhenUsed="0" w:qFormat="1"/>
-    <w:lsdException w:name="Intense Reference" w:semiHidden="0" w:uiPriority="32" w:unhideWhenUsed="0" w:qFormat="1"/>
-    <w:lsdException w:name="Book Title" w:semiHidden="0" w:uiPriority="33" w:unhideWhenUsed="0" w:qFormat="1"/>
-    <w:lsdException w:name="Bibliography" w:uiPriority="37"/>
-    <w:lsdException w:name="TOC Heading" w:uiPriority="39" w:qFormat="1"/>
+  <w:latentStyles w:defLockedState="0" w:defUIPriority="99" w:defSemiHidden="0" w:defUnhideWhenUsed="0" w:defQFormat="0" w:count="371">
+    <w:lsdException w:name="Normal" w:uiPriority="0" w:qFormat="1"/>
+    <w:lsdException w:name="heading 1" w:uiPriority="0" w:qFormat="1"/>
+    <w:lsdException w:name="heading 2" w:semiHidden="1" w:uiPriority="9" w:unhideWhenUsed="1" w:qFormat="1"/>
+    <w:lsdException w:name="heading 3" w:semiHidden="1" w:uiPriority="9" w:unhideWhenUsed="1" w:qFormat="1"/>
+    <w:lsdException w:name="heading 4" w:semiHidden="1" w:uiPriority="9" w:unhideWhenUsed="1" w:qFormat="1"/>
+    <w:lsdException w:name="heading 5" w:semiHidden="1" w:uiPriority="9" w:unhideWhenUsed="1" w:qFormat="1"/>
+    <w:lsdException w:name="heading 6" w:semiHidden="1" w:uiPriority="9" w:unhideWhenUsed="1" w:qFormat="1"/>
+    <w:lsdException w:name="heading 7" w:semiHidden="1" w:uiPriority="9" w:unhideWhenUsed="1" w:qFormat="1"/>
+    <w:lsdException w:name="heading 8" w:semiHidden="1" w:uiPriority="9" w:unhideWhenUsed="1" w:qFormat="1"/>
+    <w:lsdException w:name="heading 9" w:semiHidden="1" w:uiPriority="9" w:unhideWhenUsed="1" w:qFormat="1"/>
+    <w:lsdException w:name="index 1" w:semiHidden="1" w:unhideWhenUsed="1"/>
+    <w:lsdException w:name="index 2" w:semiHidden="1" w:unhideWhenUsed="1"/>
+    <w:lsdException w:name="index 3" w:semiHidden="1" w:unhideWhenUsed="1"/>
+    <w:lsdException w:name="index 4" w:semiHidden="1" w:unhideWhenUsed="1"/>
+    <w:lsdException w:name="index 5" w:semiHidden="1" w:unhideWhenUsed="1"/>
+    <w:lsdException w:name="index 6" w:semiHidden="1" w:unhideWhenUsed="1"/>
+    <w:lsdException w:name="index 7" w:semiHidden="1" w:unhideWhenUsed="1"/>
+    <w:lsdException w:name="index 8" w:semiHidden="1" w:unhideWhenUsed="1"/>
+    <w:lsdException w:name="index 9" w:semiHidden="1" w:unhideWhenUsed="1"/>
+    <w:lsdException w:name="toc 1" w:semiHidden="1" w:uiPriority="39" w:unhideWhenUsed="1"/>
+    <w:lsdException w:name="toc 2" w:semiHidden="1" w:uiPriority="39" w:unhideWhenUsed="1"/>
+    <w:lsdException w:name="toc 3" w:semiHidden="1" w:uiPriority="39" w:unhideWhenUsed="1"/>
+    <w:lsdException w:name="toc 4" w:semiHidden="1" w:uiPriority="39" w:unhideWhenUsed="1"/>
+    <w:lsdException w:name="toc 5" w:semiHidden="1" w:uiPriority="39" w:unhideWhenUsed="1"/>
+    <w:lsdException w:name="toc 6" w:semiHidden="1" w:uiPriority="39" w:unhideWhenUsed="1"/>
+    <w:lsdException w:name="toc 7" w:semiHidden="1" w:uiPriority="39" w:unhideWhenUsed="1"/>
+    <w:lsdException w:name="toc 8" w:semiHidden="1" w:uiPriority="39" w:unhideWhenUsed="1"/>
+    <w:lsdException w:name="toc 9" w:semiHidden="1" w:uiPriority="39" w:unhideWhenUsed="1"/>
+    <w:lsdException w:name="Normal Indent" w:semiHidden="1" w:unhideWhenUsed="1"/>
+    <w:lsdException w:name="footnote text" w:semiHidden="1" w:unhideWhenUsed="1"/>
+    <w:lsdException w:name="annotation text" w:semiHidden="1" w:unhideWhenUsed="1"/>
+    <w:lsdException w:name="header" w:semiHidden="1" w:unhideWhenUsed="1"/>
+    <w:lsdException w:name="footer" w:semiHidden="1" w:unhideWhenUsed="1"/>
+    <w:lsdException w:name="index heading" w:semiHidden="1" w:unhideWhenUsed="1"/>
+    <w:lsdException w:name="caption" w:semiHidden="1" w:uiPriority="35" w:unhideWhenUsed="1" w:qFormat="1"/>
+    <w:lsdException w:name="table of figures" w:semiHidden="1" w:unhideWhenUsed="1"/>
+    <w:lsdException w:name="envelope address" w:semiHidden="1" w:unhideWhenUsed="1"/>
+    <w:lsdException w:name="envelope return" w:semiHidden="1" w:unhideWhenUsed="1"/>
+    <w:lsdException w:name="footnote reference" w:semiHidden="1" w:unhideWhenUsed="1"/>
+    <w:lsdException w:name="annotation reference" w:semiHidden="1" w:unhideWhenUsed="1"/>
+    <w:lsdException w:name="line number" w:semiHidden="1" w:unhideWhenUsed="1"/>
+    <w:lsdException w:name="page number" w:semiHidden="1" w:unhideWhenUsed="1"/>
+    <w:lsdException w:name="endnote reference" w:semiHidden="1" w:unhideWhenUsed="1"/>
+    <w:lsdException w:name="endnote text" w:semiHidden="1" w:unhideWhenUsed="1"/>
+    <w:lsdException w:name="table of authorities" w:semiHidden="1" w:unhideWhenUsed="1"/>
+    <w:lsdException w:name="macro" w:semiHidden="1" w:unhideWhenUsed="1"/>
+    <w:lsdException w:name="toa heading" w:semiHidden="1" w:unhideWhenUsed="1"/>
+    <w:lsdException w:name="List" w:semiHidden="1" w:unhideWhenUsed="1"/>
+    <w:lsdException w:name="List Bullet" w:semiHidden="1" w:unhideWhenUsed="1"/>
+    <w:lsdException w:name="List Number" w:semiHidden="1" w:unhideWhenUsed="1"/>
+    <w:lsdException w:name="List 2" w:semiHidden="1" w:unhideWhenUsed="1"/>
+    <w:lsdException w:name="List 3" w:semiHidden="1" w:unhideWhenUsed="1"/>
+    <w:lsdException w:name="List 4" w:semiHidden="1" w:unhideWhenUsed="1"/>
+    <w:lsdException w:name="List 5" w:semiHidden="1" w:unhideWhenUsed="1"/>
+    <w:lsdException w:name="List Bullet 2" w:semiHidden="1" w:unhideWhenUsed="1"/>
+    <w:lsdException w:name="List Bullet 3" w:semiHidden="1" w:unhideWhenUsed="1"/>
+    <w:lsdException w:name="List Bullet 4" w:semiHidden="1" w:unhideWhenUsed="1"/>
+    <w:lsdException w:name="List Bullet 5" w:semiHidden="1" w:unhideWhenUsed="1"/>
+    <w:lsdException w:name="List Number 2" w:semiHidden="1" w:unhideWhenUsed="1"/>
+    <w:lsdException w:name="List Number 3" w:semiHidden="1" w:unhideWhenUsed="1"/>
+    <w:lsdException w:name="List Number 4" w:semiHidden="1" w:unhideWhenUsed="1"/>
+    <w:lsdException w:name="List Number 5" w:semiHidden="1" w:unhideWhenUsed="1"/>
+    <w:lsdException w:name="Title" w:uiPriority="10" w:qFormat="1"/>
+    <w:lsdException w:name="Closing" w:semiHidden="1" w:unhideWhenUsed="1"/>
+    <w:lsdException w:name="Signature" w:semiHidden="1" w:unhideWhenUsed="1"/>
+    <w:lsdException w:name="Default Paragraph Font" w:semiHidden="1" w:uiPriority="1" w:unhideWhenUsed="1"/>
+    <w:lsdException w:name="Body Text" w:semiHidden="1" w:unhideWhenUsed="1"/>
+    <w:lsdException w:name="Body Text Indent" w:semiHidden="1" w:unhideWhenUsed="1"/>
+    <w:lsdException w:name="List Continue" w:semiHidden="1" w:unhideWhenUsed="1"/>
+    <w:lsdException w:name="List Continue 2" w:semiHidden="1" w:unhideWhenUsed="1"/>
+    <w:lsdException w:name="List Continue 3" w:semiHidden="1" w:unhideWhenUsed="1"/>
+    <w:lsdException w:name="List Continue 4" w:semiHidden="1" w:unhideWhenUsed="1"/>
+    <w:lsdException w:name="List Continue 5" w:semiHidden="1" w:unhideWhenUsed="1"/>
+    <w:lsdException w:name="Message Header" w:semiHidden="1" w:unhideWhenUsed="1"/>
+    <w:lsdException w:name="Subtitle" w:uiPriority="11" w:qFormat="1"/>
+    <w:lsdException w:name="Salutation" w:semiHidden="1" w:unhideWhenUsed="1"/>
+    <w:lsdException w:name="Date" w:semiHidden="1" w:unhideWhenUsed="1"/>
+    <w:lsdException w:name="Body Text First Indent" w:semiHidden="1" w:unhideWhenUsed="1"/>
+    <w:lsdException w:name="Body Text First Indent 2" w:semiHidden="1" w:unhideWhenUsed="1"/>
+    <w:lsdException w:name="Note Heading" w:semiHidden="1" w:unhideWhenUsed="1"/>
+    <w:lsdException w:name="Body Text 2" w:semiHidden="1" w:unhideWhenUsed="1"/>
+    <w:lsdException w:name="Body Text 3" w:semiHidden="1" w:unhideWhenUsed="1"/>
+    <w:lsdException w:name="Body Text Indent 2" w:semiHidden="1" w:unhideWhenUsed="1"/>
+    <w:lsdException w:name="Body Text Indent 3" w:semiHidden="1" w:unhideWhenUsed="1"/>
+    <w:lsdException w:name="Block Text" w:semiHidden="1" w:unhideWhenUsed="1"/>
+    <w:lsdException w:name="Hyperlink" w:semiHidden="1" w:uiPriority="0" w:unhideWhenUsed="1"/>
+    <w:lsdException w:name="FollowedHyperlink" w:semiHidden="1" w:unhideWhenUsed="1"/>
+    <w:lsdException w:name="Strong" w:uiPriority="22" w:qFormat="1"/>
+    <w:lsdException w:name="Emphasis" w:uiPriority="20" w:qFormat="1"/>
+    <w:lsdException w:name="Document Map" w:semiHidden="1" w:unhideWhenUsed="1"/>
+    <w:lsdException w:name="Plain Text" w:semiHidden="1" w:unhideWhenUsed="1"/>
+    <w:lsdException w:name="E-mail Signature" w:semiHidden="1" w:unhideWhenUsed="1"/>
+    <w:lsdException w:name="HTML Top of Form" w:semiHidden="1" w:unhideWhenUsed="1"/>
+    <w:lsdException w:name="HTML Bottom of Form" w:semiHidden="1" w:unhideWhenUsed="1"/>
+    <w:lsdException w:name="Normal (Web)" w:semiHidden="1" w:unhideWhenUsed="1"/>
+    <w:lsdException w:name="HTML Acronym" w:semiHidden="1" w:unhideWhenUsed="1"/>
+    <w:lsdException w:name="HTML Address" w:semiHidden="1" w:unhideWhenUsed="1"/>
+    <w:lsdException w:name="HTML Cite" w:semiHidden="1" w:unhideWhenUsed="1"/>
+    <w:lsdException w:name="HTML Code" w:semiHidden="1" w:unhideWhenUsed="1"/>
+    <w:lsdException w:name="HTML Definition" w:semiHidden="1" w:unhideWhenUsed="1"/>
+    <w:lsdException w:name="HTML Keyboard" w:semiHidden="1" w:unhideWhenUsed="1"/>
+    <w:lsdException w:name="HTML Preformatted" w:semiHidden="1" w:unhideWhenUsed="1"/>
+    <w:lsdException w:name="HTML Sample" w:semiHidden="1" w:unhideWhenUsed="1"/>
+    <w:lsdException w:name="HTML Typewriter" w:semiHidden="1" w:unhideWhenUsed="1"/>
+    <w:lsdException w:name="HTML Variable" w:semiHidden="1" w:unhideWhenUsed="1"/>
+    <w:lsdException w:name="Normal Table" w:semiHidden="1" w:unhideWhenUsed="1"/>
+    <w:lsdException w:name="annotation subject" w:semiHidden="1" w:unhideWhenUsed="1"/>
+    <w:lsdException w:name="No List" w:semiHidden="1" w:unhideWhenUsed="1"/>
+    <w:lsdException w:name="Outline List 1" w:semiHidden="1" w:unhideWhenUsed="1"/>
+    <w:lsdException w:name="Outline List 2" w:semiHidden="1" w:unhideWhenUsed="1"/>
+    <w:lsdException w:name="Outline List 3" w:semiHidden="1" w:unhideWhenUsed="1"/>
+    <w:lsdException w:name="Table Simple 1" w:semiHidden="1" w:unhideWhenUsed="1"/>
+    <w:lsdException w:name="Table Simple 2" w:semiHidden="1" w:unhideWhenUsed="1"/>
+    <w:lsdException w:name="Table Simple 3" w:semiHidden="1" w:unhideWhenUsed="1"/>
+    <w:lsdException w:name="Table Classic 1" w:semiHidden="1" w:unhideWhenUsed="1"/>
+    <w:lsdException w:name="Table Classic 2" w:semiHidden="1" w:unhideWhenUsed="1"/>
+    <w:lsdException w:name="Table Classic 3" w:semiHidden="1" w:unhideWhenUsed="1"/>
+    <w:lsdException w:name="Table Classic 4" w:semiHidden="1" w:unhideWhenUsed="1"/>
+    <w:lsdException w:name="Table Colorful 1" w:semiHidden="1" w:unhideWhenUsed="1"/>
+    <w:lsdException w:name="Table Colorful 2" w:semiHidden="1" w:unhideWhenUsed="1"/>
+    <w:lsdException w:name="Table Colorful 3" w:semiHidden="1" w:unhideWhenUsed="1"/>
+    <w:lsdException w:name="Table Columns 1" w:semiHidden="1" w:unhideWhenUsed="1"/>
+    <w:lsdException w:name="Table Columns 2" w:semiHidden="1" w:unhideWhenUsed="1"/>
+    <w:lsdException w:name="Table Columns 3" w:semiHidden="1" w:unhideWhenUsed="1"/>
+    <w:lsdException w:name="Table Columns 4" w:semiHidden="1" w:unhideWhenUsed="1"/>
+    <w:lsdException w:name="Table Columns 5" w:semiHidden="1" w:unhideWhenUsed="1"/>
+    <w:lsdException w:name="Table Grid 1" w:semiHidden="1" w:unhideWhenUsed="1"/>
+    <w:lsdException w:name="Table Grid 2" w:semiHidden="1" w:unhideWhenUsed="1"/>
+    <w:lsdException w:name="Table Grid 3" w:semiHidden="1" w:unhideWhenUsed="1"/>
+    <w:lsdException w:name="Table Grid 4" w:semiHidden="1" w:unhideWhenUsed="1"/>
+    <w:lsdException w:name="Table Grid 5" w:semiHidden="1" w:unhideWhenUsed="1"/>
+    <w:lsdException w:name="Table Grid 6" w:semiHidden="1" w:unhideWhenUsed="1"/>
+    <w:lsdException w:name="Table Grid 7" w:semiHidden="1" w:unhideWhenUsed="1"/>
+    <w:lsdException w:name="Table Grid 8" w:semiHidden="1" w:unhideWhenUsed="1"/>
+    <w:lsdException w:name="Table List 1" w:semiHidden="1" w:unhideWhenUsed="1"/>
+    <w:lsdException w:name="Table List 2" w:semiHidden="1" w:unhideWhenUsed="1"/>
+    <w:lsdException w:name="Table List 3" w:semiHidden="1" w:unhideWhenUsed="1"/>
+    <w:lsdException w:name="Table List 4" w:semiHidden="1" w:unhideWhenUsed="1"/>
+    <w:lsdException w:name="Table List 5" w:semiHidden="1" w:unhideWhenUsed="1"/>
+    <w:lsdException w:name="Table List 6" w:semiHidden="1" w:unhideWhenUsed="1"/>
+    <w:lsdException w:name="Table List 7" w:semiHidden="1" w:unhideWhenUsed="1"/>
+    <w:lsdException w:name="Table List 8" w:semiHidden="1" w:unhideWhenUsed="1"/>
+    <w:lsdException w:name="Table 3D effects 1" w:semiHidden="1" w:unhideWhenUsed="1"/>
+    <w:lsdException w:name="Table 3D effects 2" w:semiHidden="1" w:unhideWhenUsed="1"/>
+    <w:lsdException w:name="Table 3D effects 3" w:semiHidden="1" w:unhideWhenUsed="1"/>
+    <w:lsdException w:name="Table Contemporary" w:semiHidden="1" w:unhideWhenUsed="1"/>
+    <w:lsdException w:name="Table Elegant" w:semiHidden="1" w:unhideWhenUsed="1"/>
+    <w:lsdException w:name="Table Professional" w:semiHidden="1" w:unhideWhenUsed="1"/>
+    <w:lsdException w:name="Table Subtle 1" w:semiHidden="1" w:unhideWhenUsed="1"/>
+    <w:lsdException w:name="Table Subtle 2" w:semiHidden="1" w:unhideWhenUsed="1"/>
+    <w:lsdException w:name="Table Web 1" w:semiHidden="1" w:unhideWhenUsed="1"/>
+    <w:lsdException w:name="Table Web 2" w:semiHidden="1" w:unhideWhenUsed="1"/>
+    <w:lsdException w:name="Table Web 3" w:semiHidden="1" w:unhideWhenUsed="1"/>
+    <w:lsdException w:name="Balloon Text" w:semiHidden="1" w:unhideWhenUsed="1"/>
+    <w:lsdException w:name="Table Grid" w:uiPriority="39"/>
+    <w:lsdException w:name="Table Theme" w:semiHidden="1" w:unhideWhenUsed="1"/>
+    <w:lsdException w:name="Placeholder Text" w:semiHidden="1"/>
+    <w:lsdException w:name="No Spacing" w:uiPriority="1" w:qFormat="1"/>
+    <w:lsdException w:name="Light Shading" w:uiPriority="60"/>
+    <w:lsdException w:name="Light List" w:uiPriority="61"/>
+    <w:lsdException w:name="Light Grid" w:uiPriority="62"/>
+    <w:lsdException w:name="Medium Shading 1" w:uiPriority="63"/>
+    <w:lsdException w:name="Medium Shading 2" w:uiPriority="64"/>
+    <w:lsdException w:name="Medium List 1" w:uiPriority="65"/>
+    <w:lsdException w:name="Medium List 2" w:uiPriority="66"/>
+    <w:lsdException w:name="Medium Grid 1" w:uiPriority="67"/>
+    <w:lsdException w:name="Medium Grid 2" w:uiPriority="68"/>
+    <w:lsdException w:name="Medium Grid 3" w:uiPriority="69"/>
+    <w:lsdException w:name="Dark List" w:uiPriority="70"/>
+    <w:lsdException w:name="Colorful Shading" w:uiPriority="71"/>
+    <w:lsdException w:name="Colorful List" w:uiPriority="72"/>
+    <w:lsdException w:name="Colorful Grid" w:uiPriority="73"/>
+    <w:lsdException w:name="Light Shading Accent 1" w:uiPriority="60"/>
+    <w:lsdException w:name="Light List Accent 1" w:uiPriority="61"/>
+    <w:lsdException w:name="Light Grid Accent 1" w:uiPriority="62"/>
+    <w:lsdException w:name="Medium Shading 1 Accent 1" w:uiPriority="63"/>
+    <w:lsdException w:name="Medium Shading 2 Accent 1" w:uiPriority="64"/>
+    <w:lsdException w:name="Medium List 1 Accent 1" w:uiPriority="65"/>
+    <w:lsdException w:name="Revision" w:semiHidden="1"/>
+    <w:lsdException w:name="List Paragraph" w:uiPriority="34" w:qFormat="1"/>
+    <w:lsdException w:name="Quote" w:uiPriority="29" w:qFormat="1"/>
+    <w:lsdException w:name="Intense Quote" w:uiPriority="30" w:qFormat="1"/>
+    <w:lsdException w:name="Medium List 2 Accent 1" w:uiPriority="66"/>
+    <w:lsdException w:name="Medium Grid 1 Accent 1" w:uiPriority="67"/>
+    <w:lsdException w:name="Medium Grid 2 Accent 1" w:uiPriority="68"/>
+    <w:lsdException w:name="Medium Grid 3 Accent 1" w:uiPriority="69"/>
+    <w:lsdException w:name="Dark List Accent 1" w:uiPriority="70"/>
+    <w:lsdException w:name="Colorful Shading Accent 1" w:uiPriority="71"/>
+    <w:lsdException w:name="Colorful List Accent 1" w:uiPriority="72"/>
+    <w:lsdException w:name="Colorful Grid Accent 1" w:uiPriority="73"/>
+    <w:lsdException w:name="Light Shading Accent 2" w:uiPriority="60"/>
+    <w:lsdException w:name="Light List Accent 2" w:uiPriority="61"/>
+    <w:lsdException w:name="Light Grid Accent 2" w:uiPriority="62"/>
+    <w:lsdException w:name="Medium Shading 1 Accent 2" w:uiPriority="63"/>
+    <w:lsdException w:name="Medium Shading 2 Accent 2" w:uiPriority="64"/>
+    <w:lsdException w:name="Medium List 1 Accent 2" w:uiPriority="65"/>
+    <w:lsdException w:name="Medium List 2 Accent 2" w:uiPriority="66"/>
+    <w:lsdException w:name="Medium Grid 1 Accent 2" w:uiPriority="67"/>
+    <w:lsdException w:name="Medium Grid 2 Accent 2" w:uiPriority="68"/>
+    <w:lsdException w:name="Medium Grid 3 Accent 2" w:uiPriority="69"/>
+    <w:lsdException w:name="Dark List Accent 2" w:uiPriority="70"/>
+    <w:lsdException w:name="Colorful Shading Accent 2" w:uiPriority="71"/>
+    <w:lsdException w:name="Colorful List Accent 2" w:uiPriority="72"/>
+    <w:lsdException w:name="Colorful Grid Accent 2" w:uiPriority="73"/>
+    <w:lsdException w:name="Light Shading Accent 3" w:uiPriority="60"/>
+    <w:lsdException w:name="Light List Accent 3" w:uiPriority="61"/>
+    <w:lsdException w:name="Light Grid Accent 3" w:uiPriority="62"/>
+    <w:lsdException w:name="Medium Shading 1 Accent 3" w:uiPriority="63"/>
+    <w:lsdException w:name="Medium Shading 2 Accent 3" w:uiPriority="64"/>
+    <w:lsdException w:name="Medium List 1 Accent 3" w:uiPriority="65"/>
+    <w:lsdException w:name="Medium List 2 Accent 3" w:uiPriority="66"/>
+    <w:lsdException w:name="Medium Grid 1 Accent 3" w:uiPriority="67"/>
+    <w:lsdException w:name="Medium Grid 2 Accent 3" w:uiPriority="68"/>
+    <w:lsdException w:name="Medium Grid 3 Accent 3" w:uiPriority="69"/>
+    <w:lsdException w:name="Dark List Accent 3" w:uiPriority="70"/>
+    <w:lsdException w:name="Colorful Shading Accent 3" w:uiPriority="71"/>
+    <w:lsdException w:name="Colorful List Accent 3" w:uiPriority="72"/>
+    <w:lsdException w:name="Colorful Grid Accent 3" w:uiPriority="73"/>
+    <w:lsdException w:name="Light Shading Accent 4" w:uiPriority="60"/>
+    <w:lsdException w:name="Light List Accent 4" w:uiPriority="61"/>
+    <w:lsdException w:name="Light Grid Accent 4" w:uiPriority="62"/>
+    <w:lsdException w:name="Medium Shading 1 Accent 4" w:uiPriority="63"/>
+    <w:lsdException w:name="Medium Shading 2 Accent 4" w:uiPriority="64"/>
+    <w:lsdException w:name="Medium List 1 Accent 4" w:uiPriority="65"/>
+    <w:lsdException w:name="Medium List 2 Accent 4" w:uiPriority="66"/>
+    <w:lsdException w:name="Medium Grid 1 Accent 4" w:uiPriority="67"/>
+    <w:lsdException w:name="Medium Grid 2 Accent 4" w:uiPriority="68"/>
+    <w:lsdException w:name="Medium Grid 3 Accent 4" w:uiPriority="69"/>
+    <w:lsdException w:name="Dark List Accent 4" w:uiPriority="70"/>
+    <w:lsdException w:name="Colorful Shading Accent 4" w:uiPriority="71"/>
+    <w:lsdException w:name="Colorful List Accent 4" w:uiPriority="72"/>
+    <w:lsdException w:name="Colorful Grid Accent 4" w:uiPriority="73"/>
+    <w:lsdException w:name="Light Shading Accent 5" w:uiPriority="60"/>
+    <w:lsdException w:name="Light List Accent 5" w:uiPriority="61"/>
+    <w:lsdException w:name="Light Grid Accent 5" w:uiPriority="62"/>
+    <w:lsdException w:name="Medium Shading 1 Accent 5" w:uiPriority="63"/>
+    <w:lsdException w:name="Medium Shading 2 Accent 5" w:uiPriority="64"/>
+    <w:lsdException w:name="Medium List 1 Accent 5" w:uiPriority="65"/>
+    <w:lsdException w:name="Medium List 2 Accent 5" w:uiPriority="66"/>
+    <w:lsdException w:name="Medium Grid 1 Accent 5" w:uiPriority="67"/>
+    <w:lsdException w:name="Medium Grid 2 Accent 5" w:uiPriority="68"/>
+    <w:lsdException w:name="Medium Grid 3 Accent 5" w:uiPriority="69"/>
+    <w:lsdException w:name="Dark List Accent 5" w:uiPriority="70"/>
+    <w:lsdException w:name="Colorful Shading Accent 5" w:uiPriority="71"/>
+    <w:lsdException w:name="Colorful List Accent 5" w:uiPriority="72"/>
+    <w:lsdException w:name="Colorful Grid Accent 5" w:uiPriority="73"/>
+    <w:lsdException w:name="Light Shading Accent 6" w:uiPriority="60"/>
+    <w:lsdException w:name="Light List Accent 6" w:uiPriority="61"/>
+    <w:lsdException w:name="Light Grid Accent 6" w:uiPriority="62"/>
+    <w:lsdException w:name="Medium Shading 1 Accent 6" w:uiPriority="63"/>
+    <w:lsdException w:name="Medium Shading 2 Accent 6" w:uiPriority="64"/>
+    <w:lsdException w:name="Medium List 1 Accent 6" w:uiPriority="65"/>
+    <w:lsdException w:name="Medium List 2 Accent 6" w:uiPriority="66"/>
+    <w:lsdException w:name="Medium Grid 1 Accent 6" w:uiPriority="67"/>
+    <w:lsdException w:name="Medium Grid 2 Accent 6" w:uiPriority="68"/>
+    <w:lsdException w:name="Medium Grid 3 Accent 6" w:uiPriority="69"/>
+    <w:lsdException w:name="Dark List Accent 6" w:uiPriority="70"/>
+    <w:lsdException w:name="Colorful Shading Accent 6" w:uiPriority="71"/>
+    <w:lsdException w:name="Colorful List Accent 6" w:uiPriority="72"/>
+    <w:lsdException w:name="Colorful Grid Accent 6" w:uiPriority="73"/>
+    <w:lsdException w:name="Subtle Emphasis" w:uiPriority="19" w:qFormat="1"/>
+    <w:lsdException w:name="Intense Emphasis" w:uiPriority="21" w:qFormat="1"/>
+    <w:lsdException w:name="Subtle Reference" w:uiPriority="31" w:qFormat="1"/>
+    <w:lsdException w:name="Intense Reference" w:uiPriority="32" w:qFormat="1"/>
+    <w:lsdException w:name="Book Title" w:uiPriority="33" w:qFormat="1"/>
+    <w:lsdException w:name="Bibliography" w:semiHidden="1" w:uiPriority="37" w:unhideWhenUsed="1"/>
+    <w:lsdException w:name="TOC Heading" w:semiHidden="1" w:uiPriority="39" w:unhideWhenUsed="1" w:qFormat="1"/>
+    <w:lsdException w:name="Plain Table 1" w:uiPriority="41"/>
+    <w:lsdException w:name="Plain Table 2" w:uiPriority="42"/>
+    <w:lsdException w:name="Plain Table 3" w:uiPriority="43"/>
+    <w:lsdException w:name="Plain Table 4" w:uiPriority="44"/>
+    <w:lsdException w:name="Plain Table 5" w:uiPriority="45"/>
+    <w:lsdException w:name="Grid Table Light" w:uiPriority="40"/>
+    <w:lsdException w:name="Grid Table 1 Light" w:uiPriority="46"/>
+    <w:lsdException w:name="Grid Table 2" w:uiPriority="47"/>
+    <w:lsdException w:name="Grid Table 3" w:uiPriority="48"/>
+    <w:lsdException w:name="Grid Table 4" w:uiPriority="49"/>
+    <w:lsdException w:name="Grid Table 5 Dark" w:uiPriority="50"/>
+    <w:lsdException w:name="Grid Table 6 Colorful" w:uiPriority="51"/>
+    <w:lsdException w:name="Grid Table 7 Colorful" w:uiPriority="52"/>
+    <w:lsdException w:name="Grid Table 1 Light Accent 1" w:uiPriority="46"/>
+    <w:lsdException w:name="Grid Table 2 Accent 1" w:uiPriority="47"/>
+    <w:lsdException w:name="Grid Table 3 Accent 1" w:uiPriority="48"/>
+    <w:lsdException w:name="Grid Table 4 Accent 1" w:uiPriority="49"/>
+    <w:lsdException w:name="Grid Table 5 Dark Accent 1" w:uiPriority="50"/>
+    <w:lsdException w:name="Grid Table 6 Colorful Accent 1" w:uiPriority="51"/>
+    <w:lsdException w:name="Grid Table 7 Colorful Accent 1" w:uiPriority="52"/>
+    <w:lsdException w:name="Grid Table 1 Light Accent 2" w:uiPriority="46"/>
+    <w:lsdException w:name="Grid Table 2 Accent 2" w:uiPriority="47"/>
+    <w:lsdException w:name="Grid Table 3 Accent 2" w:uiPriority="48"/>
+    <w:lsdException w:name="Grid Table 4 Accent 2" w:uiPriority="49"/>
+    <w:lsdException w:name="Grid Table 5 Dark Accent 2" w:uiPriority="50"/>
+    <w:lsdException w:name="Grid Table 6 Colorful Accent 2" w:uiPriority="51"/>
+    <w:lsdException w:name="Grid Table 7 Colorful Accent 2" w:uiPriority="52"/>
+    <w:lsdException w:name="Grid Table 1 Light Accent 3" w:uiPriority="46"/>
+    <w:lsdException w:name="Grid Table 2 Accent 3" w:uiPriority="47"/>
+    <w:lsdException w:name="Grid Table 3 Accent 3" w:uiPriority="48"/>
+    <w:lsdException w:name="Grid Table 4 Accent 3" w:uiPriority="49"/>
+    <w:lsdException w:name="Grid Table 5 Dark Accent 3" w:uiPriority="50"/>
+    <w:lsdException w:name="Grid Table 6 Colorful Accent 3" w:uiPriority="51"/>
+    <w:lsdException w:name="Grid Table 7 Colorful Accent 3" w:uiPriority="52"/>
+    <w:lsdException w:name="Grid Table 1 Light Accent 4" w:uiPriority="46"/>
+    <w:lsdException w:name="Grid Table 2 Accent 4" w:uiPriority="47"/>
+    <w:lsdException w:name="Grid Table 3 Accent 4" w:uiPriority="48"/>
+    <w:lsdException w:name="Grid Table 4 Accent 4" w:uiPriority="49"/>
+    <w:lsdException w:name="Grid Table 5 Dark Accent 4" w:uiPriority="50"/>
+    <w:lsdException w:name="Grid Table 6 Colorful Accent 4" w:uiPriority="51"/>
+    <w:lsdException w:name="Grid Table 7 Colorful Accent 4" w:uiPriority="52"/>
+    <w:lsdException w:name="Grid Table 1 Light Accent 5" w:uiPriority="46"/>
+    <w:lsdException w:name="Grid Table 2 Accent 5" w:uiPriority="47"/>
+    <w:lsdException w:name="Grid Table 3 Accent 5" w:uiPriority="48"/>
+    <w:lsdException w:name="Grid Table 4 Accent 5" w:uiPriority="49"/>
+    <w:lsdException w:name="Grid Table 5 Dark Accent 5" w:uiPriority="50"/>
+    <w:lsdException w:name="Grid Table 6 Colorful Accent 5" w:uiPriority="51"/>
+    <w:lsdException w:name="Grid Table 7 Colorful Accent 5" w:uiPriority="52"/>
+    <w:lsdException w:name="Grid Table 1 Light Accent 6" w:uiPriority="46"/>
+    <w:lsdException w:name="Grid Table 2 Accent 6" w:uiPriority="47"/>
+    <w:lsdException w:name="Grid Table 3 Accent 6" w:uiPriority="48"/>
+    <w:lsdException w:name="Grid Table 4 Accent 6" w:uiPriority="49"/>
+    <w:lsdException w:name="Grid Table 5 Dark Accent 6" w:uiPriority="50"/>
+    <w:lsdException w:name="Grid Table 6 Colorful Accent 6" w:uiPriority="51"/>
+    <w:lsdException w:name="Grid Table 7 Colorful Accent 6" w:uiPriority="52"/>
+    <w:lsdException w:name="List Table 1 Light" w:uiPriority="46"/>
+    <w:lsdException w:name="List Table 2" w:uiPriority="47"/>
+    <w:lsdException w:name="List Table 3" w:uiPriority="48"/>
+    <w:lsdException w:name="List Table 4" w:uiPriority="49"/>
+    <w:lsdException w:name="List Table 5 Dark" w:uiPriority="50"/>
+    <w:lsdException w:name="List Table 6 Colorful" w:uiPriority="51"/>
+    <w:lsdException w:name="List Table 7 Colorful" w:uiPriority="52"/>
+    <w:lsdException w:name="List Table 1 Light Accent 1" w:uiPriority="46"/>
+    <w:lsdException w:name="List Table 2 Accent 1" w:uiPriority="47"/>
+    <w:lsdException w:name="List Table 3 Accent 1" w:uiPriority="48"/>
+    <w:lsdException w:name="List Table 4 Accent 1" w:uiPriority="49"/>
+    <w:lsdException w:name="List Table 5 Dark Accent 1" w:uiPriority="50"/>
+    <w:lsdException w:name="List Table 6 Colorful Accent 1" w:uiPriority="51"/>
+    <w:lsdException w:name="List Table 7 Colorful Accent 1" w:uiPriority="52"/>
+    <w:lsdException w:name="List Table 1 Light Accent 2" w:uiPriority="46"/>
+    <w:lsdException w:name="List Table 2 Accent 2" w:uiPriority="47"/>
+    <w:lsdException w:name="List Table 3 Accent 2" w:uiPriority="48"/>
+    <w:lsdException w:name="List Table 4 Accent 2" w:uiPriority="49"/>
+    <w:lsdException w:name="List Table 5 Dark Accent 2" w:uiPriority="50"/>
+    <w:lsdException w:name="List Table 6 Colorful Accent 2" w:uiPriority="51"/>
+    <w:lsdException w:name="List Table 7 Colorful Accent 2" w:uiPriority="52"/>
+    <w:lsdException w:name="List Table 1 Light Accent 3" w:uiPriority="46"/>
+    <w:lsdException w:name="List Table 2 Accent 3" w:uiPriority="47"/>
+    <w:lsdException w:name="List Table 3 Accent 3" w:uiPriority="48"/>
+    <w:lsdException w:name="List Table 4 Accent 3" w:uiPriority="49"/>
+    <w:lsdException w:name="List Table 5 Dark Accent 3" w:uiPriority="50"/>
+    <w:lsdException w:name="List Table 6 Colorful Accent 3" w:uiPriority="51"/>
+    <w:lsdException w:name="List Table 7 Colorful Accent 3" w:uiPriority="52"/>
+    <w:lsdException w:name="List Table 1 Light Accent 4" w:uiPriority="46"/>
+    <w:lsdException w:name="List Table 2 Accent 4" w:uiPriority="47"/>
+    <w:lsdException w:name="List Table 3 Accent 4" w:uiPriority="48"/>
+    <w:lsdException w:name="List Table 4 Accent 4" w:uiPriority="49"/>
+    <w:lsdException w:name="List Table 5 Dark Accent 4" w:uiPriority="50"/>
+    <w:lsdException w:name="List Table 6 Colorful Accent 4" w:uiPriority="51"/>
+    <w:lsdException w:name="List Table 7 Colorful Accent 4" w:uiPriority="52"/>
+    <w:lsdException w:name="List Table 1 Light Accent 5" w:uiPriority="46"/>
+    <w:lsdException w:name="List Table 2 Accent 5" w:uiPriority="47"/>
+    <w:lsdException w:name="List Table 3 Accent 5" w:uiPriority="48"/>
+    <w:lsdException w:name="List Table 4 Accent 5" w:uiPriority="49"/>
+    <w:lsdException w:name="List Table 5 Dark Accent 5" w:uiPriority="50"/>
+    <w:lsdException w:name="List Table 6 Colorful Accent 5" w:uiPriority="51"/>
+    <w:lsdException w:name="List Table 7 Colorful Accent 5" w:uiPriority="52"/>
+    <w:lsdException w:name="List Table 1 Light Accent 6" w:uiPriority="46"/>
+    <w:lsdException w:name="List Table 2 Accent 6" w:uiPriority="47"/>
+    <w:lsdException w:name="List Table 3 Accent 6" w:uiPriority="48"/>
+    <w:lsdException w:name="List Table 4 Accent 6" w:uiPriority="49"/>
+    <w:lsdException w:name="List Table 5 Dark Accent 6" w:uiPriority="50"/>
+    <w:lsdException w:name="List Table 6 Colorful Accent 6" w:uiPriority="51"/>
+    <w:lsdException w:name="List Table 7 Colorful Accent 6" w:uiPriority="52"/>
   </w:latentStyles>
   <w:style w:type="paragraph" w:default="1" w:styleId="Normal">
     <w:name w:val="Normal"/>
@@ -2169,7 +2409,6 @@
     <w:uiPriority w:val="99"/>
     <w:semiHidden/>
     <w:unhideWhenUsed/>
-    <w:qFormat/>
     <w:tblPr>
       <w:tblInd w:w="0" w:type="dxa"/>
       <w:tblCellMar>
@@ -2218,6 +2457,46 @@
       <w:ind w:left="720"/>
       <w:contextualSpacing/>
     </w:pPr>
+  </w:style>
+  <w:style w:type="paragraph" w:styleId="FootnoteText">
+    <w:name w:val="footnote text"/>
+    <w:basedOn w:val="Normal"/>
+    <w:link w:val="FootnoteTextChar"/>
+    <w:uiPriority w:val="99"/>
+    <w:semiHidden/>
+    <w:unhideWhenUsed/>
+    <w:rsid w:val="00B00343"/>
+    <w:pPr>
+      <w:spacing w:before="0" w:after="0"/>
+    </w:pPr>
+    <w:rPr>
+      <w:sz w:val="20"/>
+      <w:szCs w:val="20"/>
+    </w:rPr>
+  </w:style>
+  <w:style w:type="character" w:customStyle="1" w:styleId="FootnoteTextChar">
+    <w:name w:val="Footnote Text Char"/>
+    <w:basedOn w:val="DefaultParagraphFont"/>
+    <w:link w:val="FootnoteText"/>
+    <w:uiPriority w:val="99"/>
+    <w:semiHidden/>
+    <w:rsid w:val="00B00343"/>
+    <w:rPr>
+      <w:rFonts w:ascii="Calibri" w:eastAsia="Times New Roman" w:hAnsi="Calibri" w:cs="Times New Roman"/>
+      <w:sz w:val="20"/>
+      <w:szCs w:val="20"/>
+    </w:rPr>
+  </w:style>
+  <w:style w:type="character" w:styleId="FootnoteReference">
+    <w:name w:val="footnote reference"/>
+    <w:basedOn w:val="DefaultParagraphFont"/>
+    <w:uiPriority w:val="99"/>
+    <w:semiHidden/>
+    <w:unhideWhenUsed/>
+    <w:rsid w:val="00B00343"/>
+    <w:rPr>
+      <w:vertAlign w:val="superscript"/>
+    </w:rPr>
   </w:style>
 </w:styles>
 </file>
@@ -2477,7 +2756,7 @@
   <a:extraClrSchemeLst/>
   <a:extLst>
     <a:ext uri="{05A4C25C-085E-4340-85A3-A5531E510DB2}">
-      <thm15:themeFamily xmlns:thm15="http://schemas.microsoft.com/office/thememl/2012/main" xmlns="" name="Office Theme" id="{62F939B6-93AF-4DB8-9C6B-D6C7DFDC589F}" vid="{4A3C46E8-61CC-4603-A589-7422A47A8E4A}"/>
+      <thm15:themeFamily xmlns:thm15="http://schemas.microsoft.com/office/thememl/2012/main" name="Office Theme" id="{62F939B6-93AF-4DB8-9C6B-D6C7DFDC589F}" vid="{4A3C46E8-61CC-4603-A589-7422A47A8E4A}"/>
     </a:ext>
   </a:extLst>
 </a:theme>

</xml_diff>

<commit_message>
Change all matrix arrays to Board instance
Change all matrix arrays to Board instance  and the corresponding
methods, The project can build now.
</commit_message>
<xml_diff>
--- a/Documentation/Baloons-pop-Documentation.docx
+++ b/Documentation/Baloons-pop-Documentation.docx
@@ -717,6 +717,59 @@
         <w:rPr>
           <w:highlight w:val="green"/>
         </w:rPr>
+        <w:t>Introduced new variables in for loops to increase readability</w:t>
+      </w:r>
+    </w:p>
+    <w:p>
+      <w:pPr>
+        <w:numPr>
+          <w:ilvl w:val="1"/>
+          <w:numId w:val="1"/>
+        </w:numPr>
+        <w:rPr>
+          <w:highlight w:val="green"/>
+        </w:rPr>
+      </w:pPr>
+      <w:r>
+        <w:rPr>
+          <w:highlight w:val="green"/>
+        </w:rPr>
+        <w:t>Change the places of two nested for loops.</w:t>
+      </w:r>
+    </w:p>
+    <w:p>
+      <w:pPr>
+        <w:numPr>
+          <w:ilvl w:val="1"/>
+          <w:numId w:val="1"/>
+        </w:numPr>
+        <w:rPr>
+          <w:highlight w:val="green"/>
+        </w:rPr>
+      </w:pPr>
+      <w:r>
+        <w:rPr>
+          <w:highlight w:val="green"/>
+        </w:rPr>
+        <w:t>Removed useless braces in for loop header.</w:t>
+      </w:r>
+      <w:bookmarkStart w:id="0" w:name="_GoBack"/>
+      <w:bookmarkEnd w:id="0"/>
+    </w:p>
+    <w:p>
+      <w:pPr>
+        <w:numPr>
+          <w:ilvl w:val="1"/>
+          <w:numId w:val="1"/>
+        </w:numPr>
+        <w:rPr>
+          <w:highlight w:val="green"/>
+        </w:rPr>
+      </w:pPr>
+      <w:r>
+        <w:rPr>
+          <w:highlight w:val="green"/>
+        </w:rPr>
         <w:t xml:space="preserve">Changed from type </w:t>
       </w:r>
       <w:r>
@@ -843,6 +896,7 @@
         <w:rPr>
           <w:noProof/>
         </w:rPr>
+        <w:lastRenderedPageBreak/>
         <w:t xml:space="preserve">In class </w:t>
       </w:r>
       <w:r>
@@ -972,6 +1026,79 @@
           <w:numId w:val="1"/>
         </w:numPr>
         <w:rPr>
+          <w:noProof/>
+        </w:rPr>
+      </w:pPr>
+      <w:r>
+        <w:rPr>
+          <w:noProof/>
+        </w:rPr>
+        <w:t xml:space="preserve">In </w:t>
+      </w:r>
+      <w:r>
+        <w:rPr>
+          <w:noProof/>
+          <w:highlight w:val="red"/>
+        </w:rPr>
+        <w:t>Doit – CHANGE THAT</w:t>
+      </w:r>
+      <w:r>
+        <w:rPr>
+          <w:noProof/>
+        </w:rPr>
+        <w:t xml:space="preserve"> –</w:t>
+      </w:r>
+      <w:r>
+        <w:t xml:space="preserve"> </w:t>
+      </w:r>
+      <w:r>
+        <w:rPr>
+          <w:b/>
+          <w:noProof/>
+        </w:rPr>
+        <w:t>columnLenght</w:t>
+      </w:r>
+      <w:r>
+        <w:rPr>
+          <w:noProof/>
+        </w:rPr>
+        <w:t xml:space="preserve"> </w:t>
+      </w:r>
+      <w:r>
+        <w:rPr>
+          <w:noProof/>
+        </w:rPr>
+        <w:sym w:font="Wingdings" w:char="F0E0"/>
+      </w:r>
+      <w:r>
+        <w:rPr>
+          <w:b/>
+          <w:noProof/>
+        </w:rPr>
+        <w:t>row</w:t>
+      </w:r>
+      <w:r>
+        <w:rPr>
+          <w:b/>
+          <w:noProof/>
+        </w:rPr>
+        <w:t>s</w:t>
+      </w:r>
+      <w:r>
+        <w:rPr>
+          <w:b/>
+          <w:noProof/>
+        </w:rPr>
+        <w:t>Length</w:t>
+      </w:r>
+    </w:p>
+    <w:p>
+      <w:pPr>
+        <w:numPr>
+          <w:ilvl w:val="1"/>
+          <w:numId w:val="1"/>
+        </w:numPr>
+        <w:rPr>
           <w:b/>
           <w:noProof/>
           <w:highlight w:val="green"/>
@@ -1801,8 +1928,6 @@
         </w:rPr>
         <w:t>d</w:t>
       </w:r>
-      <w:bookmarkStart w:id="0" w:name="_GoBack"/>
-      <w:bookmarkEnd w:id="0"/>
       <w:r>
         <w:rPr>
           <w:b/>
@@ -1815,6 +1940,78 @@
           <w:highlight w:val="green"/>
         </w:rPr>
         <w:t>public fields to properties.</w:t>
+      </w:r>
+    </w:p>
+    <w:p>
+      <w:pPr>
+        <w:pStyle w:val="ListParagraph"/>
+        <w:numPr>
+          <w:ilvl w:val="0"/>
+          <w:numId w:val="1"/>
+        </w:numPr>
+        <w:rPr>
+          <w:highlight w:val="green"/>
+        </w:rPr>
+      </w:pPr>
+      <w:r>
+        <w:rPr>
+          <w:highlight w:val="green"/>
+        </w:rPr>
+        <w:t>Changed static methods to non-static.</w:t>
+      </w:r>
+    </w:p>
+    <w:p>
+      <w:pPr>
+        <w:pStyle w:val="ListParagraph"/>
+        <w:numPr>
+          <w:ilvl w:val="0"/>
+          <w:numId w:val="1"/>
+        </w:numPr>
+        <w:rPr>
+          <w:highlight w:val="green"/>
+        </w:rPr>
+      </w:pPr>
+      <w:r>
+        <w:rPr>
+          <w:highlight w:val="green"/>
+        </w:rPr>
+        <w:lastRenderedPageBreak/>
+        <w:t xml:space="preserve">Replaced the logic from the </w:t>
+      </w:r>
+      <w:r>
+        <w:rPr>
+          <w:b/>
+          <w:highlight w:val="green"/>
+        </w:rPr>
+        <w:t xml:space="preserve">byte[,] matrix </w:t>
+      </w:r>
+      <w:r>
+        <w:rPr>
+          <w:highlight w:val="green"/>
+        </w:rPr>
+        <w:t>with the new array with</w:t>
+      </w:r>
+      <w:r>
+        <w:rPr>
+          <w:b/>
+          <w:highlight w:val="green"/>
+        </w:rPr>
+        <w:t xml:space="preserve"> GameObjecs.</w:t>
+      </w:r>
+      <w:r>
+        <w:rPr>
+          <w:b/>
+          <w:highlight w:val="green"/>
+          <w:lang w:val="bg-BG"/>
+        </w:rPr>
+        <w:t xml:space="preserve"> </w:t>
+      </w:r>
+      <w:r>
+        <w:rPr>
+          <w:b/>
+          <w:highlight w:val="green"/>
+        </w:rPr>
+        <w:t>This includes : From all method was remove the matrix array of byte and replace with Board where needed.</w:t>
       </w:r>
     </w:p>
     <w:sectPr>

</xml_diff>

<commit_message>
Random generator bug fix
Random fixed-
new bug found - read main file for it
</commit_message>
<xml_diff>
--- a/Documentation/Baloons-pop-Documentation.docx
+++ b/Documentation/Baloons-pop-Documentation.docx
@@ -753,8 +753,6 @@
         </w:rPr>
         <w:t>Removed useless braces in for loop header.</w:t>
       </w:r>
-      <w:bookmarkStart w:id="0" w:name="_GoBack"/>
-      <w:bookmarkEnd w:id="0"/>
     </w:p>
     <w:p>
       <w:pPr>
@@ -1221,6 +1219,39 @@
     </w:p>
     <w:p>
       <w:pPr>
+        <w:pStyle w:val="ListParagraph"/>
+        <w:numPr>
+          <w:ilvl w:val="1"/>
+          <w:numId w:val="1"/>
+        </w:numPr>
+        <w:rPr>
+          <w:highlight w:val="green"/>
+        </w:rPr>
+      </w:pPr>
+      <w:r>
+        <w:rPr>
+          <w:b/>
+          <w:highlight w:val="green"/>
+        </w:rPr>
+        <w:t>In class Board: PrintMatrix()</w:t>
+      </w:r>
+      <w:r>
+        <w:rPr>
+          <w:noProof/>
+          <w:highlight w:val="green"/>
+        </w:rPr>
+        <w:sym w:font="Wingdings" w:char="F0E0"/>
+      </w:r>
+      <w:r>
+        <w:rPr>
+          <w:noProof/>
+          <w:highlight w:val="green"/>
+        </w:rPr>
+        <w:t xml:space="preserve"> ToString()</w:t>
+      </w:r>
+    </w:p>
+    <w:p>
+      <w:pPr>
         <w:numPr>
           <w:ilvl w:val="0"/>
           <w:numId w:val="1"/>
@@ -1362,7 +1393,7 @@
           <w:b/>
           <w:highlight w:val="green"/>
         </w:rPr>
-        <w:t>4</w:t>
+        <w:t>5</w:t>
       </w:r>
     </w:p>
     <w:p>
@@ -2013,6 +2044,26 @@
         </w:rPr>
         <w:t>This includes : From all method was remove the matrix array of byte and replace with Board where needed.</w:t>
       </w:r>
+    </w:p>
+    <w:p>
+      <w:pPr>
+        <w:pStyle w:val="ListParagraph"/>
+        <w:numPr>
+          <w:ilvl w:val="0"/>
+          <w:numId w:val="1"/>
+        </w:numPr>
+        <w:rPr>
+          <w:highlight w:val="green"/>
+        </w:rPr>
+      </w:pPr>
+      <w:r>
+        <w:rPr>
+          <w:highlight w:val="green"/>
+        </w:rPr>
+        <w:t>Changed the method PrintMatrix() to ToString() and replace all the Console.WriteLine with StringBuilder and methods from that class.</w:t>
+      </w:r>
+      <w:bookmarkStart w:id="0" w:name="_GoBack"/>
+      <w:bookmarkEnd w:id="0"/>
     </w:p>
     <w:sectPr>
       <w:pgSz w:w="12240" w:h="15840"/>

</xml_diff>

<commit_message>
Finished ToString() in Class Board.
Refactored the ToString method so it easier to read and understand
following best practices.
</commit_message>
<xml_diff>
--- a/Documentation/Baloons-pop-Documentation.docx
+++ b/Documentation/Baloons-pop-Documentation.docx
@@ -1,6 +1,6 @@
 
 <file path=word/document.xml><?xml version="1.0" encoding="utf-8"?>
-<w:document xmlns:wpc="http://schemas.microsoft.com/office/word/2010/wordprocessingCanvas" xmlns:mc="http://schemas.openxmlformats.org/markup-compatibility/2006" xmlns:o="urn:schemas-microsoft-com:office:office" xmlns:r="http://schemas.openxmlformats.org/officeDocument/2006/relationships" xmlns:m="http://schemas.openxmlformats.org/officeDocument/2006/math" xmlns:v="urn:schemas-microsoft-com:vml" xmlns:wp14="http://schemas.microsoft.com/office/word/2010/wordprocessingDrawing" xmlns:wp="http://schemas.openxmlformats.org/drawingml/2006/wordprocessingDrawing" xmlns:w10="urn:schemas-microsoft-com:office:word" xmlns:w="http://schemas.openxmlformats.org/wordprocessingml/2006/main" xmlns:w14="http://schemas.microsoft.com/office/word/2010/wordml" xmlns:w15="http://schemas.microsoft.com/office/word/2012/wordml" xmlns:wpg="http://schemas.microsoft.com/office/word/2010/wordprocessingGroup" xmlns:wpi="http://schemas.microsoft.com/office/word/2010/wordprocessingInk" xmlns:wne="http://schemas.microsoft.com/office/word/2006/wordml" xmlns:wps="http://schemas.microsoft.com/office/word/2010/wordprocessingShape" mc:Ignorable="w14 w15 wp14">
+<w:document xmlns:ve="http://schemas.openxmlformats.org/markup-compatibility/2006" xmlns:o="urn:schemas-microsoft-com:office:office" xmlns:r="http://schemas.openxmlformats.org/officeDocument/2006/relationships" xmlns:m="http://schemas.openxmlformats.org/officeDocument/2006/math" xmlns:v="urn:schemas-microsoft-com:vml" xmlns:wp="http://schemas.openxmlformats.org/drawingml/2006/wordprocessingDrawing" xmlns:w10="urn:schemas-microsoft-com:office:word" xmlns:w="http://schemas.openxmlformats.org/wordprocessingml/2006/main" xmlns:wne="http://schemas.microsoft.com/office/word/2006/wordml">
   <w:body>
     <w:p>
       <w:pPr>
@@ -414,7 +414,7 @@
           <w:top w:w="57" w:type="dxa"/>
           <w:bottom w:w="57" w:type="dxa"/>
         </w:tblCellMar>
-        <w:tblLook w:val="04A0" w:firstRow="1" w:lastRow="0" w:firstColumn="1" w:lastColumn="0" w:noHBand="0" w:noVBand="1"/>
+        <w:tblLook w:val="04A0"/>
       </w:tblPr>
       <w:tblGrid>
         <w:gridCol w:w="3867"/>
@@ -1840,7 +1840,7 @@
           <w:numId w:val="1"/>
         </w:numPr>
         <w:rPr>
-          <w:highlight w:val="yellow"/>
+          <w:highlight w:val="green"/>
         </w:rPr>
       </w:pPr>
       <w:r>
@@ -1848,13 +1848,13 @@
       </w:r>
       <w:r>
         <w:rPr>
-          <w:highlight w:val="yellow"/>
+          <w:highlight w:val="green"/>
         </w:rPr>
         <w:t>Refactored the struct Score by placing “this” where needed</w:t>
       </w:r>
       <w:r>
         <w:rPr>
-          <w:highlight w:val="yellow"/>
+          <w:highlight w:val="green"/>
         </w:rPr>
         <w:t xml:space="preserve"> and renamed some variables using good programming practices.</w:t>
       </w:r>
@@ -2060,7 +2060,19 @@
         <w:rPr>
           <w:highlight w:val="green"/>
         </w:rPr>
-        <w:t>Changed the method PrintMatrix() to ToString() and replace all the Console.WriteLine with StringBuilder and methods from that class.</w:t>
+        <w:t>Changed the method PrintMatrix() to ToString() and replace</w:t>
+      </w:r>
+      <w:r>
+        <w:rPr>
+          <w:highlight w:val="green"/>
+        </w:rPr>
+        <w:t>d</w:t>
+      </w:r>
+      <w:r>
+        <w:rPr>
+          <w:highlight w:val="green"/>
+        </w:rPr>
+        <w:t xml:space="preserve"> all the Console.WriteLine with StringBuilder and methods from that class.</w:t>
       </w:r>
       <w:bookmarkStart w:id="0" w:name="_GoBack"/>
       <w:bookmarkEnd w:id="0"/>
@@ -2076,7 +2088,7 @@
 </file>
 
 <file path=word/endnotes.xml><?xml version="1.0" encoding="utf-8"?>
-<w:endnotes xmlns:wpc="http://schemas.microsoft.com/office/word/2010/wordprocessingCanvas" xmlns:mc="http://schemas.openxmlformats.org/markup-compatibility/2006" xmlns:o="urn:schemas-microsoft-com:office:office" xmlns:r="http://schemas.openxmlformats.org/officeDocument/2006/relationships" xmlns:m="http://schemas.openxmlformats.org/officeDocument/2006/math" xmlns:v="urn:schemas-microsoft-com:vml" xmlns:wp14="http://schemas.microsoft.com/office/word/2010/wordprocessingDrawing" xmlns:wp="http://schemas.openxmlformats.org/drawingml/2006/wordprocessingDrawing" xmlns:w10="urn:schemas-microsoft-com:office:word" xmlns:w="http://schemas.openxmlformats.org/wordprocessingml/2006/main" xmlns:w14="http://schemas.microsoft.com/office/word/2010/wordml" xmlns:w15="http://schemas.microsoft.com/office/word/2012/wordml" xmlns:wpg="http://schemas.microsoft.com/office/word/2010/wordprocessingGroup" xmlns:wpi="http://schemas.microsoft.com/office/word/2010/wordprocessingInk" xmlns:wne="http://schemas.microsoft.com/office/word/2006/wordml" xmlns:wps="http://schemas.microsoft.com/office/word/2010/wordprocessingShape" mc:Ignorable="w14 w15 wp14">
+<w:endnotes xmlns:ve="http://schemas.openxmlformats.org/markup-compatibility/2006" xmlns:o="urn:schemas-microsoft-com:office:office" xmlns:r="http://schemas.openxmlformats.org/officeDocument/2006/relationships" xmlns:m="http://schemas.openxmlformats.org/officeDocument/2006/math" xmlns:v="urn:schemas-microsoft-com:vml" xmlns:wp="http://schemas.openxmlformats.org/drawingml/2006/wordprocessingDrawing" xmlns:w10="urn:schemas-microsoft-com:office:word" xmlns:w="http://schemas.openxmlformats.org/wordprocessingml/2006/main" xmlns:wne="http://schemas.microsoft.com/office/word/2006/wordml">
   <w:endnote w:type="separator" w:id="-1">
     <w:p>
       <w:pPr>
@@ -2101,7 +2113,7 @@
 </file>
 
 <file path=word/footnotes.xml><?xml version="1.0" encoding="utf-8"?>
-<w:footnotes xmlns:wpc="http://schemas.microsoft.com/office/word/2010/wordprocessingCanvas" xmlns:mc="http://schemas.openxmlformats.org/markup-compatibility/2006" xmlns:o="urn:schemas-microsoft-com:office:office" xmlns:r="http://schemas.openxmlformats.org/officeDocument/2006/relationships" xmlns:m="http://schemas.openxmlformats.org/officeDocument/2006/math" xmlns:v="urn:schemas-microsoft-com:vml" xmlns:wp14="http://schemas.microsoft.com/office/word/2010/wordprocessingDrawing" xmlns:wp="http://schemas.openxmlformats.org/drawingml/2006/wordprocessingDrawing" xmlns:w10="urn:schemas-microsoft-com:office:word" xmlns:w="http://schemas.openxmlformats.org/wordprocessingml/2006/main" xmlns:w14="http://schemas.microsoft.com/office/word/2010/wordml" xmlns:w15="http://schemas.microsoft.com/office/word/2012/wordml" xmlns:wpg="http://schemas.microsoft.com/office/word/2010/wordprocessingGroup" xmlns:wpi="http://schemas.microsoft.com/office/word/2010/wordprocessingInk" xmlns:wne="http://schemas.microsoft.com/office/word/2006/wordml" xmlns:wps="http://schemas.microsoft.com/office/word/2010/wordprocessingShape" mc:Ignorable="w14 w15 wp14">
+<w:footnotes xmlns:ve="http://schemas.openxmlformats.org/markup-compatibility/2006" xmlns:o="urn:schemas-microsoft-com:office:office" xmlns:r="http://schemas.openxmlformats.org/officeDocument/2006/relationships" xmlns:m="http://schemas.openxmlformats.org/officeDocument/2006/math" xmlns:v="urn:schemas-microsoft-com:vml" xmlns:wp="http://schemas.openxmlformats.org/drawingml/2006/wordprocessingDrawing" xmlns:w10="urn:schemas-microsoft-com:office:word" xmlns:w="http://schemas.openxmlformats.org/wordprocessingml/2006/main" xmlns:wne="http://schemas.microsoft.com/office/word/2006/wordml">
   <w:footnote w:type="separator" w:id="-1">
     <w:p>
       <w:pPr>
@@ -2126,7 +2138,7 @@
 </file>
 
 <file path=word/numbering.xml><?xml version="1.0" encoding="utf-8"?>
-<w:numbering xmlns:wpc="http://schemas.microsoft.com/office/word/2010/wordprocessingCanvas" xmlns:mc="http://schemas.openxmlformats.org/markup-compatibility/2006" xmlns:o="urn:schemas-microsoft-com:office:office" xmlns:r="http://schemas.openxmlformats.org/officeDocument/2006/relationships" xmlns:m="http://schemas.openxmlformats.org/officeDocument/2006/math" xmlns:v="urn:schemas-microsoft-com:vml" xmlns:wp14="http://schemas.microsoft.com/office/word/2010/wordprocessingDrawing" xmlns:wp="http://schemas.openxmlformats.org/drawingml/2006/wordprocessingDrawing" xmlns:w10="urn:schemas-microsoft-com:office:word" xmlns:w="http://schemas.openxmlformats.org/wordprocessingml/2006/main" xmlns:w14="http://schemas.microsoft.com/office/word/2010/wordml" xmlns:w15="http://schemas.microsoft.com/office/word/2012/wordml" xmlns:wpg="http://schemas.microsoft.com/office/word/2010/wordprocessingGroup" xmlns:wpi="http://schemas.microsoft.com/office/word/2010/wordprocessingInk" xmlns:wne="http://schemas.microsoft.com/office/word/2006/wordml" xmlns:wps="http://schemas.microsoft.com/office/word/2010/wordprocessingShape" mc:Ignorable="w14 w15 wp14">
+<w:numbering xmlns:ve="http://schemas.openxmlformats.org/markup-compatibility/2006" xmlns:o="urn:schemas-microsoft-com:office:office" xmlns:r="http://schemas.openxmlformats.org/officeDocument/2006/relationships" xmlns:m="http://schemas.openxmlformats.org/officeDocument/2006/math" xmlns:v="urn:schemas-microsoft-com:vml" xmlns:wp="http://schemas.openxmlformats.org/drawingml/2006/wordprocessingDrawing" xmlns:w10="urn:schemas-microsoft-com:office:word" xmlns:w="http://schemas.openxmlformats.org/wordprocessingml/2006/main" xmlns:wne="http://schemas.microsoft.com/office/word/2006/wordml">
   <w:abstractNum w:abstractNumId="0">
     <w:nsid w:val="38264E9C"/>
     <w:multiLevelType w:val="hybridMultilevel"/>
@@ -2223,7 +2235,7 @@
 </file>
 
 <file path=word/styles.xml><?xml version="1.0" encoding="utf-8"?>
-<w:styles xmlns:mc="http://schemas.openxmlformats.org/markup-compatibility/2006" xmlns:r="http://schemas.openxmlformats.org/officeDocument/2006/relationships" xmlns:w="http://schemas.openxmlformats.org/wordprocessingml/2006/main" xmlns:w14="http://schemas.microsoft.com/office/word/2010/wordml" xmlns:w15="http://schemas.microsoft.com/office/word/2012/wordml" mc:Ignorable="w14 w15">
+<w:styles xmlns:r="http://schemas.openxmlformats.org/officeDocument/2006/relationships" xmlns:w="http://schemas.openxmlformats.org/wordprocessingml/2006/main">
   <w:docDefaults>
     <w:rPrDefault>
       <w:rPr>
@@ -2239,378 +2251,145 @@
       </w:pPr>
     </w:pPrDefault>
   </w:docDefaults>
-  <w:latentStyles w:defLockedState="0" w:defUIPriority="99" w:defSemiHidden="0" w:defUnhideWhenUsed="0" w:defQFormat="0" w:count="371">
-    <w:lsdException w:name="Normal" w:uiPriority="0" w:qFormat="1"/>
-    <w:lsdException w:name="heading 1" w:uiPriority="0" w:qFormat="1"/>
-    <w:lsdException w:name="heading 2" w:semiHidden="1" w:uiPriority="9" w:unhideWhenUsed="1" w:qFormat="1"/>
-    <w:lsdException w:name="heading 3" w:semiHidden="1" w:uiPriority="9" w:unhideWhenUsed="1" w:qFormat="1"/>
-    <w:lsdException w:name="heading 4" w:semiHidden="1" w:uiPriority="9" w:unhideWhenUsed="1" w:qFormat="1"/>
-    <w:lsdException w:name="heading 5" w:semiHidden="1" w:uiPriority="9" w:unhideWhenUsed="1" w:qFormat="1"/>
-    <w:lsdException w:name="heading 6" w:semiHidden="1" w:uiPriority="9" w:unhideWhenUsed="1" w:qFormat="1"/>
-    <w:lsdException w:name="heading 7" w:semiHidden="1" w:uiPriority="9" w:unhideWhenUsed="1" w:qFormat="1"/>
-    <w:lsdException w:name="heading 8" w:semiHidden="1" w:uiPriority="9" w:unhideWhenUsed="1" w:qFormat="1"/>
-    <w:lsdException w:name="heading 9" w:semiHidden="1" w:uiPriority="9" w:unhideWhenUsed="1" w:qFormat="1"/>
-    <w:lsdException w:name="index 1" w:semiHidden="1" w:unhideWhenUsed="1"/>
-    <w:lsdException w:name="index 2" w:semiHidden="1" w:unhideWhenUsed="1"/>
-    <w:lsdException w:name="index 3" w:semiHidden="1" w:unhideWhenUsed="1"/>
-    <w:lsdException w:name="index 4" w:semiHidden="1" w:unhideWhenUsed="1"/>
-    <w:lsdException w:name="index 5" w:semiHidden="1" w:unhideWhenUsed="1"/>
-    <w:lsdException w:name="index 6" w:semiHidden="1" w:unhideWhenUsed="1"/>
-    <w:lsdException w:name="index 7" w:semiHidden="1" w:unhideWhenUsed="1"/>
-    <w:lsdException w:name="index 8" w:semiHidden="1" w:unhideWhenUsed="1"/>
-    <w:lsdException w:name="index 9" w:semiHidden="1" w:unhideWhenUsed="1"/>
-    <w:lsdException w:name="toc 1" w:semiHidden="1" w:uiPriority="39" w:unhideWhenUsed="1"/>
-    <w:lsdException w:name="toc 2" w:semiHidden="1" w:uiPriority="39" w:unhideWhenUsed="1"/>
-    <w:lsdException w:name="toc 3" w:semiHidden="1" w:uiPriority="39" w:unhideWhenUsed="1"/>
-    <w:lsdException w:name="toc 4" w:semiHidden="1" w:uiPriority="39" w:unhideWhenUsed="1"/>
-    <w:lsdException w:name="toc 5" w:semiHidden="1" w:uiPriority="39" w:unhideWhenUsed="1"/>
-    <w:lsdException w:name="toc 6" w:semiHidden="1" w:uiPriority="39" w:unhideWhenUsed="1"/>
-    <w:lsdException w:name="toc 7" w:semiHidden="1" w:uiPriority="39" w:unhideWhenUsed="1"/>
-    <w:lsdException w:name="toc 8" w:semiHidden="1" w:uiPriority="39" w:unhideWhenUsed="1"/>
-    <w:lsdException w:name="toc 9" w:semiHidden="1" w:uiPriority="39" w:unhideWhenUsed="1"/>
-    <w:lsdException w:name="Normal Indent" w:semiHidden="1" w:unhideWhenUsed="1"/>
-    <w:lsdException w:name="footnote text" w:semiHidden="1" w:unhideWhenUsed="1"/>
-    <w:lsdException w:name="annotation text" w:semiHidden="1" w:unhideWhenUsed="1"/>
-    <w:lsdException w:name="header" w:semiHidden="1" w:unhideWhenUsed="1"/>
-    <w:lsdException w:name="footer" w:semiHidden="1" w:unhideWhenUsed="1"/>
-    <w:lsdException w:name="index heading" w:semiHidden="1" w:unhideWhenUsed="1"/>
-    <w:lsdException w:name="caption" w:semiHidden="1" w:uiPriority="35" w:unhideWhenUsed="1" w:qFormat="1"/>
-    <w:lsdException w:name="table of figures" w:semiHidden="1" w:unhideWhenUsed="1"/>
-    <w:lsdException w:name="envelope address" w:semiHidden="1" w:unhideWhenUsed="1"/>
-    <w:lsdException w:name="envelope return" w:semiHidden="1" w:unhideWhenUsed="1"/>
-    <w:lsdException w:name="footnote reference" w:semiHidden="1" w:unhideWhenUsed="1"/>
-    <w:lsdException w:name="annotation reference" w:semiHidden="1" w:unhideWhenUsed="1"/>
-    <w:lsdException w:name="line number" w:semiHidden="1" w:unhideWhenUsed="1"/>
-    <w:lsdException w:name="page number" w:semiHidden="1" w:unhideWhenUsed="1"/>
-    <w:lsdException w:name="endnote reference" w:semiHidden="1" w:unhideWhenUsed="1"/>
-    <w:lsdException w:name="endnote text" w:semiHidden="1" w:unhideWhenUsed="1"/>
-    <w:lsdException w:name="table of authorities" w:semiHidden="1" w:unhideWhenUsed="1"/>
-    <w:lsdException w:name="macro" w:semiHidden="1" w:unhideWhenUsed="1"/>
-    <w:lsdException w:name="toa heading" w:semiHidden="1" w:unhideWhenUsed="1"/>
-    <w:lsdException w:name="List" w:semiHidden="1" w:unhideWhenUsed="1"/>
-    <w:lsdException w:name="List Bullet" w:semiHidden="1" w:unhideWhenUsed="1"/>
-    <w:lsdException w:name="List Number" w:semiHidden="1" w:unhideWhenUsed="1"/>
-    <w:lsdException w:name="List 2" w:semiHidden="1" w:unhideWhenUsed="1"/>
-    <w:lsdException w:name="List 3" w:semiHidden="1" w:unhideWhenUsed="1"/>
-    <w:lsdException w:name="List 4" w:semiHidden="1" w:unhideWhenUsed="1"/>
-    <w:lsdException w:name="List 5" w:semiHidden="1" w:unhideWhenUsed="1"/>
-    <w:lsdException w:name="List Bullet 2" w:semiHidden="1" w:unhideWhenUsed="1"/>
-    <w:lsdException w:name="List Bullet 3" w:semiHidden="1" w:unhideWhenUsed="1"/>
-    <w:lsdException w:name="List Bullet 4" w:semiHidden="1" w:unhideWhenUsed="1"/>
-    <w:lsdException w:name="List Bullet 5" w:semiHidden="1" w:unhideWhenUsed="1"/>
-    <w:lsdException w:name="List Number 2" w:semiHidden="1" w:unhideWhenUsed="1"/>
-    <w:lsdException w:name="List Number 3" w:semiHidden="1" w:unhideWhenUsed="1"/>
-    <w:lsdException w:name="List Number 4" w:semiHidden="1" w:unhideWhenUsed="1"/>
-    <w:lsdException w:name="List Number 5" w:semiHidden="1" w:unhideWhenUsed="1"/>
-    <w:lsdException w:name="Title" w:uiPriority="10" w:qFormat="1"/>
-    <w:lsdException w:name="Closing" w:semiHidden="1" w:unhideWhenUsed="1"/>
-    <w:lsdException w:name="Signature" w:semiHidden="1" w:unhideWhenUsed="1"/>
-    <w:lsdException w:name="Default Paragraph Font" w:semiHidden="1" w:uiPriority="1" w:unhideWhenUsed="1"/>
-    <w:lsdException w:name="Body Text" w:semiHidden="1" w:unhideWhenUsed="1"/>
-    <w:lsdException w:name="Body Text Indent" w:semiHidden="1" w:unhideWhenUsed="1"/>
-    <w:lsdException w:name="List Continue" w:semiHidden="1" w:unhideWhenUsed="1"/>
-    <w:lsdException w:name="List Continue 2" w:semiHidden="1" w:unhideWhenUsed="1"/>
-    <w:lsdException w:name="List Continue 3" w:semiHidden="1" w:unhideWhenUsed="1"/>
-    <w:lsdException w:name="List Continue 4" w:semiHidden="1" w:unhideWhenUsed="1"/>
-    <w:lsdException w:name="List Continue 5" w:semiHidden="1" w:unhideWhenUsed="1"/>
-    <w:lsdException w:name="Message Header" w:semiHidden="1" w:unhideWhenUsed="1"/>
-    <w:lsdException w:name="Subtitle" w:uiPriority="11" w:qFormat="1"/>
-    <w:lsdException w:name="Salutation" w:semiHidden="1" w:unhideWhenUsed="1"/>
-    <w:lsdException w:name="Date" w:semiHidden="1" w:unhideWhenUsed="1"/>
-    <w:lsdException w:name="Body Text First Indent" w:semiHidden="1" w:unhideWhenUsed="1"/>
-    <w:lsdException w:name="Body Text First Indent 2" w:semiHidden="1" w:unhideWhenUsed="1"/>
-    <w:lsdException w:name="Note Heading" w:semiHidden="1" w:unhideWhenUsed="1"/>
-    <w:lsdException w:name="Body Text 2" w:semiHidden="1" w:unhideWhenUsed="1"/>
-    <w:lsdException w:name="Body Text 3" w:semiHidden="1" w:unhideWhenUsed="1"/>
-    <w:lsdException w:name="Body Text Indent 2" w:semiHidden="1" w:unhideWhenUsed="1"/>
-    <w:lsdException w:name="Body Text Indent 3" w:semiHidden="1" w:unhideWhenUsed="1"/>
-    <w:lsdException w:name="Block Text" w:semiHidden="1" w:unhideWhenUsed="1"/>
-    <w:lsdException w:name="Hyperlink" w:semiHidden="1" w:uiPriority="0" w:unhideWhenUsed="1"/>
-    <w:lsdException w:name="FollowedHyperlink" w:semiHidden="1" w:unhideWhenUsed="1"/>
-    <w:lsdException w:name="Strong" w:uiPriority="22" w:qFormat="1"/>
-    <w:lsdException w:name="Emphasis" w:uiPriority="20" w:qFormat="1"/>
-    <w:lsdException w:name="Document Map" w:semiHidden="1" w:unhideWhenUsed="1"/>
-    <w:lsdException w:name="Plain Text" w:semiHidden="1" w:unhideWhenUsed="1"/>
-    <w:lsdException w:name="E-mail Signature" w:semiHidden="1" w:unhideWhenUsed="1"/>
-    <w:lsdException w:name="HTML Top of Form" w:semiHidden="1" w:unhideWhenUsed="1"/>
-    <w:lsdException w:name="HTML Bottom of Form" w:semiHidden="1" w:unhideWhenUsed="1"/>
-    <w:lsdException w:name="Normal (Web)" w:semiHidden="1" w:unhideWhenUsed="1"/>
-    <w:lsdException w:name="HTML Acronym" w:semiHidden="1" w:unhideWhenUsed="1"/>
-    <w:lsdException w:name="HTML Address" w:semiHidden="1" w:unhideWhenUsed="1"/>
-    <w:lsdException w:name="HTML Cite" w:semiHidden="1" w:unhideWhenUsed="1"/>
-    <w:lsdException w:name="HTML Code" w:semiHidden="1" w:unhideWhenUsed="1"/>
-    <w:lsdException w:name="HTML Definition" w:semiHidden="1" w:unhideWhenUsed="1"/>
-    <w:lsdException w:name="HTML Keyboard" w:semiHidden="1" w:unhideWhenUsed="1"/>
-    <w:lsdException w:name="HTML Preformatted" w:semiHidden="1" w:unhideWhenUsed="1"/>
-    <w:lsdException w:name="HTML Sample" w:semiHidden="1" w:unhideWhenUsed="1"/>
-    <w:lsdException w:name="HTML Typewriter" w:semiHidden="1" w:unhideWhenUsed="1"/>
-    <w:lsdException w:name="HTML Variable" w:semiHidden="1" w:unhideWhenUsed="1"/>
-    <w:lsdException w:name="Normal Table" w:semiHidden="1" w:unhideWhenUsed="1"/>
-    <w:lsdException w:name="annotation subject" w:semiHidden="1" w:unhideWhenUsed="1"/>
-    <w:lsdException w:name="No List" w:semiHidden="1" w:unhideWhenUsed="1"/>
-    <w:lsdException w:name="Outline List 1" w:semiHidden="1" w:unhideWhenUsed="1"/>
-    <w:lsdException w:name="Outline List 2" w:semiHidden="1" w:unhideWhenUsed="1"/>
-    <w:lsdException w:name="Outline List 3" w:semiHidden="1" w:unhideWhenUsed="1"/>
-    <w:lsdException w:name="Table Simple 1" w:semiHidden="1" w:unhideWhenUsed="1"/>
-    <w:lsdException w:name="Table Simple 2" w:semiHidden="1" w:unhideWhenUsed="1"/>
-    <w:lsdException w:name="Table Simple 3" w:semiHidden="1" w:unhideWhenUsed="1"/>
-    <w:lsdException w:name="Table Classic 1" w:semiHidden="1" w:unhideWhenUsed="1"/>
-    <w:lsdException w:name="Table Classic 2" w:semiHidden="1" w:unhideWhenUsed="1"/>
-    <w:lsdException w:name="Table Classic 3" w:semiHidden="1" w:unhideWhenUsed="1"/>
-    <w:lsdException w:name="Table Classic 4" w:semiHidden="1" w:unhideWhenUsed="1"/>
-    <w:lsdException w:name="Table Colorful 1" w:semiHidden="1" w:unhideWhenUsed="1"/>
-    <w:lsdException w:name="Table Colorful 2" w:semiHidden="1" w:unhideWhenUsed="1"/>
-    <w:lsdException w:name="Table Colorful 3" w:semiHidden="1" w:unhideWhenUsed="1"/>
-    <w:lsdException w:name="Table Columns 1" w:semiHidden="1" w:unhideWhenUsed="1"/>
-    <w:lsdException w:name="Table Columns 2" w:semiHidden="1" w:unhideWhenUsed="1"/>
-    <w:lsdException w:name="Table Columns 3" w:semiHidden="1" w:unhideWhenUsed="1"/>
-    <w:lsdException w:name="Table Columns 4" w:semiHidden="1" w:unhideWhenUsed="1"/>
-    <w:lsdException w:name="Table Columns 5" w:semiHidden="1" w:unhideWhenUsed="1"/>
-    <w:lsdException w:name="Table Grid 1" w:semiHidden="1" w:unhideWhenUsed="1"/>
-    <w:lsdException w:name="Table Grid 2" w:semiHidden="1" w:unhideWhenUsed="1"/>
-    <w:lsdException w:name="Table Grid 3" w:semiHidden="1" w:unhideWhenUsed="1"/>
-    <w:lsdException w:name="Table Grid 4" w:semiHidden="1" w:unhideWhenUsed="1"/>
-    <w:lsdException w:name="Table Grid 5" w:semiHidden="1" w:unhideWhenUsed="1"/>
-    <w:lsdException w:name="Table Grid 6" w:semiHidden="1" w:unhideWhenUsed="1"/>
-    <w:lsdException w:name="Table Grid 7" w:semiHidden="1" w:unhideWhenUsed="1"/>
-    <w:lsdException w:name="Table Grid 8" w:semiHidden="1" w:unhideWhenUsed="1"/>
-    <w:lsdException w:name="Table List 1" w:semiHidden="1" w:unhideWhenUsed="1"/>
-    <w:lsdException w:name="Table List 2" w:semiHidden="1" w:unhideWhenUsed="1"/>
-    <w:lsdException w:name="Table List 3" w:semiHidden="1" w:unhideWhenUsed="1"/>
-    <w:lsdException w:name="Table List 4" w:semiHidden="1" w:unhideWhenUsed="1"/>
-    <w:lsdException w:name="Table List 5" w:semiHidden="1" w:unhideWhenUsed="1"/>
-    <w:lsdException w:name="Table List 6" w:semiHidden="1" w:unhideWhenUsed="1"/>
-    <w:lsdException w:name="Table List 7" w:semiHidden="1" w:unhideWhenUsed="1"/>
-    <w:lsdException w:name="Table List 8" w:semiHidden="1" w:unhideWhenUsed="1"/>
-    <w:lsdException w:name="Table 3D effects 1" w:semiHidden="1" w:unhideWhenUsed="1"/>
-    <w:lsdException w:name="Table 3D effects 2" w:semiHidden="1" w:unhideWhenUsed="1"/>
-    <w:lsdException w:name="Table 3D effects 3" w:semiHidden="1" w:unhideWhenUsed="1"/>
-    <w:lsdException w:name="Table Contemporary" w:semiHidden="1" w:unhideWhenUsed="1"/>
-    <w:lsdException w:name="Table Elegant" w:semiHidden="1" w:unhideWhenUsed="1"/>
-    <w:lsdException w:name="Table Professional" w:semiHidden="1" w:unhideWhenUsed="1"/>
-    <w:lsdException w:name="Table Subtle 1" w:semiHidden="1" w:unhideWhenUsed="1"/>
-    <w:lsdException w:name="Table Subtle 2" w:semiHidden="1" w:unhideWhenUsed="1"/>
-    <w:lsdException w:name="Table Web 1" w:semiHidden="1" w:unhideWhenUsed="1"/>
-    <w:lsdException w:name="Table Web 2" w:semiHidden="1" w:unhideWhenUsed="1"/>
-    <w:lsdException w:name="Table Web 3" w:semiHidden="1" w:unhideWhenUsed="1"/>
-    <w:lsdException w:name="Balloon Text" w:semiHidden="1" w:unhideWhenUsed="1"/>
-    <w:lsdException w:name="Table Grid" w:uiPriority="39"/>
-    <w:lsdException w:name="Table Theme" w:semiHidden="1" w:unhideWhenUsed="1"/>
-    <w:lsdException w:name="Placeholder Text" w:semiHidden="1"/>
-    <w:lsdException w:name="No Spacing" w:uiPriority="1" w:qFormat="1"/>
-    <w:lsdException w:name="Light Shading" w:uiPriority="60"/>
-    <w:lsdException w:name="Light List" w:uiPriority="61"/>
-    <w:lsdException w:name="Light Grid" w:uiPriority="62"/>
-    <w:lsdException w:name="Medium Shading 1" w:uiPriority="63"/>
-    <w:lsdException w:name="Medium Shading 2" w:uiPriority="64"/>
-    <w:lsdException w:name="Medium List 1" w:uiPriority="65"/>
-    <w:lsdException w:name="Medium List 2" w:uiPriority="66"/>
-    <w:lsdException w:name="Medium Grid 1" w:uiPriority="67"/>
-    <w:lsdException w:name="Medium Grid 2" w:uiPriority="68"/>
-    <w:lsdException w:name="Medium Grid 3" w:uiPriority="69"/>
-    <w:lsdException w:name="Dark List" w:uiPriority="70"/>
-    <w:lsdException w:name="Colorful Shading" w:uiPriority="71"/>
-    <w:lsdException w:name="Colorful List" w:uiPriority="72"/>
-    <w:lsdException w:name="Colorful Grid" w:uiPriority="73"/>
-    <w:lsdException w:name="Light Shading Accent 1" w:uiPriority="60"/>
-    <w:lsdException w:name="Light List Accent 1" w:uiPriority="61"/>
-    <w:lsdException w:name="Light Grid Accent 1" w:uiPriority="62"/>
-    <w:lsdException w:name="Medium Shading 1 Accent 1" w:uiPriority="63"/>
-    <w:lsdException w:name="Medium Shading 2 Accent 1" w:uiPriority="64"/>
-    <w:lsdException w:name="Medium List 1 Accent 1" w:uiPriority="65"/>
-    <w:lsdException w:name="Revision" w:semiHidden="1"/>
-    <w:lsdException w:name="List Paragraph" w:uiPriority="34" w:qFormat="1"/>
-    <w:lsdException w:name="Quote" w:uiPriority="29" w:qFormat="1"/>
-    <w:lsdException w:name="Intense Quote" w:uiPriority="30" w:qFormat="1"/>
-    <w:lsdException w:name="Medium List 2 Accent 1" w:uiPriority="66"/>
-    <w:lsdException w:name="Medium Grid 1 Accent 1" w:uiPriority="67"/>
-    <w:lsdException w:name="Medium Grid 2 Accent 1" w:uiPriority="68"/>
-    <w:lsdException w:name="Medium Grid 3 Accent 1" w:uiPriority="69"/>
-    <w:lsdException w:name="Dark List Accent 1" w:uiPriority="70"/>
-    <w:lsdException w:name="Colorful Shading Accent 1" w:uiPriority="71"/>
-    <w:lsdException w:name="Colorful List Accent 1" w:uiPriority="72"/>
-    <w:lsdException w:name="Colorful Grid Accent 1" w:uiPriority="73"/>
-    <w:lsdException w:name="Light Shading Accent 2" w:uiPriority="60"/>
-    <w:lsdException w:name="Light List Accent 2" w:uiPriority="61"/>
-    <w:lsdException w:name="Light Grid Accent 2" w:uiPriority="62"/>
-    <w:lsdException w:name="Medium Shading 1 Accent 2" w:uiPriority="63"/>
-    <w:lsdException w:name="Medium Shading 2 Accent 2" w:uiPriority="64"/>
-    <w:lsdException w:name="Medium List 1 Accent 2" w:uiPriority="65"/>
-    <w:lsdException w:name="Medium List 2 Accent 2" w:uiPriority="66"/>
-    <w:lsdException w:name="Medium Grid 1 Accent 2" w:uiPriority="67"/>
-    <w:lsdException w:name="Medium Grid 2 Accent 2" w:uiPriority="68"/>
-    <w:lsdException w:name="Medium Grid 3 Accent 2" w:uiPriority="69"/>
-    <w:lsdException w:name="Dark List Accent 2" w:uiPriority="70"/>
-    <w:lsdException w:name="Colorful Shading Accent 2" w:uiPriority="71"/>
-    <w:lsdException w:name="Colorful List Accent 2" w:uiPriority="72"/>
-    <w:lsdException w:name="Colorful Grid Accent 2" w:uiPriority="73"/>
-    <w:lsdException w:name="Light Shading Accent 3" w:uiPriority="60"/>
-    <w:lsdException w:name="Light List Accent 3" w:uiPriority="61"/>
-    <w:lsdException w:name="Light Grid Accent 3" w:uiPriority="62"/>
-    <w:lsdException w:name="Medium Shading 1 Accent 3" w:uiPriority="63"/>
-    <w:lsdException w:name="Medium Shading 2 Accent 3" w:uiPriority="64"/>
-    <w:lsdException w:name="Medium List 1 Accent 3" w:uiPriority="65"/>
-    <w:lsdException w:name="Medium List 2 Accent 3" w:uiPriority="66"/>
-    <w:lsdException w:name="Medium Grid 1 Accent 3" w:uiPriority="67"/>
-    <w:lsdException w:name="Medium Grid 2 Accent 3" w:uiPriority="68"/>
-    <w:lsdException w:name="Medium Grid 3 Accent 3" w:uiPriority="69"/>
-    <w:lsdException w:name="Dark List Accent 3" w:uiPriority="70"/>
-    <w:lsdException w:name="Colorful Shading Accent 3" w:uiPriority="71"/>
-    <w:lsdException w:name="Colorful List Accent 3" w:uiPriority="72"/>
-    <w:lsdException w:name="Colorful Grid Accent 3" w:uiPriority="73"/>
-    <w:lsdException w:name="Light Shading Accent 4" w:uiPriority="60"/>
-    <w:lsdException w:name="Light List Accent 4" w:uiPriority="61"/>
-    <w:lsdException w:name="Light Grid Accent 4" w:uiPriority="62"/>
-    <w:lsdException w:name="Medium Shading 1 Accent 4" w:uiPriority="63"/>
-    <w:lsdException w:name="Medium Shading 2 Accent 4" w:uiPriority="64"/>
-    <w:lsdException w:name="Medium List 1 Accent 4" w:uiPriority="65"/>
-    <w:lsdException w:name="Medium List 2 Accent 4" w:uiPriority="66"/>
-    <w:lsdException w:name="Medium Grid 1 Accent 4" w:uiPriority="67"/>
-    <w:lsdException w:name="Medium Grid 2 Accent 4" w:uiPriority="68"/>
-    <w:lsdException w:name="Medium Grid 3 Accent 4" w:uiPriority="69"/>
-    <w:lsdException w:name="Dark List Accent 4" w:uiPriority="70"/>
-    <w:lsdException w:name="Colorful Shading Accent 4" w:uiPriority="71"/>
-    <w:lsdException w:name="Colorful List Accent 4" w:uiPriority="72"/>
-    <w:lsdException w:name="Colorful Grid Accent 4" w:uiPriority="73"/>
-    <w:lsdException w:name="Light Shading Accent 5" w:uiPriority="60"/>
-    <w:lsdException w:name="Light List Accent 5" w:uiPriority="61"/>
-    <w:lsdException w:name="Light Grid Accent 5" w:uiPriority="62"/>
-    <w:lsdException w:name="Medium Shading 1 Accent 5" w:uiPriority="63"/>
-    <w:lsdException w:name="Medium Shading 2 Accent 5" w:uiPriority="64"/>
-    <w:lsdException w:name="Medium List 1 Accent 5" w:uiPriority="65"/>
-    <w:lsdException w:name="Medium List 2 Accent 5" w:uiPriority="66"/>
-    <w:lsdException w:name="Medium Grid 1 Accent 5" w:uiPriority="67"/>
-    <w:lsdException w:name="Medium Grid 2 Accent 5" w:uiPriority="68"/>
-    <w:lsdException w:name="Medium Grid 3 Accent 5" w:uiPriority="69"/>
-    <w:lsdException w:name="Dark List Accent 5" w:uiPriority="70"/>
-    <w:lsdException w:name="Colorful Shading Accent 5" w:uiPriority="71"/>
-    <w:lsdException w:name="Colorful List Accent 5" w:uiPriority="72"/>
-    <w:lsdException w:name="Colorful Grid Accent 5" w:uiPriority="73"/>
-    <w:lsdException w:name="Light Shading Accent 6" w:uiPriority="60"/>
-    <w:lsdException w:name="Light List Accent 6" w:uiPriority="61"/>
-    <w:lsdException w:name="Light Grid Accent 6" w:uiPriority="62"/>
-    <w:lsdException w:name="Medium Shading 1 Accent 6" w:uiPriority="63"/>
-    <w:lsdException w:name="Medium Shading 2 Accent 6" w:uiPriority="64"/>
-    <w:lsdException w:name="Medium List 1 Accent 6" w:uiPriority="65"/>
-    <w:lsdException w:name="Medium List 2 Accent 6" w:uiPriority="66"/>
-    <w:lsdException w:name="Medium Grid 1 Accent 6" w:uiPriority="67"/>
-    <w:lsdException w:name="Medium Grid 2 Accent 6" w:uiPriority="68"/>
-    <w:lsdException w:name="Medium Grid 3 Accent 6" w:uiPriority="69"/>
-    <w:lsdException w:name="Dark List Accent 6" w:uiPriority="70"/>
-    <w:lsdException w:name="Colorful Shading Accent 6" w:uiPriority="71"/>
-    <w:lsdException w:name="Colorful List Accent 6" w:uiPriority="72"/>
-    <w:lsdException w:name="Colorful Grid Accent 6" w:uiPriority="73"/>
-    <w:lsdException w:name="Subtle Emphasis" w:uiPriority="19" w:qFormat="1"/>
-    <w:lsdException w:name="Intense Emphasis" w:uiPriority="21" w:qFormat="1"/>
-    <w:lsdException w:name="Subtle Reference" w:uiPriority="31" w:qFormat="1"/>
-    <w:lsdException w:name="Intense Reference" w:uiPriority="32" w:qFormat="1"/>
-    <w:lsdException w:name="Book Title" w:uiPriority="33" w:qFormat="1"/>
-    <w:lsdException w:name="Bibliography" w:semiHidden="1" w:uiPriority="37" w:unhideWhenUsed="1"/>
-    <w:lsdException w:name="TOC Heading" w:semiHidden="1" w:uiPriority="39" w:unhideWhenUsed="1" w:qFormat="1"/>
-    <w:lsdException w:name="Plain Table 1" w:uiPriority="41"/>
-    <w:lsdException w:name="Plain Table 2" w:uiPriority="42"/>
-    <w:lsdException w:name="Plain Table 3" w:uiPriority="43"/>
-    <w:lsdException w:name="Plain Table 4" w:uiPriority="44"/>
-    <w:lsdException w:name="Plain Table 5" w:uiPriority="45"/>
-    <w:lsdException w:name="Grid Table Light" w:uiPriority="40"/>
-    <w:lsdException w:name="Grid Table 1 Light" w:uiPriority="46"/>
-    <w:lsdException w:name="Grid Table 2" w:uiPriority="47"/>
-    <w:lsdException w:name="Grid Table 3" w:uiPriority="48"/>
-    <w:lsdException w:name="Grid Table 4" w:uiPriority="49"/>
-    <w:lsdException w:name="Grid Table 5 Dark" w:uiPriority="50"/>
-    <w:lsdException w:name="Grid Table 6 Colorful" w:uiPriority="51"/>
-    <w:lsdException w:name="Grid Table 7 Colorful" w:uiPriority="52"/>
-    <w:lsdException w:name="Grid Table 1 Light Accent 1" w:uiPriority="46"/>
-    <w:lsdException w:name="Grid Table 2 Accent 1" w:uiPriority="47"/>
-    <w:lsdException w:name="Grid Table 3 Accent 1" w:uiPriority="48"/>
-    <w:lsdException w:name="Grid Table 4 Accent 1" w:uiPriority="49"/>
-    <w:lsdException w:name="Grid Table 5 Dark Accent 1" w:uiPriority="50"/>
-    <w:lsdException w:name="Grid Table 6 Colorful Accent 1" w:uiPriority="51"/>
-    <w:lsdException w:name="Grid Table 7 Colorful Accent 1" w:uiPriority="52"/>
-    <w:lsdException w:name="Grid Table 1 Light Accent 2" w:uiPriority="46"/>
-    <w:lsdException w:name="Grid Table 2 Accent 2" w:uiPriority="47"/>
-    <w:lsdException w:name="Grid Table 3 Accent 2" w:uiPriority="48"/>
-    <w:lsdException w:name="Grid Table 4 Accent 2" w:uiPriority="49"/>
-    <w:lsdException w:name="Grid Table 5 Dark Accent 2" w:uiPriority="50"/>
-    <w:lsdException w:name="Grid Table 6 Colorful Accent 2" w:uiPriority="51"/>
-    <w:lsdException w:name="Grid Table 7 Colorful Accent 2" w:uiPriority="52"/>
-    <w:lsdException w:name="Grid Table 1 Light Accent 3" w:uiPriority="46"/>
-    <w:lsdException w:name="Grid Table 2 Accent 3" w:uiPriority="47"/>
-    <w:lsdException w:name="Grid Table 3 Accent 3" w:uiPriority="48"/>
-    <w:lsdException w:name="Grid Table 4 Accent 3" w:uiPriority="49"/>
-    <w:lsdException w:name="Grid Table 5 Dark Accent 3" w:uiPriority="50"/>
-    <w:lsdException w:name="Grid Table 6 Colorful Accent 3" w:uiPriority="51"/>
-    <w:lsdException w:name="Grid Table 7 Colorful Accent 3" w:uiPriority="52"/>
-    <w:lsdException w:name="Grid Table 1 Light Accent 4" w:uiPriority="46"/>
-    <w:lsdException w:name="Grid Table 2 Accent 4" w:uiPriority="47"/>
-    <w:lsdException w:name="Grid Table 3 Accent 4" w:uiPriority="48"/>
-    <w:lsdException w:name="Grid Table 4 Accent 4" w:uiPriority="49"/>
-    <w:lsdException w:name="Grid Table 5 Dark Accent 4" w:uiPriority="50"/>
-    <w:lsdException w:name="Grid Table 6 Colorful Accent 4" w:uiPriority="51"/>
-    <w:lsdException w:name="Grid Table 7 Colorful Accent 4" w:uiPriority="52"/>
-    <w:lsdException w:name="Grid Table 1 Light Accent 5" w:uiPriority="46"/>
-    <w:lsdException w:name="Grid Table 2 Accent 5" w:uiPriority="47"/>
-    <w:lsdException w:name="Grid Table 3 Accent 5" w:uiPriority="48"/>
-    <w:lsdException w:name="Grid Table 4 Accent 5" w:uiPriority="49"/>
-    <w:lsdException w:name="Grid Table 5 Dark Accent 5" w:uiPriority="50"/>
-    <w:lsdException w:name="Grid Table 6 Colorful Accent 5" w:uiPriority="51"/>
-    <w:lsdException w:name="Grid Table 7 Colorful Accent 5" w:uiPriority="52"/>
-    <w:lsdException w:name="Grid Table 1 Light Accent 6" w:uiPriority="46"/>
-    <w:lsdException w:name="Grid Table 2 Accent 6" w:uiPriority="47"/>
-    <w:lsdException w:name="Grid Table 3 Accent 6" w:uiPriority="48"/>
-    <w:lsdException w:name="Grid Table 4 Accent 6" w:uiPriority="49"/>
-    <w:lsdException w:name="Grid Table 5 Dark Accent 6" w:uiPriority="50"/>
-    <w:lsdException w:name="Grid Table 6 Colorful Accent 6" w:uiPriority="51"/>
-    <w:lsdException w:name="Grid Table 7 Colorful Accent 6" w:uiPriority="52"/>
-    <w:lsdException w:name="List Table 1 Light" w:uiPriority="46"/>
-    <w:lsdException w:name="List Table 2" w:uiPriority="47"/>
-    <w:lsdException w:name="List Table 3" w:uiPriority="48"/>
-    <w:lsdException w:name="List Table 4" w:uiPriority="49"/>
-    <w:lsdException w:name="List Table 5 Dark" w:uiPriority="50"/>
-    <w:lsdException w:name="List Table 6 Colorful" w:uiPriority="51"/>
-    <w:lsdException w:name="List Table 7 Colorful" w:uiPriority="52"/>
-    <w:lsdException w:name="List Table 1 Light Accent 1" w:uiPriority="46"/>
-    <w:lsdException w:name="List Table 2 Accent 1" w:uiPriority="47"/>
-    <w:lsdException w:name="List Table 3 Accent 1" w:uiPriority="48"/>
-    <w:lsdException w:name="List Table 4 Accent 1" w:uiPriority="49"/>
-    <w:lsdException w:name="List Table 5 Dark Accent 1" w:uiPriority="50"/>
-    <w:lsdException w:name="List Table 6 Colorful Accent 1" w:uiPriority="51"/>
-    <w:lsdException w:name="List Table 7 Colorful Accent 1" w:uiPriority="52"/>
-    <w:lsdException w:name="List Table 1 Light Accent 2" w:uiPriority="46"/>
-    <w:lsdException w:name="List Table 2 Accent 2" w:uiPriority="47"/>
-    <w:lsdException w:name="List Table 3 Accent 2" w:uiPriority="48"/>
-    <w:lsdException w:name="List Table 4 Accent 2" w:uiPriority="49"/>
-    <w:lsdException w:name="List Table 5 Dark Accent 2" w:uiPriority="50"/>
-    <w:lsdException w:name="List Table 6 Colorful Accent 2" w:uiPriority="51"/>
-    <w:lsdException w:name="List Table 7 Colorful Accent 2" w:uiPriority="52"/>
-    <w:lsdException w:name="List Table 1 Light Accent 3" w:uiPriority="46"/>
-    <w:lsdException w:name="List Table 2 Accent 3" w:uiPriority="47"/>
-    <w:lsdException w:name="List Table 3 Accent 3" w:uiPriority="48"/>
-    <w:lsdException w:name="List Table 4 Accent 3" w:uiPriority="49"/>
-    <w:lsdException w:name="List Table 5 Dark Accent 3" w:uiPriority="50"/>
-    <w:lsdException w:name="List Table 6 Colorful Accent 3" w:uiPriority="51"/>
-    <w:lsdException w:name="List Table 7 Colorful Accent 3" w:uiPriority="52"/>
-    <w:lsdException w:name="List Table 1 Light Accent 4" w:uiPriority="46"/>
-    <w:lsdException w:name="List Table 2 Accent 4" w:uiPriority="47"/>
-    <w:lsdException w:name="List Table 3 Accent 4" w:uiPriority="48"/>
-    <w:lsdException w:name="List Table 4 Accent 4" w:uiPriority="49"/>
-    <w:lsdException w:name="List Table 5 Dark Accent 4" w:uiPriority="50"/>
-    <w:lsdException w:name="List Table 6 Colorful Accent 4" w:uiPriority="51"/>
-    <w:lsdException w:name="List Table 7 Colorful Accent 4" w:uiPriority="52"/>
-    <w:lsdException w:name="List Table 1 Light Accent 5" w:uiPriority="46"/>
-    <w:lsdException w:name="List Table 2 Accent 5" w:uiPriority="47"/>
-    <w:lsdException w:name="List Table 3 Accent 5" w:uiPriority="48"/>
-    <w:lsdException w:name="List Table 4 Accent 5" w:uiPriority="49"/>
-    <w:lsdException w:name="List Table 5 Dark Accent 5" w:uiPriority="50"/>
-    <w:lsdException w:name="List Table 6 Colorful Accent 5" w:uiPriority="51"/>
-    <w:lsdException w:name="List Table 7 Colorful Accent 5" w:uiPriority="52"/>
-    <w:lsdException w:name="List Table 1 Light Accent 6" w:uiPriority="46"/>
-    <w:lsdException w:name="List Table 2 Accent 6" w:uiPriority="47"/>
-    <w:lsdException w:name="List Table 3 Accent 6" w:uiPriority="48"/>
-    <w:lsdException w:name="List Table 4 Accent 6" w:uiPriority="49"/>
-    <w:lsdException w:name="List Table 5 Dark Accent 6" w:uiPriority="50"/>
-    <w:lsdException w:name="List Table 6 Colorful Accent 6" w:uiPriority="51"/>
-    <w:lsdException w:name="List Table 7 Colorful Accent 6" w:uiPriority="52"/>
+  <w:latentStyles w:defLockedState="0" w:defUIPriority="99" w:defSemiHidden="1" w:defUnhideWhenUsed="1" w:defQFormat="0" w:count="267">
+    <w:lsdException w:name="Normal" w:semiHidden="0" w:uiPriority="0" w:unhideWhenUsed="0" w:qFormat="1"/>
+    <w:lsdException w:name="heading 1" w:semiHidden="0" w:uiPriority="0" w:unhideWhenUsed="0" w:qFormat="1"/>
+    <w:lsdException w:name="heading 2" w:uiPriority="9" w:qFormat="1"/>
+    <w:lsdException w:name="heading 3" w:uiPriority="9" w:qFormat="1"/>
+    <w:lsdException w:name="heading 4" w:uiPriority="9" w:qFormat="1"/>
+    <w:lsdException w:name="heading 5" w:uiPriority="9" w:qFormat="1"/>
+    <w:lsdException w:name="heading 6" w:uiPriority="9" w:qFormat="1"/>
+    <w:lsdException w:name="heading 7" w:uiPriority="9" w:qFormat="1"/>
+    <w:lsdException w:name="heading 8" w:uiPriority="9" w:qFormat="1"/>
+    <w:lsdException w:name="heading 9" w:uiPriority="9" w:qFormat="1"/>
+    <w:lsdException w:name="toc 1" w:uiPriority="39"/>
+    <w:lsdException w:name="toc 2" w:uiPriority="39"/>
+    <w:lsdException w:name="toc 3" w:uiPriority="39"/>
+    <w:lsdException w:name="toc 4" w:uiPriority="39"/>
+    <w:lsdException w:name="toc 5" w:uiPriority="39"/>
+    <w:lsdException w:name="toc 6" w:uiPriority="39"/>
+    <w:lsdException w:name="toc 7" w:uiPriority="39"/>
+    <w:lsdException w:name="toc 8" w:uiPriority="39"/>
+    <w:lsdException w:name="toc 9" w:uiPriority="39"/>
+    <w:lsdException w:name="caption" w:uiPriority="35" w:qFormat="1"/>
+    <w:lsdException w:name="Title" w:semiHidden="0" w:uiPriority="10" w:unhideWhenUsed="0" w:qFormat="1"/>
+    <w:lsdException w:name="Default Paragraph Font" w:uiPriority="1"/>
+    <w:lsdException w:name="Subtitle" w:semiHidden="0" w:uiPriority="11" w:unhideWhenUsed="0" w:qFormat="1"/>
+    <w:lsdException w:name="Hyperlink" w:uiPriority="0"/>
+    <w:lsdException w:name="Strong" w:semiHidden="0" w:uiPriority="22" w:unhideWhenUsed="0" w:qFormat="1"/>
+    <w:lsdException w:name="Emphasis" w:semiHidden="0" w:uiPriority="20" w:unhideWhenUsed="0" w:qFormat="1"/>
+    <w:lsdException w:name="Table Grid" w:semiHidden="0" w:uiPriority="39" w:unhideWhenUsed="0"/>
+    <w:lsdException w:name="Placeholder Text" w:unhideWhenUsed="0"/>
+    <w:lsdException w:name="No Spacing" w:semiHidden="0" w:uiPriority="1" w:unhideWhenUsed="0" w:qFormat="1"/>
+    <w:lsdException w:name="Light Shading" w:semiHidden="0" w:uiPriority="60" w:unhideWhenUsed="0"/>
+    <w:lsdException w:name="Light List" w:semiHidden="0" w:uiPriority="61" w:unhideWhenUsed="0"/>
+    <w:lsdException w:name="Light Grid" w:semiHidden="0" w:uiPriority="62" w:unhideWhenUsed="0"/>
+    <w:lsdException w:name="Medium Shading 1" w:semiHidden="0" w:uiPriority="63" w:unhideWhenUsed="0"/>
+    <w:lsdException w:name="Medium Shading 2" w:semiHidden="0" w:uiPriority="64" w:unhideWhenUsed="0"/>
+    <w:lsdException w:name="Medium List 1" w:semiHidden="0" w:uiPriority="65" w:unhideWhenUsed="0"/>
+    <w:lsdException w:name="Medium List 2" w:semiHidden="0" w:uiPriority="66" w:unhideWhenUsed="0"/>
+    <w:lsdException w:name="Medium Grid 1" w:semiHidden="0" w:uiPriority="67" w:unhideWhenUsed="0"/>
+    <w:lsdException w:name="Medium Grid 2" w:semiHidden="0" w:uiPriority="68" w:unhideWhenUsed="0"/>
+    <w:lsdException w:name="Medium Grid 3" w:semiHidden="0" w:uiPriority="69" w:unhideWhenUsed="0"/>
+    <w:lsdException w:name="Dark List" w:semiHidden="0" w:uiPriority="70" w:unhideWhenUsed="0"/>
+    <w:lsdException w:name="Colorful Shading" w:semiHidden="0" w:uiPriority="71" w:unhideWhenUsed="0"/>
+    <w:lsdException w:name="Colorful List" w:semiHidden="0" w:uiPriority="72" w:unhideWhenUsed="0"/>
+    <w:lsdException w:name="Colorful Grid" w:semiHidden="0" w:uiPriority="73" w:unhideWhenUsed="0"/>
+    <w:lsdException w:name="Light Shading Accent 1" w:semiHidden="0" w:uiPriority="60" w:unhideWhenUsed="0"/>
+    <w:lsdException w:name="Light List Accent 1" w:semiHidden="0" w:uiPriority="61" w:unhideWhenUsed="0"/>
+    <w:lsdException w:name="Light Grid Accent 1" w:semiHidden="0" w:uiPriority="62" w:unhideWhenUsed="0"/>
+    <w:lsdException w:name="Medium Shading 1 Accent 1" w:semiHidden="0" w:uiPriority="63" w:unhideWhenUsed="0"/>
+    <w:lsdException w:name="Medium Shading 2 Accent 1" w:semiHidden="0" w:uiPriority="64" w:unhideWhenUsed="0"/>
+    <w:lsdException w:name="Medium List 1 Accent 1" w:semiHidden="0" w:uiPriority="65" w:unhideWhenUsed="0"/>
+    <w:lsdException w:name="Revision" w:unhideWhenUsed="0"/>
+    <w:lsdException w:name="List Paragraph" w:semiHidden="0" w:uiPriority="34" w:unhideWhenUsed="0" w:qFormat="1"/>
+    <w:lsdException w:name="Quote" w:semiHidden="0" w:uiPriority="29" w:unhideWhenUsed="0" w:qFormat="1"/>
+    <w:lsdException w:name="Intense Quote" w:semiHidden="0" w:uiPriority="30" w:unhideWhenUsed="0" w:qFormat="1"/>
+    <w:lsdException w:name="Medium List 2 Accent 1" w:semiHidden="0" w:uiPriority="66" w:unhideWhenUsed="0"/>
+    <w:lsdException w:name="Medium Grid 1 Accent 1" w:semiHidden="0" w:uiPriority="67" w:unhideWhenUsed="0"/>
+    <w:lsdException w:name="Medium Grid 2 Accent 1" w:semiHidden="0" w:uiPriority="68" w:unhideWhenUsed="0"/>
+    <w:lsdException w:name="Medium Grid 3 Accent 1" w:semiHidden="0" w:uiPriority="69" w:unhideWhenUsed="0"/>
+    <w:lsdException w:name="Dark List Accent 1" w:semiHidden="0" w:uiPriority="70" w:unhideWhenUsed="0"/>
+    <w:lsdException w:name="Colorful Shading Accent 1" w:semiHidden="0" w:uiPriority="71" w:unhideWhenUsed="0"/>
+    <w:lsdException w:name="Colorful List Accent 1" w:semiHidden="0" w:uiPriority="72" w:unhideWhenUsed="0"/>
+    <w:lsdException w:name="Colorful Grid Accent 1" w:semiHidden="0" w:uiPriority="73" w:unhideWhenUsed="0"/>
+    <w:lsdException w:name="Light Shading Accent 2" w:semiHidden="0" w:uiPriority="60" w:unhideWhenUsed="0"/>
+    <w:lsdException w:name="Light List Accent 2" w:semiHidden="0" w:uiPriority="61" w:unhideWhenUsed="0"/>
+    <w:lsdException w:name="Light Grid Accent 2" w:semiHidden="0" w:uiPriority="62" w:unhideWhenUsed="0"/>
+    <w:lsdException w:name="Medium Shading 1 Accent 2" w:semiHidden="0" w:uiPriority="63" w:unhideWhenUsed="0"/>
+    <w:lsdException w:name="Medium Shading 2 Accent 2" w:semiHidden="0" w:uiPriority="64" w:unhideWhenUsed="0"/>
+    <w:lsdException w:name="Medium List 1 Accent 2" w:semiHidden="0" w:uiPriority="65" w:unhideWhenUsed="0"/>
+    <w:lsdException w:name="Medium List 2 Accent 2" w:semiHidden="0" w:uiPriority="66" w:unhideWhenUsed="0"/>
+    <w:lsdException w:name="Medium Grid 1 Accent 2" w:semiHidden="0" w:uiPriority="67" w:unhideWhenUsed="0"/>
+    <w:lsdException w:name="Medium Grid 2 Accent 2" w:semiHidden="0" w:uiPriority="68" w:unhideWhenUsed="0"/>
+    <w:lsdException w:name="Medium Grid 3 Accent 2" w:semiHidden="0" w:uiPriority="69" w:unhideWhenUsed="0"/>
+    <w:lsdException w:name="Dark List Accent 2" w:semiHidden="0" w:uiPriority="70" w:unhideWhenUsed="0"/>
+    <w:lsdException w:name="Colorful Shading Accent 2" w:semiHidden="0" w:uiPriority="71" w:unhideWhenUsed="0"/>
+    <w:lsdException w:name="Colorful List Accent 2" w:semiHidden="0" w:uiPriority="72" w:unhideWhenUsed="0"/>
+    <w:lsdException w:name="Colorful Grid Accent 2" w:semiHidden="0" w:uiPriority="73" w:unhideWhenUsed="0"/>
+    <w:lsdException w:name="Light Shading Accent 3" w:semiHidden="0" w:uiPriority="60" w:unhideWhenUsed="0"/>
+    <w:lsdException w:name="Light List Accent 3" w:semiHidden="0" w:uiPriority="61" w:unhideWhenUsed="0"/>
+    <w:lsdException w:name="Light Grid Accent 3" w:semiHidden="0" w:uiPriority="62" w:unhideWhenUsed="0"/>
+    <w:lsdException w:name="Medium Shading 1 Accent 3" w:semiHidden="0" w:uiPriority="63" w:unhideWhenUsed="0"/>
+    <w:lsdException w:name="Medium Shading 2 Accent 3" w:semiHidden="0" w:uiPriority="64" w:unhideWhenUsed="0"/>
+    <w:lsdException w:name="Medium List 1 Accent 3" w:semiHidden="0" w:uiPriority="65" w:unhideWhenUsed="0"/>
+    <w:lsdException w:name="Medium List 2 Accent 3" w:semiHidden="0" w:uiPriority="66" w:unhideWhenUsed="0"/>
+    <w:lsdException w:name="Medium Grid 1 Accent 3" w:semiHidden="0" w:uiPriority="67" w:unhideWhenUsed="0"/>
+    <w:lsdException w:name="Medium Grid 2 Accent 3" w:semiHidden="0" w:uiPriority="68" w:unhideWhenUsed="0"/>
+    <w:lsdException w:name="Medium Grid 3 Accent 3" w:semiHidden="0" w:uiPriority="69" w:unhideWhenUsed="0"/>
+    <w:lsdException w:name="Dark List Accent 3" w:semiHidden="0" w:uiPriority="70" w:unhideWhenUsed="0"/>
+    <w:lsdException w:name="Colorful Shading Accent 3" w:semiHidden="0" w:uiPriority="71" w:unhideWhenUsed="0"/>
+    <w:lsdException w:name="Colorful List Accent 3" w:semiHidden="0" w:uiPriority="72" w:unhideWhenUsed="0"/>
+    <w:lsdException w:name="Colorful Grid Accent 3" w:semiHidden="0" w:uiPriority="73" w:unhideWhenUsed="0"/>
+    <w:lsdException w:name="Light Shading Accent 4" w:semiHidden="0" w:uiPriority="60" w:unhideWhenUsed="0"/>
+    <w:lsdException w:name="Light List Accent 4" w:semiHidden="0" w:uiPriority="61" w:unhideWhenUsed="0"/>
+    <w:lsdException w:name="Light Grid Accent 4" w:semiHidden="0" w:uiPriority="62" w:unhideWhenUsed="0"/>
+    <w:lsdException w:name="Medium Shading 1 Accent 4" w:semiHidden="0" w:uiPriority="63" w:unhideWhenUsed="0"/>
+    <w:lsdException w:name="Medium Shading 2 Accent 4" w:semiHidden="0" w:uiPriority="64" w:unhideWhenUsed="0"/>
+    <w:lsdException w:name="Medium List 1 Accent 4" w:semiHidden="0" w:uiPriority="65" w:unhideWhenUsed="0"/>
+    <w:lsdException w:name="Medium List 2 Accent 4" w:semiHidden="0" w:uiPriority="66" w:unhideWhenUsed="0"/>
+    <w:lsdException w:name="Medium Grid 1 Accent 4" w:semiHidden="0" w:uiPriority="67" w:unhideWhenUsed="0"/>
+    <w:lsdException w:name="Medium Grid 2 Accent 4" w:semiHidden="0" w:uiPriority="68" w:unhideWhenUsed="0"/>
+    <w:lsdException w:name="Medium Grid 3 Accent 4" w:semiHidden="0" w:uiPriority="69" w:unhideWhenUsed="0"/>
+    <w:lsdException w:name="Dark List Accent 4" w:semiHidden="0" w:uiPriority="70" w:unhideWhenUsed="0"/>
+    <w:lsdException w:name="Colorful Shading Accent 4" w:semiHidden="0" w:uiPriority="71" w:unhideWhenUsed="0"/>
+    <w:lsdException w:name="Colorful List Accent 4" w:semiHidden="0" w:uiPriority="72" w:unhideWhenUsed="0"/>
+    <w:lsdException w:name="Colorful Grid Accent 4" w:semiHidden="0" w:uiPriority="73" w:unhideWhenUsed="0"/>
+    <w:lsdException w:name="Light Shading Accent 5" w:semiHidden="0" w:uiPriority="60" w:unhideWhenUsed="0"/>
+    <w:lsdException w:name="Light List Accent 5" w:semiHidden="0" w:uiPriority="61" w:unhideWhenUsed="0"/>
+    <w:lsdException w:name="Light Grid Accent 5" w:semiHidden="0" w:uiPriority="62" w:unhideWhenUsed="0"/>
+    <w:lsdException w:name="Medium Shading 1 Accent 5" w:semiHidden="0" w:uiPriority="63" w:unhideWhenUsed="0"/>
+    <w:lsdException w:name="Medium Shading 2 Accent 5" w:semiHidden="0" w:uiPriority="64" w:unhideWhenUsed="0"/>
+    <w:lsdException w:name="Medium List 1 Accent 5" w:semiHidden="0" w:uiPriority="65" w:unhideWhenUsed="0"/>
+    <w:lsdException w:name="Medium List 2 Accent 5" w:semiHidden="0" w:uiPriority="66" w:unhideWhenUsed="0"/>
+    <w:lsdException w:name="Medium Grid 1 Accent 5" w:semiHidden="0" w:uiPriority="67" w:unhideWhenUsed="0"/>
+    <w:lsdException w:name="Medium Grid 2 Accent 5" w:semiHidden="0" w:uiPriority="68" w:unhideWhenUsed="0"/>
+    <w:lsdException w:name="Medium Grid 3 Accent 5" w:semiHidden="0" w:uiPriority="69" w:unhideWhenUsed="0"/>
+    <w:lsdException w:name="Dark List Accent 5" w:semiHidden="0" w:uiPriority="70" w:unhideWhenUsed="0"/>
+    <w:lsdException w:name="Colorful Shading Accent 5" w:semiHidden="0" w:uiPriority="71" w:unhideWhenUsed="0"/>
+    <w:lsdException w:name="Colorful List Accent 5" w:semiHidden="0" w:uiPriority="72" w:unhideWhenUsed="0"/>
+    <w:lsdException w:name="Colorful Grid Accent 5" w:semiHidden="0" w:uiPriority="73" w:unhideWhenUsed="0"/>
+    <w:lsdException w:name="Light Shading Accent 6" w:semiHidden="0" w:uiPriority="60" w:unhideWhenUsed="0"/>
+    <w:lsdException w:name="Light List Accent 6" w:semiHidden="0" w:uiPriority="61" w:unhideWhenUsed="0"/>
+    <w:lsdException w:name="Light Grid Accent 6" w:semiHidden="0" w:uiPriority="62" w:unhideWhenUsed="0"/>
+    <w:lsdException w:name="Medium Shading 1 Accent 6" w:semiHidden="0" w:uiPriority="63" w:unhideWhenUsed="0"/>
+    <w:lsdException w:name="Medium Shading 2 Accent 6" w:semiHidden="0" w:uiPriority="64" w:unhideWhenUsed="0"/>
+    <w:lsdException w:name="Medium List 1 Accent 6" w:semiHidden="0" w:uiPriority="65" w:unhideWhenUsed="0"/>
+    <w:lsdException w:name="Medium List 2 Accent 6" w:semiHidden="0" w:uiPriority="66" w:unhideWhenUsed="0"/>
+    <w:lsdException w:name="Medium Grid 1 Accent 6" w:semiHidden="0" w:uiPriority="67" w:unhideWhenUsed="0"/>
+    <w:lsdException w:name="Medium Grid 2 Accent 6" w:semiHidden="0" w:uiPriority="68" w:unhideWhenUsed="0"/>
+    <w:lsdException w:name="Medium Grid 3 Accent 6" w:semiHidden="0" w:uiPriority="69" w:unhideWhenUsed="0"/>
+    <w:lsdException w:name="Dark List Accent 6" w:semiHidden="0" w:uiPriority="70" w:unhideWhenUsed="0"/>
+    <w:lsdException w:name="Colorful Shading Accent 6" w:semiHidden="0" w:uiPriority="71" w:unhideWhenUsed="0"/>
+    <w:lsdException w:name="Colorful List Accent 6" w:semiHidden="0" w:uiPriority="72" w:unhideWhenUsed="0"/>
+    <w:lsdException w:name="Colorful Grid Accent 6" w:semiHidden="0" w:uiPriority="73" w:unhideWhenUsed="0"/>
+    <w:lsdException w:name="Subtle Emphasis" w:semiHidden="0" w:uiPriority="19" w:unhideWhenUsed="0" w:qFormat="1"/>
+    <w:lsdException w:name="Intense Emphasis" w:semiHidden="0" w:uiPriority="21" w:unhideWhenUsed="0" w:qFormat="1"/>
+    <w:lsdException w:name="Subtle Reference" w:semiHidden="0" w:uiPriority="31" w:unhideWhenUsed="0" w:qFormat="1"/>
+    <w:lsdException w:name="Intense Reference" w:semiHidden="0" w:uiPriority="32" w:unhideWhenUsed="0" w:qFormat="1"/>
+    <w:lsdException w:name="Book Title" w:semiHidden="0" w:uiPriority="33" w:unhideWhenUsed="0" w:qFormat="1"/>
+    <w:lsdException w:name="Bibliography" w:uiPriority="37"/>
+    <w:lsdException w:name="TOC Heading" w:uiPriority="39" w:qFormat="1"/>
   </w:latentStyles>
   <w:style w:type="paragraph" w:default="1" w:styleId="Normal">
     <w:name w:val="Normal"/>
@@ -2657,6 +2436,7 @@
     <w:uiPriority w:val="99"/>
     <w:semiHidden/>
     <w:unhideWhenUsed/>
+    <w:qFormat/>
     <w:tblPr>
       <w:tblInd w:w="0" w:type="dxa"/>
       <w:tblCellMar>
@@ -3004,7 +2784,7 @@
   <a:extraClrSchemeLst/>
   <a:extLst>
     <a:ext uri="{05A4C25C-085E-4340-85A3-A5531E510DB2}">
-      <thm15:themeFamily xmlns:thm15="http://schemas.microsoft.com/office/thememl/2012/main" name="Office Theme" id="{62F939B6-93AF-4DB8-9C6B-D6C7DFDC589F}" vid="{4A3C46E8-61CC-4603-A589-7422A47A8E4A}"/>
+      <thm15:themeFamily xmlns:thm15="http://schemas.microsoft.com/office/thememl/2012/main" xmlns="" name="Office Theme" id="{62F939B6-93AF-4DB8-9C6B-D6C7DFDC589F}" vid="{4A3C46E8-61CC-4603-A589-7422A47A8E4A}"/>
     </a:ext>
   </a:extLst>
 </a:theme>

</xml_diff>

<commit_message>
Added new recursive method + changed old
Added new recursive method to pop all the object and bool to check if we
can pop an object. Added IsInRange in Board to check if the given
coordinates are in range.
</commit_message>
<xml_diff>
--- a/Documentation/Baloons-pop-Documentation.docx
+++ b/Documentation/Baloons-pop-Documentation.docx
@@ -1340,1025 +1340,1709 @@
         </w:rPr>
         <w:t>IsEmtpy</w:t>
       </w:r>
+    </w:p>
+    <w:p>
+      <w:pPr>
+        <w:numPr>
+          <w:ilvl w:val="0"/>
+          <w:numId w:val="1"/>
+        </w:numPr>
+      </w:pPr>
+      <w:r>
+        <w:t>Introduced constants:</w:t>
+      </w:r>
+    </w:p>
+    <w:p>
+      <w:pPr>
+        <w:ind w:left="360"/>
+      </w:pPr>
+    </w:p>
+    <w:p>
+      <w:pPr>
+        <w:numPr>
+          <w:ilvl w:val="1"/>
+          <w:numId w:val="1"/>
+        </w:numPr>
+        <w:rPr>
+          <w:noProof/>
+          <w:highlight w:val="green"/>
+        </w:rPr>
+      </w:pPr>
+      <w:r>
+        <w:rPr>
+          <w:b/>
+          <w:highlight w:val="green"/>
+        </w:rPr>
+        <w:t>ScoreBoardSize</w:t>
+      </w:r>
+      <w:r>
+        <w:rPr>
+          <w:b/>
+          <w:highlight w:val="green"/>
+        </w:rPr>
+        <w:t xml:space="preserve"> = </w:t>
+      </w:r>
+      <w:r>
+        <w:rPr>
+          <w:b/>
+          <w:highlight w:val="green"/>
+        </w:rPr>
+        <w:t>5</w:t>
+      </w:r>
+      <w:r>
+        <w:rPr>
+          <w:noProof/>
+          <w:highlight w:val="green"/>
+        </w:rPr>
+        <w:t xml:space="preserve"> </w:t>
+      </w:r>
+    </w:p>
+    <w:p>
+      <w:pPr>
+        <w:numPr>
+          <w:ilvl w:val="1"/>
+          <w:numId w:val="1"/>
+        </w:numPr>
+        <w:rPr>
+          <w:b/>
+          <w:highlight w:val="green"/>
+        </w:rPr>
+      </w:pPr>
+      <w:r>
+        <w:rPr>
+          <w:b/>
+          <w:highlight w:val="green"/>
+        </w:rPr>
+        <w:t xml:space="preserve">GameBoardRows = 5 </w:t>
+      </w:r>
+    </w:p>
+    <w:p>
+      <w:pPr>
+        <w:numPr>
+          <w:ilvl w:val="1"/>
+          <w:numId w:val="1"/>
+        </w:numPr>
+        <w:rPr>
+          <w:b/>
+          <w:highlight w:val="green"/>
+        </w:rPr>
+      </w:pPr>
+      <w:r>
+        <w:rPr>
+          <w:b/>
+          <w:highlight w:val="green"/>
+        </w:rPr>
+        <w:t>GameBoardCols = 10</w:t>
+      </w:r>
+    </w:p>
+    <w:p>
+      <w:pPr>
+        <w:numPr>
+          <w:ilvl w:val="1"/>
+          <w:numId w:val="1"/>
+        </w:numPr>
+        <w:rPr>
+          <w:b/>
+          <w:highlight w:val="green"/>
+        </w:rPr>
+      </w:pPr>
+      <w:r>
+        <w:rPr>
+          <w:b/>
+          <w:highlight w:val="green"/>
+        </w:rPr>
+        <w:t>StartColorRange =</w:t>
+      </w:r>
+      <w:r>
+        <w:rPr>
+          <w:b/>
+          <w:highlight w:val="green"/>
+        </w:rPr>
+        <w:t>1</w:t>
+      </w:r>
+    </w:p>
+    <w:p>
+      <w:pPr>
+        <w:numPr>
+          <w:ilvl w:val="1"/>
+          <w:numId w:val="1"/>
+        </w:numPr>
+        <w:rPr>
+          <w:b/>
+          <w:highlight w:val="green"/>
+        </w:rPr>
+      </w:pPr>
+      <w:r>
+        <w:rPr>
+          <w:b/>
+          <w:highlight w:val="green"/>
+        </w:rPr>
+        <w:t>EndColorRange =</w:t>
+      </w:r>
+      <w:r>
+        <w:rPr>
+          <w:b/>
+          <w:highlight w:val="green"/>
+        </w:rPr>
+        <w:t>5</w:t>
+      </w:r>
+    </w:p>
+    <w:p>
+      <w:pPr>
+        <w:numPr>
+          <w:ilvl w:val="1"/>
+          <w:numId w:val="1"/>
+        </w:numPr>
+        <w:rPr>
+          <w:noProof/>
+        </w:rPr>
+      </w:pPr>
+      <w:r>
+        <w:rPr>
+          <w:noProof/>
+        </w:rPr>
+        <w:t>…</w:t>
+      </w:r>
+    </w:p>
+    <w:p>
+      <w:pPr>
+        <w:numPr>
+          <w:ilvl w:val="0"/>
+          <w:numId w:val="1"/>
+        </w:numPr>
+        <w:rPr>
+          <w:highlight w:val="green"/>
+        </w:rPr>
+      </w:pPr>
+      <w:r>
+        <w:rPr>
+          <w:highlight w:val="green"/>
+        </w:rPr>
+        <w:t xml:space="preserve">Introduced class </w:t>
+      </w:r>
+      <w:r>
+        <w:rPr>
+          <w:b/>
+          <w:noProof/>
+          <w:highlight w:val="green"/>
+        </w:rPr>
+        <w:t>ScoreBoard</w:t>
+      </w:r>
+      <w:r>
+        <w:rPr>
+          <w:highlight w:val="green"/>
+        </w:rPr>
+        <w:t xml:space="preserve"> and moved all related functionality in it.</w:t>
+      </w:r>
+    </w:p>
+    <w:p>
+      <w:pPr>
+        <w:numPr>
+          <w:ilvl w:val="0"/>
+          <w:numId w:val="1"/>
+        </w:numPr>
+        <w:rPr>
+          <w:highlight w:val="green"/>
+        </w:rPr>
+      </w:pPr>
+      <w:r>
+        <w:rPr>
+          <w:highlight w:val="green"/>
+        </w:rPr>
+        <w:t xml:space="preserve">Introduced class </w:t>
+      </w:r>
+      <w:r>
+        <w:rPr>
+          <w:b/>
+          <w:highlight w:val="green"/>
+        </w:rPr>
+        <w:t>Coords</w:t>
+      </w:r>
+      <w:r>
+        <w:rPr>
+          <w:highlight w:val="green"/>
+        </w:rPr>
+        <w:t xml:space="preserve"> and created </w:t>
+      </w:r>
+      <w:r>
+        <w:t>p</w:t>
+      </w:r>
+      <w:r>
+        <w:t>roperties</w:t>
+      </w:r>
+      <w:r>
+        <w:t xml:space="preserve"> Row and Col.</w:t>
+      </w:r>
+    </w:p>
+    <w:p>
+      <w:pPr>
+        <w:numPr>
+          <w:ilvl w:val="0"/>
+          <w:numId w:val="1"/>
+        </w:numPr>
+        <w:rPr>
+          <w:highlight w:val="green"/>
+        </w:rPr>
+      </w:pPr>
+      <w:r>
+        <w:t>Extracted and m</w:t>
+      </w:r>
+      <w:r>
+        <w:rPr>
+          <w:highlight w:val="green"/>
+        </w:rPr>
+        <w:t xml:space="preserve">oved method </w:t>
+      </w:r>
+      <w:r>
+        <w:rPr>
+          <w:b/>
+          <w:noProof/>
+          <w:highlight w:val="green"/>
+        </w:rPr>
+        <w:t>GenerateRandomNumber(int start, int end)</w:t>
+      </w:r>
+      <w:r>
+        <w:rPr>
+          <w:highlight w:val="green"/>
+        </w:rPr>
+        <w:t xml:space="preserve"> </w:t>
+      </w:r>
+      <w:r>
+        <w:rPr>
+          <w:highlight w:val="green"/>
+        </w:rPr>
+        <w:t>from</w:t>
+      </w:r>
+      <w:r>
+        <w:t xml:space="preserve"> </w:t>
+      </w:r>
+      <w:r>
+        <w:rPr>
+          <w:b/>
+        </w:rPr>
+        <w:t>Board</w:t>
+      </w:r>
+      <w:r>
+        <w:t xml:space="preserve"> class</w:t>
+      </w:r>
+      <w:r>
+        <w:rPr>
+          <w:highlight w:val="green"/>
+        </w:rPr>
+        <w:t xml:space="preserve"> </w:t>
+      </w:r>
+      <w:r>
+        <w:rPr>
+          <w:highlight w:val="green"/>
+        </w:rPr>
+        <w:t xml:space="preserve">to separate public static class </w:t>
+      </w:r>
+      <w:r>
+        <w:rPr>
+          <w:b/>
+          <w:noProof/>
+          <w:highlight w:val="green"/>
+        </w:rPr>
+        <w:t>RandomUtils</w:t>
+      </w:r>
+      <w:r>
+        <w:rPr>
+          <w:highlight w:val="green"/>
+        </w:rPr>
+        <w:t>.</w:t>
+      </w:r>
+    </w:p>
+    <w:p>
+      <w:pPr>
+        <w:numPr>
+          <w:ilvl w:val="0"/>
+          <w:numId w:val="1"/>
+        </w:numPr>
+        <w:rPr>
+          <w:highlight w:val="green"/>
+        </w:rPr>
+      </w:pPr>
+      <w:r>
+        <w:rPr>
+          <w:highlight w:val="green"/>
+        </w:rPr>
+        <w:t>Moved field</w:t>
+      </w:r>
+      <w:r>
+        <w:rPr>
+          <w:highlight w:val="green"/>
+        </w:rPr>
+        <w:t xml:space="preserve"> </w:t>
+      </w:r>
+      <w:r>
+        <w:rPr>
+          <w:b/>
+          <w:highlight w:val="green"/>
+        </w:rPr>
+        <w:t>byte[,] temp</w:t>
+      </w:r>
+      <w:r>
+        <w:rPr>
+          <w:highlight w:val="green"/>
+        </w:rPr>
+        <w:t xml:space="preserve"> from method </w:t>
+      </w:r>
+      <w:r>
+        <w:rPr>
+          <w:b/>
+          <w:highlight w:val="green"/>
+        </w:rPr>
+        <w:t>Generate()</w:t>
+      </w:r>
+      <w:r>
+        <w:rPr>
+          <w:b/>
+          <w:highlight w:val="green"/>
+        </w:rPr>
+        <w:t xml:space="preserve"> </w:t>
+      </w:r>
+      <w:r>
+        <w:rPr>
+          <w:highlight w:val="green"/>
+        </w:rPr>
+        <w:t xml:space="preserve">to private field and </w:t>
+      </w:r>
+      <w:r>
+        <w:rPr>
+          <w:highlight w:val="green"/>
+        </w:rPr>
+        <w:t>change</w:t>
+      </w:r>
+      <w:r>
+        <w:rPr>
+          <w:highlight w:val="green"/>
+        </w:rPr>
+        <w:t xml:space="preserve"> it to  </w:t>
+      </w:r>
+      <w:r>
+        <w:rPr>
+          <w:b/>
+          <w:highlight w:val="green"/>
+        </w:rPr>
+        <w:t xml:space="preserve">GameObject [,] Field </w:t>
+      </w:r>
+      <w:r>
+        <w:rPr>
+          <w:highlight w:val="green"/>
+        </w:rPr>
+        <w:t>property</w:t>
+      </w:r>
+      <w:r>
+        <w:rPr>
+          <w:b/>
+          <w:highlight w:val="green"/>
+        </w:rPr>
+        <w:t>.</w:t>
+      </w:r>
+    </w:p>
+    <w:p>
+      <w:pPr>
+        <w:numPr>
+          <w:ilvl w:val="0"/>
+          <w:numId w:val="1"/>
+        </w:numPr>
+        <w:rPr>
+          <w:highlight w:val="green"/>
+        </w:rPr>
+      </w:pPr>
+      <w:r>
+        <w:rPr>
+          <w:highlight w:val="green"/>
+        </w:rPr>
+        <w:t xml:space="preserve">Introduced class </w:t>
+      </w:r>
+      <w:r>
+        <w:rPr>
+          <w:b/>
+          <w:noProof/>
+          <w:highlight w:val="green"/>
+        </w:rPr>
+        <w:t xml:space="preserve">GameObject </w:t>
+      </w:r>
+      <w:r>
+        <w:rPr>
+          <w:noProof/>
+          <w:highlight w:val="green"/>
+        </w:rPr>
+        <w:t>with Coordinates and numeric value.</w:t>
+      </w:r>
+    </w:p>
+    <w:p>
+      <w:pPr>
+        <w:rPr>
+          <w:highlight w:val="green"/>
+        </w:rPr>
+      </w:pPr>
+    </w:p>
+    <w:p>
+      <w:pPr>
+        <w:numPr>
+          <w:ilvl w:val="0"/>
+          <w:numId w:val="1"/>
+        </w:numPr>
+        <w:rPr>
+          <w:highlight w:val="green"/>
+        </w:rPr>
+      </w:pPr>
+      <w:r>
+        <w:rPr>
+          <w:highlight w:val="green"/>
+        </w:rPr>
+        <w:t xml:space="preserve">Create </w:t>
+      </w:r>
+      <w:r>
+        <w:rPr>
+          <w:b/>
+          <w:highlight w:val="green"/>
+        </w:rPr>
+        <w:t>Board</w:t>
+      </w:r>
+      <w:r>
+        <w:rPr>
+          <w:highlight w:val="green"/>
+        </w:rPr>
+        <w:t xml:space="preserve"> constructor : </w:t>
+      </w:r>
+      <w:r>
+        <w:rPr>
+          <w:b/>
+          <w:highlight w:val="green"/>
+        </w:rPr>
+        <w:t xml:space="preserve">Board(int </w:t>
+      </w:r>
+      <w:r>
+        <w:rPr>
+          <w:highlight w:val="green"/>
+        </w:rPr>
+        <w:t>gameBoardRows</w:t>
+      </w:r>
+      <w:r>
+        <w:rPr>
+          <w:b/>
+          <w:highlight w:val="green"/>
+        </w:rPr>
+        <w:t xml:space="preserve">, int </w:t>
+      </w:r>
+      <w:r>
+        <w:rPr>
+          <w:highlight w:val="green"/>
+        </w:rPr>
+        <w:t>gameBoardCol</w:t>
+      </w:r>
+      <w:r>
+        <w:rPr>
+          <w:highlight w:val="green"/>
+        </w:rPr>
+        <w:t>s</w:t>
+      </w:r>
+      <w:r>
+        <w:rPr>
+          <w:highlight w:val="green"/>
+        </w:rPr>
+        <w:t xml:space="preserve">, </w:t>
+      </w:r>
+      <w:r>
+        <w:rPr>
+          <w:b/>
+          <w:highlight w:val="green"/>
+        </w:rPr>
+        <w:t>int</w:t>
+      </w:r>
+      <w:r>
+        <w:rPr>
+          <w:highlight w:val="green"/>
+        </w:rPr>
+        <w:t xml:space="preserve"> startRange, </w:t>
+      </w:r>
+      <w:r>
+        <w:rPr>
+          <w:b/>
+          <w:highlight w:val="green"/>
+        </w:rPr>
+        <w:t>int</w:t>
+      </w:r>
+      <w:r>
+        <w:rPr>
+          <w:highlight w:val="green"/>
+        </w:rPr>
+        <w:t xml:space="preserve"> endRange</w:t>
+      </w:r>
+      <w:r>
+        <w:rPr>
+          <w:b/>
+          <w:highlight w:val="green"/>
+        </w:rPr>
+        <w:t>)</w:t>
+      </w:r>
+      <w:r>
+        <w:rPr>
+          <w:b/>
+          <w:highlight w:val="green"/>
+          <w:lang w:val="bg-BG"/>
+        </w:rPr>
+        <w:t xml:space="preserve">, </w:t>
+      </w:r>
+      <w:r>
+        <w:rPr>
+          <w:highlight w:val="green"/>
+        </w:rPr>
+        <w:t xml:space="preserve">where we use properties for the two parameters, create the </w:t>
+      </w:r>
+      <w:r>
+        <w:rPr>
+          <w:b/>
+          <w:highlight w:val="green"/>
+        </w:rPr>
+        <w:t>field</w:t>
+      </w:r>
+      <w:r>
+        <w:rPr>
+          <w:b/>
+          <w:highlight w:val="green"/>
+        </w:rPr>
+        <w:t xml:space="preserve"> </w:t>
+      </w:r>
+      <w:r>
+        <w:rPr>
+          <w:highlight w:val="green"/>
+        </w:rPr>
+        <w:t>with the given dimensions</w:t>
+      </w:r>
+      <w:r>
+        <w:t xml:space="preserve"> </w:t>
+      </w:r>
+      <w:r>
+        <w:rPr>
+          <w:highlight w:val="green"/>
+        </w:rPr>
+        <w:t>and generate new random board.</w:t>
+      </w:r>
+    </w:p>
+    <w:p>
+      <w:pPr>
+        <w:pStyle w:val="ListParagraph"/>
+        <w:numPr>
+          <w:ilvl w:val="0"/>
+          <w:numId w:val="1"/>
+        </w:numPr>
+        <w:rPr>
+          <w:highlight w:val="green"/>
+        </w:rPr>
+      </w:pPr>
+      <w:r>
+        <w:t xml:space="preserve"> </w:t>
+      </w:r>
+      <w:r>
+        <w:rPr>
+          <w:highlight w:val="green"/>
+        </w:rPr>
+        <w:t>Refactored the struct Score by placing “this” where needed</w:t>
+      </w:r>
+      <w:r>
+        <w:rPr>
+          <w:highlight w:val="green"/>
+        </w:rPr>
+        <w:t xml:space="preserve"> and renamed some variables using good programming practices.</w:t>
+      </w:r>
+    </w:p>
+    <w:p>
+      <w:pPr>
+        <w:pStyle w:val="ListParagraph"/>
+        <w:numPr>
+          <w:ilvl w:val="0"/>
+          <w:numId w:val="1"/>
+        </w:numPr>
+        <w:rPr>
+          <w:highlight w:val="green"/>
+        </w:rPr>
+      </w:pPr>
+      <w:r>
+        <w:rPr>
+          <w:highlight w:val="green"/>
+        </w:rPr>
+        <w:lastRenderedPageBreak/>
+        <w:t xml:space="preserve">Added operators </w:t>
+      </w:r>
+      <w:r>
+        <w:rPr>
+          <w:b/>
+          <w:highlight w:val="green"/>
+        </w:rPr>
+        <w:t>==</w:t>
+      </w:r>
+      <w:r>
+        <w:rPr>
+          <w:highlight w:val="green"/>
+        </w:rPr>
+        <w:t xml:space="preserve">, </w:t>
+      </w:r>
+      <w:r>
+        <w:rPr>
+          <w:b/>
+          <w:highlight w:val="green"/>
+        </w:rPr>
+        <w:t>!=</w:t>
+      </w:r>
+      <w:r>
+        <w:rPr>
+          <w:highlight w:val="green"/>
+        </w:rPr>
+        <w:t xml:space="preserve">  to </w:t>
+      </w:r>
+      <w:r>
+        <w:rPr>
+          <w:b/>
+          <w:highlight w:val="green"/>
+        </w:rPr>
+        <w:t>Coords</w:t>
+      </w:r>
+      <w:r>
+        <w:rPr>
+          <w:highlight w:val="green"/>
+        </w:rPr>
+        <w:t xml:space="preserve"> class, and all the methods needed for that.</w:t>
+      </w:r>
+    </w:p>
+    <w:p>
+      <w:pPr>
+        <w:pStyle w:val="ListParagraph"/>
+        <w:numPr>
+          <w:ilvl w:val="0"/>
+          <w:numId w:val="1"/>
+        </w:numPr>
+        <w:rPr>
+          <w:highlight w:val="green"/>
+        </w:rPr>
+      </w:pPr>
+      <w:r>
+        <w:rPr>
+          <w:highlight w:val="green"/>
+        </w:rPr>
+        <w:t xml:space="preserve">In </w:t>
+      </w:r>
+      <w:r>
+        <w:rPr>
+          <w:b/>
+          <w:highlight w:val="green"/>
+        </w:rPr>
+        <w:t>Score</w:t>
+      </w:r>
+      <w:r>
+        <w:rPr>
+          <w:b/>
+          <w:highlight w:val="green"/>
+        </w:rPr>
+        <w:t xml:space="preserve"> </w:t>
+      </w:r>
+      <w:r>
+        <w:rPr>
+          <w:highlight w:val="green"/>
+        </w:rPr>
+        <w:t>change</w:t>
+      </w:r>
+      <w:r>
+        <w:rPr>
+          <w:highlight w:val="green"/>
+        </w:rPr>
+        <w:t>d</w:t>
+      </w:r>
+      <w:r>
+        <w:rPr>
+          <w:b/>
+          <w:highlight w:val="green"/>
+        </w:rPr>
+        <w:t xml:space="preserve"> </w:t>
+      </w:r>
+      <w:r>
+        <w:rPr>
+          <w:highlight w:val="green"/>
+        </w:rPr>
+        <w:t>public fields to properties.</w:t>
+      </w:r>
+    </w:p>
+    <w:p>
+      <w:pPr>
+        <w:pStyle w:val="ListParagraph"/>
+        <w:numPr>
+          <w:ilvl w:val="0"/>
+          <w:numId w:val="1"/>
+        </w:numPr>
+        <w:rPr>
+          <w:highlight w:val="green"/>
+        </w:rPr>
+      </w:pPr>
+      <w:r>
+        <w:rPr>
+          <w:highlight w:val="green"/>
+        </w:rPr>
+        <w:t>Changed static methods to non-static.</w:t>
+      </w:r>
+    </w:p>
+    <w:p>
+      <w:pPr>
+        <w:pStyle w:val="ListParagraph"/>
+        <w:numPr>
+          <w:ilvl w:val="0"/>
+          <w:numId w:val="1"/>
+        </w:numPr>
+        <w:rPr>
+          <w:highlight w:val="green"/>
+        </w:rPr>
+      </w:pPr>
+      <w:r>
+        <w:rPr>
+          <w:highlight w:val="green"/>
+        </w:rPr>
+        <w:t xml:space="preserve">Replaced the logic from the </w:t>
+      </w:r>
+      <w:r>
+        <w:rPr>
+          <w:b/>
+          <w:highlight w:val="green"/>
+        </w:rPr>
+        <w:t xml:space="preserve">byte[,] matrix </w:t>
+      </w:r>
+      <w:r>
+        <w:rPr>
+          <w:highlight w:val="green"/>
+        </w:rPr>
+        <w:t>with the new array with</w:t>
+      </w:r>
+      <w:r>
+        <w:rPr>
+          <w:b/>
+          <w:highlight w:val="green"/>
+        </w:rPr>
+        <w:t xml:space="preserve"> GameObjecs.</w:t>
+      </w:r>
+      <w:r>
+        <w:rPr>
+          <w:b/>
+          <w:highlight w:val="green"/>
+          <w:lang w:val="bg-BG"/>
+        </w:rPr>
+        <w:t xml:space="preserve"> </w:t>
+      </w:r>
+      <w:r>
+        <w:rPr>
+          <w:b/>
+          <w:highlight w:val="green"/>
+        </w:rPr>
+        <w:t>This includes : From all method was remove the matrix array of byte and replace with Board where needed.</w:t>
+      </w:r>
+    </w:p>
+    <w:p>
+      <w:pPr>
+        <w:pStyle w:val="ListParagraph"/>
+        <w:numPr>
+          <w:ilvl w:val="0"/>
+          <w:numId w:val="1"/>
+        </w:numPr>
+        <w:rPr>
+          <w:highlight w:val="green"/>
+        </w:rPr>
+      </w:pPr>
+      <w:r>
+        <w:rPr>
+          <w:highlight w:val="green"/>
+        </w:rPr>
+        <w:t>Changed the method PrintMatrix() to ToString() and replace</w:t>
+      </w:r>
+      <w:r>
+        <w:rPr>
+          <w:highlight w:val="green"/>
+        </w:rPr>
+        <w:t>d</w:t>
+      </w:r>
+      <w:r>
+        <w:rPr>
+          <w:highlight w:val="green"/>
+        </w:rPr>
+        <w:t xml:space="preserve"> all the Console.WriteLine with StringBuilder and methods from that class.</w:t>
+      </w:r>
+    </w:p>
+    <w:p>
+      <w:pPr>
+        <w:pStyle w:val="ListParagraph"/>
+        <w:numPr>
+          <w:ilvl w:val="0"/>
+          <w:numId w:val="1"/>
+        </w:numPr>
+        <w:rPr>
+          <w:highlight w:val="green"/>
+        </w:rPr>
+      </w:pPr>
+      <w:r>
+        <w:rPr>
+          <w:highlight w:val="green"/>
+        </w:rPr>
+        <w:t xml:space="preserve">Created class </w:t>
+      </w:r>
+      <w:r>
+        <w:rPr>
+          <w:b/>
+          <w:highlight w:val="green"/>
+        </w:rPr>
+        <w:t>GameEngine</w:t>
+      </w:r>
+      <w:r>
+        <w:rPr>
+          <w:b/>
+          <w:highlight w:val="green"/>
+        </w:rPr>
+        <w:t xml:space="preserve">, </w:t>
+      </w:r>
+      <w:r>
+        <w:rPr>
+          <w:highlight w:val="green"/>
+        </w:rPr>
+        <w:t xml:space="preserve">the place where the game can be started with method </w:t>
+      </w:r>
+      <w:r>
+        <w:rPr>
+          <w:b/>
+          <w:highlight w:val="green"/>
+        </w:rPr>
+        <w:t>StartGame</w:t>
+      </w:r>
+      <w:r>
+        <w:rPr>
+          <w:highlight w:val="green"/>
+        </w:rPr>
+        <w:t xml:space="preserve">(), which returns new </w:t>
+      </w:r>
+      <w:r>
+        <w:rPr>
+          <w:b/>
+          <w:highlight w:val="green"/>
+        </w:rPr>
+        <w:t>GameEngine</w:t>
+      </w:r>
+      <w:r>
+        <w:rPr>
+          <w:highlight w:val="green"/>
+        </w:rPr>
+        <w:t xml:space="preserve">. Its constructor starts a new game with the method </w:t>
+      </w:r>
+      <w:r>
+        <w:rPr>
+          <w:b/>
+          <w:highlight w:val="green"/>
+        </w:rPr>
+        <w:t>StartNewGame</w:t>
+      </w:r>
+      <w:r>
+        <w:rPr>
+          <w:highlight w:val="green"/>
+        </w:rPr>
+        <w:t>().</w:t>
+      </w:r>
+    </w:p>
+    <w:p>
+      <w:pPr>
+        <w:pStyle w:val="ListParagraph"/>
+        <w:numPr>
+          <w:ilvl w:val="0"/>
+          <w:numId w:val="1"/>
+        </w:numPr>
+        <w:rPr>
+          <w:highlight w:val="green"/>
+        </w:rPr>
+      </w:pPr>
+      <w:r>
+        <w:rPr>
+          <w:highlight w:val="green"/>
+        </w:rPr>
+        <w:t xml:space="preserve">Added method </w:t>
+      </w:r>
+      <w:r>
+        <w:rPr>
+          <w:b/>
+          <w:highlight w:val="green"/>
+        </w:rPr>
+        <w:t>PlayGame</w:t>
+      </w:r>
+      <w:r>
+        <w:rPr>
+          <w:highlight w:val="green"/>
+        </w:rPr>
+        <w:t>() called by the StartNewGame method which begins the game.</w:t>
+      </w:r>
+    </w:p>
+    <w:p>
+      <w:pPr>
+        <w:pStyle w:val="ListParagraph"/>
+        <w:numPr>
+          <w:ilvl w:val="0"/>
+          <w:numId w:val="1"/>
+        </w:numPr>
+        <w:rPr>
+          <w:highlight w:val="green"/>
+        </w:rPr>
+      </w:pPr>
+      <w:r>
+        <w:rPr>
+          <w:highlight w:val="green"/>
+        </w:rPr>
+        <w:t>Introduced new Interface IRenderable</w:t>
+      </w:r>
+      <w:r>
+        <w:rPr>
+          <w:highlight w:val="green"/>
+        </w:rPr>
+        <w:t xml:space="preserve"> with methods </w:t>
+      </w:r>
+      <w:r>
+        <w:rPr>
+          <w:b/>
+          <w:highlight w:val="green"/>
+        </w:rPr>
+        <w:t xml:space="preserve">Display(string textToDisplay) </w:t>
+      </w:r>
+      <w:r>
+        <w:rPr>
+          <w:highlight w:val="green"/>
+        </w:rPr>
+        <w:t xml:space="preserve">and </w:t>
+      </w:r>
+      <w:r>
+        <w:rPr>
+          <w:b/>
+          <w:highlight w:val="green"/>
+        </w:rPr>
+        <w:t>Read().</w:t>
+      </w:r>
+    </w:p>
+    <w:p>
+      <w:pPr>
+        <w:pStyle w:val="ListParagraph"/>
+        <w:numPr>
+          <w:ilvl w:val="0"/>
+          <w:numId w:val="1"/>
+        </w:numPr>
+        <w:rPr>
+          <w:highlight w:val="green"/>
+        </w:rPr>
+      </w:pPr>
+      <w:r>
+        <w:rPr>
+          <w:b/>
+          <w:highlight w:val="green"/>
+        </w:rPr>
+        <w:t>Created new class ConsoleRenderer to implement the interface IRenderable and to display on the windows console.</w:t>
+      </w:r>
+    </w:p>
+    <w:p>
+      <w:pPr>
+        <w:pStyle w:val="ListParagraph"/>
+        <w:numPr>
+          <w:ilvl w:val="0"/>
+          <w:numId w:val="1"/>
+        </w:numPr>
+        <w:rPr>
+          <w:highlight w:val="green"/>
+        </w:rPr>
+      </w:pPr>
+      <w:r>
+        <w:rPr>
+          <w:highlight w:val="green"/>
+        </w:rPr>
+        <w:t xml:space="preserve">Replaced all the </w:t>
+      </w:r>
+      <w:r>
+        <w:rPr>
+          <w:highlight w:val="green"/>
+        </w:rPr>
+        <w:t xml:space="preserve">logic from the methods </w:t>
+      </w:r>
+      <w:r>
+        <w:rPr>
+          <w:b/>
+          <w:highlight w:val="green"/>
+        </w:rPr>
+        <w:t>Check</w:t>
+      </w:r>
+      <w:r>
+        <w:rPr>
+          <w:highlight w:val="green"/>
+        </w:rPr>
+        <w:t xml:space="preserve"> –</w:t>
+      </w:r>
+      <w:r>
+        <w:rPr>
+          <w:b/>
+          <w:highlight w:val="green"/>
+        </w:rPr>
+        <w:t>Up</w:t>
+      </w:r>
+      <w:r>
+        <w:rPr>
+          <w:highlight w:val="green"/>
+        </w:rPr>
+        <w:t xml:space="preserve"> –</w:t>
+      </w:r>
+      <w:r>
+        <w:rPr>
+          <w:b/>
+          <w:highlight w:val="green"/>
+        </w:rPr>
+        <w:t>Down</w:t>
+      </w:r>
+      <w:r>
+        <w:rPr>
+          <w:highlight w:val="green"/>
+        </w:rPr>
+        <w:t xml:space="preserve"> –</w:t>
+      </w:r>
+      <w:r>
+        <w:rPr>
+          <w:b/>
+          <w:highlight w:val="green"/>
+        </w:rPr>
+        <w:t>Left</w:t>
+      </w:r>
+      <w:r>
+        <w:rPr>
+          <w:highlight w:val="green"/>
+        </w:rPr>
+        <w:t xml:space="preserve"> –Right with one recursive depth search algorithm implementation method called – </w:t>
+      </w:r>
+      <w:r>
+        <w:rPr>
+          <w:b/>
+          <w:highlight w:val="green"/>
+        </w:rPr>
+        <w:t>PopEqualNeighborObjects.</w:t>
+      </w:r>
+    </w:p>
+    <w:p>
+      <w:pPr>
+        <w:pStyle w:val="ListParagraph"/>
+        <w:numPr>
+          <w:ilvl w:val="0"/>
+          <w:numId w:val="1"/>
+        </w:numPr>
+        <w:rPr>
+          <w:highlight w:val="green"/>
+        </w:rPr>
+      </w:pPr>
+      <w:r>
+        <w:rPr>
+          <w:highlight w:val="green"/>
+        </w:rPr>
+        <w:t xml:space="preserve">Separated method </w:t>
+      </w:r>
+      <w:r>
+        <w:rPr>
+          <w:b/>
+          <w:highlight w:val="green"/>
+        </w:rPr>
+        <w:t>Change</w:t>
+      </w:r>
+      <w:r>
+        <w:rPr>
+          <w:highlight w:val="green"/>
+        </w:rPr>
+        <w:t>(</w:t>
+      </w:r>
+      <w:r>
+        <w:rPr>
+          <w:b/>
+          <w:highlight w:val="green"/>
+        </w:rPr>
+        <w:t>userRow, userColumn) to two methods – CanPopObjects – which returns bool, and PopObjects which is void.</w:t>
+      </w:r>
+      <w:r>
+        <w:rPr>
+          <w:highlight w:val="green"/>
+        </w:rPr>
+        <w:t xml:space="preserve"> </w:t>
+      </w:r>
       <w:bookmarkStart w:id="0" w:name="_GoBack"/>
       <w:bookmarkEnd w:id="0"/>
     </w:p>
-    <w:p>
-      <w:pPr>
-        <w:numPr>
-          <w:ilvl w:val="0"/>
-          <w:numId w:val="1"/>
-        </w:numPr>
-      </w:pPr>
-      <w:r>
-        <w:t>Introduced constants:</w:t>
-      </w:r>
-    </w:p>
-    <w:p>
-      <w:pPr>
-        <w:ind w:left="360"/>
-      </w:pPr>
-    </w:p>
-    <w:p>
-      <w:pPr>
-        <w:numPr>
-          <w:ilvl w:val="1"/>
-          <w:numId w:val="1"/>
-        </w:numPr>
-        <w:rPr>
-          <w:noProof/>
-          <w:highlight w:val="green"/>
-        </w:rPr>
-      </w:pPr>
-      <w:r>
-        <w:rPr>
-          <w:b/>
-          <w:highlight w:val="green"/>
-        </w:rPr>
-        <w:t>ScoreBoardSize</w:t>
-      </w:r>
-      <w:r>
-        <w:rPr>
-          <w:b/>
-          <w:highlight w:val="green"/>
-        </w:rPr>
-        <w:t xml:space="preserve"> = </w:t>
-      </w:r>
-      <w:r>
-        <w:rPr>
-          <w:b/>
-          <w:highlight w:val="green"/>
-        </w:rPr>
-        <w:t>5</w:t>
-      </w:r>
-      <w:r>
-        <w:rPr>
-          <w:noProof/>
-          <w:highlight w:val="green"/>
-        </w:rPr>
-        <w:t xml:space="preserve"> </w:t>
-      </w:r>
-    </w:p>
-    <w:p>
-      <w:pPr>
-        <w:numPr>
-          <w:ilvl w:val="1"/>
-          <w:numId w:val="1"/>
-        </w:numPr>
-        <w:rPr>
-          <w:b/>
-          <w:highlight w:val="green"/>
-        </w:rPr>
-      </w:pPr>
-      <w:r>
-        <w:rPr>
-          <w:b/>
-          <w:highlight w:val="green"/>
-        </w:rPr>
-        <w:t xml:space="preserve">GameBoardRows = 5 </w:t>
-      </w:r>
-    </w:p>
-    <w:p>
-      <w:pPr>
-        <w:numPr>
-          <w:ilvl w:val="1"/>
-          <w:numId w:val="1"/>
-        </w:numPr>
-        <w:rPr>
-          <w:b/>
-          <w:highlight w:val="green"/>
-        </w:rPr>
-      </w:pPr>
-      <w:r>
-        <w:rPr>
-          <w:b/>
-          <w:highlight w:val="green"/>
-        </w:rPr>
-        <w:t>GameBoardCols = 10</w:t>
-      </w:r>
-    </w:p>
-    <w:p>
-      <w:pPr>
-        <w:numPr>
-          <w:ilvl w:val="1"/>
-          <w:numId w:val="1"/>
-        </w:numPr>
-        <w:rPr>
-          <w:b/>
-          <w:highlight w:val="green"/>
-        </w:rPr>
-      </w:pPr>
-      <w:r>
-        <w:rPr>
-          <w:b/>
-          <w:highlight w:val="green"/>
-        </w:rPr>
-        <w:t>StartColorRange =</w:t>
-      </w:r>
-      <w:r>
-        <w:rPr>
-          <w:b/>
-          <w:highlight w:val="green"/>
-        </w:rPr>
-        <w:t>1</w:t>
-      </w:r>
-    </w:p>
-    <w:p>
-      <w:pPr>
-        <w:numPr>
-          <w:ilvl w:val="1"/>
-          <w:numId w:val="1"/>
-        </w:numPr>
-        <w:rPr>
-          <w:b/>
-          <w:highlight w:val="green"/>
-        </w:rPr>
-      </w:pPr>
-      <w:r>
-        <w:rPr>
-          <w:b/>
-          <w:highlight w:val="green"/>
-        </w:rPr>
-        <w:t>EndColorRange =</w:t>
-      </w:r>
-      <w:r>
-        <w:rPr>
-          <w:b/>
-          <w:highlight w:val="green"/>
-        </w:rPr>
-        <w:t>5</w:t>
-      </w:r>
-    </w:p>
-    <w:p>
-      <w:pPr>
-        <w:numPr>
-          <w:ilvl w:val="1"/>
-          <w:numId w:val="1"/>
-        </w:numPr>
-        <w:rPr>
-          <w:noProof/>
-        </w:rPr>
-      </w:pPr>
-      <w:r>
-        <w:rPr>
-          <w:noProof/>
-        </w:rPr>
-        <w:t>…</w:t>
-      </w:r>
-    </w:p>
-    <w:p>
-      <w:pPr>
-        <w:numPr>
-          <w:ilvl w:val="0"/>
-          <w:numId w:val="1"/>
-        </w:numPr>
-        <w:rPr>
-          <w:highlight w:val="green"/>
-        </w:rPr>
-      </w:pPr>
-      <w:r>
-        <w:rPr>
-          <w:highlight w:val="green"/>
-        </w:rPr>
-        <w:t xml:space="preserve">Introduced class </w:t>
-      </w:r>
-      <w:r>
-        <w:rPr>
-          <w:b/>
-          <w:noProof/>
-          <w:highlight w:val="green"/>
-        </w:rPr>
-        <w:t>ScoreBoard</w:t>
-      </w:r>
-      <w:r>
-        <w:rPr>
-          <w:highlight w:val="green"/>
-        </w:rPr>
-        <w:t xml:space="preserve"> and moved all related functionality in it.</w:t>
-      </w:r>
-    </w:p>
-    <w:p>
-      <w:pPr>
-        <w:numPr>
-          <w:ilvl w:val="0"/>
-          <w:numId w:val="1"/>
-        </w:numPr>
-        <w:rPr>
-          <w:highlight w:val="green"/>
-        </w:rPr>
-      </w:pPr>
-      <w:r>
-        <w:rPr>
-          <w:highlight w:val="green"/>
-        </w:rPr>
-        <w:t xml:space="preserve">Introduced class </w:t>
-      </w:r>
-      <w:r>
-        <w:rPr>
-          <w:b/>
-          <w:highlight w:val="green"/>
-        </w:rPr>
-        <w:t>Coords</w:t>
-      </w:r>
-      <w:r>
-        <w:rPr>
-          <w:highlight w:val="green"/>
-        </w:rPr>
-        <w:t xml:space="preserve"> and created </w:t>
-      </w:r>
-      <w:r>
-        <w:t>p</w:t>
-      </w:r>
-      <w:r>
-        <w:t>roperties</w:t>
-      </w:r>
-      <w:r>
-        <w:t xml:space="preserve"> Row and Col.</w:t>
-      </w:r>
-    </w:p>
-    <w:p>
-      <w:pPr>
-        <w:numPr>
-          <w:ilvl w:val="0"/>
-          <w:numId w:val="1"/>
-        </w:numPr>
-        <w:rPr>
-          <w:highlight w:val="green"/>
-        </w:rPr>
-      </w:pPr>
-      <w:r>
-        <w:t>Extracted and m</w:t>
-      </w:r>
-      <w:r>
-        <w:rPr>
-          <w:highlight w:val="green"/>
-        </w:rPr>
-        <w:t xml:space="preserve">oved method </w:t>
-      </w:r>
-      <w:r>
-        <w:rPr>
-          <w:b/>
-          <w:noProof/>
-          <w:highlight w:val="green"/>
-        </w:rPr>
-        <w:t>GenerateRandomNumber(int start, int end)</w:t>
-      </w:r>
-      <w:r>
-        <w:rPr>
-          <w:highlight w:val="green"/>
-        </w:rPr>
-        <w:t xml:space="preserve"> </w:t>
-      </w:r>
-      <w:r>
-        <w:rPr>
-          <w:highlight w:val="green"/>
-        </w:rPr>
-        <w:t>from</w:t>
-      </w:r>
-      <w:r>
-        <w:t xml:space="preserve"> </w:t>
-      </w:r>
-      <w:r>
-        <w:rPr>
-          <w:b/>
-        </w:rPr>
-        <w:t>Board</w:t>
-      </w:r>
-      <w:r>
-        <w:t xml:space="preserve"> class</w:t>
-      </w:r>
-      <w:r>
-        <w:rPr>
-          <w:highlight w:val="green"/>
-        </w:rPr>
-        <w:t xml:space="preserve"> </w:t>
-      </w:r>
-      <w:r>
-        <w:rPr>
-          <w:highlight w:val="green"/>
-        </w:rPr>
-        <w:t xml:space="preserve">to separate public static class </w:t>
-      </w:r>
-      <w:r>
-        <w:rPr>
-          <w:b/>
-          <w:noProof/>
-          <w:highlight w:val="green"/>
-        </w:rPr>
-        <w:t>RandomUtils</w:t>
-      </w:r>
-      <w:r>
-        <w:rPr>
-          <w:highlight w:val="green"/>
-        </w:rPr>
-        <w:t>.</w:t>
-      </w:r>
-    </w:p>
-    <w:p>
-      <w:pPr>
-        <w:numPr>
-          <w:ilvl w:val="0"/>
-          <w:numId w:val="1"/>
-        </w:numPr>
-        <w:rPr>
-          <w:highlight w:val="green"/>
-        </w:rPr>
-      </w:pPr>
-      <w:r>
-        <w:rPr>
-          <w:highlight w:val="green"/>
-        </w:rPr>
-        <w:t>Moved field</w:t>
-      </w:r>
-      <w:r>
-        <w:rPr>
-          <w:highlight w:val="green"/>
-        </w:rPr>
-        <w:t xml:space="preserve"> </w:t>
-      </w:r>
-      <w:r>
-        <w:rPr>
-          <w:b/>
-          <w:highlight w:val="green"/>
-        </w:rPr>
-        <w:t>byte[,] temp</w:t>
-      </w:r>
-      <w:r>
-        <w:rPr>
-          <w:highlight w:val="green"/>
-        </w:rPr>
-        <w:t xml:space="preserve"> from method </w:t>
-      </w:r>
-      <w:r>
-        <w:rPr>
-          <w:b/>
-          <w:highlight w:val="green"/>
-        </w:rPr>
-        <w:t>Generate()</w:t>
-      </w:r>
-      <w:r>
-        <w:rPr>
-          <w:b/>
-          <w:highlight w:val="green"/>
-        </w:rPr>
-        <w:t xml:space="preserve"> </w:t>
-      </w:r>
-      <w:r>
-        <w:rPr>
-          <w:highlight w:val="green"/>
-        </w:rPr>
-        <w:t xml:space="preserve">to private field and </w:t>
-      </w:r>
-      <w:r>
-        <w:rPr>
-          <w:highlight w:val="green"/>
-        </w:rPr>
-        <w:t>change</w:t>
-      </w:r>
-      <w:r>
-        <w:rPr>
-          <w:highlight w:val="green"/>
-        </w:rPr>
-        <w:t xml:space="preserve"> it to  </w:t>
-      </w:r>
-      <w:r>
-        <w:rPr>
-          <w:b/>
-          <w:highlight w:val="green"/>
-        </w:rPr>
-        <w:t xml:space="preserve">GameObject [,] Field </w:t>
-      </w:r>
-      <w:r>
-        <w:rPr>
-          <w:highlight w:val="green"/>
-        </w:rPr>
-        <w:t>property</w:t>
-      </w:r>
-      <w:r>
-        <w:rPr>
-          <w:b/>
-          <w:highlight w:val="green"/>
-        </w:rPr>
-        <w:t>.</w:t>
-      </w:r>
-    </w:p>
-    <w:p>
-      <w:pPr>
-        <w:numPr>
-          <w:ilvl w:val="0"/>
-          <w:numId w:val="1"/>
-        </w:numPr>
-        <w:rPr>
-          <w:highlight w:val="green"/>
-        </w:rPr>
-      </w:pPr>
-      <w:r>
-        <w:rPr>
-          <w:highlight w:val="green"/>
-        </w:rPr>
-        <w:t xml:space="preserve">Introduced class </w:t>
-      </w:r>
-      <w:r>
-        <w:rPr>
-          <w:b/>
-          <w:noProof/>
-          <w:highlight w:val="green"/>
-        </w:rPr>
-        <w:t xml:space="preserve">GameObject </w:t>
-      </w:r>
-      <w:r>
-        <w:rPr>
-          <w:noProof/>
-          <w:highlight w:val="green"/>
-        </w:rPr>
-        <w:t>with Coordinates and numeric value.</w:t>
-      </w:r>
-    </w:p>
-    <w:p>
-      <w:pPr>
-        <w:rPr>
-          <w:highlight w:val="green"/>
-        </w:rPr>
-      </w:pPr>
-    </w:p>
-    <w:p>
-      <w:pPr>
-        <w:numPr>
-          <w:ilvl w:val="0"/>
-          <w:numId w:val="1"/>
-        </w:numPr>
-        <w:rPr>
-          <w:highlight w:val="green"/>
-        </w:rPr>
-      </w:pPr>
-      <w:r>
-        <w:rPr>
-          <w:highlight w:val="green"/>
-        </w:rPr>
-        <w:t xml:space="preserve">Create </w:t>
-      </w:r>
-      <w:r>
-        <w:rPr>
-          <w:b/>
-          <w:highlight w:val="green"/>
-        </w:rPr>
-        <w:t>Board</w:t>
-      </w:r>
-      <w:r>
-        <w:rPr>
-          <w:highlight w:val="green"/>
-        </w:rPr>
-        <w:t xml:space="preserve"> constructor : </w:t>
-      </w:r>
-      <w:r>
-        <w:rPr>
-          <w:b/>
-          <w:highlight w:val="green"/>
-        </w:rPr>
-        <w:t xml:space="preserve">Board(int </w:t>
-      </w:r>
-      <w:r>
-        <w:rPr>
-          <w:highlight w:val="green"/>
-        </w:rPr>
-        <w:t>gameBoardRows</w:t>
-      </w:r>
-      <w:r>
-        <w:rPr>
-          <w:b/>
-          <w:highlight w:val="green"/>
-        </w:rPr>
-        <w:t xml:space="preserve">, int </w:t>
-      </w:r>
-      <w:r>
-        <w:rPr>
-          <w:highlight w:val="green"/>
-        </w:rPr>
-        <w:t>gameBoardCol</w:t>
-      </w:r>
-      <w:r>
-        <w:rPr>
-          <w:highlight w:val="green"/>
-        </w:rPr>
-        <w:t>s</w:t>
-      </w:r>
-      <w:r>
-        <w:rPr>
-          <w:highlight w:val="green"/>
-        </w:rPr>
-        <w:t xml:space="preserve">, </w:t>
-      </w:r>
-      <w:r>
-        <w:rPr>
-          <w:b/>
-          <w:highlight w:val="green"/>
-        </w:rPr>
-        <w:t>int</w:t>
-      </w:r>
-      <w:r>
-        <w:rPr>
-          <w:highlight w:val="green"/>
-        </w:rPr>
-        <w:t xml:space="preserve"> startRange, </w:t>
-      </w:r>
-      <w:r>
-        <w:rPr>
-          <w:b/>
-          <w:highlight w:val="green"/>
-        </w:rPr>
-        <w:t>int</w:t>
-      </w:r>
-      <w:r>
-        <w:rPr>
-          <w:highlight w:val="green"/>
-        </w:rPr>
-        <w:t xml:space="preserve"> endRange</w:t>
-      </w:r>
-      <w:r>
-        <w:rPr>
-          <w:b/>
-          <w:highlight w:val="green"/>
-        </w:rPr>
-        <w:t>)</w:t>
-      </w:r>
-      <w:r>
-        <w:rPr>
-          <w:b/>
-          <w:highlight w:val="green"/>
-          <w:lang w:val="bg-BG"/>
-        </w:rPr>
-        <w:t xml:space="preserve">, </w:t>
-      </w:r>
-      <w:r>
-        <w:rPr>
-          <w:highlight w:val="green"/>
-        </w:rPr>
-        <w:t xml:space="preserve">where we use properties for the two parameters, create the </w:t>
-      </w:r>
-      <w:r>
-        <w:rPr>
-          <w:b/>
-          <w:highlight w:val="green"/>
-        </w:rPr>
-        <w:t>field</w:t>
-      </w:r>
-      <w:r>
-        <w:rPr>
-          <w:b/>
-          <w:highlight w:val="green"/>
-        </w:rPr>
-        <w:t xml:space="preserve"> </w:t>
-      </w:r>
-      <w:r>
-        <w:rPr>
-          <w:highlight w:val="green"/>
-        </w:rPr>
-        <w:t>with the given dimensions</w:t>
-      </w:r>
-      <w:r>
-        <w:t xml:space="preserve"> </w:t>
-      </w:r>
-      <w:r>
-        <w:rPr>
-          <w:highlight w:val="green"/>
-        </w:rPr>
-        <w:t>and generate new random board.</w:t>
-      </w:r>
-    </w:p>
-    <w:p>
-      <w:pPr>
-        <w:pStyle w:val="ListParagraph"/>
-        <w:numPr>
-          <w:ilvl w:val="0"/>
-          <w:numId w:val="1"/>
-        </w:numPr>
-        <w:rPr>
-          <w:highlight w:val="green"/>
-        </w:rPr>
-      </w:pPr>
-      <w:r>
-        <w:t xml:space="preserve"> </w:t>
-      </w:r>
-      <w:r>
-        <w:rPr>
-          <w:highlight w:val="green"/>
-        </w:rPr>
-        <w:t>Refactored the struct Score by placing “this” where needed</w:t>
-      </w:r>
-      <w:r>
-        <w:rPr>
-          <w:highlight w:val="green"/>
-        </w:rPr>
-        <w:t xml:space="preserve"> and renamed some variables using good programming practices.</w:t>
-      </w:r>
-    </w:p>
-    <w:p>
-      <w:pPr>
-        <w:pStyle w:val="ListParagraph"/>
-        <w:numPr>
-          <w:ilvl w:val="0"/>
-          <w:numId w:val="1"/>
-        </w:numPr>
-        <w:rPr>
-          <w:highlight w:val="green"/>
-        </w:rPr>
-      </w:pPr>
-      <w:r>
-        <w:rPr>
-          <w:highlight w:val="green"/>
-        </w:rPr>
-        <w:lastRenderedPageBreak/>
-        <w:t xml:space="preserve">Added operators </w:t>
-      </w:r>
-      <w:r>
-        <w:rPr>
-          <w:b/>
-          <w:highlight w:val="green"/>
-        </w:rPr>
-        <w:t>==</w:t>
-      </w:r>
-      <w:r>
-        <w:rPr>
-          <w:highlight w:val="green"/>
-        </w:rPr>
-        <w:t xml:space="preserve">, </w:t>
-      </w:r>
-      <w:r>
-        <w:rPr>
-          <w:b/>
-          <w:highlight w:val="green"/>
-        </w:rPr>
-        <w:t>!=</w:t>
-      </w:r>
-      <w:r>
-        <w:rPr>
-          <w:highlight w:val="green"/>
-        </w:rPr>
-        <w:t xml:space="preserve">  to </w:t>
-      </w:r>
-      <w:r>
-        <w:rPr>
-          <w:b/>
-          <w:highlight w:val="green"/>
-        </w:rPr>
-        <w:t>Coords</w:t>
-      </w:r>
-      <w:r>
-        <w:rPr>
-          <w:highlight w:val="green"/>
-        </w:rPr>
-        <w:t xml:space="preserve"> class, and all the methods needed for that.</w:t>
-      </w:r>
-    </w:p>
-    <w:p>
-      <w:pPr>
-        <w:pStyle w:val="ListParagraph"/>
-        <w:numPr>
-          <w:ilvl w:val="0"/>
-          <w:numId w:val="1"/>
-        </w:numPr>
-        <w:rPr>
-          <w:highlight w:val="green"/>
-        </w:rPr>
-      </w:pPr>
-      <w:r>
-        <w:rPr>
-          <w:highlight w:val="green"/>
-        </w:rPr>
-        <w:t xml:space="preserve">In </w:t>
-      </w:r>
-      <w:r>
-        <w:rPr>
-          <w:b/>
-          <w:highlight w:val="green"/>
-        </w:rPr>
-        <w:t>Score</w:t>
-      </w:r>
-      <w:r>
-        <w:rPr>
-          <w:b/>
-          <w:highlight w:val="green"/>
-        </w:rPr>
-        <w:t xml:space="preserve"> </w:t>
-      </w:r>
-      <w:r>
-        <w:rPr>
-          <w:highlight w:val="green"/>
-        </w:rPr>
-        <w:t>change</w:t>
-      </w:r>
-      <w:r>
-        <w:rPr>
-          <w:highlight w:val="green"/>
-        </w:rPr>
-        <w:t>d</w:t>
-      </w:r>
-      <w:r>
-        <w:rPr>
-          <w:b/>
-          <w:highlight w:val="green"/>
-        </w:rPr>
-        <w:t xml:space="preserve"> </w:t>
-      </w:r>
-      <w:r>
-        <w:rPr>
-          <w:highlight w:val="green"/>
-        </w:rPr>
-        <w:t>public fields to properties.</w:t>
-      </w:r>
-    </w:p>
-    <w:p>
-      <w:pPr>
-        <w:pStyle w:val="ListParagraph"/>
-        <w:numPr>
-          <w:ilvl w:val="0"/>
-          <w:numId w:val="1"/>
-        </w:numPr>
-        <w:rPr>
-          <w:highlight w:val="green"/>
-        </w:rPr>
-      </w:pPr>
-      <w:r>
-        <w:rPr>
-          <w:highlight w:val="green"/>
-        </w:rPr>
-        <w:t>Changed static methods to non-static.</w:t>
-      </w:r>
-    </w:p>
-    <w:p>
-      <w:pPr>
-        <w:pStyle w:val="ListParagraph"/>
-        <w:numPr>
-          <w:ilvl w:val="0"/>
-          <w:numId w:val="1"/>
-        </w:numPr>
-        <w:rPr>
-          <w:highlight w:val="green"/>
-        </w:rPr>
-      </w:pPr>
-      <w:r>
-        <w:rPr>
-          <w:highlight w:val="green"/>
-        </w:rPr>
-        <w:t xml:space="preserve">Replaced the logic from the </w:t>
-      </w:r>
-      <w:r>
-        <w:rPr>
-          <w:b/>
-          <w:highlight w:val="green"/>
-        </w:rPr>
-        <w:t xml:space="preserve">byte[,] matrix </w:t>
-      </w:r>
-      <w:r>
-        <w:rPr>
-          <w:highlight w:val="green"/>
-        </w:rPr>
-        <w:t>with the new array with</w:t>
-      </w:r>
-      <w:r>
-        <w:rPr>
-          <w:b/>
-          <w:highlight w:val="green"/>
-        </w:rPr>
-        <w:t xml:space="preserve"> GameObjecs.</w:t>
-      </w:r>
-      <w:r>
-        <w:rPr>
-          <w:b/>
-          <w:highlight w:val="green"/>
-          <w:lang w:val="bg-BG"/>
-        </w:rPr>
-        <w:t xml:space="preserve"> </w:t>
-      </w:r>
-      <w:r>
-        <w:rPr>
-          <w:b/>
-          <w:highlight w:val="green"/>
-        </w:rPr>
-        <w:t>This includes : From all method was remove the matrix array of byte and replace with Board where needed.</w:t>
-      </w:r>
-    </w:p>
-    <w:p>
-      <w:pPr>
-        <w:pStyle w:val="ListParagraph"/>
-        <w:numPr>
-          <w:ilvl w:val="0"/>
-          <w:numId w:val="1"/>
-        </w:numPr>
-        <w:rPr>
-          <w:highlight w:val="green"/>
-        </w:rPr>
-      </w:pPr>
-      <w:r>
-        <w:rPr>
-          <w:highlight w:val="green"/>
-        </w:rPr>
-        <w:t>Changed the method PrintMatrix() to ToString() and replace</w:t>
-      </w:r>
-      <w:r>
-        <w:rPr>
-          <w:highlight w:val="green"/>
-        </w:rPr>
-        <w:t>d</w:t>
-      </w:r>
-      <w:r>
-        <w:rPr>
-          <w:highlight w:val="green"/>
-        </w:rPr>
-        <w:t xml:space="preserve"> all the Console.WriteLine with StringBuilder and methods from that class.</w:t>
-      </w:r>
-    </w:p>
-    <w:p>
-      <w:pPr>
-        <w:pStyle w:val="ListParagraph"/>
-        <w:numPr>
-          <w:ilvl w:val="0"/>
-          <w:numId w:val="1"/>
-        </w:numPr>
-        <w:rPr>
-          <w:highlight w:val="green"/>
-        </w:rPr>
-      </w:pPr>
-      <w:r>
-        <w:rPr>
-          <w:highlight w:val="green"/>
-        </w:rPr>
-        <w:t xml:space="preserve">Created class </w:t>
-      </w:r>
-      <w:r>
-        <w:rPr>
-          <w:b/>
-          <w:highlight w:val="green"/>
-        </w:rPr>
-        <w:t>GameEngine</w:t>
-      </w:r>
-      <w:r>
-        <w:rPr>
-          <w:b/>
-          <w:highlight w:val="green"/>
-        </w:rPr>
-        <w:t xml:space="preserve">, </w:t>
-      </w:r>
-      <w:r>
-        <w:rPr>
-          <w:highlight w:val="green"/>
-        </w:rPr>
-        <w:t xml:space="preserve">the place where the game can be started with method </w:t>
-      </w:r>
-      <w:r>
-        <w:rPr>
-          <w:b/>
-          <w:highlight w:val="green"/>
-        </w:rPr>
-        <w:t>StartGame</w:t>
-      </w:r>
-      <w:r>
-        <w:rPr>
-          <w:highlight w:val="green"/>
-        </w:rPr>
-        <w:t xml:space="preserve">(), which returns new </w:t>
-      </w:r>
-      <w:r>
-        <w:rPr>
-          <w:b/>
-          <w:highlight w:val="green"/>
-        </w:rPr>
-        <w:t>GameEngine</w:t>
-      </w:r>
-      <w:r>
-        <w:rPr>
-          <w:highlight w:val="green"/>
-        </w:rPr>
-        <w:t xml:space="preserve">. Its constructor starts a new game with the method </w:t>
-      </w:r>
-      <w:r>
-        <w:rPr>
-          <w:b/>
-          <w:highlight w:val="green"/>
-        </w:rPr>
-        <w:t>StartNewGame</w:t>
-      </w:r>
-      <w:r>
-        <w:rPr>
-          <w:highlight w:val="green"/>
-        </w:rPr>
-        <w:t>().</w:t>
-      </w:r>
-    </w:p>
-    <w:p>
-      <w:pPr>
-        <w:pStyle w:val="ListParagraph"/>
-        <w:numPr>
-          <w:ilvl w:val="0"/>
-          <w:numId w:val="1"/>
-        </w:numPr>
-        <w:rPr>
-          <w:highlight w:val="green"/>
-        </w:rPr>
-      </w:pPr>
-      <w:r>
-        <w:rPr>
-          <w:highlight w:val="green"/>
-        </w:rPr>
-        <w:t xml:space="preserve">Added method </w:t>
-      </w:r>
-      <w:r>
-        <w:rPr>
-          <w:b/>
-          <w:highlight w:val="green"/>
-        </w:rPr>
-        <w:t>PlayGame</w:t>
-      </w:r>
-      <w:r>
-        <w:rPr>
-          <w:highlight w:val="green"/>
-        </w:rPr>
-        <w:t>() called by the StartNewGame method which begins the game.</w:t>
-      </w:r>
-    </w:p>
-    <w:p>
-      <w:pPr>
-        <w:pStyle w:val="ListParagraph"/>
-        <w:numPr>
-          <w:ilvl w:val="0"/>
-          <w:numId w:val="1"/>
-        </w:numPr>
-        <w:rPr>
-          <w:highlight w:val="green"/>
-        </w:rPr>
-      </w:pPr>
-      <w:r>
-        <w:rPr>
-          <w:highlight w:val="green"/>
-        </w:rPr>
-        <w:t>Introduced new Interface IRenderable</w:t>
-      </w:r>
-      <w:r>
-        <w:rPr>
-          <w:highlight w:val="green"/>
-        </w:rPr>
-        <w:t xml:space="preserve"> with methods</w:t>
-      </w:r>
-      <w:r>
-        <w:rPr>
-          <w:highlight w:val="green"/>
-        </w:rPr>
-        <w:t xml:space="preserve"> </w:t>
-      </w:r>
-      <w:r>
-        <w:rPr>
-          <w:b/>
-          <w:highlight w:val="green"/>
-        </w:rPr>
-        <w:t>D</w:t>
-      </w:r>
-      <w:r>
-        <w:rPr>
-          <w:b/>
-          <w:highlight w:val="green"/>
-        </w:rPr>
-        <w:t>isplay(string textToDisplay</w:t>
-      </w:r>
-      <w:r>
-        <w:rPr>
-          <w:b/>
-          <w:highlight w:val="green"/>
-        </w:rPr>
-        <w:t xml:space="preserve">) </w:t>
-      </w:r>
-      <w:r>
-        <w:rPr>
-          <w:highlight w:val="green"/>
-        </w:rPr>
-        <w:t xml:space="preserve">and </w:t>
-      </w:r>
-      <w:r>
-        <w:rPr>
-          <w:b/>
-          <w:highlight w:val="green"/>
-        </w:rPr>
-        <w:t>Read().</w:t>
-      </w:r>
-    </w:p>
-    <w:p>
-      <w:pPr>
-        <w:pStyle w:val="ListParagraph"/>
-        <w:numPr>
-          <w:ilvl w:val="0"/>
-          <w:numId w:val="1"/>
-        </w:numPr>
-        <w:rPr>
-          <w:highlight w:val="green"/>
-        </w:rPr>
-      </w:pPr>
-      <w:r>
-        <w:rPr>
-          <w:b/>
-          <w:highlight w:val="green"/>
-        </w:rPr>
-        <w:t>Created new class ConsoleRenderer to implement the interface IRenderable and to display on the windows console.</w:t>
-      </w:r>
-    </w:p>
+    <w:p/>
+    <w:tbl>
+      <w:tblPr>
+        <w:tblW w:w="9514" w:type="dxa"/>
+        <w:tblInd w:w="108" w:type="dxa"/>
+        <w:tblBorders>
+          <w:top w:val="single" w:sz="4" w:space="0" w:color="000000"/>
+          <w:left w:val="single" w:sz="4" w:space="0" w:color="000000"/>
+          <w:bottom w:val="single" w:sz="4" w:space="0" w:color="000000"/>
+          <w:right w:val="single" w:sz="4" w:space="0" w:color="000000"/>
+          <w:insideH w:val="single" w:sz="4" w:space="0" w:color="000000"/>
+          <w:insideV w:val="single" w:sz="4" w:space="0" w:color="000000"/>
+        </w:tblBorders>
+        <w:tblCellMar>
+          <w:top w:w="57" w:type="dxa"/>
+          <w:bottom w:w="57" w:type="dxa"/>
+        </w:tblCellMar>
+        <w:tblLook w:val="04A0" w:firstRow="1" w:lastRow="0" w:firstColumn="1" w:lastColumn="0" w:noHBand="0" w:noVBand="1"/>
+      </w:tblPr>
+      <w:tblGrid>
+        <w:gridCol w:w="3600"/>
+        <w:gridCol w:w="1334"/>
+        <w:gridCol w:w="4580"/>
+      </w:tblGrid>
+      <w:tr>
+        <w:tc>
+          <w:tcPr>
+            <w:tcW w:w="3600" w:type="dxa"/>
+            <w:tcBorders>
+              <w:top w:val="single" w:sz="4" w:space="0" w:color="auto"/>
+              <w:left w:val="single" w:sz="4" w:space="0" w:color="auto"/>
+              <w:bottom w:val="single" w:sz="4" w:space="0" w:color="auto"/>
+              <w:right w:val="single" w:sz="4" w:space="0" w:color="auto"/>
+            </w:tcBorders>
+          </w:tcPr>
+          <w:p>
+            <w:pPr>
+              <w:tabs>
+                <w:tab w:val="left" w:pos="916"/>
+                <w:tab w:val="left" w:pos="1832"/>
+                <w:tab w:val="left" w:pos="2748"/>
+                <w:tab w:val="left" w:pos="3664"/>
+                <w:tab w:val="left" w:pos="4580"/>
+                <w:tab w:val="left" w:pos="5496"/>
+                <w:tab w:val="left" w:pos="6412"/>
+                <w:tab w:val="left" w:pos="7328"/>
+                <w:tab w:val="left" w:pos="8244"/>
+                <w:tab w:val="left" w:pos="9160"/>
+                <w:tab w:val="left" w:pos="10076"/>
+                <w:tab w:val="left" w:pos="10992"/>
+                <w:tab w:val="left" w:pos="11908"/>
+                <w:tab w:val="left" w:pos="12824"/>
+                <w:tab w:val="left" w:pos="13740"/>
+                <w:tab w:val="left" w:pos="14656"/>
+              </w:tabs>
+              <w:spacing w:before="0" w:after="0" w:line="270" w:lineRule="atLeast"/>
+              <w:jc w:val="left"/>
+              <w:rPr>
+                <w:rFonts w:ascii="Consolas" w:hAnsi="Consolas" w:cs="Consolas"/>
+                <w:color w:val="333333"/>
+                <w:sz w:val="18"/>
+                <w:szCs w:val="18"/>
+              </w:rPr>
+            </w:pPr>
+            <w:r>
+              <w:rPr>
+                <w:rFonts w:ascii="Consolas" w:hAnsi="Consolas" w:cs="Consolas"/>
+                <w:color w:val="333333"/>
+                <w:sz w:val="18"/>
+                <w:szCs w:val="18"/>
+              </w:rPr>
+              <w:t> </w:t>
+            </w:r>
+            <w:r>
+              <w:rPr>
+                <w:rFonts w:ascii="Consolas" w:hAnsi="Consolas" w:cs="Consolas"/>
+                <w:b/>
+                <w:bCs/>
+                <w:color w:val="333333"/>
+                <w:sz w:val="18"/>
+                <w:szCs w:val="18"/>
+                <w:bdr w:val="none" w:sz="0" w:space="0" w:color="auto" w:frame="1"/>
+              </w:rPr>
+              <w:t>if</w:t>
+            </w:r>
+            <w:r>
+              <w:rPr>
+                <w:rFonts w:ascii="Consolas" w:hAnsi="Consolas" w:cs="Consolas"/>
+                <w:color w:val="333333"/>
+                <w:sz w:val="18"/>
+                <w:szCs w:val="18"/>
+              </w:rPr>
+              <w:t xml:space="preserve"> </w:t>
+            </w:r>
+            <w:r>
+              <w:rPr>
+                <w:rFonts w:ascii="Consolas" w:hAnsi="Consolas" w:cs="Consolas"/>
+                <w:color w:val="333333"/>
+                <w:sz w:val="18"/>
+                <w:szCs w:val="18"/>
+                <w:bdr w:val="none" w:sz="0" w:space="0" w:color="auto" w:frame="1"/>
+              </w:rPr>
+              <w:t>(</w:t>
+            </w:r>
+            <w:r>
+              <w:rPr>
+                <w:rFonts w:ascii="Consolas" w:hAnsi="Consolas" w:cs="Consolas"/>
+                <w:color w:val="333333"/>
+                <w:sz w:val="18"/>
+                <w:szCs w:val="18"/>
+                <w:bdr w:val="none" w:sz="0" w:space="0" w:color="auto" w:frame="1"/>
+              </w:rPr>
+              <w:t>Change</w:t>
+            </w:r>
+            <w:r>
+              <w:rPr>
+                <w:rFonts w:ascii="Consolas" w:hAnsi="Consolas" w:cs="Consolas"/>
+                <w:color w:val="333333"/>
+                <w:sz w:val="18"/>
+                <w:szCs w:val="18"/>
+                <w:bdr w:val="none" w:sz="0" w:space="0" w:color="auto" w:frame="1"/>
+              </w:rPr>
+              <w:t>(userRow,</w:t>
+            </w:r>
+            <w:r>
+              <w:rPr>
+                <w:rFonts w:ascii="Consolas" w:hAnsi="Consolas" w:cs="Consolas"/>
+                <w:color w:val="333333"/>
+                <w:sz w:val="18"/>
+                <w:szCs w:val="18"/>
+              </w:rPr>
+              <w:t xml:space="preserve"> </w:t>
+            </w:r>
+            <w:r>
+              <w:rPr>
+                <w:rFonts w:ascii="Consolas" w:hAnsi="Consolas" w:cs="Consolas"/>
+                <w:color w:val="333333"/>
+                <w:sz w:val="18"/>
+                <w:szCs w:val="18"/>
+                <w:bdr w:val="none" w:sz="0" w:space="0" w:color="auto" w:frame="1"/>
+              </w:rPr>
+              <w:t>userColumn))</w:t>
+            </w:r>
+          </w:p>
+          <w:p>
+            <w:pPr>
+              <w:tabs>
+                <w:tab w:val="left" w:pos="916"/>
+                <w:tab w:val="left" w:pos="1832"/>
+                <w:tab w:val="left" w:pos="2748"/>
+                <w:tab w:val="left" w:pos="3664"/>
+                <w:tab w:val="left" w:pos="4580"/>
+                <w:tab w:val="left" w:pos="5496"/>
+                <w:tab w:val="left" w:pos="6412"/>
+                <w:tab w:val="left" w:pos="7328"/>
+                <w:tab w:val="left" w:pos="8244"/>
+                <w:tab w:val="left" w:pos="9160"/>
+                <w:tab w:val="left" w:pos="10076"/>
+                <w:tab w:val="left" w:pos="10992"/>
+                <w:tab w:val="left" w:pos="11908"/>
+                <w:tab w:val="left" w:pos="12824"/>
+                <w:tab w:val="left" w:pos="13740"/>
+                <w:tab w:val="left" w:pos="14656"/>
+              </w:tabs>
+              <w:spacing w:before="0" w:after="0" w:line="270" w:lineRule="atLeast"/>
+              <w:jc w:val="left"/>
+              <w:rPr>
+                <w:rFonts w:ascii="Consolas" w:hAnsi="Consolas" w:cs="Consolas"/>
+                <w:color w:val="333333"/>
+                <w:sz w:val="18"/>
+                <w:szCs w:val="18"/>
+                <w:bdr w:val="none" w:sz="0" w:space="0" w:color="auto" w:frame="1"/>
+              </w:rPr>
+            </w:pPr>
+            <w:r>
+              <w:rPr>
+                <w:rFonts w:ascii="Consolas" w:hAnsi="Consolas" w:cs="Consolas"/>
+                <w:color w:val="333333"/>
+                <w:sz w:val="18"/>
+                <w:szCs w:val="18"/>
+              </w:rPr>
+              <w:t> </w:t>
+            </w:r>
+            <w:r>
+              <w:rPr>
+                <w:rFonts w:ascii="Consolas" w:hAnsi="Consolas" w:cs="Consolas"/>
+                <w:color w:val="333333"/>
+                <w:sz w:val="18"/>
+                <w:szCs w:val="18"/>
+                <w:bdr w:val="none" w:sz="0" w:space="0" w:color="auto" w:frame="1"/>
+              </w:rPr>
+              <w:t>{</w:t>
+            </w:r>
+          </w:p>
+          <w:p>
+            <w:pPr>
+              <w:tabs>
+                <w:tab w:val="left" w:pos="916"/>
+                <w:tab w:val="left" w:pos="1832"/>
+                <w:tab w:val="left" w:pos="2748"/>
+                <w:tab w:val="left" w:pos="3664"/>
+                <w:tab w:val="left" w:pos="4580"/>
+                <w:tab w:val="left" w:pos="5496"/>
+                <w:tab w:val="left" w:pos="6412"/>
+                <w:tab w:val="left" w:pos="7328"/>
+                <w:tab w:val="left" w:pos="8244"/>
+                <w:tab w:val="left" w:pos="9160"/>
+                <w:tab w:val="left" w:pos="10076"/>
+                <w:tab w:val="left" w:pos="10992"/>
+                <w:tab w:val="left" w:pos="11908"/>
+                <w:tab w:val="left" w:pos="12824"/>
+                <w:tab w:val="left" w:pos="13740"/>
+                <w:tab w:val="left" w:pos="14656"/>
+              </w:tabs>
+              <w:spacing w:before="0" w:after="0" w:line="270" w:lineRule="atLeast"/>
+              <w:jc w:val="left"/>
+              <w:rPr>
+                <w:rFonts w:ascii="Consolas" w:hAnsi="Consolas" w:cs="Consolas"/>
+                <w:color w:val="333333"/>
+                <w:sz w:val="18"/>
+                <w:szCs w:val="18"/>
+                <w:bdr w:val="none" w:sz="0" w:space="0" w:color="auto" w:frame="1"/>
+              </w:rPr>
+            </w:pPr>
+            <w:r>
+              <w:rPr>
+                <w:rFonts w:ascii="Consolas" w:hAnsi="Consolas" w:cs="Consolas"/>
+                <w:color w:val="333333"/>
+                <w:sz w:val="18"/>
+                <w:szCs w:val="18"/>
+                <w:bdr w:val="none" w:sz="0" w:space="0" w:color="auto" w:frame="1"/>
+              </w:rPr>
+              <w:t xml:space="preserve">   . . .</w:t>
+            </w:r>
+          </w:p>
+          <w:p>
+            <w:pPr>
+              <w:tabs>
+                <w:tab w:val="left" w:pos="916"/>
+                <w:tab w:val="left" w:pos="1832"/>
+                <w:tab w:val="left" w:pos="2748"/>
+                <w:tab w:val="left" w:pos="3664"/>
+                <w:tab w:val="left" w:pos="4580"/>
+                <w:tab w:val="left" w:pos="5496"/>
+                <w:tab w:val="left" w:pos="6412"/>
+                <w:tab w:val="left" w:pos="7328"/>
+                <w:tab w:val="left" w:pos="8244"/>
+                <w:tab w:val="left" w:pos="9160"/>
+                <w:tab w:val="left" w:pos="10076"/>
+                <w:tab w:val="left" w:pos="10992"/>
+                <w:tab w:val="left" w:pos="11908"/>
+                <w:tab w:val="left" w:pos="12824"/>
+                <w:tab w:val="left" w:pos="13740"/>
+                <w:tab w:val="left" w:pos="14656"/>
+              </w:tabs>
+              <w:spacing w:before="0" w:after="0" w:line="270" w:lineRule="atLeast"/>
+              <w:jc w:val="left"/>
+              <w:rPr>
+                <w:rFonts w:ascii="Consolas" w:hAnsi="Consolas" w:cs="Consolas"/>
+                <w:color w:val="333333"/>
+                <w:sz w:val="18"/>
+                <w:szCs w:val="18"/>
+              </w:rPr>
+            </w:pPr>
+            <w:r>
+              <w:rPr>
+                <w:rFonts w:ascii="Consolas" w:hAnsi="Consolas" w:cs="Consolas"/>
+                <w:color w:val="333333"/>
+                <w:sz w:val="18"/>
+                <w:szCs w:val="18"/>
+                <w:bdr w:val="none" w:sz="0" w:space="0" w:color="auto" w:frame="1"/>
+              </w:rPr>
+              <w:t xml:space="preserve"> </w:t>
+            </w:r>
+            <w:r>
+              <w:rPr>
+                <w:rFonts w:ascii="Consolas" w:hAnsi="Consolas" w:cs="Consolas"/>
+                <w:color w:val="333333"/>
+                <w:sz w:val="18"/>
+                <w:szCs w:val="18"/>
+                <w:bdr w:val="none" w:sz="0" w:space="0" w:color="auto" w:frame="1"/>
+              </w:rPr>
+              <w:t>}</w:t>
+            </w:r>
+          </w:p>
+          <w:p>
+            <w:pPr>
+              <w:spacing w:before="0" w:after="0"/>
+              <w:rPr>
+                <w:rFonts w:ascii="Consolas" w:hAnsi="Consolas" w:cs="Consolas"/>
+                <w:b/>
+                <w:noProof/>
+                <w:sz w:val="18"/>
+                <w:szCs w:val="18"/>
+              </w:rPr>
+            </w:pPr>
+          </w:p>
+        </w:tc>
+        <w:tc>
+          <w:tcPr>
+            <w:tcW w:w="1334" w:type="dxa"/>
+            <w:tcBorders>
+              <w:top w:val="nil"/>
+              <w:left w:val="single" w:sz="4" w:space="0" w:color="auto"/>
+              <w:bottom w:val="nil"/>
+              <w:right w:val="single" w:sz="4" w:space="0" w:color="auto"/>
+            </w:tcBorders>
+            <w:vAlign w:val="center"/>
+          </w:tcPr>
+          <w:p>
+            <w:pPr>
+              <w:spacing w:before="0" w:after="0"/>
+              <w:rPr>
+                <w:rFonts w:ascii="Consolas" w:hAnsi="Consolas" w:cs="Consolas"/>
+                <w:b/>
+                <w:noProof/>
+                <w:sz w:val="18"/>
+                <w:szCs w:val="18"/>
+              </w:rPr>
+            </w:pPr>
+            <w:r>
+              <w:rPr>
+                <w:rFonts w:ascii="Consolas" w:hAnsi="Consolas" w:cs="Consolas"/>
+                <w:b/>
+                <w:noProof/>
+                <w:sz w:val="18"/>
+                <w:szCs w:val="18"/>
+              </w:rPr>
+              <w:t xml:space="preserve">   </w:t>
+            </w:r>
+            <w:r>
+              <w:rPr>
+                <w:rFonts w:ascii="Consolas" w:hAnsi="Consolas" w:cs="Consolas"/>
+                <w:b/>
+                <w:noProof/>
+                <w:sz w:val="18"/>
+                <w:szCs w:val="18"/>
+              </w:rPr>
+              <w:sym w:font="Wingdings" w:char="F0E0"/>
+            </w:r>
+          </w:p>
+        </w:tc>
+        <w:tc>
+          <w:tcPr>
+            <w:tcW w:w="4580" w:type="dxa"/>
+            <w:tcBorders>
+              <w:top w:val="single" w:sz="4" w:space="0" w:color="auto"/>
+              <w:left w:val="single" w:sz="4" w:space="0" w:color="auto"/>
+              <w:bottom w:val="single" w:sz="4" w:space="0" w:color="auto"/>
+              <w:right w:val="single" w:sz="4" w:space="0" w:color="auto"/>
+            </w:tcBorders>
+          </w:tcPr>
+          <w:p>
+            <w:pPr>
+              <w:spacing w:before="0" w:after="0"/>
+              <w:rPr>
+                <w:rFonts w:ascii="Consolas" w:hAnsi="Consolas" w:cs="Consolas"/>
+                <w:b/>
+                <w:noProof/>
+                <w:sz w:val="18"/>
+                <w:szCs w:val="18"/>
+              </w:rPr>
+            </w:pPr>
+            <w:r>
+              <w:rPr>
+                <w:rFonts w:ascii="Consolas" w:hAnsi="Consolas" w:cs="Consolas"/>
+                <w:b/>
+                <w:noProof/>
+                <w:sz w:val="18"/>
+                <w:szCs w:val="18"/>
+              </w:rPr>
+              <w:t>b</w:t>
+            </w:r>
+            <w:r>
+              <w:rPr>
+                <w:rFonts w:ascii="Consolas" w:hAnsi="Consolas" w:cs="Consolas"/>
+                <w:b/>
+                <w:noProof/>
+                <w:sz w:val="18"/>
+                <w:szCs w:val="18"/>
+              </w:rPr>
+              <w:t>ool</w:t>
+            </w:r>
+            <w:r>
+              <w:rPr>
+                <w:rFonts w:ascii="Consolas" w:hAnsi="Consolas" w:cs="Consolas"/>
+                <w:b/>
+                <w:noProof/>
+                <w:sz w:val="18"/>
+                <w:szCs w:val="18"/>
+              </w:rPr>
+              <w:t xml:space="preserve"> </w:t>
+            </w:r>
+            <w:r>
+              <w:rPr>
+                <w:rFonts w:ascii="Consolas" w:hAnsi="Consolas" w:cs="Consolas"/>
+                <w:b/>
+                <w:noProof/>
+                <w:sz w:val="18"/>
+                <w:szCs w:val="18"/>
+              </w:rPr>
+              <w:t>canPopObjects = CanP</w:t>
+            </w:r>
+            <w:r>
+              <w:rPr>
+                <w:rFonts w:ascii="Consolas" w:hAnsi="Consolas" w:cs="Consolas"/>
+                <w:b/>
+                <w:noProof/>
+                <w:sz w:val="18"/>
+                <w:szCs w:val="18"/>
+              </w:rPr>
+              <w:t>opObjects(</w:t>
+            </w:r>
+            <w:r>
+              <w:rPr>
+                <w:rFonts w:ascii="Consolas" w:hAnsi="Consolas" w:cs="Consolas"/>
+                <w:b/>
+                <w:noProof/>
+                <w:sz w:val="18"/>
+                <w:szCs w:val="18"/>
+                <w:highlight w:val="red"/>
+              </w:rPr>
+              <w:t>userRow</w:t>
+            </w:r>
+            <w:r>
+              <w:rPr>
+                <w:rFonts w:ascii="Consolas" w:hAnsi="Consolas" w:cs="Consolas"/>
+                <w:b/>
+                <w:noProof/>
+                <w:sz w:val="18"/>
+                <w:szCs w:val="18"/>
+              </w:rPr>
+              <w:t xml:space="preserve">, </w:t>
+            </w:r>
+            <w:r>
+              <w:rPr>
+                <w:rFonts w:ascii="Consolas" w:hAnsi="Consolas" w:cs="Consolas"/>
+                <w:b/>
+                <w:noProof/>
+                <w:sz w:val="18"/>
+                <w:szCs w:val="18"/>
+                <w:highlight w:val="red"/>
+              </w:rPr>
+              <w:t>userColumn</w:t>
+            </w:r>
+            <w:r>
+              <w:rPr>
+                <w:rFonts w:ascii="Consolas" w:hAnsi="Consolas" w:cs="Consolas"/>
+                <w:b/>
+                <w:noProof/>
+                <w:sz w:val="18"/>
+                <w:szCs w:val="18"/>
+              </w:rPr>
+              <w:t>);</w:t>
+            </w:r>
+          </w:p>
+          <w:p>
+            <w:pPr>
+              <w:spacing w:before="0" w:after="0"/>
+              <w:rPr>
+                <w:rFonts w:ascii="Consolas" w:hAnsi="Consolas" w:cs="Consolas"/>
+                <w:b/>
+                <w:noProof/>
+                <w:sz w:val="18"/>
+                <w:szCs w:val="18"/>
+              </w:rPr>
+            </w:pPr>
+            <w:r>
+              <w:rPr>
+                <w:rFonts w:ascii="Consolas" w:hAnsi="Consolas" w:cs="Consolas"/>
+                <w:b/>
+                <w:noProof/>
+                <w:sz w:val="18"/>
+                <w:szCs w:val="18"/>
+              </w:rPr>
+              <w:t>if</w:t>
+            </w:r>
+            <w:r>
+              <w:rPr>
+                <w:rFonts w:ascii="Consolas" w:hAnsi="Consolas" w:cs="Consolas"/>
+                <w:b/>
+                <w:noProof/>
+                <w:sz w:val="18"/>
+                <w:szCs w:val="18"/>
+              </w:rPr>
+              <w:t xml:space="preserve"> </w:t>
+            </w:r>
+            <w:r>
+              <w:rPr>
+                <w:rFonts w:ascii="Consolas" w:hAnsi="Consolas" w:cs="Consolas"/>
+                <w:b/>
+                <w:noProof/>
+                <w:sz w:val="18"/>
+                <w:szCs w:val="18"/>
+              </w:rPr>
+              <w:t xml:space="preserve">(canPopObjects)    </w:t>
+            </w:r>
+          </w:p>
+          <w:p>
+            <w:pPr>
+              <w:spacing w:before="0" w:after="0"/>
+              <w:rPr>
+                <w:rFonts w:ascii="Consolas" w:hAnsi="Consolas" w:cs="Consolas"/>
+                <w:b/>
+                <w:noProof/>
+                <w:sz w:val="18"/>
+                <w:szCs w:val="18"/>
+              </w:rPr>
+            </w:pPr>
+            <w:r>
+              <w:rPr>
+                <w:rFonts w:ascii="Consolas" w:hAnsi="Consolas" w:cs="Consolas"/>
+                <w:b/>
+                <w:noProof/>
+                <w:sz w:val="18"/>
+                <w:szCs w:val="18"/>
+              </w:rPr>
+              <w:t>{</w:t>
+            </w:r>
+          </w:p>
+          <w:p>
+            <w:pPr>
+              <w:spacing w:before="0" w:after="0"/>
+              <w:rPr>
+                <w:rFonts w:ascii="Consolas" w:hAnsi="Consolas" w:cs="Consolas"/>
+                <w:b/>
+                <w:noProof/>
+                <w:sz w:val="18"/>
+                <w:szCs w:val="18"/>
+              </w:rPr>
+            </w:pPr>
+            <w:r>
+              <w:rPr>
+                <w:rFonts w:ascii="Consolas" w:hAnsi="Consolas" w:cs="Consolas"/>
+                <w:b/>
+                <w:noProof/>
+                <w:sz w:val="18"/>
+                <w:szCs w:val="18"/>
+              </w:rPr>
+              <w:t xml:space="preserve">    </w:t>
+            </w:r>
+            <w:r>
+              <w:rPr>
+                <w:rFonts w:ascii="Consolas" w:hAnsi="Consolas" w:cs="Consolas"/>
+                <w:b/>
+                <w:noProof/>
+                <w:sz w:val="18"/>
+                <w:szCs w:val="18"/>
+              </w:rPr>
+              <w:t>PopObjects(userRow, userColumn);</w:t>
+            </w:r>
+          </w:p>
+          <w:p>
+            <w:pPr>
+              <w:spacing w:before="0" w:after="0"/>
+              <w:rPr>
+                <w:rFonts w:ascii="Consolas" w:hAnsi="Consolas" w:cs="Consolas"/>
+                <w:b/>
+                <w:noProof/>
+                <w:sz w:val="18"/>
+                <w:szCs w:val="18"/>
+              </w:rPr>
+            </w:pPr>
+            <w:r>
+              <w:rPr>
+                <w:rFonts w:ascii="Consolas" w:hAnsi="Consolas" w:cs="Consolas"/>
+                <w:b/>
+                <w:noProof/>
+                <w:sz w:val="18"/>
+                <w:szCs w:val="18"/>
+              </w:rPr>
+              <w:t>}</w:t>
+            </w:r>
+          </w:p>
+        </w:tc>
+      </w:tr>
+    </w:tbl>
     <w:p>
       <w:pPr>
         <w:pStyle w:val="ListParagraph"/>
@@ -3052,6 +3736,70 @@
       <w:vertAlign w:val="superscript"/>
     </w:rPr>
   </w:style>
+  <w:style w:type="paragraph" w:styleId="HTMLPreformatted">
+    <w:name w:val="HTML Preformatted"/>
+    <w:basedOn w:val="Normal"/>
+    <w:link w:val="HTMLPreformattedChar"/>
+    <w:uiPriority w:val="99"/>
+    <w:semiHidden/>
+    <w:unhideWhenUsed/>
+    <w:rsid w:val="007024C9"/>
+    <w:pPr>
+      <w:tabs>
+        <w:tab w:val="left" w:pos="916"/>
+        <w:tab w:val="left" w:pos="1832"/>
+        <w:tab w:val="left" w:pos="2748"/>
+        <w:tab w:val="left" w:pos="3664"/>
+        <w:tab w:val="left" w:pos="4580"/>
+        <w:tab w:val="left" w:pos="5496"/>
+        <w:tab w:val="left" w:pos="6412"/>
+        <w:tab w:val="left" w:pos="7328"/>
+        <w:tab w:val="left" w:pos="8244"/>
+        <w:tab w:val="left" w:pos="9160"/>
+        <w:tab w:val="left" w:pos="10076"/>
+        <w:tab w:val="left" w:pos="10992"/>
+        <w:tab w:val="left" w:pos="11908"/>
+        <w:tab w:val="left" w:pos="12824"/>
+        <w:tab w:val="left" w:pos="13740"/>
+        <w:tab w:val="left" w:pos="14656"/>
+      </w:tabs>
+      <w:spacing w:before="0" w:after="0"/>
+      <w:jc w:val="left"/>
+    </w:pPr>
+    <w:rPr>
+      <w:rFonts w:ascii="Courier New" w:hAnsi="Courier New" w:cs="Courier New"/>
+      <w:sz w:val="20"/>
+      <w:szCs w:val="20"/>
+    </w:rPr>
+  </w:style>
+  <w:style w:type="character" w:customStyle="1" w:styleId="HTMLPreformattedChar">
+    <w:name w:val="HTML Preformatted Char"/>
+    <w:basedOn w:val="DefaultParagraphFont"/>
+    <w:link w:val="HTMLPreformatted"/>
+    <w:uiPriority w:val="99"/>
+    <w:semiHidden/>
+    <w:rsid w:val="007024C9"/>
+    <w:rPr>
+      <w:rFonts w:ascii="Courier New" w:eastAsia="Times New Roman" w:hAnsi="Courier New" w:cs="Courier New"/>
+      <w:sz w:val="20"/>
+      <w:szCs w:val="20"/>
+    </w:rPr>
+  </w:style>
+  <w:style w:type="character" w:customStyle="1" w:styleId="k">
+    <w:name w:val="k"/>
+    <w:basedOn w:val="DefaultParagraphFont"/>
+    <w:rsid w:val="007024C9"/>
+  </w:style>
+  <w:style w:type="character" w:customStyle="1" w:styleId="p">
+    <w:name w:val="p"/>
+    <w:basedOn w:val="DefaultParagraphFont"/>
+    <w:rsid w:val="007024C9"/>
+  </w:style>
+  <w:style w:type="character" w:customStyle="1" w:styleId="n">
+    <w:name w:val="n"/>
+    <w:basedOn w:val="DefaultParagraphFont"/>
+    <w:rsid w:val="007024C9"/>
+  </w:style>
 </w:styles>
 </file>
 

</xml_diff>

<commit_message>
Fixed Stack logic and more
</commit_message>
<xml_diff>
--- a/Documentation/Baloons-pop-Documentation.docx
+++ b/Documentation/Baloons-pop-Documentation.docx
@@ -1082,30 +1082,124 @@
         <w:rPr>
           <w:noProof/>
         </w:rPr>
+        <w:t>In</w:t>
+      </w:r>
+      <w:r>
+        <w:rPr>
+          <w:noProof/>
+        </w:rPr>
+        <w:t xml:space="preserve"> </w:t>
+      </w:r>
+      <w:r>
+        <w:rPr>
+          <w:b/>
+          <w:noProof/>
+        </w:rPr>
+        <w:t>IsEmpty</w:t>
+      </w:r>
+      <w:r>
+        <w:rPr>
+          <w:noProof/>
+        </w:rPr>
+        <w:t>()</w:t>
+      </w:r>
+      <w:r>
+        <w:rPr>
+          <w:noProof/>
+        </w:rPr>
+        <w:t>–</w:t>
+      </w:r>
+      <w:r>
+        <w:t xml:space="preserve"> </w:t>
+      </w:r>
+      <w:r>
+        <w:rPr>
+          <w:b/>
+          <w:noProof/>
+        </w:rPr>
+        <w:t>columnLenght</w:t>
+      </w:r>
+      <w:r>
+        <w:rPr>
+          <w:noProof/>
+        </w:rPr>
+        <w:t xml:space="preserve"> </w:t>
+      </w:r>
+      <w:r>
+        <w:rPr>
+          <w:noProof/>
+        </w:rPr>
+        <w:sym w:font="Wingdings" w:char="F0E0"/>
+      </w:r>
+      <w:r>
+        <w:rPr>
+          <w:b/>
+          <w:noProof/>
+        </w:rPr>
+        <w:t>row</w:t>
+      </w:r>
+      <w:r>
+        <w:rPr>
+          <w:b/>
+          <w:noProof/>
+        </w:rPr>
+        <w:t>s</w:t>
+      </w:r>
+      <w:r>
+        <w:rPr>
+          <w:b/>
+          <w:noProof/>
+        </w:rPr>
+        <w:t>Length</w:t>
+      </w:r>
+    </w:p>
+    <w:p>
+      <w:pPr>
+        <w:numPr>
+          <w:ilvl w:val="1"/>
+          <w:numId w:val="1"/>
+        </w:numPr>
+        <w:rPr>
+          <w:noProof/>
+        </w:rPr>
+      </w:pPr>
+      <w:r>
+        <w:rPr>
+          <w:noProof/>
+        </w:rPr>
         <w:t xml:space="preserve">In </w:t>
       </w:r>
       <w:r>
         <w:rPr>
-          <w:noProof/>
-          <w:highlight w:val="red"/>
-        </w:rPr>
-        <w:t>Doit – CHANGE THAT</w:t>
-      </w:r>
-      <w:r>
-        <w:rPr>
-          <w:noProof/>
-        </w:rPr>
-        <w:t xml:space="preserve"> –</w:t>
-      </w:r>
-      <w:r>
+          <w:b/>
+          <w:noProof/>
+        </w:rPr>
+        <w:t>IsEmpty</w:t>
+      </w:r>
+      <w:r>
+        <w:rPr>
+          <w:noProof/>
+        </w:rPr>
+        <w:t xml:space="preserve">() – </w:t>
+      </w:r>
+      <w:r>
+        <w:rPr>
+          <w:b/>
+          <w:noProof/>
+        </w:rPr>
+        <w:t>isWinner</w:t>
+      </w:r>
+      <w:r>
+        <w:rPr>
+          <w:noProof/>
+        </w:rPr>
         <w:t xml:space="preserve"> </w:t>
       </w:r>
       <w:r>
         <w:rPr>
-          <w:b/>
-          <w:noProof/>
-        </w:rPr>
-        <w:t>columnLenght</w:t>
+          <w:noProof/>
+        </w:rPr>
+        <w:sym w:font="Wingdings" w:char="F0E0"/>
       </w:r>
       <w:r>
         <w:rPr>
@@ -1115,83 +1209,811 @@
       </w:r>
       <w:r>
         <w:rPr>
-          <w:noProof/>
+          <w:b/>
+          <w:noProof/>
+        </w:rPr>
+        <w:t>isEmpty</w:t>
+      </w:r>
+    </w:p>
+    <w:p>
+      <w:pPr>
+        <w:numPr>
+          <w:ilvl w:val="1"/>
+          <w:numId w:val="1"/>
+        </w:numPr>
+        <w:rPr>
+          <w:b/>
+          <w:noProof/>
+          <w:highlight w:val="green"/>
+        </w:rPr>
+      </w:pPr>
+      <w:r>
+        <w:rPr>
+          <w:noProof/>
+          <w:highlight w:val="green"/>
+        </w:rPr>
+        <w:t>In struct</w:t>
+      </w:r>
+      <w:r>
+        <w:rPr>
+          <w:noProof/>
+          <w:highlight w:val="green"/>
+        </w:rPr>
+        <w:t xml:space="preserve"> </w:t>
+      </w:r>
+      <w:r>
+        <w:rPr>
+          <w:b/>
+          <w:noProof/>
+          <w:highlight w:val="green"/>
+        </w:rPr>
+        <w:t>Score: Value -&gt; value, Name -&gt; name.</w:t>
+      </w:r>
+    </w:p>
+    <w:p>
+      <w:pPr>
+        <w:ind w:left="1080"/>
+        <w:rPr>
+          <w:noProof/>
+        </w:rPr>
+      </w:pPr>
+    </w:p>
+    <w:p>
+      <w:pPr>
+        <w:rPr>
+          <w:noProof/>
+        </w:rPr>
+      </w:pPr>
+    </w:p>
+    <w:p/>
+    <w:p>
+      <w:pPr>
+        <w:pStyle w:val="ListParagraph"/>
+        <w:numPr>
+          <w:ilvl w:val="0"/>
+          <w:numId w:val="1"/>
+        </w:numPr>
+      </w:pPr>
+      <w:r>
+        <w:t>Renamed methods:</w:t>
+      </w:r>
+    </w:p>
+    <w:p>
+      <w:pPr>
+        <w:pStyle w:val="ListParagraph"/>
+        <w:numPr>
+          <w:ilvl w:val="1"/>
+          <w:numId w:val="1"/>
+        </w:numPr>
+        <w:rPr>
+          <w:highlight w:val="green"/>
+        </w:rPr>
+      </w:pPr>
+      <w:r>
+        <w:rPr>
+          <w:highlight w:val="green"/>
+        </w:rPr>
+        <w:t xml:space="preserve">In class </w:t>
+      </w:r>
+      <w:r>
+        <w:rPr>
+          <w:b/>
+          <w:highlight w:val="green"/>
+        </w:rPr>
+        <w:t>Board</w:t>
+      </w:r>
+      <w:r>
+        <w:rPr>
+          <w:highlight w:val="green"/>
+        </w:rPr>
+        <w:t xml:space="preserve"> : </w:t>
+      </w:r>
+      <w:r>
+        <w:rPr>
+          <w:b/>
+          <w:highlight w:val="green"/>
+        </w:rPr>
+        <w:t>Gen</w:t>
+      </w:r>
+      <w:r>
+        <w:rPr>
+          <w:highlight w:val="green"/>
+        </w:rPr>
+        <w:t xml:space="preserve"> </w:t>
+      </w:r>
+      <w:r>
+        <w:rPr>
+          <w:noProof/>
+          <w:highlight w:val="green"/>
         </w:rPr>
         <w:sym w:font="Wingdings" w:char="F0E0"/>
       </w:r>
       <w:r>
         <w:rPr>
-          <w:b/>
-          <w:noProof/>
-        </w:rPr>
-        <w:t>row</w:t>
-      </w:r>
-      <w:r>
-        <w:rPr>
-          <w:b/>
-          <w:noProof/>
+          <w:highlight w:val="green"/>
+        </w:rPr>
+        <w:t xml:space="preserve"> </w:t>
+      </w:r>
+      <w:r>
+        <w:rPr>
+          <w:b/>
+          <w:highlight w:val="green"/>
+        </w:rPr>
+        <w:t>Generate.</w:t>
+      </w:r>
+    </w:p>
+    <w:p>
+      <w:pPr>
+        <w:pStyle w:val="ListParagraph"/>
+        <w:numPr>
+          <w:ilvl w:val="1"/>
+          <w:numId w:val="1"/>
+        </w:numPr>
+        <w:rPr>
+          <w:highlight w:val="green"/>
+        </w:rPr>
+      </w:pPr>
+      <w:r>
+        <w:rPr>
+          <w:b/>
+          <w:highlight w:val="green"/>
+        </w:rPr>
+        <w:t>In class Board: PrintMatrix()</w:t>
+      </w:r>
+      <w:r>
+        <w:rPr>
+          <w:noProof/>
+          <w:highlight w:val="green"/>
+        </w:rPr>
+        <w:sym w:font="Wingdings" w:char="F0E0"/>
+      </w:r>
+      <w:r>
+        <w:rPr>
+          <w:noProof/>
+          <w:highlight w:val="green"/>
+        </w:rPr>
+        <w:t xml:space="preserve"> ToString()</w:t>
+      </w:r>
+    </w:p>
+    <w:p>
+      <w:pPr>
+        <w:pStyle w:val="ListParagraph"/>
+        <w:numPr>
+          <w:ilvl w:val="1"/>
+          <w:numId w:val="1"/>
+        </w:numPr>
+        <w:rPr>
+          <w:highlight w:val="green"/>
+        </w:rPr>
+      </w:pPr>
+      <w:r>
+        <w:rPr>
+          <w:b/>
+          <w:highlight w:val="green"/>
+        </w:rPr>
+        <w:t>In class Board: Doit()</w:t>
+      </w:r>
+      <w:r>
+        <w:rPr>
+          <w:noProof/>
+          <w:highlight w:val="green"/>
+        </w:rPr>
+        <w:sym w:font="Wingdings" w:char="F0E0"/>
+      </w:r>
+      <w:r>
+        <w:rPr>
+          <w:noProof/>
+          <w:highlight w:val="green"/>
+        </w:rPr>
+        <w:t xml:space="preserve"> </w:t>
+      </w:r>
+      <w:r>
+        <w:rPr>
+          <w:b/>
+          <w:highlight w:val="green"/>
+        </w:rPr>
+        <w:t>IsEmtpy</w:t>
+      </w:r>
+      <w:r>
+        <w:rPr>
+          <w:b/>
+          <w:highlight w:val="green"/>
+        </w:rPr>
+        <w:t xml:space="preserve">  &amp; </w:t>
+      </w:r>
+      <w:r>
+        <w:rPr>
+          <w:b/>
+          <w:highlight w:val="green"/>
+        </w:rPr>
+        <w:t>MoveObjectsDown</w:t>
+      </w:r>
+      <w:r>
+        <w:t>()</w:t>
+      </w:r>
+    </w:p>
+    <w:p>
+      <w:pPr>
+        <w:numPr>
+          <w:ilvl w:val="0"/>
+          <w:numId w:val="1"/>
+        </w:numPr>
+      </w:pPr>
+      <w:r>
+        <w:t>Introduced constants:</w:t>
+      </w:r>
+    </w:p>
+    <w:p>
+      <w:pPr>
+        <w:ind w:left="360"/>
+      </w:pPr>
+    </w:p>
+    <w:p>
+      <w:pPr>
+        <w:numPr>
+          <w:ilvl w:val="1"/>
+          <w:numId w:val="1"/>
+        </w:numPr>
+        <w:rPr>
+          <w:noProof/>
+          <w:highlight w:val="green"/>
+        </w:rPr>
+      </w:pPr>
+      <w:r>
+        <w:rPr>
+          <w:b/>
+          <w:highlight w:val="green"/>
+        </w:rPr>
+        <w:t>ScoreBoardSize</w:t>
+      </w:r>
+      <w:r>
+        <w:rPr>
+          <w:b/>
+          <w:highlight w:val="green"/>
+        </w:rPr>
+        <w:t xml:space="preserve"> = </w:t>
+      </w:r>
+      <w:r>
+        <w:rPr>
+          <w:b/>
+          <w:highlight w:val="green"/>
+        </w:rPr>
+        <w:t>5</w:t>
+      </w:r>
+      <w:r>
+        <w:rPr>
+          <w:noProof/>
+          <w:highlight w:val="green"/>
+        </w:rPr>
+        <w:t xml:space="preserve"> </w:t>
+      </w:r>
+    </w:p>
+    <w:p>
+      <w:pPr>
+        <w:numPr>
+          <w:ilvl w:val="1"/>
+          <w:numId w:val="1"/>
+        </w:numPr>
+        <w:rPr>
+          <w:b/>
+          <w:highlight w:val="green"/>
+        </w:rPr>
+      </w:pPr>
+      <w:r>
+        <w:rPr>
+          <w:b/>
+          <w:highlight w:val="green"/>
+        </w:rPr>
+        <w:t xml:space="preserve">GameBoardRows = 5 </w:t>
+      </w:r>
+    </w:p>
+    <w:p>
+      <w:pPr>
+        <w:numPr>
+          <w:ilvl w:val="1"/>
+          <w:numId w:val="1"/>
+        </w:numPr>
+        <w:rPr>
+          <w:b/>
+          <w:highlight w:val="green"/>
+        </w:rPr>
+      </w:pPr>
+      <w:r>
+        <w:rPr>
+          <w:b/>
+          <w:highlight w:val="green"/>
+        </w:rPr>
+        <w:t>GameBoardCols = 10</w:t>
+      </w:r>
+    </w:p>
+    <w:p>
+      <w:pPr>
+        <w:numPr>
+          <w:ilvl w:val="1"/>
+          <w:numId w:val="1"/>
+        </w:numPr>
+        <w:rPr>
+          <w:b/>
+          <w:highlight w:val="green"/>
+        </w:rPr>
+      </w:pPr>
+      <w:r>
+        <w:rPr>
+          <w:b/>
+          <w:highlight w:val="green"/>
+        </w:rPr>
+        <w:t>StartColorRange =</w:t>
+      </w:r>
+      <w:r>
+        <w:rPr>
+          <w:b/>
+          <w:highlight w:val="green"/>
+        </w:rPr>
+        <w:t>1</w:t>
+      </w:r>
+    </w:p>
+    <w:p>
+      <w:pPr>
+        <w:numPr>
+          <w:ilvl w:val="1"/>
+          <w:numId w:val="1"/>
+        </w:numPr>
+        <w:rPr>
+          <w:b/>
+          <w:highlight w:val="green"/>
+        </w:rPr>
+      </w:pPr>
+      <w:r>
+        <w:rPr>
+          <w:b/>
+          <w:highlight w:val="green"/>
+        </w:rPr>
+        <w:t>EndColorRange =</w:t>
+      </w:r>
+      <w:r>
+        <w:rPr>
+          <w:b/>
+          <w:highlight w:val="green"/>
+        </w:rPr>
+        <w:t>5</w:t>
+      </w:r>
+    </w:p>
+    <w:p>
+      <w:pPr>
+        <w:numPr>
+          <w:ilvl w:val="1"/>
+          <w:numId w:val="1"/>
+        </w:numPr>
+        <w:rPr>
+          <w:noProof/>
+        </w:rPr>
+      </w:pPr>
+      <w:r>
+        <w:rPr>
+          <w:noProof/>
+        </w:rPr>
+        <w:t>…</w:t>
+      </w:r>
+    </w:p>
+    <w:p>
+      <w:pPr>
+        <w:numPr>
+          <w:ilvl w:val="0"/>
+          <w:numId w:val="1"/>
+        </w:numPr>
+        <w:rPr>
+          <w:highlight w:val="green"/>
+        </w:rPr>
+      </w:pPr>
+      <w:r>
+        <w:rPr>
+          <w:highlight w:val="green"/>
+        </w:rPr>
+        <w:t xml:space="preserve">Introduced class </w:t>
+      </w:r>
+      <w:r>
+        <w:rPr>
+          <w:b/>
+          <w:noProof/>
+          <w:highlight w:val="green"/>
+        </w:rPr>
+        <w:t>ScoreBoard</w:t>
+      </w:r>
+      <w:r>
+        <w:rPr>
+          <w:highlight w:val="green"/>
+        </w:rPr>
+        <w:t xml:space="preserve"> and moved all related functionality in it.</w:t>
+      </w:r>
+    </w:p>
+    <w:p>
+      <w:pPr>
+        <w:numPr>
+          <w:ilvl w:val="0"/>
+          <w:numId w:val="1"/>
+        </w:numPr>
+        <w:rPr>
+          <w:highlight w:val="green"/>
+        </w:rPr>
+      </w:pPr>
+      <w:r>
+        <w:rPr>
+          <w:highlight w:val="green"/>
+        </w:rPr>
+        <w:t xml:space="preserve">Introduced class </w:t>
+      </w:r>
+      <w:r>
+        <w:rPr>
+          <w:b/>
+          <w:highlight w:val="green"/>
+        </w:rPr>
+        <w:t>Coords</w:t>
+      </w:r>
+      <w:r>
+        <w:rPr>
+          <w:highlight w:val="green"/>
+        </w:rPr>
+        <w:t xml:space="preserve"> and created </w:t>
+      </w:r>
+      <w:r>
+        <w:t>p</w:t>
+      </w:r>
+      <w:r>
+        <w:t>roperties</w:t>
+      </w:r>
+      <w:r>
+        <w:t xml:space="preserve"> Row and Col.</w:t>
+      </w:r>
+    </w:p>
+    <w:p>
+      <w:pPr>
+        <w:numPr>
+          <w:ilvl w:val="0"/>
+          <w:numId w:val="1"/>
+        </w:numPr>
+        <w:rPr>
+          <w:highlight w:val="green"/>
+        </w:rPr>
+      </w:pPr>
+      <w:r>
+        <w:t>Extracted and m</w:t>
+      </w:r>
+      <w:r>
+        <w:rPr>
+          <w:highlight w:val="green"/>
+        </w:rPr>
+        <w:t xml:space="preserve">oved method </w:t>
+      </w:r>
+      <w:r>
+        <w:rPr>
+          <w:b/>
+          <w:noProof/>
+          <w:highlight w:val="green"/>
+        </w:rPr>
+        <w:t>GenerateRandomNumber(int start, int end)</w:t>
+      </w:r>
+      <w:r>
+        <w:rPr>
+          <w:highlight w:val="green"/>
+        </w:rPr>
+        <w:t xml:space="preserve"> </w:t>
+      </w:r>
+      <w:r>
+        <w:rPr>
+          <w:highlight w:val="green"/>
+        </w:rPr>
+        <w:t>from</w:t>
+      </w:r>
+      <w:r>
+        <w:t xml:space="preserve"> </w:t>
+      </w:r>
+      <w:r>
+        <w:rPr>
+          <w:b/>
+        </w:rPr>
+        <w:t>Board</w:t>
+      </w:r>
+      <w:r>
+        <w:t xml:space="preserve"> class</w:t>
+      </w:r>
+      <w:r>
+        <w:rPr>
+          <w:highlight w:val="green"/>
+        </w:rPr>
+        <w:t xml:space="preserve"> </w:t>
+      </w:r>
+      <w:r>
+        <w:rPr>
+          <w:highlight w:val="green"/>
+        </w:rPr>
+        <w:t xml:space="preserve">to separate public static class </w:t>
+      </w:r>
+      <w:r>
+        <w:rPr>
+          <w:b/>
+          <w:noProof/>
+          <w:highlight w:val="green"/>
+        </w:rPr>
+        <w:t>RandomUtils</w:t>
+      </w:r>
+      <w:r>
+        <w:rPr>
+          <w:highlight w:val="green"/>
+        </w:rPr>
+        <w:t>.</w:t>
+      </w:r>
+    </w:p>
+    <w:p>
+      <w:pPr>
+        <w:numPr>
+          <w:ilvl w:val="0"/>
+          <w:numId w:val="1"/>
+        </w:numPr>
+        <w:rPr>
+          <w:highlight w:val="green"/>
+        </w:rPr>
+      </w:pPr>
+      <w:r>
+        <w:rPr>
+          <w:highlight w:val="green"/>
+        </w:rPr>
+        <w:t>Moved field</w:t>
+      </w:r>
+      <w:r>
+        <w:rPr>
+          <w:highlight w:val="green"/>
+        </w:rPr>
+        <w:t xml:space="preserve"> </w:t>
+      </w:r>
+      <w:r>
+        <w:rPr>
+          <w:b/>
+          <w:highlight w:val="green"/>
+        </w:rPr>
+        <w:t>byte[,] temp</w:t>
+      </w:r>
+      <w:r>
+        <w:rPr>
+          <w:highlight w:val="green"/>
+        </w:rPr>
+        <w:t xml:space="preserve"> from method </w:t>
+      </w:r>
+      <w:r>
+        <w:rPr>
+          <w:b/>
+          <w:highlight w:val="green"/>
+        </w:rPr>
+        <w:t>Generate()</w:t>
+      </w:r>
+      <w:r>
+        <w:rPr>
+          <w:b/>
+          <w:highlight w:val="green"/>
+        </w:rPr>
+        <w:t xml:space="preserve"> </w:t>
+      </w:r>
+      <w:r>
+        <w:rPr>
+          <w:highlight w:val="green"/>
+        </w:rPr>
+        <w:t xml:space="preserve">to private field and </w:t>
+      </w:r>
+      <w:r>
+        <w:rPr>
+          <w:highlight w:val="green"/>
+        </w:rPr>
+        <w:t>change</w:t>
+      </w:r>
+      <w:r>
+        <w:rPr>
+          <w:highlight w:val="green"/>
+        </w:rPr>
+        <w:t xml:space="preserve"> it to  </w:t>
+      </w:r>
+      <w:r>
+        <w:rPr>
+          <w:b/>
+          <w:highlight w:val="green"/>
+        </w:rPr>
+        <w:t xml:space="preserve">GameObject [,] Field </w:t>
+      </w:r>
+      <w:r>
+        <w:rPr>
+          <w:highlight w:val="green"/>
+        </w:rPr>
+        <w:t>property</w:t>
+      </w:r>
+      <w:r>
+        <w:rPr>
+          <w:b/>
+          <w:highlight w:val="green"/>
+        </w:rPr>
+        <w:t>.</w:t>
+      </w:r>
+    </w:p>
+    <w:p>
+      <w:pPr>
+        <w:numPr>
+          <w:ilvl w:val="0"/>
+          <w:numId w:val="1"/>
+        </w:numPr>
+        <w:rPr>
+          <w:highlight w:val="green"/>
+        </w:rPr>
+      </w:pPr>
+      <w:r>
+        <w:rPr>
+          <w:highlight w:val="green"/>
+        </w:rPr>
+        <w:t xml:space="preserve">Introduced class </w:t>
+      </w:r>
+      <w:r>
+        <w:rPr>
+          <w:b/>
+          <w:noProof/>
+          <w:highlight w:val="green"/>
+        </w:rPr>
+        <w:t xml:space="preserve">GameObject </w:t>
+      </w:r>
+      <w:r>
+        <w:rPr>
+          <w:noProof/>
+          <w:highlight w:val="green"/>
+        </w:rPr>
+        <w:t>with Coordinates and numeric value.</w:t>
+      </w:r>
+    </w:p>
+    <w:p>
+      <w:pPr>
+        <w:rPr>
+          <w:highlight w:val="green"/>
+        </w:rPr>
+      </w:pPr>
+    </w:p>
+    <w:p>
+      <w:pPr>
+        <w:numPr>
+          <w:ilvl w:val="0"/>
+          <w:numId w:val="1"/>
+        </w:numPr>
+        <w:rPr>
+          <w:highlight w:val="green"/>
+        </w:rPr>
+      </w:pPr>
+      <w:r>
+        <w:rPr>
+          <w:highlight w:val="green"/>
+        </w:rPr>
+        <w:t xml:space="preserve">Create </w:t>
+      </w:r>
+      <w:r>
+        <w:rPr>
+          <w:b/>
+          <w:highlight w:val="green"/>
+        </w:rPr>
+        <w:t>Board</w:t>
+      </w:r>
+      <w:r>
+        <w:rPr>
+          <w:highlight w:val="green"/>
+        </w:rPr>
+        <w:t xml:space="preserve"> constructor : </w:t>
+      </w:r>
+      <w:r>
+        <w:rPr>
+          <w:b/>
+          <w:highlight w:val="green"/>
+        </w:rPr>
+        <w:t xml:space="preserve">Board(int </w:t>
+      </w:r>
+      <w:r>
+        <w:rPr>
+          <w:highlight w:val="green"/>
+        </w:rPr>
+        <w:t>gameBoardRows</w:t>
+      </w:r>
+      <w:r>
+        <w:rPr>
+          <w:b/>
+          <w:highlight w:val="green"/>
+        </w:rPr>
+        <w:t xml:space="preserve">, int </w:t>
+      </w:r>
+      <w:r>
+        <w:rPr>
+          <w:highlight w:val="green"/>
+        </w:rPr>
+        <w:t>gameBoardCol</w:t>
+      </w:r>
+      <w:r>
+        <w:rPr>
+          <w:highlight w:val="green"/>
         </w:rPr>
         <w:t>s</w:t>
       </w:r>
       <w:r>
         <w:rPr>
-          <w:b/>
-          <w:noProof/>
-        </w:rPr>
-        <w:t>Length</w:t>
-      </w:r>
-    </w:p>
-    <w:p>
-      <w:pPr>
-        <w:numPr>
-          <w:ilvl w:val="1"/>
-          <w:numId w:val="1"/>
-        </w:numPr>
-        <w:rPr>
-          <w:b/>
-          <w:noProof/>
-          <w:highlight w:val="green"/>
-        </w:rPr>
-      </w:pPr>
-      <w:r>
-        <w:rPr>
-          <w:noProof/>
-          <w:highlight w:val="green"/>
-        </w:rPr>
-        <w:t>In struct</w:t>
-      </w:r>
-      <w:r>
-        <w:rPr>
-          <w:noProof/>
+          <w:highlight w:val="green"/>
+        </w:rPr>
+        <w:t xml:space="preserve">, </w:t>
+      </w:r>
+      <w:r>
+        <w:rPr>
+          <w:b/>
+          <w:highlight w:val="green"/>
+        </w:rPr>
+        <w:t>int</w:t>
+      </w:r>
+      <w:r>
+        <w:rPr>
+          <w:highlight w:val="green"/>
+        </w:rPr>
+        <w:t xml:space="preserve"> startRange, </w:t>
+      </w:r>
+      <w:r>
+        <w:rPr>
+          <w:b/>
+          <w:highlight w:val="green"/>
+        </w:rPr>
+        <w:t>int</w:t>
+      </w:r>
+      <w:r>
+        <w:rPr>
+          <w:highlight w:val="green"/>
+        </w:rPr>
+        <w:t xml:space="preserve"> endRange</w:t>
+      </w:r>
+      <w:r>
+        <w:rPr>
+          <w:b/>
+          <w:highlight w:val="green"/>
+        </w:rPr>
+        <w:t>)</w:t>
+      </w:r>
+      <w:r>
+        <w:rPr>
+          <w:b/>
+          <w:highlight w:val="green"/>
+          <w:lang w:val="bg-BG"/>
+        </w:rPr>
+        <w:t xml:space="preserve">, </w:t>
+      </w:r>
+      <w:r>
+        <w:rPr>
+          <w:highlight w:val="green"/>
+        </w:rPr>
+        <w:t xml:space="preserve">where we use properties for the two parameters, create the </w:t>
+      </w:r>
+      <w:r>
+        <w:rPr>
+          <w:b/>
+          <w:highlight w:val="green"/>
+        </w:rPr>
+        <w:t>field</w:t>
+      </w:r>
+      <w:r>
+        <w:rPr>
+          <w:b/>
           <w:highlight w:val="green"/>
         </w:rPr>
         <w:t xml:space="preserve"> </w:t>
       </w:r>
       <w:r>
         <w:rPr>
-          <w:b/>
-          <w:noProof/>
-          <w:highlight w:val="green"/>
-        </w:rPr>
-        <w:t>Score: Value -&gt; value, Name -&gt; name.</w:t>
-      </w:r>
-    </w:p>
-    <w:p>
-      <w:pPr>
-        <w:ind w:left="1080"/>
-        <w:rPr>
-          <w:noProof/>
-        </w:rPr>
-      </w:pPr>
-    </w:p>
-    <w:p>
-      <w:pPr>
-        <w:rPr>
-          <w:noProof/>
-        </w:rPr>
-      </w:pPr>
-    </w:p>
-    <w:p/>
+          <w:highlight w:val="green"/>
+        </w:rPr>
+        <w:t>with the given dimensions</w:t>
+      </w:r>
+      <w:r>
+        <w:t xml:space="preserve"> </w:t>
+      </w:r>
+      <w:r>
+        <w:rPr>
+          <w:highlight w:val="green"/>
+        </w:rPr>
+        <w:t>and generate new random board.</w:t>
+      </w:r>
+    </w:p>
     <w:p>
       <w:pPr>
         <w:pStyle w:val="ListParagraph"/>
@@ -1199,137 +2021,201 @@
           <w:ilvl w:val="0"/>
           <w:numId w:val="1"/>
         </w:numPr>
-      </w:pPr>
-      <w:r>
-        <w:t>Renamed methods:</w:t>
+        <w:rPr>
+          <w:highlight w:val="green"/>
+        </w:rPr>
+      </w:pPr>
+      <w:r>
+        <w:lastRenderedPageBreak/>
+        <w:t xml:space="preserve"> </w:t>
+      </w:r>
+      <w:r>
+        <w:rPr>
+          <w:highlight w:val="green"/>
+        </w:rPr>
+        <w:t>Refactored the struct Score by placing “this” where needed</w:t>
+      </w:r>
+      <w:r>
+        <w:rPr>
+          <w:highlight w:val="green"/>
+        </w:rPr>
+        <w:t xml:space="preserve"> and renamed some variables using good programming practices.</w:t>
       </w:r>
     </w:p>
     <w:p>
       <w:pPr>
         <w:pStyle w:val="ListParagraph"/>
         <w:numPr>
-          <w:ilvl w:val="1"/>
-          <w:numId w:val="1"/>
-        </w:numPr>
-        <w:rPr>
-          <w:highlight w:val="green"/>
-        </w:rPr>
-      </w:pPr>
-      <w:r>
-        <w:rPr>
-          <w:highlight w:val="green"/>
-        </w:rPr>
-        <w:t xml:space="preserve">In class </w:t>
-      </w:r>
-      <w:r>
-        <w:rPr>
-          <w:b/>
-          <w:highlight w:val="green"/>
-        </w:rPr>
-        <w:t>Board</w:t>
-      </w:r>
-      <w:r>
-        <w:rPr>
-          <w:highlight w:val="green"/>
-        </w:rPr>
-        <w:t xml:space="preserve"> : </w:t>
-      </w:r>
-      <w:r>
-        <w:rPr>
-          <w:b/>
-          <w:highlight w:val="green"/>
-        </w:rPr>
-        <w:t>Gen</w:t>
-      </w:r>
-      <w:r>
-        <w:rPr>
+          <w:ilvl w:val="0"/>
+          <w:numId w:val="1"/>
+        </w:numPr>
+        <w:rPr>
+          <w:highlight w:val="green"/>
+        </w:rPr>
+      </w:pPr>
+      <w:r>
+        <w:rPr>
+          <w:highlight w:val="green"/>
+        </w:rPr>
+        <w:t xml:space="preserve">Added operators </w:t>
+      </w:r>
+      <w:r>
+        <w:rPr>
+          <w:b/>
+          <w:highlight w:val="green"/>
+        </w:rPr>
+        <w:t>==</w:t>
+      </w:r>
+      <w:r>
+        <w:rPr>
+          <w:highlight w:val="green"/>
+        </w:rPr>
+        <w:t xml:space="preserve">, </w:t>
+      </w:r>
+      <w:r>
+        <w:rPr>
+          <w:b/>
+          <w:highlight w:val="green"/>
+        </w:rPr>
+        <w:t>!=</w:t>
+      </w:r>
+      <w:r>
+        <w:rPr>
+          <w:highlight w:val="green"/>
+        </w:rPr>
+        <w:t xml:space="preserve">  to </w:t>
+      </w:r>
+      <w:r>
+        <w:rPr>
+          <w:b/>
+          <w:highlight w:val="green"/>
+        </w:rPr>
+        <w:t>Coords</w:t>
+      </w:r>
+      <w:r>
+        <w:rPr>
+          <w:highlight w:val="green"/>
+        </w:rPr>
+        <w:t xml:space="preserve"> class, and all the methods needed for that.</w:t>
+      </w:r>
+    </w:p>
+    <w:p>
+      <w:pPr>
+        <w:pStyle w:val="ListParagraph"/>
+        <w:numPr>
+          <w:ilvl w:val="0"/>
+          <w:numId w:val="1"/>
+        </w:numPr>
+        <w:rPr>
+          <w:highlight w:val="green"/>
+        </w:rPr>
+      </w:pPr>
+      <w:r>
+        <w:rPr>
+          <w:highlight w:val="green"/>
+        </w:rPr>
+        <w:t xml:space="preserve">In </w:t>
+      </w:r>
+      <w:r>
+        <w:rPr>
+          <w:b/>
+          <w:highlight w:val="green"/>
+        </w:rPr>
+        <w:t>Score</w:t>
+      </w:r>
+      <w:r>
+        <w:rPr>
+          <w:b/>
           <w:highlight w:val="green"/>
         </w:rPr>
         <w:t xml:space="preserve"> </w:t>
       </w:r>
       <w:r>
         <w:rPr>
-          <w:noProof/>
-          <w:highlight w:val="green"/>
-        </w:rPr>
-        <w:sym w:font="Wingdings" w:char="F0E0"/>
-      </w:r>
-      <w:r>
-        <w:rPr>
+          <w:highlight w:val="green"/>
+        </w:rPr>
+        <w:t>change</w:t>
+      </w:r>
+      <w:r>
+        <w:rPr>
+          <w:highlight w:val="green"/>
+        </w:rPr>
+        <w:t>d</w:t>
+      </w:r>
+      <w:r>
+        <w:rPr>
+          <w:b/>
           <w:highlight w:val="green"/>
         </w:rPr>
         <w:t xml:space="preserve"> </w:t>
       </w:r>
       <w:r>
         <w:rPr>
-          <w:b/>
-          <w:highlight w:val="green"/>
-        </w:rPr>
-        <w:t>Generate.</w:t>
+          <w:highlight w:val="green"/>
+        </w:rPr>
+        <w:t>public fields to properties.</w:t>
       </w:r>
     </w:p>
     <w:p>
       <w:pPr>
         <w:pStyle w:val="ListParagraph"/>
         <w:numPr>
-          <w:ilvl w:val="1"/>
-          <w:numId w:val="1"/>
-        </w:numPr>
-        <w:rPr>
-          <w:highlight w:val="green"/>
-        </w:rPr>
-      </w:pPr>
-      <w:r>
-        <w:rPr>
-          <w:b/>
-          <w:highlight w:val="green"/>
-        </w:rPr>
-        <w:t>In class Board: PrintMatrix()</w:t>
-      </w:r>
-      <w:r>
-        <w:rPr>
-          <w:noProof/>
-          <w:highlight w:val="green"/>
-        </w:rPr>
-        <w:sym w:font="Wingdings" w:char="F0E0"/>
-      </w:r>
-      <w:r>
-        <w:rPr>
-          <w:noProof/>
-          <w:highlight w:val="green"/>
-        </w:rPr>
-        <w:t xml:space="preserve"> ToString()</w:t>
+          <w:ilvl w:val="0"/>
+          <w:numId w:val="1"/>
+        </w:numPr>
+        <w:rPr>
+          <w:highlight w:val="green"/>
+        </w:rPr>
+      </w:pPr>
+      <w:r>
+        <w:rPr>
+          <w:highlight w:val="green"/>
+        </w:rPr>
+        <w:t>Changed static methods to non-static.</w:t>
       </w:r>
     </w:p>
     <w:p>
       <w:pPr>
         <w:pStyle w:val="ListParagraph"/>
         <w:numPr>
-          <w:ilvl w:val="1"/>
-          <w:numId w:val="1"/>
-        </w:numPr>
-        <w:rPr>
-          <w:highlight w:val="green"/>
-        </w:rPr>
-      </w:pPr>
-      <w:r>
-        <w:rPr>
-          <w:b/>
-          <w:highlight w:val="green"/>
-        </w:rPr>
-        <w:t>In class Board: Doit()</w:t>
-      </w:r>
-      <w:r>
-        <w:rPr>
-          <w:noProof/>
-          <w:highlight w:val="green"/>
-        </w:rPr>
-        <w:sym w:font="Wingdings" w:char="F0E0"/>
-      </w:r>
-      <w:r>
-        <w:rPr>
-          <w:noProof/>
-          <w:highlight w:val="green"/>
+          <w:ilvl w:val="0"/>
+          <w:numId w:val="1"/>
+        </w:numPr>
+        <w:rPr>
+          <w:highlight w:val="green"/>
+        </w:rPr>
+      </w:pPr>
+      <w:r>
+        <w:rPr>
+          <w:highlight w:val="green"/>
+        </w:rPr>
+        <w:t xml:space="preserve">Replaced the logic from the </w:t>
+      </w:r>
+      <w:r>
+        <w:rPr>
+          <w:b/>
+          <w:highlight w:val="green"/>
+        </w:rPr>
+        <w:t xml:space="preserve">byte[,] matrix </w:t>
+      </w:r>
+      <w:r>
+        <w:rPr>
+          <w:highlight w:val="green"/>
+        </w:rPr>
+        <w:t>with the new array with</w:t>
+      </w:r>
+      <w:r>
+        <w:rPr>
+          <w:b/>
+          <w:highlight w:val="green"/>
+        </w:rPr>
+        <w:t xml:space="preserve"> GameObjecs.</w:t>
+      </w:r>
+      <w:r>
+        <w:rPr>
+          <w:b/>
+          <w:highlight w:val="green"/>
+          <w:lang w:val="bg-BG"/>
         </w:rPr>
         <w:t xml:space="preserve"> </w:t>
       </w:r>
@@ -1338,174 +2224,59 @@
           <w:b/>
           <w:highlight w:val="green"/>
         </w:rPr>
-        <w:t>IsEmtpy</w:t>
-      </w:r>
-    </w:p>
-    <w:p>
-      <w:pPr>
+        <w:t>This includes : From all method was remove the matrix array of byte and replace with Board where needed.</w:t>
+      </w:r>
+    </w:p>
+    <w:p>
+      <w:pPr>
+        <w:pStyle w:val="ListParagraph"/>
+        <w:ind w:left="360"/>
+        <w:rPr>
+          <w:highlight w:val="green"/>
+        </w:rPr>
+      </w:pPr>
+    </w:p>
+    <w:p>
+      <w:pPr>
+        <w:pStyle w:val="ListParagraph"/>
         <w:numPr>
           <w:ilvl w:val="0"/>
           <w:numId w:val="1"/>
         </w:numPr>
-      </w:pPr>
-      <w:r>
-        <w:t>Introduced constants:</w:t>
-      </w:r>
-    </w:p>
-    <w:p>
-      <w:pPr>
-        <w:ind w:left="360"/>
-      </w:pPr>
-    </w:p>
-    <w:p>
-      <w:pPr>
-        <w:numPr>
-          <w:ilvl w:val="1"/>
-          <w:numId w:val="1"/>
-        </w:numPr>
-        <w:rPr>
-          <w:noProof/>
-          <w:highlight w:val="green"/>
-        </w:rPr>
-      </w:pPr>
-      <w:r>
-        <w:rPr>
-          <w:b/>
-          <w:highlight w:val="green"/>
-        </w:rPr>
-        <w:t>ScoreBoardSize</w:t>
-      </w:r>
-      <w:r>
-        <w:rPr>
-          <w:b/>
-          <w:highlight w:val="green"/>
-        </w:rPr>
-        <w:t xml:space="preserve"> = </w:t>
-      </w:r>
-      <w:r>
-        <w:rPr>
-          <w:b/>
-          <w:highlight w:val="green"/>
-        </w:rPr>
-        <w:t>5</w:t>
-      </w:r>
-      <w:r>
-        <w:rPr>
-          <w:noProof/>
-          <w:highlight w:val="green"/>
-        </w:rPr>
-        <w:t xml:space="preserve"> </w:t>
-      </w:r>
-    </w:p>
-    <w:p>
-      <w:pPr>
-        <w:numPr>
-          <w:ilvl w:val="1"/>
-          <w:numId w:val="1"/>
-        </w:numPr>
-        <w:rPr>
-          <w:b/>
-          <w:highlight w:val="green"/>
-        </w:rPr>
-      </w:pPr>
-      <w:r>
-        <w:rPr>
-          <w:b/>
-          <w:highlight w:val="green"/>
-        </w:rPr>
-        <w:t xml:space="preserve">GameBoardRows = 5 </w:t>
-      </w:r>
-    </w:p>
-    <w:p>
-      <w:pPr>
-        <w:numPr>
-          <w:ilvl w:val="1"/>
-          <w:numId w:val="1"/>
-        </w:numPr>
-        <w:rPr>
-          <w:b/>
-          <w:highlight w:val="green"/>
-        </w:rPr>
-      </w:pPr>
-      <w:r>
-        <w:rPr>
-          <w:b/>
-          <w:highlight w:val="green"/>
-        </w:rPr>
-        <w:t>GameBoardCols = 10</w:t>
-      </w:r>
-    </w:p>
-    <w:p>
-      <w:pPr>
-        <w:numPr>
-          <w:ilvl w:val="1"/>
-          <w:numId w:val="1"/>
-        </w:numPr>
-        <w:rPr>
-          <w:b/>
-          <w:highlight w:val="green"/>
-        </w:rPr>
-      </w:pPr>
-      <w:r>
-        <w:rPr>
-          <w:b/>
-          <w:highlight w:val="green"/>
-        </w:rPr>
-        <w:t>StartColorRange =</w:t>
-      </w:r>
-      <w:r>
-        <w:rPr>
-          <w:b/>
-          <w:highlight w:val="green"/>
-        </w:rPr>
-        <w:t>1</w:t>
-      </w:r>
-    </w:p>
-    <w:p>
-      <w:pPr>
-        <w:numPr>
-          <w:ilvl w:val="1"/>
-          <w:numId w:val="1"/>
-        </w:numPr>
-        <w:rPr>
-          <w:b/>
-          <w:highlight w:val="green"/>
-        </w:rPr>
-      </w:pPr>
-      <w:r>
-        <w:rPr>
-          <w:b/>
-          <w:highlight w:val="green"/>
-        </w:rPr>
-        <w:t>EndColorRange =</w:t>
-      </w:r>
-      <w:r>
-        <w:rPr>
-          <w:b/>
-          <w:highlight w:val="green"/>
-        </w:rPr>
-        <w:t>5</w:t>
-      </w:r>
-    </w:p>
-    <w:p>
-      <w:pPr>
-        <w:numPr>
-          <w:ilvl w:val="1"/>
-          <w:numId w:val="1"/>
-        </w:numPr>
-        <w:rPr>
-          <w:noProof/>
-        </w:rPr>
-      </w:pPr>
-      <w:r>
-        <w:rPr>
-          <w:noProof/>
-        </w:rPr>
-        <w:t>…</w:t>
-      </w:r>
-    </w:p>
-    <w:p>
-      <w:pPr>
+        <w:rPr>
+          <w:highlight w:val="green"/>
+        </w:rPr>
+      </w:pPr>
+      <w:r>
+        <w:rPr>
+          <w:highlight w:val="green"/>
+        </w:rPr>
+        <w:t>Changed the method PrintMatrix() to ToString() and replace</w:t>
+      </w:r>
+      <w:r>
+        <w:rPr>
+          <w:highlight w:val="green"/>
+        </w:rPr>
+        <w:t>d</w:t>
+      </w:r>
+      <w:r>
+        <w:rPr>
+          <w:highlight w:val="green"/>
+        </w:rPr>
+        <w:t xml:space="preserve"> all the Console.WriteLine with StringBuilder and methods from that class.</w:t>
+      </w:r>
+    </w:p>
+    <w:p>
+      <w:pPr>
+        <w:pStyle w:val="ListParagraph"/>
+        <w:rPr>
+          <w:highlight w:val="green"/>
+        </w:rPr>
+      </w:pPr>
+    </w:p>
+    <w:p>
+      <w:pPr>
+        <w:pStyle w:val="ListParagraph"/>
         <w:numPr>
           <w:ilvl w:val="0"/>
           <w:numId w:val="1"/>
@@ -1518,25 +2289,58 @@
         <w:rPr>
           <w:highlight w:val="green"/>
         </w:rPr>
-        <w:t xml:space="preserve">Introduced class </w:t>
-      </w:r>
-      <w:r>
-        <w:rPr>
-          <w:b/>
-          <w:noProof/>
-          <w:highlight w:val="green"/>
-        </w:rPr>
-        <w:t>ScoreBoard</w:t>
-      </w:r>
-      <w:r>
-        <w:rPr>
-          <w:highlight w:val="green"/>
-        </w:rPr>
-        <w:t xml:space="preserve"> and moved all related functionality in it.</w:t>
-      </w:r>
-    </w:p>
-    <w:p>
-      <w:pPr>
+        <w:t>Separated</w:t>
+      </w:r>
+      <w:r>
+        <w:rPr>
+          <w:highlight w:val="green"/>
+        </w:rPr>
+        <w:t xml:space="preserve"> the method Doit to two methods- </w:t>
+      </w:r>
+      <w:r>
+        <w:rPr>
+          <w:b/>
+          <w:highlight w:val="green"/>
+        </w:rPr>
+        <w:t>IsEmpty</w:t>
+      </w:r>
+      <w:r>
+        <w:rPr>
+          <w:highlight w:val="green"/>
+        </w:rPr>
+        <w:t xml:space="preserve">() and </w:t>
+      </w:r>
+      <w:r>
+        <w:rPr>
+          <w:b/>
+          <w:highlight w:val="green"/>
+        </w:rPr>
+        <w:t>MoveObjectsDown</w:t>
+      </w:r>
+      <w:r>
+        <w:rPr>
+          <w:highlight w:val="green"/>
+        </w:rPr>
+        <w:t>()</w:t>
+      </w:r>
+      <w:r>
+        <w:rPr>
+          <w:highlight w:val="green"/>
+        </w:rPr>
+        <w:t>.</w:t>
+      </w:r>
+    </w:p>
+    <w:p>
+      <w:pPr>
+        <w:pStyle w:val="ListParagraph"/>
+        <w:rPr>
+          <w:highlight w:val="green"/>
+        </w:rPr>
+      </w:pPr>
+    </w:p>
+    <w:p>
+      <w:pPr>
+        <w:pStyle w:val="ListParagraph"/>
         <w:numPr>
           <w:ilvl w:val="0"/>
           <w:numId w:val="1"/>
@@ -1549,480 +2353,6 @@
         <w:rPr>
           <w:highlight w:val="green"/>
         </w:rPr>
-        <w:t xml:space="preserve">Introduced class </w:t>
-      </w:r>
-      <w:r>
-        <w:rPr>
-          <w:b/>
-          <w:highlight w:val="green"/>
-        </w:rPr>
-        <w:t>Coords</w:t>
-      </w:r>
-      <w:r>
-        <w:rPr>
-          <w:highlight w:val="green"/>
-        </w:rPr>
-        <w:t xml:space="preserve"> and created </w:t>
-      </w:r>
-      <w:r>
-        <w:t>p</w:t>
-      </w:r>
-      <w:r>
-        <w:t>roperties</w:t>
-      </w:r>
-      <w:r>
-        <w:t xml:space="preserve"> Row and Col.</w:t>
-      </w:r>
-    </w:p>
-    <w:p>
-      <w:pPr>
-        <w:numPr>
-          <w:ilvl w:val="0"/>
-          <w:numId w:val="1"/>
-        </w:numPr>
-        <w:rPr>
-          <w:highlight w:val="green"/>
-        </w:rPr>
-      </w:pPr>
-      <w:r>
-        <w:t>Extracted and m</w:t>
-      </w:r>
-      <w:r>
-        <w:rPr>
-          <w:highlight w:val="green"/>
-        </w:rPr>
-        <w:t xml:space="preserve">oved method </w:t>
-      </w:r>
-      <w:r>
-        <w:rPr>
-          <w:b/>
-          <w:noProof/>
-          <w:highlight w:val="green"/>
-        </w:rPr>
-        <w:t>GenerateRandomNumber(int start, int end)</w:t>
-      </w:r>
-      <w:r>
-        <w:rPr>
-          <w:highlight w:val="green"/>
-        </w:rPr>
-        <w:t xml:space="preserve"> </w:t>
-      </w:r>
-      <w:r>
-        <w:rPr>
-          <w:highlight w:val="green"/>
-        </w:rPr>
-        <w:t>from</w:t>
-      </w:r>
-      <w:r>
-        <w:t xml:space="preserve"> </w:t>
-      </w:r>
-      <w:r>
-        <w:rPr>
-          <w:b/>
-        </w:rPr>
-        <w:t>Board</w:t>
-      </w:r>
-      <w:r>
-        <w:t xml:space="preserve"> class</w:t>
-      </w:r>
-      <w:r>
-        <w:rPr>
-          <w:highlight w:val="green"/>
-        </w:rPr>
-        <w:t xml:space="preserve"> </w:t>
-      </w:r>
-      <w:r>
-        <w:rPr>
-          <w:highlight w:val="green"/>
-        </w:rPr>
-        <w:t xml:space="preserve">to separate public static class </w:t>
-      </w:r>
-      <w:r>
-        <w:rPr>
-          <w:b/>
-          <w:noProof/>
-          <w:highlight w:val="green"/>
-        </w:rPr>
-        <w:t>RandomUtils</w:t>
-      </w:r>
-      <w:r>
-        <w:rPr>
-          <w:highlight w:val="green"/>
-        </w:rPr>
-        <w:t>.</w:t>
-      </w:r>
-    </w:p>
-    <w:p>
-      <w:pPr>
-        <w:numPr>
-          <w:ilvl w:val="0"/>
-          <w:numId w:val="1"/>
-        </w:numPr>
-        <w:rPr>
-          <w:highlight w:val="green"/>
-        </w:rPr>
-      </w:pPr>
-      <w:r>
-        <w:rPr>
-          <w:highlight w:val="green"/>
-        </w:rPr>
-        <w:t>Moved field</w:t>
-      </w:r>
-      <w:r>
-        <w:rPr>
-          <w:highlight w:val="green"/>
-        </w:rPr>
-        <w:t xml:space="preserve"> </w:t>
-      </w:r>
-      <w:r>
-        <w:rPr>
-          <w:b/>
-          <w:highlight w:val="green"/>
-        </w:rPr>
-        <w:t>byte[,] temp</w:t>
-      </w:r>
-      <w:r>
-        <w:rPr>
-          <w:highlight w:val="green"/>
-        </w:rPr>
-        <w:t xml:space="preserve"> from method </w:t>
-      </w:r>
-      <w:r>
-        <w:rPr>
-          <w:b/>
-          <w:highlight w:val="green"/>
-        </w:rPr>
-        <w:t>Generate()</w:t>
-      </w:r>
-      <w:r>
-        <w:rPr>
-          <w:b/>
-          <w:highlight w:val="green"/>
-        </w:rPr>
-        <w:t xml:space="preserve"> </w:t>
-      </w:r>
-      <w:r>
-        <w:rPr>
-          <w:highlight w:val="green"/>
-        </w:rPr>
-        <w:t xml:space="preserve">to private field and </w:t>
-      </w:r>
-      <w:r>
-        <w:rPr>
-          <w:highlight w:val="green"/>
-        </w:rPr>
-        <w:t>change</w:t>
-      </w:r>
-      <w:r>
-        <w:rPr>
-          <w:highlight w:val="green"/>
-        </w:rPr>
-        <w:t xml:space="preserve"> it to  </w:t>
-      </w:r>
-      <w:r>
-        <w:rPr>
-          <w:b/>
-          <w:highlight w:val="green"/>
-        </w:rPr>
-        <w:t xml:space="preserve">GameObject [,] Field </w:t>
-      </w:r>
-      <w:r>
-        <w:rPr>
-          <w:highlight w:val="green"/>
-        </w:rPr>
-        <w:t>property</w:t>
-      </w:r>
-      <w:r>
-        <w:rPr>
-          <w:b/>
-          <w:highlight w:val="green"/>
-        </w:rPr>
-        <w:t>.</w:t>
-      </w:r>
-    </w:p>
-    <w:p>
-      <w:pPr>
-        <w:numPr>
-          <w:ilvl w:val="0"/>
-          <w:numId w:val="1"/>
-        </w:numPr>
-        <w:rPr>
-          <w:highlight w:val="green"/>
-        </w:rPr>
-      </w:pPr>
-      <w:r>
-        <w:rPr>
-          <w:highlight w:val="green"/>
-        </w:rPr>
-        <w:t xml:space="preserve">Introduced class </w:t>
-      </w:r>
-      <w:r>
-        <w:rPr>
-          <w:b/>
-          <w:noProof/>
-          <w:highlight w:val="green"/>
-        </w:rPr>
-        <w:t xml:space="preserve">GameObject </w:t>
-      </w:r>
-      <w:r>
-        <w:rPr>
-          <w:noProof/>
-          <w:highlight w:val="green"/>
-        </w:rPr>
-        <w:t>with Coordinates and numeric value.</w:t>
-      </w:r>
-    </w:p>
-    <w:p>
-      <w:pPr>
-        <w:rPr>
-          <w:highlight w:val="green"/>
-        </w:rPr>
-      </w:pPr>
-    </w:p>
-    <w:p>
-      <w:pPr>
-        <w:numPr>
-          <w:ilvl w:val="0"/>
-          <w:numId w:val="1"/>
-        </w:numPr>
-        <w:rPr>
-          <w:highlight w:val="green"/>
-        </w:rPr>
-      </w:pPr>
-      <w:r>
-        <w:rPr>
-          <w:highlight w:val="green"/>
-        </w:rPr>
-        <w:t xml:space="preserve">Create </w:t>
-      </w:r>
-      <w:r>
-        <w:rPr>
-          <w:b/>
-          <w:highlight w:val="green"/>
-        </w:rPr>
-        <w:t>Board</w:t>
-      </w:r>
-      <w:r>
-        <w:rPr>
-          <w:highlight w:val="green"/>
-        </w:rPr>
-        <w:t xml:space="preserve"> constructor : </w:t>
-      </w:r>
-      <w:r>
-        <w:rPr>
-          <w:b/>
-          <w:highlight w:val="green"/>
-        </w:rPr>
-        <w:t xml:space="preserve">Board(int </w:t>
-      </w:r>
-      <w:r>
-        <w:rPr>
-          <w:highlight w:val="green"/>
-        </w:rPr>
-        <w:t>gameBoardRows</w:t>
-      </w:r>
-      <w:r>
-        <w:rPr>
-          <w:b/>
-          <w:highlight w:val="green"/>
-        </w:rPr>
-        <w:t xml:space="preserve">, int </w:t>
-      </w:r>
-      <w:r>
-        <w:rPr>
-          <w:highlight w:val="green"/>
-        </w:rPr>
-        <w:t>gameBoardCol</w:t>
-      </w:r>
-      <w:r>
-        <w:rPr>
-          <w:highlight w:val="green"/>
-        </w:rPr>
-        <w:t>s</w:t>
-      </w:r>
-      <w:r>
-        <w:rPr>
-          <w:highlight w:val="green"/>
-        </w:rPr>
-        <w:t xml:space="preserve">, </w:t>
-      </w:r>
-      <w:r>
-        <w:rPr>
-          <w:b/>
-          <w:highlight w:val="green"/>
-        </w:rPr>
-        <w:t>int</w:t>
-      </w:r>
-      <w:r>
-        <w:rPr>
-          <w:highlight w:val="green"/>
-        </w:rPr>
-        <w:t xml:space="preserve"> startRange, </w:t>
-      </w:r>
-      <w:r>
-        <w:rPr>
-          <w:b/>
-          <w:highlight w:val="green"/>
-        </w:rPr>
-        <w:t>int</w:t>
-      </w:r>
-      <w:r>
-        <w:rPr>
-          <w:highlight w:val="green"/>
-        </w:rPr>
-        <w:t xml:space="preserve"> endRange</w:t>
-      </w:r>
-      <w:r>
-        <w:rPr>
-          <w:b/>
-          <w:highlight w:val="green"/>
-        </w:rPr>
-        <w:t>)</w:t>
-      </w:r>
-      <w:r>
-        <w:rPr>
-          <w:b/>
-          <w:highlight w:val="green"/>
-          <w:lang w:val="bg-BG"/>
-        </w:rPr>
-        <w:t xml:space="preserve">, </w:t>
-      </w:r>
-      <w:r>
-        <w:rPr>
-          <w:highlight w:val="green"/>
-        </w:rPr>
-        <w:t xml:space="preserve">where we use properties for the two parameters, create the </w:t>
-      </w:r>
-      <w:r>
-        <w:rPr>
-          <w:b/>
-          <w:highlight w:val="green"/>
-        </w:rPr>
-        <w:t>field</w:t>
-      </w:r>
-      <w:r>
-        <w:rPr>
-          <w:b/>
-          <w:highlight w:val="green"/>
-        </w:rPr>
-        <w:t xml:space="preserve"> </w:t>
-      </w:r>
-      <w:r>
-        <w:rPr>
-          <w:highlight w:val="green"/>
-        </w:rPr>
-        <w:t>with the given dimensions</w:t>
-      </w:r>
-      <w:r>
-        <w:t xml:space="preserve"> </w:t>
-      </w:r>
-      <w:r>
-        <w:rPr>
-          <w:highlight w:val="green"/>
-        </w:rPr>
-        <w:t>and generate new random board.</w:t>
-      </w:r>
-    </w:p>
-    <w:p>
-      <w:pPr>
-        <w:pStyle w:val="ListParagraph"/>
-        <w:numPr>
-          <w:ilvl w:val="0"/>
-          <w:numId w:val="1"/>
-        </w:numPr>
-        <w:rPr>
-          <w:highlight w:val="green"/>
-        </w:rPr>
-      </w:pPr>
-      <w:r>
-        <w:t xml:space="preserve"> </w:t>
-      </w:r>
-      <w:r>
-        <w:rPr>
-          <w:highlight w:val="green"/>
-        </w:rPr>
-        <w:t>Refactored the struct Score by placing “this” where needed</w:t>
-      </w:r>
-      <w:r>
-        <w:rPr>
-          <w:highlight w:val="green"/>
-        </w:rPr>
-        <w:t xml:space="preserve"> and renamed some variables using good programming practices.</w:t>
-      </w:r>
-    </w:p>
-    <w:p>
-      <w:pPr>
-        <w:pStyle w:val="ListParagraph"/>
-        <w:numPr>
-          <w:ilvl w:val="0"/>
-          <w:numId w:val="1"/>
-        </w:numPr>
-        <w:rPr>
-          <w:highlight w:val="green"/>
-        </w:rPr>
-      </w:pPr>
-      <w:r>
-        <w:rPr>
-          <w:highlight w:val="green"/>
-        </w:rPr>
-        <w:lastRenderedPageBreak/>
-        <w:t xml:space="preserve">Added operators </w:t>
-      </w:r>
-      <w:r>
-        <w:rPr>
-          <w:b/>
-          <w:highlight w:val="green"/>
-        </w:rPr>
-        <w:t>==</w:t>
-      </w:r>
-      <w:r>
-        <w:rPr>
-          <w:highlight w:val="green"/>
-        </w:rPr>
-        <w:t xml:space="preserve">, </w:t>
-      </w:r>
-      <w:r>
-        <w:rPr>
-          <w:b/>
-          <w:highlight w:val="green"/>
-        </w:rPr>
-        <w:t>!=</w:t>
-      </w:r>
-      <w:r>
-        <w:rPr>
-          <w:highlight w:val="green"/>
-        </w:rPr>
-        <w:t xml:space="preserve">  to </w:t>
-      </w:r>
-      <w:r>
-        <w:rPr>
-          <w:b/>
-          <w:highlight w:val="green"/>
-        </w:rPr>
-        <w:t>Coords</w:t>
-      </w:r>
-      <w:r>
-        <w:rPr>
-          <w:highlight w:val="green"/>
-        </w:rPr>
-        <w:t xml:space="preserve"> class, and all the methods needed for that.</w:t>
-      </w:r>
-    </w:p>
-    <w:p>
-      <w:pPr>
-        <w:pStyle w:val="ListParagraph"/>
-        <w:numPr>
-          <w:ilvl w:val="0"/>
-          <w:numId w:val="1"/>
-        </w:numPr>
-        <w:rPr>
-          <w:highlight w:val="green"/>
-        </w:rPr>
-      </w:pPr>
-      <w:r>
-        <w:rPr>
-          <w:highlight w:val="green"/>
-        </w:rPr>
         <w:t xml:space="preserve">In </w:t>
       </w:r>
       <w:r>
@@ -2030,441 +2360,332 @@
           <w:b/>
           <w:highlight w:val="green"/>
         </w:rPr>
-        <w:t>Score</w:t>
-      </w:r>
-      <w:r>
-        <w:rPr>
-          <w:b/>
-          <w:highlight w:val="green"/>
-        </w:rPr>
-        <w:t xml:space="preserve"> </w:t>
-      </w:r>
-      <w:r>
-        <w:rPr>
-          <w:highlight w:val="green"/>
-        </w:rPr>
-        <w:t>change</w:t>
-      </w:r>
-      <w:r>
-        <w:rPr>
-          <w:highlight w:val="green"/>
-        </w:rPr>
-        <w:t>d</w:t>
-      </w:r>
-      <w:r>
-        <w:rPr>
-          <w:b/>
-          <w:highlight w:val="green"/>
-        </w:rPr>
-        <w:t xml:space="preserve"> </w:t>
-      </w:r>
-      <w:r>
-        <w:rPr>
-          <w:highlight w:val="green"/>
-        </w:rPr>
-        <w:t>public fields to properties.</w:t>
-      </w:r>
-    </w:p>
-    <w:p>
-      <w:pPr>
-        <w:pStyle w:val="ListParagraph"/>
-        <w:numPr>
-          <w:ilvl w:val="0"/>
-          <w:numId w:val="1"/>
-        </w:numPr>
-        <w:rPr>
-          <w:highlight w:val="green"/>
-        </w:rPr>
-      </w:pPr>
-      <w:r>
-        <w:rPr>
-          <w:highlight w:val="green"/>
-        </w:rPr>
-        <w:t>Changed static methods to non-static.</w:t>
-      </w:r>
-    </w:p>
-    <w:p>
-      <w:pPr>
-        <w:pStyle w:val="ListParagraph"/>
-        <w:numPr>
-          <w:ilvl w:val="0"/>
-          <w:numId w:val="1"/>
-        </w:numPr>
-        <w:rPr>
-          <w:highlight w:val="green"/>
-        </w:rPr>
-      </w:pPr>
-      <w:r>
-        <w:rPr>
-          <w:highlight w:val="green"/>
-        </w:rPr>
-        <w:t xml:space="preserve">Replaced the logic from the </w:t>
-      </w:r>
-      <w:r>
-        <w:rPr>
-          <w:b/>
-          <w:highlight w:val="green"/>
-        </w:rPr>
-        <w:t xml:space="preserve">byte[,] matrix </w:t>
-      </w:r>
-      <w:r>
-        <w:rPr>
-          <w:highlight w:val="green"/>
-        </w:rPr>
-        <w:t>with the new array with</w:t>
-      </w:r>
-      <w:r>
-        <w:rPr>
-          <w:b/>
-          <w:highlight w:val="green"/>
-        </w:rPr>
-        <w:t xml:space="preserve"> GameObjecs.</w:t>
-      </w:r>
-      <w:r>
-        <w:rPr>
-          <w:b/>
-          <w:highlight w:val="green"/>
-          <w:lang w:val="bg-BG"/>
-        </w:rPr>
-        <w:t xml:space="preserve"> </w:t>
-      </w:r>
-      <w:r>
-        <w:rPr>
-          <w:b/>
-          <w:highlight w:val="green"/>
-        </w:rPr>
-        <w:t>This includes : From all method was remove the matrix array of byte and replace with Board where needed.</w:t>
-      </w:r>
-    </w:p>
-    <w:p>
-      <w:pPr>
-        <w:pStyle w:val="ListParagraph"/>
-        <w:numPr>
-          <w:ilvl w:val="0"/>
-          <w:numId w:val="1"/>
-        </w:numPr>
-        <w:rPr>
-          <w:highlight w:val="green"/>
-        </w:rPr>
-      </w:pPr>
-      <w:r>
-        <w:rPr>
-          <w:highlight w:val="green"/>
-        </w:rPr>
-        <w:t>Changed the method PrintMatrix() to ToString() and replace</w:t>
-      </w:r>
-      <w:r>
-        <w:rPr>
-          <w:highlight w:val="green"/>
-        </w:rPr>
-        <w:t>d</w:t>
-      </w:r>
-      <w:r>
-        <w:rPr>
-          <w:highlight w:val="green"/>
-        </w:rPr>
-        <w:t xml:space="preserve"> all the Console.WriteLine with StringBuilder and methods from that class.</w:t>
-      </w:r>
-    </w:p>
-    <w:p>
-      <w:pPr>
-        <w:pStyle w:val="ListParagraph"/>
-        <w:numPr>
-          <w:ilvl w:val="0"/>
-          <w:numId w:val="1"/>
-        </w:numPr>
-        <w:rPr>
-          <w:highlight w:val="green"/>
-        </w:rPr>
-      </w:pPr>
-      <w:r>
-        <w:rPr>
-          <w:highlight w:val="green"/>
-        </w:rPr>
-        <w:t xml:space="preserve">Created class </w:t>
-      </w:r>
-      <w:r>
-        <w:rPr>
-          <w:b/>
-          <w:highlight w:val="green"/>
-        </w:rPr>
-        <w:t>GameEngine</w:t>
-      </w:r>
-      <w:r>
-        <w:rPr>
-          <w:b/>
-          <w:highlight w:val="green"/>
-        </w:rPr>
-        <w:t xml:space="preserve">, </w:t>
-      </w:r>
-      <w:r>
-        <w:rPr>
-          <w:highlight w:val="green"/>
-        </w:rPr>
-        <w:t xml:space="preserve">the place where the game can be started with method </w:t>
-      </w:r>
-      <w:r>
-        <w:rPr>
-          <w:b/>
-          <w:highlight w:val="green"/>
-        </w:rPr>
-        <w:t>StartGame</w:t>
-      </w:r>
-      <w:r>
-        <w:rPr>
-          <w:highlight w:val="green"/>
-        </w:rPr>
-        <w:t xml:space="preserve">(), which returns new </w:t>
-      </w:r>
-      <w:r>
-        <w:rPr>
-          <w:b/>
-          <w:highlight w:val="green"/>
-        </w:rPr>
-        <w:t>GameEngine</w:t>
-      </w:r>
-      <w:r>
-        <w:rPr>
-          <w:highlight w:val="green"/>
-        </w:rPr>
-        <w:t xml:space="preserve">. Its constructor starts a new game with the method </w:t>
-      </w:r>
-      <w:r>
-        <w:rPr>
-          <w:b/>
-          <w:highlight w:val="green"/>
-        </w:rPr>
-        <w:t>StartNewGame</w:t>
-      </w:r>
-      <w:r>
-        <w:rPr>
-          <w:highlight w:val="green"/>
-        </w:rPr>
-        <w:t>().</w:t>
-      </w:r>
-    </w:p>
-    <w:p>
-      <w:pPr>
-        <w:pStyle w:val="ListParagraph"/>
-        <w:numPr>
-          <w:ilvl w:val="0"/>
-          <w:numId w:val="1"/>
-        </w:numPr>
-        <w:rPr>
-          <w:highlight w:val="green"/>
-        </w:rPr>
-      </w:pPr>
-      <w:r>
-        <w:rPr>
-          <w:highlight w:val="green"/>
-        </w:rPr>
-        <w:t xml:space="preserve">Added method </w:t>
-      </w:r>
-      <w:r>
-        <w:rPr>
-          <w:b/>
-          <w:highlight w:val="green"/>
-        </w:rPr>
-        <w:t>PlayGame</w:t>
-      </w:r>
-      <w:r>
-        <w:rPr>
-          <w:highlight w:val="green"/>
-        </w:rPr>
-        <w:t>() called by the StartNewGame method which begins the game.</w:t>
-      </w:r>
-    </w:p>
-    <w:p>
-      <w:pPr>
-        <w:pStyle w:val="ListParagraph"/>
-        <w:numPr>
-          <w:ilvl w:val="0"/>
-          <w:numId w:val="1"/>
-        </w:numPr>
-        <w:rPr>
-          <w:highlight w:val="green"/>
-        </w:rPr>
-      </w:pPr>
-      <w:r>
-        <w:rPr>
-          <w:highlight w:val="green"/>
-        </w:rPr>
-        <w:t>Introduced new Interface IRenderable</w:t>
-      </w:r>
-      <w:r>
-        <w:rPr>
-          <w:highlight w:val="green"/>
-        </w:rPr>
-        <w:t xml:space="preserve"> with methods </w:t>
-      </w:r>
-      <w:r>
-        <w:rPr>
-          <w:b/>
-          <w:highlight w:val="green"/>
-        </w:rPr>
-        <w:t xml:space="preserve">Display(string textToDisplay) </w:t>
-      </w:r>
-      <w:r>
-        <w:rPr>
-          <w:highlight w:val="green"/>
-        </w:rPr>
-        <w:t xml:space="preserve">and </w:t>
-      </w:r>
-      <w:r>
-        <w:rPr>
-          <w:b/>
-          <w:highlight w:val="green"/>
-        </w:rPr>
-        <w:t>Read().</w:t>
-      </w:r>
-    </w:p>
-    <w:p>
-      <w:pPr>
-        <w:pStyle w:val="ListParagraph"/>
-        <w:numPr>
-          <w:ilvl w:val="0"/>
-          <w:numId w:val="1"/>
-        </w:numPr>
-        <w:rPr>
-          <w:highlight w:val="green"/>
-        </w:rPr>
-      </w:pPr>
-      <w:r>
-        <w:rPr>
-          <w:b/>
-          <w:highlight w:val="green"/>
-        </w:rPr>
-        <w:t>Created new class ConsoleRenderer to implement the interface IRenderable and to display on the windows console.</w:t>
-      </w:r>
-    </w:p>
-    <w:p>
-      <w:pPr>
-        <w:pStyle w:val="ListParagraph"/>
-        <w:numPr>
-          <w:ilvl w:val="0"/>
-          <w:numId w:val="1"/>
-        </w:numPr>
-        <w:rPr>
-          <w:highlight w:val="green"/>
-        </w:rPr>
-      </w:pPr>
-      <w:r>
-        <w:rPr>
-          <w:highlight w:val="green"/>
-        </w:rPr>
-        <w:t xml:space="preserve">Replaced all the </w:t>
-      </w:r>
-      <w:r>
-        <w:rPr>
-          <w:highlight w:val="green"/>
-        </w:rPr>
-        <w:t xml:space="preserve">logic from the methods </w:t>
-      </w:r>
-      <w:r>
-        <w:rPr>
-          <w:b/>
-          <w:highlight w:val="green"/>
-        </w:rPr>
-        <w:t>Check</w:t>
-      </w:r>
-      <w:r>
-        <w:rPr>
-          <w:highlight w:val="green"/>
-        </w:rPr>
-        <w:t xml:space="preserve"> –</w:t>
-      </w:r>
-      <w:r>
-        <w:rPr>
-          <w:b/>
-          <w:highlight w:val="green"/>
-        </w:rPr>
-        <w:t>Up</w:t>
-      </w:r>
-      <w:r>
-        <w:rPr>
-          <w:highlight w:val="green"/>
-        </w:rPr>
-        <w:t xml:space="preserve"> –</w:t>
-      </w:r>
-      <w:r>
-        <w:rPr>
-          <w:b/>
-          <w:highlight w:val="green"/>
-        </w:rPr>
-        <w:t>Down</w:t>
-      </w:r>
-      <w:r>
-        <w:rPr>
-          <w:highlight w:val="green"/>
-        </w:rPr>
-        <w:t xml:space="preserve"> –</w:t>
-      </w:r>
-      <w:r>
-        <w:rPr>
-          <w:b/>
-          <w:highlight w:val="green"/>
-        </w:rPr>
-        <w:t>Left</w:t>
-      </w:r>
-      <w:r>
-        <w:rPr>
-          <w:highlight w:val="green"/>
-        </w:rPr>
-        <w:t xml:space="preserve"> –Right with one recursive depth search algorithm implementation method called – </w:t>
-      </w:r>
-      <w:r>
-        <w:rPr>
-          <w:b/>
-          <w:highlight w:val="green"/>
-        </w:rPr>
-        <w:t>PopEqualNeighborObjects.</w:t>
-      </w:r>
-    </w:p>
-    <w:p>
-      <w:pPr>
-        <w:pStyle w:val="ListParagraph"/>
-        <w:numPr>
-          <w:ilvl w:val="0"/>
-          <w:numId w:val="1"/>
-        </w:numPr>
-        <w:rPr>
-          <w:highlight w:val="green"/>
-        </w:rPr>
-      </w:pPr>
-      <w:r>
-        <w:rPr>
-          <w:highlight w:val="green"/>
-        </w:rPr>
-        <w:t xml:space="preserve">Separated method </w:t>
-      </w:r>
-      <w:r>
-        <w:rPr>
-          <w:b/>
-          <w:highlight w:val="green"/>
-        </w:rPr>
-        <w:t>Change</w:t>
-      </w:r>
-      <w:r>
-        <w:rPr>
-          <w:highlight w:val="green"/>
-        </w:rPr>
-        <w:t>(</w:t>
-      </w:r>
-      <w:r>
-        <w:rPr>
-          <w:b/>
-          <w:highlight w:val="green"/>
-        </w:rPr>
-        <w:t>userRow, userColumn) to two methods – CanPopObjects – which returns bool, and PopObjects which is void.</w:t>
-      </w:r>
-      <w:r>
-        <w:rPr>
-          <w:highlight w:val="green"/>
-        </w:rPr>
-        <w:t xml:space="preserve"> </w:t>
+        <w:t>MoveObjectsDown</w:t>
+      </w:r>
+      <w:r>
+        <w:rPr>
+          <w:highlight w:val="green"/>
+        </w:rPr>
+        <w:t>() f</w:t>
       </w:r>
       <w:bookmarkStart w:id="0" w:name="_GoBack"/>
       <w:bookmarkEnd w:id="0"/>
+      <w:r>
+        <w:rPr>
+          <w:highlight w:val="green"/>
+        </w:rPr>
+        <w:t>ixed the logic where the workflow of the method was using try catch block to work, and replaced it which better named variables and new for loop.</w:t>
+      </w:r>
+    </w:p>
+    <w:p>
+      <w:pPr>
+        <w:pStyle w:val="ListParagraph"/>
+        <w:numPr>
+          <w:ilvl w:val="0"/>
+          <w:numId w:val="1"/>
+        </w:numPr>
+        <w:rPr>
+          <w:highlight w:val="green"/>
+        </w:rPr>
+      </w:pPr>
+    </w:p>
+    <w:p>
+      <w:pPr>
+        <w:pStyle w:val="ListParagraph"/>
+        <w:numPr>
+          <w:ilvl w:val="0"/>
+          <w:numId w:val="1"/>
+        </w:numPr>
+        <w:rPr>
+          <w:highlight w:val="green"/>
+        </w:rPr>
+      </w:pPr>
+      <w:r>
+        <w:rPr>
+          <w:highlight w:val="green"/>
+        </w:rPr>
+        <w:t xml:space="preserve">Created class </w:t>
+      </w:r>
+      <w:r>
+        <w:rPr>
+          <w:b/>
+          <w:highlight w:val="green"/>
+        </w:rPr>
+        <w:t>GameEngine</w:t>
+      </w:r>
+      <w:r>
+        <w:rPr>
+          <w:b/>
+          <w:highlight w:val="green"/>
+        </w:rPr>
+        <w:t xml:space="preserve">, </w:t>
+      </w:r>
+      <w:r>
+        <w:rPr>
+          <w:highlight w:val="green"/>
+        </w:rPr>
+        <w:t xml:space="preserve">the place where the game can be started with method </w:t>
+      </w:r>
+      <w:r>
+        <w:rPr>
+          <w:b/>
+          <w:highlight w:val="green"/>
+        </w:rPr>
+        <w:t>StartGame</w:t>
+      </w:r>
+      <w:r>
+        <w:rPr>
+          <w:highlight w:val="green"/>
+        </w:rPr>
+        <w:t xml:space="preserve">(), which returns new </w:t>
+      </w:r>
+      <w:r>
+        <w:rPr>
+          <w:b/>
+          <w:highlight w:val="green"/>
+        </w:rPr>
+        <w:t>GameEngine</w:t>
+      </w:r>
+      <w:r>
+        <w:rPr>
+          <w:highlight w:val="green"/>
+        </w:rPr>
+        <w:t xml:space="preserve">. Its constructor starts a new game with the method </w:t>
+      </w:r>
+      <w:r>
+        <w:rPr>
+          <w:b/>
+          <w:highlight w:val="green"/>
+        </w:rPr>
+        <w:t>StartNewGame</w:t>
+      </w:r>
+      <w:r>
+        <w:rPr>
+          <w:highlight w:val="green"/>
+        </w:rPr>
+        <w:t>().</w:t>
+      </w:r>
+    </w:p>
+    <w:p>
+      <w:pPr>
+        <w:pStyle w:val="ListParagraph"/>
+        <w:numPr>
+          <w:ilvl w:val="0"/>
+          <w:numId w:val="1"/>
+        </w:numPr>
+        <w:rPr>
+          <w:highlight w:val="green"/>
+        </w:rPr>
+      </w:pPr>
+      <w:r>
+        <w:rPr>
+          <w:highlight w:val="green"/>
+        </w:rPr>
+        <w:t xml:space="preserve">Added method </w:t>
+      </w:r>
+      <w:r>
+        <w:rPr>
+          <w:b/>
+          <w:highlight w:val="green"/>
+        </w:rPr>
+        <w:t>PlayGame</w:t>
+      </w:r>
+      <w:r>
+        <w:rPr>
+          <w:highlight w:val="green"/>
+        </w:rPr>
+        <w:t>() called by the StartNewGame method which begins the game.</w:t>
+      </w:r>
+    </w:p>
+    <w:p>
+      <w:pPr>
+        <w:pStyle w:val="ListParagraph"/>
+        <w:numPr>
+          <w:ilvl w:val="0"/>
+          <w:numId w:val="1"/>
+        </w:numPr>
+        <w:rPr>
+          <w:highlight w:val="green"/>
+        </w:rPr>
+      </w:pPr>
+      <w:r>
+        <w:rPr>
+          <w:highlight w:val="green"/>
+        </w:rPr>
+        <w:t>Introduced new Interface IRenderable</w:t>
+      </w:r>
+      <w:r>
+        <w:rPr>
+          <w:highlight w:val="green"/>
+        </w:rPr>
+        <w:t xml:space="preserve"> with methods </w:t>
+      </w:r>
+      <w:r>
+        <w:rPr>
+          <w:b/>
+          <w:highlight w:val="green"/>
+        </w:rPr>
+        <w:t xml:space="preserve">Display(string textToDisplay) </w:t>
+      </w:r>
+      <w:r>
+        <w:rPr>
+          <w:highlight w:val="green"/>
+        </w:rPr>
+        <w:t xml:space="preserve">and </w:t>
+      </w:r>
+      <w:r>
+        <w:rPr>
+          <w:b/>
+          <w:highlight w:val="green"/>
+        </w:rPr>
+        <w:t>Read().</w:t>
+      </w:r>
+    </w:p>
+    <w:p>
+      <w:pPr>
+        <w:pStyle w:val="ListParagraph"/>
+        <w:numPr>
+          <w:ilvl w:val="0"/>
+          <w:numId w:val="1"/>
+        </w:numPr>
+        <w:rPr>
+          <w:highlight w:val="green"/>
+        </w:rPr>
+      </w:pPr>
+      <w:r>
+        <w:rPr>
+          <w:b/>
+          <w:highlight w:val="green"/>
+        </w:rPr>
+        <w:t>Created new class ConsoleRenderer to implement the interface IRenderable and to display on the windows console.</w:t>
+      </w:r>
+    </w:p>
+    <w:p>
+      <w:pPr>
+        <w:pStyle w:val="ListParagraph"/>
+        <w:numPr>
+          <w:ilvl w:val="0"/>
+          <w:numId w:val="1"/>
+        </w:numPr>
+        <w:rPr>
+          <w:highlight w:val="green"/>
+        </w:rPr>
+      </w:pPr>
+      <w:r>
+        <w:rPr>
+          <w:highlight w:val="green"/>
+        </w:rPr>
+        <w:t xml:space="preserve">Replaced all the </w:t>
+      </w:r>
+      <w:r>
+        <w:rPr>
+          <w:highlight w:val="green"/>
+        </w:rPr>
+        <w:t xml:space="preserve">logic from the methods </w:t>
+      </w:r>
+      <w:r>
+        <w:rPr>
+          <w:b/>
+          <w:highlight w:val="green"/>
+        </w:rPr>
+        <w:t>Check</w:t>
+      </w:r>
+      <w:r>
+        <w:rPr>
+          <w:highlight w:val="green"/>
+        </w:rPr>
+        <w:t xml:space="preserve"> –</w:t>
+      </w:r>
+      <w:r>
+        <w:rPr>
+          <w:b/>
+          <w:highlight w:val="green"/>
+        </w:rPr>
+        <w:t>Up</w:t>
+      </w:r>
+      <w:r>
+        <w:rPr>
+          <w:highlight w:val="green"/>
+        </w:rPr>
+        <w:t xml:space="preserve"> –</w:t>
+      </w:r>
+      <w:r>
+        <w:rPr>
+          <w:b/>
+          <w:highlight w:val="green"/>
+        </w:rPr>
+        <w:t>Down</w:t>
+      </w:r>
+      <w:r>
+        <w:rPr>
+          <w:highlight w:val="green"/>
+        </w:rPr>
+        <w:t xml:space="preserve"> –</w:t>
+      </w:r>
+      <w:r>
+        <w:rPr>
+          <w:b/>
+          <w:highlight w:val="green"/>
+        </w:rPr>
+        <w:t>Left</w:t>
+      </w:r>
+      <w:r>
+        <w:rPr>
+          <w:highlight w:val="green"/>
+        </w:rPr>
+        <w:t xml:space="preserve"> –Right with one recursive depth search algorithm implementation method called – </w:t>
+      </w:r>
+      <w:r>
+        <w:rPr>
+          <w:b/>
+          <w:highlight w:val="green"/>
+        </w:rPr>
+        <w:t>PopEqualNeighborObjects.</w:t>
+      </w:r>
+    </w:p>
+    <w:p>
+      <w:pPr>
+        <w:pStyle w:val="ListParagraph"/>
+        <w:numPr>
+          <w:ilvl w:val="0"/>
+          <w:numId w:val="1"/>
+        </w:numPr>
+        <w:rPr>
+          <w:highlight w:val="green"/>
+        </w:rPr>
+      </w:pPr>
+      <w:r>
+        <w:rPr>
+          <w:highlight w:val="green"/>
+        </w:rPr>
+        <w:t xml:space="preserve">Separated method </w:t>
+      </w:r>
+      <w:r>
+        <w:rPr>
+          <w:b/>
+          <w:highlight w:val="green"/>
+        </w:rPr>
+        <w:t>Change</w:t>
+      </w:r>
+      <w:r>
+        <w:rPr>
+          <w:highlight w:val="green"/>
+        </w:rPr>
+        <w:t>(</w:t>
+      </w:r>
+      <w:r>
+        <w:rPr>
+          <w:b/>
+          <w:highlight w:val="green"/>
+        </w:rPr>
+        <w:t>userRow, userColumn) to two methods – CanPopObjects – which returns bool, and PopObjects which is void.</w:t>
+      </w:r>
+      <w:r>
+        <w:rPr>
+          <w:highlight w:val="green"/>
+        </w:rPr>
+        <w:t xml:space="preserve"> </w:t>
+      </w:r>
     </w:p>
     <w:p/>
     <w:tbl>
@@ -3015,8 +3236,62 @@
                 <w:sz w:val="18"/>
                 <w:szCs w:val="18"/>
               </w:rPr>
+              <w:t>this.</w:t>
+            </w:r>
+            <w:r>
+              <w:rPr>
+                <w:rFonts w:ascii="Consolas" w:hAnsi="Consolas" w:cs="Consolas"/>
+                <w:b/>
+                <w:noProof/>
+                <w:sz w:val="18"/>
+                <w:szCs w:val="18"/>
+              </w:rPr>
               <w:t>PopObjects(userRow, userColumn);</w:t>
             </w:r>
+          </w:p>
+          <w:p>
+            <w:pPr>
+              <w:spacing w:before="0" w:after="0"/>
+              <w:rPr>
+                <w:rFonts w:ascii="Consolas" w:hAnsi="Consolas" w:cs="Consolas"/>
+                <w:b/>
+                <w:noProof/>
+                <w:sz w:val="18"/>
+                <w:szCs w:val="18"/>
+              </w:rPr>
+            </w:pPr>
+            <w:r>
+              <w:rPr>
+                <w:rFonts w:ascii="Consolas" w:hAnsi="Consolas" w:cs="Consolas"/>
+                <w:b/>
+                <w:noProof/>
+                <w:sz w:val="18"/>
+                <w:szCs w:val="18"/>
+              </w:rPr>
+              <w:t xml:space="preserve">    </w:t>
+            </w:r>
+            <w:r>
+              <w:rPr>
+                <w:rFonts w:ascii="Consolas" w:hAnsi="Consolas" w:cs="Consolas"/>
+                <w:b/>
+                <w:noProof/>
+                <w:sz w:val="18"/>
+                <w:szCs w:val="18"/>
+              </w:rPr>
+              <w:t>this.board.MoveObjectsDown();</w:t>
+            </w:r>
+          </w:p>
+          <w:p>
+            <w:pPr>
+              <w:spacing w:before="0" w:after="0"/>
+              <w:rPr>
+                <w:rFonts w:ascii="Consolas" w:hAnsi="Consolas" w:cs="Consolas"/>
+                <w:b/>
+                <w:noProof/>
+                <w:sz w:val="18"/>
+                <w:szCs w:val="18"/>
+              </w:rPr>
+            </w:pPr>
           </w:p>
           <w:p>
             <w:pPr>

</xml_diff>

<commit_message>
Update the project documentation.
Updated the project documentation about the Border.ToString().
</commit_message>
<xml_diff>
--- a/Documentation/Baloons-pop-Documentation.docx
+++ b/Documentation/Baloons-pop-Documentation.docx
@@ -1,6 +1,6 @@
 
 <file path=word/document.xml><?xml version="1.0" encoding="utf-8"?>
-<w:document xmlns:wpc="http://schemas.microsoft.com/office/word/2010/wordprocessingCanvas" xmlns:mc="http://schemas.openxmlformats.org/markup-compatibility/2006" xmlns:o="urn:schemas-microsoft-com:office:office" xmlns:r="http://schemas.openxmlformats.org/officeDocument/2006/relationships" xmlns:m="http://schemas.openxmlformats.org/officeDocument/2006/math" xmlns:v="urn:schemas-microsoft-com:vml" xmlns:wp14="http://schemas.microsoft.com/office/word/2010/wordprocessingDrawing" xmlns:wp="http://schemas.openxmlformats.org/drawingml/2006/wordprocessingDrawing" xmlns:w10="urn:schemas-microsoft-com:office:word" xmlns:w="http://schemas.openxmlformats.org/wordprocessingml/2006/main" xmlns:w14="http://schemas.microsoft.com/office/word/2010/wordml" xmlns:w15="http://schemas.microsoft.com/office/word/2012/wordml" xmlns:wpg="http://schemas.microsoft.com/office/word/2010/wordprocessingGroup" xmlns:wpi="http://schemas.microsoft.com/office/word/2010/wordprocessingInk" xmlns:wne="http://schemas.microsoft.com/office/word/2006/wordml" xmlns:wps="http://schemas.microsoft.com/office/word/2010/wordprocessingShape" mc:Ignorable="w14 w15 wp14">
+<w:document xmlns:ve="http://schemas.openxmlformats.org/markup-compatibility/2006" xmlns:o="urn:schemas-microsoft-com:office:office" xmlns:r="http://schemas.openxmlformats.org/officeDocument/2006/relationships" xmlns:m="http://schemas.openxmlformats.org/officeDocument/2006/math" xmlns:v="urn:schemas-microsoft-com:vml" xmlns:wp="http://schemas.openxmlformats.org/drawingml/2006/wordprocessingDrawing" xmlns:w10="urn:schemas-microsoft-com:office:word" xmlns:w="http://schemas.openxmlformats.org/wordprocessingml/2006/main" xmlns:wne="http://schemas.microsoft.com/office/word/2006/wordml">
   <w:body>
     <w:p>
       <w:pPr>
@@ -414,7 +414,7 @@
           <w:top w:w="57" w:type="dxa"/>
           <w:bottom w:w="57" w:type="dxa"/>
         </w:tblCellMar>
-        <w:tblLook w:val="04A0" w:firstRow="1" w:lastRow="0" w:firstColumn="1" w:lastColumn="0" w:noHBand="0" w:noVBand="1"/>
+        <w:tblLook w:val="04A0"/>
       </w:tblPr>
       <w:tblGrid>
         <w:gridCol w:w="3867"/>
@@ -2251,7 +2251,19 @@
         <w:rPr>
           <w:highlight w:val="green"/>
         </w:rPr>
-        <w:t>Changed the method PrintMatrix() to ToString() and replace</w:t>
+        <w:t xml:space="preserve">Changed the method PrintMatrix() to </w:t>
+      </w:r>
+      <w:r>
+        <w:rPr>
+          <w:highlight w:val="green"/>
+        </w:rPr>
+        <w:t>Board.</w:t>
+      </w:r>
+      <w:r>
+        <w:rPr>
+          <w:highlight w:val="green"/>
+        </w:rPr>
+        <w:t>ToString() and replace</w:t>
       </w:r>
       <w:r>
         <w:rPr>
@@ -2264,6 +2276,12 @@
           <w:highlight w:val="green"/>
         </w:rPr>
         <w:t xml:space="preserve"> all the Console.WriteLine with StringBuilder and methods from that class.</w:t>
+      </w:r>
+      <w:r>
+        <w:rPr>
+          <w:highlight w:val="green"/>
+        </w:rPr>
+        <w:t xml:space="preserve"> Introduced two private helping methods : 1) GetHorizontalBorderAsString(), 2) GetColumnIndecesAsString.</w:t>
       </w:r>
     </w:p>
     <w:p>
@@ -2704,7 +2722,7 @@
           <w:top w:w="57" w:type="dxa"/>
           <w:bottom w:w="57" w:type="dxa"/>
         </w:tblCellMar>
-        <w:tblLook w:val="04A0" w:firstRow="1" w:lastRow="0" w:firstColumn="1" w:lastColumn="0" w:noHBand="0" w:noVBand="1"/>
+        <w:tblLook w:val="04A0"/>
       </w:tblPr>
       <w:tblGrid>
         <w:gridCol w:w="3600"/>
@@ -3341,7 +3359,7 @@
 </file>
 
 <file path=word/endnotes.xml><?xml version="1.0" encoding="utf-8"?>
-<w:endnotes xmlns:wpc="http://schemas.microsoft.com/office/word/2010/wordprocessingCanvas" xmlns:mc="http://schemas.openxmlformats.org/markup-compatibility/2006" xmlns:o="urn:schemas-microsoft-com:office:office" xmlns:r="http://schemas.openxmlformats.org/officeDocument/2006/relationships" xmlns:m="http://schemas.openxmlformats.org/officeDocument/2006/math" xmlns:v="urn:schemas-microsoft-com:vml" xmlns:wp14="http://schemas.microsoft.com/office/word/2010/wordprocessingDrawing" xmlns:wp="http://schemas.openxmlformats.org/drawingml/2006/wordprocessingDrawing" xmlns:w10="urn:schemas-microsoft-com:office:word" xmlns:w="http://schemas.openxmlformats.org/wordprocessingml/2006/main" xmlns:w14="http://schemas.microsoft.com/office/word/2010/wordml" xmlns:w15="http://schemas.microsoft.com/office/word/2012/wordml" xmlns:wpg="http://schemas.microsoft.com/office/word/2010/wordprocessingGroup" xmlns:wpi="http://schemas.microsoft.com/office/word/2010/wordprocessingInk" xmlns:wne="http://schemas.microsoft.com/office/word/2006/wordml" xmlns:wps="http://schemas.microsoft.com/office/word/2010/wordprocessingShape" mc:Ignorable="w14 w15 wp14">
+<w:endnotes xmlns:ve="http://schemas.openxmlformats.org/markup-compatibility/2006" xmlns:o="urn:schemas-microsoft-com:office:office" xmlns:r="http://schemas.openxmlformats.org/officeDocument/2006/relationships" xmlns:m="http://schemas.openxmlformats.org/officeDocument/2006/math" xmlns:v="urn:schemas-microsoft-com:vml" xmlns:wp="http://schemas.openxmlformats.org/drawingml/2006/wordprocessingDrawing" xmlns:w10="urn:schemas-microsoft-com:office:word" xmlns:w="http://schemas.openxmlformats.org/wordprocessingml/2006/main" xmlns:wne="http://schemas.microsoft.com/office/word/2006/wordml">
   <w:endnote w:type="separator" w:id="-1">
     <w:p>
       <w:pPr>
@@ -3366,7 +3384,7 @@
 </file>
 
 <file path=word/footnotes.xml><?xml version="1.0" encoding="utf-8"?>
-<w:footnotes xmlns:wpc="http://schemas.microsoft.com/office/word/2010/wordprocessingCanvas" xmlns:mc="http://schemas.openxmlformats.org/markup-compatibility/2006" xmlns:o="urn:schemas-microsoft-com:office:office" xmlns:r="http://schemas.openxmlformats.org/officeDocument/2006/relationships" xmlns:m="http://schemas.openxmlformats.org/officeDocument/2006/math" xmlns:v="urn:schemas-microsoft-com:vml" xmlns:wp14="http://schemas.microsoft.com/office/word/2010/wordprocessingDrawing" xmlns:wp="http://schemas.openxmlformats.org/drawingml/2006/wordprocessingDrawing" xmlns:w10="urn:schemas-microsoft-com:office:word" xmlns:w="http://schemas.openxmlformats.org/wordprocessingml/2006/main" xmlns:w14="http://schemas.microsoft.com/office/word/2010/wordml" xmlns:w15="http://schemas.microsoft.com/office/word/2012/wordml" xmlns:wpg="http://schemas.microsoft.com/office/word/2010/wordprocessingGroup" xmlns:wpi="http://schemas.microsoft.com/office/word/2010/wordprocessingInk" xmlns:wne="http://schemas.microsoft.com/office/word/2006/wordml" xmlns:wps="http://schemas.microsoft.com/office/word/2010/wordprocessingShape" mc:Ignorable="w14 w15 wp14">
+<w:footnotes xmlns:ve="http://schemas.openxmlformats.org/markup-compatibility/2006" xmlns:o="urn:schemas-microsoft-com:office:office" xmlns:r="http://schemas.openxmlformats.org/officeDocument/2006/relationships" xmlns:m="http://schemas.openxmlformats.org/officeDocument/2006/math" xmlns:v="urn:schemas-microsoft-com:vml" xmlns:wp="http://schemas.openxmlformats.org/drawingml/2006/wordprocessingDrawing" xmlns:w10="urn:schemas-microsoft-com:office:word" xmlns:w="http://schemas.openxmlformats.org/wordprocessingml/2006/main" xmlns:wne="http://schemas.microsoft.com/office/word/2006/wordml">
   <w:footnote w:type="separator" w:id="-1">
     <w:p>
       <w:pPr>
@@ -3391,7 +3409,7 @@
 </file>
 
 <file path=word/numbering.xml><?xml version="1.0" encoding="utf-8"?>
-<w:numbering xmlns:wpc="http://schemas.microsoft.com/office/word/2010/wordprocessingCanvas" xmlns:mc="http://schemas.openxmlformats.org/markup-compatibility/2006" xmlns:o="urn:schemas-microsoft-com:office:office" xmlns:r="http://schemas.openxmlformats.org/officeDocument/2006/relationships" xmlns:m="http://schemas.openxmlformats.org/officeDocument/2006/math" xmlns:v="urn:schemas-microsoft-com:vml" xmlns:wp14="http://schemas.microsoft.com/office/word/2010/wordprocessingDrawing" xmlns:wp="http://schemas.openxmlformats.org/drawingml/2006/wordprocessingDrawing" xmlns:w10="urn:schemas-microsoft-com:office:word" xmlns:w="http://schemas.openxmlformats.org/wordprocessingml/2006/main" xmlns:w14="http://schemas.microsoft.com/office/word/2010/wordml" xmlns:w15="http://schemas.microsoft.com/office/word/2012/wordml" xmlns:wpg="http://schemas.microsoft.com/office/word/2010/wordprocessingGroup" xmlns:wpi="http://schemas.microsoft.com/office/word/2010/wordprocessingInk" xmlns:wne="http://schemas.microsoft.com/office/word/2006/wordml" xmlns:wps="http://schemas.microsoft.com/office/word/2010/wordprocessingShape" mc:Ignorable="w14 w15 wp14">
+<w:numbering xmlns:ve="http://schemas.openxmlformats.org/markup-compatibility/2006" xmlns:o="urn:schemas-microsoft-com:office:office" xmlns:r="http://schemas.openxmlformats.org/officeDocument/2006/relationships" xmlns:m="http://schemas.openxmlformats.org/officeDocument/2006/math" xmlns:v="urn:schemas-microsoft-com:vml" xmlns:wp="http://schemas.openxmlformats.org/drawingml/2006/wordprocessingDrawing" xmlns:w10="urn:schemas-microsoft-com:office:word" xmlns:w="http://schemas.openxmlformats.org/wordprocessingml/2006/main" xmlns:wne="http://schemas.microsoft.com/office/word/2006/wordml">
   <w:abstractNum w:abstractNumId="0">
     <w:nsid w:val="38264E9C"/>
     <w:multiLevelType w:val="hybridMultilevel"/>
@@ -3488,7 +3506,7 @@
 </file>
 
 <file path=word/styles.xml><?xml version="1.0" encoding="utf-8"?>
-<w:styles xmlns:mc="http://schemas.openxmlformats.org/markup-compatibility/2006" xmlns:r="http://schemas.openxmlformats.org/officeDocument/2006/relationships" xmlns:w="http://schemas.openxmlformats.org/wordprocessingml/2006/main" xmlns:w14="http://schemas.microsoft.com/office/word/2010/wordml" xmlns:w15="http://schemas.microsoft.com/office/word/2012/wordml" mc:Ignorable="w14 w15">
+<w:styles xmlns:r="http://schemas.openxmlformats.org/officeDocument/2006/relationships" xmlns:w="http://schemas.openxmlformats.org/wordprocessingml/2006/main">
   <w:docDefaults>
     <w:rPrDefault>
       <w:rPr>
@@ -3504,378 +3522,145 @@
       </w:pPr>
     </w:pPrDefault>
   </w:docDefaults>
-  <w:latentStyles w:defLockedState="0" w:defUIPriority="99" w:defSemiHidden="0" w:defUnhideWhenUsed="0" w:defQFormat="0" w:count="371">
-    <w:lsdException w:name="Normal" w:uiPriority="0" w:qFormat="1"/>
-    <w:lsdException w:name="heading 1" w:uiPriority="0" w:qFormat="1"/>
-    <w:lsdException w:name="heading 2" w:semiHidden="1" w:uiPriority="9" w:unhideWhenUsed="1" w:qFormat="1"/>
-    <w:lsdException w:name="heading 3" w:semiHidden="1" w:uiPriority="9" w:unhideWhenUsed="1" w:qFormat="1"/>
-    <w:lsdException w:name="heading 4" w:semiHidden="1" w:uiPriority="9" w:unhideWhenUsed="1" w:qFormat="1"/>
-    <w:lsdException w:name="heading 5" w:semiHidden="1" w:uiPriority="9" w:unhideWhenUsed="1" w:qFormat="1"/>
-    <w:lsdException w:name="heading 6" w:semiHidden="1" w:uiPriority="9" w:unhideWhenUsed="1" w:qFormat="1"/>
-    <w:lsdException w:name="heading 7" w:semiHidden="1" w:uiPriority="9" w:unhideWhenUsed="1" w:qFormat="1"/>
-    <w:lsdException w:name="heading 8" w:semiHidden="1" w:uiPriority="9" w:unhideWhenUsed="1" w:qFormat="1"/>
-    <w:lsdException w:name="heading 9" w:semiHidden="1" w:uiPriority="9" w:unhideWhenUsed="1" w:qFormat="1"/>
-    <w:lsdException w:name="index 1" w:semiHidden="1" w:unhideWhenUsed="1"/>
-    <w:lsdException w:name="index 2" w:semiHidden="1" w:unhideWhenUsed="1"/>
-    <w:lsdException w:name="index 3" w:semiHidden="1" w:unhideWhenUsed="1"/>
-    <w:lsdException w:name="index 4" w:semiHidden="1" w:unhideWhenUsed="1"/>
-    <w:lsdException w:name="index 5" w:semiHidden="1" w:unhideWhenUsed="1"/>
-    <w:lsdException w:name="index 6" w:semiHidden="1" w:unhideWhenUsed="1"/>
-    <w:lsdException w:name="index 7" w:semiHidden="1" w:unhideWhenUsed="1"/>
-    <w:lsdException w:name="index 8" w:semiHidden="1" w:unhideWhenUsed="1"/>
-    <w:lsdException w:name="index 9" w:semiHidden="1" w:unhideWhenUsed="1"/>
-    <w:lsdException w:name="toc 1" w:semiHidden="1" w:uiPriority="39" w:unhideWhenUsed="1"/>
-    <w:lsdException w:name="toc 2" w:semiHidden="1" w:uiPriority="39" w:unhideWhenUsed="1"/>
-    <w:lsdException w:name="toc 3" w:semiHidden="1" w:uiPriority="39" w:unhideWhenUsed="1"/>
-    <w:lsdException w:name="toc 4" w:semiHidden="1" w:uiPriority="39" w:unhideWhenUsed="1"/>
-    <w:lsdException w:name="toc 5" w:semiHidden="1" w:uiPriority="39" w:unhideWhenUsed="1"/>
-    <w:lsdException w:name="toc 6" w:semiHidden="1" w:uiPriority="39" w:unhideWhenUsed="1"/>
-    <w:lsdException w:name="toc 7" w:semiHidden="1" w:uiPriority="39" w:unhideWhenUsed="1"/>
-    <w:lsdException w:name="toc 8" w:semiHidden="1" w:uiPriority="39" w:unhideWhenUsed="1"/>
-    <w:lsdException w:name="toc 9" w:semiHidden="1" w:uiPriority="39" w:unhideWhenUsed="1"/>
-    <w:lsdException w:name="Normal Indent" w:semiHidden="1" w:unhideWhenUsed="1"/>
-    <w:lsdException w:name="footnote text" w:semiHidden="1" w:unhideWhenUsed="1"/>
-    <w:lsdException w:name="annotation text" w:semiHidden="1" w:unhideWhenUsed="1"/>
-    <w:lsdException w:name="header" w:semiHidden="1" w:unhideWhenUsed="1"/>
-    <w:lsdException w:name="footer" w:semiHidden="1" w:unhideWhenUsed="1"/>
-    <w:lsdException w:name="index heading" w:semiHidden="1" w:unhideWhenUsed="1"/>
-    <w:lsdException w:name="caption" w:semiHidden="1" w:uiPriority="35" w:unhideWhenUsed="1" w:qFormat="1"/>
-    <w:lsdException w:name="table of figures" w:semiHidden="1" w:unhideWhenUsed="1"/>
-    <w:lsdException w:name="envelope address" w:semiHidden="1" w:unhideWhenUsed="1"/>
-    <w:lsdException w:name="envelope return" w:semiHidden="1" w:unhideWhenUsed="1"/>
-    <w:lsdException w:name="footnote reference" w:semiHidden="1" w:unhideWhenUsed="1"/>
-    <w:lsdException w:name="annotation reference" w:semiHidden="1" w:unhideWhenUsed="1"/>
-    <w:lsdException w:name="line number" w:semiHidden="1" w:unhideWhenUsed="1"/>
-    <w:lsdException w:name="page number" w:semiHidden="1" w:unhideWhenUsed="1"/>
-    <w:lsdException w:name="endnote reference" w:semiHidden="1" w:unhideWhenUsed="1"/>
-    <w:lsdException w:name="endnote text" w:semiHidden="1" w:unhideWhenUsed="1"/>
-    <w:lsdException w:name="table of authorities" w:semiHidden="1" w:unhideWhenUsed="1"/>
-    <w:lsdException w:name="macro" w:semiHidden="1" w:unhideWhenUsed="1"/>
-    <w:lsdException w:name="toa heading" w:semiHidden="1" w:unhideWhenUsed="1"/>
-    <w:lsdException w:name="List" w:semiHidden="1" w:unhideWhenUsed="1"/>
-    <w:lsdException w:name="List Bullet" w:semiHidden="1" w:unhideWhenUsed="1"/>
-    <w:lsdException w:name="List Number" w:semiHidden="1" w:unhideWhenUsed="1"/>
-    <w:lsdException w:name="List 2" w:semiHidden="1" w:unhideWhenUsed="1"/>
-    <w:lsdException w:name="List 3" w:semiHidden="1" w:unhideWhenUsed="1"/>
-    <w:lsdException w:name="List 4" w:semiHidden="1" w:unhideWhenUsed="1"/>
-    <w:lsdException w:name="List 5" w:semiHidden="1" w:unhideWhenUsed="1"/>
-    <w:lsdException w:name="List Bullet 2" w:semiHidden="1" w:unhideWhenUsed="1"/>
-    <w:lsdException w:name="List Bullet 3" w:semiHidden="1" w:unhideWhenUsed="1"/>
-    <w:lsdException w:name="List Bullet 4" w:semiHidden="1" w:unhideWhenUsed="1"/>
-    <w:lsdException w:name="List Bullet 5" w:semiHidden="1" w:unhideWhenUsed="1"/>
-    <w:lsdException w:name="List Number 2" w:semiHidden="1" w:unhideWhenUsed="1"/>
-    <w:lsdException w:name="List Number 3" w:semiHidden="1" w:unhideWhenUsed="1"/>
-    <w:lsdException w:name="List Number 4" w:semiHidden="1" w:unhideWhenUsed="1"/>
-    <w:lsdException w:name="List Number 5" w:semiHidden="1" w:unhideWhenUsed="1"/>
-    <w:lsdException w:name="Title" w:uiPriority="10" w:qFormat="1"/>
-    <w:lsdException w:name="Closing" w:semiHidden="1" w:unhideWhenUsed="1"/>
-    <w:lsdException w:name="Signature" w:semiHidden="1" w:unhideWhenUsed="1"/>
-    <w:lsdException w:name="Default Paragraph Font" w:semiHidden="1" w:uiPriority="1" w:unhideWhenUsed="1"/>
-    <w:lsdException w:name="Body Text" w:semiHidden="1" w:unhideWhenUsed="1"/>
-    <w:lsdException w:name="Body Text Indent" w:semiHidden="1" w:unhideWhenUsed="1"/>
-    <w:lsdException w:name="List Continue" w:semiHidden="1" w:unhideWhenUsed="1"/>
-    <w:lsdException w:name="List Continue 2" w:semiHidden="1" w:unhideWhenUsed="1"/>
-    <w:lsdException w:name="List Continue 3" w:semiHidden="1" w:unhideWhenUsed="1"/>
-    <w:lsdException w:name="List Continue 4" w:semiHidden="1" w:unhideWhenUsed="1"/>
-    <w:lsdException w:name="List Continue 5" w:semiHidden="1" w:unhideWhenUsed="1"/>
-    <w:lsdException w:name="Message Header" w:semiHidden="1" w:unhideWhenUsed="1"/>
-    <w:lsdException w:name="Subtitle" w:uiPriority="11" w:qFormat="1"/>
-    <w:lsdException w:name="Salutation" w:semiHidden="1" w:unhideWhenUsed="1"/>
-    <w:lsdException w:name="Date" w:semiHidden="1" w:unhideWhenUsed="1"/>
-    <w:lsdException w:name="Body Text First Indent" w:semiHidden="1" w:unhideWhenUsed="1"/>
-    <w:lsdException w:name="Body Text First Indent 2" w:semiHidden="1" w:unhideWhenUsed="1"/>
-    <w:lsdException w:name="Note Heading" w:semiHidden="1" w:unhideWhenUsed="1"/>
-    <w:lsdException w:name="Body Text 2" w:semiHidden="1" w:unhideWhenUsed="1"/>
-    <w:lsdException w:name="Body Text 3" w:semiHidden="1" w:unhideWhenUsed="1"/>
-    <w:lsdException w:name="Body Text Indent 2" w:semiHidden="1" w:unhideWhenUsed="1"/>
-    <w:lsdException w:name="Body Text Indent 3" w:semiHidden="1" w:unhideWhenUsed="1"/>
-    <w:lsdException w:name="Block Text" w:semiHidden="1" w:unhideWhenUsed="1"/>
-    <w:lsdException w:name="Hyperlink" w:semiHidden="1" w:uiPriority="0" w:unhideWhenUsed="1"/>
-    <w:lsdException w:name="FollowedHyperlink" w:semiHidden="1" w:unhideWhenUsed="1"/>
-    <w:lsdException w:name="Strong" w:uiPriority="22" w:qFormat="1"/>
-    <w:lsdException w:name="Emphasis" w:uiPriority="20" w:qFormat="1"/>
-    <w:lsdException w:name="Document Map" w:semiHidden="1" w:unhideWhenUsed="1"/>
-    <w:lsdException w:name="Plain Text" w:semiHidden="1" w:unhideWhenUsed="1"/>
-    <w:lsdException w:name="E-mail Signature" w:semiHidden="1" w:unhideWhenUsed="1"/>
-    <w:lsdException w:name="HTML Top of Form" w:semiHidden="1" w:unhideWhenUsed="1"/>
-    <w:lsdException w:name="HTML Bottom of Form" w:semiHidden="1" w:unhideWhenUsed="1"/>
-    <w:lsdException w:name="Normal (Web)" w:semiHidden="1" w:unhideWhenUsed="1"/>
-    <w:lsdException w:name="HTML Acronym" w:semiHidden="1" w:unhideWhenUsed="1"/>
-    <w:lsdException w:name="HTML Address" w:semiHidden="1" w:unhideWhenUsed="1"/>
-    <w:lsdException w:name="HTML Cite" w:semiHidden="1" w:unhideWhenUsed="1"/>
-    <w:lsdException w:name="HTML Code" w:semiHidden="1" w:unhideWhenUsed="1"/>
-    <w:lsdException w:name="HTML Definition" w:semiHidden="1" w:unhideWhenUsed="1"/>
-    <w:lsdException w:name="HTML Keyboard" w:semiHidden="1" w:unhideWhenUsed="1"/>
-    <w:lsdException w:name="HTML Preformatted" w:semiHidden="1" w:unhideWhenUsed="1"/>
-    <w:lsdException w:name="HTML Sample" w:semiHidden="1" w:unhideWhenUsed="1"/>
-    <w:lsdException w:name="HTML Typewriter" w:semiHidden="1" w:unhideWhenUsed="1"/>
-    <w:lsdException w:name="HTML Variable" w:semiHidden="1" w:unhideWhenUsed="1"/>
-    <w:lsdException w:name="Normal Table" w:semiHidden="1" w:unhideWhenUsed="1"/>
-    <w:lsdException w:name="annotation subject" w:semiHidden="1" w:unhideWhenUsed="1"/>
-    <w:lsdException w:name="No List" w:semiHidden="1" w:unhideWhenUsed="1"/>
-    <w:lsdException w:name="Outline List 1" w:semiHidden="1" w:unhideWhenUsed="1"/>
-    <w:lsdException w:name="Outline List 2" w:semiHidden="1" w:unhideWhenUsed="1"/>
-    <w:lsdException w:name="Outline List 3" w:semiHidden="1" w:unhideWhenUsed="1"/>
-    <w:lsdException w:name="Table Simple 1" w:semiHidden="1" w:unhideWhenUsed="1"/>
-    <w:lsdException w:name="Table Simple 2" w:semiHidden="1" w:unhideWhenUsed="1"/>
-    <w:lsdException w:name="Table Simple 3" w:semiHidden="1" w:unhideWhenUsed="1"/>
-    <w:lsdException w:name="Table Classic 1" w:semiHidden="1" w:unhideWhenUsed="1"/>
-    <w:lsdException w:name="Table Classic 2" w:semiHidden="1" w:unhideWhenUsed="1"/>
-    <w:lsdException w:name="Table Classic 3" w:semiHidden="1" w:unhideWhenUsed="1"/>
-    <w:lsdException w:name="Table Classic 4" w:semiHidden="1" w:unhideWhenUsed="1"/>
-    <w:lsdException w:name="Table Colorful 1" w:semiHidden="1" w:unhideWhenUsed="1"/>
-    <w:lsdException w:name="Table Colorful 2" w:semiHidden="1" w:unhideWhenUsed="1"/>
-    <w:lsdException w:name="Table Colorful 3" w:semiHidden="1" w:unhideWhenUsed="1"/>
-    <w:lsdException w:name="Table Columns 1" w:semiHidden="1" w:unhideWhenUsed="1"/>
-    <w:lsdException w:name="Table Columns 2" w:semiHidden="1" w:unhideWhenUsed="1"/>
-    <w:lsdException w:name="Table Columns 3" w:semiHidden="1" w:unhideWhenUsed="1"/>
-    <w:lsdException w:name="Table Columns 4" w:semiHidden="1" w:unhideWhenUsed="1"/>
-    <w:lsdException w:name="Table Columns 5" w:semiHidden="1" w:unhideWhenUsed="1"/>
-    <w:lsdException w:name="Table Grid 1" w:semiHidden="1" w:unhideWhenUsed="1"/>
-    <w:lsdException w:name="Table Grid 2" w:semiHidden="1" w:unhideWhenUsed="1"/>
-    <w:lsdException w:name="Table Grid 3" w:semiHidden="1" w:unhideWhenUsed="1"/>
-    <w:lsdException w:name="Table Grid 4" w:semiHidden="1" w:unhideWhenUsed="1"/>
-    <w:lsdException w:name="Table Grid 5" w:semiHidden="1" w:unhideWhenUsed="1"/>
-    <w:lsdException w:name="Table Grid 6" w:semiHidden="1" w:unhideWhenUsed="1"/>
-    <w:lsdException w:name="Table Grid 7" w:semiHidden="1" w:unhideWhenUsed="1"/>
-    <w:lsdException w:name="Table Grid 8" w:semiHidden="1" w:unhideWhenUsed="1"/>
-    <w:lsdException w:name="Table List 1" w:semiHidden="1" w:unhideWhenUsed="1"/>
-    <w:lsdException w:name="Table List 2" w:semiHidden="1" w:unhideWhenUsed="1"/>
-    <w:lsdException w:name="Table List 3" w:semiHidden="1" w:unhideWhenUsed="1"/>
-    <w:lsdException w:name="Table List 4" w:semiHidden="1" w:unhideWhenUsed="1"/>
-    <w:lsdException w:name="Table List 5" w:semiHidden="1" w:unhideWhenUsed="1"/>
-    <w:lsdException w:name="Table List 6" w:semiHidden="1" w:unhideWhenUsed="1"/>
-    <w:lsdException w:name="Table List 7" w:semiHidden="1" w:unhideWhenUsed="1"/>
-    <w:lsdException w:name="Table List 8" w:semiHidden="1" w:unhideWhenUsed="1"/>
-    <w:lsdException w:name="Table 3D effects 1" w:semiHidden="1" w:unhideWhenUsed="1"/>
-    <w:lsdException w:name="Table 3D effects 2" w:semiHidden="1" w:unhideWhenUsed="1"/>
-    <w:lsdException w:name="Table 3D effects 3" w:semiHidden="1" w:unhideWhenUsed="1"/>
-    <w:lsdException w:name="Table Contemporary" w:semiHidden="1" w:unhideWhenUsed="1"/>
-    <w:lsdException w:name="Table Elegant" w:semiHidden="1" w:unhideWhenUsed="1"/>
-    <w:lsdException w:name="Table Professional" w:semiHidden="1" w:unhideWhenUsed="1"/>
-    <w:lsdException w:name="Table Subtle 1" w:semiHidden="1" w:unhideWhenUsed="1"/>
-    <w:lsdException w:name="Table Subtle 2" w:semiHidden="1" w:unhideWhenUsed="1"/>
-    <w:lsdException w:name="Table Web 1" w:semiHidden="1" w:unhideWhenUsed="1"/>
-    <w:lsdException w:name="Table Web 2" w:semiHidden="1" w:unhideWhenUsed="1"/>
-    <w:lsdException w:name="Table Web 3" w:semiHidden="1" w:unhideWhenUsed="1"/>
-    <w:lsdException w:name="Balloon Text" w:semiHidden="1" w:unhideWhenUsed="1"/>
-    <w:lsdException w:name="Table Grid" w:uiPriority="39"/>
-    <w:lsdException w:name="Table Theme" w:semiHidden="1" w:unhideWhenUsed="1"/>
-    <w:lsdException w:name="Placeholder Text" w:semiHidden="1"/>
-    <w:lsdException w:name="No Spacing" w:uiPriority="1" w:qFormat="1"/>
-    <w:lsdException w:name="Light Shading" w:uiPriority="60"/>
-    <w:lsdException w:name="Light List" w:uiPriority="61"/>
-    <w:lsdException w:name="Light Grid" w:uiPriority="62"/>
-    <w:lsdException w:name="Medium Shading 1" w:uiPriority="63"/>
-    <w:lsdException w:name="Medium Shading 2" w:uiPriority="64"/>
-    <w:lsdException w:name="Medium List 1" w:uiPriority="65"/>
-    <w:lsdException w:name="Medium List 2" w:uiPriority="66"/>
-    <w:lsdException w:name="Medium Grid 1" w:uiPriority="67"/>
-    <w:lsdException w:name="Medium Grid 2" w:uiPriority="68"/>
-    <w:lsdException w:name="Medium Grid 3" w:uiPriority="69"/>
-    <w:lsdException w:name="Dark List" w:uiPriority="70"/>
-    <w:lsdException w:name="Colorful Shading" w:uiPriority="71"/>
-    <w:lsdException w:name="Colorful List" w:uiPriority="72"/>
-    <w:lsdException w:name="Colorful Grid" w:uiPriority="73"/>
-    <w:lsdException w:name="Light Shading Accent 1" w:uiPriority="60"/>
-    <w:lsdException w:name="Light List Accent 1" w:uiPriority="61"/>
-    <w:lsdException w:name="Light Grid Accent 1" w:uiPriority="62"/>
-    <w:lsdException w:name="Medium Shading 1 Accent 1" w:uiPriority="63"/>
-    <w:lsdException w:name="Medium Shading 2 Accent 1" w:uiPriority="64"/>
-    <w:lsdException w:name="Medium List 1 Accent 1" w:uiPriority="65"/>
-    <w:lsdException w:name="Revision" w:semiHidden="1"/>
-    <w:lsdException w:name="List Paragraph" w:uiPriority="34" w:qFormat="1"/>
-    <w:lsdException w:name="Quote" w:uiPriority="29" w:qFormat="1"/>
-    <w:lsdException w:name="Intense Quote" w:uiPriority="30" w:qFormat="1"/>
-    <w:lsdException w:name="Medium List 2 Accent 1" w:uiPriority="66"/>
-    <w:lsdException w:name="Medium Grid 1 Accent 1" w:uiPriority="67"/>
-    <w:lsdException w:name="Medium Grid 2 Accent 1" w:uiPriority="68"/>
-    <w:lsdException w:name="Medium Grid 3 Accent 1" w:uiPriority="69"/>
-    <w:lsdException w:name="Dark List Accent 1" w:uiPriority="70"/>
-    <w:lsdException w:name="Colorful Shading Accent 1" w:uiPriority="71"/>
-    <w:lsdException w:name="Colorful List Accent 1" w:uiPriority="72"/>
-    <w:lsdException w:name="Colorful Grid Accent 1" w:uiPriority="73"/>
-    <w:lsdException w:name="Light Shading Accent 2" w:uiPriority="60"/>
-    <w:lsdException w:name="Light List Accent 2" w:uiPriority="61"/>
-    <w:lsdException w:name="Light Grid Accent 2" w:uiPriority="62"/>
-    <w:lsdException w:name="Medium Shading 1 Accent 2" w:uiPriority="63"/>
-    <w:lsdException w:name="Medium Shading 2 Accent 2" w:uiPriority="64"/>
-    <w:lsdException w:name="Medium List 1 Accent 2" w:uiPriority="65"/>
-    <w:lsdException w:name="Medium List 2 Accent 2" w:uiPriority="66"/>
-    <w:lsdException w:name="Medium Grid 1 Accent 2" w:uiPriority="67"/>
-    <w:lsdException w:name="Medium Grid 2 Accent 2" w:uiPriority="68"/>
-    <w:lsdException w:name="Medium Grid 3 Accent 2" w:uiPriority="69"/>
-    <w:lsdException w:name="Dark List Accent 2" w:uiPriority="70"/>
-    <w:lsdException w:name="Colorful Shading Accent 2" w:uiPriority="71"/>
-    <w:lsdException w:name="Colorful List Accent 2" w:uiPriority="72"/>
-    <w:lsdException w:name="Colorful Grid Accent 2" w:uiPriority="73"/>
-    <w:lsdException w:name="Light Shading Accent 3" w:uiPriority="60"/>
-    <w:lsdException w:name="Light List Accent 3" w:uiPriority="61"/>
-    <w:lsdException w:name="Light Grid Accent 3" w:uiPriority="62"/>
-    <w:lsdException w:name="Medium Shading 1 Accent 3" w:uiPriority="63"/>
-    <w:lsdException w:name="Medium Shading 2 Accent 3" w:uiPriority="64"/>
-    <w:lsdException w:name="Medium List 1 Accent 3" w:uiPriority="65"/>
-    <w:lsdException w:name="Medium List 2 Accent 3" w:uiPriority="66"/>
-    <w:lsdException w:name="Medium Grid 1 Accent 3" w:uiPriority="67"/>
-    <w:lsdException w:name="Medium Grid 2 Accent 3" w:uiPriority="68"/>
-    <w:lsdException w:name="Medium Grid 3 Accent 3" w:uiPriority="69"/>
-    <w:lsdException w:name="Dark List Accent 3" w:uiPriority="70"/>
-    <w:lsdException w:name="Colorful Shading Accent 3" w:uiPriority="71"/>
-    <w:lsdException w:name="Colorful List Accent 3" w:uiPriority="72"/>
-    <w:lsdException w:name="Colorful Grid Accent 3" w:uiPriority="73"/>
-    <w:lsdException w:name="Light Shading Accent 4" w:uiPriority="60"/>
-    <w:lsdException w:name="Light List Accent 4" w:uiPriority="61"/>
-    <w:lsdException w:name="Light Grid Accent 4" w:uiPriority="62"/>
-    <w:lsdException w:name="Medium Shading 1 Accent 4" w:uiPriority="63"/>
-    <w:lsdException w:name="Medium Shading 2 Accent 4" w:uiPriority="64"/>
-    <w:lsdException w:name="Medium List 1 Accent 4" w:uiPriority="65"/>
-    <w:lsdException w:name="Medium List 2 Accent 4" w:uiPriority="66"/>
-    <w:lsdException w:name="Medium Grid 1 Accent 4" w:uiPriority="67"/>
-    <w:lsdException w:name="Medium Grid 2 Accent 4" w:uiPriority="68"/>
-    <w:lsdException w:name="Medium Grid 3 Accent 4" w:uiPriority="69"/>
-    <w:lsdException w:name="Dark List Accent 4" w:uiPriority="70"/>
-    <w:lsdException w:name="Colorful Shading Accent 4" w:uiPriority="71"/>
-    <w:lsdException w:name="Colorful List Accent 4" w:uiPriority="72"/>
-    <w:lsdException w:name="Colorful Grid Accent 4" w:uiPriority="73"/>
-    <w:lsdException w:name="Light Shading Accent 5" w:uiPriority="60"/>
-    <w:lsdException w:name="Light List Accent 5" w:uiPriority="61"/>
-    <w:lsdException w:name="Light Grid Accent 5" w:uiPriority="62"/>
-    <w:lsdException w:name="Medium Shading 1 Accent 5" w:uiPriority="63"/>
-    <w:lsdException w:name="Medium Shading 2 Accent 5" w:uiPriority="64"/>
-    <w:lsdException w:name="Medium List 1 Accent 5" w:uiPriority="65"/>
-    <w:lsdException w:name="Medium List 2 Accent 5" w:uiPriority="66"/>
-    <w:lsdException w:name="Medium Grid 1 Accent 5" w:uiPriority="67"/>
-    <w:lsdException w:name="Medium Grid 2 Accent 5" w:uiPriority="68"/>
-    <w:lsdException w:name="Medium Grid 3 Accent 5" w:uiPriority="69"/>
-    <w:lsdException w:name="Dark List Accent 5" w:uiPriority="70"/>
-    <w:lsdException w:name="Colorful Shading Accent 5" w:uiPriority="71"/>
-    <w:lsdException w:name="Colorful List Accent 5" w:uiPriority="72"/>
-    <w:lsdException w:name="Colorful Grid Accent 5" w:uiPriority="73"/>
-    <w:lsdException w:name="Light Shading Accent 6" w:uiPriority="60"/>
-    <w:lsdException w:name="Light List Accent 6" w:uiPriority="61"/>
-    <w:lsdException w:name="Light Grid Accent 6" w:uiPriority="62"/>
-    <w:lsdException w:name="Medium Shading 1 Accent 6" w:uiPriority="63"/>
-    <w:lsdException w:name="Medium Shading 2 Accent 6" w:uiPriority="64"/>
-    <w:lsdException w:name="Medium List 1 Accent 6" w:uiPriority="65"/>
-    <w:lsdException w:name="Medium List 2 Accent 6" w:uiPriority="66"/>
-    <w:lsdException w:name="Medium Grid 1 Accent 6" w:uiPriority="67"/>
-    <w:lsdException w:name="Medium Grid 2 Accent 6" w:uiPriority="68"/>
-    <w:lsdException w:name="Medium Grid 3 Accent 6" w:uiPriority="69"/>
-    <w:lsdException w:name="Dark List Accent 6" w:uiPriority="70"/>
-    <w:lsdException w:name="Colorful Shading Accent 6" w:uiPriority="71"/>
-    <w:lsdException w:name="Colorful List Accent 6" w:uiPriority="72"/>
-    <w:lsdException w:name="Colorful Grid Accent 6" w:uiPriority="73"/>
-    <w:lsdException w:name="Subtle Emphasis" w:uiPriority="19" w:qFormat="1"/>
-    <w:lsdException w:name="Intense Emphasis" w:uiPriority="21" w:qFormat="1"/>
-    <w:lsdException w:name="Subtle Reference" w:uiPriority="31" w:qFormat="1"/>
-    <w:lsdException w:name="Intense Reference" w:uiPriority="32" w:qFormat="1"/>
-    <w:lsdException w:name="Book Title" w:uiPriority="33" w:qFormat="1"/>
-    <w:lsdException w:name="Bibliography" w:semiHidden="1" w:uiPriority="37" w:unhideWhenUsed="1"/>
-    <w:lsdException w:name="TOC Heading" w:semiHidden="1" w:uiPriority="39" w:unhideWhenUsed="1" w:qFormat="1"/>
-    <w:lsdException w:name="Plain Table 1" w:uiPriority="41"/>
-    <w:lsdException w:name="Plain Table 2" w:uiPriority="42"/>
-    <w:lsdException w:name="Plain Table 3" w:uiPriority="43"/>
-    <w:lsdException w:name="Plain Table 4" w:uiPriority="44"/>
-    <w:lsdException w:name="Plain Table 5" w:uiPriority="45"/>
-    <w:lsdException w:name="Grid Table Light" w:uiPriority="40"/>
-    <w:lsdException w:name="Grid Table 1 Light" w:uiPriority="46"/>
-    <w:lsdException w:name="Grid Table 2" w:uiPriority="47"/>
-    <w:lsdException w:name="Grid Table 3" w:uiPriority="48"/>
-    <w:lsdException w:name="Grid Table 4" w:uiPriority="49"/>
-    <w:lsdException w:name="Grid Table 5 Dark" w:uiPriority="50"/>
-    <w:lsdException w:name="Grid Table 6 Colorful" w:uiPriority="51"/>
-    <w:lsdException w:name="Grid Table 7 Colorful" w:uiPriority="52"/>
-    <w:lsdException w:name="Grid Table 1 Light Accent 1" w:uiPriority="46"/>
-    <w:lsdException w:name="Grid Table 2 Accent 1" w:uiPriority="47"/>
-    <w:lsdException w:name="Grid Table 3 Accent 1" w:uiPriority="48"/>
-    <w:lsdException w:name="Grid Table 4 Accent 1" w:uiPriority="49"/>
-    <w:lsdException w:name="Grid Table 5 Dark Accent 1" w:uiPriority="50"/>
-    <w:lsdException w:name="Grid Table 6 Colorful Accent 1" w:uiPriority="51"/>
-    <w:lsdException w:name="Grid Table 7 Colorful Accent 1" w:uiPriority="52"/>
-    <w:lsdException w:name="Grid Table 1 Light Accent 2" w:uiPriority="46"/>
-    <w:lsdException w:name="Grid Table 2 Accent 2" w:uiPriority="47"/>
-    <w:lsdException w:name="Grid Table 3 Accent 2" w:uiPriority="48"/>
-    <w:lsdException w:name="Grid Table 4 Accent 2" w:uiPriority="49"/>
-    <w:lsdException w:name="Grid Table 5 Dark Accent 2" w:uiPriority="50"/>
-    <w:lsdException w:name="Grid Table 6 Colorful Accent 2" w:uiPriority="51"/>
-    <w:lsdException w:name="Grid Table 7 Colorful Accent 2" w:uiPriority="52"/>
-    <w:lsdException w:name="Grid Table 1 Light Accent 3" w:uiPriority="46"/>
-    <w:lsdException w:name="Grid Table 2 Accent 3" w:uiPriority="47"/>
-    <w:lsdException w:name="Grid Table 3 Accent 3" w:uiPriority="48"/>
-    <w:lsdException w:name="Grid Table 4 Accent 3" w:uiPriority="49"/>
-    <w:lsdException w:name="Grid Table 5 Dark Accent 3" w:uiPriority="50"/>
-    <w:lsdException w:name="Grid Table 6 Colorful Accent 3" w:uiPriority="51"/>
-    <w:lsdException w:name="Grid Table 7 Colorful Accent 3" w:uiPriority="52"/>
-    <w:lsdException w:name="Grid Table 1 Light Accent 4" w:uiPriority="46"/>
-    <w:lsdException w:name="Grid Table 2 Accent 4" w:uiPriority="47"/>
-    <w:lsdException w:name="Grid Table 3 Accent 4" w:uiPriority="48"/>
-    <w:lsdException w:name="Grid Table 4 Accent 4" w:uiPriority="49"/>
-    <w:lsdException w:name="Grid Table 5 Dark Accent 4" w:uiPriority="50"/>
-    <w:lsdException w:name="Grid Table 6 Colorful Accent 4" w:uiPriority="51"/>
-    <w:lsdException w:name="Grid Table 7 Colorful Accent 4" w:uiPriority="52"/>
-    <w:lsdException w:name="Grid Table 1 Light Accent 5" w:uiPriority="46"/>
-    <w:lsdException w:name="Grid Table 2 Accent 5" w:uiPriority="47"/>
-    <w:lsdException w:name="Grid Table 3 Accent 5" w:uiPriority="48"/>
-    <w:lsdException w:name="Grid Table 4 Accent 5" w:uiPriority="49"/>
-    <w:lsdException w:name="Grid Table 5 Dark Accent 5" w:uiPriority="50"/>
-    <w:lsdException w:name="Grid Table 6 Colorful Accent 5" w:uiPriority="51"/>
-    <w:lsdException w:name="Grid Table 7 Colorful Accent 5" w:uiPriority="52"/>
-    <w:lsdException w:name="Grid Table 1 Light Accent 6" w:uiPriority="46"/>
-    <w:lsdException w:name="Grid Table 2 Accent 6" w:uiPriority="47"/>
-    <w:lsdException w:name="Grid Table 3 Accent 6" w:uiPriority="48"/>
-    <w:lsdException w:name="Grid Table 4 Accent 6" w:uiPriority="49"/>
-    <w:lsdException w:name="Grid Table 5 Dark Accent 6" w:uiPriority="50"/>
-    <w:lsdException w:name="Grid Table 6 Colorful Accent 6" w:uiPriority="51"/>
-    <w:lsdException w:name="Grid Table 7 Colorful Accent 6" w:uiPriority="52"/>
-    <w:lsdException w:name="List Table 1 Light" w:uiPriority="46"/>
-    <w:lsdException w:name="List Table 2" w:uiPriority="47"/>
-    <w:lsdException w:name="List Table 3" w:uiPriority="48"/>
-    <w:lsdException w:name="List Table 4" w:uiPriority="49"/>
-    <w:lsdException w:name="List Table 5 Dark" w:uiPriority="50"/>
-    <w:lsdException w:name="List Table 6 Colorful" w:uiPriority="51"/>
-    <w:lsdException w:name="List Table 7 Colorful" w:uiPriority="52"/>
-    <w:lsdException w:name="List Table 1 Light Accent 1" w:uiPriority="46"/>
-    <w:lsdException w:name="List Table 2 Accent 1" w:uiPriority="47"/>
-    <w:lsdException w:name="List Table 3 Accent 1" w:uiPriority="48"/>
-    <w:lsdException w:name="List Table 4 Accent 1" w:uiPriority="49"/>
-    <w:lsdException w:name="List Table 5 Dark Accent 1" w:uiPriority="50"/>
-    <w:lsdException w:name="List Table 6 Colorful Accent 1" w:uiPriority="51"/>
-    <w:lsdException w:name="List Table 7 Colorful Accent 1" w:uiPriority="52"/>
-    <w:lsdException w:name="List Table 1 Light Accent 2" w:uiPriority="46"/>
-    <w:lsdException w:name="List Table 2 Accent 2" w:uiPriority="47"/>
-    <w:lsdException w:name="List Table 3 Accent 2" w:uiPriority="48"/>
-    <w:lsdException w:name="List Table 4 Accent 2" w:uiPriority="49"/>
-    <w:lsdException w:name="List Table 5 Dark Accent 2" w:uiPriority="50"/>
-    <w:lsdException w:name="List Table 6 Colorful Accent 2" w:uiPriority="51"/>
-    <w:lsdException w:name="List Table 7 Colorful Accent 2" w:uiPriority="52"/>
-    <w:lsdException w:name="List Table 1 Light Accent 3" w:uiPriority="46"/>
-    <w:lsdException w:name="List Table 2 Accent 3" w:uiPriority="47"/>
-    <w:lsdException w:name="List Table 3 Accent 3" w:uiPriority="48"/>
-    <w:lsdException w:name="List Table 4 Accent 3" w:uiPriority="49"/>
-    <w:lsdException w:name="List Table 5 Dark Accent 3" w:uiPriority="50"/>
-    <w:lsdException w:name="List Table 6 Colorful Accent 3" w:uiPriority="51"/>
-    <w:lsdException w:name="List Table 7 Colorful Accent 3" w:uiPriority="52"/>
-    <w:lsdException w:name="List Table 1 Light Accent 4" w:uiPriority="46"/>
-    <w:lsdException w:name="List Table 2 Accent 4" w:uiPriority="47"/>
-    <w:lsdException w:name="List Table 3 Accent 4" w:uiPriority="48"/>
-    <w:lsdException w:name="List Table 4 Accent 4" w:uiPriority="49"/>
-    <w:lsdException w:name="List Table 5 Dark Accent 4" w:uiPriority="50"/>
-    <w:lsdException w:name="List Table 6 Colorful Accent 4" w:uiPriority="51"/>
-    <w:lsdException w:name="List Table 7 Colorful Accent 4" w:uiPriority="52"/>
-    <w:lsdException w:name="List Table 1 Light Accent 5" w:uiPriority="46"/>
-    <w:lsdException w:name="List Table 2 Accent 5" w:uiPriority="47"/>
-    <w:lsdException w:name="List Table 3 Accent 5" w:uiPriority="48"/>
-    <w:lsdException w:name="List Table 4 Accent 5" w:uiPriority="49"/>
-    <w:lsdException w:name="List Table 5 Dark Accent 5" w:uiPriority="50"/>
-    <w:lsdException w:name="List Table 6 Colorful Accent 5" w:uiPriority="51"/>
-    <w:lsdException w:name="List Table 7 Colorful Accent 5" w:uiPriority="52"/>
-    <w:lsdException w:name="List Table 1 Light Accent 6" w:uiPriority="46"/>
-    <w:lsdException w:name="List Table 2 Accent 6" w:uiPriority="47"/>
-    <w:lsdException w:name="List Table 3 Accent 6" w:uiPriority="48"/>
-    <w:lsdException w:name="List Table 4 Accent 6" w:uiPriority="49"/>
-    <w:lsdException w:name="List Table 5 Dark Accent 6" w:uiPriority="50"/>
-    <w:lsdException w:name="List Table 6 Colorful Accent 6" w:uiPriority="51"/>
-    <w:lsdException w:name="List Table 7 Colorful Accent 6" w:uiPriority="52"/>
+  <w:latentStyles w:defLockedState="0" w:defUIPriority="99" w:defSemiHidden="1" w:defUnhideWhenUsed="1" w:defQFormat="0" w:count="267">
+    <w:lsdException w:name="Normal" w:semiHidden="0" w:uiPriority="0" w:unhideWhenUsed="0" w:qFormat="1"/>
+    <w:lsdException w:name="heading 1" w:semiHidden="0" w:uiPriority="0" w:unhideWhenUsed="0" w:qFormat="1"/>
+    <w:lsdException w:name="heading 2" w:uiPriority="9" w:qFormat="1"/>
+    <w:lsdException w:name="heading 3" w:uiPriority="9" w:qFormat="1"/>
+    <w:lsdException w:name="heading 4" w:uiPriority="9" w:qFormat="1"/>
+    <w:lsdException w:name="heading 5" w:uiPriority="9" w:qFormat="1"/>
+    <w:lsdException w:name="heading 6" w:uiPriority="9" w:qFormat="1"/>
+    <w:lsdException w:name="heading 7" w:uiPriority="9" w:qFormat="1"/>
+    <w:lsdException w:name="heading 8" w:uiPriority="9" w:qFormat="1"/>
+    <w:lsdException w:name="heading 9" w:uiPriority="9" w:qFormat="1"/>
+    <w:lsdException w:name="toc 1" w:uiPriority="39"/>
+    <w:lsdException w:name="toc 2" w:uiPriority="39"/>
+    <w:lsdException w:name="toc 3" w:uiPriority="39"/>
+    <w:lsdException w:name="toc 4" w:uiPriority="39"/>
+    <w:lsdException w:name="toc 5" w:uiPriority="39"/>
+    <w:lsdException w:name="toc 6" w:uiPriority="39"/>
+    <w:lsdException w:name="toc 7" w:uiPriority="39"/>
+    <w:lsdException w:name="toc 8" w:uiPriority="39"/>
+    <w:lsdException w:name="toc 9" w:uiPriority="39"/>
+    <w:lsdException w:name="caption" w:uiPriority="35" w:qFormat="1"/>
+    <w:lsdException w:name="Title" w:semiHidden="0" w:uiPriority="10" w:unhideWhenUsed="0" w:qFormat="1"/>
+    <w:lsdException w:name="Default Paragraph Font" w:uiPriority="1"/>
+    <w:lsdException w:name="Subtitle" w:semiHidden="0" w:uiPriority="11" w:unhideWhenUsed="0" w:qFormat="1"/>
+    <w:lsdException w:name="Hyperlink" w:uiPriority="0"/>
+    <w:lsdException w:name="Strong" w:semiHidden="0" w:uiPriority="22" w:unhideWhenUsed="0" w:qFormat="1"/>
+    <w:lsdException w:name="Emphasis" w:semiHidden="0" w:uiPriority="20" w:unhideWhenUsed="0" w:qFormat="1"/>
+    <w:lsdException w:name="Table Grid" w:semiHidden="0" w:uiPriority="39" w:unhideWhenUsed="0"/>
+    <w:lsdException w:name="Placeholder Text" w:unhideWhenUsed="0"/>
+    <w:lsdException w:name="No Spacing" w:semiHidden="0" w:uiPriority="1" w:unhideWhenUsed="0" w:qFormat="1"/>
+    <w:lsdException w:name="Light Shading" w:semiHidden="0" w:uiPriority="60" w:unhideWhenUsed="0"/>
+    <w:lsdException w:name="Light List" w:semiHidden="0" w:uiPriority="61" w:unhideWhenUsed="0"/>
+    <w:lsdException w:name="Light Grid" w:semiHidden="0" w:uiPriority="62" w:unhideWhenUsed="0"/>
+    <w:lsdException w:name="Medium Shading 1" w:semiHidden="0" w:uiPriority="63" w:unhideWhenUsed="0"/>
+    <w:lsdException w:name="Medium Shading 2" w:semiHidden="0" w:uiPriority="64" w:unhideWhenUsed="0"/>
+    <w:lsdException w:name="Medium List 1" w:semiHidden="0" w:uiPriority="65" w:unhideWhenUsed="0"/>
+    <w:lsdException w:name="Medium List 2" w:semiHidden="0" w:uiPriority="66" w:unhideWhenUsed="0"/>
+    <w:lsdException w:name="Medium Grid 1" w:semiHidden="0" w:uiPriority="67" w:unhideWhenUsed="0"/>
+    <w:lsdException w:name="Medium Grid 2" w:semiHidden="0" w:uiPriority="68" w:unhideWhenUsed="0"/>
+    <w:lsdException w:name="Medium Grid 3" w:semiHidden="0" w:uiPriority="69" w:unhideWhenUsed="0"/>
+    <w:lsdException w:name="Dark List" w:semiHidden="0" w:uiPriority="70" w:unhideWhenUsed="0"/>
+    <w:lsdException w:name="Colorful Shading" w:semiHidden="0" w:uiPriority="71" w:unhideWhenUsed="0"/>
+    <w:lsdException w:name="Colorful List" w:semiHidden="0" w:uiPriority="72" w:unhideWhenUsed="0"/>
+    <w:lsdException w:name="Colorful Grid" w:semiHidden="0" w:uiPriority="73" w:unhideWhenUsed="0"/>
+    <w:lsdException w:name="Light Shading Accent 1" w:semiHidden="0" w:uiPriority="60" w:unhideWhenUsed="0"/>
+    <w:lsdException w:name="Light List Accent 1" w:semiHidden="0" w:uiPriority="61" w:unhideWhenUsed="0"/>
+    <w:lsdException w:name="Light Grid Accent 1" w:semiHidden="0" w:uiPriority="62" w:unhideWhenUsed="0"/>
+    <w:lsdException w:name="Medium Shading 1 Accent 1" w:semiHidden="0" w:uiPriority="63" w:unhideWhenUsed="0"/>
+    <w:lsdException w:name="Medium Shading 2 Accent 1" w:semiHidden="0" w:uiPriority="64" w:unhideWhenUsed="0"/>
+    <w:lsdException w:name="Medium List 1 Accent 1" w:semiHidden="0" w:uiPriority="65" w:unhideWhenUsed="0"/>
+    <w:lsdException w:name="Revision" w:unhideWhenUsed="0"/>
+    <w:lsdException w:name="List Paragraph" w:semiHidden="0" w:uiPriority="34" w:unhideWhenUsed="0" w:qFormat="1"/>
+    <w:lsdException w:name="Quote" w:semiHidden="0" w:uiPriority="29" w:unhideWhenUsed="0" w:qFormat="1"/>
+    <w:lsdException w:name="Intense Quote" w:semiHidden="0" w:uiPriority="30" w:unhideWhenUsed="0" w:qFormat="1"/>
+    <w:lsdException w:name="Medium List 2 Accent 1" w:semiHidden="0" w:uiPriority="66" w:unhideWhenUsed="0"/>
+    <w:lsdException w:name="Medium Grid 1 Accent 1" w:semiHidden="0" w:uiPriority="67" w:unhideWhenUsed="0"/>
+    <w:lsdException w:name="Medium Grid 2 Accent 1" w:semiHidden="0" w:uiPriority="68" w:unhideWhenUsed="0"/>
+    <w:lsdException w:name="Medium Grid 3 Accent 1" w:semiHidden="0" w:uiPriority="69" w:unhideWhenUsed="0"/>
+    <w:lsdException w:name="Dark List Accent 1" w:semiHidden="0" w:uiPriority="70" w:unhideWhenUsed="0"/>
+    <w:lsdException w:name="Colorful Shading Accent 1" w:semiHidden="0" w:uiPriority="71" w:unhideWhenUsed="0"/>
+    <w:lsdException w:name="Colorful List Accent 1" w:semiHidden="0" w:uiPriority="72" w:unhideWhenUsed="0"/>
+    <w:lsdException w:name="Colorful Grid Accent 1" w:semiHidden="0" w:uiPriority="73" w:unhideWhenUsed="0"/>
+    <w:lsdException w:name="Light Shading Accent 2" w:semiHidden="0" w:uiPriority="60" w:unhideWhenUsed="0"/>
+    <w:lsdException w:name="Light List Accent 2" w:semiHidden="0" w:uiPriority="61" w:unhideWhenUsed="0"/>
+    <w:lsdException w:name="Light Grid Accent 2" w:semiHidden="0" w:uiPriority="62" w:unhideWhenUsed="0"/>
+    <w:lsdException w:name="Medium Shading 1 Accent 2" w:semiHidden="0" w:uiPriority="63" w:unhideWhenUsed="0"/>
+    <w:lsdException w:name="Medium Shading 2 Accent 2" w:semiHidden="0" w:uiPriority="64" w:unhideWhenUsed="0"/>
+    <w:lsdException w:name="Medium List 1 Accent 2" w:semiHidden="0" w:uiPriority="65" w:unhideWhenUsed="0"/>
+    <w:lsdException w:name="Medium List 2 Accent 2" w:semiHidden="0" w:uiPriority="66" w:unhideWhenUsed="0"/>
+    <w:lsdException w:name="Medium Grid 1 Accent 2" w:semiHidden="0" w:uiPriority="67" w:unhideWhenUsed="0"/>
+    <w:lsdException w:name="Medium Grid 2 Accent 2" w:semiHidden="0" w:uiPriority="68" w:unhideWhenUsed="0"/>
+    <w:lsdException w:name="Medium Grid 3 Accent 2" w:semiHidden="0" w:uiPriority="69" w:unhideWhenUsed="0"/>
+    <w:lsdException w:name="Dark List Accent 2" w:semiHidden="0" w:uiPriority="70" w:unhideWhenUsed="0"/>
+    <w:lsdException w:name="Colorful Shading Accent 2" w:semiHidden="0" w:uiPriority="71" w:unhideWhenUsed="0"/>
+    <w:lsdException w:name="Colorful List Accent 2" w:semiHidden="0" w:uiPriority="72" w:unhideWhenUsed="0"/>
+    <w:lsdException w:name="Colorful Grid Accent 2" w:semiHidden="0" w:uiPriority="73" w:unhideWhenUsed="0"/>
+    <w:lsdException w:name="Light Shading Accent 3" w:semiHidden="0" w:uiPriority="60" w:unhideWhenUsed="0"/>
+    <w:lsdException w:name="Light List Accent 3" w:semiHidden="0" w:uiPriority="61" w:unhideWhenUsed="0"/>
+    <w:lsdException w:name="Light Grid Accent 3" w:semiHidden="0" w:uiPriority="62" w:unhideWhenUsed="0"/>
+    <w:lsdException w:name="Medium Shading 1 Accent 3" w:semiHidden="0" w:uiPriority="63" w:unhideWhenUsed="0"/>
+    <w:lsdException w:name="Medium Shading 2 Accent 3" w:semiHidden="0" w:uiPriority="64" w:unhideWhenUsed="0"/>
+    <w:lsdException w:name="Medium List 1 Accent 3" w:semiHidden="0" w:uiPriority="65" w:unhideWhenUsed="0"/>
+    <w:lsdException w:name="Medium List 2 Accent 3" w:semiHidden="0" w:uiPriority="66" w:unhideWhenUsed="0"/>
+    <w:lsdException w:name="Medium Grid 1 Accent 3" w:semiHidden="0" w:uiPriority="67" w:unhideWhenUsed="0"/>
+    <w:lsdException w:name="Medium Grid 2 Accent 3" w:semiHidden="0" w:uiPriority="68" w:unhideWhenUsed="0"/>
+    <w:lsdException w:name="Medium Grid 3 Accent 3" w:semiHidden="0" w:uiPriority="69" w:unhideWhenUsed="0"/>
+    <w:lsdException w:name="Dark List Accent 3" w:semiHidden="0" w:uiPriority="70" w:unhideWhenUsed="0"/>
+    <w:lsdException w:name="Colorful Shading Accent 3" w:semiHidden="0" w:uiPriority="71" w:unhideWhenUsed="0"/>
+    <w:lsdException w:name="Colorful List Accent 3" w:semiHidden="0" w:uiPriority="72" w:unhideWhenUsed="0"/>
+    <w:lsdException w:name="Colorful Grid Accent 3" w:semiHidden="0" w:uiPriority="73" w:unhideWhenUsed="0"/>
+    <w:lsdException w:name="Light Shading Accent 4" w:semiHidden="0" w:uiPriority="60" w:unhideWhenUsed="0"/>
+    <w:lsdException w:name="Light List Accent 4" w:semiHidden="0" w:uiPriority="61" w:unhideWhenUsed="0"/>
+    <w:lsdException w:name="Light Grid Accent 4" w:semiHidden="0" w:uiPriority="62" w:unhideWhenUsed="0"/>
+    <w:lsdException w:name="Medium Shading 1 Accent 4" w:semiHidden="0" w:uiPriority="63" w:unhideWhenUsed="0"/>
+    <w:lsdException w:name="Medium Shading 2 Accent 4" w:semiHidden="0" w:uiPriority="64" w:unhideWhenUsed="0"/>
+    <w:lsdException w:name="Medium List 1 Accent 4" w:semiHidden="0" w:uiPriority="65" w:unhideWhenUsed="0"/>
+    <w:lsdException w:name="Medium List 2 Accent 4" w:semiHidden="0" w:uiPriority="66" w:unhideWhenUsed="0"/>
+    <w:lsdException w:name="Medium Grid 1 Accent 4" w:semiHidden="0" w:uiPriority="67" w:unhideWhenUsed="0"/>
+    <w:lsdException w:name="Medium Grid 2 Accent 4" w:semiHidden="0" w:uiPriority="68" w:unhideWhenUsed="0"/>
+    <w:lsdException w:name="Medium Grid 3 Accent 4" w:semiHidden="0" w:uiPriority="69" w:unhideWhenUsed="0"/>
+    <w:lsdException w:name="Dark List Accent 4" w:semiHidden="0" w:uiPriority="70" w:unhideWhenUsed="0"/>
+    <w:lsdException w:name="Colorful Shading Accent 4" w:semiHidden="0" w:uiPriority="71" w:unhideWhenUsed="0"/>
+    <w:lsdException w:name="Colorful List Accent 4" w:semiHidden="0" w:uiPriority="72" w:unhideWhenUsed="0"/>
+    <w:lsdException w:name="Colorful Grid Accent 4" w:semiHidden="0" w:uiPriority="73" w:unhideWhenUsed="0"/>
+    <w:lsdException w:name="Light Shading Accent 5" w:semiHidden="0" w:uiPriority="60" w:unhideWhenUsed="0"/>
+    <w:lsdException w:name="Light List Accent 5" w:semiHidden="0" w:uiPriority="61" w:unhideWhenUsed="0"/>
+    <w:lsdException w:name="Light Grid Accent 5" w:semiHidden="0" w:uiPriority="62" w:unhideWhenUsed="0"/>
+    <w:lsdException w:name="Medium Shading 1 Accent 5" w:semiHidden="0" w:uiPriority="63" w:unhideWhenUsed="0"/>
+    <w:lsdException w:name="Medium Shading 2 Accent 5" w:semiHidden="0" w:uiPriority="64" w:unhideWhenUsed="0"/>
+    <w:lsdException w:name="Medium List 1 Accent 5" w:semiHidden="0" w:uiPriority="65" w:unhideWhenUsed="0"/>
+    <w:lsdException w:name="Medium List 2 Accent 5" w:semiHidden="0" w:uiPriority="66" w:unhideWhenUsed="0"/>
+    <w:lsdException w:name="Medium Grid 1 Accent 5" w:semiHidden="0" w:uiPriority="67" w:unhideWhenUsed="0"/>
+    <w:lsdException w:name="Medium Grid 2 Accent 5" w:semiHidden="0" w:uiPriority="68" w:unhideWhenUsed="0"/>
+    <w:lsdException w:name="Medium Grid 3 Accent 5" w:semiHidden="0" w:uiPriority="69" w:unhideWhenUsed="0"/>
+    <w:lsdException w:name="Dark List Accent 5" w:semiHidden="0" w:uiPriority="70" w:unhideWhenUsed="0"/>
+    <w:lsdException w:name="Colorful Shading Accent 5" w:semiHidden="0" w:uiPriority="71" w:unhideWhenUsed="0"/>
+    <w:lsdException w:name="Colorful List Accent 5" w:semiHidden="0" w:uiPriority="72" w:unhideWhenUsed="0"/>
+    <w:lsdException w:name="Colorful Grid Accent 5" w:semiHidden="0" w:uiPriority="73" w:unhideWhenUsed="0"/>
+    <w:lsdException w:name="Light Shading Accent 6" w:semiHidden="0" w:uiPriority="60" w:unhideWhenUsed="0"/>
+    <w:lsdException w:name="Light List Accent 6" w:semiHidden="0" w:uiPriority="61" w:unhideWhenUsed="0"/>
+    <w:lsdException w:name="Light Grid Accent 6" w:semiHidden="0" w:uiPriority="62" w:unhideWhenUsed="0"/>
+    <w:lsdException w:name="Medium Shading 1 Accent 6" w:semiHidden="0" w:uiPriority="63" w:unhideWhenUsed="0"/>
+    <w:lsdException w:name="Medium Shading 2 Accent 6" w:semiHidden="0" w:uiPriority="64" w:unhideWhenUsed="0"/>
+    <w:lsdException w:name="Medium List 1 Accent 6" w:semiHidden="0" w:uiPriority="65" w:unhideWhenUsed="0"/>
+    <w:lsdException w:name="Medium List 2 Accent 6" w:semiHidden="0" w:uiPriority="66" w:unhideWhenUsed="0"/>
+    <w:lsdException w:name="Medium Grid 1 Accent 6" w:semiHidden="0" w:uiPriority="67" w:unhideWhenUsed="0"/>
+    <w:lsdException w:name="Medium Grid 2 Accent 6" w:semiHidden="0" w:uiPriority="68" w:unhideWhenUsed="0"/>
+    <w:lsdException w:name="Medium Grid 3 Accent 6" w:semiHidden="0" w:uiPriority="69" w:unhideWhenUsed="0"/>
+    <w:lsdException w:name="Dark List Accent 6" w:semiHidden="0" w:uiPriority="70" w:unhideWhenUsed="0"/>
+    <w:lsdException w:name="Colorful Shading Accent 6" w:semiHidden="0" w:uiPriority="71" w:unhideWhenUsed="0"/>
+    <w:lsdException w:name="Colorful List Accent 6" w:semiHidden="0" w:uiPriority="72" w:unhideWhenUsed="0"/>
+    <w:lsdException w:name="Colorful Grid Accent 6" w:semiHidden="0" w:uiPriority="73" w:unhideWhenUsed="0"/>
+    <w:lsdException w:name="Subtle Emphasis" w:semiHidden="0" w:uiPriority="19" w:unhideWhenUsed="0" w:qFormat="1"/>
+    <w:lsdException w:name="Intense Emphasis" w:semiHidden="0" w:uiPriority="21" w:unhideWhenUsed="0" w:qFormat="1"/>
+    <w:lsdException w:name="Subtle Reference" w:semiHidden="0" w:uiPriority="31" w:unhideWhenUsed="0" w:qFormat="1"/>
+    <w:lsdException w:name="Intense Reference" w:semiHidden="0" w:uiPriority="32" w:unhideWhenUsed="0" w:qFormat="1"/>
+    <w:lsdException w:name="Book Title" w:semiHidden="0" w:uiPriority="33" w:unhideWhenUsed="0" w:qFormat="1"/>
+    <w:lsdException w:name="Bibliography" w:uiPriority="37"/>
+    <w:lsdException w:name="TOC Heading" w:uiPriority="39" w:qFormat="1"/>
   </w:latentStyles>
   <w:style w:type="paragraph" w:default="1" w:styleId="Normal">
     <w:name w:val="Normal"/>
@@ -3922,6 +3707,7 @@
     <w:uiPriority w:val="99"/>
     <w:semiHidden/>
     <w:unhideWhenUsed/>
+    <w:qFormat/>
     <w:tblPr>
       <w:tblInd w:w="0" w:type="dxa"/>
       <w:tblCellMar>
@@ -4333,7 +4119,7 @@
   <a:extraClrSchemeLst/>
   <a:extLst>
     <a:ext uri="{05A4C25C-085E-4340-85A3-A5531E510DB2}">
-      <thm15:themeFamily xmlns:thm15="http://schemas.microsoft.com/office/thememl/2012/main" name="Office Theme" id="{62F939B6-93AF-4DB8-9C6B-D6C7DFDC589F}" vid="{4A3C46E8-61CC-4603-A589-7422A47A8E4A}"/>
+      <thm15:themeFamily xmlns:thm15="http://schemas.microsoft.com/office/thememl/2012/main" xmlns="" name="Office Theme" id="{62F939B6-93AF-4DB8-9C6B-D6C7DFDC589F}" vid="{4A3C46E8-61CC-4603-A589-7422A47A8E4A}"/>
     </a:ext>
   </a:extLst>
 </a:theme>

</xml_diff>

<commit_message>
Major changes to the ScoreBoard class
Completely refactored the logic. Started using wintellect's
OrderedMultyDictionary and got rid of the Score class.
</commit_message>
<xml_diff>
--- a/Documentation/Baloons-pop-Documentation.docx
+++ b/Documentation/Baloons-pop-Documentation.docx
@@ -2281,7 +2281,19 @@
         <w:rPr>
           <w:highlight w:val="green"/>
         </w:rPr>
-        <w:t xml:space="preserve"> Introduced two private helping methods : 1) GetHorizontalBorderAsString(), 2) GetColumnIndecesAsString.</w:t>
+        <w:t xml:space="preserve"> Introduced two private helping methods : 1) GetHorizontalBorderAsString(), 2) GetColumnIndecesAsString</w:t>
+      </w:r>
+      <w:r>
+        <w:rPr>
+          <w:highlight w:val="green"/>
+        </w:rPr>
+        <w:t>()</w:t>
+      </w:r>
+      <w:r>
+        <w:rPr>
+          <w:highlight w:val="green"/>
+        </w:rPr>
+        <w:t>.</w:t>
       </w:r>
     </w:p>
     <w:p>
@@ -4119,7 +4131,7 @@
   <a:extraClrSchemeLst/>
   <a:extLst>
     <a:ext uri="{05A4C25C-085E-4340-85A3-A5531E510DB2}">
-      <thm15:themeFamily xmlns:thm15="http://schemas.microsoft.com/office/thememl/2012/main" xmlns="" name="Office Theme" id="{62F939B6-93AF-4DB8-9C6B-D6C7DFDC589F}" vid="{4A3C46E8-61CC-4603-A589-7422A47A8E4A}"/>
+      <thm15:themeFamily xmlns="" xmlns:thm15="http://schemas.microsoft.com/office/thememl/2012/main" name="Office Theme" id="{62F939B6-93AF-4DB8-9C6B-D6C7DFDC589F}" vid="{4A3C46E8-61CC-4603-A589-7422A47A8E4A}"/>
     </a:ext>
   </a:extLst>
 </a:theme>

</xml_diff>

<commit_message>
Major refactoring of the ScoreBoard Logic
Refactored the ToString and the OrderedMultiDictionary.
The constructor as well
</commit_message>
<xml_diff>
--- a/Documentation/Baloons-pop-Documentation.docx
+++ b/Documentation/Baloons-pop-Documentation.docx
@@ -1,6 +1,6 @@
 
 <file path=word/document.xml><?xml version="1.0" encoding="utf-8"?>
-<w:document xmlns:ve="http://schemas.openxmlformats.org/markup-compatibility/2006" xmlns:o="urn:schemas-microsoft-com:office:office" xmlns:r="http://schemas.openxmlformats.org/officeDocument/2006/relationships" xmlns:m="http://schemas.openxmlformats.org/officeDocument/2006/math" xmlns:v="urn:schemas-microsoft-com:vml" xmlns:wp="http://schemas.openxmlformats.org/drawingml/2006/wordprocessingDrawing" xmlns:w10="urn:schemas-microsoft-com:office:word" xmlns:w="http://schemas.openxmlformats.org/wordprocessingml/2006/main" xmlns:wne="http://schemas.microsoft.com/office/word/2006/wordml">
+<w:document xmlns:wpc="http://schemas.microsoft.com/office/word/2010/wordprocessingCanvas" xmlns:mc="http://schemas.openxmlformats.org/markup-compatibility/2006" xmlns:o="urn:schemas-microsoft-com:office:office" xmlns:r="http://schemas.openxmlformats.org/officeDocument/2006/relationships" xmlns:m="http://schemas.openxmlformats.org/officeDocument/2006/math" xmlns:v="urn:schemas-microsoft-com:vml" xmlns:wp14="http://schemas.microsoft.com/office/word/2010/wordprocessingDrawing" xmlns:wp="http://schemas.openxmlformats.org/drawingml/2006/wordprocessingDrawing" xmlns:w10="urn:schemas-microsoft-com:office:word" xmlns:w="http://schemas.openxmlformats.org/wordprocessingml/2006/main" xmlns:w14="http://schemas.microsoft.com/office/word/2010/wordml" xmlns:w15="http://schemas.microsoft.com/office/word/2012/wordml" xmlns:wpg="http://schemas.microsoft.com/office/word/2010/wordprocessingGroup" xmlns:wpi="http://schemas.microsoft.com/office/word/2010/wordprocessingInk" xmlns:wne="http://schemas.microsoft.com/office/word/2006/wordml" xmlns:wps="http://schemas.microsoft.com/office/word/2010/wordprocessingShape" mc:Ignorable="w14 w15 wp14">
   <w:body>
     <w:p>
       <w:pPr>
@@ -414,7 +414,7 @@
           <w:top w:w="57" w:type="dxa"/>
           <w:bottom w:w="57" w:type="dxa"/>
         </w:tblCellMar>
-        <w:tblLook w:val="04A0"/>
+        <w:tblLook w:val="04A0" w:firstRow="1" w:lastRow="0" w:firstColumn="1" w:lastColumn="0" w:noHBand="0" w:noVBand="1"/>
       </w:tblPr>
       <w:tblGrid>
         <w:gridCol w:w="3867"/>
@@ -2398,8 +2398,6 @@
         </w:rPr>
         <w:t>() f</w:t>
       </w:r>
-      <w:bookmarkStart w:id="0" w:name="_GoBack"/>
-      <w:bookmarkEnd w:id="0"/>
       <w:r>
         <w:rPr>
           <w:highlight w:val="green"/>
@@ -2734,7 +2732,7 @@
           <w:top w:w="57" w:type="dxa"/>
           <w:bottom w:w="57" w:type="dxa"/>
         </w:tblCellMar>
-        <w:tblLook w:val="04A0"/>
+        <w:tblLook w:val="04A0" w:firstRow="1" w:lastRow="0" w:firstColumn="1" w:lastColumn="0" w:noHBand="0" w:noVBand="1"/>
       </w:tblPr>
       <w:tblGrid>
         <w:gridCol w:w="3600"/>
@@ -3359,6 +3357,53 @@
           <w:highlight w:val="green"/>
         </w:rPr>
       </w:pPr>
+      <w:r>
+        <w:rPr>
+          <w:highlight w:val="green"/>
+        </w:rPr>
+        <w:t xml:space="preserve">Change the class ScoreBoard and removed the class Score by replacing it with data structure </w:t>
+      </w:r>
+      <w:r>
+        <w:t xml:space="preserve"> </w:t>
+      </w:r>
+      <w:r>
+        <w:rPr>
+          <w:b/>
+        </w:rPr>
+        <w:t>OrderedMultiDictionary&lt;int, string&gt;</w:t>
+      </w:r>
+      <w:r>
+        <w:t xml:space="preserve"> named – </w:t>
+      </w:r>
+      <w:r>
+        <w:rPr>
+          <w:b/>
+        </w:rPr>
+        <w:t xml:space="preserve">scoreboard, </w:t>
+      </w:r>
+      <w:r>
+        <w:t>which keeps for each result in it automatically sorted by the key int- which is the players result and the value is the player names. For each players moves in the game there can be multiple names.</w:t>
+      </w:r>
+    </w:p>
+    <w:p>
+      <w:pPr>
+        <w:pStyle w:val="ListParagraph"/>
+        <w:numPr>
+          <w:ilvl w:val="0"/>
+          <w:numId w:val="1"/>
+        </w:numPr>
+        <w:rPr>
+          <w:highlight w:val="green"/>
+        </w:rPr>
+      </w:pPr>
+      <w:r>
+        <w:t>Changed the ToString method of the class ScoreBoard</w:t>
+      </w:r>
+      <w:r>
+        <w:t>.</w:t>
+      </w:r>
+      <w:bookmarkStart w:id="0" w:name="_GoBack"/>
+      <w:bookmarkEnd w:id="0"/>
     </w:p>
     <w:sectPr>
       <w:pgSz w:w="12240" w:h="15840"/>
@@ -3371,7 +3416,7 @@
 </file>
 
 <file path=word/endnotes.xml><?xml version="1.0" encoding="utf-8"?>
-<w:endnotes xmlns:ve="http://schemas.openxmlformats.org/markup-compatibility/2006" xmlns:o="urn:schemas-microsoft-com:office:office" xmlns:r="http://schemas.openxmlformats.org/officeDocument/2006/relationships" xmlns:m="http://schemas.openxmlformats.org/officeDocument/2006/math" xmlns:v="urn:schemas-microsoft-com:vml" xmlns:wp="http://schemas.openxmlformats.org/drawingml/2006/wordprocessingDrawing" xmlns:w10="urn:schemas-microsoft-com:office:word" xmlns:w="http://schemas.openxmlformats.org/wordprocessingml/2006/main" xmlns:wne="http://schemas.microsoft.com/office/word/2006/wordml">
+<w:endnotes xmlns:wpc="http://schemas.microsoft.com/office/word/2010/wordprocessingCanvas" xmlns:mc="http://schemas.openxmlformats.org/markup-compatibility/2006" xmlns:o="urn:schemas-microsoft-com:office:office" xmlns:r="http://schemas.openxmlformats.org/officeDocument/2006/relationships" xmlns:m="http://schemas.openxmlformats.org/officeDocument/2006/math" xmlns:v="urn:schemas-microsoft-com:vml" xmlns:wp14="http://schemas.microsoft.com/office/word/2010/wordprocessingDrawing" xmlns:wp="http://schemas.openxmlformats.org/drawingml/2006/wordprocessingDrawing" xmlns:w10="urn:schemas-microsoft-com:office:word" xmlns:w="http://schemas.openxmlformats.org/wordprocessingml/2006/main" xmlns:w14="http://schemas.microsoft.com/office/word/2010/wordml" xmlns:w15="http://schemas.microsoft.com/office/word/2012/wordml" xmlns:wpg="http://schemas.microsoft.com/office/word/2010/wordprocessingGroup" xmlns:wpi="http://schemas.microsoft.com/office/word/2010/wordprocessingInk" xmlns:wne="http://schemas.microsoft.com/office/word/2006/wordml" xmlns:wps="http://schemas.microsoft.com/office/word/2010/wordprocessingShape" mc:Ignorable="w14 w15 wp14">
   <w:endnote w:type="separator" w:id="-1">
     <w:p>
       <w:pPr>
@@ -3396,7 +3441,7 @@
 </file>
 
 <file path=word/footnotes.xml><?xml version="1.0" encoding="utf-8"?>
-<w:footnotes xmlns:ve="http://schemas.openxmlformats.org/markup-compatibility/2006" xmlns:o="urn:schemas-microsoft-com:office:office" xmlns:r="http://schemas.openxmlformats.org/officeDocument/2006/relationships" xmlns:m="http://schemas.openxmlformats.org/officeDocument/2006/math" xmlns:v="urn:schemas-microsoft-com:vml" xmlns:wp="http://schemas.openxmlformats.org/drawingml/2006/wordprocessingDrawing" xmlns:w10="urn:schemas-microsoft-com:office:word" xmlns:w="http://schemas.openxmlformats.org/wordprocessingml/2006/main" xmlns:wne="http://schemas.microsoft.com/office/word/2006/wordml">
+<w:footnotes xmlns:wpc="http://schemas.microsoft.com/office/word/2010/wordprocessingCanvas" xmlns:mc="http://schemas.openxmlformats.org/markup-compatibility/2006" xmlns:o="urn:schemas-microsoft-com:office:office" xmlns:r="http://schemas.openxmlformats.org/officeDocument/2006/relationships" xmlns:m="http://schemas.openxmlformats.org/officeDocument/2006/math" xmlns:v="urn:schemas-microsoft-com:vml" xmlns:wp14="http://schemas.microsoft.com/office/word/2010/wordprocessingDrawing" xmlns:wp="http://schemas.openxmlformats.org/drawingml/2006/wordprocessingDrawing" xmlns:w10="urn:schemas-microsoft-com:office:word" xmlns:w="http://schemas.openxmlformats.org/wordprocessingml/2006/main" xmlns:w14="http://schemas.microsoft.com/office/word/2010/wordml" xmlns:w15="http://schemas.microsoft.com/office/word/2012/wordml" xmlns:wpg="http://schemas.microsoft.com/office/word/2010/wordprocessingGroup" xmlns:wpi="http://schemas.microsoft.com/office/word/2010/wordprocessingInk" xmlns:wne="http://schemas.microsoft.com/office/word/2006/wordml" xmlns:wps="http://schemas.microsoft.com/office/word/2010/wordprocessingShape" mc:Ignorable="w14 w15 wp14">
   <w:footnote w:type="separator" w:id="-1">
     <w:p>
       <w:pPr>
@@ -3421,7 +3466,7 @@
 </file>
 
 <file path=word/numbering.xml><?xml version="1.0" encoding="utf-8"?>
-<w:numbering xmlns:ve="http://schemas.openxmlformats.org/markup-compatibility/2006" xmlns:o="urn:schemas-microsoft-com:office:office" xmlns:r="http://schemas.openxmlformats.org/officeDocument/2006/relationships" xmlns:m="http://schemas.openxmlformats.org/officeDocument/2006/math" xmlns:v="urn:schemas-microsoft-com:vml" xmlns:wp="http://schemas.openxmlformats.org/drawingml/2006/wordprocessingDrawing" xmlns:w10="urn:schemas-microsoft-com:office:word" xmlns:w="http://schemas.openxmlformats.org/wordprocessingml/2006/main" xmlns:wne="http://schemas.microsoft.com/office/word/2006/wordml">
+<w:numbering xmlns:wpc="http://schemas.microsoft.com/office/word/2010/wordprocessingCanvas" xmlns:mc="http://schemas.openxmlformats.org/markup-compatibility/2006" xmlns:o="urn:schemas-microsoft-com:office:office" xmlns:r="http://schemas.openxmlformats.org/officeDocument/2006/relationships" xmlns:m="http://schemas.openxmlformats.org/officeDocument/2006/math" xmlns:v="urn:schemas-microsoft-com:vml" xmlns:wp14="http://schemas.microsoft.com/office/word/2010/wordprocessingDrawing" xmlns:wp="http://schemas.openxmlformats.org/drawingml/2006/wordprocessingDrawing" xmlns:w10="urn:schemas-microsoft-com:office:word" xmlns:w="http://schemas.openxmlformats.org/wordprocessingml/2006/main" xmlns:w14="http://schemas.microsoft.com/office/word/2010/wordml" xmlns:w15="http://schemas.microsoft.com/office/word/2012/wordml" xmlns:wpg="http://schemas.microsoft.com/office/word/2010/wordprocessingGroup" xmlns:wpi="http://schemas.microsoft.com/office/word/2010/wordprocessingInk" xmlns:wne="http://schemas.microsoft.com/office/word/2006/wordml" xmlns:wps="http://schemas.microsoft.com/office/word/2010/wordprocessingShape" mc:Ignorable="w14 w15 wp14">
   <w:abstractNum w:abstractNumId="0">
     <w:nsid w:val="38264E9C"/>
     <w:multiLevelType w:val="hybridMultilevel"/>
@@ -3518,7 +3563,7 @@
 </file>
 
 <file path=word/styles.xml><?xml version="1.0" encoding="utf-8"?>
-<w:styles xmlns:r="http://schemas.openxmlformats.org/officeDocument/2006/relationships" xmlns:w="http://schemas.openxmlformats.org/wordprocessingml/2006/main">
+<w:styles xmlns:mc="http://schemas.openxmlformats.org/markup-compatibility/2006" xmlns:r="http://schemas.openxmlformats.org/officeDocument/2006/relationships" xmlns:w="http://schemas.openxmlformats.org/wordprocessingml/2006/main" xmlns:w14="http://schemas.microsoft.com/office/word/2010/wordml" xmlns:w15="http://schemas.microsoft.com/office/word/2012/wordml" mc:Ignorable="w14 w15">
   <w:docDefaults>
     <w:rPrDefault>
       <w:rPr>
@@ -3534,145 +3579,378 @@
       </w:pPr>
     </w:pPrDefault>
   </w:docDefaults>
-  <w:latentStyles w:defLockedState="0" w:defUIPriority="99" w:defSemiHidden="1" w:defUnhideWhenUsed="1" w:defQFormat="0" w:count="267">
-    <w:lsdException w:name="Normal" w:semiHidden="0" w:uiPriority="0" w:unhideWhenUsed="0" w:qFormat="1"/>
-    <w:lsdException w:name="heading 1" w:semiHidden="0" w:uiPriority="0" w:unhideWhenUsed="0" w:qFormat="1"/>
-    <w:lsdException w:name="heading 2" w:uiPriority="9" w:qFormat="1"/>
-    <w:lsdException w:name="heading 3" w:uiPriority="9" w:qFormat="1"/>
-    <w:lsdException w:name="heading 4" w:uiPriority="9" w:qFormat="1"/>
-    <w:lsdException w:name="heading 5" w:uiPriority="9" w:qFormat="1"/>
-    <w:lsdException w:name="heading 6" w:uiPriority="9" w:qFormat="1"/>
-    <w:lsdException w:name="heading 7" w:uiPriority="9" w:qFormat="1"/>
-    <w:lsdException w:name="heading 8" w:uiPriority="9" w:qFormat="1"/>
-    <w:lsdException w:name="heading 9" w:uiPriority="9" w:qFormat="1"/>
-    <w:lsdException w:name="toc 1" w:uiPriority="39"/>
-    <w:lsdException w:name="toc 2" w:uiPriority="39"/>
-    <w:lsdException w:name="toc 3" w:uiPriority="39"/>
-    <w:lsdException w:name="toc 4" w:uiPriority="39"/>
-    <w:lsdException w:name="toc 5" w:uiPriority="39"/>
-    <w:lsdException w:name="toc 6" w:uiPriority="39"/>
-    <w:lsdException w:name="toc 7" w:uiPriority="39"/>
-    <w:lsdException w:name="toc 8" w:uiPriority="39"/>
-    <w:lsdException w:name="toc 9" w:uiPriority="39"/>
-    <w:lsdException w:name="caption" w:uiPriority="35" w:qFormat="1"/>
-    <w:lsdException w:name="Title" w:semiHidden="0" w:uiPriority="10" w:unhideWhenUsed="0" w:qFormat="1"/>
-    <w:lsdException w:name="Default Paragraph Font" w:uiPriority="1"/>
-    <w:lsdException w:name="Subtitle" w:semiHidden="0" w:uiPriority="11" w:unhideWhenUsed="0" w:qFormat="1"/>
-    <w:lsdException w:name="Hyperlink" w:uiPriority="0"/>
-    <w:lsdException w:name="Strong" w:semiHidden="0" w:uiPriority="22" w:unhideWhenUsed="0" w:qFormat="1"/>
-    <w:lsdException w:name="Emphasis" w:semiHidden="0" w:uiPriority="20" w:unhideWhenUsed="0" w:qFormat="1"/>
-    <w:lsdException w:name="Table Grid" w:semiHidden="0" w:uiPriority="39" w:unhideWhenUsed="0"/>
-    <w:lsdException w:name="Placeholder Text" w:unhideWhenUsed="0"/>
-    <w:lsdException w:name="No Spacing" w:semiHidden="0" w:uiPriority="1" w:unhideWhenUsed="0" w:qFormat="1"/>
-    <w:lsdException w:name="Light Shading" w:semiHidden="0" w:uiPriority="60" w:unhideWhenUsed="0"/>
-    <w:lsdException w:name="Light List" w:semiHidden="0" w:uiPriority="61" w:unhideWhenUsed="0"/>
-    <w:lsdException w:name="Light Grid" w:semiHidden="0" w:uiPriority="62" w:unhideWhenUsed="0"/>
-    <w:lsdException w:name="Medium Shading 1" w:semiHidden="0" w:uiPriority="63" w:unhideWhenUsed="0"/>
-    <w:lsdException w:name="Medium Shading 2" w:semiHidden="0" w:uiPriority="64" w:unhideWhenUsed="0"/>
-    <w:lsdException w:name="Medium List 1" w:semiHidden="0" w:uiPriority="65" w:unhideWhenUsed="0"/>
-    <w:lsdException w:name="Medium List 2" w:semiHidden="0" w:uiPriority="66" w:unhideWhenUsed="0"/>
-    <w:lsdException w:name="Medium Grid 1" w:semiHidden="0" w:uiPriority="67" w:unhideWhenUsed="0"/>
-    <w:lsdException w:name="Medium Grid 2" w:semiHidden="0" w:uiPriority="68" w:unhideWhenUsed="0"/>
-    <w:lsdException w:name="Medium Grid 3" w:semiHidden="0" w:uiPriority="69" w:unhideWhenUsed="0"/>
-    <w:lsdException w:name="Dark List" w:semiHidden="0" w:uiPriority="70" w:unhideWhenUsed="0"/>
-    <w:lsdException w:name="Colorful Shading" w:semiHidden="0" w:uiPriority="71" w:unhideWhenUsed="0"/>
-    <w:lsdException w:name="Colorful List" w:semiHidden="0" w:uiPriority="72" w:unhideWhenUsed="0"/>
-    <w:lsdException w:name="Colorful Grid" w:semiHidden="0" w:uiPriority="73" w:unhideWhenUsed="0"/>
-    <w:lsdException w:name="Light Shading Accent 1" w:semiHidden="0" w:uiPriority="60" w:unhideWhenUsed="0"/>
-    <w:lsdException w:name="Light List Accent 1" w:semiHidden="0" w:uiPriority="61" w:unhideWhenUsed="0"/>
-    <w:lsdException w:name="Light Grid Accent 1" w:semiHidden="0" w:uiPriority="62" w:unhideWhenUsed="0"/>
-    <w:lsdException w:name="Medium Shading 1 Accent 1" w:semiHidden="0" w:uiPriority="63" w:unhideWhenUsed="0"/>
-    <w:lsdException w:name="Medium Shading 2 Accent 1" w:semiHidden="0" w:uiPriority="64" w:unhideWhenUsed="0"/>
-    <w:lsdException w:name="Medium List 1 Accent 1" w:semiHidden="0" w:uiPriority="65" w:unhideWhenUsed="0"/>
-    <w:lsdException w:name="Revision" w:unhideWhenUsed="0"/>
-    <w:lsdException w:name="List Paragraph" w:semiHidden="0" w:uiPriority="34" w:unhideWhenUsed="0" w:qFormat="1"/>
-    <w:lsdException w:name="Quote" w:semiHidden="0" w:uiPriority="29" w:unhideWhenUsed="0" w:qFormat="1"/>
-    <w:lsdException w:name="Intense Quote" w:semiHidden="0" w:uiPriority="30" w:unhideWhenUsed="0" w:qFormat="1"/>
-    <w:lsdException w:name="Medium List 2 Accent 1" w:semiHidden="0" w:uiPriority="66" w:unhideWhenUsed="0"/>
-    <w:lsdException w:name="Medium Grid 1 Accent 1" w:semiHidden="0" w:uiPriority="67" w:unhideWhenUsed="0"/>
-    <w:lsdException w:name="Medium Grid 2 Accent 1" w:semiHidden="0" w:uiPriority="68" w:unhideWhenUsed="0"/>
-    <w:lsdException w:name="Medium Grid 3 Accent 1" w:semiHidden="0" w:uiPriority="69" w:unhideWhenUsed="0"/>
-    <w:lsdException w:name="Dark List Accent 1" w:semiHidden="0" w:uiPriority="70" w:unhideWhenUsed="0"/>
-    <w:lsdException w:name="Colorful Shading Accent 1" w:semiHidden="0" w:uiPriority="71" w:unhideWhenUsed="0"/>
-    <w:lsdException w:name="Colorful List Accent 1" w:semiHidden="0" w:uiPriority="72" w:unhideWhenUsed="0"/>
-    <w:lsdException w:name="Colorful Grid Accent 1" w:semiHidden="0" w:uiPriority="73" w:unhideWhenUsed="0"/>
-    <w:lsdException w:name="Light Shading Accent 2" w:semiHidden="0" w:uiPriority="60" w:unhideWhenUsed="0"/>
-    <w:lsdException w:name="Light List Accent 2" w:semiHidden="0" w:uiPriority="61" w:unhideWhenUsed="0"/>
-    <w:lsdException w:name="Light Grid Accent 2" w:semiHidden="0" w:uiPriority="62" w:unhideWhenUsed="0"/>
-    <w:lsdException w:name="Medium Shading 1 Accent 2" w:semiHidden="0" w:uiPriority="63" w:unhideWhenUsed="0"/>
-    <w:lsdException w:name="Medium Shading 2 Accent 2" w:semiHidden="0" w:uiPriority="64" w:unhideWhenUsed="0"/>
-    <w:lsdException w:name="Medium List 1 Accent 2" w:semiHidden="0" w:uiPriority="65" w:unhideWhenUsed="0"/>
-    <w:lsdException w:name="Medium List 2 Accent 2" w:semiHidden="0" w:uiPriority="66" w:unhideWhenUsed="0"/>
-    <w:lsdException w:name="Medium Grid 1 Accent 2" w:semiHidden="0" w:uiPriority="67" w:unhideWhenUsed="0"/>
-    <w:lsdException w:name="Medium Grid 2 Accent 2" w:semiHidden="0" w:uiPriority="68" w:unhideWhenUsed="0"/>
-    <w:lsdException w:name="Medium Grid 3 Accent 2" w:semiHidden="0" w:uiPriority="69" w:unhideWhenUsed="0"/>
-    <w:lsdException w:name="Dark List Accent 2" w:semiHidden="0" w:uiPriority="70" w:unhideWhenUsed="0"/>
-    <w:lsdException w:name="Colorful Shading Accent 2" w:semiHidden="0" w:uiPriority="71" w:unhideWhenUsed="0"/>
-    <w:lsdException w:name="Colorful List Accent 2" w:semiHidden="0" w:uiPriority="72" w:unhideWhenUsed="0"/>
-    <w:lsdException w:name="Colorful Grid Accent 2" w:semiHidden="0" w:uiPriority="73" w:unhideWhenUsed="0"/>
-    <w:lsdException w:name="Light Shading Accent 3" w:semiHidden="0" w:uiPriority="60" w:unhideWhenUsed="0"/>
-    <w:lsdException w:name="Light List Accent 3" w:semiHidden="0" w:uiPriority="61" w:unhideWhenUsed="0"/>
-    <w:lsdException w:name="Light Grid Accent 3" w:semiHidden="0" w:uiPriority="62" w:unhideWhenUsed="0"/>
-    <w:lsdException w:name="Medium Shading 1 Accent 3" w:semiHidden="0" w:uiPriority="63" w:unhideWhenUsed="0"/>
-    <w:lsdException w:name="Medium Shading 2 Accent 3" w:semiHidden="0" w:uiPriority="64" w:unhideWhenUsed="0"/>
-    <w:lsdException w:name="Medium List 1 Accent 3" w:semiHidden="0" w:uiPriority="65" w:unhideWhenUsed="0"/>
-    <w:lsdException w:name="Medium List 2 Accent 3" w:semiHidden="0" w:uiPriority="66" w:unhideWhenUsed="0"/>
-    <w:lsdException w:name="Medium Grid 1 Accent 3" w:semiHidden="0" w:uiPriority="67" w:unhideWhenUsed="0"/>
-    <w:lsdException w:name="Medium Grid 2 Accent 3" w:semiHidden="0" w:uiPriority="68" w:unhideWhenUsed="0"/>
-    <w:lsdException w:name="Medium Grid 3 Accent 3" w:semiHidden="0" w:uiPriority="69" w:unhideWhenUsed="0"/>
-    <w:lsdException w:name="Dark List Accent 3" w:semiHidden="0" w:uiPriority="70" w:unhideWhenUsed="0"/>
-    <w:lsdException w:name="Colorful Shading Accent 3" w:semiHidden="0" w:uiPriority="71" w:unhideWhenUsed="0"/>
-    <w:lsdException w:name="Colorful List Accent 3" w:semiHidden="0" w:uiPriority="72" w:unhideWhenUsed="0"/>
-    <w:lsdException w:name="Colorful Grid Accent 3" w:semiHidden="0" w:uiPriority="73" w:unhideWhenUsed="0"/>
-    <w:lsdException w:name="Light Shading Accent 4" w:semiHidden="0" w:uiPriority="60" w:unhideWhenUsed="0"/>
-    <w:lsdException w:name="Light List Accent 4" w:semiHidden="0" w:uiPriority="61" w:unhideWhenUsed="0"/>
-    <w:lsdException w:name="Light Grid Accent 4" w:semiHidden="0" w:uiPriority="62" w:unhideWhenUsed="0"/>
-    <w:lsdException w:name="Medium Shading 1 Accent 4" w:semiHidden="0" w:uiPriority="63" w:unhideWhenUsed="0"/>
-    <w:lsdException w:name="Medium Shading 2 Accent 4" w:semiHidden="0" w:uiPriority="64" w:unhideWhenUsed="0"/>
-    <w:lsdException w:name="Medium List 1 Accent 4" w:semiHidden="0" w:uiPriority="65" w:unhideWhenUsed="0"/>
-    <w:lsdException w:name="Medium List 2 Accent 4" w:semiHidden="0" w:uiPriority="66" w:unhideWhenUsed="0"/>
-    <w:lsdException w:name="Medium Grid 1 Accent 4" w:semiHidden="0" w:uiPriority="67" w:unhideWhenUsed="0"/>
-    <w:lsdException w:name="Medium Grid 2 Accent 4" w:semiHidden="0" w:uiPriority="68" w:unhideWhenUsed="0"/>
-    <w:lsdException w:name="Medium Grid 3 Accent 4" w:semiHidden="0" w:uiPriority="69" w:unhideWhenUsed="0"/>
-    <w:lsdException w:name="Dark List Accent 4" w:semiHidden="0" w:uiPriority="70" w:unhideWhenUsed="0"/>
-    <w:lsdException w:name="Colorful Shading Accent 4" w:semiHidden="0" w:uiPriority="71" w:unhideWhenUsed="0"/>
-    <w:lsdException w:name="Colorful List Accent 4" w:semiHidden="0" w:uiPriority="72" w:unhideWhenUsed="0"/>
-    <w:lsdException w:name="Colorful Grid Accent 4" w:semiHidden="0" w:uiPriority="73" w:unhideWhenUsed="0"/>
-    <w:lsdException w:name="Light Shading Accent 5" w:semiHidden="0" w:uiPriority="60" w:unhideWhenUsed="0"/>
-    <w:lsdException w:name="Light List Accent 5" w:semiHidden="0" w:uiPriority="61" w:unhideWhenUsed="0"/>
-    <w:lsdException w:name="Light Grid Accent 5" w:semiHidden="0" w:uiPriority="62" w:unhideWhenUsed="0"/>
-    <w:lsdException w:name="Medium Shading 1 Accent 5" w:semiHidden="0" w:uiPriority="63" w:unhideWhenUsed="0"/>
-    <w:lsdException w:name="Medium Shading 2 Accent 5" w:semiHidden="0" w:uiPriority="64" w:unhideWhenUsed="0"/>
-    <w:lsdException w:name="Medium List 1 Accent 5" w:semiHidden="0" w:uiPriority="65" w:unhideWhenUsed="0"/>
-    <w:lsdException w:name="Medium List 2 Accent 5" w:semiHidden="0" w:uiPriority="66" w:unhideWhenUsed="0"/>
-    <w:lsdException w:name="Medium Grid 1 Accent 5" w:semiHidden="0" w:uiPriority="67" w:unhideWhenUsed="0"/>
-    <w:lsdException w:name="Medium Grid 2 Accent 5" w:semiHidden="0" w:uiPriority="68" w:unhideWhenUsed="0"/>
-    <w:lsdException w:name="Medium Grid 3 Accent 5" w:semiHidden="0" w:uiPriority="69" w:unhideWhenUsed="0"/>
-    <w:lsdException w:name="Dark List Accent 5" w:semiHidden="0" w:uiPriority="70" w:unhideWhenUsed="0"/>
-    <w:lsdException w:name="Colorful Shading Accent 5" w:semiHidden="0" w:uiPriority="71" w:unhideWhenUsed="0"/>
-    <w:lsdException w:name="Colorful List Accent 5" w:semiHidden="0" w:uiPriority="72" w:unhideWhenUsed="0"/>
-    <w:lsdException w:name="Colorful Grid Accent 5" w:semiHidden="0" w:uiPriority="73" w:unhideWhenUsed="0"/>
-    <w:lsdException w:name="Light Shading Accent 6" w:semiHidden="0" w:uiPriority="60" w:unhideWhenUsed="0"/>
-    <w:lsdException w:name="Light List Accent 6" w:semiHidden="0" w:uiPriority="61" w:unhideWhenUsed="0"/>
-    <w:lsdException w:name="Light Grid Accent 6" w:semiHidden="0" w:uiPriority="62" w:unhideWhenUsed="0"/>
-    <w:lsdException w:name="Medium Shading 1 Accent 6" w:semiHidden="0" w:uiPriority="63" w:unhideWhenUsed="0"/>
-    <w:lsdException w:name="Medium Shading 2 Accent 6" w:semiHidden="0" w:uiPriority="64" w:unhideWhenUsed="0"/>
-    <w:lsdException w:name="Medium List 1 Accent 6" w:semiHidden="0" w:uiPriority="65" w:unhideWhenUsed="0"/>
-    <w:lsdException w:name="Medium List 2 Accent 6" w:semiHidden="0" w:uiPriority="66" w:unhideWhenUsed="0"/>
-    <w:lsdException w:name="Medium Grid 1 Accent 6" w:semiHidden="0" w:uiPriority="67" w:unhideWhenUsed="0"/>
-    <w:lsdException w:name="Medium Grid 2 Accent 6" w:semiHidden="0" w:uiPriority="68" w:unhideWhenUsed="0"/>
-    <w:lsdException w:name="Medium Grid 3 Accent 6" w:semiHidden="0" w:uiPriority="69" w:unhideWhenUsed="0"/>
-    <w:lsdException w:name="Dark List Accent 6" w:semiHidden="0" w:uiPriority="70" w:unhideWhenUsed="0"/>
-    <w:lsdException w:name="Colorful Shading Accent 6" w:semiHidden="0" w:uiPriority="71" w:unhideWhenUsed="0"/>
-    <w:lsdException w:name="Colorful List Accent 6" w:semiHidden="0" w:uiPriority="72" w:unhideWhenUsed="0"/>
-    <w:lsdException w:name="Colorful Grid Accent 6" w:semiHidden="0" w:uiPriority="73" w:unhideWhenUsed="0"/>
-    <w:lsdException w:name="Subtle Emphasis" w:semiHidden="0" w:uiPriority="19" w:unhideWhenUsed="0" w:qFormat="1"/>
-    <w:lsdException w:name="Intense Emphasis" w:semiHidden="0" w:uiPriority="21" w:unhideWhenUsed="0" w:qFormat="1"/>
-    <w:lsdException w:name="Subtle Reference" w:semiHidden="0" w:uiPriority="31" w:unhideWhenUsed="0" w:qFormat="1"/>
-    <w:lsdException w:name="Intense Reference" w:semiHidden="0" w:uiPriority="32" w:unhideWhenUsed="0" w:qFormat="1"/>
-    <w:lsdException w:name="Book Title" w:semiHidden="0" w:uiPriority="33" w:unhideWhenUsed="0" w:qFormat="1"/>
-    <w:lsdException w:name="Bibliography" w:uiPriority="37"/>
-    <w:lsdException w:name="TOC Heading" w:uiPriority="39" w:qFormat="1"/>
+  <w:latentStyles w:defLockedState="0" w:defUIPriority="99" w:defSemiHidden="0" w:defUnhideWhenUsed="0" w:defQFormat="0" w:count="371">
+    <w:lsdException w:name="Normal" w:uiPriority="0" w:qFormat="1"/>
+    <w:lsdException w:name="heading 1" w:uiPriority="0" w:qFormat="1"/>
+    <w:lsdException w:name="heading 2" w:semiHidden="1" w:uiPriority="9" w:unhideWhenUsed="1" w:qFormat="1"/>
+    <w:lsdException w:name="heading 3" w:semiHidden="1" w:uiPriority="9" w:unhideWhenUsed="1" w:qFormat="1"/>
+    <w:lsdException w:name="heading 4" w:semiHidden="1" w:uiPriority="9" w:unhideWhenUsed="1" w:qFormat="1"/>
+    <w:lsdException w:name="heading 5" w:semiHidden="1" w:uiPriority="9" w:unhideWhenUsed="1" w:qFormat="1"/>
+    <w:lsdException w:name="heading 6" w:semiHidden="1" w:uiPriority="9" w:unhideWhenUsed="1" w:qFormat="1"/>
+    <w:lsdException w:name="heading 7" w:semiHidden="1" w:uiPriority="9" w:unhideWhenUsed="1" w:qFormat="1"/>
+    <w:lsdException w:name="heading 8" w:semiHidden="1" w:uiPriority="9" w:unhideWhenUsed="1" w:qFormat="1"/>
+    <w:lsdException w:name="heading 9" w:semiHidden="1" w:uiPriority="9" w:unhideWhenUsed="1" w:qFormat="1"/>
+    <w:lsdException w:name="index 1" w:semiHidden="1" w:unhideWhenUsed="1"/>
+    <w:lsdException w:name="index 2" w:semiHidden="1" w:unhideWhenUsed="1"/>
+    <w:lsdException w:name="index 3" w:semiHidden="1" w:unhideWhenUsed="1"/>
+    <w:lsdException w:name="index 4" w:semiHidden="1" w:unhideWhenUsed="1"/>
+    <w:lsdException w:name="index 5" w:semiHidden="1" w:unhideWhenUsed="1"/>
+    <w:lsdException w:name="index 6" w:semiHidden="1" w:unhideWhenUsed="1"/>
+    <w:lsdException w:name="index 7" w:semiHidden="1" w:unhideWhenUsed="1"/>
+    <w:lsdException w:name="index 8" w:semiHidden="1" w:unhideWhenUsed="1"/>
+    <w:lsdException w:name="index 9" w:semiHidden="1" w:unhideWhenUsed="1"/>
+    <w:lsdException w:name="toc 1" w:semiHidden="1" w:uiPriority="39" w:unhideWhenUsed="1"/>
+    <w:lsdException w:name="toc 2" w:semiHidden="1" w:uiPriority="39" w:unhideWhenUsed="1"/>
+    <w:lsdException w:name="toc 3" w:semiHidden="1" w:uiPriority="39" w:unhideWhenUsed="1"/>
+    <w:lsdException w:name="toc 4" w:semiHidden="1" w:uiPriority="39" w:unhideWhenUsed="1"/>
+    <w:lsdException w:name="toc 5" w:semiHidden="1" w:uiPriority="39" w:unhideWhenUsed="1"/>
+    <w:lsdException w:name="toc 6" w:semiHidden="1" w:uiPriority="39" w:unhideWhenUsed="1"/>
+    <w:lsdException w:name="toc 7" w:semiHidden="1" w:uiPriority="39" w:unhideWhenUsed="1"/>
+    <w:lsdException w:name="toc 8" w:semiHidden="1" w:uiPriority="39" w:unhideWhenUsed="1"/>
+    <w:lsdException w:name="toc 9" w:semiHidden="1" w:uiPriority="39" w:unhideWhenUsed="1"/>
+    <w:lsdException w:name="Normal Indent" w:semiHidden="1" w:unhideWhenUsed="1"/>
+    <w:lsdException w:name="footnote text" w:semiHidden="1" w:unhideWhenUsed="1"/>
+    <w:lsdException w:name="annotation text" w:semiHidden="1" w:unhideWhenUsed="1"/>
+    <w:lsdException w:name="header" w:semiHidden="1" w:unhideWhenUsed="1"/>
+    <w:lsdException w:name="footer" w:semiHidden="1" w:unhideWhenUsed="1"/>
+    <w:lsdException w:name="index heading" w:semiHidden="1" w:unhideWhenUsed="1"/>
+    <w:lsdException w:name="caption" w:semiHidden="1" w:uiPriority="35" w:unhideWhenUsed="1" w:qFormat="1"/>
+    <w:lsdException w:name="table of figures" w:semiHidden="1" w:unhideWhenUsed="1"/>
+    <w:lsdException w:name="envelope address" w:semiHidden="1" w:unhideWhenUsed="1"/>
+    <w:lsdException w:name="envelope return" w:semiHidden="1" w:unhideWhenUsed="1"/>
+    <w:lsdException w:name="footnote reference" w:semiHidden="1" w:unhideWhenUsed="1"/>
+    <w:lsdException w:name="annotation reference" w:semiHidden="1" w:unhideWhenUsed="1"/>
+    <w:lsdException w:name="line number" w:semiHidden="1" w:unhideWhenUsed="1"/>
+    <w:lsdException w:name="page number" w:semiHidden="1" w:unhideWhenUsed="1"/>
+    <w:lsdException w:name="endnote reference" w:semiHidden="1" w:unhideWhenUsed="1"/>
+    <w:lsdException w:name="endnote text" w:semiHidden="1" w:unhideWhenUsed="1"/>
+    <w:lsdException w:name="table of authorities" w:semiHidden="1" w:unhideWhenUsed="1"/>
+    <w:lsdException w:name="macro" w:semiHidden="1" w:unhideWhenUsed="1"/>
+    <w:lsdException w:name="toa heading" w:semiHidden="1" w:unhideWhenUsed="1"/>
+    <w:lsdException w:name="List" w:semiHidden="1" w:unhideWhenUsed="1"/>
+    <w:lsdException w:name="List Bullet" w:semiHidden="1" w:unhideWhenUsed="1"/>
+    <w:lsdException w:name="List Number" w:semiHidden="1" w:unhideWhenUsed="1"/>
+    <w:lsdException w:name="List 2" w:semiHidden="1" w:unhideWhenUsed="1"/>
+    <w:lsdException w:name="List 3" w:semiHidden="1" w:unhideWhenUsed="1"/>
+    <w:lsdException w:name="List 4" w:semiHidden="1" w:unhideWhenUsed="1"/>
+    <w:lsdException w:name="List 5" w:semiHidden="1" w:unhideWhenUsed="1"/>
+    <w:lsdException w:name="List Bullet 2" w:semiHidden="1" w:unhideWhenUsed="1"/>
+    <w:lsdException w:name="List Bullet 3" w:semiHidden="1" w:unhideWhenUsed="1"/>
+    <w:lsdException w:name="List Bullet 4" w:semiHidden="1" w:unhideWhenUsed="1"/>
+    <w:lsdException w:name="List Bullet 5" w:semiHidden="1" w:unhideWhenUsed="1"/>
+    <w:lsdException w:name="List Number 2" w:semiHidden="1" w:unhideWhenUsed="1"/>
+    <w:lsdException w:name="List Number 3" w:semiHidden="1" w:unhideWhenUsed="1"/>
+    <w:lsdException w:name="List Number 4" w:semiHidden="1" w:unhideWhenUsed="1"/>
+    <w:lsdException w:name="List Number 5" w:semiHidden="1" w:unhideWhenUsed="1"/>
+    <w:lsdException w:name="Title" w:uiPriority="10" w:qFormat="1"/>
+    <w:lsdException w:name="Closing" w:semiHidden="1" w:unhideWhenUsed="1"/>
+    <w:lsdException w:name="Signature" w:semiHidden="1" w:unhideWhenUsed="1"/>
+    <w:lsdException w:name="Default Paragraph Font" w:semiHidden="1" w:uiPriority="1" w:unhideWhenUsed="1"/>
+    <w:lsdException w:name="Body Text" w:semiHidden="1" w:unhideWhenUsed="1"/>
+    <w:lsdException w:name="Body Text Indent" w:semiHidden="1" w:unhideWhenUsed="1"/>
+    <w:lsdException w:name="List Continue" w:semiHidden="1" w:unhideWhenUsed="1"/>
+    <w:lsdException w:name="List Continue 2" w:semiHidden="1" w:unhideWhenUsed="1"/>
+    <w:lsdException w:name="List Continue 3" w:semiHidden="1" w:unhideWhenUsed="1"/>
+    <w:lsdException w:name="List Continue 4" w:semiHidden="1" w:unhideWhenUsed="1"/>
+    <w:lsdException w:name="List Continue 5" w:semiHidden="1" w:unhideWhenUsed="1"/>
+    <w:lsdException w:name="Message Header" w:semiHidden="1" w:unhideWhenUsed="1"/>
+    <w:lsdException w:name="Subtitle" w:uiPriority="11" w:qFormat="1"/>
+    <w:lsdException w:name="Salutation" w:semiHidden="1" w:unhideWhenUsed="1"/>
+    <w:lsdException w:name="Date" w:semiHidden="1" w:unhideWhenUsed="1"/>
+    <w:lsdException w:name="Body Text First Indent" w:semiHidden="1" w:unhideWhenUsed="1"/>
+    <w:lsdException w:name="Body Text First Indent 2" w:semiHidden="1" w:unhideWhenUsed="1"/>
+    <w:lsdException w:name="Note Heading" w:semiHidden="1" w:unhideWhenUsed="1"/>
+    <w:lsdException w:name="Body Text 2" w:semiHidden="1" w:unhideWhenUsed="1"/>
+    <w:lsdException w:name="Body Text 3" w:semiHidden="1" w:unhideWhenUsed="1"/>
+    <w:lsdException w:name="Body Text Indent 2" w:semiHidden="1" w:unhideWhenUsed="1"/>
+    <w:lsdException w:name="Body Text Indent 3" w:semiHidden="1" w:unhideWhenUsed="1"/>
+    <w:lsdException w:name="Block Text" w:semiHidden="1" w:unhideWhenUsed="1"/>
+    <w:lsdException w:name="Hyperlink" w:semiHidden="1" w:uiPriority="0" w:unhideWhenUsed="1"/>
+    <w:lsdException w:name="FollowedHyperlink" w:semiHidden="1" w:unhideWhenUsed="1"/>
+    <w:lsdException w:name="Strong" w:uiPriority="22" w:qFormat="1"/>
+    <w:lsdException w:name="Emphasis" w:uiPriority="20" w:qFormat="1"/>
+    <w:lsdException w:name="Document Map" w:semiHidden="1" w:unhideWhenUsed="1"/>
+    <w:lsdException w:name="Plain Text" w:semiHidden="1" w:unhideWhenUsed="1"/>
+    <w:lsdException w:name="E-mail Signature" w:semiHidden="1" w:unhideWhenUsed="1"/>
+    <w:lsdException w:name="HTML Top of Form" w:semiHidden="1" w:unhideWhenUsed="1"/>
+    <w:lsdException w:name="HTML Bottom of Form" w:semiHidden="1" w:unhideWhenUsed="1"/>
+    <w:lsdException w:name="Normal (Web)" w:semiHidden="1" w:unhideWhenUsed="1"/>
+    <w:lsdException w:name="HTML Acronym" w:semiHidden="1" w:unhideWhenUsed="1"/>
+    <w:lsdException w:name="HTML Address" w:semiHidden="1" w:unhideWhenUsed="1"/>
+    <w:lsdException w:name="HTML Cite" w:semiHidden="1" w:unhideWhenUsed="1"/>
+    <w:lsdException w:name="HTML Code" w:semiHidden="1" w:unhideWhenUsed="1"/>
+    <w:lsdException w:name="HTML Definition" w:semiHidden="1" w:unhideWhenUsed="1"/>
+    <w:lsdException w:name="HTML Keyboard" w:semiHidden="1" w:unhideWhenUsed="1"/>
+    <w:lsdException w:name="HTML Preformatted" w:semiHidden="1" w:unhideWhenUsed="1"/>
+    <w:lsdException w:name="HTML Sample" w:semiHidden="1" w:unhideWhenUsed="1"/>
+    <w:lsdException w:name="HTML Typewriter" w:semiHidden="1" w:unhideWhenUsed="1"/>
+    <w:lsdException w:name="HTML Variable" w:semiHidden="1" w:unhideWhenUsed="1"/>
+    <w:lsdException w:name="Normal Table" w:semiHidden="1" w:unhideWhenUsed="1"/>
+    <w:lsdException w:name="annotation subject" w:semiHidden="1" w:unhideWhenUsed="1"/>
+    <w:lsdException w:name="No List" w:semiHidden="1" w:unhideWhenUsed="1"/>
+    <w:lsdException w:name="Outline List 1" w:semiHidden="1" w:unhideWhenUsed="1"/>
+    <w:lsdException w:name="Outline List 2" w:semiHidden="1" w:unhideWhenUsed="1"/>
+    <w:lsdException w:name="Outline List 3" w:semiHidden="1" w:unhideWhenUsed="1"/>
+    <w:lsdException w:name="Table Simple 1" w:semiHidden="1" w:unhideWhenUsed="1"/>
+    <w:lsdException w:name="Table Simple 2" w:semiHidden="1" w:unhideWhenUsed="1"/>
+    <w:lsdException w:name="Table Simple 3" w:semiHidden="1" w:unhideWhenUsed="1"/>
+    <w:lsdException w:name="Table Classic 1" w:semiHidden="1" w:unhideWhenUsed="1"/>
+    <w:lsdException w:name="Table Classic 2" w:semiHidden="1" w:unhideWhenUsed="1"/>
+    <w:lsdException w:name="Table Classic 3" w:semiHidden="1" w:unhideWhenUsed="1"/>
+    <w:lsdException w:name="Table Classic 4" w:semiHidden="1" w:unhideWhenUsed="1"/>
+    <w:lsdException w:name="Table Colorful 1" w:semiHidden="1" w:unhideWhenUsed="1"/>
+    <w:lsdException w:name="Table Colorful 2" w:semiHidden="1" w:unhideWhenUsed="1"/>
+    <w:lsdException w:name="Table Colorful 3" w:semiHidden="1" w:unhideWhenUsed="1"/>
+    <w:lsdException w:name="Table Columns 1" w:semiHidden="1" w:unhideWhenUsed="1"/>
+    <w:lsdException w:name="Table Columns 2" w:semiHidden="1" w:unhideWhenUsed="1"/>
+    <w:lsdException w:name="Table Columns 3" w:semiHidden="1" w:unhideWhenUsed="1"/>
+    <w:lsdException w:name="Table Columns 4" w:semiHidden="1" w:unhideWhenUsed="1"/>
+    <w:lsdException w:name="Table Columns 5" w:semiHidden="1" w:unhideWhenUsed="1"/>
+    <w:lsdException w:name="Table Grid 1" w:semiHidden="1" w:unhideWhenUsed="1"/>
+    <w:lsdException w:name="Table Grid 2" w:semiHidden="1" w:unhideWhenUsed="1"/>
+    <w:lsdException w:name="Table Grid 3" w:semiHidden="1" w:unhideWhenUsed="1"/>
+    <w:lsdException w:name="Table Grid 4" w:semiHidden="1" w:unhideWhenUsed="1"/>
+    <w:lsdException w:name="Table Grid 5" w:semiHidden="1" w:unhideWhenUsed="1"/>
+    <w:lsdException w:name="Table Grid 6" w:semiHidden="1" w:unhideWhenUsed="1"/>
+    <w:lsdException w:name="Table Grid 7" w:semiHidden="1" w:unhideWhenUsed="1"/>
+    <w:lsdException w:name="Table Grid 8" w:semiHidden="1" w:unhideWhenUsed="1"/>
+    <w:lsdException w:name="Table List 1" w:semiHidden="1" w:unhideWhenUsed="1"/>
+    <w:lsdException w:name="Table List 2" w:semiHidden="1" w:unhideWhenUsed="1"/>
+    <w:lsdException w:name="Table List 3" w:semiHidden="1" w:unhideWhenUsed="1"/>
+    <w:lsdException w:name="Table List 4" w:semiHidden="1" w:unhideWhenUsed="1"/>
+    <w:lsdException w:name="Table List 5" w:semiHidden="1" w:unhideWhenUsed="1"/>
+    <w:lsdException w:name="Table List 6" w:semiHidden="1" w:unhideWhenUsed="1"/>
+    <w:lsdException w:name="Table List 7" w:semiHidden="1" w:unhideWhenUsed="1"/>
+    <w:lsdException w:name="Table List 8" w:semiHidden="1" w:unhideWhenUsed="1"/>
+    <w:lsdException w:name="Table 3D effects 1" w:semiHidden="1" w:unhideWhenUsed="1"/>
+    <w:lsdException w:name="Table 3D effects 2" w:semiHidden="1" w:unhideWhenUsed="1"/>
+    <w:lsdException w:name="Table 3D effects 3" w:semiHidden="1" w:unhideWhenUsed="1"/>
+    <w:lsdException w:name="Table Contemporary" w:semiHidden="1" w:unhideWhenUsed="1"/>
+    <w:lsdException w:name="Table Elegant" w:semiHidden="1" w:unhideWhenUsed="1"/>
+    <w:lsdException w:name="Table Professional" w:semiHidden="1" w:unhideWhenUsed="1"/>
+    <w:lsdException w:name="Table Subtle 1" w:semiHidden="1" w:unhideWhenUsed="1"/>
+    <w:lsdException w:name="Table Subtle 2" w:semiHidden="1" w:unhideWhenUsed="1"/>
+    <w:lsdException w:name="Table Web 1" w:semiHidden="1" w:unhideWhenUsed="1"/>
+    <w:lsdException w:name="Table Web 2" w:semiHidden="1" w:unhideWhenUsed="1"/>
+    <w:lsdException w:name="Table Web 3" w:semiHidden="1" w:unhideWhenUsed="1"/>
+    <w:lsdException w:name="Balloon Text" w:semiHidden="1" w:unhideWhenUsed="1"/>
+    <w:lsdException w:name="Table Grid" w:uiPriority="39"/>
+    <w:lsdException w:name="Table Theme" w:semiHidden="1" w:unhideWhenUsed="1"/>
+    <w:lsdException w:name="Placeholder Text" w:semiHidden="1"/>
+    <w:lsdException w:name="No Spacing" w:uiPriority="1" w:qFormat="1"/>
+    <w:lsdException w:name="Light Shading" w:uiPriority="60"/>
+    <w:lsdException w:name="Light List" w:uiPriority="61"/>
+    <w:lsdException w:name="Light Grid" w:uiPriority="62"/>
+    <w:lsdException w:name="Medium Shading 1" w:uiPriority="63"/>
+    <w:lsdException w:name="Medium Shading 2" w:uiPriority="64"/>
+    <w:lsdException w:name="Medium List 1" w:uiPriority="65"/>
+    <w:lsdException w:name="Medium List 2" w:uiPriority="66"/>
+    <w:lsdException w:name="Medium Grid 1" w:uiPriority="67"/>
+    <w:lsdException w:name="Medium Grid 2" w:uiPriority="68"/>
+    <w:lsdException w:name="Medium Grid 3" w:uiPriority="69"/>
+    <w:lsdException w:name="Dark List" w:uiPriority="70"/>
+    <w:lsdException w:name="Colorful Shading" w:uiPriority="71"/>
+    <w:lsdException w:name="Colorful List" w:uiPriority="72"/>
+    <w:lsdException w:name="Colorful Grid" w:uiPriority="73"/>
+    <w:lsdException w:name="Light Shading Accent 1" w:uiPriority="60"/>
+    <w:lsdException w:name="Light List Accent 1" w:uiPriority="61"/>
+    <w:lsdException w:name="Light Grid Accent 1" w:uiPriority="62"/>
+    <w:lsdException w:name="Medium Shading 1 Accent 1" w:uiPriority="63"/>
+    <w:lsdException w:name="Medium Shading 2 Accent 1" w:uiPriority="64"/>
+    <w:lsdException w:name="Medium List 1 Accent 1" w:uiPriority="65"/>
+    <w:lsdException w:name="Revision" w:semiHidden="1"/>
+    <w:lsdException w:name="List Paragraph" w:uiPriority="34" w:qFormat="1"/>
+    <w:lsdException w:name="Quote" w:uiPriority="29" w:qFormat="1"/>
+    <w:lsdException w:name="Intense Quote" w:uiPriority="30" w:qFormat="1"/>
+    <w:lsdException w:name="Medium List 2 Accent 1" w:uiPriority="66"/>
+    <w:lsdException w:name="Medium Grid 1 Accent 1" w:uiPriority="67"/>
+    <w:lsdException w:name="Medium Grid 2 Accent 1" w:uiPriority="68"/>
+    <w:lsdException w:name="Medium Grid 3 Accent 1" w:uiPriority="69"/>
+    <w:lsdException w:name="Dark List Accent 1" w:uiPriority="70"/>
+    <w:lsdException w:name="Colorful Shading Accent 1" w:uiPriority="71"/>
+    <w:lsdException w:name="Colorful List Accent 1" w:uiPriority="72"/>
+    <w:lsdException w:name="Colorful Grid Accent 1" w:uiPriority="73"/>
+    <w:lsdException w:name="Light Shading Accent 2" w:uiPriority="60"/>
+    <w:lsdException w:name="Light List Accent 2" w:uiPriority="61"/>
+    <w:lsdException w:name="Light Grid Accent 2" w:uiPriority="62"/>
+    <w:lsdException w:name="Medium Shading 1 Accent 2" w:uiPriority="63"/>
+    <w:lsdException w:name="Medium Shading 2 Accent 2" w:uiPriority="64"/>
+    <w:lsdException w:name="Medium List 1 Accent 2" w:uiPriority="65"/>
+    <w:lsdException w:name="Medium List 2 Accent 2" w:uiPriority="66"/>
+    <w:lsdException w:name="Medium Grid 1 Accent 2" w:uiPriority="67"/>
+    <w:lsdException w:name="Medium Grid 2 Accent 2" w:uiPriority="68"/>
+    <w:lsdException w:name="Medium Grid 3 Accent 2" w:uiPriority="69"/>
+    <w:lsdException w:name="Dark List Accent 2" w:uiPriority="70"/>
+    <w:lsdException w:name="Colorful Shading Accent 2" w:uiPriority="71"/>
+    <w:lsdException w:name="Colorful List Accent 2" w:uiPriority="72"/>
+    <w:lsdException w:name="Colorful Grid Accent 2" w:uiPriority="73"/>
+    <w:lsdException w:name="Light Shading Accent 3" w:uiPriority="60"/>
+    <w:lsdException w:name="Light List Accent 3" w:uiPriority="61"/>
+    <w:lsdException w:name="Light Grid Accent 3" w:uiPriority="62"/>
+    <w:lsdException w:name="Medium Shading 1 Accent 3" w:uiPriority="63"/>
+    <w:lsdException w:name="Medium Shading 2 Accent 3" w:uiPriority="64"/>
+    <w:lsdException w:name="Medium List 1 Accent 3" w:uiPriority="65"/>
+    <w:lsdException w:name="Medium List 2 Accent 3" w:uiPriority="66"/>
+    <w:lsdException w:name="Medium Grid 1 Accent 3" w:uiPriority="67"/>
+    <w:lsdException w:name="Medium Grid 2 Accent 3" w:uiPriority="68"/>
+    <w:lsdException w:name="Medium Grid 3 Accent 3" w:uiPriority="69"/>
+    <w:lsdException w:name="Dark List Accent 3" w:uiPriority="70"/>
+    <w:lsdException w:name="Colorful Shading Accent 3" w:uiPriority="71"/>
+    <w:lsdException w:name="Colorful List Accent 3" w:uiPriority="72"/>
+    <w:lsdException w:name="Colorful Grid Accent 3" w:uiPriority="73"/>
+    <w:lsdException w:name="Light Shading Accent 4" w:uiPriority="60"/>
+    <w:lsdException w:name="Light List Accent 4" w:uiPriority="61"/>
+    <w:lsdException w:name="Light Grid Accent 4" w:uiPriority="62"/>
+    <w:lsdException w:name="Medium Shading 1 Accent 4" w:uiPriority="63"/>
+    <w:lsdException w:name="Medium Shading 2 Accent 4" w:uiPriority="64"/>
+    <w:lsdException w:name="Medium List 1 Accent 4" w:uiPriority="65"/>
+    <w:lsdException w:name="Medium List 2 Accent 4" w:uiPriority="66"/>
+    <w:lsdException w:name="Medium Grid 1 Accent 4" w:uiPriority="67"/>
+    <w:lsdException w:name="Medium Grid 2 Accent 4" w:uiPriority="68"/>
+    <w:lsdException w:name="Medium Grid 3 Accent 4" w:uiPriority="69"/>
+    <w:lsdException w:name="Dark List Accent 4" w:uiPriority="70"/>
+    <w:lsdException w:name="Colorful Shading Accent 4" w:uiPriority="71"/>
+    <w:lsdException w:name="Colorful List Accent 4" w:uiPriority="72"/>
+    <w:lsdException w:name="Colorful Grid Accent 4" w:uiPriority="73"/>
+    <w:lsdException w:name="Light Shading Accent 5" w:uiPriority="60"/>
+    <w:lsdException w:name="Light List Accent 5" w:uiPriority="61"/>
+    <w:lsdException w:name="Light Grid Accent 5" w:uiPriority="62"/>
+    <w:lsdException w:name="Medium Shading 1 Accent 5" w:uiPriority="63"/>
+    <w:lsdException w:name="Medium Shading 2 Accent 5" w:uiPriority="64"/>
+    <w:lsdException w:name="Medium List 1 Accent 5" w:uiPriority="65"/>
+    <w:lsdException w:name="Medium List 2 Accent 5" w:uiPriority="66"/>
+    <w:lsdException w:name="Medium Grid 1 Accent 5" w:uiPriority="67"/>
+    <w:lsdException w:name="Medium Grid 2 Accent 5" w:uiPriority="68"/>
+    <w:lsdException w:name="Medium Grid 3 Accent 5" w:uiPriority="69"/>
+    <w:lsdException w:name="Dark List Accent 5" w:uiPriority="70"/>
+    <w:lsdException w:name="Colorful Shading Accent 5" w:uiPriority="71"/>
+    <w:lsdException w:name="Colorful List Accent 5" w:uiPriority="72"/>
+    <w:lsdException w:name="Colorful Grid Accent 5" w:uiPriority="73"/>
+    <w:lsdException w:name="Light Shading Accent 6" w:uiPriority="60"/>
+    <w:lsdException w:name="Light List Accent 6" w:uiPriority="61"/>
+    <w:lsdException w:name="Light Grid Accent 6" w:uiPriority="62"/>
+    <w:lsdException w:name="Medium Shading 1 Accent 6" w:uiPriority="63"/>
+    <w:lsdException w:name="Medium Shading 2 Accent 6" w:uiPriority="64"/>
+    <w:lsdException w:name="Medium List 1 Accent 6" w:uiPriority="65"/>
+    <w:lsdException w:name="Medium List 2 Accent 6" w:uiPriority="66"/>
+    <w:lsdException w:name="Medium Grid 1 Accent 6" w:uiPriority="67"/>
+    <w:lsdException w:name="Medium Grid 2 Accent 6" w:uiPriority="68"/>
+    <w:lsdException w:name="Medium Grid 3 Accent 6" w:uiPriority="69"/>
+    <w:lsdException w:name="Dark List Accent 6" w:uiPriority="70"/>
+    <w:lsdException w:name="Colorful Shading Accent 6" w:uiPriority="71"/>
+    <w:lsdException w:name="Colorful List Accent 6" w:uiPriority="72"/>
+    <w:lsdException w:name="Colorful Grid Accent 6" w:uiPriority="73"/>
+    <w:lsdException w:name="Subtle Emphasis" w:uiPriority="19" w:qFormat="1"/>
+    <w:lsdException w:name="Intense Emphasis" w:uiPriority="21" w:qFormat="1"/>
+    <w:lsdException w:name="Subtle Reference" w:uiPriority="31" w:qFormat="1"/>
+    <w:lsdException w:name="Intense Reference" w:uiPriority="32" w:qFormat="1"/>
+    <w:lsdException w:name="Book Title" w:uiPriority="33" w:qFormat="1"/>
+    <w:lsdException w:name="Bibliography" w:semiHidden="1" w:uiPriority="37" w:unhideWhenUsed="1"/>
+    <w:lsdException w:name="TOC Heading" w:semiHidden="1" w:uiPriority="39" w:unhideWhenUsed="1" w:qFormat="1"/>
+    <w:lsdException w:name="Plain Table 1" w:uiPriority="41"/>
+    <w:lsdException w:name="Plain Table 2" w:uiPriority="42"/>
+    <w:lsdException w:name="Plain Table 3" w:uiPriority="43"/>
+    <w:lsdException w:name="Plain Table 4" w:uiPriority="44"/>
+    <w:lsdException w:name="Plain Table 5" w:uiPriority="45"/>
+    <w:lsdException w:name="Grid Table Light" w:uiPriority="40"/>
+    <w:lsdException w:name="Grid Table 1 Light" w:uiPriority="46"/>
+    <w:lsdException w:name="Grid Table 2" w:uiPriority="47"/>
+    <w:lsdException w:name="Grid Table 3" w:uiPriority="48"/>
+    <w:lsdException w:name="Grid Table 4" w:uiPriority="49"/>
+    <w:lsdException w:name="Grid Table 5 Dark" w:uiPriority="50"/>
+    <w:lsdException w:name="Grid Table 6 Colorful" w:uiPriority="51"/>
+    <w:lsdException w:name="Grid Table 7 Colorful" w:uiPriority="52"/>
+    <w:lsdException w:name="Grid Table 1 Light Accent 1" w:uiPriority="46"/>
+    <w:lsdException w:name="Grid Table 2 Accent 1" w:uiPriority="47"/>
+    <w:lsdException w:name="Grid Table 3 Accent 1" w:uiPriority="48"/>
+    <w:lsdException w:name="Grid Table 4 Accent 1" w:uiPriority="49"/>
+    <w:lsdException w:name="Grid Table 5 Dark Accent 1" w:uiPriority="50"/>
+    <w:lsdException w:name="Grid Table 6 Colorful Accent 1" w:uiPriority="51"/>
+    <w:lsdException w:name="Grid Table 7 Colorful Accent 1" w:uiPriority="52"/>
+    <w:lsdException w:name="Grid Table 1 Light Accent 2" w:uiPriority="46"/>
+    <w:lsdException w:name="Grid Table 2 Accent 2" w:uiPriority="47"/>
+    <w:lsdException w:name="Grid Table 3 Accent 2" w:uiPriority="48"/>
+    <w:lsdException w:name="Grid Table 4 Accent 2" w:uiPriority="49"/>
+    <w:lsdException w:name="Grid Table 5 Dark Accent 2" w:uiPriority="50"/>
+    <w:lsdException w:name="Grid Table 6 Colorful Accent 2" w:uiPriority="51"/>
+    <w:lsdException w:name="Grid Table 7 Colorful Accent 2" w:uiPriority="52"/>
+    <w:lsdException w:name="Grid Table 1 Light Accent 3" w:uiPriority="46"/>
+    <w:lsdException w:name="Grid Table 2 Accent 3" w:uiPriority="47"/>
+    <w:lsdException w:name="Grid Table 3 Accent 3" w:uiPriority="48"/>
+    <w:lsdException w:name="Grid Table 4 Accent 3" w:uiPriority="49"/>
+    <w:lsdException w:name="Grid Table 5 Dark Accent 3" w:uiPriority="50"/>
+    <w:lsdException w:name="Grid Table 6 Colorful Accent 3" w:uiPriority="51"/>
+    <w:lsdException w:name="Grid Table 7 Colorful Accent 3" w:uiPriority="52"/>
+    <w:lsdException w:name="Grid Table 1 Light Accent 4" w:uiPriority="46"/>
+    <w:lsdException w:name="Grid Table 2 Accent 4" w:uiPriority="47"/>
+    <w:lsdException w:name="Grid Table 3 Accent 4" w:uiPriority="48"/>
+    <w:lsdException w:name="Grid Table 4 Accent 4" w:uiPriority="49"/>
+    <w:lsdException w:name="Grid Table 5 Dark Accent 4" w:uiPriority="50"/>
+    <w:lsdException w:name="Grid Table 6 Colorful Accent 4" w:uiPriority="51"/>
+    <w:lsdException w:name="Grid Table 7 Colorful Accent 4" w:uiPriority="52"/>
+    <w:lsdException w:name="Grid Table 1 Light Accent 5" w:uiPriority="46"/>
+    <w:lsdException w:name="Grid Table 2 Accent 5" w:uiPriority="47"/>
+    <w:lsdException w:name="Grid Table 3 Accent 5" w:uiPriority="48"/>
+    <w:lsdException w:name="Grid Table 4 Accent 5" w:uiPriority="49"/>
+    <w:lsdException w:name="Grid Table 5 Dark Accent 5" w:uiPriority="50"/>
+    <w:lsdException w:name="Grid Table 6 Colorful Accent 5" w:uiPriority="51"/>
+    <w:lsdException w:name="Grid Table 7 Colorful Accent 5" w:uiPriority="52"/>
+    <w:lsdException w:name="Grid Table 1 Light Accent 6" w:uiPriority="46"/>
+    <w:lsdException w:name="Grid Table 2 Accent 6" w:uiPriority="47"/>
+    <w:lsdException w:name="Grid Table 3 Accent 6" w:uiPriority="48"/>
+    <w:lsdException w:name="Grid Table 4 Accent 6" w:uiPriority="49"/>
+    <w:lsdException w:name="Grid Table 5 Dark Accent 6" w:uiPriority="50"/>
+    <w:lsdException w:name="Grid Table 6 Colorful Accent 6" w:uiPriority="51"/>
+    <w:lsdException w:name="Grid Table 7 Colorful Accent 6" w:uiPriority="52"/>
+    <w:lsdException w:name="List Table 1 Light" w:uiPriority="46"/>
+    <w:lsdException w:name="List Table 2" w:uiPriority="47"/>
+    <w:lsdException w:name="List Table 3" w:uiPriority="48"/>
+    <w:lsdException w:name="List Table 4" w:uiPriority="49"/>
+    <w:lsdException w:name="List Table 5 Dark" w:uiPriority="50"/>
+    <w:lsdException w:name="List Table 6 Colorful" w:uiPriority="51"/>
+    <w:lsdException w:name="List Table 7 Colorful" w:uiPriority="52"/>
+    <w:lsdException w:name="List Table 1 Light Accent 1" w:uiPriority="46"/>
+    <w:lsdException w:name="List Table 2 Accent 1" w:uiPriority="47"/>
+    <w:lsdException w:name="List Table 3 Accent 1" w:uiPriority="48"/>
+    <w:lsdException w:name="List Table 4 Accent 1" w:uiPriority="49"/>
+    <w:lsdException w:name="List Table 5 Dark Accent 1" w:uiPriority="50"/>
+    <w:lsdException w:name="List Table 6 Colorful Accent 1" w:uiPriority="51"/>
+    <w:lsdException w:name="List Table 7 Colorful Accent 1" w:uiPriority="52"/>
+    <w:lsdException w:name="List Table 1 Light Accent 2" w:uiPriority="46"/>
+    <w:lsdException w:name="List Table 2 Accent 2" w:uiPriority="47"/>
+    <w:lsdException w:name="List Table 3 Accent 2" w:uiPriority="48"/>
+    <w:lsdException w:name="List Table 4 Accent 2" w:uiPriority="49"/>
+    <w:lsdException w:name="List Table 5 Dark Accent 2" w:uiPriority="50"/>
+    <w:lsdException w:name="List Table 6 Colorful Accent 2" w:uiPriority="51"/>
+    <w:lsdException w:name="List Table 7 Colorful Accent 2" w:uiPriority="52"/>
+    <w:lsdException w:name="List Table 1 Light Accent 3" w:uiPriority="46"/>
+    <w:lsdException w:name="List Table 2 Accent 3" w:uiPriority="47"/>
+    <w:lsdException w:name="List Table 3 Accent 3" w:uiPriority="48"/>
+    <w:lsdException w:name="List Table 4 Accent 3" w:uiPriority="49"/>
+    <w:lsdException w:name="List Table 5 Dark Accent 3" w:uiPriority="50"/>
+    <w:lsdException w:name="List Table 6 Colorful Accent 3" w:uiPriority="51"/>
+    <w:lsdException w:name="List Table 7 Colorful Accent 3" w:uiPriority="52"/>
+    <w:lsdException w:name="List Table 1 Light Accent 4" w:uiPriority="46"/>
+    <w:lsdException w:name="List Table 2 Accent 4" w:uiPriority="47"/>
+    <w:lsdException w:name="List Table 3 Accent 4" w:uiPriority="48"/>
+    <w:lsdException w:name="List Table 4 Accent 4" w:uiPriority="49"/>
+    <w:lsdException w:name="List Table 5 Dark Accent 4" w:uiPriority="50"/>
+    <w:lsdException w:name="List Table 6 Colorful Accent 4" w:uiPriority="51"/>
+    <w:lsdException w:name="List Table 7 Colorful Accent 4" w:uiPriority="52"/>
+    <w:lsdException w:name="List Table 1 Light Accent 5" w:uiPriority="46"/>
+    <w:lsdException w:name="List Table 2 Accent 5" w:uiPriority="47"/>
+    <w:lsdException w:name="List Table 3 Accent 5" w:uiPriority="48"/>
+    <w:lsdException w:name="List Table 4 Accent 5" w:uiPriority="49"/>
+    <w:lsdException w:name="List Table 5 Dark Accent 5" w:uiPriority="50"/>
+    <w:lsdException w:name="List Table 6 Colorful Accent 5" w:uiPriority="51"/>
+    <w:lsdException w:name="List Table 7 Colorful Accent 5" w:uiPriority="52"/>
+    <w:lsdException w:name="List Table 1 Light Accent 6" w:uiPriority="46"/>
+    <w:lsdException w:name="List Table 2 Accent 6" w:uiPriority="47"/>
+    <w:lsdException w:name="List Table 3 Accent 6" w:uiPriority="48"/>
+    <w:lsdException w:name="List Table 4 Accent 6" w:uiPriority="49"/>
+    <w:lsdException w:name="List Table 5 Dark Accent 6" w:uiPriority="50"/>
+    <w:lsdException w:name="List Table 6 Colorful Accent 6" w:uiPriority="51"/>
+    <w:lsdException w:name="List Table 7 Colorful Accent 6" w:uiPriority="52"/>
   </w:latentStyles>
   <w:style w:type="paragraph" w:default="1" w:styleId="Normal">
     <w:name w:val="Normal"/>
@@ -3719,7 +3997,6 @@
     <w:uiPriority w:val="99"/>
     <w:semiHidden/>
     <w:unhideWhenUsed/>
-    <w:qFormat/>
     <w:tblPr>
       <w:tblInd w:w="0" w:type="dxa"/>
       <w:tblCellMar>
@@ -4131,7 +4408,7 @@
   <a:extraClrSchemeLst/>
   <a:extLst>
     <a:ext uri="{05A4C25C-085E-4340-85A3-A5531E510DB2}">
-      <thm15:themeFamily xmlns="" xmlns:thm15="http://schemas.microsoft.com/office/thememl/2012/main" name="Office Theme" id="{62F939B6-93AF-4DB8-9C6B-D6C7DFDC589F}" vid="{4A3C46E8-61CC-4603-A589-7422A47A8E4A}"/>
+      <thm15:themeFamily xmlns:thm15="http://schemas.microsoft.com/office/thememl/2012/main" name="Office Theme" id="{62F939B6-93AF-4DB8-9C6B-D6C7DFDC589F}" vid="{4A3C46E8-61CC-4603-A589-7422A47A8E4A}"/>
     </a:ext>
   </a:extLst>
 </a:theme>

</xml_diff>

<commit_message>
Created new methods in GameEngine and new class
Created new class GameEngineUtils, and separated the game engline class
in smaller methods, fixed some bugs and added more documentaion
</commit_message>
<xml_diff>
--- a/Documentation/Baloons-pop-Documentation.docx
+++ b/Documentation/Baloons-pop-Documentation.docx
@@ -92,12 +92,21 @@
         </w:rPr>
         <w:t xml:space="preserve">Renamed the namespace from </w:t>
       </w:r>
-      <w:r>
-        <w:rPr>
-          <w:b/>
-          <w:highlight w:val="green"/>
-        </w:rPr>
-        <w:t xml:space="preserve">Balloons_Pops_Game </w:t>
+      <w:proofErr w:type="spellStart"/>
+      <w:r>
+        <w:rPr>
+          <w:b/>
+          <w:highlight w:val="green"/>
+        </w:rPr>
+        <w:t>Balloons_Pops_Game</w:t>
+      </w:r>
+      <w:proofErr w:type="spellEnd"/>
+      <w:r>
+        <w:rPr>
+          <w:b/>
+          <w:highlight w:val="green"/>
+        </w:rPr>
+        <w:t xml:space="preserve"> </w:t>
       </w:r>
       <w:r>
         <w:rPr>
@@ -110,8 +119,17 @@
           <w:b/>
           <w:highlight w:val="green"/>
         </w:rPr>
-        <w:t xml:space="preserve"> BalloonsPopsGame</w:t>
-      </w:r>
+        <w:t xml:space="preserve"> </w:t>
+      </w:r>
+      <w:proofErr w:type="spellStart"/>
+      <w:r>
+        <w:rPr>
+          <w:b/>
+          <w:highlight w:val="green"/>
+        </w:rPr>
+        <w:t>BalloonsPopsGame</w:t>
+      </w:r>
+      <w:proofErr w:type="spellEnd"/>
       <w:r>
         <w:rPr>
           <w:highlight w:val="green"/>
@@ -148,6 +166,7 @@
         </w:rPr>
         <w:t xml:space="preserve"> to </w:t>
       </w:r>
+      <w:proofErr w:type="spellStart"/>
       <w:r>
         <w:rPr>
           <w:rFonts w:cs="Calibri"/>
@@ -156,6 +175,7 @@
         </w:rPr>
         <w:t>BalloonsPops</w:t>
       </w:r>
+      <w:proofErr w:type="spellEnd"/>
       <w:r>
         <w:rPr>
           <w:highlight w:val="green"/>
@@ -177,14 +197,37 @@
         <w:rPr>
           <w:highlight w:val="green"/>
         </w:rPr>
-        <w:t xml:space="preserve">Renamed the struct </w:t>
-      </w:r>
-      <w:r>
-        <w:rPr>
-          <w:b/>
-          <w:highlight w:val="green"/>
-        </w:rPr>
-        <w:t xml:space="preserve">structOfRow </w:t>
+        <w:t xml:space="preserve">Renamed the </w:t>
+      </w:r>
+      <w:proofErr w:type="spellStart"/>
+      <w:r>
+        <w:rPr>
+          <w:highlight w:val="green"/>
+        </w:rPr>
+        <w:t>struct</w:t>
+      </w:r>
+      <w:proofErr w:type="spellEnd"/>
+      <w:r>
+        <w:rPr>
+          <w:highlight w:val="green"/>
+        </w:rPr>
+        <w:t xml:space="preserve"> </w:t>
+      </w:r>
+      <w:proofErr w:type="spellStart"/>
+      <w:r>
+        <w:rPr>
+          <w:b/>
+          <w:highlight w:val="green"/>
+        </w:rPr>
+        <w:t>structOfRow</w:t>
+      </w:r>
+      <w:proofErr w:type="spellEnd"/>
+      <w:r>
+        <w:rPr>
+          <w:b/>
+          <w:highlight w:val="green"/>
+        </w:rPr>
+        <w:t xml:space="preserve"> </w:t>
       </w:r>
       <w:r>
         <w:rPr>
@@ -717,6 +760,23 @@
         <w:rPr>
           <w:highlight w:val="green"/>
         </w:rPr>
+        <w:t>Placed the “this” modifier where needed.</w:t>
+      </w:r>
+    </w:p>
+    <w:p>
+      <w:pPr>
+        <w:numPr>
+          <w:ilvl w:val="1"/>
+          <w:numId w:val="1"/>
+        </w:numPr>
+        <w:rPr>
+          <w:highlight w:val="green"/>
+        </w:rPr>
+      </w:pPr>
+      <w:r>
+        <w:rPr>
+          <w:highlight w:val="green"/>
+        </w:rPr>
         <w:t>Introduced new variables in for loops to increase readability</w:t>
       </w:r>
     </w:p>
@@ -797,6 +857,7 @@
         </w:rPr>
         <w:t xml:space="preserve"> </w:t>
       </w:r>
+      <w:proofErr w:type="spellStart"/>
       <w:r>
         <w:rPr>
           <w:b/>
@@ -804,6 +865,7 @@
         </w:rPr>
         <w:t>int</w:t>
       </w:r>
+      <w:proofErr w:type="spellEnd"/>
       <w:r>
         <w:rPr>
           <w:b/>
@@ -877,6 +939,7 @@
         </w:numPr>
       </w:pPr>
       <w:r>
+        <w:lastRenderedPageBreak/>
         <w:t>Renamed variables:</w:t>
       </w:r>
     </w:p>
@@ -894,1241 +957,1590 @@
         <w:rPr>
           <w:noProof/>
         </w:rPr>
+        <w:t xml:space="preserve">In class </w:t>
+      </w:r>
+      <w:r>
+        <w:rPr>
+          <w:b/>
+          <w:noProof/>
+        </w:rPr>
+        <w:t>Fifteen</w:t>
+      </w:r>
+      <w:r>
+        <w:rPr>
+          <w:noProof/>
+        </w:rPr>
+        <w:t xml:space="preserve">: </w:t>
+      </w:r>
+      <w:r>
+        <w:rPr>
+          <w:b/>
+          <w:noProof/>
+        </w:rPr>
+        <w:t>number</w:t>
+      </w:r>
+      <w:r>
+        <w:rPr>
+          <w:noProof/>
+        </w:rPr>
+        <w:t xml:space="preserve"> </w:t>
+      </w:r>
+      <w:r>
+        <w:rPr>
+          <w:noProof/>
+        </w:rPr>
+        <w:sym w:font="Wingdings" w:char="F0E0"/>
+      </w:r>
+      <w:r>
+        <w:rPr>
+          <w:noProof/>
+        </w:rPr>
+        <w:t xml:space="preserve"> </w:t>
+      </w:r>
+      <w:r>
+        <w:rPr>
+          <w:b/>
+          <w:noProof/>
+        </w:rPr>
+        <w:t>numberOfMoves</w:t>
+      </w:r>
+      <w:r>
+        <w:rPr>
+          <w:noProof/>
+        </w:rPr>
+        <w:t>.</w:t>
+      </w:r>
+    </w:p>
+    <w:p>
+      <w:pPr>
+        <w:numPr>
+          <w:ilvl w:val="1"/>
+          <w:numId w:val="1"/>
+        </w:numPr>
+        <w:rPr>
+          <w:noProof/>
+        </w:rPr>
+      </w:pPr>
+      <w:r>
+        <w:rPr>
+          <w:noProof/>
+        </w:rPr>
+        <w:t xml:space="preserve">In </w:t>
+      </w:r>
+      <w:r>
+        <w:rPr>
+          <w:b/>
+          <w:noProof/>
+        </w:rPr>
+        <w:t>Main(string[] args)</w:t>
+      </w:r>
+      <w:r>
+        <w:rPr>
+          <w:noProof/>
+        </w:rPr>
+        <w:t xml:space="preserve">: </w:t>
+      </w:r>
+      <w:r>
+        <w:rPr>
+          <w:b/>
+          <w:noProof/>
+        </w:rPr>
+        <w:t>g</w:t>
+      </w:r>
+      <w:r>
+        <w:rPr>
+          <w:noProof/>
+        </w:rPr>
+        <w:t xml:space="preserve"> </w:t>
+      </w:r>
+      <w:r>
+        <w:rPr>
+          <w:noProof/>
+        </w:rPr>
+        <w:sym w:font="Wingdings" w:char="F0E0"/>
+      </w:r>
+      <w:r>
+        <w:rPr>
+          <w:noProof/>
+        </w:rPr>
+        <w:t xml:space="preserve"> </w:t>
+      </w:r>
+      <w:r>
+        <w:rPr>
+          <w:b/>
+          <w:noProof/>
+        </w:rPr>
+        <w:t>gameFifteen</w:t>
+      </w:r>
+      <w:r>
+        <w:rPr>
+          <w:noProof/>
+        </w:rPr>
+        <w:t>.</w:t>
+      </w:r>
+    </w:p>
+    <w:p>
+      <w:pPr>
+        <w:numPr>
+          <w:ilvl w:val="1"/>
+          <w:numId w:val="1"/>
+        </w:numPr>
+        <w:rPr>
+          <w:noProof/>
+        </w:rPr>
+      </w:pPr>
+      <w:r>
+        <w:rPr>
+          <w:noProof/>
+        </w:rPr>
+        <w:t xml:space="preserve">In </w:t>
+      </w:r>
+      <w:r>
+        <w:rPr>
+          <w:b/>
+          <w:noProof/>
+        </w:rPr>
+        <w:t>GameEngine</w:t>
+      </w:r>
+      <w:r>
+        <w:rPr>
+          <w:noProof/>
+        </w:rPr>
+        <w:t xml:space="preserve">() : </w:t>
+      </w:r>
+      <w:r>
+        <w:rPr>
+          <w:b/>
+          <w:noProof/>
+        </w:rPr>
+        <w:t xml:space="preserve">userMoves  </w:t>
+      </w:r>
+      <w:r>
+        <w:rPr>
+          <w:b/>
+          <w:noProof/>
+        </w:rPr>
+        <w:sym w:font="Wingdings" w:char="F0E0"/>
+      </w:r>
+      <w:r>
+        <w:rPr>
+          <w:b/>
+          <w:noProof/>
+        </w:rPr>
+        <w:t xml:space="preserve"> numberOfMoves</w:t>
+      </w:r>
+    </w:p>
+    <w:p>
+      <w:pPr>
+        <w:numPr>
+          <w:ilvl w:val="1"/>
+          <w:numId w:val="1"/>
+        </w:numPr>
+        <w:rPr>
+          <w:noProof/>
+        </w:rPr>
+      </w:pPr>
+      <w:r>
+        <w:rPr>
+          <w:noProof/>
+        </w:rPr>
+        <w:t>In</w:t>
+      </w:r>
+      <w:r>
+        <w:rPr>
+          <w:noProof/>
+        </w:rPr>
+        <w:t xml:space="preserve"> </w:t>
+      </w:r>
+      <w:r>
+        <w:rPr>
+          <w:b/>
+          <w:noProof/>
+        </w:rPr>
+        <w:t>IsEmpty</w:t>
+      </w:r>
+      <w:r>
+        <w:rPr>
+          <w:noProof/>
+        </w:rPr>
+        <w:t>()</w:t>
+      </w:r>
+      <w:r>
+        <w:rPr>
+          <w:noProof/>
+        </w:rPr>
+        <w:t>–</w:t>
+      </w:r>
+      <w:r>
+        <w:t xml:space="preserve"> </w:t>
+      </w:r>
+      <w:r>
+        <w:rPr>
+          <w:b/>
+          <w:noProof/>
+        </w:rPr>
+        <w:t>columnLenght</w:t>
+      </w:r>
+      <w:r>
+        <w:rPr>
+          <w:noProof/>
+        </w:rPr>
+        <w:t xml:space="preserve"> </w:t>
+      </w:r>
+      <w:r>
+        <w:rPr>
+          <w:noProof/>
+        </w:rPr>
+        <w:sym w:font="Wingdings" w:char="F0E0"/>
+      </w:r>
+      <w:r>
+        <w:rPr>
+          <w:b/>
+          <w:noProof/>
+        </w:rPr>
+        <w:t>row</w:t>
+      </w:r>
+      <w:r>
+        <w:rPr>
+          <w:b/>
+          <w:noProof/>
+        </w:rPr>
+        <w:t>s</w:t>
+      </w:r>
+      <w:r>
+        <w:rPr>
+          <w:b/>
+          <w:noProof/>
+        </w:rPr>
+        <w:t>Length</w:t>
+      </w:r>
+    </w:p>
+    <w:p>
+      <w:pPr>
+        <w:numPr>
+          <w:ilvl w:val="1"/>
+          <w:numId w:val="1"/>
+        </w:numPr>
+        <w:rPr>
+          <w:noProof/>
+        </w:rPr>
+      </w:pPr>
+      <w:r>
+        <w:rPr>
+          <w:noProof/>
+        </w:rPr>
+        <w:t xml:space="preserve">In </w:t>
+      </w:r>
+      <w:r>
+        <w:rPr>
+          <w:b/>
+          <w:noProof/>
+        </w:rPr>
+        <w:t>IsEmpty</w:t>
+      </w:r>
+      <w:r>
+        <w:rPr>
+          <w:noProof/>
+        </w:rPr>
+        <w:t xml:space="preserve">() – </w:t>
+      </w:r>
+      <w:r>
+        <w:rPr>
+          <w:b/>
+          <w:noProof/>
+        </w:rPr>
+        <w:t>isWinner</w:t>
+      </w:r>
+      <w:r>
+        <w:rPr>
+          <w:noProof/>
+        </w:rPr>
+        <w:t xml:space="preserve"> </w:t>
+      </w:r>
+      <w:r>
+        <w:rPr>
+          <w:noProof/>
+        </w:rPr>
+        <w:sym w:font="Wingdings" w:char="F0E0"/>
+      </w:r>
+      <w:r>
+        <w:rPr>
+          <w:noProof/>
+        </w:rPr>
+        <w:t xml:space="preserve"> </w:t>
+      </w:r>
+      <w:r>
+        <w:rPr>
+          <w:b/>
+          <w:noProof/>
+        </w:rPr>
+        <w:t>isEmpty</w:t>
+      </w:r>
+    </w:p>
+    <w:p>
+      <w:pPr>
+        <w:numPr>
+          <w:ilvl w:val="1"/>
+          <w:numId w:val="1"/>
+        </w:numPr>
+        <w:rPr>
+          <w:noProof/>
+        </w:rPr>
+      </w:pPr>
+      <w:r>
+        <w:rPr>
+          <w:b/>
+          <w:noProof/>
+        </w:rPr>
+        <w:t xml:space="preserve">In </w:t>
+      </w:r>
+      <w:r>
+        <w:rPr>
+          <w:b/>
+          <w:noProof/>
+        </w:rPr>
+        <w:t>MoveObjectsDown</w:t>
+      </w:r>
+      <w:r>
+        <w:rPr>
+          <w:b/>
+          <w:noProof/>
+        </w:rPr>
+        <w:t xml:space="preserve">() – i </w:t>
+      </w:r>
+      <w:r>
+        <w:rPr>
+          <w:noProof/>
+        </w:rPr>
+        <w:sym w:font="Wingdings" w:char="F0E0"/>
+      </w:r>
+      <w:r>
+        <w:rPr>
+          <w:b/>
+          <w:noProof/>
+        </w:rPr>
+        <w:t xml:space="preserve"> </w:t>
+      </w:r>
+      <w:r>
+        <w:rPr>
+          <w:b/>
+          <w:noProof/>
+        </w:rPr>
+        <w:t>colPos</w:t>
+      </w:r>
+    </w:p>
+    <w:p>
+      <w:pPr>
+        <w:numPr>
+          <w:ilvl w:val="1"/>
+          <w:numId w:val="1"/>
+        </w:numPr>
+        <w:rPr>
+          <w:noProof/>
+        </w:rPr>
+      </w:pPr>
+      <w:r>
+        <w:rPr>
+          <w:b/>
+          <w:noProof/>
+        </w:rPr>
+        <w:t xml:space="preserve">In </w:t>
+      </w:r>
+      <w:r>
+        <w:rPr>
+          <w:b/>
+          <w:noProof/>
+        </w:rPr>
+        <w:t>MoveObjectsDown</w:t>
+      </w:r>
+      <w:r>
+        <w:rPr>
+          <w:b/>
+          <w:noProof/>
+        </w:rPr>
+        <w:t xml:space="preserve">() – j,k </w:t>
+      </w:r>
+      <w:r>
+        <w:rPr>
+          <w:noProof/>
+        </w:rPr>
+        <w:sym w:font="Wingdings" w:char="F0E0"/>
+      </w:r>
+      <w:r>
+        <w:rPr>
+          <w:b/>
+          <w:noProof/>
+        </w:rPr>
+        <w:t>rowPos</w:t>
+      </w:r>
+      <w:r>
+        <w:rPr>
+          <w:b/>
+          <w:noProof/>
+        </w:rPr>
+        <w:t xml:space="preserve"> </w:t>
+      </w:r>
+    </w:p>
+    <w:p>
+      <w:pPr>
+        <w:numPr>
+          <w:ilvl w:val="1"/>
+          <w:numId w:val="1"/>
+        </w:numPr>
+        <w:rPr>
+          <w:noProof/>
+        </w:rPr>
+      </w:pPr>
+      <w:r>
+        <w:rPr>
+          <w:b/>
+          <w:noProof/>
+        </w:rPr>
+        <w:t xml:space="preserve">In GameEngine – </w:t>
+      </w:r>
+      <w:r>
+        <w:rPr>
+          <w:b/>
+          <w:noProof/>
+        </w:rPr>
+        <w:t>userRow</w:t>
+      </w:r>
+      <w:r>
+        <w:rPr>
+          <w:b/>
+          <w:noProof/>
+        </w:rPr>
+        <w:t xml:space="preserve">  </w:t>
+      </w:r>
+      <w:r>
+        <w:rPr>
+          <w:noProof/>
+        </w:rPr>
+        <w:sym w:font="Wingdings" w:char="F0E0"/>
+      </w:r>
+      <w:r>
+        <w:rPr>
+          <w:b/>
+          <w:noProof/>
+        </w:rPr>
+        <w:t xml:space="preserve"> </w:t>
+      </w:r>
+      <w:r>
+        <w:rPr>
+          <w:b/>
+          <w:noProof/>
+        </w:rPr>
+        <w:t>rowPosition</w:t>
+      </w:r>
+    </w:p>
+    <w:p>
+      <w:pPr>
+        <w:numPr>
+          <w:ilvl w:val="1"/>
+          <w:numId w:val="1"/>
+        </w:numPr>
+        <w:rPr>
+          <w:noProof/>
+        </w:rPr>
+      </w:pPr>
+      <w:r>
+        <w:rPr>
+          <w:b/>
+          <w:noProof/>
+        </w:rPr>
+        <w:t xml:space="preserve">In GameEngine – </w:t>
+      </w:r>
+      <w:r>
+        <w:rPr>
+          <w:b/>
+          <w:noProof/>
+        </w:rPr>
+        <w:t>userColumn</w:t>
+      </w:r>
+      <w:r>
+        <w:rPr>
+          <w:noProof/>
+        </w:rPr>
+        <w:t xml:space="preserve"> </w:t>
+      </w:r>
+      <w:r>
+        <w:rPr>
+          <w:noProof/>
+        </w:rPr>
+        <w:sym w:font="Wingdings" w:char="F0E0"/>
+      </w:r>
+      <w:r>
+        <w:rPr>
+          <w:noProof/>
+        </w:rPr>
+        <w:t xml:space="preserve"> </w:t>
+      </w:r>
+      <w:r>
+        <w:rPr>
+          <w:b/>
+          <w:noProof/>
+        </w:rPr>
+        <w:t>colPosition</w:t>
+      </w:r>
+    </w:p>
+    <w:p>
+      <w:pPr>
+        <w:numPr>
+          <w:ilvl w:val="1"/>
+          <w:numId w:val="1"/>
+        </w:numPr>
+        <w:rPr>
+          <w:noProof/>
+        </w:rPr>
+      </w:pPr>
+    </w:p>
+    <w:p>
+      <w:pPr>
+        <w:numPr>
+          <w:ilvl w:val="1"/>
+          <w:numId w:val="1"/>
+        </w:numPr>
+        <w:rPr>
+          <w:b/>
+          <w:noProof/>
+          <w:highlight w:val="green"/>
+        </w:rPr>
+      </w:pPr>
+      <w:r>
+        <w:rPr>
+          <w:noProof/>
+          <w:highlight w:val="green"/>
+        </w:rPr>
+        <w:t>In struct</w:t>
+      </w:r>
+      <w:r>
+        <w:rPr>
+          <w:noProof/>
+          <w:highlight w:val="green"/>
+        </w:rPr>
+        <w:t xml:space="preserve"> </w:t>
+      </w:r>
+      <w:r>
+        <w:rPr>
+          <w:b/>
+          <w:noProof/>
+          <w:highlight w:val="green"/>
+        </w:rPr>
+        <w:t>Score: Value -&gt; value, Name -&gt; name.</w:t>
+      </w:r>
+    </w:p>
+    <w:p>
+      <w:pPr>
+        <w:ind w:left="1080"/>
+        <w:rPr>
+          <w:noProof/>
+        </w:rPr>
+      </w:pPr>
+    </w:p>
+    <w:p>
+      <w:pPr>
+        <w:rPr>
+          <w:noProof/>
+        </w:rPr>
+      </w:pPr>
+    </w:p>
+    <w:p/>
+    <w:p>
+      <w:pPr>
+        <w:pStyle w:val="ListParagraph"/>
+        <w:numPr>
+          <w:ilvl w:val="0"/>
+          <w:numId w:val="1"/>
+        </w:numPr>
+      </w:pPr>
+      <w:r>
+        <w:t>Renamed methods:</w:t>
+      </w:r>
+    </w:p>
+    <w:p>
+      <w:pPr>
+        <w:pStyle w:val="ListParagraph"/>
+        <w:numPr>
+          <w:ilvl w:val="1"/>
+          <w:numId w:val="1"/>
+        </w:numPr>
+        <w:rPr>
+          <w:highlight w:val="green"/>
+        </w:rPr>
+      </w:pPr>
+      <w:r>
+        <w:rPr>
+          <w:highlight w:val="green"/>
+        </w:rPr>
+        <w:t xml:space="preserve">In class </w:t>
+      </w:r>
+      <w:proofErr w:type="gramStart"/>
+      <w:r>
+        <w:rPr>
+          <w:b/>
+          <w:highlight w:val="green"/>
+        </w:rPr>
+        <w:t>Board</w:t>
+      </w:r>
+      <w:r>
+        <w:rPr>
+          <w:highlight w:val="green"/>
+        </w:rPr>
+        <w:t xml:space="preserve"> :</w:t>
+      </w:r>
+      <w:proofErr w:type="gramEnd"/>
+      <w:r>
+        <w:rPr>
+          <w:highlight w:val="green"/>
+        </w:rPr>
+        <w:t xml:space="preserve"> </w:t>
+      </w:r>
+      <w:r>
+        <w:rPr>
+          <w:b/>
+          <w:highlight w:val="green"/>
+        </w:rPr>
+        <w:t>Gen</w:t>
+      </w:r>
+      <w:r>
+        <w:rPr>
+          <w:highlight w:val="green"/>
+        </w:rPr>
+        <w:t xml:space="preserve"> </w:t>
+      </w:r>
+      <w:r>
+        <w:rPr>
+          <w:noProof/>
+          <w:highlight w:val="green"/>
+        </w:rPr>
+        <w:sym w:font="Wingdings" w:char="F0E0"/>
+      </w:r>
+      <w:r>
+        <w:rPr>
+          <w:highlight w:val="green"/>
+        </w:rPr>
+        <w:t xml:space="preserve"> </w:t>
+      </w:r>
+      <w:r>
+        <w:rPr>
+          <w:b/>
+          <w:highlight w:val="green"/>
+        </w:rPr>
+        <w:t>Generate.</w:t>
+      </w:r>
+    </w:p>
+    <w:p>
+      <w:pPr>
+        <w:pStyle w:val="ListParagraph"/>
+        <w:numPr>
+          <w:ilvl w:val="1"/>
+          <w:numId w:val="1"/>
+        </w:numPr>
+        <w:rPr>
+          <w:highlight w:val="green"/>
+        </w:rPr>
+      </w:pPr>
+      <w:r>
+        <w:rPr>
+          <w:b/>
+          <w:highlight w:val="green"/>
+        </w:rPr>
+        <w:t xml:space="preserve">In class Board: </w:t>
+      </w:r>
+      <w:proofErr w:type="spellStart"/>
+      <w:r>
+        <w:rPr>
+          <w:b/>
+          <w:highlight w:val="green"/>
+        </w:rPr>
+        <w:t>PrintMatrix</w:t>
+      </w:r>
+      <w:proofErr w:type="spellEnd"/>
+      <w:r>
+        <w:rPr>
+          <w:b/>
+          <w:highlight w:val="green"/>
+        </w:rPr>
+        <w:t>()</w:t>
+      </w:r>
+      <w:r>
+        <w:rPr>
+          <w:noProof/>
+          <w:highlight w:val="green"/>
+        </w:rPr>
+        <w:sym w:font="Wingdings" w:char="F0E0"/>
+      </w:r>
+      <w:r>
+        <w:rPr>
+          <w:noProof/>
+          <w:highlight w:val="green"/>
+        </w:rPr>
+        <w:t xml:space="preserve"> ToString()</w:t>
+      </w:r>
+    </w:p>
+    <w:p>
+      <w:pPr>
+        <w:pStyle w:val="ListParagraph"/>
+        <w:numPr>
+          <w:ilvl w:val="1"/>
+          <w:numId w:val="1"/>
+        </w:numPr>
+        <w:rPr>
+          <w:highlight w:val="green"/>
+        </w:rPr>
+      </w:pPr>
+      <w:r>
+        <w:rPr>
+          <w:b/>
+          <w:highlight w:val="green"/>
+        </w:rPr>
+        <w:t xml:space="preserve">In class Board: </w:t>
+      </w:r>
+      <w:proofErr w:type="spellStart"/>
+      <w:r>
+        <w:rPr>
+          <w:b/>
+          <w:highlight w:val="green"/>
+        </w:rPr>
+        <w:t>Doit</w:t>
+      </w:r>
+      <w:proofErr w:type="spellEnd"/>
+      <w:r>
+        <w:rPr>
+          <w:b/>
+          <w:highlight w:val="green"/>
+        </w:rPr>
+        <w:t>()</w:t>
+      </w:r>
+      <w:r>
+        <w:rPr>
+          <w:noProof/>
+          <w:highlight w:val="green"/>
+        </w:rPr>
+        <w:sym w:font="Wingdings" w:char="F0E0"/>
+      </w:r>
+      <w:r>
+        <w:rPr>
+          <w:noProof/>
+          <w:highlight w:val="green"/>
+        </w:rPr>
+        <w:t xml:space="preserve"> </w:t>
+      </w:r>
+      <w:proofErr w:type="spellStart"/>
+      <w:r>
+        <w:rPr>
+          <w:b/>
+          <w:highlight w:val="green"/>
+        </w:rPr>
+        <w:t>IsEmtpy</w:t>
+      </w:r>
+      <w:proofErr w:type="spellEnd"/>
+      <w:r>
+        <w:rPr>
+          <w:b/>
+          <w:highlight w:val="green"/>
+        </w:rPr>
+        <w:t xml:space="preserve">  &amp; </w:t>
+      </w:r>
+      <w:proofErr w:type="spellStart"/>
+      <w:r>
+        <w:rPr>
+          <w:b/>
+          <w:highlight w:val="green"/>
+        </w:rPr>
+        <w:t>MoveObjectsDown</w:t>
+      </w:r>
+      <w:proofErr w:type="spellEnd"/>
+      <w:r>
+        <w:t>()</w:t>
+      </w:r>
+    </w:p>
+    <w:p>
+      <w:pPr>
+        <w:numPr>
+          <w:ilvl w:val="0"/>
+          <w:numId w:val="1"/>
+        </w:numPr>
+      </w:pPr>
+      <w:r>
+        <w:t>Introduced constants:</w:t>
+      </w:r>
+    </w:p>
+    <w:p>
+      <w:pPr>
+        <w:ind w:left="360"/>
+      </w:pPr>
+    </w:p>
+    <w:p>
+      <w:pPr>
+        <w:numPr>
+          <w:ilvl w:val="1"/>
+          <w:numId w:val="1"/>
+        </w:numPr>
+        <w:rPr>
+          <w:noProof/>
+          <w:highlight w:val="green"/>
+        </w:rPr>
+      </w:pPr>
+      <w:proofErr w:type="spellStart"/>
+      <w:r>
+        <w:rPr>
+          <w:b/>
+          <w:highlight w:val="green"/>
+        </w:rPr>
+        <w:t>ScoreBoardSize</w:t>
+      </w:r>
+      <w:proofErr w:type="spellEnd"/>
+      <w:r>
+        <w:rPr>
+          <w:b/>
+          <w:highlight w:val="green"/>
+        </w:rPr>
+        <w:t xml:space="preserve"> = </w:t>
+      </w:r>
+      <w:r>
+        <w:rPr>
+          <w:b/>
+          <w:highlight w:val="green"/>
+        </w:rPr>
+        <w:t>5</w:t>
+      </w:r>
+      <w:r>
+        <w:rPr>
+          <w:noProof/>
+          <w:highlight w:val="green"/>
+        </w:rPr>
+        <w:t xml:space="preserve"> </w:t>
+      </w:r>
+    </w:p>
+    <w:p>
+      <w:pPr>
+        <w:numPr>
+          <w:ilvl w:val="1"/>
+          <w:numId w:val="1"/>
+        </w:numPr>
+        <w:rPr>
+          <w:b/>
+          <w:highlight w:val="green"/>
+        </w:rPr>
+      </w:pPr>
+      <w:proofErr w:type="spellStart"/>
+      <w:r>
+        <w:rPr>
+          <w:b/>
+          <w:highlight w:val="green"/>
+        </w:rPr>
+        <w:t>GameBoardRows</w:t>
+      </w:r>
+      <w:proofErr w:type="spellEnd"/>
+      <w:r>
+        <w:rPr>
+          <w:b/>
+          <w:highlight w:val="green"/>
+        </w:rPr>
+        <w:t xml:space="preserve"> = 5 </w:t>
+      </w:r>
+    </w:p>
+    <w:p>
+      <w:pPr>
+        <w:numPr>
+          <w:ilvl w:val="1"/>
+          <w:numId w:val="1"/>
+        </w:numPr>
+        <w:rPr>
+          <w:b/>
+          <w:highlight w:val="green"/>
+        </w:rPr>
+      </w:pPr>
+      <w:proofErr w:type="spellStart"/>
+      <w:r>
+        <w:rPr>
+          <w:b/>
+          <w:highlight w:val="green"/>
+        </w:rPr>
+        <w:t>GameBoardCols</w:t>
+      </w:r>
+      <w:proofErr w:type="spellEnd"/>
+      <w:r>
+        <w:rPr>
+          <w:b/>
+          <w:highlight w:val="green"/>
+        </w:rPr>
+        <w:t xml:space="preserve"> = 10</w:t>
+      </w:r>
+    </w:p>
+    <w:p>
+      <w:pPr>
+        <w:numPr>
+          <w:ilvl w:val="1"/>
+          <w:numId w:val="1"/>
+        </w:numPr>
+        <w:rPr>
+          <w:b/>
+          <w:highlight w:val="green"/>
+        </w:rPr>
+      </w:pPr>
+      <w:proofErr w:type="spellStart"/>
+      <w:r>
+        <w:rPr>
+          <w:b/>
+          <w:highlight w:val="green"/>
+        </w:rPr>
+        <w:t>StartColorRange</w:t>
+      </w:r>
+      <w:proofErr w:type="spellEnd"/>
+      <w:r>
+        <w:rPr>
+          <w:b/>
+          <w:highlight w:val="green"/>
+        </w:rPr>
+        <w:t xml:space="preserve"> =</w:t>
+      </w:r>
+      <w:r>
+        <w:rPr>
+          <w:b/>
+          <w:highlight w:val="green"/>
+        </w:rPr>
+        <w:t>1</w:t>
+      </w:r>
+    </w:p>
+    <w:p>
+      <w:pPr>
+        <w:numPr>
+          <w:ilvl w:val="1"/>
+          <w:numId w:val="1"/>
+        </w:numPr>
+        <w:rPr>
+          <w:b/>
+          <w:highlight w:val="green"/>
+        </w:rPr>
+      </w:pPr>
+      <w:proofErr w:type="spellStart"/>
+      <w:r>
+        <w:rPr>
+          <w:b/>
+          <w:highlight w:val="green"/>
+        </w:rPr>
+        <w:t>EndColorRange</w:t>
+      </w:r>
+      <w:proofErr w:type="spellEnd"/>
+      <w:r>
+        <w:rPr>
+          <w:b/>
+          <w:highlight w:val="green"/>
+        </w:rPr>
+        <w:t xml:space="preserve"> =</w:t>
+      </w:r>
+      <w:r>
+        <w:rPr>
+          <w:b/>
+          <w:highlight w:val="green"/>
+        </w:rPr>
+        <w:t>5</w:t>
+      </w:r>
+    </w:p>
+    <w:p>
+      <w:pPr>
+        <w:numPr>
+          <w:ilvl w:val="1"/>
+          <w:numId w:val="1"/>
+        </w:numPr>
+        <w:rPr>
+          <w:noProof/>
+        </w:rPr>
+      </w:pPr>
+      <w:r>
+        <w:rPr>
+          <w:noProof/>
+        </w:rPr>
+        <w:t>…</w:t>
+      </w:r>
+    </w:p>
+    <w:p>
+      <w:pPr>
+        <w:numPr>
+          <w:ilvl w:val="0"/>
+          <w:numId w:val="1"/>
+        </w:numPr>
+        <w:rPr>
+          <w:highlight w:val="green"/>
+        </w:rPr>
+      </w:pPr>
+      <w:r>
+        <w:rPr>
+          <w:highlight w:val="green"/>
+        </w:rPr>
+        <w:t xml:space="preserve">Introduced class </w:t>
+      </w:r>
+      <w:r>
+        <w:rPr>
+          <w:b/>
+          <w:noProof/>
+          <w:highlight w:val="green"/>
+        </w:rPr>
+        <w:t>ScoreBoard</w:t>
+      </w:r>
+      <w:r>
+        <w:rPr>
+          <w:highlight w:val="green"/>
+        </w:rPr>
+        <w:t xml:space="preserve"> and moved all related functionality in it.</w:t>
+      </w:r>
+    </w:p>
+    <w:p>
+      <w:pPr>
+        <w:numPr>
+          <w:ilvl w:val="0"/>
+          <w:numId w:val="1"/>
+        </w:numPr>
+        <w:rPr>
+          <w:highlight w:val="green"/>
+        </w:rPr>
+      </w:pPr>
+      <w:r>
+        <w:t>Extracted and m</w:t>
+      </w:r>
+      <w:r>
+        <w:rPr>
+          <w:highlight w:val="green"/>
+        </w:rPr>
+        <w:t xml:space="preserve">oved method </w:t>
+      </w:r>
+      <w:r>
+        <w:rPr>
+          <w:b/>
+          <w:noProof/>
+          <w:highlight w:val="green"/>
+        </w:rPr>
+        <w:t>GenerateRandomNumber(int start, int end)</w:t>
+      </w:r>
+      <w:r>
+        <w:rPr>
+          <w:highlight w:val="green"/>
+        </w:rPr>
+        <w:t xml:space="preserve"> </w:t>
+      </w:r>
+      <w:r>
+        <w:rPr>
+          <w:highlight w:val="green"/>
+        </w:rPr>
+        <w:t>from</w:t>
+      </w:r>
+      <w:r>
+        <w:t xml:space="preserve"> </w:t>
+      </w:r>
+      <w:r>
+        <w:rPr>
+          <w:b/>
+        </w:rPr>
+        <w:t>Board</w:t>
+      </w:r>
+      <w:r>
+        <w:t xml:space="preserve"> class</w:t>
+      </w:r>
+      <w:r>
+        <w:rPr>
+          <w:highlight w:val="green"/>
+        </w:rPr>
+        <w:t xml:space="preserve"> </w:t>
+      </w:r>
+      <w:r>
+        <w:rPr>
+          <w:highlight w:val="green"/>
+        </w:rPr>
+        <w:t xml:space="preserve">to separate public static class </w:t>
+      </w:r>
+      <w:r>
+        <w:rPr>
+          <w:b/>
+          <w:noProof/>
+          <w:highlight w:val="green"/>
+        </w:rPr>
+        <w:t>RandomUtils</w:t>
+      </w:r>
+      <w:r>
+        <w:rPr>
+          <w:highlight w:val="green"/>
+        </w:rPr>
+        <w:t>.</w:t>
+      </w:r>
+    </w:p>
+    <w:p>
+      <w:pPr>
+        <w:numPr>
+          <w:ilvl w:val="0"/>
+          <w:numId w:val="1"/>
+        </w:numPr>
+        <w:rPr>
+          <w:highlight w:val="green"/>
+        </w:rPr>
+      </w:pPr>
+      <w:r>
+        <w:rPr>
+          <w:highlight w:val="green"/>
+        </w:rPr>
+        <w:t>Moved field</w:t>
+      </w:r>
+      <w:r>
+        <w:rPr>
+          <w:highlight w:val="green"/>
+        </w:rPr>
+        <w:t xml:space="preserve"> </w:t>
+      </w:r>
+      <w:proofErr w:type="gramStart"/>
+      <w:r>
+        <w:rPr>
+          <w:b/>
+          <w:highlight w:val="green"/>
+        </w:rPr>
+        <w:t>byte[</w:t>
+      </w:r>
+      <w:proofErr w:type="gramEnd"/>
+      <w:r>
+        <w:rPr>
+          <w:b/>
+          <w:highlight w:val="green"/>
+        </w:rPr>
+        <w:t>,] temp</w:t>
+      </w:r>
+      <w:r>
+        <w:rPr>
+          <w:highlight w:val="green"/>
+        </w:rPr>
+        <w:t xml:space="preserve"> from method </w:t>
+      </w:r>
+      <w:r>
+        <w:rPr>
+          <w:b/>
+          <w:highlight w:val="green"/>
+        </w:rPr>
+        <w:t>Generate()</w:t>
+      </w:r>
+      <w:r>
+        <w:rPr>
+          <w:b/>
+          <w:highlight w:val="green"/>
+        </w:rPr>
+        <w:t xml:space="preserve"> </w:t>
+      </w:r>
+      <w:r>
+        <w:rPr>
+          <w:highlight w:val="green"/>
+        </w:rPr>
+        <w:t xml:space="preserve">to private field and </w:t>
+      </w:r>
+      <w:r>
+        <w:rPr>
+          <w:highlight w:val="green"/>
+        </w:rPr>
+        <w:t>change</w:t>
+      </w:r>
+      <w:r>
+        <w:rPr>
+          <w:highlight w:val="green"/>
+        </w:rPr>
+        <w:t xml:space="preserve"> it to  </w:t>
+      </w:r>
+      <w:proofErr w:type="spellStart"/>
+      <w:r>
+        <w:rPr>
+          <w:b/>
+          <w:highlight w:val="green"/>
+        </w:rPr>
+        <w:t>GameObject</w:t>
+      </w:r>
+      <w:proofErr w:type="spellEnd"/>
+      <w:r>
+        <w:rPr>
+          <w:b/>
+          <w:highlight w:val="green"/>
+        </w:rPr>
+        <w:t xml:space="preserve"> [,] Field </w:t>
+      </w:r>
+      <w:r>
+        <w:rPr>
+          <w:highlight w:val="green"/>
+        </w:rPr>
+        <w:t>property</w:t>
+      </w:r>
+      <w:r>
+        <w:rPr>
+          <w:b/>
+          <w:highlight w:val="green"/>
+        </w:rPr>
+        <w:t>.</w:t>
+      </w:r>
+    </w:p>
+    <w:p>
+      <w:pPr>
+        <w:numPr>
+          <w:ilvl w:val="0"/>
+          <w:numId w:val="1"/>
+        </w:numPr>
+        <w:rPr>
+          <w:highlight w:val="green"/>
+        </w:rPr>
+      </w:pPr>
+      <w:r>
+        <w:rPr>
+          <w:highlight w:val="green"/>
+        </w:rPr>
         <w:lastRenderedPageBreak/>
-        <w:t xml:space="preserve">In class </w:t>
-      </w:r>
-      <w:r>
-        <w:rPr>
-          <w:b/>
-          <w:noProof/>
-        </w:rPr>
-        <w:t>Fifteen</w:t>
-      </w:r>
-      <w:r>
-        <w:rPr>
-          <w:noProof/>
-        </w:rPr>
-        <w:t xml:space="preserve">: </w:t>
-      </w:r>
-      <w:r>
-        <w:rPr>
-          <w:b/>
-          <w:noProof/>
-        </w:rPr>
-        <w:t>number</w:t>
-      </w:r>
-      <w:r>
-        <w:rPr>
-          <w:noProof/>
+        <w:t xml:space="preserve">Introduced class </w:t>
+      </w:r>
+      <w:r>
+        <w:rPr>
+          <w:b/>
+          <w:noProof/>
+          <w:highlight w:val="green"/>
+        </w:rPr>
+        <w:t xml:space="preserve">GameObject </w:t>
+      </w:r>
+      <w:r>
+        <w:rPr>
+          <w:noProof/>
+          <w:highlight w:val="green"/>
+        </w:rPr>
+        <w:t>with Coordinates and numeric value.</w:t>
+      </w:r>
+    </w:p>
+    <w:p>
+      <w:pPr>
+        <w:rPr>
+          <w:highlight w:val="green"/>
+        </w:rPr>
+      </w:pPr>
+    </w:p>
+    <w:p>
+      <w:pPr>
+        <w:numPr>
+          <w:ilvl w:val="0"/>
+          <w:numId w:val="1"/>
+        </w:numPr>
+        <w:rPr>
+          <w:highlight w:val="green"/>
+        </w:rPr>
+      </w:pPr>
+      <w:r>
+        <w:rPr>
+          <w:highlight w:val="green"/>
+        </w:rPr>
+        <w:t xml:space="preserve">Create </w:t>
+      </w:r>
+      <w:r>
+        <w:rPr>
+          <w:b/>
+          <w:highlight w:val="green"/>
+        </w:rPr>
+        <w:t>Board</w:t>
+      </w:r>
+      <w:r>
+        <w:rPr>
+          <w:highlight w:val="green"/>
         </w:rPr>
         <w:t xml:space="preserve"> </w:t>
       </w:r>
-      <w:r>
-        <w:rPr>
-          <w:noProof/>
-        </w:rPr>
-        <w:sym w:font="Wingdings" w:char="F0E0"/>
-      </w:r>
-      <w:r>
-        <w:rPr>
-          <w:noProof/>
+      <w:proofErr w:type="gramStart"/>
+      <w:r>
+        <w:rPr>
+          <w:highlight w:val="green"/>
+        </w:rPr>
+        <w:t>constructor :</w:t>
+      </w:r>
+      <w:proofErr w:type="gramEnd"/>
+      <w:r>
+        <w:rPr>
+          <w:highlight w:val="green"/>
         </w:rPr>
         <w:t xml:space="preserve"> </w:t>
       </w:r>
       <w:r>
         <w:rPr>
           <w:b/>
-          <w:noProof/>
-        </w:rPr>
-        <w:t>numberOfMoves</w:t>
-      </w:r>
-      <w:r>
-        <w:rPr>
-          <w:noProof/>
+          <w:highlight w:val="green"/>
+        </w:rPr>
+        <w:t>Board(</w:t>
+      </w:r>
+      <w:proofErr w:type="spellStart"/>
+      <w:r>
+        <w:rPr>
+          <w:b/>
+          <w:highlight w:val="green"/>
+        </w:rPr>
+        <w:t>int</w:t>
+      </w:r>
+      <w:proofErr w:type="spellEnd"/>
+      <w:r>
+        <w:rPr>
+          <w:b/>
+          <w:highlight w:val="green"/>
+        </w:rPr>
+        <w:t xml:space="preserve"> </w:t>
+      </w:r>
+      <w:proofErr w:type="spellStart"/>
+      <w:r>
+        <w:rPr>
+          <w:highlight w:val="green"/>
+        </w:rPr>
+        <w:t>gameBoardRows</w:t>
+      </w:r>
+      <w:proofErr w:type="spellEnd"/>
+      <w:r>
+        <w:rPr>
+          <w:b/>
+          <w:highlight w:val="green"/>
+        </w:rPr>
+        <w:t xml:space="preserve">, </w:t>
+      </w:r>
+      <w:proofErr w:type="spellStart"/>
+      <w:r>
+        <w:rPr>
+          <w:b/>
+          <w:highlight w:val="green"/>
+        </w:rPr>
+        <w:t>int</w:t>
+      </w:r>
+      <w:proofErr w:type="spellEnd"/>
+      <w:r>
+        <w:rPr>
+          <w:b/>
+          <w:highlight w:val="green"/>
+        </w:rPr>
+        <w:t xml:space="preserve"> </w:t>
+      </w:r>
+      <w:proofErr w:type="spellStart"/>
+      <w:r>
+        <w:rPr>
+          <w:highlight w:val="green"/>
+        </w:rPr>
+        <w:t>gameBoardCol</w:t>
+      </w:r>
+      <w:r>
+        <w:rPr>
+          <w:highlight w:val="green"/>
+        </w:rPr>
+        <w:t>s</w:t>
+      </w:r>
+      <w:proofErr w:type="spellEnd"/>
+      <w:r>
+        <w:rPr>
+          <w:highlight w:val="green"/>
+        </w:rPr>
+        <w:t xml:space="preserve">, </w:t>
+      </w:r>
+      <w:proofErr w:type="spellStart"/>
+      <w:r>
+        <w:rPr>
+          <w:b/>
+          <w:highlight w:val="green"/>
+        </w:rPr>
+        <w:t>int</w:t>
+      </w:r>
+      <w:proofErr w:type="spellEnd"/>
+      <w:r>
+        <w:rPr>
+          <w:highlight w:val="green"/>
+        </w:rPr>
+        <w:t xml:space="preserve"> </w:t>
+      </w:r>
+      <w:proofErr w:type="spellStart"/>
+      <w:r>
+        <w:rPr>
+          <w:highlight w:val="green"/>
+        </w:rPr>
+        <w:t>startRange</w:t>
+      </w:r>
+      <w:proofErr w:type="spellEnd"/>
+      <w:r>
+        <w:rPr>
+          <w:highlight w:val="green"/>
+        </w:rPr>
+        <w:t xml:space="preserve">, </w:t>
+      </w:r>
+      <w:proofErr w:type="spellStart"/>
+      <w:r>
+        <w:rPr>
+          <w:b/>
+          <w:highlight w:val="green"/>
+        </w:rPr>
+        <w:t>int</w:t>
+      </w:r>
+      <w:proofErr w:type="spellEnd"/>
+      <w:r>
+        <w:rPr>
+          <w:highlight w:val="green"/>
+        </w:rPr>
+        <w:t xml:space="preserve"> </w:t>
+      </w:r>
+      <w:proofErr w:type="spellStart"/>
+      <w:r>
+        <w:rPr>
+          <w:highlight w:val="green"/>
+        </w:rPr>
+        <w:t>endRange</w:t>
+      </w:r>
+      <w:proofErr w:type="spellEnd"/>
+      <w:r>
+        <w:rPr>
+          <w:b/>
+          <w:highlight w:val="green"/>
+        </w:rPr>
+        <w:t>)</w:t>
+      </w:r>
+      <w:r>
+        <w:rPr>
+          <w:b/>
+          <w:highlight w:val="green"/>
+          <w:lang w:val="bg-BG"/>
+        </w:rPr>
+        <w:t xml:space="preserve">, </w:t>
+      </w:r>
+      <w:r>
+        <w:rPr>
+          <w:highlight w:val="green"/>
+        </w:rPr>
+        <w:t xml:space="preserve">where we use properties for the two parameters, create the </w:t>
+      </w:r>
+      <w:r>
+        <w:rPr>
+          <w:b/>
+          <w:highlight w:val="green"/>
+        </w:rPr>
+        <w:t>field</w:t>
+      </w:r>
+      <w:r>
+        <w:rPr>
+          <w:b/>
+          <w:highlight w:val="green"/>
+        </w:rPr>
+        <w:t xml:space="preserve"> </w:t>
+      </w:r>
+      <w:r>
+        <w:rPr>
+          <w:highlight w:val="green"/>
+        </w:rPr>
+        <w:t>with the given dimensions</w:t>
+      </w:r>
+      <w:r>
+        <w:t xml:space="preserve"> </w:t>
+      </w:r>
+      <w:r>
+        <w:rPr>
+          <w:highlight w:val="green"/>
+        </w:rPr>
+        <w:t>and generate new random board.</w:t>
+      </w:r>
+    </w:p>
+    <w:p>
+      <w:pPr>
+        <w:pStyle w:val="ListParagraph"/>
+        <w:numPr>
+          <w:ilvl w:val="0"/>
+          <w:numId w:val="1"/>
+        </w:numPr>
+        <w:rPr>
+          <w:highlight w:val="green"/>
+        </w:rPr>
+      </w:pPr>
+      <w:r>
+        <w:rPr>
+          <w:highlight w:val="green"/>
+        </w:rPr>
+        <w:t>Changed static methods to non-static.</w:t>
+      </w:r>
+    </w:p>
+    <w:p>
+      <w:pPr>
+        <w:pStyle w:val="ListParagraph"/>
+        <w:numPr>
+          <w:ilvl w:val="0"/>
+          <w:numId w:val="1"/>
+        </w:numPr>
+        <w:rPr>
+          <w:highlight w:val="green"/>
+        </w:rPr>
+      </w:pPr>
+      <w:r>
+        <w:rPr>
+          <w:highlight w:val="green"/>
+        </w:rPr>
+        <w:t xml:space="preserve">Replaced the logic from the </w:t>
+      </w:r>
+      <w:proofErr w:type="gramStart"/>
+      <w:r>
+        <w:rPr>
+          <w:b/>
+          <w:highlight w:val="green"/>
+        </w:rPr>
+        <w:t>byte[</w:t>
+      </w:r>
+      <w:proofErr w:type="gramEnd"/>
+      <w:r>
+        <w:rPr>
+          <w:b/>
+          <w:highlight w:val="green"/>
+        </w:rPr>
+        <w:t xml:space="preserve">,] matrix </w:t>
+      </w:r>
+      <w:r>
+        <w:rPr>
+          <w:highlight w:val="green"/>
+        </w:rPr>
+        <w:t>with the new array with</w:t>
+      </w:r>
+      <w:r>
+        <w:rPr>
+          <w:b/>
+          <w:highlight w:val="green"/>
+        </w:rPr>
+        <w:t xml:space="preserve"> </w:t>
+      </w:r>
+      <w:proofErr w:type="spellStart"/>
+      <w:r>
+        <w:rPr>
+          <w:b/>
+          <w:highlight w:val="green"/>
+        </w:rPr>
+        <w:t>GameObjecs</w:t>
+      </w:r>
+      <w:proofErr w:type="spellEnd"/>
+      <w:r>
+        <w:rPr>
+          <w:b/>
+          <w:highlight w:val="green"/>
         </w:rPr>
         <w:t>.</w:t>
       </w:r>
-    </w:p>
-    <w:p>
-      <w:pPr>
-        <w:numPr>
-          <w:ilvl w:val="1"/>
-          <w:numId w:val="1"/>
-        </w:numPr>
-        <w:rPr>
-          <w:noProof/>
-        </w:rPr>
-      </w:pPr>
-      <w:r>
-        <w:rPr>
-          <w:noProof/>
-        </w:rPr>
-        <w:t xml:space="preserve">In </w:t>
-      </w:r>
-      <w:r>
-        <w:rPr>
-          <w:b/>
-          <w:noProof/>
-        </w:rPr>
-        <w:t>Main(string[] args)</w:t>
-      </w:r>
-      <w:r>
-        <w:rPr>
-          <w:noProof/>
-        </w:rPr>
-        <w:t xml:space="preserve">: </w:t>
-      </w:r>
-      <w:r>
-        <w:rPr>
-          <w:b/>
-          <w:noProof/>
-        </w:rPr>
-        <w:t>g</w:t>
-      </w:r>
-      <w:r>
-        <w:rPr>
-          <w:noProof/>
+      <w:r>
+        <w:rPr>
+          <w:b/>
+          <w:highlight w:val="green"/>
+          <w:lang w:val="bg-BG"/>
         </w:rPr>
         <w:t xml:space="preserve"> </w:t>
       </w:r>
       <w:r>
         <w:rPr>
-          <w:noProof/>
-        </w:rPr>
-        <w:sym w:font="Wingdings" w:char="F0E0"/>
-      </w:r>
-      <w:r>
-        <w:rPr>
-          <w:noProof/>
-        </w:rPr>
-        <w:t xml:space="preserve"> </w:t>
-      </w:r>
-      <w:r>
-        <w:rPr>
-          <w:b/>
-          <w:noProof/>
-        </w:rPr>
-        <w:t>gameFifteen</w:t>
-      </w:r>
-      <w:r>
-        <w:rPr>
-          <w:noProof/>
-        </w:rPr>
-        <w:t>.</w:t>
-      </w:r>
-    </w:p>
-    <w:p>
-      <w:pPr>
-        <w:numPr>
-          <w:ilvl w:val="1"/>
-          <w:numId w:val="1"/>
-        </w:numPr>
-        <w:rPr>
-          <w:noProof/>
-        </w:rPr>
-      </w:pPr>
-      <w:r>
-        <w:rPr>
-          <w:noProof/>
-        </w:rPr>
-        <w:t xml:space="preserve">In </w:t>
-      </w:r>
-      <w:r>
-        <w:rPr>
-          <w:b/>
-          <w:noProof/>
-        </w:rPr>
-        <w:t>PlayGame</w:t>
-      </w:r>
-      <w:r>
-        <w:rPr>
-          <w:noProof/>
-        </w:rPr>
-        <w:t xml:space="preserve">() : </w:t>
-      </w:r>
-      <w:r>
-        <w:rPr>
-          <w:b/>
-          <w:noProof/>
-        </w:rPr>
-        <w:t xml:space="preserve">userMoves  </w:t>
-      </w:r>
-      <w:r>
-        <w:rPr>
-          <w:b/>
-          <w:noProof/>
-        </w:rPr>
-        <w:sym w:font="Wingdings" w:char="F0E0"/>
-      </w:r>
-      <w:r>
-        <w:rPr>
-          <w:b/>
-          <w:noProof/>
-        </w:rPr>
-        <w:t xml:space="preserve"> numberOfMoves</w:t>
-      </w:r>
-    </w:p>
-    <w:p>
-      <w:pPr>
-        <w:numPr>
-          <w:ilvl w:val="1"/>
-          <w:numId w:val="1"/>
-        </w:numPr>
-        <w:rPr>
-          <w:noProof/>
-        </w:rPr>
-      </w:pPr>
-      <w:r>
-        <w:rPr>
-          <w:noProof/>
-        </w:rPr>
-        <w:t>In</w:t>
-      </w:r>
-      <w:r>
-        <w:rPr>
-          <w:noProof/>
-        </w:rPr>
-        <w:t xml:space="preserve"> </w:t>
-      </w:r>
-      <w:r>
-        <w:rPr>
-          <w:b/>
-          <w:noProof/>
-        </w:rPr>
-        <w:t>IsEmpty</w:t>
-      </w:r>
-      <w:r>
-        <w:rPr>
-          <w:noProof/>
-        </w:rPr>
-        <w:t>()</w:t>
-      </w:r>
-      <w:r>
-        <w:rPr>
-          <w:noProof/>
-        </w:rPr>
-        <w:t>–</w:t>
-      </w:r>
-      <w:r>
-        <w:t xml:space="preserve"> </w:t>
-      </w:r>
-      <w:r>
-        <w:rPr>
-          <w:b/>
-          <w:noProof/>
-        </w:rPr>
-        <w:t>columnLenght</w:t>
-      </w:r>
-      <w:r>
-        <w:rPr>
-          <w:noProof/>
-        </w:rPr>
-        <w:t xml:space="preserve"> </w:t>
-      </w:r>
-      <w:r>
-        <w:rPr>
-          <w:noProof/>
-        </w:rPr>
-        <w:sym w:font="Wingdings" w:char="F0E0"/>
-      </w:r>
-      <w:r>
-        <w:rPr>
-          <w:b/>
-          <w:noProof/>
-        </w:rPr>
-        <w:t>row</w:t>
-      </w:r>
-      <w:r>
-        <w:rPr>
-          <w:b/>
-          <w:noProof/>
-        </w:rPr>
-        <w:t>s</w:t>
-      </w:r>
-      <w:r>
-        <w:rPr>
-          <w:b/>
-          <w:noProof/>
-        </w:rPr>
-        <w:t>Length</w:t>
-      </w:r>
-    </w:p>
-    <w:p>
-      <w:pPr>
-        <w:numPr>
-          <w:ilvl w:val="1"/>
-          <w:numId w:val="1"/>
-        </w:numPr>
-        <w:rPr>
-          <w:noProof/>
-        </w:rPr>
-      </w:pPr>
-      <w:r>
-        <w:rPr>
-          <w:noProof/>
-        </w:rPr>
-        <w:t xml:space="preserve">In </w:t>
-      </w:r>
-      <w:r>
-        <w:rPr>
-          <w:b/>
-          <w:noProof/>
-        </w:rPr>
-        <w:t>IsEmpty</w:t>
-      </w:r>
-      <w:r>
-        <w:rPr>
-          <w:noProof/>
-        </w:rPr>
-        <w:t xml:space="preserve">() – </w:t>
-      </w:r>
-      <w:r>
-        <w:rPr>
-          <w:b/>
-          <w:noProof/>
-        </w:rPr>
-        <w:t>isWinner</w:t>
-      </w:r>
-      <w:r>
-        <w:rPr>
-          <w:noProof/>
-        </w:rPr>
-        <w:t xml:space="preserve"> </w:t>
-      </w:r>
-      <w:r>
-        <w:rPr>
-          <w:noProof/>
-        </w:rPr>
-        <w:sym w:font="Wingdings" w:char="F0E0"/>
-      </w:r>
-      <w:r>
-        <w:rPr>
-          <w:noProof/>
-        </w:rPr>
-        <w:t xml:space="preserve"> </w:t>
-      </w:r>
-      <w:r>
-        <w:rPr>
-          <w:b/>
-          <w:noProof/>
-        </w:rPr>
-        <w:t>isEmpty</w:t>
-      </w:r>
-    </w:p>
-    <w:p>
-      <w:pPr>
-        <w:numPr>
-          <w:ilvl w:val="1"/>
-          <w:numId w:val="1"/>
-        </w:numPr>
-        <w:rPr>
-          <w:b/>
-          <w:noProof/>
-          <w:highlight w:val="green"/>
-        </w:rPr>
-      </w:pPr>
-      <w:r>
-        <w:rPr>
-          <w:noProof/>
-          <w:highlight w:val="green"/>
-        </w:rPr>
-        <w:t>In struct</w:t>
-      </w:r>
-      <w:r>
-        <w:rPr>
-          <w:noProof/>
-          <w:highlight w:val="green"/>
-        </w:rPr>
-        <w:t xml:space="preserve"> </w:t>
-      </w:r>
-      <w:r>
-        <w:rPr>
-          <w:b/>
-          <w:noProof/>
-          <w:highlight w:val="green"/>
-        </w:rPr>
-        <w:t>Score: Value -&gt; value, Name -&gt; name.</w:t>
-      </w:r>
-    </w:p>
-    <w:p>
-      <w:pPr>
-        <w:ind w:left="1080"/>
-        <w:rPr>
-          <w:noProof/>
-        </w:rPr>
-      </w:pPr>
-    </w:p>
-    <w:p>
-      <w:pPr>
-        <w:rPr>
-          <w:noProof/>
-        </w:rPr>
-      </w:pPr>
-    </w:p>
-    <w:p/>
-    <w:p>
-      <w:pPr>
-        <w:pStyle w:val="ListParagraph"/>
-        <w:numPr>
-          <w:ilvl w:val="0"/>
-          <w:numId w:val="1"/>
-        </w:numPr>
-      </w:pPr>
-      <w:r>
-        <w:t>Renamed methods:</w:t>
-      </w:r>
-    </w:p>
-    <w:p>
-      <w:pPr>
-        <w:pStyle w:val="ListParagraph"/>
-        <w:numPr>
-          <w:ilvl w:val="1"/>
-          <w:numId w:val="1"/>
-        </w:numPr>
-        <w:rPr>
-          <w:highlight w:val="green"/>
-        </w:rPr>
-      </w:pPr>
-      <w:r>
-        <w:rPr>
-          <w:highlight w:val="green"/>
-        </w:rPr>
-        <w:t xml:space="preserve">In class </w:t>
-      </w:r>
-      <w:r>
-        <w:rPr>
-          <w:b/>
-          <w:highlight w:val="green"/>
-        </w:rPr>
-        <w:t>Board</w:t>
-      </w:r>
-      <w:r>
-        <w:rPr>
-          <w:highlight w:val="green"/>
-        </w:rPr>
-        <w:t xml:space="preserve"> : </w:t>
-      </w:r>
-      <w:r>
-        <w:rPr>
-          <w:b/>
-          <w:highlight w:val="green"/>
-        </w:rPr>
-        <w:t>Gen</w:t>
-      </w:r>
-      <w:r>
-        <w:rPr>
-          <w:highlight w:val="green"/>
-        </w:rPr>
-        <w:t xml:space="preserve"> </w:t>
-      </w:r>
-      <w:r>
-        <w:rPr>
-          <w:noProof/>
-          <w:highlight w:val="green"/>
-        </w:rPr>
-        <w:sym w:font="Wingdings" w:char="F0E0"/>
-      </w:r>
-      <w:r>
-        <w:rPr>
-          <w:highlight w:val="green"/>
-        </w:rPr>
-        <w:t xml:space="preserve"> </w:t>
-      </w:r>
-      <w:r>
-        <w:rPr>
-          <w:b/>
-          <w:highlight w:val="green"/>
-        </w:rPr>
-        <w:t>Generate.</w:t>
-      </w:r>
-    </w:p>
-    <w:p>
-      <w:pPr>
-        <w:pStyle w:val="ListParagraph"/>
-        <w:numPr>
-          <w:ilvl w:val="1"/>
-          <w:numId w:val="1"/>
-        </w:numPr>
-        <w:rPr>
-          <w:highlight w:val="green"/>
-        </w:rPr>
-      </w:pPr>
-      <w:r>
-        <w:rPr>
-          <w:b/>
-          <w:highlight w:val="green"/>
-        </w:rPr>
-        <w:t>In class Board: PrintMatrix()</w:t>
-      </w:r>
-      <w:r>
-        <w:rPr>
-          <w:noProof/>
-          <w:highlight w:val="green"/>
-        </w:rPr>
-        <w:sym w:font="Wingdings" w:char="F0E0"/>
-      </w:r>
-      <w:r>
-        <w:rPr>
-          <w:noProof/>
-          <w:highlight w:val="green"/>
-        </w:rPr>
-        <w:t xml:space="preserve"> ToString()</w:t>
-      </w:r>
-    </w:p>
-    <w:p>
-      <w:pPr>
-        <w:pStyle w:val="ListParagraph"/>
-        <w:numPr>
-          <w:ilvl w:val="1"/>
-          <w:numId w:val="1"/>
-        </w:numPr>
-        <w:rPr>
-          <w:highlight w:val="green"/>
-        </w:rPr>
-      </w:pPr>
-      <w:r>
-        <w:rPr>
-          <w:b/>
-          <w:highlight w:val="green"/>
-        </w:rPr>
-        <w:t>In class Board: Doit()</w:t>
-      </w:r>
-      <w:r>
-        <w:rPr>
-          <w:noProof/>
-          <w:highlight w:val="green"/>
-        </w:rPr>
-        <w:sym w:font="Wingdings" w:char="F0E0"/>
-      </w:r>
-      <w:r>
-        <w:rPr>
-          <w:noProof/>
-          <w:highlight w:val="green"/>
-        </w:rPr>
-        <w:t xml:space="preserve"> </w:t>
-      </w:r>
-      <w:r>
-        <w:rPr>
-          <w:b/>
-          <w:highlight w:val="green"/>
-        </w:rPr>
-        <w:t>IsEmtpy</w:t>
-      </w:r>
-      <w:r>
-        <w:rPr>
-          <w:b/>
-          <w:highlight w:val="green"/>
-        </w:rPr>
-        <w:t xml:space="preserve">  &amp; </w:t>
-      </w:r>
-      <w:r>
-        <w:rPr>
-          <w:b/>
-          <w:highlight w:val="green"/>
-        </w:rPr>
-        <w:t>MoveObjectsDown</w:t>
-      </w:r>
-      <w:r>
-        <w:t>()</w:t>
-      </w:r>
-    </w:p>
-    <w:p>
-      <w:pPr>
-        <w:numPr>
-          <w:ilvl w:val="0"/>
-          <w:numId w:val="1"/>
-        </w:numPr>
-      </w:pPr>
-      <w:r>
-        <w:t>Introduced constants:</w:t>
-      </w:r>
-    </w:p>
-    <w:p>
-      <w:pPr>
-        <w:ind w:left="360"/>
-      </w:pPr>
-    </w:p>
-    <w:p>
-      <w:pPr>
-        <w:numPr>
-          <w:ilvl w:val="1"/>
-          <w:numId w:val="1"/>
-        </w:numPr>
-        <w:rPr>
-          <w:noProof/>
-          <w:highlight w:val="green"/>
-        </w:rPr>
-      </w:pPr>
-      <w:r>
-        <w:rPr>
-          <w:b/>
-          <w:highlight w:val="green"/>
-        </w:rPr>
-        <w:t>ScoreBoardSize</w:t>
-      </w:r>
-      <w:r>
-        <w:rPr>
-          <w:b/>
-          <w:highlight w:val="green"/>
-        </w:rPr>
-        <w:t xml:space="preserve"> = </w:t>
-      </w:r>
-      <w:r>
-        <w:rPr>
-          <w:b/>
-          <w:highlight w:val="green"/>
-        </w:rPr>
-        <w:t>5</w:t>
-      </w:r>
-      <w:r>
-        <w:rPr>
-          <w:noProof/>
-          <w:highlight w:val="green"/>
-        </w:rPr>
-        <w:t xml:space="preserve"> </w:t>
-      </w:r>
-    </w:p>
-    <w:p>
-      <w:pPr>
-        <w:numPr>
-          <w:ilvl w:val="1"/>
-          <w:numId w:val="1"/>
-        </w:numPr>
-        <w:rPr>
-          <w:b/>
-          <w:highlight w:val="green"/>
-        </w:rPr>
-      </w:pPr>
-      <w:r>
-        <w:rPr>
-          <w:b/>
-          <w:highlight w:val="green"/>
-        </w:rPr>
-        <w:t xml:space="preserve">GameBoardRows = 5 </w:t>
-      </w:r>
-    </w:p>
-    <w:p>
-      <w:pPr>
-        <w:numPr>
-          <w:ilvl w:val="1"/>
-          <w:numId w:val="1"/>
-        </w:numPr>
-        <w:rPr>
-          <w:b/>
-          <w:highlight w:val="green"/>
-        </w:rPr>
-      </w:pPr>
-      <w:r>
-        <w:rPr>
-          <w:b/>
-          <w:highlight w:val="green"/>
-        </w:rPr>
-        <w:t>GameBoardCols = 10</w:t>
-      </w:r>
-    </w:p>
-    <w:p>
-      <w:pPr>
-        <w:numPr>
-          <w:ilvl w:val="1"/>
-          <w:numId w:val="1"/>
-        </w:numPr>
-        <w:rPr>
-          <w:b/>
-          <w:highlight w:val="green"/>
-        </w:rPr>
-      </w:pPr>
-      <w:r>
-        <w:rPr>
-          <w:b/>
-          <w:highlight w:val="green"/>
-        </w:rPr>
-        <w:t>StartColorRange =</w:t>
-      </w:r>
-      <w:r>
-        <w:rPr>
-          <w:b/>
-          <w:highlight w:val="green"/>
-        </w:rPr>
-        <w:t>1</w:t>
-      </w:r>
-    </w:p>
-    <w:p>
-      <w:pPr>
-        <w:numPr>
-          <w:ilvl w:val="1"/>
-          <w:numId w:val="1"/>
-        </w:numPr>
-        <w:rPr>
-          <w:b/>
-          <w:highlight w:val="green"/>
-        </w:rPr>
-      </w:pPr>
-      <w:r>
-        <w:rPr>
-          <w:b/>
-          <w:highlight w:val="green"/>
-        </w:rPr>
-        <w:t>EndColorRange =</w:t>
-      </w:r>
-      <w:r>
-        <w:rPr>
-          <w:b/>
-          <w:highlight w:val="green"/>
-        </w:rPr>
-        <w:t>5</w:t>
-      </w:r>
-    </w:p>
-    <w:p>
-      <w:pPr>
-        <w:numPr>
-          <w:ilvl w:val="1"/>
-          <w:numId w:val="1"/>
-        </w:numPr>
-        <w:rPr>
-          <w:noProof/>
-        </w:rPr>
-      </w:pPr>
-      <w:r>
-        <w:rPr>
-          <w:noProof/>
-        </w:rPr>
-        <w:t>…</w:t>
-      </w:r>
-    </w:p>
-    <w:p>
-      <w:pPr>
-        <w:numPr>
-          <w:ilvl w:val="0"/>
-          <w:numId w:val="1"/>
-        </w:numPr>
-        <w:rPr>
-          <w:highlight w:val="green"/>
-        </w:rPr>
-      </w:pPr>
-      <w:r>
-        <w:rPr>
-          <w:highlight w:val="green"/>
-        </w:rPr>
-        <w:t xml:space="preserve">Introduced class </w:t>
-      </w:r>
-      <w:r>
-        <w:rPr>
-          <w:b/>
-          <w:noProof/>
-          <w:highlight w:val="green"/>
-        </w:rPr>
-        <w:t>ScoreBoard</w:t>
-      </w:r>
-      <w:r>
-        <w:rPr>
-          <w:highlight w:val="green"/>
-        </w:rPr>
-        <w:t xml:space="preserve"> and moved all related functionality in it.</w:t>
-      </w:r>
-    </w:p>
-    <w:p>
-      <w:pPr>
-        <w:numPr>
-          <w:ilvl w:val="0"/>
-          <w:numId w:val="1"/>
-        </w:numPr>
-        <w:rPr>
-          <w:highlight w:val="green"/>
-        </w:rPr>
-      </w:pPr>
-      <w:r>
-        <w:t>Extracted and m</w:t>
-      </w:r>
-      <w:r>
-        <w:rPr>
-          <w:highlight w:val="green"/>
-        </w:rPr>
-        <w:t xml:space="preserve">oved method </w:t>
-      </w:r>
-      <w:r>
-        <w:rPr>
-          <w:b/>
-          <w:noProof/>
-          <w:highlight w:val="green"/>
-        </w:rPr>
-        <w:t>GenerateRandomNumber(int start, int end)</w:t>
-      </w:r>
-      <w:r>
-        <w:rPr>
-          <w:highlight w:val="green"/>
-        </w:rPr>
-        <w:t xml:space="preserve"> </w:t>
-      </w:r>
-      <w:r>
-        <w:rPr>
-          <w:highlight w:val="green"/>
-        </w:rPr>
-        <w:t>from</w:t>
-      </w:r>
-      <w:r>
-        <w:t xml:space="preserve"> </w:t>
-      </w:r>
-      <w:r>
-        <w:rPr>
-          <w:b/>
-        </w:rPr>
-        <w:t>Board</w:t>
-      </w:r>
-      <w:r>
-        <w:t xml:space="preserve"> class</w:t>
-      </w:r>
-      <w:r>
-        <w:rPr>
-          <w:highlight w:val="green"/>
-        </w:rPr>
-        <w:t xml:space="preserve"> </w:t>
-      </w:r>
-      <w:r>
-        <w:rPr>
-          <w:highlight w:val="green"/>
-        </w:rPr>
-        <w:t xml:space="preserve">to separate public static class </w:t>
-      </w:r>
-      <w:r>
-        <w:rPr>
-          <w:b/>
-          <w:noProof/>
-          <w:highlight w:val="green"/>
-        </w:rPr>
-        <w:t>RandomUtils</w:t>
-      </w:r>
-      <w:r>
-        <w:rPr>
-          <w:highlight w:val="green"/>
-        </w:rPr>
-        <w:t>.</w:t>
-      </w:r>
-    </w:p>
-    <w:p>
-      <w:pPr>
-        <w:numPr>
-          <w:ilvl w:val="0"/>
-          <w:numId w:val="1"/>
-        </w:numPr>
-        <w:rPr>
-          <w:highlight w:val="green"/>
-        </w:rPr>
-      </w:pPr>
-      <w:r>
-        <w:rPr>
-          <w:highlight w:val="green"/>
-        </w:rPr>
-        <w:t>Moved field</w:t>
-      </w:r>
-      <w:r>
-        <w:rPr>
-          <w:highlight w:val="green"/>
-        </w:rPr>
-        <w:t xml:space="preserve"> </w:t>
-      </w:r>
-      <w:r>
-        <w:rPr>
-          <w:b/>
-          <w:highlight w:val="green"/>
-        </w:rPr>
-        <w:t>byte[,] temp</w:t>
-      </w:r>
-      <w:r>
-        <w:rPr>
-          <w:highlight w:val="green"/>
-        </w:rPr>
-        <w:t xml:space="preserve"> from method </w:t>
-      </w:r>
-      <w:r>
-        <w:rPr>
-          <w:b/>
-          <w:highlight w:val="green"/>
-        </w:rPr>
-        <w:t>Generate()</w:t>
-      </w:r>
-      <w:r>
-        <w:rPr>
-          <w:b/>
-          <w:highlight w:val="green"/>
-        </w:rPr>
-        <w:t xml:space="preserve"> </w:t>
-      </w:r>
-      <w:r>
-        <w:rPr>
-          <w:highlight w:val="green"/>
-        </w:rPr>
-        <w:t xml:space="preserve">to private field and </w:t>
-      </w:r>
-      <w:r>
-        <w:rPr>
-          <w:highlight w:val="green"/>
-        </w:rPr>
-        <w:t>change</w:t>
-      </w:r>
-      <w:r>
-        <w:rPr>
-          <w:highlight w:val="green"/>
-        </w:rPr>
-        <w:t xml:space="preserve"> it to  </w:t>
-      </w:r>
-      <w:r>
-        <w:rPr>
-          <w:b/>
-          <w:highlight w:val="green"/>
-        </w:rPr>
-        <w:t xml:space="preserve">GameObject [,] Field </w:t>
-      </w:r>
-      <w:r>
-        <w:rPr>
-          <w:highlight w:val="green"/>
-        </w:rPr>
-        <w:t>property</w:t>
-      </w:r>
-      <w:r>
-        <w:rPr>
-          <w:b/>
-          <w:highlight w:val="green"/>
-        </w:rPr>
-        <w:t>.</w:t>
-      </w:r>
-    </w:p>
-    <w:p>
-      <w:pPr>
-        <w:numPr>
-          <w:ilvl w:val="0"/>
-          <w:numId w:val="1"/>
-        </w:numPr>
-        <w:rPr>
-          <w:highlight w:val="green"/>
-        </w:rPr>
-      </w:pPr>
-      <w:r>
-        <w:rPr>
-          <w:highlight w:val="green"/>
-        </w:rPr>
-        <w:t xml:space="preserve">Introduced class </w:t>
-      </w:r>
-      <w:r>
-        <w:rPr>
-          <w:b/>
-          <w:noProof/>
-          <w:highlight w:val="green"/>
-        </w:rPr>
-        <w:t xml:space="preserve">GameObject </w:t>
-      </w:r>
-      <w:r>
-        <w:rPr>
-          <w:noProof/>
-          <w:highlight w:val="green"/>
-        </w:rPr>
-        <w:t>with Coordinates and numeric value.</w:t>
-      </w:r>
-    </w:p>
-    <w:p>
-      <w:pPr>
-        <w:rPr>
-          <w:highlight w:val="green"/>
-        </w:rPr>
-      </w:pPr>
-    </w:p>
-    <w:p>
-      <w:pPr>
-        <w:numPr>
-          <w:ilvl w:val="0"/>
-          <w:numId w:val="1"/>
-        </w:numPr>
-        <w:rPr>
-          <w:highlight w:val="green"/>
-        </w:rPr>
-      </w:pPr>
-      <w:r>
-        <w:rPr>
-          <w:highlight w:val="green"/>
-        </w:rPr>
-        <w:t xml:space="preserve">Create </w:t>
-      </w:r>
-      <w:r>
-        <w:rPr>
-          <w:b/>
-          <w:highlight w:val="green"/>
-        </w:rPr>
-        <w:t>Board</w:t>
-      </w:r>
-      <w:r>
-        <w:rPr>
-          <w:highlight w:val="green"/>
-        </w:rPr>
-        <w:t xml:space="preserve"> constructor : </w:t>
-      </w:r>
-      <w:r>
-        <w:rPr>
-          <w:b/>
-          <w:highlight w:val="green"/>
-        </w:rPr>
-        <w:t xml:space="preserve">Board(int </w:t>
-      </w:r>
-      <w:r>
-        <w:rPr>
-          <w:highlight w:val="green"/>
-        </w:rPr>
-        <w:t>gameBoardRows</w:t>
-      </w:r>
-      <w:r>
-        <w:rPr>
-          <w:b/>
-          <w:highlight w:val="green"/>
-        </w:rPr>
-        <w:t xml:space="preserve">, int </w:t>
-      </w:r>
-      <w:r>
-        <w:rPr>
-          <w:highlight w:val="green"/>
-        </w:rPr>
-        <w:t>gameBoardCol</w:t>
-      </w:r>
-      <w:r>
-        <w:rPr>
-          <w:highlight w:val="green"/>
-        </w:rPr>
-        <w:t>s</w:t>
-      </w:r>
-      <w:r>
-        <w:rPr>
-          <w:highlight w:val="green"/>
-        </w:rPr>
-        <w:t xml:space="preserve">, </w:t>
-      </w:r>
-      <w:r>
-        <w:rPr>
-          <w:b/>
-          <w:highlight w:val="green"/>
-        </w:rPr>
-        <w:t>int</w:t>
-      </w:r>
-      <w:r>
-        <w:rPr>
-          <w:highlight w:val="green"/>
-        </w:rPr>
-        <w:t xml:space="preserve"> startRange, </w:t>
-      </w:r>
-      <w:r>
-        <w:rPr>
-          <w:b/>
-          <w:highlight w:val="green"/>
-        </w:rPr>
-        <w:t>int</w:t>
-      </w:r>
-      <w:r>
-        <w:rPr>
-          <w:highlight w:val="green"/>
-        </w:rPr>
-        <w:t xml:space="preserve"> endRange</w:t>
-      </w:r>
-      <w:r>
-        <w:rPr>
-          <w:b/>
-          <w:highlight w:val="green"/>
-        </w:rPr>
-        <w:t>)</w:t>
-      </w:r>
-      <w:r>
-        <w:rPr>
-          <w:b/>
-          <w:highlight w:val="green"/>
-          <w:lang w:val="bg-BG"/>
-        </w:rPr>
-        <w:t xml:space="preserve">, </w:t>
-      </w:r>
-      <w:r>
-        <w:rPr>
-          <w:highlight w:val="green"/>
-        </w:rPr>
-        <w:t xml:space="preserve">where we use properties for the two parameters, create the </w:t>
-      </w:r>
-      <w:r>
-        <w:rPr>
-          <w:b/>
-          <w:highlight w:val="green"/>
-        </w:rPr>
-        <w:t>field</w:t>
-      </w:r>
-      <w:r>
-        <w:rPr>
-          <w:b/>
-          <w:highlight w:val="green"/>
-        </w:rPr>
-        <w:t xml:space="preserve"> </w:t>
-      </w:r>
-      <w:r>
-        <w:rPr>
-          <w:highlight w:val="green"/>
-        </w:rPr>
-        <w:t>with the given dimensions</w:t>
-      </w:r>
-      <w:r>
-        <w:t xml:space="preserve"> </w:t>
-      </w:r>
-      <w:r>
-        <w:rPr>
-          <w:highlight w:val="green"/>
-        </w:rPr>
-        <w:t>and generate new random board.</w:t>
-      </w:r>
-    </w:p>
-    <w:p>
-      <w:pPr>
-        <w:pStyle w:val="ListParagraph"/>
-        <w:numPr>
-          <w:ilvl w:val="0"/>
-          <w:numId w:val="1"/>
-        </w:numPr>
-        <w:rPr>
-          <w:highlight w:val="green"/>
-        </w:rPr>
-      </w:pPr>
-      <w:r>
-        <w:t xml:space="preserve"> </w:t>
-      </w:r>
-      <w:r>
-        <w:rPr>
-          <w:highlight w:val="green"/>
-        </w:rPr>
-        <w:t>Refactored the struct Score by placing “this” where needed</w:t>
-      </w:r>
-      <w:r>
-        <w:rPr>
-          <w:highlight w:val="green"/>
-        </w:rPr>
-        <w:t xml:space="preserve"> and renamed some variables using good programming practices.</w:t>
-      </w:r>
-    </w:p>
-    <w:p>
-      <w:pPr>
-        <w:pStyle w:val="ListParagraph"/>
-        <w:numPr>
-          <w:ilvl w:val="0"/>
-          <w:numId w:val="1"/>
-        </w:numPr>
-        <w:rPr>
-          <w:highlight w:val="green"/>
-        </w:rPr>
-      </w:pPr>
-      <w:r>
-        <w:rPr>
-          <w:highlight w:val="green"/>
-        </w:rPr>
-        <w:lastRenderedPageBreak/>
-        <w:t xml:space="preserve">In </w:t>
-      </w:r>
-      <w:r>
-        <w:rPr>
-          <w:b/>
-          <w:highlight w:val="green"/>
-        </w:rPr>
-        <w:t>Score</w:t>
-      </w:r>
-      <w:r>
-        <w:rPr>
-          <w:b/>
-          <w:highlight w:val="green"/>
-        </w:rPr>
-        <w:t xml:space="preserve"> </w:t>
-      </w:r>
-      <w:r>
-        <w:rPr>
-          <w:highlight w:val="green"/>
-        </w:rPr>
-        <w:t>change</w:t>
-      </w:r>
-      <w:r>
-        <w:rPr>
-          <w:highlight w:val="green"/>
-        </w:rPr>
-        <w:t>d</w:t>
-      </w:r>
-      <w:r>
-        <w:rPr>
-          <w:b/>
-          <w:highlight w:val="green"/>
-        </w:rPr>
-        <w:t xml:space="preserve"> </w:t>
-      </w:r>
-      <w:r>
-        <w:rPr>
-          <w:highlight w:val="green"/>
-        </w:rPr>
-        <w:t>public fields to properties.</w:t>
-      </w:r>
-    </w:p>
-    <w:p>
-      <w:pPr>
-        <w:pStyle w:val="ListParagraph"/>
-        <w:numPr>
-          <w:ilvl w:val="0"/>
-          <w:numId w:val="1"/>
-        </w:numPr>
-        <w:rPr>
-          <w:highlight w:val="green"/>
-        </w:rPr>
-      </w:pPr>
-      <w:r>
-        <w:rPr>
-          <w:highlight w:val="green"/>
-        </w:rPr>
-        <w:t>Changed static methods to non-static.</w:t>
-      </w:r>
-    </w:p>
-    <w:p>
-      <w:pPr>
-        <w:pStyle w:val="ListParagraph"/>
-        <w:numPr>
-          <w:ilvl w:val="0"/>
-          <w:numId w:val="1"/>
-        </w:numPr>
-        <w:rPr>
-          <w:highlight w:val="green"/>
-        </w:rPr>
-      </w:pPr>
-      <w:r>
-        <w:rPr>
-          <w:highlight w:val="green"/>
-        </w:rPr>
-        <w:t xml:space="preserve">Replaced the logic from the </w:t>
-      </w:r>
-      <w:r>
-        <w:rPr>
-          <w:b/>
-          <w:highlight w:val="green"/>
-        </w:rPr>
-        <w:t xml:space="preserve">byte[,] matrix </w:t>
-      </w:r>
-      <w:r>
-        <w:rPr>
-          <w:highlight w:val="green"/>
-        </w:rPr>
-        <w:t>with the new array with</w:t>
-      </w:r>
-      <w:r>
-        <w:rPr>
-          <w:b/>
-          <w:highlight w:val="green"/>
-        </w:rPr>
-        <w:t xml:space="preserve"> GameObjecs.</w:t>
-      </w:r>
-      <w:r>
-        <w:rPr>
-          <w:b/>
-          <w:highlight w:val="green"/>
-          <w:lang w:val="bg-BG"/>
-        </w:rPr>
-        <w:t xml:space="preserve"> </w:t>
-      </w:r>
-      <w:r>
-        <w:rPr>
-          <w:b/>
-          <w:highlight w:val="green"/>
-        </w:rPr>
-        <w:t>This includes : From all method was remove the matrix array of byte and replace with Board where needed.</w:t>
+          <w:b/>
+          <w:highlight w:val="green"/>
+        </w:rPr>
+        <w:t xml:space="preserve">This </w:t>
+      </w:r>
+      <w:proofErr w:type="gramStart"/>
+      <w:r>
+        <w:rPr>
+          <w:b/>
+          <w:highlight w:val="green"/>
+        </w:rPr>
+        <w:t>includes :</w:t>
+      </w:r>
+      <w:proofErr w:type="gramEnd"/>
+      <w:r>
+        <w:rPr>
+          <w:b/>
+          <w:highlight w:val="green"/>
+        </w:rPr>
+        <w:t xml:space="preserve"> From all method was remove the matrix array of byte and replace with Board where needed.</w:t>
       </w:r>
     </w:p>
     <w:p>
@@ -2155,8 +2567,31 @@
         <w:rPr>
           <w:highlight w:val="green"/>
         </w:rPr>
-        <w:t xml:space="preserve">Changed the method PrintMatrix() to </w:t>
-      </w:r>
+        <w:t xml:space="preserve">Changed the method </w:t>
+      </w:r>
+      <w:proofErr w:type="spellStart"/>
+      <w:proofErr w:type="gramStart"/>
+      <w:r>
+        <w:rPr>
+          <w:highlight w:val="green"/>
+        </w:rPr>
+        <w:t>PrintMatrix</w:t>
+      </w:r>
+      <w:proofErr w:type="spellEnd"/>
+      <w:r>
+        <w:rPr>
+          <w:highlight w:val="green"/>
+        </w:rPr>
+        <w:t>(</w:t>
+      </w:r>
+      <w:proofErr w:type="gramEnd"/>
+      <w:r>
+        <w:rPr>
+          <w:highlight w:val="green"/>
+        </w:rPr>
+        <w:t xml:space="preserve">) to </w:t>
+      </w:r>
+      <w:proofErr w:type="spellStart"/>
       <w:r>
         <w:rPr>
           <w:highlight w:val="green"/>
@@ -2167,7 +2602,14 @@
         <w:rPr>
           <w:highlight w:val="green"/>
         </w:rPr>
-        <w:t>ToString() and replace</w:t>
+        <w:t>ToString</w:t>
+      </w:r>
+      <w:proofErr w:type="spellEnd"/>
+      <w:r>
+        <w:rPr>
+          <w:highlight w:val="green"/>
+        </w:rPr>
+        <w:t>() and replace</w:t>
       </w:r>
       <w:r>
         <w:rPr>
@@ -2179,14 +2621,78 @@
         <w:rPr>
           <w:highlight w:val="green"/>
         </w:rPr>
-        <w:t xml:space="preserve"> all the Console.WriteLine with StringBuilder and methods from that class.</w:t>
-      </w:r>
-      <w:r>
-        <w:rPr>
-          <w:highlight w:val="green"/>
-        </w:rPr>
-        <w:t xml:space="preserve"> Introduced two private helping methods : 1) GetHorizontalBorderAsString(), 2) GetColumnIndecesAsString</w:t>
-      </w:r>
+        <w:t xml:space="preserve"> all the </w:t>
+      </w:r>
+      <w:proofErr w:type="spellStart"/>
+      <w:r>
+        <w:rPr>
+          <w:highlight w:val="green"/>
+        </w:rPr>
+        <w:t>Console.WriteLine</w:t>
+      </w:r>
+      <w:proofErr w:type="spellEnd"/>
+      <w:r>
+        <w:rPr>
+          <w:highlight w:val="green"/>
+        </w:rPr>
+        <w:t xml:space="preserve"> with </w:t>
+      </w:r>
+      <w:proofErr w:type="spellStart"/>
+      <w:r>
+        <w:rPr>
+          <w:highlight w:val="green"/>
+        </w:rPr>
+        <w:t>StringBuilder</w:t>
+      </w:r>
+      <w:proofErr w:type="spellEnd"/>
+      <w:r>
+        <w:rPr>
+          <w:highlight w:val="green"/>
+        </w:rPr>
+        <w:t xml:space="preserve"> and methods from that class.</w:t>
+      </w:r>
+      <w:r>
+        <w:rPr>
+          <w:highlight w:val="green"/>
+        </w:rPr>
+        <w:t xml:space="preserve"> Introduced two private helping </w:t>
+      </w:r>
+      <w:proofErr w:type="gramStart"/>
+      <w:r>
+        <w:rPr>
+          <w:highlight w:val="green"/>
+        </w:rPr>
+        <w:t>methods :</w:t>
+      </w:r>
+      <w:proofErr w:type="gramEnd"/>
+      <w:r>
+        <w:rPr>
+          <w:highlight w:val="green"/>
+        </w:rPr>
+        <w:t xml:space="preserve"> 1) </w:t>
+      </w:r>
+      <w:proofErr w:type="spellStart"/>
+      <w:r>
+        <w:rPr>
+          <w:highlight w:val="green"/>
+        </w:rPr>
+        <w:t>GetHorizontalBorderAsString</w:t>
+      </w:r>
+      <w:proofErr w:type="spellEnd"/>
+      <w:r>
+        <w:rPr>
+          <w:highlight w:val="green"/>
+        </w:rPr>
+        <w:t xml:space="preserve">(), 2) </w:t>
+      </w:r>
+      <w:proofErr w:type="spellStart"/>
+      <w:r>
+        <w:rPr>
+          <w:highlight w:val="green"/>
+        </w:rPr>
+        <w:t>GetColumnIndecesAsString</w:t>
+      </w:r>
+      <w:proofErr w:type="spellEnd"/>
       <w:r>
         <w:rPr>
           <w:highlight w:val="green"/>
@@ -2229,8 +2735,24 @@
         <w:rPr>
           <w:highlight w:val="green"/>
         </w:rPr>
-        <w:t xml:space="preserve"> the method Doit to two methods- </w:t>
-      </w:r>
+        <w:t xml:space="preserve"> the method </w:t>
+      </w:r>
+      <w:proofErr w:type="spellStart"/>
+      <w:r>
+        <w:rPr>
+          <w:highlight w:val="green"/>
+        </w:rPr>
+        <w:t>Doit</w:t>
+      </w:r>
+      <w:proofErr w:type="spellEnd"/>
+      <w:r>
+        <w:rPr>
+          <w:highlight w:val="green"/>
+        </w:rPr>
+        <w:t xml:space="preserve"> to two methods- </w:t>
+      </w:r>
+      <w:proofErr w:type="spellStart"/>
+      <w:proofErr w:type="gramStart"/>
       <w:r>
         <w:rPr>
           <w:b/>
@@ -2238,12 +2760,21 @@
         </w:rPr>
         <w:t>IsEmpty</w:t>
       </w:r>
-      <w:r>
-        <w:rPr>
-          <w:highlight w:val="green"/>
-        </w:rPr>
-        <w:t xml:space="preserve">() and </w:t>
-      </w:r>
+      <w:proofErr w:type="spellEnd"/>
+      <w:r>
+        <w:rPr>
+          <w:highlight w:val="green"/>
+        </w:rPr>
+        <w:t>(</w:t>
+      </w:r>
+      <w:proofErr w:type="gramEnd"/>
+      <w:r>
+        <w:rPr>
+          <w:highlight w:val="green"/>
+        </w:rPr>
+        <w:t xml:space="preserve">) and </w:t>
+      </w:r>
+      <w:proofErr w:type="spellStart"/>
       <w:r>
         <w:rPr>
           <w:b/>
@@ -2251,6 +2782,7 @@
         </w:rPr>
         <w:t>MoveObjectsDown</w:t>
       </w:r>
+      <w:proofErr w:type="spellEnd"/>
       <w:r>
         <w:rPr>
           <w:highlight w:val="green"/>
@@ -2289,6 +2821,8 @@
         </w:rPr>
         <w:t xml:space="preserve">In </w:t>
       </w:r>
+      <w:proofErr w:type="spellStart"/>
+      <w:proofErr w:type="gramStart"/>
       <w:r>
         <w:rPr>
           <w:b/>
@@ -2296,11 +2830,19 @@
         </w:rPr>
         <w:t>MoveObjectsDown</w:t>
       </w:r>
-      <w:r>
-        <w:rPr>
-          <w:highlight w:val="green"/>
-        </w:rPr>
-        <w:t>() f</w:t>
+      <w:proofErr w:type="spellEnd"/>
+      <w:r>
+        <w:rPr>
+          <w:highlight w:val="green"/>
+        </w:rPr>
+        <w:t>(</w:t>
+      </w:r>
+      <w:proofErr w:type="gramEnd"/>
+      <w:r>
+        <w:rPr>
+          <w:highlight w:val="green"/>
+        </w:rPr>
+        <w:t>) f</w:t>
       </w:r>
       <w:r>
         <w:rPr>
@@ -2314,6 +2856,7 @@
         </w:rPr>
         <w:t xml:space="preserve"> and moved it to </w:t>
       </w:r>
+      <w:proofErr w:type="spellStart"/>
       <w:r>
         <w:rPr>
           <w:b/>
@@ -2321,6 +2864,7 @@
         </w:rPr>
         <w:t>GameEngine</w:t>
       </w:r>
+      <w:proofErr w:type="spellEnd"/>
       <w:r>
         <w:rPr>
           <w:highlight w:val="green"/>
@@ -2363,6 +2907,7 @@
         </w:rPr>
         <w:t xml:space="preserve">Created class </w:t>
       </w:r>
+      <w:proofErr w:type="spellStart"/>
       <w:r>
         <w:rPr>
           <w:b/>
@@ -2370,6 +2915,7 @@
         </w:rPr>
         <w:t>GameEngine</w:t>
       </w:r>
+      <w:proofErr w:type="spellEnd"/>
       <w:r>
         <w:rPr>
           <w:b/>
@@ -2383,6 +2929,8 @@
         </w:rPr>
         <w:t xml:space="preserve">the place where the game can be started with method </w:t>
       </w:r>
+      <w:proofErr w:type="spellStart"/>
+      <w:proofErr w:type="gramStart"/>
       <w:r>
         <w:rPr>
           <w:b/>
@@ -2390,12 +2938,21 @@
         </w:rPr>
         <w:t>StartGame</w:t>
       </w:r>
-      <w:r>
-        <w:rPr>
-          <w:highlight w:val="green"/>
-        </w:rPr>
-        <w:t xml:space="preserve">(), which returns new </w:t>
-      </w:r>
+      <w:proofErr w:type="spellEnd"/>
+      <w:r>
+        <w:rPr>
+          <w:highlight w:val="green"/>
+        </w:rPr>
+        <w:t>(</w:t>
+      </w:r>
+      <w:proofErr w:type="gramEnd"/>
+      <w:r>
+        <w:rPr>
+          <w:highlight w:val="green"/>
+        </w:rPr>
+        <w:t xml:space="preserve">), which returns new </w:t>
+      </w:r>
+      <w:proofErr w:type="spellStart"/>
       <w:r>
         <w:rPr>
           <w:b/>
@@ -2403,12 +2960,15 @@
         </w:rPr>
         <w:t>GameEngine</w:t>
       </w:r>
+      <w:proofErr w:type="spellEnd"/>
       <w:r>
         <w:rPr>
           <w:highlight w:val="green"/>
         </w:rPr>
         <w:t xml:space="preserve">. Its constructor starts a new game with the method </w:t>
       </w:r>
+      <w:proofErr w:type="spellStart"/>
+      <w:proofErr w:type="gramStart"/>
       <w:r>
         <w:rPr>
           <w:b/>
@@ -2416,11 +2976,19 @@
         </w:rPr>
         <w:t>StartNewGame</w:t>
       </w:r>
-      <w:r>
-        <w:rPr>
-          <w:highlight w:val="green"/>
-        </w:rPr>
-        <w:t>().</w:t>
+      <w:proofErr w:type="spellEnd"/>
+      <w:r>
+        <w:rPr>
+          <w:highlight w:val="green"/>
+        </w:rPr>
+        <w:t>(</w:t>
+      </w:r>
+      <w:proofErr w:type="gramEnd"/>
+      <w:r>
+        <w:rPr>
+          <w:highlight w:val="green"/>
+        </w:rPr>
+        <w:t>).</w:t>
       </w:r>
     </w:p>
     <w:p>
@@ -2440,6 +3008,8 @@
         </w:rPr>
         <w:t xml:space="preserve">Added method </w:t>
       </w:r>
+      <w:proofErr w:type="spellStart"/>
+      <w:proofErr w:type="gramStart"/>
       <w:r>
         <w:rPr>
           <w:b/>
@@ -2447,11 +3017,33 @@
         </w:rPr>
         <w:t>PlayGame</w:t>
       </w:r>
-      <w:r>
-        <w:rPr>
-          <w:highlight w:val="green"/>
-        </w:rPr>
-        <w:t>() called by the StartNewGame method which begins the game.</w:t>
+      <w:proofErr w:type="spellEnd"/>
+      <w:r>
+        <w:rPr>
+          <w:highlight w:val="green"/>
+        </w:rPr>
+        <w:t>(</w:t>
+      </w:r>
+      <w:proofErr w:type="gramEnd"/>
+      <w:r>
+        <w:rPr>
+          <w:highlight w:val="green"/>
+        </w:rPr>
+        <w:t xml:space="preserve">) called by the </w:t>
+      </w:r>
+      <w:proofErr w:type="spellStart"/>
+      <w:r>
+        <w:rPr>
+          <w:highlight w:val="green"/>
+        </w:rPr>
+        <w:t>StartNewGame</w:t>
+      </w:r>
+      <w:proofErr w:type="spellEnd"/>
+      <w:r>
+        <w:rPr>
+          <w:highlight w:val="green"/>
+        </w:rPr>
+        <w:t xml:space="preserve"> method which begins the game.</w:t>
       </w:r>
     </w:p>
     <w:p>
@@ -2469,20 +3061,53 @@
         <w:rPr>
           <w:highlight w:val="green"/>
         </w:rPr>
-        <w:t>Introduced new Interface IRenderable</w:t>
-      </w:r>
+        <w:t xml:space="preserve">Introduced new Interface </w:t>
+      </w:r>
+      <w:proofErr w:type="spellStart"/>
+      <w:r>
+        <w:rPr>
+          <w:highlight w:val="green"/>
+        </w:rPr>
+        <w:t>IRenderable</w:t>
+      </w:r>
+      <w:proofErr w:type="spellEnd"/>
       <w:r>
         <w:rPr>
           <w:highlight w:val="green"/>
         </w:rPr>
         <w:t xml:space="preserve"> with methods </w:t>
       </w:r>
-      <w:r>
-        <w:rPr>
-          <w:b/>
-          <w:highlight w:val="green"/>
-        </w:rPr>
-        <w:t xml:space="preserve">Display(string textToDisplay) </w:t>
+      <w:proofErr w:type="gramStart"/>
+      <w:r>
+        <w:rPr>
+          <w:b/>
+          <w:highlight w:val="green"/>
+        </w:rPr>
+        <w:t>Display(</w:t>
+      </w:r>
+      <w:proofErr w:type="gramEnd"/>
+      <w:r>
+        <w:rPr>
+          <w:b/>
+          <w:highlight w:val="green"/>
+        </w:rPr>
+        <w:t xml:space="preserve">string </w:t>
+      </w:r>
+      <w:proofErr w:type="spellStart"/>
+      <w:r>
+        <w:rPr>
+          <w:b/>
+          <w:highlight w:val="green"/>
+        </w:rPr>
+        <w:t>textToDisplay</w:t>
+      </w:r>
+      <w:proofErr w:type="spellEnd"/>
+      <w:r>
+        <w:rPr>
+          <w:b/>
+          <w:highlight w:val="green"/>
+        </w:rPr>
+        <w:t xml:space="preserve">) </w:t>
       </w:r>
       <w:r>
         <w:rPr>
@@ -2514,7 +3139,39 @@
           <w:b/>
           <w:highlight w:val="green"/>
         </w:rPr>
-        <w:t>Created new class ConsoleRenderer to implement the interface IRenderable and to display on the windows console.</w:t>
+        <w:t xml:space="preserve">Created new class </w:t>
+      </w:r>
+      <w:proofErr w:type="spellStart"/>
+      <w:r>
+        <w:rPr>
+          <w:b/>
+          <w:highlight w:val="green"/>
+        </w:rPr>
+        <w:t>ConsoleRenderer</w:t>
+      </w:r>
+      <w:proofErr w:type="spellEnd"/>
+      <w:r>
+        <w:rPr>
+          <w:b/>
+          <w:highlight w:val="green"/>
+        </w:rPr>
+        <w:t xml:space="preserve"> to implement the interface </w:t>
+      </w:r>
+      <w:proofErr w:type="spellStart"/>
+      <w:r>
+        <w:rPr>
+          <w:b/>
+          <w:highlight w:val="green"/>
+        </w:rPr>
+        <w:t>IRenderable</w:t>
+      </w:r>
+      <w:proofErr w:type="spellEnd"/>
+      <w:r>
+        <w:rPr>
+          <w:b/>
+          <w:highlight w:val="green"/>
+        </w:rPr>
+        <w:t xml:space="preserve"> and to display on the windows console.</w:t>
       </w:r>
     </w:p>
     <w:p>
@@ -2592,12 +3249,21 @@
         </w:rPr>
         <w:t xml:space="preserve"> –Right with one recursive depth search algorithm implementation method called – </w:t>
       </w:r>
-      <w:r>
-        <w:rPr>
-          <w:b/>
-          <w:highlight w:val="green"/>
-        </w:rPr>
-        <w:t>PopEqualNeighborObjects.</w:t>
+      <w:proofErr w:type="spellStart"/>
+      <w:r>
+        <w:rPr>
+          <w:b/>
+          <w:highlight w:val="green"/>
+        </w:rPr>
+        <w:t>PopEqualNeighborObjects</w:t>
+      </w:r>
+      <w:proofErr w:type="spellEnd"/>
+      <w:r>
+        <w:rPr>
+          <w:b/>
+          <w:highlight w:val="green"/>
+        </w:rPr>
+        <w:t>.</w:t>
       </w:r>
     </w:p>
     <w:p>
@@ -2617,6 +3283,7 @@
         </w:rPr>
         <w:t xml:space="preserve">Separated method </w:t>
       </w:r>
+      <w:proofErr w:type="gramStart"/>
       <w:r>
         <w:rPr>
           <w:b/>
@@ -2630,12 +3297,86 @@
         </w:rPr>
         <w:t>(</w:t>
       </w:r>
-      <w:r>
-        <w:rPr>
-          <w:b/>
-          <w:highlight w:val="green"/>
-        </w:rPr>
-        <w:t>userRow, userColumn) to two methods – CanPopObjects – which returns bool, and PopObjects which is void.</w:t>
+      <w:proofErr w:type="spellStart"/>
+      <w:proofErr w:type="gramEnd"/>
+      <w:r>
+        <w:rPr>
+          <w:b/>
+          <w:highlight w:val="green"/>
+        </w:rPr>
+        <w:t>userRow</w:t>
+      </w:r>
+      <w:proofErr w:type="spellEnd"/>
+      <w:r>
+        <w:rPr>
+          <w:b/>
+          <w:highlight w:val="green"/>
+        </w:rPr>
+        <w:t xml:space="preserve">, </w:t>
+      </w:r>
+      <w:proofErr w:type="spellStart"/>
+      <w:r>
+        <w:rPr>
+          <w:b/>
+          <w:highlight w:val="green"/>
+        </w:rPr>
+        <w:t>userColumn</w:t>
+      </w:r>
+      <w:proofErr w:type="spellEnd"/>
+      <w:r>
+        <w:rPr>
+          <w:b/>
+          <w:highlight w:val="green"/>
+        </w:rPr>
+        <w:t xml:space="preserve">) to two methods – </w:t>
+      </w:r>
+      <w:proofErr w:type="spellStart"/>
+      <w:r>
+        <w:rPr>
+          <w:b/>
+          <w:highlight w:val="green"/>
+        </w:rPr>
+        <w:t>CanPopObjects</w:t>
+      </w:r>
+      <w:proofErr w:type="spellEnd"/>
+      <w:r>
+        <w:rPr>
+          <w:b/>
+          <w:highlight w:val="green"/>
+        </w:rPr>
+        <w:t xml:space="preserve"> – which returns </w:t>
+      </w:r>
+      <w:proofErr w:type="spellStart"/>
+      <w:r>
+        <w:rPr>
+          <w:b/>
+          <w:highlight w:val="green"/>
+        </w:rPr>
+        <w:t>bool</w:t>
+      </w:r>
+      <w:proofErr w:type="spellEnd"/>
+      <w:r>
+        <w:rPr>
+          <w:b/>
+          <w:highlight w:val="green"/>
+        </w:rPr>
+        <w:t xml:space="preserve">, and </w:t>
+      </w:r>
+      <w:proofErr w:type="spellStart"/>
+      <w:r>
+        <w:rPr>
+          <w:b/>
+          <w:highlight w:val="green"/>
+        </w:rPr>
+        <w:t>PopObjects</w:t>
+      </w:r>
+      <w:proofErr w:type="spellEnd"/>
+      <w:r>
+        <w:rPr>
+          <w:b/>
+          <w:highlight w:val="green"/>
+        </w:rPr>
+        <w:t xml:space="preserve"> which is void.</w:t>
       </w:r>
       <w:r>
         <w:rPr>
@@ -2766,7 +3507,29 @@
                 <w:szCs w:val="18"/>
                 <w:bdr w:val="none" w:sz="0" w:space="0" w:color="auto" w:frame="1"/>
               </w:rPr>
-              <w:t>(userRow,</w:t>
+              <w:t>(</w:t>
+            </w:r>
+            <w:proofErr w:type="spellStart"/>
+            <w:r>
+              <w:rPr>
+                <w:rFonts w:ascii="Consolas" w:hAnsi="Consolas" w:cs="Consolas"/>
+                <w:color w:val="333333"/>
+                <w:sz w:val="18"/>
+                <w:szCs w:val="18"/>
+                <w:bdr w:val="none" w:sz="0" w:space="0" w:color="auto" w:frame="1"/>
+              </w:rPr>
+              <w:t>userRow</w:t>
+            </w:r>
+            <w:proofErr w:type="spellEnd"/>
+            <w:r>
+              <w:rPr>
+                <w:rFonts w:ascii="Consolas" w:hAnsi="Consolas" w:cs="Consolas"/>
+                <w:color w:val="333333"/>
+                <w:sz w:val="18"/>
+                <w:szCs w:val="18"/>
+                <w:bdr w:val="none" w:sz="0" w:space="0" w:color="auto" w:frame="1"/>
+              </w:rPr>
+              <w:t>,</w:t>
             </w:r>
             <w:r>
               <w:rPr>
@@ -2777,6 +3540,7 @@
               </w:rPr>
               <w:t xml:space="preserve"> </w:t>
             </w:r>
+            <w:proofErr w:type="spellStart"/>
             <w:r>
               <w:rPr>
                 <w:rFonts w:ascii="Consolas" w:hAnsi="Consolas" w:cs="Consolas"/>
@@ -2785,7 +3549,18 @@
                 <w:szCs w:val="18"/>
                 <w:bdr w:val="none" w:sz="0" w:space="0" w:color="auto" w:frame="1"/>
               </w:rPr>
-              <w:t>userColumn))</w:t>
+              <w:t>userColumn</w:t>
+            </w:r>
+            <w:proofErr w:type="spellEnd"/>
+            <w:r>
+              <w:rPr>
+                <w:rFonts w:ascii="Consolas" w:hAnsi="Consolas" w:cs="Consolas"/>
+                <w:color w:val="333333"/>
+                <w:sz w:val="18"/>
+                <w:szCs w:val="18"/>
+                <w:bdr w:val="none" w:sz="0" w:space="0" w:color="auto" w:frame="1"/>
+              </w:rPr>
+              <w:t>))</w:t>
             </w:r>
           </w:p>
           <w:p>
@@ -3290,17 +4065,56 @@
         <w:rPr>
           <w:highlight w:val="green"/>
         </w:rPr>
-        <w:t xml:space="preserve">Change the class ScoreBoard and removed the class Score by replacing it with data structure </w:t>
+        <w:t xml:space="preserve">Change the class </w:t>
+      </w:r>
+      <w:proofErr w:type="spellStart"/>
+      <w:r>
+        <w:rPr>
+          <w:highlight w:val="green"/>
+        </w:rPr>
+        <w:t>ScoreBoard</w:t>
+      </w:r>
+      <w:proofErr w:type="spellEnd"/>
+      <w:r>
+        <w:rPr>
+          <w:highlight w:val="green"/>
+        </w:rPr>
+        <w:t xml:space="preserve"> and removed the class Score by replacing it with data structure </w:t>
       </w:r>
       <w:r>
         <w:t xml:space="preserve"> </w:t>
       </w:r>
-      <w:r>
-        <w:rPr>
-          <w:b/>
-          <w:highlight w:val="green"/>
-        </w:rPr>
-        <w:t>OrderedMultiDictionary&lt;int, string&gt;</w:t>
+      <w:proofErr w:type="spellStart"/>
+      <w:r>
+        <w:rPr>
+          <w:b/>
+          <w:highlight w:val="green"/>
+        </w:rPr>
+        <w:t>OrderedMultiDictionary</w:t>
+      </w:r>
+      <w:proofErr w:type="spellEnd"/>
+      <w:r>
+        <w:rPr>
+          <w:b/>
+          <w:highlight w:val="green"/>
+        </w:rPr>
+        <w:t>&lt;</w:t>
+      </w:r>
+      <w:proofErr w:type="spellStart"/>
+      <w:r>
+        <w:rPr>
+          <w:b/>
+          <w:highlight w:val="green"/>
+        </w:rPr>
+        <w:t>int</w:t>
+      </w:r>
+      <w:proofErr w:type="spellEnd"/>
+      <w:r>
+        <w:rPr>
+          <w:b/>
+          <w:highlight w:val="green"/>
+        </w:rPr>
+        <w:t>, string&gt;</w:t>
       </w:r>
       <w:r>
         <w:rPr>
@@ -3319,7 +4133,28 @@
         <w:rPr>
           <w:highlight w:val="green"/>
         </w:rPr>
-        <w:t>which keeps for each result in it automatically sorted by the key int- which is the players result and the value is the player names. For each players moves in the game there can be multiple names.</w:t>
+        <w:t xml:space="preserve">which keeps for each result in it </w:t>
+      </w:r>
+      <w:r>
+        <w:rPr>
+          <w:highlight w:val="green"/>
+        </w:rPr>
+        <w:lastRenderedPageBreak/>
+        <w:t xml:space="preserve">automatically sorted by the key </w:t>
+      </w:r>
+      <w:proofErr w:type="spellStart"/>
+      <w:r>
+        <w:rPr>
+          <w:highlight w:val="green"/>
+        </w:rPr>
+        <w:t>int</w:t>
+      </w:r>
+      <w:proofErr w:type="spellEnd"/>
+      <w:r>
+        <w:rPr>
+          <w:highlight w:val="green"/>
+        </w:rPr>
+        <w:t>- which is the players result and the value is the player names. For each players moves in the game there can be multiple names.</w:t>
       </w:r>
     </w:p>
     <w:p>
@@ -3349,32 +4184,463 @@
         <w:rPr>
           <w:highlight w:val="green"/>
         </w:rPr>
-        <w:t>Changed the ToString</w:t>
-      </w:r>
-      <w:r>
-        <w:rPr>
-          <w:highlight w:val="green"/>
-        </w:rPr>
+        <w:t xml:space="preserve">Changed the </w:t>
+      </w:r>
+      <w:proofErr w:type="spellStart"/>
+      <w:proofErr w:type="gramStart"/>
+      <w:r>
+        <w:rPr>
+          <w:highlight w:val="green"/>
+        </w:rPr>
+        <w:t>ToString</w:t>
+      </w:r>
+      <w:proofErr w:type="spellEnd"/>
+      <w:r>
+        <w:rPr>
+          <w:highlight w:val="green"/>
+        </w:rPr>
+        <w:t>(</w:t>
+      </w:r>
+      <w:proofErr w:type="gramEnd"/>
+      <w:r>
+        <w:rPr>
+          <w:highlight w:val="green"/>
+        </w:rPr>
+        <w:t>)</w:t>
+      </w:r>
+      <w:r>
+        <w:rPr>
+          <w:highlight w:val="green"/>
+        </w:rPr>
+        <w:t xml:space="preserve"> method of the class </w:t>
+      </w:r>
+      <w:proofErr w:type="spellStart"/>
+      <w:r>
+        <w:rPr>
+          <w:b/>
+          <w:highlight w:val="green"/>
+        </w:rPr>
+        <w:t>ScoreBoard</w:t>
+      </w:r>
+      <w:proofErr w:type="spellEnd"/>
+      <w:r>
+        <w:rPr>
+          <w:highlight w:val="green"/>
+        </w:rPr>
+        <w:t>.</w:t>
+      </w:r>
+    </w:p>
+    <w:p>
+      <w:pPr>
+        <w:pStyle w:val="ListParagraph"/>
+        <w:numPr>
+          <w:ilvl w:val="0"/>
+          <w:numId w:val="1"/>
+        </w:numPr>
+        <w:rPr>
+          <w:highlight w:val="green"/>
+        </w:rPr>
+      </w:pPr>
+      <w:r>
+        <w:rPr>
+          <w:highlight w:val="green"/>
+        </w:rPr>
+        <w:t xml:space="preserve">Spliced the method </w:t>
+      </w:r>
+      <w:proofErr w:type="spellStart"/>
+      <w:proofErr w:type="gramStart"/>
+      <w:r>
+        <w:rPr>
+          <w:b/>
+          <w:highlight w:val="green"/>
+        </w:rPr>
+        <w:t>signIfSkilled</w:t>
+      </w:r>
+      <w:proofErr w:type="spellEnd"/>
+      <w:r>
+        <w:rPr>
+          <w:highlight w:val="green"/>
+        </w:rPr>
+        <w:t>(</w:t>
+      </w:r>
+      <w:proofErr w:type="gramEnd"/>
+      <w:r>
+        <w:rPr>
+          <w:highlight w:val="green"/>
+        </w:rPr>
+        <w:t xml:space="preserve">string[,] </w:t>
+      </w:r>
+      <w:proofErr w:type="spellStart"/>
+      <w:r>
+        <w:rPr>
+          <w:highlight w:val="green"/>
+        </w:rPr>
+        <w:t>Chart,int</w:t>
+      </w:r>
+      <w:proofErr w:type="spellEnd"/>
+      <w:r>
+        <w:rPr>
+          <w:highlight w:val="green"/>
+        </w:rPr>
+        <w:t xml:space="preserve"> points)  new methods in class </w:t>
+      </w:r>
+      <w:proofErr w:type="spellStart"/>
+      <w:r>
+        <w:rPr>
+          <w:b/>
+          <w:highlight w:val="green"/>
+        </w:rPr>
+        <w:t>ScoreBoard</w:t>
+      </w:r>
+      <w:proofErr w:type="spellEnd"/>
+      <w:r>
+        <w:rPr>
+          <w:b/>
+          <w:highlight w:val="green"/>
+        </w:rPr>
+        <w:t xml:space="preserve"> -</w:t>
+      </w:r>
+      <w:r>
+        <w:rPr>
+          <w:highlight w:val="green"/>
+        </w:rPr>
+        <w:t xml:space="preserve"> </w:t>
+      </w:r>
+      <w:proofErr w:type="spellStart"/>
+      <w:r>
+        <w:rPr>
+          <w:b/>
+          <w:highlight w:val="green"/>
+        </w:rPr>
+        <w:t>IsTopPlayer</w:t>
+      </w:r>
+      <w:proofErr w:type="spellEnd"/>
+      <w:r>
+        <w:rPr>
+          <w:highlight w:val="green"/>
+        </w:rPr>
+        <w:t>(</w:t>
+      </w:r>
+      <w:proofErr w:type="spellStart"/>
+      <w:r>
+        <w:rPr>
+          <w:highlight w:val="green"/>
+        </w:rPr>
+        <w:t>int</w:t>
+      </w:r>
+      <w:proofErr w:type="spellEnd"/>
+      <w:r>
+        <w:rPr>
+          <w:highlight w:val="green"/>
+        </w:rPr>
+        <w:t xml:space="preserve"> </w:t>
+      </w:r>
+      <w:proofErr w:type="spellStart"/>
+      <w:r>
+        <w:rPr>
+          <w:highlight w:val="green"/>
+        </w:rPr>
+        <w:t>numberOfMoves</w:t>
+      </w:r>
+      <w:proofErr w:type="spellEnd"/>
+      <w:r>
+        <w:rPr>
+          <w:highlight w:val="green"/>
+        </w:rPr>
+        <w:t xml:space="preserve">), to check if the player should be added to the </w:t>
+      </w:r>
+      <w:proofErr w:type="spellStart"/>
+      <w:r>
+        <w:rPr>
+          <w:highlight w:val="green"/>
+        </w:rPr>
+        <w:t>scoreBoard</w:t>
+      </w:r>
+      <w:proofErr w:type="spellEnd"/>
+      <w:r>
+        <w:rPr>
+          <w:highlight w:val="green"/>
+        </w:rPr>
+        <w:t xml:space="preserve"> and method </w:t>
+      </w:r>
+      <w:proofErr w:type="spellStart"/>
+      <w:r>
+        <w:rPr>
+          <w:highlight w:val="green"/>
+        </w:rPr>
+        <w:t>AddPlayer</w:t>
+      </w:r>
+      <w:proofErr w:type="spellEnd"/>
+      <w:r>
+        <w:rPr>
+          <w:highlight w:val="green"/>
+        </w:rPr>
+        <w:t xml:space="preserve"> (string </w:t>
+      </w:r>
+      <w:proofErr w:type="spellStart"/>
+      <w:r>
+        <w:rPr>
+          <w:highlight w:val="green"/>
+        </w:rPr>
+        <w:t>playerName</w:t>
+      </w:r>
+      <w:proofErr w:type="spellEnd"/>
+      <w:r>
+        <w:rPr>
+          <w:highlight w:val="green"/>
+        </w:rPr>
+        <w:t xml:space="preserve">, </w:t>
+      </w:r>
+      <w:proofErr w:type="spellStart"/>
+      <w:r>
+        <w:rPr>
+          <w:highlight w:val="green"/>
+        </w:rPr>
+        <w:t>int</w:t>
+      </w:r>
+      <w:proofErr w:type="spellEnd"/>
+      <w:r>
+        <w:rPr>
+          <w:highlight w:val="green"/>
+        </w:rPr>
+        <w:t xml:space="preserve"> </w:t>
+      </w:r>
+      <w:proofErr w:type="spellStart"/>
+      <w:r>
+        <w:rPr>
+          <w:highlight w:val="green"/>
+        </w:rPr>
+        <w:t>numberOfMoves</w:t>
+      </w:r>
+      <w:proofErr w:type="spellEnd"/>
+      <w:r>
+        <w:rPr>
+          <w:highlight w:val="green"/>
+        </w:rPr>
+        <w:t>) which adds a player to the scoreboard.</w:t>
+      </w:r>
+    </w:p>
+    <w:p>
+      <w:pPr>
+        <w:pStyle w:val="ListParagraph"/>
+        <w:numPr>
+          <w:ilvl w:val="0"/>
+          <w:numId w:val="1"/>
+        </w:numPr>
+        <w:rPr>
+          <w:highlight w:val="green"/>
+        </w:rPr>
+      </w:pPr>
+      <w:r>
+        <w:rPr>
+          <w:highlight w:val="green"/>
+        </w:rPr>
+        <w:t xml:space="preserve">Replace all </w:t>
+      </w:r>
+      <w:proofErr w:type="spellStart"/>
+      <w:r>
+        <w:rPr>
+          <w:highlight w:val="green"/>
+        </w:rPr>
+        <w:t>Console.WriteLine</w:t>
+      </w:r>
+      <w:proofErr w:type="spellEnd"/>
+      <w:r>
+        <w:rPr>
+          <w:highlight w:val="green"/>
+        </w:rPr>
+        <w:t xml:space="preserve"> and </w:t>
+      </w:r>
+      <w:proofErr w:type="spellStart"/>
+      <w:r>
+        <w:rPr>
+          <w:highlight w:val="green"/>
+        </w:rPr>
+        <w:t>ReadLine</w:t>
+      </w:r>
+      <w:proofErr w:type="spellEnd"/>
+      <w:r>
+        <w:rPr>
+          <w:highlight w:val="green"/>
+        </w:rPr>
+        <w:t xml:space="preserve"> with instance of the class </w:t>
+      </w:r>
+      <w:proofErr w:type="spellStart"/>
+      <w:r>
+        <w:rPr>
+          <w:b/>
+          <w:highlight w:val="green"/>
+        </w:rPr>
+        <w:t>ConsoleRenderer</w:t>
+      </w:r>
+      <w:proofErr w:type="spellEnd"/>
+      <w:r>
+        <w:rPr>
+          <w:b/>
+          <w:highlight w:val="green"/>
+        </w:rPr>
+        <w:t xml:space="preserve"> </w:t>
+      </w:r>
+      <w:r>
+        <w:rPr>
+          <w:highlight w:val="green"/>
+        </w:rPr>
+        <w:t>and the methods</w:t>
+      </w:r>
+      <w:r>
+        <w:rPr>
+          <w:b/>
+          <w:highlight w:val="green"/>
+        </w:rPr>
+        <w:t xml:space="preserve"> </w:t>
+      </w:r>
+      <w:proofErr w:type="gramStart"/>
+      <w:r>
+        <w:rPr>
+          <w:b/>
+          <w:highlight w:val="green"/>
+        </w:rPr>
+        <w:t>Display(</w:t>
+      </w:r>
+      <w:proofErr w:type="gramEnd"/>
+      <w:r>
+        <w:rPr>
+          <w:b/>
+          <w:highlight w:val="green"/>
+        </w:rPr>
+        <w:t xml:space="preserve">string </w:t>
+      </w:r>
+      <w:proofErr w:type="spellStart"/>
+      <w:r>
+        <w:rPr>
+          <w:b/>
+        </w:rPr>
+        <w:t>textToDisplay</w:t>
+      </w:r>
+      <w:proofErr w:type="spellEnd"/>
+      <w:r>
+        <w:rPr>
+          <w:b/>
+          <w:highlight w:val="green"/>
+        </w:rPr>
+        <w:t xml:space="preserve">) </w:t>
+      </w:r>
+      <w:r>
+        <w:rPr>
+          <w:highlight w:val="green"/>
+        </w:rPr>
+        <w:t>and</w:t>
+      </w:r>
+      <w:r>
+        <w:rPr>
+          <w:b/>
+          <w:highlight w:val="green"/>
+        </w:rPr>
+        <w:t xml:space="preserve"> Read().</w:t>
+      </w:r>
+    </w:p>
+    <w:p>
+      <w:pPr>
+        <w:pStyle w:val="ListParagraph"/>
+        <w:numPr>
+          <w:ilvl w:val="0"/>
+          <w:numId w:val="1"/>
+        </w:numPr>
+        <w:rPr>
+          <w:highlight w:val="green"/>
+        </w:rPr>
+      </w:pPr>
+      <w:r>
+        <w:rPr>
+          <w:highlight w:val="green"/>
+        </w:rPr>
+        <w:t>Refactored the logic to check the user input with shorter one.</w:t>
+      </w:r>
+    </w:p>
+    <w:p>
+      <w:pPr>
+        <w:pStyle w:val="ListParagraph"/>
+        <w:numPr>
+          <w:ilvl w:val="0"/>
+          <w:numId w:val="1"/>
+        </w:numPr>
+        <w:rPr>
+          <w:highlight w:val="green"/>
+        </w:rPr>
+      </w:pPr>
+      <w:r>
+        <w:rPr>
+          <w:highlight w:val="green"/>
+        </w:rPr>
+        <w:t xml:space="preserve">Refactored the game while loop – to do-while, and separated it to different methods : </w:t>
+      </w:r>
+      <w:proofErr w:type="spellStart"/>
+      <w:r>
+        <w:t>PlayGame</w:t>
+      </w:r>
+      <w:proofErr w:type="spellEnd"/>
+      <w:r>
+        <w:t xml:space="preserve">(), </w:t>
+      </w:r>
+      <w:proofErr w:type="spellStart"/>
+      <w:r>
+        <w:t>C</w:t>
+      </w:r>
+      <w:r>
+        <w:t>anPopObjects</w:t>
+      </w:r>
+      <w:proofErr w:type="spellEnd"/>
+      <w:r>
         <w:t>()</w:t>
       </w:r>
       <w:r>
         <w:rPr>
-          <w:highlight w:val="green"/>
-        </w:rPr>
-        <w:t xml:space="preserve"> method of the class </w:t>
-      </w:r>
-      <w:r>
-        <w:rPr>
-          <w:b/>
-          <w:highlight w:val="green"/>
-        </w:rPr>
-        <w:t>ScoreBoard</w:t>
-      </w:r>
-      <w:r>
-        <w:rPr>
-          <w:highlight w:val="green"/>
-        </w:rPr>
-        <w:t>.</w:t>
+          <w:rStyle w:val="FootnoteReference"/>
+        </w:rPr>
+        <w:footnoteReference w:id="1"/>
+      </w:r>
+      <w:r>
+        <w:t xml:space="preserve">, </w:t>
+      </w:r>
+      <w:proofErr w:type="spellStart"/>
+      <w:r>
+        <w:t>ProcessPlayerByResult</w:t>
+      </w:r>
+      <w:proofErr w:type="spellEnd"/>
+      <w:r>
+        <w:t>(),</w:t>
+      </w:r>
+      <w:proofErr w:type="spellStart"/>
+      <w:r>
+        <w:t>AddPlayerToScoreBoard</w:t>
+      </w:r>
+      <w:proofErr w:type="spellEnd"/>
+      <w:r>
+        <w:t xml:space="preserve">(), </w:t>
+      </w:r>
+      <w:proofErr w:type="spellStart"/>
+      <w:r>
+        <w:t>PopEqualNeighborObjects</w:t>
+      </w:r>
+      <w:proofErr w:type="spellEnd"/>
+      <w:r>
+        <w:t xml:space="preserve">(), </w:t>
+      </w:r>
+      <w:proofErr w:type="spellStart"/>
+      <w:r>
+        <w:t>PopObjects</w:t>
+      </w:r>
+      <w:proofErr w:type="spellEnd"/>
+      <w:r>
+        <w:t xml:space="preserve">(), </w:t>
+      </w:r>
+      <w:proofErr w:type="spellStart"/>
+      <w:r>
+        <w:t>MoveObjectsDown</w:t>
+      </w:r>
+      <w:proofErr w:type="spellEnd"/>
+      <w:r>
+        <w:t>()</w:t>
       </w:r>
     </w:p>
     <w:p>
@@ -3389,139 +4655,23 @@
         </w:rPr>
       </w:pPr>
       <w:r>
-        <w:rPr>
-          <w:highlight w:val="green"/>
-        </w:rPr>
-        <w:lastRenderedPageBreak/>
-        <w:t xml:space="preserve">Spliced the method </w:t>
-      </w:r>
-      <w:r>
-        <w:rPr>
-          <w:b/>
-          <w:highlight w:val="green"/>
-        </w:rPr>
-        <w:t>signIfSkilled</w:t>
-      </w:r>
-      <w:r>
-        <w:rPr>
-          <w:highlight w:val="green"/>
-        </w:rPr>
-        <w:t xml:space="preserve">(string[,] Chart,int points)  new methods in class </w:t>
-      </w:r>
-      <w:r>
-        <w:rPr>
-          <w:b/>
-          <w:highlight w:val="green"/>
-        </w:rPr>
-        <w:t>ScoreBoard -</w:t>
-      </w:r>
-      <w:r>
-        <w:rPr>
-          <w:highlight w:val="green"/>
-        </w:rPr>
-        <w:t xml:space="preserve"> </w:t>
-      </w:r>
-      <w:r>
-        <w:rPr>
-          <w:b/>
-          <w:highlight w:val="green"/>
-        </w:rPr>
-        <w:t>IsTopPlayer</w:t>
-      </w:r>
-      <w:r>
-        <w:rPr>
-          <w:highlight w:val="green"/>
-        </w:rPr>
-        <w:t>(int numberOfMoves), to check if the player should be added to the scoreBoard and method AddPlayer (string playerName, int numberOfMoves) which adds a player to the scoreboard.</w:t>
-      </w:r>
-    </w:p>
-    <w:p>
-      <w:pPr>
-        <w:pStyle w:val="ListParagraph"/>
-        <w:numPr>
-          <w:ilvl w:val="0"/>
-          <w:numId w:val="1"/>
-        </w:numPr>
-        <w:rPr>
-          <w:highlight w:val="green"/>
-        </w:rPr>
-      </w:pPr>
-      <w:r>
-        <w:rPr>
-          <w:highlight w:val="green"/>
-        </w:rPr>
-        <w:t xml:space="preserve">Replace all Console.WriteLine and ReadLine with instance of the class </w:t>
-      </w:r>
-      <w:r>
-        <w:rPr>
-          <w:b/>
-          <w:highlight w:val="green"/>
-        </w:rPr>
-        <w:t>ConsoleRenderer</w:t>
-      </w:r>
-      <w:r>
-        <w:rPr>
-          <w:b/>
-          <w:highlight w:val="green"/>
-        </w:rPr>
-        <w:t xml:space="preserve"> </w:t>
-      </w:r>
-      <w:r>
-        <w:rPr>
-          <w:highlight w:val="green"/>
-        </w:rPr>
-        <w:t>and the methods</w:t>
-      </w:r>
-      <w:r>
-        <w:rPr>
-          <w:b/>
-          <w:highlight w:val="green"/>
-        </w:rPr>
-        <w:t xml:space="preserve"> Display(string </w:t>
-      </w:r>
-      <w:r>
-        <w:rPr>
-          <w:b/>
-        </w:rPr>
-        <w:t>textToDisplay</w:t>
-      </w:r>
-      <w:r>
-        <w:rPr>
-          <w:b/>
-          <w:highlight w:val="green"/>
-        </w:rPr>
-        <w:t xml:space="preserve">) </w:t>
-      </w:r>
-      <w:r>
-        <w:rPr>
-          <w:highlight w:val="green"/>
-        </w:rPr>
-        <w:t>and</w:t>
-      </w:r>
-      <w:r>
-        <w:rPr>
-          <w:b/>
-          <w:highlight w:val="green"/>
-        </w:rPr>
-        <w:t xml:space="preserve"> Read().</w:t>
-      </w:r>
-    </w:p>
-    <w:p>
-      <w:pPr>
-        <w:pStyle w:val="ListParagraph"/>
-        <w:numPr>
-          <w:ilvl w:val="0"/>
-          <w:numId w:val="1"/>
-        </w:numPr>
-        <w:rPr>
-          <w:highlight w:val="green"/>
-        </w:rPr>
-      </w:pPr>
-      <w:r>
-        <w:rPr>
-          <w:highlight w:val="green"/>
-        </w:rPr>
-        <w:t>Refactored the logic to check the user input with shorter one.</w:t>
+        <w:t xml:space="preserve">Created new class </w:t>
+      </w:r>
+      <w:proofErr w:type="spellStart"/>
+      <w:r>
+        <w:t>GameEngineUtils</w:t>
+      </w:r>
+      <w:proofErr w:type="spellEnd"/>
+      <w:r>
+        <w:t xml:space="preserve"> for methods that can help the work of the </w:t>
+      </w:r>
+      <w:proofErr w:type="spellStart"/>
+      <w:r>
+        <w:t>GameEngine</w:t>
+      </w:r>
+      <w:proofErr w:type="spellEnd"/>
+      <w:r>
+        <w:t xml:space="preserve"> but are not required in the class itself.</w:t>
       </w:r>
       <w:bookmarkStart w:id="0" w:name="_GoBack"/>
       <w:bookmarkEnd w:id="0"/>
@@ -3580,6 +4730,22 @@
       </w:pPr>
       <w:r>
         <w:continuationSeparator/>
+      </w:r>
+    </w:p>
+  </w:footnote>
+  <w:footnote w:id="1">
+    <w:p>
+      <w:pPr>
+        <w:pStyle w:val="FootnoteText"/>
+      </w:pPr>
+      <w:r>
+        <w:rPr>
+          <w:rStyle w:val="FootnoteReference"/>
+        </w:rPr>
+        <w:footnoteRef/>
+      </w:r>
+      <w:r>
+        <w:t xml:space="preserve"> </w:t>
       </w:r>
     </w:p>
   </w:footnote>

</xml_diff>

<commit_message>
Created Test Folder and all the test classes
</commit_message>
<xml_diff>
--- a/Documentation/Baloons-pop-Documentation.docx
+++ b/Documentation/Baloons-pop-Documentation.docx
@@ -92,21 +92,12 @@
         </w:rPr>
         <w:t xml:space="preserve">Renamed the namespace from </w:t>
       </w:r>
-      <w:proofErr w:type="spellStart"/>
-      <w:r>
-        <w:rPr>
-          <w:b/>
-          <w:highlight w:val="green"/>
-        </w:rPr>
-        <w:t>Balloons_Pops_Game</w:t>
-      </w:r>
-      <w:proofErr w:type="spellEnd"/>
-      <w:r>
-        <w:rPr>
-          <w:b/>
-          <w:highlight w:val="green"/>
-        </w:rPr>
-        <w:t xml:space="preserve"> </w:t>
+      <w:r>
+        <w:rPr>
+          <w:b/>
+          <w:highlight w:val="green"/>
+        </w:rPr>
+        <w:t xml:space="preserve">Balloons_Pops_Game </w:t>
       </w:r>
       <w:r>
         <w:rPr>
@@ -119,17 +110,8 @@
           <w:b/>
           <w:highlight w:val="green"/>
         </w:rPr>
-        <w:t xml:space="preserve"> </w:t>
-      </w:r>
-      <w:proofErr w:type="spellStart"/>
-      <w:r>
-        <w:rPr>
-          <w:b/>
-          <w:highlight w:val="green"/>
-        </w:rPr>
-        <w:t>BalloonsPopsGame</w:t>
-      </w:r>
-      <w:proofErr w:type="spellEnd"/>
+        <w:t xml:space="preserve"> BalloonsPopsGame</w:t>
+      </w:r>
       <w:r>
         <w:rPr>
           <w:highlight w:val="green"/>
@@ -166,7 +148,6 @@
         </w:rPr>
         <w:t xml:space="preserve"> to </w:t>
       </w:r>
-      <w:proofErr w:type="spellStart"/>
       <w:r>
         <w:rPr>
           <w:rFonts w:cs="Calibri"/>
@@ -175,7 +156,6 @@
         </w:rPr>
         <w:t>BalloonsPops</w:t>
       </w:r>
-      <w:proofErr w:type="spellEnd"/>
       <w:r>
         <w:rPr>
           <w:highlight w:val="green"/>
@@ -197,37 +177,14 @@
         <w:rPr>
           <w:highlight w:val="green"/>
         </w:rPr>
-        <w:t xml:space="preserve">Renamed the </w:t>
-      </w:r>
-      <w:proofErr w:type="spellStart"/>
-      <w:r>
-        <w:rPr>
-          <w:highlight w:val="green"/>
-        </w:rPr>
-        <w:t>struct</w:t>
-      </w:r>
-      <w:proofErr w:type="spellEnd"/>
-      <w:r>
-        <w:rPr>
-          <w:highlight w:val="green"/>
-        </w:rPr>
-        <w:t xml:space="preserve"> </w:t>
-      </w:r>
-      <w:proofErr w:type="spellStart"/>
-      <w:r>
-        <w:rPr>
-          <w:b/>
-          <w:highlight w:val="green"/>
-        </w:rPr>
-        <w:t>structOfRow</w:t>
-      </w:r>
-      <w:proofErr w:type="spellEnd"/>
-      <w:r>
-        <w:rPr>
-          <w:b/>
-          <w:highlight w:val="green"/>
-        </w:rPr>
-        <w:t xml:space="preserve"> </w:t>
+        <w:t xml:space="preserve">Renamed the struct </w:t>
+      </w:r>
+      <w:r>
+        <w:rPr>
+          <w:b/>
+          <w:highlight w:val="green"/>
+        </w:rPr>
+        <w:t xml:space="preserve">structOfRow </w:t>
       </w:r>
       <w:r>
         <w:rPr>
@@ -857,7 +814,6 @@
         </w:rPr>
         <w:t xml:space="preserve"> </w:t>
       </w:r>
-      <w:proofErr w:type="spellStart"/>
       <w:r>
         <w:rPr>
           <w:b/>
@@ -865,7 +821,6 @@
         </w:rPr>
         <w:t>int</w:t>
       </w:r>
-      <w:proofErr w:type="spellEnd"/>
       <w:r>
         <w:rPr>
           <w:b/>
@@ -1371,7 +1326,45 @@
           <w:b/>
           <w:noProof/>
         </w:rPr>
-        <w:t>rowPos</w:t>
+        <w:t xml:space="preserve">rowPos </w:t>
+      </w:r>
+    </w:p>
+    <w:p>
+      <w:pPr>
+        <w:numPr>
+          <w:ilvl w:val="1"/>
+          <w:numId w:val="1"/>
+        </w:numPr>
+        <w:rPr>
+          <w:noProof/>
+        </w:rPr>
+      </w:pPr>
+      <w:r>
+        <w:rPr>
+          <w:b/>
+          <w:noProof/>
+        </w:rPr>
+        <w:t xml:space="preserve">In GameEngine – </w:t>
+      </w:r>
+      <w:r>
+        <w:rPr>
+          <w:b/>
+          <w:noProof/>
+        </w:rPr>
+        <w:t>userRow</w:t>
+      </w:r>
+      <w:r>
+        <w:rPr>
+          <w:b/>
+          <w:noProof/>
+        </w:rPr>
+        <w:t xml:space="preserve">  </w:t>
+      </w:r>
+      <w:r>
+        <w:rPr>
+          <w:noProof/>
+        </w:rPr>
+        <w:sym w:font="Wingdings" w:char="F0E0"/>
       </w:r>
       <w:r>
         <w:rPr>
@@ -1380,6 +1373,13 @@
         </w:rPr>
         <w:t xml:space="preserve"> </w:t>
       </w:r>
+      <w:r>
+        <w:rPr>
+          <w:b/>
+          <w:noProof/>
+        </w:rPr>
+        <w:t>rowPosition</w:t>
+      </w:r>
     </w:p>
     <w:p>
       <w:pPr>
@@ -1403,14 +1403,13 @@
           <w:b/>
           <w:noProof/>
         </w:rPr>
-        <w:t>userRow</w:t>
-      </w:r>
-      <w:r>
-        <w:rPr>
-          <w:b/>
-          <w:noProof/>
-        </w:rPr>
-        <w:t xml:space="preserve">  </w:t>
+        <w:t>userColumn</w:t>
+      </w:r>
+      <w:r>
+        <w:rPr>
+          <w:noProof/>
+        </w:rPr>
+        <w:t xml:space="preserve"> </w:t>
       </w:r>
       <w:r>
         <w:rPr>
@@ -1420,7 +1419,6 @@
       </w:r>
       <w:r>
         <w:rPr>
-          <w:b/>
           <w:noProof/>
         </w:rPr>
         <w:t xml:space="preserve"> </w:t>
@@ -1430,7 +1428,7 @@
           <w:b/>
           <w:noProof/>
         </w:rPr>
-        <w:t>rowPosition</w:t>
+        <w:t>colPosition</w:t>
       </w:r>
     </w:p>
     <w:p>
@@ -1443,75 +1441,191 @@
           <w:noProof/>
         </w:rPr>
       </w:pPr>
-      <w:r>
-        <w:rPr>
-          <w:b/>
-          <w:noProof/>
-        </w:rPr>
-        <w:t xml:space="preserve">In GameEngine – </w:t>
-      </w:r>
-      <w:r>
-        <w:rPr>
-          <w:b/>
-          <w:noProof/>
-        </w:rPr>
-        <w:t>userColumn</w:t>
-      </w:r>
-      <w:r>
-        <w:rPr>
-          <w:noProof/>
+    </w:p>
+    <w:p>
+      <w:pPr>
+        <w:numPr>
+          <w:ilvl w:val="1"/>
+          <w:numId w:val="1"/>
+        </w:numPr>
+        <w:rPr>
+          <w:b/>
+          <w:noProof/>
+          <w:highlight w:val="green"/>
+        </w:rPr>
+      </w:pPr>
+      <w:r>
+        <w:rPr>
+          <w:noProof/>
+          <w:highlight w:val="green"/>
+        </w:rPr>
+        <w:t>In struct</w:t>
+      </w:r>
+      <w:r>
+        <w:rPr>
+          <w:noProof/>
+          <w:highlight w:val="green"/>
         </w:rPr>
         <w:t xml:space="preserve"> </w:t>
       </w:r>
       <w:r>
         <w:rPr>
-          <w:noProof/>
+          <w:b/>
+          <w:noProof/>
+          <w:highlight w:val="green"/>
+        </w:rPr>
+        <w:t>Score: Value -&gt; value, Name -&gt; name.</w:t>
+      </w:r>
+    </w:p>
+    <w:p>
+      <w:pPr>
+        <w:ind w:left="1080"/>
+        <w:rPr>
+          <w:noProof/>
+        </w:rPr>
+      </w:pPr>
+    </w:p>
+    <w:p>
+      <w:pPr>
+        <w:rPr>
+          <w:noProof/>
+        </w:rPr>
+      </w:pPr>
+    </w:p>
+    <w:p/>
+    <w:p>
+      <w:pPr>
+        <w:pStyle w:val="ListParagraph"/>
+        <w:numPr>
+          <w:ilvl w:val="0"/>
+          <w:numId w:val="1"/>
+        </w:numPr>
+      </w:pPr>
+      <w:r>
+        <w:t>Renamed methods:</w:t>
+      </w:r>
+    </w:p>
+    <w:p>
+      <w:pPr>
+        <w:pStyle w:val="ListParagraph"/>
+        <w:numPr>
+          <w:ilvl w:val="1"/>
+          <w:numId w:val="1"/>
+        </w:numPr>
+        <w:rPr>
+          <w:highlight w:val="green"/>
+        </w:rPr>
+      </w:pPr>
+      <w:r>
+        <w:rPr>
+          <w:highlight w:val="green"/>
+        </w:rPr>
+        <w:t xml:space="preserve">In class </w:t>
+      </w:r>
+      <w:r>
+        <w:rPr>
+          <w:b/>
+          <w:highlight w:val="green"/>
+        </w:rPr>
+        <w:t>Board</w:t>
+      </w:r>
+      <w:r>
+        <w:rPr>
+          <w:highlight w:val="green"/>
+        </w:rPr>
+        <w:t xml:space="preserve"> : </w:t>
+      </w:r>
+      <w:r>
+        <w:rPr>
+          <w:b/>
+          <w:highlight w:val="green"/>
+        </w:rPr>
+        <w:t>Gen</w:t>
+      </w:r>
+      <w:r>
+        <w:rPr>
+          <w:highlight w:val="green"/>
+        </w:rPr>
+        <w:t xml:space="preserve"> </w:t>
+      </w:r>
+      <w:r>
+        <w:rPr>
+          <w:noProof/>
+          <w:highlight w:val="green"/>
         </w:rPr>
         <w:sym w:font="Wingdings" w:char="F0E0"/>
       </w:r>
       <w:r>
         <w:rPr>
-          <w:noProof/>
+          <w:highlight w:val="green"/>
         </w:rPr>
         <w:t xml:space="preserve"> </w:t>
       </w:r>
       <w:r>
         <w:rPr>
           <w:b/>
-          <w:noProof/>
-        </w:rPr>
-        <w:t>colPosition</w:t>
-      </w:r>
-    </w:p>
-    <w:p>
-      <w:pPr>
+          <w:highlight w:val="green"/>
+        </w:rPr>
+        <w:t>Generate.</w:t>
+      </w:r>
+    </w:p>
+    <w:p>
+      <w:pPr>
+        <w:pStyle w:val="ListParagraph"/>
         <w:numPr>
           <w:ilvl w:val="1"/>
           <w:numId w:val="1"/>
         </w:numPr>
         <w:rPr>
-          <w:noProof/>
-        </w:rPr>
-      </w:pPr>
-    </w:p>
-    <w:p>
-      <w:pPr>
+          <w:highlight w:val="green"/>
+        </w:rPr>
+      </w:pPr>
+      <w:r>
+        <w:rPr>
+          <w:b/>
+          <w:highlight w:val="green"/>
+        </w:rPr>
+        <w:t>In class Board: PrintMatrix()</w:t>
+      </w:r>
+      <w:r>
+        <w:rPr>
+          <w:noProof/>
+          <w:highlight w:val="green"/>
+        </w:rPr>
+        <w:sym w:font="Wingdings" w:char="F0E0"/>
+      </w:r>
+      <w:r>
+        <w:rPr>
+          <w:noProof/>
+          <w:highlight w:val="green"/>
+        </w:rPr>
+        <w:t xml:space="preserve"> ToString()</w:t>
+      </w:r>
+    </w:p>
+    <w:p>
+      <w:pPr>
+        <w:pStyle w:val="ListParagraph"/>
         <w:numPr>
           <w:ilvl w:val="1"/>
           <w:numId w:val="1"/>
         </w:numPr>
         <w:rPr>
-          <w:b/>
-          <w:noProof/>
-          <w:highlight w:val="green"/>
-        </w:rPr>
-      </w:pPr>
-      <w:r>
-        <w:rPr>
-          <w:noProof/>
-          <w:highlight w:val="green"/>
-        </w:rPr>
-        <w:t>In struct</w:t>
+          <w:highlight w:val="green"/>
+        </w:rPr>
+      </w:pPr>
+      <w:r>
+        <w:rPr>
+          <w:b/>
+          <w:highlight w:val="green"/>
+        </w:rPr>
+        <w:t>In class Board: Doit()</w:t>
+      </w:r>
+      <w:r>
+        <w:rPr>
+          <w:noProof/>
+          <w:highlight w:val="green"/>
+        </w:rPr>
+        <w:sym w:font="Wingdings" w:char="F0E0"/>
       </w:r>
       <w:r>
         <w:rPr>
@@ -1523,72 +1637,273 @@
       <w:r>
         <w:rPr>
           <w:b/>
-          <w:noProof/>
-          <w:highlight w:val="green"/>
-        </w:rPr>
-        <w:t>Score: Value -&gt; value, Name -&gt; name.</w:t>
-      </w:r>
-    </w:p>
-    <w:p>
-      <w:pPr>
-        <w:ind w:left="1080"/>
-        <w:rPr>
-          <w:noProof/>
-        </w:rPr>
-      </w:pPr>
-    </w:p>
-    <w:p>
-      <w:pPr>
-        <w:rPr>
-          <w:noProof/>
-        </w:rPr>
-      </w:pPr>
-    </w:p>
-    <w:p/>
-    <w:p>
-      <w:pPr>
-        <w:pStyle w:val="ListParagraph"/>
+          <w:highlight w:val="green"/>
+        </w:rPr>
+        <w:t>IsEmtpy</w:t>
+      </w:r>
+      <w:r>
+        <w:rPr>
+          <w:b/>
+          <w:highlight w:val="green"/>
+        </w:rPr>
+        <w:t xml:space="preserve">  &amp; </w:t>
+      </w:r>
+      <w:r>
+        <w:rPr>
+          <w:b/>
+          <w:highlight w:val="green"/>
+        </w:rPr>
+        <w:t>MoveObjectsDown</w:t>
+      </w:r>
+      <w:r>
+        <w:t>()</w:t>
+      </w:r>
+    </w:p>
+    <w:p>
+      <w:pPr>
         <w:numPr>
           <w:ilvl w:val="0"/>
           <w:numId w:val="1"/>
         </w:numPr>
       </w:pPr>
       <w:r>
-        <w:t>Renamed methods:</w:t>
-      </w:r>
-    </w:p>
-    <w:p>
-      <w:pPr>
-        <w:pStyle w:val="ListParagraph"/>
+        <w:t>Introduced constants:</w:t>
+      </w:r>
+    </w:p>
+    <w:p>
+      <w:pPr>
+        <w:ind w:left="360"/>
+      </w:pPr>
+    </w:p>
+    <w:p>
+      <w:pPr>
         <w:numPr>
           <w:ilvl w:val="1"/>
           <w:numId w:val="1"/>
         </w:numPr>
         <w:rPr>
-          <w:highlight w:val="green"/>
-        </w:rPr>
-      </w:pPr>
-      <w:r>
-        <w:rPr>
-          <w:highlight w:val="green"/>
-        </w:rPr>
-        <w:t xml:space="preserve">In class </w:t>
-      </w:r>
-      <w:proofErr w:type="gramStart"/>
-      <w:r>
-        <w:rPr>
-          <w:b/>
-          <w:highlight w:val="green"/>
+          <w:noProof/>
+          <w:highlight w:val="green"/>
+        </w:rPr>
+      </w:pPr>
+      <w:r>
+        <w:rPr>
+          <w:b/>
+          <w:highlight w:val="green"/>
+        </w:rPr>
+        <w:t>ScoreBoardSize</w:t>
+      </w:r>
+      <w:r>
+        <w:rPr>
+          <w:b/>
+          <w:highlight w:val="green"/>
+        </w:rPr>
+        <w:t xml:space="preserve"> = </w:t>
+      </w:r>
+      <w:r>
+        <w:rPr>
+          <w:b/>
+          <w:highlight w:val="green"/>
+        </w:rPr>
+        <w:t>5</w:t>
+      </w:r>
+      <w:r>
+        <w:rPr>
+          <w:noProof/>
+          <w:highlight w:val="green"/>
+        </w:rPr>
+        <w:t xml:space="preserve"> </w:t>
+      </w:r>
+    </w:p>
+    <w:p>
+      <w:pPr>
+        <w:numPr>
+          <w:ilvl w:val="1"/>
+          <w:numId w:val="1"/>
+        </w:numPr>
+        <w:rPr>
+          <w:b/>
+          <w:highlight w:val="green"/>
+        </w:rPr>
+      </w:pPr>
+      <w:r>
+        <w:rPr>
+          <w:b/>
+          <w:highlight w:val="green"/>
+        </w:rPr>
+        <w:t xml:space="preserve">GameBoardRows = 5 </w:t>
+      </w:r>
+    </w:p>
+    <w:p>
+      <w:pPr>
+        <w:numPr>
+          <w:ilvl w:val="1"/>
+          <w:numId w:val="1"/>
+        </w:numPr>
+        <w:rPr>
+          <w:b/>
+          <w:highlight w:val="green"/>
+        </w:rPr>
+      </w:pPr>
+      <w:r>
+        <w:rPr>
+          <w:b/>
+          <w:highlight w:val="green"/>
+        </w:rPr>
+        <w:t>GameBoardCols = 10</w:t>
+      </w:r>
+    </w:p>
+    <w:p>
+      <w:pPr>
+        <w:numPr>
+          <w:ilvl w:val="1"/>
+          <w:numId w:val="1"/>
+        </w:numPr>
+        <w:rPr>
+          <w:b/>
+          <w:highlight w:val="green"/>
+        </w:rPr>
+      </w:pPr>
+      <w:r>
+        <w:rPr>
+          <w:b/>
+          <w:highlight w:val="green"/>
+        </w:rPr>
+        <w:t>StartColorRange =</w:t>
+      </w:r>
+      <w:r>
+        <w:rPr>
+          <w:b/>
+          <w:highlight w:val="green"/>
+        </w:rPr>
+        <w:t>1</w:t>
+      </w:r>
+    </w:p>
+    <w:p>
+      <w:pPr>
+        <w:numPr>
+          <w:ilvl w:val="1"/>
+          <w:numId w:val="1"/>
+        </w:numPr>
+        <w:rPr>
+          <w:b/>
+          <w:highlight w:val="green"/>
+        </w:rPr>
+      </w:pPr>
+      <w:r>
+        <w:rPr>
+          <w:b/>
+          <w:highlight w:val="green"/>
+        </w:rPr>
+        <w:t>EndColorRange =</w:t>
+      </w:r>
+      <w:r>
+        <w:rPr>
+          <w:b/>
+          <w:highlight w:val="green"/>
+        </w:rPr>
+        <w:t>5</w:t>
+      </w:r>
+    </w:p>
+    <w:p>
+      <w:pPr>
+        <w:numPr>
+          <w:ilvl w:val="1"/>
+          <w:numId w:val="1"/>
+        </w:numPr>
+        <w:rPr>
+          <w:noProof/>
+        </w:rPr>
+      </w:pPr>
+      <w:r>
+        <w:rPr>
+          <w:noProof/>
+        </w:rPr>
+        <w:t>…</w:t>
+      </w:r>
+    </w:p>
+    <w:p>
+      <w:pPr>
+        <w:numPr>
+          <w:ilvl w:val="0"/>
+          <w:numId w:val="1"/>
+        </w:numPr>
+        <w:rPr>
+          <w:highlight w:val="green"/>
+        </w:rPr>
+      </w:pPr>
+      <w:r>
+        <w:rPr>
+          <w:highlight w:val="green"/>
+        </w:rPr>
+        <w:t xml:space="preserve">Introduced class </w:t>
+      </w:r>
+      <w:r>
+        <w:rPr>
+          <w:b/>
+          <w:noProof/>
+          <w:highlight w:val="green"/>
+        </w:rPr>
+        <w:t>ScoreBoard</w:t>
+      </w:r>
+      <w:r>
+        <w:rPr>
+          <w:highlight w:val="green"/>
+        </w:rPr>
+        <w:t xml:space="preserve"> and moved all related functionality in it.</w:t>
+      </w:r>
+    </w:p>
+    <w:p>
+      <w:pPr>
+        <w:numPr>
+          <w:ilvl w:val="0"/>
+          <w:numId w:val="1"/>
+        </w:numPr>
+        <w:rPr>
+          <w:highlight w:val="green"/>
+        </w:rPr>
+      </w:pPr>
+      <w:r>
+        <w:t>Extracted and m</w:t>
+      </w:r>
+      <w:r>
+        <w:rPr>
+          <w:highlight w:val="green"/>
+        </w:rPr>
+        <w:t xml:space="preserve">oved method </w:t>
+      </w:r>
+      <w:r>
+        <w:rPr>
+          <w:b/>
+          <w:noProof/>
+          <w:highlight w:val="green"/>
+        </w:rPr>
+        <w:t>GenerateRandomNumber(int start, int end)</w:t>
+      </w:r>
+      <w:r>
+        <w:rPr>
+          <w:highlight w:val="green"/>
+        </w:rPr>
+        <w:t xml:space="preserve"> </w:t>
+      </w:r>
+      <w:r>
+        <w:rPr>
+          <w:highlight w:val="green"/>
+        </w:rPr>
+        <w:t>from</w:t>
+      </w:r>
+      <w:r>
+        <w:t xml:space="preserve"> </w:t>
+      </w:r>
+      <w:r>
+        <w:rPr>
+          <w:b/>
         </w:rPr>
         <w:t>Board</w:t>
       </w:r>
       <w:r>
-        <w:rPr>
-          <w:highlight w:val="green"/>
-        </w:rPr>
-        <w:t xml:space="preserve"> :</w:t>
-      </w:r>
-      <w:proofErr w:type="gramEnd"/>
+        <w:t xml:space="preserve"> class</w:t>
+      </w:r>
       <w:r>
         <w:rPr>
           <w:highlight w:val="green"/>
@@ -1597,10 +1912,40 @@
       </w:r>
       <w:r>
         <w:rPr>
-          <w:b/>
-          <w:highlight w:val="green"/>
-        </w:rPr>
-        <w:t>Gen</w:t>
+          <w:highlight w:val="green"/>
+        </w:rPr>
+        <w:t xml:space="preserve">to separate public static class </w:t>
+      </w:r>
+      <w:r>
+        <w:rPr>
+          <w:b/>
+          <w:noProof/>
+          <w:highlight w:val="green"/>
+        </w:rPr>
+        <w:t>RandomUtils</w:t>
+      </w:r>
+      <w:r>
+        <w:rPr>
+          <w:highlight w:val="green"/>
+        </w:rPr>
+        <w:t>.</w:t>
+      </w:r>
+    </w:p>
+    <w:p>
+      <w:pPr>
+        <w:numPr>
+          <w:ilvl w:val="0"/>
+          <w:numId w:val="1"/>
+        </w:numPr>
+        <w:rPr>
+          <w:highlight w:val="green"/>
+        </w:rPr>
+      </w:pPr>
+      <w:r>
+        <w:rPr>
+          <w:highlight w:val="green"/>
+        </w:rPr>
+        <w:t>Moved field</w:t>
       </w:r>
       <w:r>
         <w:rPr>
@@ -1610,521 +1955,33 @@
       </w:r>
       <w:r>
         <w:rPr>
-          <w:noProof/>
-          <w:highlight w:val="green"/>
-        </w:rPr>
-        <w:sym w:font="Wingdings" w:char="F0E0"/>
-      </w:r>
-      <w:r>
-        <w:rPr>
+          <w:b/>
+          <w:highlight w:val="green"/>
+        </w:rPr>
+        <w:t>byte[,] temp</w:t>
+      </w:r>
+      <w:r>
+        <w:rPr>
+          <w:highlight w:val="green"/>
+        </w:rPr>
+        <w:t xml:space="preserve"> from method </w:t>
+      </w:r>
+      <w:r>
+        <w:rPr>
+          <w:b/>
+          <w:highlight w:val="green"/>
+        </w:rPr>
+        <w:t>Generate()</w:t>
+      </w:r>
+      <w:r>
+        <w:rPr>
+          <w:b/>
           <w:highlight w:val="green"/>
         </w:rPr>
         <w:t xml:space="preserve"> </w:t>
       </w:r>
       <w:r>
         <w:rPr>
-          <w:b/>
-          <w:highlight w:val="green"/>
-        </w:rPr>
-        <w:t>Generate.</w:t>
-      </w:r>
-    </w:p>
-    <w:p>
-      <w:pPr>
-        <w:pStyle w:val="ListParagraph"/>
-        <w:numPr>
-          <w:ilvl w:val="1"/>
-          <w:numId w:val="1"/>
-        </w:numPr>
-        <w:rPr>
-          <w:highlight w:val="green"/>
-        </w:rPr>
-      </w:pPr>
-      <w:r>
-        <w:rPr>
-          <w:b/>
-          <w:highlight w:val="green"/>
-        </w:rPr>
-        <w:t xml:space="preserve">In class Board: </w:t>
-      </w:r>
-      <w:proofErr w:type="spellStart"/>
-      <w:r>
-        <w:rPr>
-          <w:b/>
-          <w:highlight w:val="green"/>
-        </w:rPr>
-        <w:t>PrintMatrix</w:t>
-      </w:r>
-      <w:proofErr w:type="spellEnd"/>
-      <w:r>
-        <w:rPr>
-          <w:b/>
-          <w:highlight w:val="green"/>
-        </w:rPr>
-        <w:t>()</w:t>
-      </w:r>
-      <w:r>
-        <w:rPr>
-          <w:noProof/>
-          <w:highlight w:val="green"/>
-        </w:rPr>
-        <w:sym w:font="Wingdings" w:char="F0E0"/>
-      </w:r>
-      <w:r>
-        <w:rPr>
-          <w:noProof/>
-          <w:highlight w:val="green"/>
-        </w:rPr>
-        <w:t xml:space="preserve"> ToString()</w:t>
-      </w:r>
-    </w:p>
-    <w:p>
-      <w:pPr>
-        <w:pStyle w:val="ListParagraph"/>
-        <w:numPr>
-          <w:ilvl w:val="1"/>
-          <w:numId w:val="1"/>
-        </w:numPr>
-        <w:rPr>
-          <w:highlight w:val="green"/>
-        </w:rPr>
-      </w:pPr>
-      <w:r>
-        <w:rPr>
-          <w:b/>
-          <w:highlight w:val="green"/>
-        </w:rPr>
-        <w:t xml:space="preserve">In class Board: </w:t>
-      </w:r>
-      <w:proofErr w:type="spellStart"/>
-      <w:r>
-        <w:rPr>
-          <w:b/>
-          <w:highlight w:val="green"/>
-        </w:rPr>
-        <w:t>Doit</w:t>
-      </w:r>
-      <w:proofErr w:type="spellEnd"/>
-      <w:r>
-        <w:rPr>
-          <w:b/>
-          <w:highlight w:val="green"/>
-        </w:rPr>
-        <w:t>()</w:t>
-      </w:r>
-      <w:r>
-        <w:rPr>
-          <w:noProof/>
-          <w:highlight w:val="green"/>
-        </w:rPr>
-        <w:sym w:font="Wingdings" w:char="F0E0"/>
-      </w:r>
-      <w:r>
-        <w:rPr>
-          <w:noProof/>
-          <w:highlight w:val="green"/>
-        </w:rPr>
-        <w:t xml:space="preserve"> </w:t>
-      </w:r>
-      <w:proofErr w:type="spellStart"/>
-      <w:r>
-        <w:rPr>
-          <w:b/>
-          <w:highlight w:val="green"/>
-        </w:rPr>
-        <w:t>IsEmtpy</w:t>
-      </w:r>
-      <w:proofErr w:type="spellEnd"/>
-      <w:r>
-        <w:rPr>
-          <w:b/>
-          <w:highlight w:val="green"/>
-        </w:rPr>
-        <w:t xml:space="preserve">  &amp; </w:t>
-      </w:r>
-      <w:proofErr w:type="spellStart"/>
-      <w:r>
-        <w:rPr>
-          <w:b/>
-          <w:highlight w:val="green"/>
-        </w:rPr>
-        <w:t>MoveObjectsDown</w:t>
-      </w:r>
-      <w:proofErr w:type="spellEnd"/>
-      <w:r>
-        <w:t>()</w:t>
-      </w:r>
-    </w:p>
-    <w:p>
-      <w:pPr>
-        <w:numPr>
-          <w:ilvl w:val="0"/>
-          <w:numId w:val="1"/>
-        </w:numPr>
-      </w:pPr>
-      <w:r>
-        <w:t>Introduced constants:</w:t>
-      </w:r>
-    </w:p>
-    <w:p>
-      <w:pPr>
-        <w:ind w:left="360"/>
-      </w:pPr>
-    </w:p>
-    <w:p>
-      <w:pPr>
-        <w:numPr>
-          <w:ilvl w:val="1"/>
-          <w:numId w:val="1"/>
-        </w:numPr>
-        <w:rPr>
-          <w:noProof/>
-          <w:highlight w:val="green"/>
-        </w:rPr>
-      </w:pPr>
-      <w:proofErr w:type="spellStart"/>
-      <w:r>
-        <w:rPr>
-          <w:b/>
-          <w:highlight w:val="green"/>
-        </w:rPr>
-        <w:t>ScoreBoardSize</w:t>
-      </w:r>
-      <w:proofErr w:type="spellEnd"/>
-      <w:r>
-        <w:rPr>
-          <w:b/>
-          <w:highlight w:val="green"/>
-        </w:rPr>
-        <w:t xml:space="preserve"> = </w:t>
-      </w:r>
-      <w:r>
-        <w:rPr>
-          <w:b/>
-          <w:highlight w:val="green"/>
-        </w:rPr>
-        <w:t>5</w:t>
-      </w:r>
-      <w:r>
-        <w:rPr>
-          <w:noProof/>
-          <w:highlight w:val="green"/>
-        </w:rPr>
-        <w:t xml:space="preserve"> </w:t>
-      </w:r>
-    </w:p>
-    <w:p>
-      <w:pPr>
-        <w:numPr>
-          <w:ilvl w:val="1"/>
-          <w:numId w:val="1"/>
-        </w:numPr>
-        <w:rPr>
-          <w:b/>
-          <w:highlight w:val="green"/>
-        </w:rPr>
-      </w:pPr>
-      <w:proofErr w:type="spellStart"/>
-      <w:r>
-        <w:rPr>
-          <w:b/>
-          <w:highlight w:val="green"/>
-        </w:rPr>
-        <w:t>GameBoardRows</w:t>
-      </w:r>
-      <w:proofErr w:type="spellEnd"/>
-      <w:r>
-        <w:rPr>
-          <w:b/>
-          <w:highlight w:val="green"/>
-        </w:rPr>
-        <w:t xml:space="preserve"> = 5 </w:t>
-      </w:r>
-    </w:p>
-    <w:p>
-      <w:pPr>
-        <w:numPr>
-          <w:ilvl w:val="1"/>
-          <w:numId w:val="1"/>
-        </w:numPr>
-        <w:rPr>
-          <w:b/>
-          <w:highlight w:val="green"/>
-        </w:rPr>
-      </w:pPr>
-      <w:proofErr w:type="spellStart"/>
-      <w:r>
-        <w:rPr>
-          <w:b/>
-          <w:highlight w:val="green"/>
-        </w:rPr>
-        <w:t>GameBoardCols</w:t>
-      </w:r>
-      <w:proofErr w:type="spellEnd"/>
-      <w:r>
-        <w:rPr>
-          <w:b/>
-          <w:highlight w:val="green"/>
-        </w:rPr>
-        <w:t xml:space="preserve"> = 10</w:t>
-      </w:r>
-    </w:p>
-    <w:p>
-      <w:pPr>
-        <w:numPr>
-          <w:ilvl w:val="1"/>
-          <w:numId w:val="1"/>
-        </w:numPr>
-        <w:rPr>
-          <w:b/>
-          <w:highlight w:val="green"/>
-        </w:rPr>
-      </w:pPr>
-      <w:proofErr w:type="spellStart"/>
-      <w:r>
-        <w:rPr>
-          <w:b/>
-          <w:highlight w:val="green"/>
-        </w:rPr>
-        <w:t>StartColorRange</w:t>
-      </w:r>
-      <w:proofErr w:type="spellEnd"/>
-      <w:r>
-        <w:rPr>
-          <w:b/>
-          <w:highlight w:val="green"/>
-        </w:rPr>
-        <w:t xml:space="preserve"> =</w:t>
-      </w:r>
-      <w:r>
-        <w:rPr>
-          <w:b/>
-          <w:highlight w:val="green"/>
-        </w:rPr>
-        <w:t>1</w:t>
-      </w:r>
-    </w:p>
-    <w:p>
-      <w:pPr>
-        <w:numPr>
-          <w:ilvl w:val="1"/>
-          <w:numId w:val="1"/>
-        </w:numPr>
-        <w:rPr>
-          <w:b/>
-          <w:highlight w:val="green"/>
-        </w:rPr>
-      </w:pPr>
-      <w:proofErr w:type="spellStart"/>
-      <w:r>
-        <w:rPr>
-          <w:b/>
-          <w:highlight w:val="green"/>
-        </w:rPr>
-        <w:t>EndColorRange</w:t>
-      </w:r>
-      <w:proofErr w:type="spellEnd"/>
-      <w:r>
-        <w:rPr>
-          <w:b/>
-          <w:highlight w:val="green"/>
-        </w:rPr>
-        <w:t xml:space="preserve"> =</w:t>
-      </w:r>
-      <w:r>
-        <w:rPr>
-          <w:b/>
-          <w:highlight w:val="green"/>
-        </w:rPr>
-        <w:t>5</w:t>
-      </w:r>
-    </w:p>
-    <w:p>
-      <w:pPr>
-        <w:numPr>
-          <w:ilvl w:val="1"/>
-          <w:numId w:val="1"/>
-        </w:numPr>
-        <w:rPr>
-          <w:noProof/>
-        </w:rPr>
-      </w:pPr>
-      <w:r>
-        <w:rPr>
-          <w:noProof/>
-        </w:rPr>
-        <w:t>…</w:t>
-      </w:r>
-    </w:p>
-    <w:p>
-      <w:pPr>
-        <w:numPr>
-          <w:ilvl w:val="0"/>
-          <w:numId w:val="1"/>
-        </w:numPr>
-        <w:rPr>
-          <w:highlight w:val="green"/>
-        </w:rPr>
-      </w:pPr>
-      <w:r>
-        <w:rPr>
-          <w:highlight w:val="green"/>
-        </w:rPr>
-        <w:t xml:space="preserve">Introduced class </w:t>
-      </w:r>
-      <w:r>
-        <w:rPr>
-          <w:b/>
-          <w:noProof/>
-          <w:highlight w:val="green"/>
-        </w:rPr>
-        <w:t>ScoreBoard</w:t>
-      </w:r>
-      <w:r>
-        <w:rPr>
-          <w:highlight w:val="green"/>
-        </w:rPr>
-        <w:t xml:space="preserve"> and moved all related functionality in it.</w:t>
-      </w:r>
-    </w:p>
-    <w:p>
-      <w:pPr>
-        <w:numPr>
-          <w:ilvl w:val="0"/>
-          <w:numId w:val="1"/>
-        </w:numPr>
-        <w:rPr>
-          <w:highlight w:val="green"/>
-        </w:rPr>
-      </w:pPr>
-      <w:r>
-        <w:t>Extracted and m</w:t>
-      </w:r>
-      <w:r>
-        <w:rPr>
-          <w:highlight w:val="green"/>
-        </w:rPr>
-        <w:t xml:space="preserve">oved method </w:t>
-      </w:r>
-      <w:r>
-        <w:rPr>
-          <w:b/>
-          <w:noProof/>
-          <w:highlight w:val="green"/>
-        </w:rPr>
-        <w:t>GenerateRandomNumber(int start, int end)</w:t>
-      </w:r>
-      <w:r>
-        <w:rPr>
-          <w:highlight w:val="green"/>
-        </w:rPr>
-        <w:t xml:space="preserve"> </w:t>
-      </w:r>
-      <w:r>
-        <w:rPr>
-          <w:highlight w:val="green"/>
-        </w:rPr>
-        <w:t>from</w:t>
-      </w:r>
-      <w:r>
-        <w:t xml:space="preserve"> </w:t>
-      </w:r>
-      <w:r>
-        <w:rPr>
-          <w:b/>
-        </w:rPr>
-        <w:t>Board</w:t>
-      </w:r>
-      <w:r>
-        <w:t xml:space="preserve"> class</w:t>
-      </w:r>
-      <w:r>
-        <w:rPr>
-          <w:highlight w:val="green"/>
-        </w:rPr>
-        <w:t xml:space="preserve"> </w:t>
-      </w:r>
-      <w:r>
-        <w:rPr>
-          <w:highlight w:val="green"/>
-        </w:rPr>
-        <w:t xml:space="preserve">to separate public static class </w:t>
-      </w:r>
-      <w:r>
-        <w:rPr>
-          <w:b/>
-          <w:noProof/>
-          <w:highlight w:val="green"/>
-        </w:rPr>
-        <w:t>RandomUtils</w:t>
-      </w:r>
-      <w:r>
-        <w:rPr>
-          <w:highlight w:val="green"/>
-        </w:rPr>
-        <w:t>.</w:t>
-      </w:r>
-    </w:p>
-    <w:p>
-      <w:pPr>
-        <w:numPr>
-          <w:ilvl w:val="0"/>
-          <w:numId w:val="1"/>
-        </w:numPr>
-        <w:rPr>
-          <w:highlight w:val="green"/>
-        </w:rPr>
-      </w:pPr>
-      <w:r>
-        <w:rPr>
-          <w:highlight w:val="green"/>
-        </w:rPr>
-        <w:t>Moved field</w:t>
-      </w:r>
-      <w:r>
-        <w:rPr>
-          <w:highlight w:val="green"/>
-        </w:rPr>
-        <w:t xml:space="preserve"> </w:t>
-      </w:r>
-      <w:proofErr w:type="gramStart"/>
-      <w:r>
-        <w:rPr>
-          <w:b/>
-          <w:highlight w:val="green"/>
-        </w:rPr>
-        <w:t>byte[</w:t>
-      </w:r>
-      <w:proofErr w:type="gramEnd"/>
-      <w:r>
-        <w:rPr>
-          <w:b/>
-          <w:highlight w:val="green"/>
-        </w:rPr>
-        <w:t>,] temp</w:t>
-      </w:r>
-      <w:r>
-        <w:rPr>
-          <w:highlight w:val="green"/>
-        </w:rPr>
-        <w:t xml:space="preserve"> from method </w:t>
-      </w:r>
-      <w:r>
-        <w:rPr>
-          <w:b/>
-          <w:highlight w:val="green"/>
-        </w:rPr>
-        <w:t>Generate()</w:t>
-      </w:r>
-      <w:r>
-        <w:rPr>
-          <w:b/>
-          <w:highlight w:val="green"/>
-        </w:rPr>
-        <w:t xml:space="preserve"> </w:t>
-      </w:r>
-      <w:r>
-        <w:rPr>
           <w:highlight w:val="green"/>
         </w:rPr>
         <w:t xml:space="preserve">to private field and </w:t>
@@ -2141,21 +1998,12 @@
         </w:rPr>
         <w:t xml:space="preserve"> it to  </w:t>
       </w:r>
-      <w:proofErr w:type="spellStart"/>
-      <w:r>
-        <w:rPr>
-          <w:b/>
-          <w:highlight w:val="green"/>
-        </w:rPr>
-        <w:t>GameObject</w:t>
-      </w:r>
-      <w:proofErr w:type="spellEnd"/>
-      <w:r>
-        <w:rPr>
-          <w:b/>
-          <w:highlight w:val="green"/>
-        </w:rPr>
-        <w:t xml:space="preserve"> [,] Field </w:t>
+      <w:r>
+        <w:rPr>
+          <w:b/>
+          <w:highlight w:val="green"/>
+        </w:rPr>
+        <w:t xml:space="preserve">GameObject [,] Field </w:t>
       </w:r>
       <w:r>
         <w:rPr>
@@ -2238,309 +2086,192 @@
         <w:rPr>
           <w:highlight w:val="green"/>
         </w:rPr>
+        <w:t xml:space="preserve"> constructor : </w:t>
+      </w:r>
+      <w:r>
+        <w:rPr>
+          <w:b/>
+          <w:highlight w:val="green"/>
+        </w:rPr>
+        <w:t xml:space="preserve">Board(int </w:t>
+      </w:r>
+      <w:r>
+        <w:rPr>
+          <w:highlight w:val="green"/>
+        </w:rPr>
+        <w:t>gameBoardRows</w:t>
+      </w:r>
+      <w:r>
+        <w:rPr>
+          <w:b/>
+          <w:highlight w:val="green"/>
+        </w:rPr>
+        <w:t xml:space="preserve">, int </w:t>
+      </w:r>
+      <w:r>
+        <w:rPr>
+          <w:highlight w:val="green"/>
+        </w:rPr>
+        <w:t>gameBoardCol</w:t>
+      </w:r>
+      <w:r>
+        <w:rPr>
+          <w:highlight w:val="green"/>
+        </w:rPr>
+        <w:t>s</w:t>
+      </w:r>
+      <w:r>
+        <w:rPr>
+          <w:highlight w:val="green"/>
+        </w:rPr>
+        <w:t xml:space="preserve">, </w:t>
+      </w:r>
+      <w:r>
+        <w:rPr>
+          <w:b/>
+          <w:highlight w:val="green"/>
+        </w:rPr>
+        <w:t>int</w:t>
+      </w:r>
+      <w:r>
+        <w:rPr>
+          <w:highlight w:val="green"/>
+        </w:rPr>
+        <w:t xml:space="preserve"> startRange, </w:t>
+      </w:r>
+      <w:r>
+        <w:rPr>
+          <w:b/>
+          <w:highlight w:val="green"/>
+        </w:rPr>
+        <w:t>int</w:t>
+      </w:r>
+      <w:r>
+        <w:rPr>
+          <w:highlight w:val="green"/>
+        </w:rPr>
+        <w:t xml:space="preserve"> endRange</w:t>
+      </w:r>
+      <w:r>
+        <w:rPr>
+          <w:b/>
+          <w:highlight w:val="green"/>
+        </w:rPr>
+        <w:t>)</w:t>
+      </w:r>
+      <w:r>
+        <w:rPr>
+          <w:b/>
+          <w:highlight w:val="green"/>
+          <w:lang w:val="bg-BG"/>
+        </w:rPr>
+        <w:t xml:space="preserve">, </w:t>
+      </w:r>
+      <w:r>
+        <w:rPr>
+          <w:highlight w:val="green"/>
+        </w:rPr>
+        <w:t xml:space="preserve">where we use properties for the two parameters, create the </w:t>
+      </w:r>
+      <w:r>
+        <w:rPr>
+          <w:b/>
+          <w:highlight w:val="green"/>
+        </w:rPr>
+        <w:t>field</w:t>
+      </w:r>
+      <w:r>
+        <w:rPr>
+          <w:b/>
+          <w:highlight w:val="green"/>
+        </w:rPr>
         <w:t xml:space="preserve"> </w:t>
       </w:r>
-      <w:proofErr w:type="gramStart"/>
-      <w:r>
-        <w:rPr>
-          <w:highlight w:val="green"/>
-        </w:rPr>
-        <w:t>constructor :</w:t>
-      </w:r>
-      <w:proofErr w:type="gramEnd"/>
-      <w:r>
-        <w:rPr>
-          <w:highlight w:val="green"/>
-        </w:rPr>
+      <w:r>
+        <w:rPr>
+          <w:highlight w:val="green"/>
+        </w:rPr>
+        <w:t>with the given dimensions</w:t>
+      </w:r>
+      <w:r>
         <w:t xml:space="preserve"> </w:t>
       </w:r>
       <w:r>
         <w:rPr>
-          <w:b/>
-          <w:highlight w:val="green"/>
-        </w:rPr>
-        <w:t>Board(</w:t>
-      </w:r>
-      <w:proofErr w:type="spellStart"/>
-      <w:r>
-        <w:rPr>
-          <w:b/>
-          <w:highlight w:val="green"/>
-        </w:rPr>
-        <w:t>int</w:t>
-      </w:r>
-      <w:proofErr w:type="spellEnd"/>
-      <w:r>
-        <w:rPr>
-          <w:b/>
-          <w:highlight w:val="green"/>
+          <w:highlight w:val="green"/>
+        </w:rPr>
+        <w:t>and generate new random board.</w:t>
+      </w:r>
+    </w:p>
+    <w:p>
+      <w:pPr>
+        <w:pStyle w:val="ListParagraph"/>
+        <w:numPr>
+          <w:ilvl w:val="0"/>
+          <w:numId w:val="1"/>
+        </w:numPr>
+        <w:rPr>
+          <w:highlight w:val="green"/>
+        </w:rPr>
+      </w:pPr>
+      <w:r>
+        <w:rPr>
+          <w:highlight w:val="green"/>
+        </w:rPr>
+        <w:t>Changed static methods to non-static.</w:t>
+      </w:r>
+    </w:p>
+    <w:p>
+      <w:pPr>
+        <w:pStyle w:val="ListParagraph"/>
+        <w:numPr>
+          <w:ilvl w:val="0"/>
+          <w:numId w:val="1"/>
+        </w:numPr>
+        <w:rPr>
+          <w:highlight w:val="green"/>
+        </w:rPr>
+      </w:pPr>
+      <w:r>
+        <w:rPr>
+          <w:highlight w:val="green"/>
+        </w:rPr>
+        <w:t xml:space="preserve">Replaced the logic from the </w:t>
+      </w:r>
+      <w:r>
+        <w:rPr>
+          <w:b/>
+          <w:highlight w:val="green"/>
+        </w:rPr>
+        <w:t xml:space="preserve">byte[,] matrix </w:t>
+      </w:r>
+      <w:r>
+        <w:rPr>
+          <w:highlight w:val="green"/>
+        </w:rPr>
+        <w:t>with the new array with</w:t>
+      </w:r>
+      <w:r>
+        <w:rPr>
+          <w:b/>
+          <w:highlight w:val="green"/>
+        </w:rPr>
+        <w:t xml:space="preserve"> GameObjecs.</w:t>
+      </w:r>
+      <w:r>
+        <w:rPr>
+          <w:b/>
+          <w:highlight w:val="green"/>
+          <w:lang w:val="bg-BG"/>
         </w:rPr>
         <w:t xml:space="preserve"> </w:t>
       </w:r>
-      <w:proofErr w:type="spellStart"/>
-      <w:r>
-        <w:rPr>
-          <w:highlight w:val="green"/>
-        </w:rPr>
-        <w:t>gameBoardRows</w:t>
-      </w:r>
-      <w:proofErr w:type="spellEnd"/>
-      <w:r>
-        <w:rPr>
-          <w:b/>
-          <w:highlight w:val="green"/>
-        </w:rPr>
-        <w:t xml:space="preserve">, </w:t>
-      </w:r>
-      <w:proofErr w:type="spellStart"/>
-      <w:r>
-        <w:rPr>
-          <w:b/>
-          <w:highlight w:val="green"/>
-        </w:rPr>
-        <w:t>int</w:t>
-      </w:r>
-      <w:proofErr w:type="spellEnd"/>
-      <w:r>
-        <w:rPr>
-          <w:b/>
-          <w:highlight w:val="green"/>
-        </w:rPr>
-        <w:t xml:space="preserve"> </w:t>
-      </w:r>
-      <w:proofErr w:type="spellStart"/>
-      <w:r>
-        <w:rPr>
-          <w:highlight w:val="green"/>
-        </w:rPr>
-        <w:t>gameBoardCol</w:t>
-      </w:r>
-      <w:r>
-        <w:rPr>
-          <w:highlight w:val="green"/>
-        </w:rPr>
-        <w:t>s</w:t>
-      </w:r>
-      <w:proofErr w:type="spellEnd"/>
-      <w:r>
-        <w:rPr>
-          <w:highlight w:val="green"/>
-        </w:rPr>
-        <w:t xml:space="preserve">, </w:t>
-      </w:r>
-      <w:proofErr w:type="spellStart"/>
-      <w:r>
-        <w:rPr>
-          <w:b/>
-          <w:highlight w:val="green"/>
-        </w:rPr>
-        <w:t>int</w:t>
-      </w:r>
-      <w:proofErr w:type="spellEnd"/>
-      <w:r>
-        <w:rPr>
-          <w:highlight w:val="green"/>
-        </w:rPr>
-        <w:t xml:space="preserve"> </w:t>
-      </w:r>
-      <w:proofErr w:type="spellStart"/>
-      <w:r>
-        <w:rPr>
-          <w:highlight w:val="green"/>
-        </w:rPr>
-        <w:t>startRange</w:t>
-      </w:r>
-      <w:proofErr w:type="spellEnd"/>
-      <w:r>
-        <w:rPr>
-          <w:highlight w:val="green"/>
-        </w:rPr>
-        <w:t xml:space="preserve">, </w:t>
-      </w:r>
-      <w:proofErr w:type="spellStart"/>
-      <w:r>
-        <w:rPr>
-          <w:b/>
-          <w:highlight w:val="green"/>
-        </w:rPr>
-        <w:t>int</w:t>
-      </w:r>
-      <w:proofErr w:type="spellEnd"/>
-      <w:r>
-        <w:rPr>
-          <w:highlight w:val="green"/>
-        </w:rPr>
-        <w:t xml:space="preserve"> </w:t>
-      </w:r>
-      <w:proofErr w:type="spellStart"/>
-      <w:r>
-        <w:rPr>
-          <w:highlight w:val="green"/>
-        </w:rPr>
-        <w:t>endRange</w:t>
-      </w:r>
-      <w:proofErr w:type="spellEnd"/>
-      <w:r>
-        <w:rPr>
-          <w:b/>
-          <w:highlight w:val="green"/>
-        </w:rPr>
-        <w:t>)</w:t>
-      </w:r>
-      <w:r>
-        <w:rPr>
-          <w:b/>
-          <w:highlight w:val="green"/>
-          <w:lang w:val="bg-BG"/>
-        </w:rPr>
-        <w:t xml:space="preserve">, </w:t>
-      </w:r>
-      <w:r>
-        <w:rPr>
-          <w:highlight w:val="green"/>
-        </w:rPr>
-        <w:t xml:space="preserve">where we use properties for the two parameters, create the </w:t>
-      </w:r>
-      <w:r>
-        <w:rPr>
-          <w:b/>
-          <w:highlight w:val="green"/>
-        </w:rPr>
-        <w:t>field</w:t>
-      </w:r>
-      <w:r>
-        <w:rPr>
-          <w:b/>
-          <w:highlight w:val="green"/>
-        </w:rPr>
-        <w:t xml:space="preserve"> </w:t>
-      </w:r>
-      <w:r>
-        <w:rPr>
-          <w:highlight w:val="green"/>
-        </w:rPr>
-        <w:t>with the given dimensions</w:t>
-      </w:r>
-      <w:r>
-        <w:t xml:space="preserve"> </w:t>
-      </w:r>
-      <w:r>
-        <w:rPr>
-          <w:highlight w:val="green"/>
-        </w:rPr>
-        <w:t>and generate new random board.</w:t>
-      </w:r>
-    </w:p>
-    <w:p>
-      <w:pPr>
-        <w:pStyle w:val="ListParagraph"/>
-        <w:numPr>
-          <w:ilvl w:val="0"/>
-          <w:numId w:val="1"/>
-        </w:numPr>
-        <w:rPr>
-          <w:highlight w:val="green"/>
-        </w:rPr>
-      </w:pPr>
-      <w:r>
-        <w:rPr>
-          <w:highlight w:val="green"/>
-        </w:rPr>
-        <w:t>Changed static methods to non-static.</w:t>
-      </w:r>
-    </w:p>
-    <w:p>
-      <w:pPr>
-        <w:pStyle w:val="ListParagraph"/>
-        <w:numPr>
-          <w:ilvl w:val="0"/>
-          <w:numId w:val="1"/>
-        </w:numPr>
-        <w:rPr>
-          <w:highlight w:val="green"/>
-        </w:rPr>
-      </w:pPr>
-      <w:r>
-        <w:rPr>
-          <w:highlight w:val="green"/>
-        </w:rPr>
-        <w:t xml:space="preserve">Replaced the logic from the </w:t>
-      </w:r>
-      <w:proofErr w:type="gramStart"/>
-      <w:r>
-        <w:rPr>
-          <w:b/>
-          <w:highlight w:val="green"/>
-        </w:rPr>
-        <w:t>byte[</w:t>
-      </w:r>
-      <w:proofErr w:type="gramEnd"/>
-      <w:r>
-        <w:rPr>
-          <w:b/>
-          <w:highlight w:val="green"/>
-        </w:rPr>
-        <w:t xml:space="preserve">,] matrix </w:t>
-      </w:r>
-      <w:r>
-        <w:rPr>
-          <w:highlight w:val="green"/>
-        </w:rPr>
-        <w:t>with the new array with</w:t>
-      </w:r>
-      <w:r>
-        <w:rPr>
-          <w:b/>
-          <w:highlight w:val="green"/>
-        </w:rPr>
-        <w:t xml:space="preserve"> </w:t>
-      </w:r>
-      <w:proofErr w:type="spellStart"/>
-      <w:r>
-        <w:rPr>
-          <w:b/>
-          <w:highlight w:val="green"/>
-        </w:rPr>
-        <w:t>GameObjecs</w:t>
-      </w:r>
-      <w:proofErr w:type="spellEnd"/>
-      <w:r>
-        <w:rPr>
-          <w:b/>
-          <w:highlight w:val="green"/>
-        </w:rPr>
-        <w:t>.</w:t>
-      </w:r>
-      <w:r>
-        <w:rPr>
-          <w:b/>
-          <w:highlight w:val="green"/>
-          <w:lang w:val="bg-BG"/>
-        </w:rPr>
-        <w:t xml:space="preserve"> </w:t>
-      </w:r>
-      <w:r>
-        <w:rPr>
-          <w:b/>
-          <w:highlight w:val="green"/>
-        </w:rPr>
-        <w:t xml:space="preserve">This </w:t>
-      </w:r>
-      <w:proofErr w:type="gramStart"/>
-      <w:r>
-        <w:rPr>
-          <w:b/>
-          <w:highlight w:val="green"/>
-        </w:rPr>
-        <w:t>includes :</w:t>
-      </w:r>
-      <w:proofErr w:type="gramEnd"/>
-      <w:r>
-        <w:rPr>
-          <w:b/>
-          <w:highlight w:val="green"/>
-        </w:rPr>
-        <w:t xml:space="preserve"> From all method was remove the matrix array of byte and replace with Board where needed.</w:t>
+      <w:r>
+        <w:rPr>
+          <w:b/>
+          <w:highlight w:val="green"/>
+        </w:rPr>
+        <w:t>This includes : From all method was remove the matrix array of byte and replace with Board where needed.</w:t>
       </w:r>
     </w:p>
     <w:p>
@@ -2567,816 +2298,487 @@
         <w:rPr>
           <w:highlight w:val="green"/>
         </w:rPr>
-        <w:t xml:space="preserve">Changed the method </w:t>
-      </w:r>
-      <w:proofErr w:type="spellStart"/>
-      <w:proofErr w:type="gramStart"/>
-      <w:r>
-        <w:rPr>
-          <w:highlight w:val="green"/>
-        </w:rPr>
-        <w:t>PrintMatrix</w:t>
-      </w:r>
-      <w:proofErr w:type="spellEnd"/>
+        <w:t xml:space="preserve">Changed the method PrintMatrix() to </w:t>
+      </w:r>
+      <w:r>
+        <w:rPr>
+          <w:highlight w:val="green"/>
+        </w:rPr>
+        <w:t>Board.</w:t>
+      </w:r>
+      <w:r>
+        <w:rPr>
+          <w:highlight w:val="green"/>
+        </w:rPr>
+        <w:t>ToString() and replace</w:t>
+      </w:r>
+      <w:r>
+        <w:rPr>
+          <w:highlight w:val="green"/>
+        </w:rPr>
+        <w:t>d</w:t>
+      </w:r>
+      <w:r>
+        <w:rPr>
+          <w:highlight w:val="green"/>
+        </w:rPr>
+        <w:t xml:space="preserve"> all the Console.WriteLine with StringBuilder and methods from that class.</w:t>
+      </w:r>
+      <w:r>
+        <w:rPr>
+          <w:highlight w:val="green"/>
+        </w:rPr>
+        <w:t xml:space="preserve"> Introduced two private helping methods : 1) GetHorizontalBorderAsString(), 2) GetColumnIndecesAsString</w:t>
+      </w:r>
+      <w:r>
+        <w:rPr>
+          <w:highlight w:val="green"/>
+        </w:rPr>
+        <w:t>()</w:t>
+      </w:r>
+      <w:r>
+        <w:rPr>
+          <w:highlight w:val="green"/>
+        </w:rPr>
+        <w:t>.</w:t>
+      </w:r>
+    </w:p>
+    <w:p>
+      <w:pPr>
+        <w:pStyle w:val="ListParagraph"/>
+        <w:rPr>
+          <w:highlight w:val="green"/>
+        </w:rPr>
+      </w:pPr>
+    </w:p>
+    <w:p>
+      <w:pPr>
+        <w:pStyle w:val="ListParagraph"/>
+        <w:numPr>
+          <w:ilvl w:val="0"/>
+          <w:numId w:val="1"/>
+        </w:numPr>
+        <w:rPr>
+          <w:highlight w:val="green"/>
+        </w:rPr>
+      </w:pPr>
+      <w:r>
+        <w:rPr>
+          <w:highlight w:val="green"/>
+        </w:rPr>
+        <w:t>Separated</w:t>
+      </w:r>
+      <w:r>
+        <w:rPr>
+          <w:highlight w:val="green"/>
+        </w:rPr>
+        <w:t xml:space="preserve"> the method Doit to two methods- </w:t>
+      </w:r>
+      <w:r>
+        <w:rPr>
+          <w:b/>
+          <w:highlight w:val="green"/>
+        </w:rPr>
+        <w:t>IsEmpty</w:t>
+      </w:r>
+      <w:r>
+        <w:rPr>
+          <w:highlight w:val="green"/>
+        </w:rPr>
+        <w:t xml:space="preserve">() and </w:t>
+      </w:r>
+      <w:r>
+        <w:rPr>
+          <w:b/>
+          <w:highlight w:val="green"/>
+        </w:rPr>
+        <w:t>MoveObjectsDown</w:t>
+      </w:r>
+      <w:r>
+        <w:rPr>
+          <w:highlight w:val="green"/>
+        </w:rPr>
+        <w:t>()</w:t>
+      </w:r>
+      <w:r>
+        <w:rPr>
+          <w:highlight w:val="green"/>
+        </w:rPr>
+        <w:t>.</w:t>
+      </w:r>
+    </w:p>
+    <w:p>
+      <w:pPr>
+        <w:pStyle w:val="ListParagraph"/>
+        <w:rPr>
+          <w:highlight w:val="green"/>
+        </w:rPr>
+      </w:pPr>
+    </w:p>
+    <w:p>
+      <w:pPr>
+        <w:pStyle w:val="ListParagraph"/>
+        <w:numPr>
+          <w:ilvl w:val="0"/>
+          <w:numId w:val="1"/>
+        </w:numPr>
+        <w:rPr>
+          <w:highlight w:val="green"/>
+        </w:rPr>
+      </w:pPr>
+      <w:r>
+        <w:rPr>
+          <w:highlight w:val="green"/>
+        </w:rPr>
+        <w:t xml:space="preserve">In </w:t>
+      </w:r>
+      <w:r>
+        <w:rPr>
+          <w:b/>
+          <w:highlight w:val="green"/>
+        </w:rPr>
+        <w:t>MoveObjectsDown</w:t>
+      </w:r>
+      <w:r>
+        <w:rPr>
+          <w:highlight w:val="green"/>
+        </w:rPr>
+        <w:t>() f</w:t>
+      </w:r>
+      <w:r>
+        <w:rPr>
+          <w:highlight w:val="green"/>
+        </w:rPr>
+        <w:t>ixed the logic where the workflow of the method was using try catch block to work, and replaced it which better named variables and new for loop</w:t>
+      </w:r>
+      <w:r>
+        <w:rPr>
+          <w:highlight w:val="green"/>
+        </w:rPr>
+        <w:t xml:space="preserve"> and moved it to </w:t>
+      </w:r>
+      <w:r>
+        <w:rPr>
+          <w:b/>
+          <w:highlight w:val="green"/>
+        </w:rPr>
+        <w:t>GameEngine</w:t>
+      </w:r>
+      <w:r>
+        <w:rPr>
+          <w:highlight w:val="green"/>
+        </w:rPr>
+        <w:t xml:space="preserve"> class.</w:t>
+      </w:r>
+      <w:r>
+        <w:rPr>
+          <w:highlight w:val="green"/>
+        </w:rPr>
+        <w:t>.</w:t>
+      </w:r>
+    </w:p>
+    <w:p>
+      <w:pPr>
+        <w:pStyle w:val="ListParagraph"/>
+        <w:numPr>
+          <w:ilvl w:val="0"/>
+          <w:numId w:val="1"/>
+        </w:numPr>
+        <w:rPr>
+          <w:highlight w:val="green"/>
+        </w:rPr>
+      </w:pPr>
+    </w:p>
+    <w:p>
+      <w:pPr>
+        <w:pStyle w:val="ListParagraph"/>
+        <w:numPr>
+          <w:ilvl w:val="0"/>
+          <w:numId w:val="1"/>
+        </w:numPr>
+        <w:rPr>
+          <w:highlight w:val="green"/>
+        </w:rPr>
+      </w:pPr>
+      <w:r>
+        <w:rPr>
+          <w:highlight w:val="green"/>
+        </w:rPr>
+        <w:t xml:space="preserve">Created class </w:t>
+      </w:r>
+      <w:r>
+        <w:rPr>
+          <w:b/>
+          <w:highlight w:val="green"/>
+        </w:rPr>
+        <w:t>GameEngine</w:t>
+      </w:r>
+      <w:r>
+        <w:rPr>
+          <w:b/>
+          <w:highlight w:val="green"/>
+        </w:rPr>
+        <w:t xml:space="preserve">, </w:t>
+      </w:r>
+      <w:r>
+        <w:rPr>
+          <w:highlight w:val="green"/>
+        </w:rPr>
+        <w:t xml:space="preserve">the place where the game can be started with method </w:t>
+      </w:r>
+      <w:r>
+        <w:rPr>
+          <w:b/>
+          <w:highlight w:val="green"/>
+        </w:rPr>
+        <w:t>StartGame</w:t>
+      </w:r>
+      <w:r>
+        <w:rPr>
+          <w:highlight w:val="green"/>
+        </w:rPr>
+        <w:t xml:space="preserve">(), which returns new </w:t>
+      </w:r>
+      <w:r>
+        <w:rPr>
+          <w:b/>
+          <w:highlight w:val="green"/>
+        </w:rPr>
+        <w:t>GameEngine</w:t>
+      </w:r>
+      <w:r>
+        <w:rPr>
+          <w:highlight w:val="green"/>
+        </w:rPr>
+        <w:t xml:space="preserve">. Its constructor starts a new game with the method </w:t>
+      </w:r>
+      <w:r>
+        <w:rPr>
+          <w:b/>
+          <w:highlight w:val="green"/>
+        </w:rPr>
+        <w:t>StartNewGame</w:t>
+      </w:r>
+      <w:r>
+        <w:rPr>
+          <w:highlight w:val="green"/>
+        </w:rPr>
+        <w:t>().</w:t>
+      </w:r>
+    </w:p>
+    <w:p>
+      <w:pPr>
+        <w:pStyle w:val="ListParagraph"/>
+        <w:numPr>
+          <w:ilvl w:val="0"/>
+          <w:numId w:val="1"/>
+        </w:numPr>
+        <w:rPr>
+          <w:highlight w:val="green"/>
+        </w:rPr>
+      </w:pPr>
+      <w:r>
+        <w:rPr>
+          <w:highlight w:val="green"/>
+        </w:rPr>
+        <w:t xml:space="preserve">Added method </w:t>
+      </w:r>
+      <w:r>
+        <w:rPr>
+          <w:b/>
+          <w:highlight w:val="green"/>
+        </w:rPr>
+        <w:t>PlayGame</w:t>
+      </w:r>
+      <w:r>
+        <w:rPr>
+          <w:highlight w:val="green"/>
+        </w:rPr>
+        <w:t>() called by the StartNewGame method which begins the game.</w:t>
+      </w:r>
+    </w:p>
+    <w:p>
+      <w:pPr>
+        <w:pStyle w:val="ListParagraph"/>
+        <w:numPr>
+          <w:ilvl w:val="0"/>
+          <w:numId w:val="1"/>
+        </w:numPr>
+        <w:rPr>
+          <w:highlight w:val="green"/>
+        </w:rPr>
+      </w:pPr>
+      <w:r>
+        <w:rPr>
+          <w:highlight w:val="green"/>
+        </w:rPr>
+        <w:t>Introduced new Interface IRenderable</w:t>
+      </w:r>
+      <w:r>
+        <w:rPr>
+          <w:highlight w:val="green"/>
+        </w:rPr>
+        <w:t xml:space="preserve"> with methods </w:t>
+      </w:r>
+      <w:r>
+        <w:rPr>
+          <w:b/>
+          <w:highlight w:val="green"/>
+        </w:rPr>
+        <w:t xml:space="preserve">Display(string textToDisplay) </w:t>
+      </w:r>
+      <w:r>
+        <w:rPr>
+          <w:highlight w:val="green"/>
+        </w:rPr>
+        <w:t xml:space="preserve">and </w:t>
+      </w:r>
+      <w:r>
+        <w:rPr>
+          <w:b/>
+          <w:highlight w:val="green"/>
+        </w:rPr>
+        <w:t>Read().</w:t>
+      </w:r>
+    </w:p>
+    <w:p>
+      <w:pPr>
+        <w:pStyle w:val="ListParagraph"/>
+        <w:numPr>
+          <w:ilvl w:val="0"/>
+          <w:numId w:val="1"/>
+        </w:numPr>
+        <w:rPr>
+          <w:highlight w:val="green"/>
+        </w:rPr>
+      </w:pPr>
+      <w:r>
+        <w:rPr>
+          <w:b/>
+          <w:highlight w:val="green"/>
+        </w:rPr>
+        <w:t>Created new class ConsoleRenderer to implement the interface IRenderable and to display on the windows console.</w:t>
+      </w:r>
+    </w:p>
+    <w:p>
+      <w:pPr>
+        <w:pStyle w:val="ListParagraph"/>
+        <w:numPr>
+          <w:ilvl w:val="0"/>
+          <w:numId w:val="1"/>
+        </w:numPr>
+        <w:rPr>
+          <w:highlight w:val="green"/>
+        </w:rPr>
+      </w:pPr>
+      <w:r>
+        <w:rPr>
+          <w:highlight w:val="green"/>
+        </w:rPr>
+        <w:t xml:space="preserve">Replaced all the </w:t>
+      </w:r>
+      <w:r>
+        <w:rPr>
+          <w:highlight w:val="green"/>
+        </w:rPr>
+        <w:t xml:space="preserve">logic from the methods </w:t>
+      </w:r>
+      <w:r>
+        <w:rPr>
+          <w:b/>
+          <w:highlight w:val="green"/>
+        </w:rPr>
+        <w:t>Check</w:t>
+      </w:r>
+      <w:r>
+        <w:rPr>
+          <w:highlight w:val="green"/>
+        </w:rPr>
+        <w:t xml:space="preserve"> –</w:t>
+      </w:r>
+      <w:r>
+        <w:rPr>
+          <w:b/>
+          <w:highlight w:val="green"/>
+        </w:rPr>
+        <w:t>Up</w:t>
+      </w:r>
+      <w:r>
+        <w:rPr>
+          <w:highlight w:val="green"/>
+        </w:rPr>
+        <w:t xml:space="preserve"> –</w:t>
+      </w:r>
+      <w:r>
+        <w:rPr>
+          <w:b/>
+          <w:highlight w:val="green"/>
+        </w:rPr>
+        <w:t>Down</w:t>
+      </w:r>
+      <w:r>
+        <w:rPr>
+          <w:highlight w:val="green"/>
+        </w:rPr>
+        <w:t xml:space="preserve"> –</w:t>
+      </w:r>
+      <w:r>
+        <w:rPr>
+          <w:b/>
+          <w:highlight w:val="green"/>
+        </w:rPr>
+        <w:t>Left</w:t>
+      </w:r>
+      <w:r>
+        <w:rPr>
+          <w:highlight w:val="green"/>
+        </w:rPr>
+        <w:t xml:space="preserve"> –Right with one recursive depth search algorithm implementation method called – </w:t>
+      </w:r>
+      <w:r>
+        <w:rPr>
+          <w:b/>
+          <w:highlight w:val="green"/>
+        </w:rPr>
+        <w:t>PopEqualNeighborObjects.</w:t>
+      </w:r>
+    </w:p>
+    <w:p>
+      <w:pPr>
+        <w:pStyle w:val="ListParagraph"/>
+        <w:numPr>
+          <w:ilvl w:val="0"/>
+          <w:numId w:val="1"/>
+        </w:numPr>
+        <w:rPr>
+          <w:highlight w:val="green"/>
+        </w:rPr>
+      </w:pPr>
+      <w:r>
+        <w:rPr>
+          <w:highlight w:val="green"/>
+        </w:rPr>
+        <w:t xml:space="preserve">Separated method </w:t>
+      </w:r>
+      <w:r>
+        <w:rPr>
+          <w:b/>
+          <w:highlight w:val="green"/>
+        </w:rPr>
+        <w:t>Change</w:t>
+      </w:r>
       <w:r>
         <w:rPr>
           <w:highlight w:val="green"/>
         </w:rPr>
         <w:t>(</w:t>
       </w:r>
-      <w:proofErr w:type="gramEnd"/>
-      <w:r>
-        <w:rPr>
-          <w:highlight w:val="green"/>
-        </w:rPr>
-        <w:t xml:space="preserve">) to </w:t>
-      </w:r>
-      <w:proofErr w:type="spellStart"/>
-      <w:r>
-        <w:rPr>
-          <w:highlight w:val="green"/>
-        </w:rPr>
-        <w:t>Board.</w:t>
-      </w:r>
-      <w:r>
-        <w:rPr>
-          <w:highlight w:val="green"/>
-        </w:rPr>
-        <w:t>ToString</w:t>
-      </w:r>
-      <w:proofErr w:type="spellEnd"/>
-      <w:r>
-        <w:rPr>
-          <w:highlight w:val="green"/>
-        </w:rPr>
-        <w:t>() and replace</w:t>
-      </w:r>
-      <w:r>
-        <w:rPr>
-          <w:highlight w:val="green"/>
-        </w:rPr>
-        <w:t>d</w:t>
-      </w:r>
-      <w:r>
-        <w:rPr>
-          <w:highlight w:val="green"/>
-        </w:rPr>
-        <w:t xml:space="preserve"> all the </w:t>
-      </w:r>
-      <w:proofErr w:type="spellStart"/>
-      <w:r>
-        <w:rPr>
-          <w:highlight w:val="green"/>
-        </w:rPr>
-        <w:t>Console.WriteLine</w:t>
-      </w:r>
-      <w:proofErr w:type="spellEnd"/>
-      <w:r>
-        <w:rPr>
-          <w:highlight w:val="green"/>
-        </w:rPr>
-        <w:t xml:space="preserve"> with </w:t>
-      </w:r>
-      <w:proofErr w:type="spellStart"/>
-      <w:r>
-        <w:rPr>
-          <w:highlight w:val="green"/>
-        </w:rPr>
-        <w:t>StringBuilder</w:t>
-      </w:r>
-      <w:proofErr w:type="spellEnd"/>
-      <w:r>
-        <w:rPr>
-          <w:highlight w:val="green"/>
-        </w:rPr>
-        <w:t xml:space="preserve"> and methods from that class.</w:t>
-      </w:r>
-      <w:r>
-        <w:rPr>
-          <w:highlight w:val="green"/>
-        </w:rPr>
-        <w:t xml:space="preserve"> Introduced two private helping </w:t>
-      </w:r>
-      <w:proofErr w:type="gramStart"/>
-      <w:r>
-        <w:rPr>
-          <w:highlight w:val="green"/>
-        </w:rPr>
-        <w:t>methods :</w:t>
-      </w:r>
-      <w:proofErr w:type="gramEnd"/>
-      <w:r>
-        <w:rPr>
-          <w:highlight w:val="green"/>
-        </w:rPr>
-        <w:t xml:space="preserve"> 1) </w:t>
-      </w:r>
-      <w:proofErr w:type="spellStart"/>
-      <w:r>
-        <w:rPr>
-          <w:highlight w:val="green"/>
-        </w:rPr>
-        <w:t>GetHorizontalBorderAsString</w:t>
-      </w:r>
-      <w:proofErr w:type="spellEnd"/>
-      <w:r>
-        <w:rPr>
-          <w:highlight w:val="green"/>
-        </w:rPr>
-        <w:t xml:space="preserve">(), 2) </w:t>
-      </w:r>
-      <w:proofErr w:type="spellStart"/>
-      <w:r>
-        <w:rPr>
-          <w:highlight w:val="green"/>
-        </w:rPr>
-        <w:t>GetColumnIndecesAsString</w:t>
-      </w:r>
-      <w:proofErr w:type="spellEnd"/>
-      <w:r>
-        <w:rPr>
-          <w:highlight w:val="green"/>
-        </w:rPr>
-        <w:t>()</w:t>
-      </w:r>
-      <w:r>
-        <w:rPr>
-          <w:highlight w:val="green"/>
-        </w:rPr>
-        <w:t>.</w:t>
-      </w:r>
-    </w:p>
-    <w:p>
-      <w:pPr>
-        <w:pStyle w:val="ListParagraph"/>
-        <w:rPr>
-          <w:highlight w:val="green"/>
-        </w:rPr>
-      </w:pPr>
-    </w:p>
-    <w:p>
-      <w:pPr>
-        <w:pStyle w:val="ListParagraph"/>
-        <w:numPr>
-          <w:ilvl w:val="0"/>
-          <w:numId w:val="1"/>
-        </w:numPr>
-        <w:rPr>
-          <w:highlight w:val="green"/>
-        </w:rPr>
-      </w:pPr>
-      <w:r>
-        <w:rPr>
-          <w:highlight w:val="green"/>
-        </w:rPr>
-        <w:t>Separated</w:t>
-      </w:r>
-      <w:r>
-        <w:rPr>
-          <w:highlight w:val="green"/>
-        </w:rPr>
-        <w:t xml:space="preserve"> the method </w:t>
-      </w:r>
-      <w:proofErr w:type="spellStart"/>
-      <w:r>
-        <w:rPr>
-          <w:highlight w:val="green"/>
-        </w:rPr>
-        <w:t>Doit</w:t>
-      </w:r>
-      <w:proofErr w:type="spellEnd"/>
-      <w:r>
-        <w:rPr>
-          <w:highlight w:val="green"/>
-        </w:rPr>
-        <w:t xml:space="preserve"> to two methods- </w:t>
-      </w:r>
-      <w:proofErr w:type="spellStart"/>
-      <w:proofErr w:type="gramStart"/>
-      <w:r>
-        <w:rPr>
-          <w:b/>
-          <w:highlight w:val="green"/>
-        </w:rPr>
-        <w:t>IsEmpty</w:t>
-      </w:r>
-      <w:proofErr w:type="spellEnd"/>
-      <w:r>
-        <w:rPr>
-          <w:highlight w:val="green"/>
-        </w:rPr>
-        <w:t>(</w:t>
-      </w:r>
-      <w:proofErr w:type="gramEnd"/>
-      <w:r>
-        <w:rPr>
-          <w:highlight w:val="green"/>
-        </w:rPr>
-        <w:t xml:space="preserve">) and </w:t>
-      </w:r>
-      <w:proofErr w:type="spellStart"/>
-      <w:r>
-        <w:rPr>
-          <w:b/>
-          <w:highlight w:val="green"/>
-        </w:rPr>
-        <w:t>MoveObjectsDown</w:t>
-      </w:r>
-      <w:proofErr w:type="spellEnd"/>
-      <w:r>
-        <w:rPr>
-          <w:highlight w:val="green"/>
-        </w:rPr>
-        <w:t>()</w:t>
-      </w:r>
-      <w:r>
-        <w:rPr>
-          <w:highlight w:val="green"/>
-        </w:rPr>
-        <w:t>.</w:t>
-      </w:r>
-    </w:p>
-    <w:p>
-      <w:pPr>
-        <w:pStyle w:val="ListParagraph"/>
-        <w:rPr>
-          <w:highlight w:val="green"/>
-        </w:rPr>
-      </w:pPr>
-    </w:p>
-    <w:p>
-      <w:pPr>
-        <w:pStyle w:val="ListParagraph"/>
-        <w:numPr>
-          <w:ilvl w:val="0"/>
-          <w:numId w:val="1"/>
-        </w:numPr>
-        <w:rPr>
-          <w:highlight w:val="green"/>
-        </w:rPr>
-      </w:pPr>
-      <w:r>
-        <w:rPr>
-          <w:highlight w:val="green"/>
-        </w:rPr>
-        <w:t xml:space="preserve">In </w:t>
-      </w:r>
-      <w:proofErr w:type="spellStart"/>
-      <w:proofErr w:type="gramStart"/>
-      <w:r>
-        <w:rPr>
-          <w:b/>
-          <w:highlight w:val="green"/>
-        </w:rPr>
-        <w:t>MoveObjectsDown</w:t>
-      </w:r>
-      <w:proofErr w:type="spellEnd"/>
-      <w:r>
-        <w:rPr>
-          <w:highlight w:val="green"/>
-        </w:rPr>
-        <w:t>(</w:t>
-      </w:r>
-      <w:proofErr w:type="gramEnd"/>
-      <w:r>
-        <w:rPr>
-          <w:highlight w:val="green"/>
-        </w:rPr>
-        <w:t>) f</w:t>
-      </w:r>
-      <w:r>
-        <w:rPr>
-          <w:highlight w:val="green"/>
-        </w:rPr>
-        <w:t>ixed the logic where the workflow of the method was using try catch block to work, and replaced it which better named variables and new for loop</w:t>
-      </w:r>
-      <w:r>
-        <w:rPr>
-          <w:highlight w:val="green"/>
-        </w:rPr>
-        <w:t xml:space="preserve"> and moved it to </w:t>
-      </w:r>
-      <w:proofErr w:type="spellStart"/>
-      <w:r>
-        <w:rPr>
-          <w:b/>
-          <w:highlight w:val="green"/>
-        </w:rPr>
-        <w:t>GameEngine</w:t>
-      </w:r>
-      <w:proofErr w:type="spellEnd"/>
-      <w:r>
-        <w:rPr>
-          <w:highlight w:val="green"/>
-        </w:rPr>
-        <w:t xml:space="preserve"> class.</w:t>
-      </w:r>
-      <w:r>
-        <w:rPr>
-          <w:highlight w:val="green"/>
-        </w:rPr>
-        <w:t>.</w:t>
-      </w:r>
-    </w:p>
-    <w:p>
-      <w:pPr>
-        <w:pStyle w:val="ListParagraph"/>
-        <w:numPr>
-          <w:ilvl w:val="0"/>
-          <w:numId w:val="1"/>
-        </w:numPr>
-        <w:rPr>
-          <w:highlight w:val="green"/>
-        </w:rPr>
-      </w:pPr>
-    </w:p>
-    <w:p>
-      <w:pPr>
-        <w:pStyle w:val="ListParagraph"/>
-        <w:numPr>
-          <w:ilvl w:val="0"/>
-          <w:numId w:val="1"/>
-        </w:numPr>
-        <w:rPr>
-          <w:highlight w:val="green"/>
-        </w:rPr>
-      </w:pPr>
-      <w:r>
-        <w:rPr>
-          <w:highlight w:val="green"/>
-        </w:rPr>
-        <w:t xml:space="preserve">Created class </w:t>
-      </w:r>
-      <w:proofErr w:type="spellStart"/>
-      <w:r>
-        <w:rPr>
-          <w:b/>
-          <w:highlight w:val="green"/>
-        </w:rPr>
-        <w:t>GameEngine</w:t>
-      </w:r>
-      <w:proofErr w:type="spellEnd"/>
-      <w:r>
-        <w:rPr>
-          <w:b/>
-          <w:highlight w:val="green"/>
-        </w:rPr>
-        <w:t xml:space="preserve">, </w:t>
-      </w:r>
-      <w:r>
-        <w:rPr>
-          <w:highlight w:val="green"/>
-        </w:rPr>
-        <w:t xml:space="preserve">the place where the game can be started with method </w:t>
-      </w:r>
-      <w:proofErr w:type="spellStart"/>
-      <w:proofErr w:type="gramStart"/>
-      <w:r>
-        <w:rPr>
-          <w:b/>
-          <w:highlight w:val="green"/>
-        </w:rPr>
-        <w:t>StartGame</w:t>
-      </w:r>
-      <w:proofErr w:type="spellEnd"/>
-      <w:r>
-        <w:rPr>
-          <w:highlight w:val="green"/>
-        </w:rPr>
-        <w:t>(</w:t>
-      </w:r>
-      <w:proofErr w:type="gramEnd"/>
-      <w:r>
-        <w:rPr>
-          <w:highlight w:val="green"/>
-        </w:rPr>
-        <w:t xml:space="preserve">), which returns new </w:t>
-      </w:r>
-      <w:proofErr w:type="spellStart"/>
-      <w:r>
-        <w:rPr>
-          <w:b/>
-          <w:highlight w:val="green"/>
-        </w:rPr>
-        <w:t>GameEngine</w:t>
-      </w:r>
-      <w:proofErr w:type="spellEnd"/>
-      <w:r>
-        <w:rPr>
-          <w:highlight w:val="green"/>
-        </w:rPr>
-        <w:t xml:space="preserve">. Its constructor starts a new game with the method </w:t>
-      </w:r>
-      <w:proofErr w:type="spellStart"/>
-      <w:proofErr w:type="gramStart"/>
-      <w:r>
-        <w:rPr>
-          <w:b/>
-          <w:highlight w:val="green"/>
-        </w:rPr>
-        <w:t>StartNewGame</w:t>
-      </w:r>
-      <w:proofErr w:type="spellEnd"/>
-      <w:r>
-        <w:rPr>
-          <w:highlight w:val="green"/>
-        </w:rPr>
-        <w:t>(</w:t>
-      </w:r>
-      <w:proofErr w:type="gramEnd"/>
-      <w:r>
-        <w:rPr>
-          <w:highlight w:val="green"/>
-        </w:rPr>
-        <w:t>).</w:t>
-      </w:r>
-    </w:p>
-    <w:p>
-      <w:pPr>
-        <w:pStyle w:val="ListParagraph"/>
-        <w:numPr>
-          <w:ilvl w:val="0"/>
-          <w:numId w:val="1"/>
-        </w:numPr>
-        <w:rPr>
-          <w:highlight w:val="green"/>
-        </w:rPr>
-      </w:pPr>
-      <w:r>
-        <w:rPr>
-          <w:highlight w:val="green"/>
-        </w:rPr>
-        <w:t xml:space="preserve">Added method </w:t>
-      </w:r>
-      <w:proofErr w:type="spellStart"/>
-      <w:proofErr w:type="gramStart"/>
-      <w:r>
-        <w:rPr>
-          <w:b/>
-          <w:highlight w:val="green"/>
-        </w:rPr>
-        <w:t>PlayGame</w:t>
-      </w:r>
-      <w:proofErr w:type="spellEnd"/>
-      <w:r>
-        <w:rPr>
-          <w:highlight w:val="green"/>
-        </w:rPr>
-        <w:t>(</w:t>
-      </w:r>
-      <w:proofErr w:type="gramEnd"/>
-      <w:r>
-        <w:rPr>
-          <w:highlight w:val="green"/>
-        </w:rPr>
-        <w:t xml:space="preserve">) called by the </w:t>
-      </w:r>
-      <w:proofErr w:type="spellStart"/>
-      <w:r>
-        <w:rPr>
-          <w:highlight w:val="green"/>
-        </w:rPr>
-        <w:t>StartNewGame</w:t>
-      </w:r>
-      <w:proofErr w:type="spellEnd"/>
-      <w:r>
-        <w:rPr>
-          <w:highlight w:val="green"/>
-        </w:rPr>
-        <w:t xml:space="preserve"> method which begins the game.</w:t>
-      </w:r>
-    </w:p>
-    <w:p>
-      <w:pPr>
-        <w:pStyle w:val="ListParagraph"/>
-        <w:numPr>
-          <w:ilvl w:val="0"/>
-          <w:numId w:val="1"/>
-        </w:numPr>
-        <w:rPr>
-          <w:highlight w:val="green"/>
-        </w:rPr>
-      </w:pPr>
-      <w:r>
-        <w:rPr>
-          <w:highlight w:val="green"/>
-        </w:rPr>
-        <w:t xml:space="preserve">Introduced new Interface </w:t>
-      </w:r>
-      <w:proofErr w:type="spellStart"/>
-      <w:r>
-        <w:rPr>
-          <w:highlight w:val="green"/>
-        </w:rPr>
-        <w:t>IRenderable</w:t>
-      </w:r>
-      <w:proofErr w:type="spellEnd"/>
-      <w:r>
-        <w:rPr>
-          <w:highlight w:val="green"/>
-        </w:rPr>
-        <w:t xml:space="preserve"> with methods </w:t>
-      </w:r>
-      <w:proofErr w:type="gramStart"/>
-      <w:r>
-        <w:rPr>
-          <w:b/>
-          <w:highlight w:val="green"/>
-        </w:rPr>
-        <w:t>Display(</w:t>
-      </w:r>
-      <w:proofErr w:type="gramEnd"/>
-      <w:r>
-        <w:rPr>
-          <w:b/>
-          <w:highlight w:val="green"/>
-        </w:rPr>
-        <w:t xml:space="preserve">string </w:t>
-      </w:r>
-      <w:proofErr w:type="spellStart"/>
-      <w:r>
-        <w:rPr>
-          <w:b/>
-          <w:highlight w:val="green"/>
-        </w:rPr>
-        <w:t>textToDisplay</w:t>
-      </w:r>
-      <w:proofErr w:type="spellEnd"/>
-      <w:r>
-        <w:rPr>
-          <w:b/>
-          <w:highlight w:val="green"/>
-        </w:rPr>
-        <w:t xml:space="preserve">) </w:t>
-      </w:r>
-      <w:r>
-        <w:rPr>
-          <w:highlight w:val="green"/>
-        </w:rPr>
-        <w:t xml:space="preserve">and </w:t>
-      </w:r>
-      <w:r>
-        <w:rPr>
-          <w:b/>
-          <w:highlight w:val="green"/>
-        </w:rPr>
-        <w:t>Read().</w:t>
-      </w:r>
-    </w:p>
-    <w:p>
-      <w:pPr>
-        <w:pStyle w:val="ListParagraph"/>
-        <w:numPr>
-          <w:ilvl w:val="0"/>
-          <w:numId w:val="1"/>
-        </w:numPr>
-        <w:rPr>
-          <w:highlight w:val="green"/>
-        </w:rPr>
-      </w:pPr>
-      <w:r>
-        <w:rPr>
-          <w:b/>
-          <w:highlight w:val="green"/>
-        </w:rPr>
-        <w:t xml:space="preserve">Created new class </w:t>
-      </w:r>
-      <w:proofErr w:type="spellStart"/>
-      <w:r>
-        <w:rPr>
-          <w:b/>
-          <w:highlight w:val="green"/>
-        </w:rPr>
-        <w:t>ConsoleRenderer</w:t>
-      </w:r>
-      <w:proofErr w:type="spellEnd"/>
-      <w:r>
-        <w:rPr>
-          <w:b/>
-          <w:highlight w:val="green"/>
-        </w:rPr>
-        <w:t xml:space="preserve"> to implement the interface </w:t>
-      </w:r>
-      <w:proofErr w:type="spellStart"/>
-      <w:r>
-        <w:rPr>
-          <w:b/>
-          <w:highlight w:val="green"/>
-        </w:rPr>
-        <w:t>IRenderable</w:t>
-      </w:r>
-      <w:proofErr w:type="spellEnd"/>
-      <w:r>
-        <w:rPr>
-          <w:b/>
-          <w:highlight w:val="green"/>
-        </w:rPr>
-        <w:t xml:space="preserve"> and to display on the windows console.</w:t>
-      </w:r>
-    </w:p>
-    <w:p>
-      <w:pPr>
-        <w:pStyle w:val="ListParagraph"/>
-        <w:numPr>
-          <w:ilvl w:val="0"/>
-          <w:numId w:val="1"/>
-        </w:numPr>
-        <w:rPr>
-          <w:highlight w:val="green"/>
-        </w:rPr>
-      </w:pPr>
-      <w:r>
-        <w:rPr>
-          <w:highlight w:val="green"/>
-        </w:rPr>
-        <w:t xml:space="preserve">Replaced all the </w:t>
-      </w:r>
-      <w:r>
-        <w:rPr>
-          <w:highlight w:val="green"/>
-        </w:rPr>
-        <w:t xml:space="preserve">logic from the methods </w:t>
-      </w:r>
-      <w:r>
-        <w:rPr>
-          <w:b/>
-          <w:highlight w:val="green"/>
-        </w:rPr>
-        <w:t>Check</w:t>
-      </w:r>
-      <w:r>
-        <w:rPr>
-          <w:highlight w:val="green"/>
-        </w:rPr>
-        <w:t xml:space="preserve"> –</w:t>
-      </w:r>
-      <w:r>
-        <w:rPr>
-          <w:b/>
-          <w:highlight w:val="green"/>
-        </w:rPr>
-        <w:t>Up</w:t>
-      </w:r>
-      <w:r>
-        <w:rPr>
-          <w:highlight w:val="green"/>
-        </w:rPr>
-        <w:t xml:space="preserve"> –</w:t>
-      </w:r>
-      <w:r>
-        <w:rPr>
-          <w:b/>
-          <w:highlight w:val="green"/>
-        </w:rPr>
-        <w:t>Down</w:t>
-      </w:r>
-      <w:r>
-        <w:rPr>
-          <w:highlight w:val="green"/>
-        </w:rPr>
-        <w:t xml:space="preserve"> –</w:t>
-      </w:r>
-      <w:r>
-        <w:rPr>
-          <w:b/>
-          <w:highlight w:val="green"/>
-        </w:rPr>
-        <w:t>Left</w:t>
-      </w:r>
-      <w:r>
-        <w:rPr>
-          <w:highlight w:val="green"/>
-        </w:rPr>
-        <w:t xml:space="preserve"> –Right with one recursive depth search algorithm implementation method called – </w:t>
-      </w:r>
-      <w:proofErr w:type="spellStart"/>
-      <w:r>
-        <w:rPr>
-          <w:b/>
-          <w:highlight w:val="green"/>
-        </w:rPr>
-        <w:t>PopEqualNeighborObjects</w:t>
-      </w:r>
-      <w:proofErr w:type="spellEnd"/>
-      <w:r>
-        <w:rPr>
-          <w:b/>
-          <w:highlight w:val="green"/>
-        </w:rPr>
-        <w:t>.</w:t>
-      </w:r>
-    </w:p>
-    <w:p>
-      <w:pPr>
-        <w:pStyle w:val="ListParagraph"/>
-        <w:numPr>
-          <w:ilvl w:val="0"/>
-          <w:numId w:val="1"/>
-        </w:numPr>
-        <w:rPr>
-          <w:highlight w:val="green"/>
-        </w:rPr>
-      </w:pPr>
-      <w:r>
-        <w:rPr>
-          <w:highlight w:val="green"/>
-        </w:rPr>
-        <w:t xml:space="preserve">Separated method </w:t>
-      </w:r>
-      <w:proofErr w:type="gramStart"/>
-      <w:r>
-        <w:rPr>
-          <w:b/>
-          <w:highlight w:val="green"/>
-        </w:rPr>
-        <w:t>Change</w:t>
-      </w:r>
-      <w:r>
-        <w:rPr>
-          <w:highlight w:val="green"/>
-        </w:rPr>
-        <w:t>(</w:t>
-      </w:r>
-      <w:proofErr w:type="spellStart"/>
-      <w:proofErr w:type="gramEnd"/>
-      <w:r>
-        <w:rPr>
-          <w:b/>
-          <w:highlight w:val="green"/>
-        </w:rPr>
-        <w:t>userRow</w:t>
-      </w:r>
-      <w:proofErr w:type="spellEnd"/>
-      <w:r>
-        <w:rPr>
-          <w:b/>
-          <w:highlight w:val="green"/>
-        </w:rPr>
-        <w:t xml:space="preserve">, </w:t>
-      </w:r>
-      <w:proofErr w:type="spellStart"/>
-      <w:r>
-        <w:rPr>
-          <w:b/>
-          <w:highlight w:val="green"/>
-        </w:rPr>
-        <w:t>userColumn</w:t>
-      </w:r>
-      <w:proofErr w:type="spellEnd"/>
-      <w:r>
-        <w:rPr>
-          <w:b/>
-          <w:highlight w:val="green"/>
-        </w:rPr>
-        <w:t xml:space="preserve">) to two methods – </w:t>
-      </w:r>
-      <w:proofErr w:type="spellStart"/>
-      <w:r>
-        <w:rPr>
-          <w:b/>
-          <w:highlight w:val="green"/>
-        </w:rPr>
-        <w:t>CanPopObjects</w:t>
-      </w:r>
-      <w:proofErr w:type="spellEnd"/>
-      <w:r>
-        <w:rPr>
-          <w:b/>
-          <w:highlight w:val="green"/>
-        </w:rPr>
-        <w:t xml:space="preserve"> – which returns </w:t>
-      </w:r>
-      <w:proofErr w:type="spellStart"/>
-      <w:r>
-        <w:rPr>
-          <w:b/>
-          <w:highlight w:val="green"/>
-        </w:rPr>
-        <w:t>bool</w:t>
-      </w:r>
-      <w:proofErr w:type="spellEnd"/>
-      <w:r>
-        <w:rPr>
-          <w:b/>
-          <w:highlight w:val="green"/>
-        </w:rPr>
-        <w:t xml:space="preserve">, and </w:t>
-      </w:r>
-      <w:proofErr w:type="spellStart"/>
-      <w:r>
-        <w:rPr>
-          <w:b/>
-          <w:highlight w:val="green"/>
-        </w:rPr>
-        <w:t>PopObjects</w:t>
-      </w:r>
-      <w:proofErr w:type="spellEnd"/>
-      <w:r>
-        <w:rPr>
-          <w:b/>
-          <w:highlight w:val="green"/>
-        </w:rPr>
-        <w:t xml:space="preserve"> which is void.</w:t>
+      <w:r>
+        <w:rPr>
+          <w:b/>
+          <w:highlight w:val="green"/>
+        </w:rPr>
+        <w:t>userRow, userColumn) to two methods – CanPopObjects – which returns bool, and PopObjects which is void.</w:t>
       </w:r>
       <w:r>
         <w:rPr>
@@ -3507,29 +2909,7 @@
                 <w:szCs w:val="18"/>
                 <w:bdr w:val="none" w:sz="0" w:space="0" w:color="auto" w:frame="1"/>
               </w:rPr>
-              <w:t>(</w:t>
-            </w:r>
-            <w:proofErr w:type="spellStart"/>
-            <w:r>
-              <w:rPr>
-                <w:rFonts w:ascii="Consolas" w:hAnsi="Consolas" w:cs="Consolas"/>
-                <w:color w:val="333333"/>
-                <w:sz w:val="18"/>
-                <w:szCs w:val="18"/>
-                <w:bdr w:val="none" w:sz="0" w:space="0" w:color="auto" w:frame="1"/>
-              </w:rPr>
-              <w:t>userRow</w:t>
-            </w:r>
-            <w:proofErr w:type="spellEnd"/>
-            <w:r>
-              <w:rPr>
-                <w:rFonts w:ascii="Consolas" w:hAnsi="Consolas" w:cs="Consolas"/>
-                <w:color w:val="333333"/>
-                <w:sz w:val="18"/>
-                <w:szCs w:val="18"/>
-                <w:bdr w:val="none" w:sz="0" w:space="0" w:color="auto" w:frame="1"/>
-              </w:rPr>
-              <w:t>,</w:t>
+              <w:t>(userRow,</w:t>
             </w:r>
             <w:r>
               <w:rPr>
@@ -3540,7 +2920,6 @@
               </w:rPr>
               <w:t xml:space="preserve"> </w:t>
             </w:r>
-            <w:proofErr w:type="spellStart"/>
             <w:r>
               <w:rPr>
                 <w:rFonts w:ascii="Consolas" w:hAnsi="Consolas" w:cs="Consolas"/>
@@ -3549,18 +2928,7 @@
                 <w:szCs w:val="18"/>
                 <w:bdr w:val="none" w:sz="0" w:space="0" w:color="auto" w:frame="1"/>
               </w:rPr>
-              <w:t>userColumn</w:t>
-            </w:r>
-            <w:proofErr w:type="spellEnd"/>
-            <w:r>
-              <w:rPr>
-                <w:rFonts w:ascii="Consolas" w:hAnsi="Consolas" w:cs="Consolas"/>
-                <w:color w:val="333333"/>
-                <w:sz w:val="18"/>
-                <w:szCs w:val="18"/>
-                <w:bdr w:val="none" w:sz="0" w:space="0" w:color="auto" w:frame="1"/>
-              </w:rPr>
-              <w:t>))</w:t>
+              <w:t>userColumn))</w:t>
             </w:r>
           </w:p>
           <w:p>
@@ -4065,96 +3433,155 @@
         <w:rPr>
           <w:highlight w:val="green"/>
         </w:rPr>
-        <w:t xml:space="preserve">Change the class </w:t>
-      </w:r>
-      <w:proofErr w:type="spellStart"/>
-      <w:r>
-        <w:rPr>
+        <w:t xml:space="preserve">Change the class ScoreBoard and removed the class Score by replacing it with data structure </w:t>
+      </w:r>
+      <w:r>
+        <w:t xml:space="preserve"> </w:t>
+      </w:r>
+      <w:r>
+        <w:rPr>
+          <w:b/>
+          <w:highlight w:val="green"/>
+        </w:rPr>
+        <w:t>OrderedMultiDictionary&lt;int, string&gt;</w:t>
+      </w:r>
+      <w:r>
+        <w:rPr>
+          <w:highlight w:val="green"/>
+        </w:rPr>
+        <w:t xml:space="preserve"> named – </w:t>
+      </w:r>
+      <w:r>
+        <w:rPr>
+          <w:b/>
+          <w:highlight w:val="green"/>
+        </w:rPr>
+        <w:t xml:space="preserve">scoreboard, </w:t>
+      </w:r>
+      <w:r>
+        <w:rPr>
+          <w:highlight w:val="green"/>
+        </w:rPr>
+        <w:t xml:space="preserve">which keeps for each result in it </w:t>
+      </w:r>
+      <w:r>
+        <w:rPr>
+          <w:highlight w:val="green"/>
+        </w:rPr>
+        <w:lastRenderedPageBreak/>
+        <w:t>automatically sorted by the key int- which is the players result and the value is the player names. For each players moves in the game there can be multiple names.</w:t>
+      </w:r>
+    </w:p>
+    <w:p>
+      <w:pPr>
+        <w:pStyle w:val="ListParagraph"/>
+        <w:numPr>
+          <w:ilvl w:val="0"/>
+          <w:numId w:val="1"/>
+        </w:numPr>
+        <w:rPr>
+          <w:highlight w:val="green"/>
+        </w:rPr>
+      </w:pPr>
+    </w:p>
+    <w:p>
+      <w:pPr>
+        <w:pStyle w:val="ListParagraph"/>
+        <w:numPr>
+          <w:ilvl w:val="0"/>
+          <w:numId w:val="1"/>
+        </w:numPr>
+        <w:rPr>
+          <w:highlight w:val="green"/>
+        </w:rPr>
+      </w:pPr>
+      <w:r>
+        <w:rPr>
+          <w:highlight w:val="green"/>
+        </w:rPr>
+        <w:t>Changed the ToString</w:t>
+      </w:r>
+      <w:r>
+        <w:rPr>
+          <w:highlight w:val="green"/>
+        </w:rPr>
+        <w:t>()</w:t>
+      </w:r>
+      <w:r>
+        <w:rPr>
+          <w:highlight w:val="green"/>
+        </w:rPr>
+        <w:t xml:space="preserve"> method of the class </w:t>
+      </w:r>
+      <w:r>
+        <w:rPr>
+          <w:b/>
           <w:highlight w:val="green"/>
         </w:rPr>
         <w:t>ScoreBoard</w:t>
       </w:r>
-      <w:proofErr w:type="spellEnd"/>
-      <w:r>
-        <w:rPr>
-          <w:highlight w:val="green"/>
-        </w:rPr>
-        <w:t xml:space="preserve"> and removed the class Score by replacing it with data structure </w:t>
-      </w:r>
-      <w:r>
+      <w:r>
+        <w:rPr>
+          <w:highlight w:val="green"/>
+        </w:rPr>
+        <w:t>.</w:t>
+      </w:r>
+    </w:p>
+    <w:p>
+      <w:pPr>
+        <w:pStyle w:val="ListParagraph"/>
+        <w:numPr>
+          <w:ilvl w:val="0"/>
+          <w:numId w:val="1"/>
+        </w:numPr>
+        <w:rPr>
+          <w:highlight w:val="green"/>
+        </w:rPr>
+      </w:pPr>
+      <w:r>
+        <w:rPr>
+          <w:highlight w:val="green"/>
+        </w:rPr>
+        <w:t xml:space="preserve">Spliced the method </w:t>
+      </w:r>
+      <w:r>
+        <w:rPr>
+          <w:b/>
+          <w:highlight w:val="green"/>
+        </w:rPr>
+        <w:t>signIfSkilled</w:t>
+      </w:r>
+      <w:r>
+        <w:rPr>
+          <w:highlight w:val="green"/>
+        </w:rPr>
+        <w:t xml:space="preserve">(string[,] Chart,int points)  new methods in class </w:t>
+      </w:r>
+      <w:r>
+        <w:rPr>
+          <w:b/>
+          <w:highlight w:val="green"/>
+        </w:rPr>
+        <w:t>ScoreBoard -</w:t>
+      </w:r>
+      <w:r>
+        <w:rPr>
+          <w:highlight w:val="green"/>
+        </w:rPr>
         <w:t xml:space="preserve"> </w:t>
       </w:r>
-      <w:proofErr w:type="spellStart"/>
-      <w:r>
-        <w:rPr>
-          <w:b/>
-          <w:highlight w:val="green"/>
-        </w:rPr>
-        <w:t>OrderedMultiDictionary</w:t>
-      </w:r>
-      <w:proofErr w:type="spellEnd"/>
-      <w:r>
-        <w:rPr>
-          <w:b/>
-          <w:highlight w:val="green"/>
-        </w:rPr>
-        <w:t>&lt;</w:t>
-      </w:r>
-      <w:proofErr w:type="spellStart"/>
-      <w:r>
-        <w:rPr>
-          <w:b/>
-          <w:highlight w:val="green"/>
-        </w:rPr>
-        <w:t>int</w:t>
-      </w:r>
-      <w:proofErr w:type="spellEnd"/>
-      <w:r>
-        <w:rPr>
-          <w:b/>
-          <w:highlight w:val="green"/>
-        </w:rPr>
-        <w:t>, string&gt;</w:t>
-      </w:r>
-      <w:r>
-        <w:rPr>
-          <w:highlight w:val="green"/>
-        </w:rPr>
-        <w:t xml:space="preserve"> named – </w:t>
-      </w:r>
-      <w:r>
-        <w:rPr>
-          <w:b/>
-          <w:highlight w:val="green"/>
-        </w:rPr>
-        <w:t xml:space="preserve">scoreboard, </w:t>
-      </w:r>
-      <w:r>
-        <w:rPr>
-          <w:highlight w:val="green"/>
-        </w:rPr>
-        <w:t xml:space="preserve">which keeps for each result in it </w:t>
-      </w:r>
-      <w:r>
-        <w:rPr>
-          <w:highlight w:val="green"/>
-        </w:rPr>
-        <w:lastRenderedPageBreak/>
-        <w:t xml:space="preserve">automatically sorted by the key </w:t>
-      </w:r>
-      <w:proofErr w:type="spellStart"/>
-      <w:r>
-        <w:rPr>
-          <w:highlight w:val="green"/>
-        </w:rPr>
-        <w:t>int</w:t>
-      </w:r>
-      <w:proofErr w:type="spellEnd"/>
-      <w:r>
-        <w:rPr>
-          <w:highlight w:val="green"/>
-        </w:rPr>
-        <w:t>- which is the players result and the value is the player names. For each players moves in the game there can be multiple names.</w:t>
+      <w:r>
+        <w:rPr>
+          <w:b/>
+          <w:highlight w:val="green"/>
+        </w:rPr>
+        <w:t>IsTopPlayer</w:t>
+      </w:r>
+      <w:r>
+        <w:rPr>
+          <w:highlight w:val="green"/>
+        </w:rPr>
+        <w:t>(int numberOfMoves), to check if the player should be added to the scoreBoard and method AddPlayer (string playerName, int numberOfMoves) which adds a player to the scoreboard.</w:t>
       </w:r>
     </w:p>
     <w:p>
@@ -4168,6 +3595,65 @@
           <w:highlight w:val="green"/>
         </w:rPr>
       </w:pPr>
+      <w:r>
+        <w:rPr>
+          <w:highlight w:val="green"/>
+        </w:rPr>
+        <w:t xml:space="preserve">Replace all Console.WriteLine and ReadLine with instance of the class </w:t>
+      </w:r>
+      <w:r>
+        <w:rPr>
+          <w:b/>
+          <w:highlight w:val="green"/>
+        </w:rPr>
+        <w:t>ConsoleRenderer</w:t>
+      </w:r>
+      <w:r>
+        <w:rPr>
+          <w:b/>
+          <w:highlight w:val="green"/>
+        </w:rPr>
+        <w:t xml:space="preserve"> </w:t>
+      </w:r>
+      <w:r>
+        <w:rPr>
+          <w:highlight w:val="green"/>
+        </w:rPr>
+        <w:t>and the methods</w:t>
+      </w:r>
+      <w:r>
+        <w:rPr>
+          <w:b/>
+          <w:highlight w:val="green"/>
+        </w:rPr>
+        <w:t xml:space="preserve"> Display(string </w:t>
+      </w:r>
+      <w:r>
+        <w:rPr>
+          <w:b/>
+        </w:rPr>
+        <w:t>textToDisplay</w:t>
+      </w:r>
+      <w:r>
+        <w:rPr>
+          <w:b/>
+          <w:highlight w:val="green"/>
+        </w:rPr>
+        <w:t xml:space="preserve">) </w:t>
+      </w:r>
+      <w:r>
+        <w:rPr>
+          <w:highlight w:val="green"/>
+        </w:rPr>
+        <w:t>and</w:t>
+      </w:r>
+      <w:r>
+        <w:rPr>
+          <w:b/>
+          <w:highlight w:val="green"/>
+        </w:rPr>
+        <w:t xml:space="preserve"> Read().</w:t>
+      </w:r>
     </w:p>
     <w:p>
       <w:pPr>
@@ -4184,50 +3670,7 @@
         <w:rPr>
           <w:highlight w:val="green"/>
         </w:rPr>
-        <w:t xml:space="preserve">Changed the </w:t>
-      </w:r>
-      <w:proofErr w:type="spellStart"/>
-      <w:proofErr w:type="gramStart"/>
-      <w:r>
-        <w:rPr>
-          <w:highlight w:val="green"/>
-        </w:rPr>
-        <w:t>ToString</w:t>
-      </w:r>
-      <w:proofErr w:type="spellEnd"/>
-      <w:r>
-        <w:rPr>
-          <w:highlight w:val="green"/>
-        </w:rPr>
-        <w:t>(</w:t>
-      </w:r>
-      <w:proofErr w:type="gramEnd"/>
-      <w:r>
-        <w:rPr>
-          <w:highlight w:val="green"/>
-        </w:rPr>
-        <w:t>)</w:t>
-      </w:r>
-      <w:r>
-        <w:rPr>
-          <w:highlight w:val="green"/>
-        </w:rPr>
-        <w:t xml:space="preserve"> method of the class </w:t>
-      </w:r>
-      <w:proofErr w:type="spellStart"/>
-      <w:r>
-        <w:rPr>
-          <w:b/>
-          <w:highlight w:val="green"/>
-        </w:rPr>
-        <w:t>ScoreBoard</w:t>
-      </w:r>
-      <w:proofErr w:type="spellEnd"/>
-      <w:r>
-        <w:rPr>
-          <w:highlight w:val="green"/>
-        </w:rPr>
-        <w:t>.</w:t>
+        <w:t>Refactored the logic to check the user input with shorter one.</w:t>
       </w:r>
     </w:p>
     <w:p>
@@ -4245,179 +3688,58 @@
         <w:rPr>
           <w:highlight w:val="green"/>
         </w:rPr>
-        <w:t xml:space="preserve">Spliced the method </w:t>
-      </w:r>
-      <w:proofErr w:type="spellStart"/>
-      <w:proofErr w:type="gramStart"/>
-      <w:r>
-        <w:rPr>
-          <w:b/>
-          <w:highlight w:val="green"/>
-        </w:rPr>
-        <w:t>signIfSkilled</w:t>
-      </w:r>
-      <w:proofErr w:type="spellEnd"/>
-      <w:r>
-        <w:rPr>
-          <w:highlight w:val="green"/>
-        </w:rPr>
-        <w:t>(</w:t>
-      </w:r>
-      <w:proofErr w:type="gramEnd"/>
-      <w:r>
-        <w:rPr>
-          <w:highlight w:val="green"/>
-        </w:rPr>
-        <w:t xml:space="preserve">string[,] </w:t>
-      </w:r>
-      <w:proofErr w:type="spellStart"/>
-      <w:r>
-        <w:rPr>
-          <w:highlight w:val="green"/>
-        </w:rPr>
-        <w:t>Chart,int</w:t>
-      </w:r>
-      <w:proofErr w:type="spellEnd"/>
-      <w:r>
-        <w:rPr>
-          <w:highlight w:val="green"/>
-        </w:rPr>
-        <w:t xml:space="preserve"> points)  new methods in class </w:t>
-      </w:r>
-      <w:proofErr w:type="spellStart"/>
-      <w:r>
-        <w:rPr>
-          <w:b/>
-          <w:highlight w:val="green"/>
-        </w:rPr>
-        <w:t>ScoreBoard</w:t>
-      </w:r>
-      <w:proofErr w:type="spellEnd"/>
-      <w:r>
-        <w:rPr>
-          <w:b/>
-          <w:highlight w:val="green"/>
-        </w:rPr>
-        <w:t xml:space="preserve"> -</w:t>
-      </w:r>
-      <w:r>
-        <w:rPr>
-          <w:highlight w:val="green"/>
-        </w:rPr>
-        <w:t xml:space="preserve"> </w:t>
-      </w:r>
-      <w:proofErr w:type="spellStart"/>
-      <w:r>
-        <w:rPr>
-          <w:b/>
-          <w:highlight w:val="green"/>
-        </w:rPr>
-        <w:t>IsTopPlayer</w:t>
-      </w:r>
-      <w:proofErr w:type="spellEnd"/>
-      <w:r>
-        <w:rPr>
-          <w:highlight w:val="green"/>
-        </w:rPr>
-        <w:t>(</w:t>
-      </w:r>
-      <w:proofErr w:type="spellStart"/>
-      <w:r>
-        <w:rPr>
-          <w:highlight w:val="green"/>
-        </w:rPr>
-        <w:t>int</w:t>
-      </w:r>
-      <w:proofErr w:type="spellEnd"/>
-      <w:r>
-        <w:rPr>
-          <w:highlight w:val="green"/>
-        </w:rPr>
-        <w:t xml:space="preserve"> </w:t>
-      </w:r>
-      <w:proofErr w:type="spellStart"/>
-      <w:r>
-        <w:rPr>
-          <w:highlight w:val="green"/>
-        </w:rPr>
-        <w:t>numberOfMoves</w:t>
-      </w:r>
-      <w:proofErr w:type="spellEnd"/>
-      <w:r>
-        <w:rPr>
-          <w:highlight w:val="green"/>
-        </w:rPr>
-        <w:t xml:space="preserve">), to check if the player should be added to the </w:t>
-      </w:r>
-      <w:proofErr w:type="spellStart"/>
-      <w:r>
-        <w:rPr>
-          <w:highlight w:val="green"/>
-        </w:rPr>
-        <w:t>scoreBoard</w:t>
-      </w:r>
-      <w:proofErr w:type="spellEnd"/>
-      <w:r>
-        <w:rPr>
-          <w:highlight w:val="green"/>
-        </w:rPr>
-        <w:t xml:space="preserve"> and method </w:t>
-      </w:r>
-      <w:proofErr w:type="spellStart"/>
-      <w:r>
-        <w:rPr>
-          <w:highlight w:val="green"/>
-        </w:rPr>
-        <w:t>AddPlayer</w:t>
-      </w:r>
-      <w:proofErr w:type="spellEnd"/>
-      <w:r>
-        <w:rPr>
-          <w:highlight w:val="green"/>
-        </w:rPr>
-        <w:t xml:space="preserve"> (string </w:t>
-      </w:r>
-      <w:proofErr w:type="spellStart"/>
-      <w:r>
-        <w:rPr>
-          <w:highlight w:val="green"/>
-        </w:rPr>
-        <w:t>playerName</w:t>
-      </w:r>
-      <w:proofErr w:type="spellEnd"/>
-      <w:r>
-        <w:rPr>
-          <w:highlight w:val="green"/>
-        </w:rPr>
+        <w:t xml:space="preserve">Refactored the game while loop – to do-while, and separated it to different methods : </w:t>
+      </w:r>
+      <w:r>
+        <w:t>PlayGame</w:t>
+      </w:r>
+      <w:r>
+        <w:t>(), C</w:t>
+      </w:r>
+      <w:r>
+        <w:t>anPopObjects</w:t>
+      </w:r>
+      <w:r>
+        <w:t>()</w:t>
+      </w:r>
+      <w:r>
+        <w:rPr>
+          <w:rStyle w:val="FootnoteReference"/>
+        </w:rPr>
+        <w:footnoteReference w:id="1"/>
+      </w:r>
+      <w:r>
         <w:t xml:space="preserve">, </w:t>
       </w:r>
-      <w:proofErr w:type="spellStart"/>
-      <w:r>
-        <w:rPr>
-          <w:highlight w:val="green"/>
-        </w:rPr>
-        <w:t>int</w:t>
-      </w:r>
-      <w:proofErr w:type="spellEnd"/>
-      <w:r>
-        <w:rPr>
-          <w:highlight w:val="green"/>
-        </w:rPr>
-        <w:t xml:space="preserve"> </w:t>
-      </w:r>
-      <w:proofErr w:type="spellStart"/>
-      <w:r>
-        <w:rPr>
-          <w:highlight w:val="green"/>
-        </w:rPr>
-        <w:t>numberOfMoves</w:t>
-      </w:r>
-      <w:proofErr w:type="spellEnd"/>
-      <w:r>
-        <w:rPr>
-          <w:highlight w:val="green"/>
-        </w:rPr>
-        <w:t>) which adds a player to the scoreboard.</w:t>
+      <w:r>
+        <w:t>ProcessPlayerByResult</w:t>
+      </w:r>
+      <w:r>
+        <w:t>(),</w:t>
+      </w:r>
+      <w:r>
+        <w:t>AddPlayerToScoreBoard</w:t>
+      </w:r>
+      <w:r>
+        <w:t xml:space="preserve">(), </w:t>
+      </w:r>
+      <w:r>
+        <w:t>PopEqualNeighborObjects</w:t>
+      </w:r>
+      <w:r>
+        <w:t xml:space="preserve">(), </w:t>
+      </w:r>
+      <w:r>
+        <w:t>PopObjects</w:t>
+      </w:r>
+      <w:r>
+        <w:t xml:space="preserve">(), </w:t>
+      </w:r>
+      <w:r>
+        <w:t>MoveObjectsDown</w:t>
+      </w:r>
+      <w:r>
+        <w:t>()</w:t>
       </w:r>
     </w:p>
     <w:p>
@@ -4432,111 +3754,7 @@
         </w:rPr>
       </w:pPr>
       <w:r>
-        <w:rPr>
-          <w:highlight w:val="green"/>
-        </w:rPr>
-        <w:t xml:space="preserve">Replace all </w:t>
-      </w:r>
-      <w:proofErr w:type="spellStart"/>
-      <w:r>
-        <w:rPr>
-          <w:highlight w:val="green"/>
-        </w:rPr>
-        <w:t>Console.WriteLine</w:t>
-      </w:r>
-      <w:proofErr w:type="spellEnd"/>
-      <w:r>
-        <w:rPr>
-          <w:highlight w:val="green"/>
-        </w:rPr>
-        <w:t xml:space="preserve"> and </w:t>
-      </w:r>
-      <w:proofErr w:type="spellStart"/>
-      <w:r>
-        <w:rPr>
-          <w:highlight w:val="green"/>
-        </w:rPr>
-        <w:t>ReadLine</w:t>
-      </w:r>
-      <w:proofErr w:type="spellEnd"/>
-      <w:r>
-        <w:rPr>
-          <w:highlight w:val="green"/>
-        </w:rPr>
-        <w:t xml:space="preserve"> with instance of the class </w:t>
-      </w:r>
-      <w:proofErr w:type="spellStart"/>
-      <w:r>
-        <w:rPr>
-          <w:b/>
-          <w:highlight w:val="green"/>
-        </w:rPr>
-        <w:t>ConsoleRenderer</w:t>
-      </w:r>
-      <w:proofErr w:type="spellEnd"/>
-      <w:r>
-        <w:rPr>
-          <w:b/>
-          <w:highlight w:val="green"/>
-        </w:rPr>
-        <w:t xml:space="preserve"> </w:t>
-      </w:r>
-      <w:r>
-        <w:rPr>
-          <w:highlight w:val="green"/>
-        </w:rPr>
-        <w:t>and the methods</w:t>
-      </w:r>
-      <w:r>
-        <w:rPr>
-          <w:b/>
-          <w:highlight w:val="green"/>
-        </w:rPr>
-        <w:t xml:space="preserve"> </w:t>
-      </w:r>
-      <w:proofErr w:type="gramStart"/>
-      <w:r>
-        <w:rPr>
-          <w:b/>
-          <w:highlight w:val="green"/>
-        </w:rPr>
-        <w:t>Display(</w:t>
-      </w:r>
-      <w:proofErr w:type="gramEnd"/>
-      <w:r>
-        <w:rPr>
-          <w:b/>
-          <w:highlight w:val="green"/>
-        </w:rPr>
-        <w:t xml:space="preserve">string </w:t>
-      </w:r>
-      <w:proofErr w:type="spellStart"/>
-      <w:r>
-        <w:rPr>
-          <w:b/>
-        </w:rPr>
-        <w:t>textToDisplay</w:t>
-      </w:r>
-      <w:proofErr w:type="spellEnd"/>
-      <w:r>
-        <w:rPr>
-          <w:b/>
-          <w:highlight w:val="green"/>
-        </w:rPr>
-        <w:t xml:space="preserve">) </w:t>
-      </w:r>
-      <w:r>
-        <w:rPr>
-          <w:highlight w:val="green"/>
-        </w:rPr>
-        <w:t>and</w:t>
-      </w:r>
-      <w:r>
-        <w:rPr>
-          <w:b/>
-          <w:highlight w:val="green"/>
-        </w:rPr>
-        <w:t xml:space="preserve"> Read().</w:t>
+        <w:t>Created new class GameEngineUtils for methods that can help the work of the GameEngine but are not required in the class itself.</w:t>
       </w:r>
     </w:p>
     <w:p>
@@ -4551,130 +3769,16 @@
         </w:rPr>
       </w:pPr>
       <w:r>
-        <w:rPr>
-          <w:highlight w:val="green"/>
-        </w:rPr>
-        <w:t>Refactored the logic to check the user input with shorter one.</w:t>
-      </w:r>
-    </w:p>
-    <w:p>
-      <w:pPr>
-        <w:pStyle w:val="ListParagraph"/>
-        <w:numPr>
-          <w:ilvl w:val="0"/>
-          <w:numId w:val="1"/>
-        </w:numPr>
-        <w:rPr>
-          <w:highlight w:val="green"/>
-        </w:rPr>
-      </w:pPr>
-      <w:r>
-        <w:rPr>
-          <w:highlight w:val="green"/>
-        </w:rPr>
-        <w:t xml:space="preserve">Refactored the game while loop – to do-while, and separated it to different methods : </w:t>
-      </w:r>
-      <w:proofErr w:type="spellStart"/>
-      <w:r>
-        <w:t>PlayGame</w:t>
-      </w:r>
-      <w:proofErr w:type="spellEnd"/>
-      <w:r>
-        <w:t xml:space="preserve">(), </w:t>
-      </w:r>
-      <w:proofErr w:type="spellStart"/>
-      <w:r>
-        <w:t>C</w:t>
-      </w:r>
-      <w:r>
-        <w:t>anPopObjects</w:t>
-      </w:r>
-      <w:proofErr w:type="spellEnd"/>
-      <w:r>
-        <w:t>()</w:t>
-      </w:r>
-      <w:r>
-        <w:rPr>
-          <w:rStyle w:val="FootnoteReference"/>
-        </w:rPr>
-        <w:footnoteReference w:id="1"/>
-      </w:r>
-      <w:r>
-        <w:t xml:space="preserve">, </w:t>
-      </w:r>
-      <w:proofErr w:type="spellStart"/>
-      <w:r>
-        <w:t>ProcessPlayerByResult</w:t>
-      </w:r>
-      <w:proofErr w:type="spellEnd"/>
-      <w:r>
-        <w:t>(),</w:t>
-      </w:r>
-      <w:proofErr w:type="spellStart"/>
-      <w:r>
-        <w:t>AddPlayerToScoreBoard</w:t>
-      </w:r>
-      <w:proofErr w:type="spellEnd"/>
-      <w:r>
-        <w:t xml:space="preserve">(), </w:t>
-      </w:r>
-      <w:proofErr w:type="spellStart"/>
-      <w:r>
-        <w:t>PopEqualNeighborObjects</w:t>
-      </w:r>
-      <w:proofErr w:type="spellEnd"/>
-      <w:r>
-        <w:t xml:space="preserve">(), </w:t>
-      </w:r>
-      <w:proofErr w:type="spellStart"/>
-      <w:r>
-        <w:t>PopObjects</w:t>
-      </w:r>
-      <w:proofErr w:type="spellEnd"/>
-      <w:r>
-        <w:t xml:space="preserve">(), </w:t>
-      </w:r>
-      <w:proofErr w:type="spellStart"/>
-      <w:r>
-        <w:t>MoveObjectsDown</w:t>
-      </w:r>
-      <w:proofErr w:type="spellEnd"/>
-      <w:r>
-        <w:t>()</w:t>
-      </w:r>
-    </w:p>
-    <w:p>
-      <w:pPr>
-        <w:pStyle w:val="ListParagraph"/>
-        <w:numPr>
-          <w:ilvl w:val="0"/>
-          <w:numId w:val="1"/>
-        </w:numPr>
-        <w:rPr>
-          <w:highlight w:val="green"/>
-        </w:rPr>
-      </w:pPr>
-      <w:r>
-        <w:t xml:space="preserve">Created new class </w:t>
-      </w:r>
-      <w:proofErr w:type="spellStart"/>
-      <w:r>
-        <w:t>GameEngineUtils</w:t>
-      </w:r>
-      <w:proofErr w:type="spellEnd"/>
-      <w:r>
-        <w:t xml:space="preserve"> for methods that can help the work of the </w:t>
-      </w:r>
-      <w:proofErr w:type="spellStart"/>
-      <w:r>
-        <w:t>GameEngine</w:t>
-      </w:r>
-      <w:proofErr w:type="spellEnd"/>
-      <w:r>
-        <w:t xml:space="preserve"> but are not required in the class itself.</w:t>
+        <w:t>Moved the new classes to subfolders and fixed the namespaces to match the</w:t>
+      </w:r>
+      <w:r>
+        <w:t xml:space="preserve"> naming </w:t>
       </w:r>
       <w:bookmarkStart w:id="0" w:name="_GoBack"/>
       <w:bookmarkEnd w:id="0"/>
+      <w:r>
+        <w:t xml:space="preserve"> conventions.</w:t>
+      </w:r>
     </w:p>
     <w:sectPr>
       <w:pgSz w:w="12240" w:h="15840"/>

</xml_diff>

<commit_message>
XML comments + logic change, new methods + constr
</commit_message>
<xml_diff>
--- a/Documentation/Baloons-pop-Documentation.docx
+++ b/Documentation/Baloons-pop-Documentation.docx
@@ -3700,46 +3700,40 @@
         <w:t>anPopObjects</w:t>
       </w:r>
       <w:r>
+        <w:t xml:space="preserve">(), </w:t>
+      </w:r>
+      <w:r>
+        <w:t>ProcessPlayerByResult</w:t>
+      </w:r>
+      <w:r>
+        <w:t>(),</w:t>
+      </w:r>
+      <w:r>
+        <w:t>AddPlayerToScoreBoard</w:t>
+      </w:r>
+      <w:r>
+        <w:t xml:space="preserve">(), </w:t>
+      </w:r>
+      <w:r>
+        <w:t>PopEqualNeighborObjects</w:t>
+      </w:r>
+      <w:r>
+        <w:t xml:space="preserve">(), </w:t>
+      </w:r>
+      <w:r>
+        <w:t>PopObjects</w:t>
+      </w:r>
+      <w:r>
+        <w:t xml:space="preserve">(), </w:t>
+      </w:r>
+      <w:r>
+        <w:t>MoveObjectsDown</w:t>
+      </w:r>
+      <w:r>
         <w:t>()</w:t>
       </w:r>
       <w:r>
-        <w:rPr>
-          <w:rStyle w:val="FootnoteReference"/>
-        </w:rPr>
-        <w:footnoteReference w:id="1"/>
-      </w:r>
-      <w:r>
-        <w:t xml:space="preserve">, </w:t>
-      </w:r>
-      <w:r>
-        <w:t>ProcessPlayerByResult</w:t>
-      </w:r>
-      <w:r>
-        <w:t>(),</w:t>
-      </w:r>
-      <w:r>
-        <w:t>AddPlayerToScoreBoard</w:t>
-      </w:r>
-      <w:r>
-        <w:t xml:space="preserve">(), </w:t>
-      </w:r>
-      <w:r>
-        <w:t>PopEqualNeighborObjects</w:t>
-      </w:r>
-      <w:r>
-        <w:t xml:space="preserve">(), </w:t>
-      </w:r>
-      <w:r>
-        <w:t>PopObjects</w:t>
-      </w:r>
-      <w:r>
-        <w:t xml:space="preserve">(), </w:t>
-      </w:r>
-      <w:r>
-        <w:t>MoveObjectsDown</w:t>
-      </w:r>
-      <w:r>
-        <w:t>()</w:t>
+        <w:t>.</w:t>
       </w:r>
     </w:p>
     <w:p>
@@ -3754,30 +3748,63 @@
         </w:rPr>
       </w:pPr>
       <w:r>
-        <w:t>Created new class GameEngineUtils for methods that can help the work of the GameEngine but are not required in the class itself.</w:t>
-      </w:r>
-    </w:p>
-    <w:p>
-      <w:pPr>
-        <w:pStyle w:val="ListParagraph"/>
-        <w:numPr>
-          <w:ilvl w:val="0"/>
-          <w:numId w:val="1"/>
-        </w:numPr>
-        <w:rPr>
-          <w:highlight w:val="green"/>
-        </w:rPr>
-      </w:pPr>
-      <w:r>
-        <w:t>Moved the new classes to subfolders and fixed the namespaces to match the</w:t>
-      </w:r>
-      <w:r>
-        <w:t xml:space="preserve"> naming </w:t>
+        <w:t>Changed the other some of the operations and the logical if-else blocks in the GameEngine class PlayGame() method.</w:t>
       </w:r>
       <w:bookmarkStart w:id="0" w:name="_GoBack"/>
       <w:bookmarkEnd w:id="0"/>
-      <w:r>
-        <w:t xml:space="preserve"> conventions.</w:t>
+    </w:p>
+    <w:p>
+      <w:pPr>
+        <w:pStyle w:val="ListParagraph"/>
+        <w:numPr>
+          <w:ilvl w:val="0"/>
+          <w:numId w:val="1"/>
+        </w:numPr>
+        <w:rPr>
+          <w:highlight w:val="green"/>
+        </w:rPr>
+      </w:pPr>
+      <w:r>
+        <w:t>Created new class GameEngineUtils for methods that can help the work of the GameEngine but are not required in the class itself.</w:t>
+      </w:r>
+    </w:p>
+    <w:p>
+      <w:pPr>
+        <w:pStyle w:val="ListParagraph"/>
+        <w:numPr>
+          <w:ilvl w:val="0"/>
+          <w:numId w:val="1"/>
+        </w:numPr>
+        <w:rPr>
+          <w:highlight w:val="green"/>
+        </w:rPr>
+      </w:pPr>
+      <w:r>
+        <w:t>Moved the new classes to subfolders and fixed the namespaces to match the</w:t>
+      </w:r>
+      <w:r>
+        <w:t xml:space="preserve"> </w:t>
+      </w:r>
+      <w:r>
+        <w:t>naming conventions</w:t>
+      </w:r>
+      <w:r>
+        <w:t>.</w:t>
+      </w:r>
+    </w:p>
+    <w:p>
+      <w:pPr>
+        <w:pStyle w:val="ListParagraph"/>
+        <w:numPr>
+          <w:ilvl w:val="0"/>
+          <w:numId w:val="1"/>
+        </w:numPr>
+        <w:rPr>
+          <w:highlight w:val="green"/>
+        </w:rPr>
+      </w:pPr>
+      <w:r>
+        <w:t xml:space="preserve">Added method to check the winners name and to ask them to give a name until it is valid. </w:t>
       </w:r>
     </w:p>
     <w:sectPr>
@@ -3834,22 +3861,6 @@
       </w:pPr>
       <w:r>
         <w:continuationSeparator/>
-      </w:r>
-    </w:p>
-  </w:footnote>
-  <w:footnote w:id="1">
-    <w:p>
-      <w:pPr>
-        <w:pStyle w:val="FootnoteText"/>
-      </w:pPr>
-      <w:r>
-        <w:rPr>
-          <w:rStyle w:val="FootnoteReference"/>
-        </w:rPr>
-        <w:footnoteRef/>
-      </w:r>
-      <w:r>
-        <w:t xml:space="preserve"> </w:t>
       </w:r>
     </w:p>
   </w:footnote>

</xml_diff>

<commit_message>
Project added all XML Comments
Added Comments everywhere and stylecop is good
</commit_message>
<xml_diff>
--- a/Documentation/Baloons-pop-Documentation.docx
+++ b/Documentation/Baloons-pop-Documentation.docx
@@ -2733,15 +2733,64 @@
         <w:rPr>
           <w:highlight w:val="green"/>
         </w:rPr>
-        <w:t xml:space="preserve"> –Right with one recursive depth search algorithm implementation method called – </w:t>
-      </w:r>
-      <w:r>
-        <w:rPr>
-          <w:b/>
-          <w:highlight w:val="green"/>
-        </w:rPr>
-        <w:t>PopEqualNeighborObjects.</w:t>
-      </w:r>
+        <w:t xml:space="preserve"> –Right with </w:t>
+      </w:r>
+      <w:r>
+        <w:rPr>
+          <w:highlight w:val="green"/>
+        </w:rPr>
+        <w:t xml:space="preserve">method which gets as arguments the direction in row and column as an offset - </w:t>
+      </w:r>
+      <w:r>
+        <w:rPr>
+          <w:b/>
+        </w:rPr>
+        <w:t>PopDirections</w:t>
+      </w:r>
+      <w:r>
+        <w:t>()</w:t>
+      </w:r>
+      <w:r>
+        <w:rPr>
+          <w:highlight w:val="green"/>
+        </w:rPr>
+        <w:t xml:space="preserve"> – </w:t>
+      </w:r>
+      <w:r>
+        <w:rPr>
+          <w:highlight w:val="green"/>
+        </w:rPr>
+        <w:t>and 4 of them – for each direction is stored in the –</w:t>
+      </w:r>
+      <w:r>
+        <w:rPr>
+          <w:b/>
+          <w:highlight w:val="green"/>
+        </w:rPr>
+        <w:t>PopEqualNeighborObjects</w:t>
+      </w:r>
+      <w:r>
+        <w:rPr>
+          <w:b/>
+          <w:highlight w:val="green"/>
+        </w:rPr>
+        <w:t xml:space="preserve">() </w:t>
+      </w:r>
+      <w:r>
+        <w:rPr>
+          <w:highlight w:val="green"/>
+        </w:rPr>
+        <w:t>method</w:t>
+      </w:r>
+      <w:r>
+        <w:rPr>
+          <w:b/>
+          <w:highlight w:val="green"/>
+        </w:rPr>
+        <w:t>.</w:t>
+      </w:r>
+      <w:bookmarkStart w:id="0" w:name="_GoBack"/>
+      <w:bookmarkEnd w:id="0"/>
     </w:p>
     <w:p>
       <w:pPr>
@@ -3433,6 +3482,7 @@
         <w:rPr>
           <w:highlight w:val="green"/>
         </w:rPr>
+        <w:lastRenderedPageBreak/>
         <w:t xml:space="preserve">Change the class ScoreBoard and removed the class Score by replacing it with data structure </w:t>
       </w:r>
       <w:r>
@@ -3462,14 +3512,7 @@
         <w:rPr>
           <w:highlight w:val="green"/>
         </w:rPr>
-        <w:t xml:space="preserve">which keeps for each result in it </w:t>
-      </w:r>
-      <w:r>
-        <w:rPr>
-          <w:highlight w:val="green"/>
-        </w:rPr>
-        <w:lastRenderedPageBreak/>
-        <w:t>automatically sorted by the key int- which is the players result and the value is the player names. For each players moves in the game there can be multiple names.</w:t>
+        <w:t>which keeps for each result in it automatically sorted by the key int- which is the players result and the value is the player names. For each players moves in the game there can be multiple names.</w:t>
       </w:r>
     </w:p>
     <w:p>
@@ -3750,8 +3793,6 @@
       <w:r>
         <w:t>Changed the other some of the operations and the logical if-else blocks in the GameEngine class PlayGame() method.</w:t>
       </w:r>
-      <w:bookmarkStart w:id="0" w:name="_GoBack"/>
-      <w:bookmarkEnd w:id="0"/>
     </w:p>
     <w:p>
       <w:pPr>

</xml_diff>

<commit_message>
Unit test Game Engine + isRunning fix
</commit_message>
<xml_diff>
--- a/Documentation/Baloons-pop-Documentation.docx
+++ b/Documentation/Baloons-pop-Documentation.docx
@@ -139,15 +139,7 @@
         <w:rPr>
           <w:b/>
         </w:rPr>
-        <w:t>structOfRo</w:t>
-      </w:r>
-      <w:bookmarkStart w:id="0" w:name="_GoBack"/>
-      <w:bookmarkEnd w:id="0"/>
-      <w:r>
-        <w:rPr>
-          <w:b/>
-        </w:rPr>
-        <w:t xml:space="preserve">w </w:t>
+        <w:t xml:space="preserve">structOfRow </w:t>
       </w:r>
       <w:r>
         <w:t xml:space="preserve">to </w:t>
@@ -1831,6 +1823,8 @@
       <w:r>
         <w:t>.</w:t>
       </w:r>
+      <w:bookmarkStart w:id="0" w:name="_GoBack"/>
+      <w:bookmarkEnd w:id="0"/>
     </w:p>
     <w:p>
       <w:pPr>
@@ -2154,13 +2148,7 @@
         <w:rPr>
           <w:b/>
         </w:rPr>
-        <w:t>col</w:t>
-      </w:r>
-      <w:r>
-        <w:rPr>
-          <w:b/>
-        </w:rPr>
-        <w:t>Position</w:t>
+        <w:t>colPosition</w:t>
       </w:r>
       <w:r>
         <w:rPr>
@@ -3219,6 +3207,27 @@
       </w:pPr>
       <w:r>
         <w:t>Using StyleCop formatted and added comments in the code where it asked.</w:t>
+      </w:r>
+    </w:p>
+    <w:p>
+      <w:pPr>
+        <w:pStyle w:val="ListParagraph"/>
+        <w:numPr>
+          <w:ilvl w:val="0"/>
+          <w:numId w:val="1"/>
+        </w:numPr>
+      </w:pPr>
+      <w:r>
+        <w:t xml:space="preserve">Added Unit test for all the major classes, and added console redirect for the </w:t>
+      </w:r>
+      <w:r>
+        <w:rPr>
+          <w:b/>
+        </w:rPr>
+        <w:t>GameEngine</w:t>
+      </w:r>
+      <w:r>
+        <w:t xml:space="preserve"> class.</w:t>
       </w:r>
     </w:p>
     <w:sectPr>

</xml_diff>